<commit_message>
Added description for some of the components
</commit_message>
<xml_diff>
--- a/bgs.docx
+++ b/bgs.docx
@@ -1,6 +1,6 @@
 
 <file path=word/document.xml><?xml version="1.0" encoding="utf-8"?>
-<w:document xmlns:wpc="http://schemas.microsoft.com/office/word/2010/wordprocessingCanvas" xmlns:cx="http://schemas.microsoft.com/office/drawing/2014/chartex" xmlns:cx1="http://schemas.microsoft.com/office/drawing/2015/9/8/chartex" xmlns:cx2="http://schemas.microsoft.com/office/drawing/2015/10/21/chartex" xmlns:mc="http://schemas.openxmlformats.org/markup-compatibility/2006" xmlns:o="urn:schemas-microsoft-com:office:office" xmlns:r="http://schemas.openxmlformats.org/officeDocument/2006/relationships" xmlns:m="http://schemas.openxmlformats.org/officeDocument/2006/math" xmlns:v="urn:schemas-microsoft-com:vml" xmlns:wp14="http://schemas.microsoft.com/office/word/2010/wordprocessingDrawing" xmlns:wp="http://schemas.openxmlformats.org/drawingml/2006/wordprocessingDrawing" xmlns:w10="urn:schemas-microsoft-com:office:word" xmlns:w="http://schemas.openxmlformats.org/wordprocessingml/2006/main" xmlns:w14="http://schemas.microsoft.com/office/word/2010/wordml" xmlns:w15="http://schemas.microsoft.com/office/word/2012/wordml" xmlns:w16se="http://schemas.microsoft.com/office/word/2015/wordml/symex" xmlns:wpg="http://schemas.microsoft.com/office/word/2010/wordprocessingGroup" xmlns:wpi="http://schemas.microsoft.com/office/word/2010/wordprocessingInk" xmlns:wne="http://schemas.microsoft.com/office/word/2006/wordml" xmlns:wps="http://schemas.microsoft.com/office/word/2010/wordprocessingShape" mc:Ignorable="w14 w15 w16se wp14">
+<w:document xmlns:wpc="http://schemas.microsoft.com/office/word/2010/wordprocessingCanvas" xmlns:mc="http://schemas.openxmlformats.org/markup-compatibility/2006" xmlns:o="urn:schemas-microsoft-com:office:office" xmlns:r="http://schemas.openxmlformats.org/officeDocument/2006/relationships" xmlns:m="http://schemas.openxmlformats.org/officeDocument/2006/math" xmlns:v="urn:schemas-microsoft-com:vml" xmlns:wp14="http://schemas.microsoft.com/office/word/2010/wordprocessingDrawing" xmlns:wp="http://schemas.openxmlformats.org/drawingml/2006/wordprocessingDrawing" xmlns:w10="urn:schemas-microsoft-com:office:word" xmlns:w="http://schemas.openxmlformats.org/wordprocessingml/2006/main" xmlns:w14="http://schemas.microsoft.com/office/word/2010/wordml" xmlns:w15="http://schemas.microsoft.com/office/word/2012/wordml" xmlns:wpg="http://schemas.microsoft.com/office/word/2010/wordprocessingGroup" xmlns:wpi="http://schemas.microsoft.com/office/word/2010/wordprocessingInk" xmlns:wne="http://schemas.microsoft.com/office/word/2006/wordml" xmlns:wps="http://schemas.microsoft.com/office/word/2010/wordprocessingShape" mc:Ignorable="w14 w15 wp14">
   <w:body>
     <w:p>
       <w:pPr>
@@ -14,7 +14,7 @@
       <w:r>
         <w:rPr>
           <w:noProof/>
-          <w:lang w:val="en-GB" w:eastAsia="en-GB"/>
+          <w:lang w:val="da-DK" w:eastAsia="da-DK"/>
         </w:rPr>
         <w:drawing>
           <wp:inline distT="0" distB="0" distL="0" distR="0" wp14:anchorId="0446AF6B" wp14:editId="26C45C9C">
@@ -73,7 +73,7 @@
     <w:bookmarkEnd w:id="4"/>
     <w:p>
       <w:pPr>
-        <w:pStyle w:val="Title"/>
+        <w:pStyle w:val="Titel"/>
       </w:pPr>
       <w:sdt>
         <w:sdtPr>
@@ -97,7 +97,7 @@
     </w:p>
     <w:p>
       <w:pPr>
-        <w:pStyle w:val="Subtitle"/>
+        <w:pStyle w:val="Undertitel"/>
       </w:pPr>
       <w:sdt>
         <w:sdtPr>
@@ -169,15 +169,17 @@
       <w:sdtContent>
         <w:p>
           <w:pPr>
-            <w:pStyle w:val="TOCHeading"/>
+            <w:pStyle w:val="Overskrift"/>
           </w:pPr>
           <w:r>
             <w:t>Indholdsfortegnelse</w:t>
           </w:r>
         </w:p>
+        <w:bookmarkStart w:id="5" w:name="_GoBack"/>
+        <w:bookmarkEnd w:id="5"/>
         <w:p>
           <w:pPr>
-            <w:pStyle w:val="TOC1"/>
+            <w:pStyle w:val="Indholdsfortegnelse1"/>
             <w:tabs>
               <w:tab w:val="right" w:leader="dot" w:pos="8636"/>
             </w:tabs>
@@ -197,13 +199,13 @@
           <w:r>
             <w:fldChar w:fldCharType="separate"/>
           </w:r>
-          <w:hyperlink w:anchor="_Toc468873989" w:history="1">
+          <w:hyperlink w:anchor="_Toc469057953" w:history="1">
             <w:r>
               <w:rPr>
                 <w:rStyle w:val="Hyperlink"/>
                 <w:noProof/>
               </w:rPr>
-              <w:t>Problem Definition</w:t>
+              <w:t>INTRODUCTION</w:t>
             </w:r>
             <w:r>
               <w:rPr>
@@ -224,7 +226,7 @@
                 <w:noProof/>
                 <w:webHidden/>
               </w:rPr>
-              <w:instrText xml:space="preserve"> PAGEREF _Toc468873989 \h </w:instrText>
+              <w:instrText xml:space="preserve"> PAGEREF _Toc469057953 \h </w:instrText>
             </w:r>
             <w:r>
               <w:rPr>
@@ -257,7 +259,7 @@
         </w:p>
         <w:p>
           <w:pPr>
-            <w:pStyle w:val="TOC1"/>
+            <w:pStyle w:val="Indholdsfortegnelse1"/>
             <w:tabs>
               <w:tab w:val="right" w:leader="dot" w:pos="8636"/>
             </w:tabs>
@@ -268,7 +270,7 @@
               <w:lang w:val="da-DK" w:eastAsia="da-DK"/>
             </w:rPr>
           </w:pPr>
-          <w:hyperlink w:anchor="_Toc468873990" w:history="1">
+          <w:hyperlink w:anchor="_Toc469057954" w:history="1">
             <w:r>
               <w:rPr>
                 <w:rStyle w:val="Hyperlink"/>
@@ -295,7 +297,7 @@
                 <w:noProof/>
                 <w:webHidden/>
               </w:rPr>
-              <w:instrText xml:space="preserve"> PAGEREF _Toc468873990 \h </w:instrText>
+              <w:instrText xml:space="preserve"> PAGEREF _Toc469057954 \h </w:instrText>
             </w:r>
             <w:r>
               <w:rPr>
@@ -328,7 +330,7 @@
         </w:p>
         <w:p>
           <w:pPr>
-            <w:pStyle w:val="TOC2"/>
+            <w:pStyle w:val="Indholdsfortegnelse2"/>
             <w:tabs>
               <w:tab w:val="right" w:leader="dot" w:pos="8636"/>
             </w:tabs>
@@ -339,7 +341,7 @@
               <w:lang w:val="da-DK" w:eastAsia="da-DK"/>
             </w:rPr>
           </w:pPr>
-          <w:hyperlink w:anchor="_Toc468873991" w:history="1">
+          <w:hyperlink w:anchor="_Toc469057955" w:history="1">
             <w:r>
               <w:rPr>
                 <w:rStyle w:val="Hyperlink"/>
@@ -366,7 +368,7 @@
                 <w:noProof/>
                 <w:webHidden/>
               </w:rPr>
-              <w:instrText xml:space="preserve"> PAGEREF _Toc468873991 \h </w:instrText>
+              <w:instrText xml:space="preserve"> PAGEREF _Toc469057955 \h </w:instrText>
             </w:r>
             <w:r>
               <w:rPr>
@@ -399,7 +401,7 @@
         </w:p>
         <w:p>
           <w:pPr>
-            <w:pStyle w:val="TOC1"/>
+            <w:pStyle w:val="Indholdsfortegnelse2"/>
             <w:tabs>
               <w:tab w:val="right" w:leader="dot" w:pos="8636"/>
             </w:tabs>
@@ -410,13 +412,13 @@
               <w:lang w:val="da-DK" w:eastAsia="da-DK"/>
             </w:rPr>
           </w:pPr>
-          <w:hyperlink w:anchor="_Toc468873992" w:history="1">
+          <w:hyperlink w:anchor="_Toc469057956" w:history="1">
             <w:r>
               <w:rPr>
                 <w:rStyle w:val="Hyperlink"/>
                 <w:noProof/>
               </w:rPr>
-              <w:t>Implementation</w:t>
+              <w:t>Conventions</w:t>
             </w:r>
             <w:r>
               <w:rPr>
@@ -437,7 +439,7 @@
                 <w:noProof/>
                 <w:webHidden/>
               </w:rPr>
-              <w:instrText xml:space="preserve"> PAGEREF _Toc468873992 \h </w:instrText>
+              <w:instrText xml:space="preserve"> PAGEREF _Toc469057956 \h </w:instrText>
             </w:r>
             <w:r>
               <w:rPr>
@@ -457,7 +459,7 @@
                 <w:noProof/>
                 <w:webHidden/>
               </w:rPr>
-              <w:t>1</w:t>
+              <w:t>3</w:t>
             </w:r>
             <w:r>
               <w:rPr>
@@ -470,7 +472,7 @@
         </w:p>
         <w:p>
           <w:pPr>
-            <w:pStyle w:val="TOC2"/>
+            <w:pStyle w:val="Indholdsfortegnelse1"/>
             <w:tabs>
               <w:tab w:val="right" w:leader="dot" w:pos="8636"/>
             </w:tabs>
@@ -481,12 +483,154 @@
               <w:lang w:val="da-DK" w:eastAsia="da-DK"/>
             </w:rPr>
           </w:pPr>
-          <w:hyperlink w:anchor="_Toc468873993" w:history="1">
+          <w:hyperlink w:anchor="_Toc469057957" w:history="1">
             <w:r>
               <w:rPr>
                 <w:rStyle w:val="Hyperlink"/>
                 <w:noProof/>
               </w:rPr>
+              <w:t>IMPLEMENTATION</w:t>
+            </w:r>
+            <w:r>
+              <w:rPr>
+                <w:noProof/>
+                <w:webHidden/>
+              </w:rPr>
+              <w:tab/>
+            </w:r>
+            <w:r>
+              <w:rPr>
+                <w:noProof/>
+                <w:webHidden/>
+              </w:rPr>
+              <w:fldChar w:fldCharType="begin"/>
+            </w:r>
+            <w:r>
+              <w:rPr>
+                <w:noProof/>
+                <w:webHidden/>
+              </w:rPr>
+              <w:instrText xml:space="preserve"> PAGEREF _Toc469057957 \h </w:instrText>
+            </w:r>
+            <w:r>
+              <w:rPr>
+                <w:noProof/>
+                <w:webHidden/>
+              </w:rPr>
+            </w:r>
+            <w:r>
+              <w:rPr>
+                <w:noProof/>
+                <w:webHidden/>
+              </w:rPr>
+              <w:fldChar w:fldCharType="separate"/>
+            </w:r>
+            <w:r>
+              <w:rPr>
+                <w:noProof/>
+                <w:webHidden/>
+              </w:rPr>
+              <w:t>4</w:t>
+            </w:r>
+            <w:r>
+              <w:rPr>
+                <w:noProof/>
+                <w:webHidden/>
+              </w:rPr>
+              <w:fldChar w:fldCharType="end"/>
+            </w:r>
+          </w:hyperlink>
+        </w:p>
+        <w:p>
+          <w:pPr>
+            <w:pStyle w:val="Indholdsfortegnelse2"/>
+            <w:tabs>
+              <w:tab w:val="right" w:leader="dot" w:pos="8636"/>
+            </w:tabs>
+            <w:rPr>
+              <w:rFonts w:eastAsiaTheme="minorEastAsia"/>
+              <w:noProof/>
+              <w:color w:val="auto"/>
+              <w:lang w:val="da-DK" w:eastAsia="da-DK"/>
+            </w:rPr>
+          </w:pPr>
+          <w:hyperlink w:anchor="_Toc469057958" w:history="1">
+            <w:r>
+              <w:rPr>
+                <w:rStyle w:val="Hyperlink"/>
+                <w:noProof/>
+              </w:rPr>
+              <w:t>Sketching</w:t>
+            </w:r>
+            <w:r>
+              <w:rPr>
+                <w:noProof/>
+                <w:webHidden/>
+              </w:rPr>
+              <w:tab/>
+            </w:r>
+            <w:r>
+              <w:rPr>
+                <w:noProof/>
+                <w:webHidden/>
+              </w:rPr>
+              <w:fldChar w:fldCharType="begin"/>
+            </w:r>
+            <w:r>
+              <w:rPr>
+                <w:noProof/>
+                <w:webHidden/>
+              </w:rPr>
+              <w:instrText xml:space="preserve"> PAGEREF _Toc469057958 \h </w:instrText>
+            </w:r>
+            <w:r>
+              <w:rPr>
+                <w:noProof/>
+                <w:webHidden/>
+              </w:rPr>
+            </w:r>
+            <w:r>
+              <w:rPr>
+                <w:noProof/>
+                <w:webHidden/>
+              </w:rPr>
+              <w:fldChar w:fldCharType="separate"/>
+            </w:r>
+            <w:r>
+              <w:rPr>
+                <w:noProof/>
+                <w:webHidden/>
+              </w:rPr>
+              <w:t>4</w:t>
+            </w:r>
+            <w:r>
+              <w:rPr>
+                <w:noProof/>
+                <w:webHidden/>
+              </w:rPr>
+              <w:fldChar w:fldCharType="end"/>
+            </w:r>
+          </w:hyperlink>
+        </w:p>
+        <w:p>
+          <w:pPr>
+            <w:pStyle w:val="Indholdsfortegnelse2"/>
+            <w:tabs>
+              <w:tab w:val="right" w:leader="dot" w:pos="8636"/>
+            </w:tabs>
+            <w:rPr>
+              <w:rFonts w:eastAsiaTheme="minorEastAsia"/>
+              <w:noProof/>
+              <w:color w:val="auto"/>
+              <w:lang w:val="da-DK" w:eastAsia="da-DK"/>
+            </w:rPr>
+          </w:pPr>
+          <w:hyperlink w:anchor="_Toc469057959" w:history="1">
+            <w:r>
+              <w:rPr>
+                <w:rStyle w:val="Hyperlink"/>
+                <w:noProof/>
+              </w:rPr>
               <w:t>Uml Diagrams</w:t>
             </w:r>
             <w:r>
@@ -508,7 +652,7 @@
                 <w:noProof/>
                 <w:webHidden/>
               </w:rPr>
-              <w:instrText xml:space="preserve"> PAGEREF _Toc468873993 \h </w:instrText>
+              <w:instrText xml:space="preserve"> PAGEREF _Toc469057959 \h </w:instrText>
             </w:r>
             <w:r>
               <w:rPr>
@@ -528,7 +672,362 @@
                 <w:noProof/>
                 <w:webHidden/>
               </w:rPr>
-              <w:t>1</w:t>
+              <w:t>4</w:t>
+            </w:r>
+            <w:r>
+              <w:rPr>
+                <w:noProof/>
+                <w:webHidden/>
+              </w:rPr>
+              <w:fldChar w:fldCharType="end"/>
+            </w:r>
+          </w:hyperlink>
+        </w:p>
+        <w:p>
+          <w:pPr>
+            <w:pStyle w:val="Indholdsfortegnelse3"/>
+            <w:tabs>
+              <w:tab w:val="right" w:leader="dot" w:pos="8636"/>
+            </w:tabs>
+            <w:rPr>
+              <w:rFonts w:eastAsiaTheme="minorEastAsia"/>
+              <w:noProof/>
+              <w:color w:val="auto"/>
+              <w:lang w:val="da-DK" w:eastAsia="da-DK"/>
+            </w:rPr>
+          </w:pPr>
+          <w:hyperlink w:anchor="_Toc469057960" w:history="1">
+            <w:r>
+              <w:rPr>
+                <w:rStyle w:val="Hyperlink"/>
+                <w:noProof/>
+              </w:rPr>
+              <w:t>Domain Model</w:t>
+            </w:r>
+            <w:r>
+              <w:rPr>
+                <w:noProof/>
+                <w:webHidden/>
+              </w:rPr>
+              <w:tab/>
+            </w:r>
+            <w:r>
+              <w:rPr>
+                <w:noProof/>
+                <w:webHidden/>
+              </w:rPr>
+              <w:fldChar w:fldCharType="begin"/>
+            </w:r>
+            <w:r>
+              <w:rPr>
+                <w:noProof/>
+                <w:webHidden/>
+              </w:rPr>
+              <w:instrText xml:space="preserve"> PAGEREF _Toc469057960 \h </w:instrText>
+            </w:r>
+            <w:r>
+              <w:rPr>
+                <w:noProof/>
+                <w:webHidden/>
+              </w:rPr>
+            </w:r>
+            <w:r>
+              <w:rPr>
+                <w:noProof/>
+                <w:webHidden/>
+              </w:rPr>
+              <w:fldChar w:fldCharType="separate"/>
+            </w:r>
+            <w:r>
+              <w:rPr>
+                <w:noProof/>
+                <w:webHidden/>
+              </w:rPr>
+              <w:t>4</w:t>
+            </w:r>
+            <w:r>
+              <w:rPr>
+                <w:noProof/>
+                <w:webHidden/>
+              </w:rPr>
+              <w:fldChar w:fldCharType="end"/>
+            </w:r>
+          </w:hyperlink>
+        </w:p>
+        <w:p>
+          <w:pPr>
+            <w:pStyle w:val="Indholdsfortegnelse3"/>
+            <w:tabs>
+              <w:tab w:val="right" w:leader="dot" w:pos="8636"/>
+            </w:tabs>
+            <w:rPr>
+              <w:rFonts w:eastAsiaTheme="minorEastAsia"/>
+              <w:noProof/>
+              <w:color w:val="auto"/>
+              <w:lang w:val="da-DK" w:eastAsia="da-DK"/>
+            </w:rPr>
+          </w:pPr>
+          <w:hyperlink w:anchor="_Toc469057961" w:history="1">
+            <w:r>
+              <w:rPr>
+                <w:rStyle w:val="Hyperlink"/>
+                <w:noProof/>
+              </w:rPr>
+              <w:t>Mapping between controllers and views</w:t>
+            </w:r>
+            <w:r>
+              <w:rPr>
+                <w:noProof/>
+                <w:webHidden/>
+              </w:rPr>
+              <w:tab/>
+            </w:r>
+            <w:r>
+              <w:rPr>
+                <w:noProof/>
+                <w:webHidden/>
+              </w:rPr>
+              <w:fldChar w:fldCharType="begin"/>
+            </w:r>
+            <w:r>
+              <w:rPr>
+                <w:noProof/>
+                <w:webHidden/>
+              </w:rPr>
+              <w:instrText xml:space="preserve"> PAGEREF _Toc469057961 \h </w:instrText>
+            </w:r>
+            <w:r>
+              <w:rPr>
+                <w:noProof/>
+                <w:webHidden/>
+              </w:rPr>
+            </w:r>
+            <w:r>
+              <w:rPr>
+                <w:noProof/>
+                <w:webHidden/>
+              </w:rPr>
+              <w:fldChar w:fldCharType="separate"/>
+            </w:r>
+            <w:r>
+              <w:rPr>
+                <w:noProof/>
+                <w:webHidden/>
+              </w:rPr>
+              <w:t>4</w:t>
+            </w:r>
+            <w:r>
+              <w:rPr>
+                <w:noProof/>
+                <w:webHidden/>
+              </w:rPr>
+              <w:fldChar w:fldCharType="end"/>
+            </w:r>
+          </w:hyperlink>
+        </w:p>
+        <w:p>
+          <w:pPr>
+            <w:pStyle w:val="Indholdsfortegnelse2"/>
+            <w:tabs>
+              <w:tab w:val="right" w:leader="dot" w:pos="8636"/>
+            </w:tabs>
+            <w:rPr>
+              <w:rFonts w:eastAsiaTheme="minorEastAsia"/>
+              <w:noProof/>
+              <w:color w:val="auto"/>
+              <w:lang w:val="da-DK" w:eastAsia="da-DK"/>
+            </w:rPr>
+          </w:pPr>
+          <w:hyperlink w:anchor="_Toc469057962" w:history="1">
+            <w:r>
+              <w:rPr>
+                <w:rStyle w:val="Hyperlink"/>
+                <w:noProof/>
+              </w:rPr>
+              <w:t>Layout and Views</w:t>
+            </w:r>
+            <w:r>
+              <w:rPr>
+                <w:noProof/>
+                <w:webHidden/>
+              </w:rPr>
+              <w:tab/>
+            </w:r>
+            <w:r>
+              <w:rPr>
+                <w:noProof/>
+                <w:webHidden/>
+              </w:rPr>
+              <w:fldChar w:fldCharType="begin"/>
+            </w:r>
+            <w:r>
+              <w:rPr>
+                <w:noProof/>
+                <w:webHidden/>
+              </w:rPr>
+              <w:instrText xml:space="preserve"> PAGEREF _Toc469057962 \h </w:instrText>
+            </w:r>
+            <w:r>
+              <w:rPr>
+                <w:noProof/>
+                <w:webHidden/>
+              </w:rPr>
+            </w:r>
+            <w:r>
+              <w:rPr>
+                <w:noProof/>
+                <w:webHidden/>
+              </w:rPr>
+              <w:fldChar w:fldCharType="separate"/>
+            </w:r>
+            <w:r>
+              <w:rPr>
+                <w:noProof/>
+                <w:webHidden/>
+              </w:rPr>
+              <w:t>4</w:t>
+            </w:r>
+            <w:r>
+              <w:rPr>
+                <w:noProof/>
+                <w:webHidden/>
+              </w:rPr>
+              <w:fldChar w:fldCharType="end"/>
+            </w:r>
+          </w:hyperlink>
+        </w:p>
+        <w:p>
+          <w:pPr>
+            <w:pStyle w:val="Indholdsfortegnelse2"/>
+            <w:tabs>
+              <w:tab w:val="right" w:leader="dot" w:pos="8636"/>
+            </w:tabs>
+            <w:rPr>
+              <w:rFonts w:eastAsiaTheme="minorEastAsia"/>
+              <w:noProof/>
+              <w:color w:val="auto"/>
+              <w:lang w:val="da-DK" w:eastAsia="da-DK"/>
+            </w:rPr>
+          </w:pPr>
+          <w:hyperlink w:anchor="_Toc469057963" w:history="1">
+            <w:r>
+              <w:rPr>
+                <w:rStyle w:val="Hyperlink"/>
+                <w:noProof/>
+              </w:rPr>
+              <w:t>Model validation</w:t>
+            </w:r>
+            <w:r>
+              <w:rPr>
+                <w:noProof/>
+                <w:webHidden/>
+              </w:rPr>
+              <w:tab/>
+            </w:r>
+            <w:r>
+              <w:rPr>
+                <w:noProof/>
+                <w:webHidden/>
+              </w:rPr>
+              <w:fldChar w:fldCharType="begin"/>
+            </w:r>
+            <w:r>
+              <w:rPr>
+                <w:noProof/>
+                <w:webHidden/>
+              </w:rPr>
+              <w:instrText xml:space="preserve"> PAGEREF _Toc469057963 \h </w:instrText>
+            </w:r>
+            <w:r>
+              <w:rPr>
+                <w:noProof/>
+                <w:webHidden/>
+              </w:rPr>
+            </w:r>
+            <w:r>
+              <w:rPr>
+                <w:noProof/>
+                <w:webHidden/>
+              </w:rPr>
+              <w:fldChar w:fldCharType="separate"/>
+            </w:r>
+            <w:r>
+              <w:rPr>
+                <w:noProof/>
+                <w:webHidden/>
+              </w:rPr>
+              <w:t>4</w:t>
+            </w:r>
+            <w:r>
+              <w:rPr>
+                <w:noProof/>
+                <w:webHidden/>
+              </w:rPr>
+              <w:fldChar w:fldCharType="end"/>
+            </w:r>
+          </w:hyperlink>
+        </w:p>
+        <w:p>
+          <w:pPr>
+            <w:pStyle w:val="Indholdsfortegnelse2"/>
+            <w:tabs>
+              <w:tab w:val="right" w:leader="dot" w:pos="8636"/>
+            </w:tabs>
+            <w:rPr>
+              <w:rFonts w:eastAsiaTheme="minorEastAsia"/>
+              <w:noProof/>
+              <w:color w:val="auto"/>
+              <w:lang w:val="da-DK" w:eastAsia="da-DK"/>
+            </w:rPr>
+          </w:pPr>
+          <w:hyperlink w:anchor="_Toc469057964" w:history="1">
+            <w:r>
+              <w:rPr>
+                <w:rStyle w:val="Hyperlink"/>
+                <w:noProof/>
+              </w:rPr>
+              <w:t>Entity Framework</w:t>
+            </w:r>
+            <w:r>
+              <w:rPr>
+                <w:noProof/>
+                <w:webHidden/>
+              </w:rPr>
+              <w:tab/>
+            </w:r>
+            <w:r>
+              <w:rPr>
+                <w:noProof/>
+                <w:webHidden/>
+              </w:rPr>
+              <w:fldChar w:fldCharType="begin"/>
+            </w:r>
+            <w:r>
+              <w:rPr>
+                <w:noProof/>
+                <w:webHidden/>
+              </w:rPr>
+              <w:instrText xml:space="preserve"> PAGEREF _Toc469057964 \h </w:instrText>
+            </w:r>
+            <w:r>
+              <w:rPr>
+                <w:noProof/>
+                <w:webHidden/>
+              </w:rPr>
+            </w:r>
+            <w:r>
+              <w:rPr>
+                <w:noProof/>
+                <w:webHidden/>
+              </w:rPr>
+              <w:fldChar w:fldCharType="separate"/>
+            </w:r>
+            <w:r>
+              <w:rPr>
+                <w:noProof/>
+                <w:webHidden/>
+              </w:rPr>
+              <w:t>4</w:t>
             </w:r>
             <w:r>
               <w:rPr>
@@ -575,9 +1074,10 @@
     </w:p>
     <w:p>
       <w:pPr>
-        <w:pStyle w:val="Heading2"/>
+        <w:pStyle w:val="Overskrift2"/>
         <w:sectPr>
-          <w:footerReference w:type="first" r:id="rId9"/>
+          <w:footerReference w:type="default" r:id="rId9"/>
+          <w:footerReference w:type="first" r:id="rId10"/>
           <w:pgSz w:w="12240" w:h="15840"/>
           <w:pgMar w:top="1729" w:right="1797" w:bottom="1440" w:left="1797" w:header="720" w:footer="720" w:gutter="0"/>
           <w:pgNumType w:start="0"/>
@@ -589,162 +1089,200 @@
     </w:p>
     <w:p>
       <w:pPr>
-        <w:pStyle w:val="Heading1"/>
-      </w:pPr>
-      <w:bookmarkStart w:id="5" w:name="_Toc468873989"/>
+        <w:pStyle w:val="Overskrift1"/>
+      </w:pPr>
+      <w:bookmarkStart w:id="6" w:name="_Toc469057953"/>
       <w:r>
         <w:lastRenderedPageBreak/>
-        <w:t>Problem Definition</w:t>
-      </w:r>
-      <w:bookmarkEnd w:id="5"/>
-    </w:p>
-    <w:p>
-      <w:r>
-        <w:t xml:space="preserve">Arcane Tinmen are in the process of updating their online presence and as part of this work, they want to </w:t>
-      </w:r>
-      <w:r>
-        <w:t>split their current website up, so that they have</w:t>
-      </w:r>
-      <w:r>
-        <w:t xml:space="preserve"> different website</w:t>
-      </w:r>
-      <w:r>
-        <w:t>s</w:t>
-      </w:r>
-      <w:r>
-        <w:t xml:space="preserve"> for each of their brands. To begin this work, they have asked for an updated website for the brand Board Game Sleeves, to which they have </w:t>
-      </w:r>
-      <w:r>
-        <w:t>acquired</w:t>
-      </w:r>
-      <w:r>
-        <w:t xml:space="preserve"> a corresponding domain name</w:t>
-      </w:r>
-      <w:r>
-        <w:t xml:space="preserve"> (</w:t>
-      </w:r>
-      <w:r>
-        <w:t>b</w:t>
-      </w:r>
-      <w:r>
-        <w:t>oardgames</w:t>
-      </w:r>
-      <w:r>
-        <w:t>leeves.com).</w:t>
-      </w:r>
-    </w:p>
-    <w:p>
-      <w:r>
-        <w:t xml:space="preserve">This paper will </w:t>
-      </w:r>
-      <w:r>
-        <w:t>contain</w:t>
-      </w:r>
-      <w:r>
-        <w:t xml:space="preserve"> two parts where the first will go through the aspects of an ASP.NET MVC website</w:t>
-      </w:r>
-      <w:r>
-        <w:t>, the components and conventions that ASP.NET MVC is built upon as well as some theory behind building a website using this framework</w:t>
-      </w:r>
-      <w:r>
-        <w:t xml:space="preserve">. The second part of the paper will be a </w:t>
-      </w:r>
-      <w:r>
-        <w:t xml:space="preserve">detailed </w:t>
-      </w:r>
-      <w:r>
-        <w:t>description of how we have used these components and conventions in our implementation</w:t>
-      </w:r>
-      <w:r>
-        <w:t xml:space="preserve"> of a new website for </w:t>
-      </w:r>
-      <w:r>
-        <w:t>b</w:t>
-      </w:r>
-      <w:r>
-        <w:t>oardgames</w:t>
-      </w:r>
-      <w:r>
-        <w:t>leeves.com as well as a walkthrough of the functionality that we have implemented.</w:t>
-      </w:r>
-    </w:p>
-    <w:p>
-      <w:r>
-        <w:t>Along with th</w:t>
-      </w:r>
-      <w:r>
-        <w:t xml:space="preserve">is </w:t>
-      </w:r>
-      <w:r>
-        <w:t>paper,</w:t>
-      </w:r>
-      <w:r>
-        <w:t xml:space="preserve"> </w:t>
-      </w:r>
-      <w:r>
-        <w:t xml:space="preserve">we have included </w:t>
-      </w:r>
-      <w:r>
-        <w:t xml:space="preserve">the </w:t>
-      </w:r>
-      <w:r>
-        <w:t xml:space="preserve">code for the </w:t>
-      </w:r>
-      <w:r>
-        <w:t>website (in a Visual Studio solution) as well as the database with some default data (for testing purposes).</w:t>
-      </w:r>
-    </w:p>
-    <w:p>
-      <w:pPr>
-        <w:pStyle w:val="Heading1"/>
-      </w:pPr>
-      <w:bookmarkStart w:id="6" w:name="_Toc468873990"/>
-      <w:r>
-        <w:t>ASP.NET MVC</w:t>
+        <w:t>INTRODUCTION</w:t>
       </w:r>
       <w:bookmarkEnd w:id="6"/>
     </w:p>
     <w:p>
-      <w:pPr>
-        <w:pStyle w:val="Heading2"/>
-      </w:pPr>
-      <w:bookmarkStart w:id="7" w:name="_Toc468873991"/>
-      <w:r>
-        <w:t>Asp.Net MVC Components</w:t>
+      <w:r>
+        <w:t xml:space="preserve">Arcane Tinmen are in the process of updating their online presence and as part of this work, they want to </w:t>
+      </w:r>
+      <w:r>
+        <w:t>split their current website up, so that they have</w:t>
+      </w:r>
+      <w:r>
+        <w:t xml:space="preserve"> different website</w:t>
+      </w:r>
+      <w:r>
+        <w:t>s</w:t>
+      </w:r>
+      <w:r>
+        <w:t xml:space="preserve"> for each of their brands. To begin this work, they have asked for an updated website for the brand Board Game Sleeves, to which they have </w:t>
+      </w:r>
+      <w:r>
+        <w:t>acquired</w:t>
+      </w:r>
+      <w:r>
+        <w:t xml:space="preserve"> a corresponding domain name</w:t>
+      </w:r>
+      <w:r>
+        <w:t xml:space="preserve"> (</w:t>
+      </w:r>
+      <w:r>
+        <w:t>b</w:t>
+      </w:r>
+      <w:r>
+        <w:t>oardgames</w:t>
+      </w:r>
+      <w:r>
+        <w:t>leeves.com).</w:t>
+      </w:r>
+    </w:p>
+    <w:p>
+      <w:r>
+        <w:t xml:space="preserve">This paper will </w:t>
+      </w:r>
+      <w:r>
+        <w:t>contain</w:t>
+      </w:r>
+      <w:r>
+        <w:t xml:space="preserve"> two parts where the first will go through the aspects of an ASP.NET MVC website</w:t>
+      </w:r>
+      <w:r>
+        <w:t xml:space="preserve">, the components and conventions that ASP.NET MVC </w:t>
+      </w:r>
+      <w:proofErr w:type="gramStart"/>
+      <w:r>
+        <w:t>is built upon</w:t>
+      </w:r>
+      <w:proofErr w:type="gramEnd"/>
+      <w:r>
+        <w:t xml:space="preserve"> as well as some theory behind building a website using this framework</w:t>
+      </w:r>
+      <w:r>
+        <w:t xml:space="preserve">. The second part of the paper will be a </w:t>
+      </w:r>
+      <w:r>
+        <w:t xml:space="preserve">detailed </w:t>
+      </w:r>
+      <w:r>
+        <w:t>description of how we have used these components and conventions in our implementation</w:t>
+      </w:r>
+      <w:r>
+        <w:t xml:space="preserve"> of a new website for </w:t>
+      </w:r>
+      <w:r>
+        <w:t>b</w:t>
+      </w:r>
+      <w:r>
+        <w:t>oardgames</w:t>
+      </w:r>
+      <w:r>
+        <w:t>leeves.com as well as a walkthrough of the functionality that we have implemented.</w:t>
+      </w:r>
+    </w:p>
+    <w:p>
+      <w:r>
+        <w:t>Along with th</w:t>
+      </w:r>
+      <w:r>
+        <w:t xml:space="preserve">is </w:t>
+      </w:r>
+      <w:r>
+        <w:t>paper,</w:t>
+      </w:r>
+      <w:r>
+        <w:t xml:space="preserve"> </w:t>
+      </w:r>
+      <w:r>
+        <w:t xml:space="preserve">we have included </w:t>
+      </w:r>
+      <w:r>
+        <w:t xml:space="preserve">the </w:t>
+      </w:r>
+      <w:r>
+        <w:t xml:space="preserve">code for the </w:t>
+      </w:r>
+      <w:r>
+        <w:t>website (in a Visual Studio solution) as well as the database with some default data (for testing purposes).</w:t>
+      </w:r>
+    </w:p>
+    <w:p>
+      <w:pPr>
+        <w:pStyle w:val="Overskrift1"/>
+      </w:pPr>
+      <w:bookmarkStart w:id="7" w:name="_Toc469057954"/>
+      <w:r>
+        <w:t>ASP.NET MVC</w:t>
       </w:r>
       <w:bookmarkEnd w:id="7"/>
     </w:p>
     <w:p>
       <w:r>
-        <w:t xml:space="preserve">In the solution we have used the following </w:t>
-      </w:r>
-      <w:r>
-        <w:t>ASP</w:t>
-      </w:r>
-      <w:r>
-        <w:t>.</w:t>
-      </w:r>
-      <w:r>
-        <w:t>NET</w:t>
-      </w:r>
-      <w:r>
-        <w:t xml:space="preserve"> MVC components:</w:t>
+        <w:t xml:space="preserve">As mentioned in the introduction the website </w:t>
+      </w:r>
+      <w:proofErr w:type="gramStart"/>
+      <w:r>
+        <w:t>will be created</w:t>
+      </w:r>
+      <w:proofErr w:type="gramEnd"/>
+      <w:r>
+        <w:t xml:space="preserve"> by using the ASP.NET MVC framework. </w:t>
+      </w:r>
+      <w:r>
+        <w:t>In the following sections</w:t>
+      </w:r>
+      <w:r>
+        <w:t>,</w:t>
+      </w:r>
+      <w:r>
+        <w:t xml:space="preserve"> we will describe the components that comprise the framework and some conventions that the framework builds upon.</w:t>
+      </w:r>
+    </w:p>
+    <w:p>
+      <w:pPr>
+        <w:pStyle w:val="Overskrift2"/>
+      </w:pPr>
+      <w:bookmarkStart w:id="8" w:name="_Toc469057955"/>
+      <w:r>
+        <w:t>Asp.Net MVC Components</w:t>
+      </w:r>
+      <w:bookmarkEnd w:id="8"/>
+    </w:p>
+    <w:p>
+      <w:r>
+        <w:t xml:space="preserve">Below is a list of the components that are part of the ASP.NET MVC framework and that we will be using in the implementation of the finished product. We will not go into details with each component type in the list, but will only briefly describe them to explain their usage and the reason for them being in the framework. </w:t>
+      </w:r>
+    </w:p>
+    <w:p>
+      <w:r>
+        <w:t xml:space="preserve">In the </w:t>
+      </w:r>
+      <w:r>
+        <w:t xml:space="preserve">following </w:t>
+      </w:r>
+      <w:r>
+        <w:t xml:space="preserve">section about our </w:t>
+      </w:r>
+      <w:r>
+        <w:t>implementation,</w:t>
+      </w:r>
+      <w:r>
+        <w:t xml:space="preserve"> we will go into more detail about each component we use and </w:t>
+      </w:r>
+      <w:r>
+        <w:t>why we use them.</w:t>
       </w:r>
     </w:p>
     <w:tbl>
       <w:tblPr>
-        <w:tblStyle w:val="TableGrid"/>
+        <w:tblStyle w:val="Tabel-Gitter"/>
         <w:tblW w:w="0" w:type="auto"/>
         <w:tblLook w:val="04A0" w:firstRow="1" w:lastRow="0" w:firstColumn="1" w:lastColumn="0" w:noHBand="0" w:noVBand="1"/>
       </w:tblPr>
       <w:tblGrid>
-        <w:gridCol w:w="4315"/>
-        <w:gridCol w:w="4315"/>
+        <w:gridCol w:w="3964"/>
+        <w:gridCol w:w="4666"/>
       </w:tblGrid>
       <w:tr>
         <w:tc>
           <w:tcPr>
-            <w:tcW w:w="4315" w:type="dxa"/>
+            <w:tcW w:w="3964" w:type="dxa"/>
           </w:tcPr>
           <w:p>
             <w:pPr>
@@ -762,7 +1300,7 @@
         </w:tc>
         <w:tc>
           <w:tcPr>
-            <w:tcW w:w="4315" w:type="dxa"/>
+            <w:tcW w:w="4666" w:type="dxa"/>
           </w:tcPr>
           <w:p>
             <w:pPr>
@@ -782,7 +1320,7 @@
       <w:tr>
         <w:tc>
           <w:tcPr>
-            <w:tcW w:w="4315" w:type="dxa"/>
+            <w:tcW w:w="3964" w:type="dxa"/>
           </w:tcPr>
           <w:p>
             <w:r>
@@ -792,7 +1330,104 @@
         </w:tc>
         <w:tc>
           <w:tcPr>
-            <w:tcW w:w="4315" w:type="dxa"/>
+            <w:tcW w:w="4666" w:type="dxa"/>
+          </w:tcPr>
+          <w:p>
+            <w:r>
+              <w:t xml:space="preserve">Controllers are the binding between Views and </w:t>
+            </w:r>
+            <w:r>
+              <w:t>Models. The controllers handle the incoming URL requests, fetch the data through the models and send the relevant data through to the Views.</w:t>
+            </w:r>
+            <w:r>
+              <w:br/>
+              <w:t xml:space="preserve">The controllers can also contain logic for </w:t>
+            </w:r>
+            <w:r>
+              <w:lastRenderedPageBreak/>
+              <w:t xml:space="preserve">choosing which View to show or mappings between Models and </w:t>
+            </w:r>
+            <w:proofErr w:type="spellStart"/>
+            <w:r>
+              <w:t>ViewModels</w:t>
+            </w:r>
+            <w:proofErr w:type="spellEnd"/>
+            <w:r>
+              <w:t>.</w:t>
+            </w:r>
+          </w:p>
+        </w:tc>
+      </w:tr>
+      <w:tr>
+        <w:tc>
+          <w:tcPr>
+            <w:tcW w:w="3964" w:type="dxa"/>
+          </w:tcPr>
+          <w:p>
+            <w:r>
+              <w:lastRenderedPageBreak/>
+              <w:t>View</w:t>
+            </w:r>
+          </w:p>
+        </w:tc>
+        <w:tc>
+          <w:tcPr>
+            <w:tcW w:w="4666" w:type="dxa"/>
+          </w:tcPr>
+          <w:p>
+            <w:r>
+              <w:t>Views are templates</w:t>
+            </w:r>
+            <w:r>
+              <w:t xml:space="preserve"> for creating dynamic content. They define how the pages look and how the different components </w:t>
+            </w:r>
+            <w:proofErr w:type="gramStart"/>
+            <w:r>
+              <w:t>should be placed</w:t>
+            </w:r>
+            <w:proofErr w:type="gramEnd"/>
+            <w:r>
+              <w:t xml:space="preserve"> relative to each other.</w:t>
+            </w:r>
+          </w:p>
+        </w:tc>
+      </w:tr>
+      <w:tr>
+        <w:tc>
+          <w:tcPr>
+            <w:tcW w:w="3964" w:type="dxa"/>
+          </w:tcPr>
+          <w:p>
+            <w:r>
+              <w:t>Partial View</w:t>
+            </w:r>
+          </w:p>
+        </w:tc>
+        <w:tc>
+          <w:tcPr>
+            <w:tcW w:w="4666" w:type="dxa"/>
+          </w:tcPr>
+          <w:p>
+            <w:r>
+              <w:t>A partial view contains small parts that can be included inside a View. It is especially useful for different parts of a website that is used multiple places, like a shopping cart.</w:t>
+            </w:r>
+          </w:p>
+        </w:tc>
+      </w:tr>
+      <w:tr>
+        <w:tc>
+          <w:tcPr>
+            <w:tcW w:w="3964" w:type="dxa"/>
+          </w:tcPr>
+          <w:p>
+            <w:r>
+              <w:t>Helpers: HTML, Inline &amp; Custom</w:t>
+            </w:r>
+          </w:p>
+        </w:tc>
+        <w:tc>
+          <w:tcPr>
+            <w:tcW w:w="4666" w:type="dxa"/>
           </w:tcPr>
           <w:p/>
         </w:tc>
@@ -800,17 +1435,208 @@
       <w:tr>
         <w:tc>
           <w:tcPr>
-            <w:tcW w:w="4315" w:type="dxa"/>
+            <w:tcW w:w="3964" w:type="dxa"/>
           </w:tcPr>
           <w:p>
             <w:r>
-              <w:t>View</w:t>
+              <w:t>Child Actions</w:t>
             </w:r>
           </w:p>
         </w:tc>
         <w:tc>
           <w:tcPr>
-            <w:tcW w:w="4315" w:type="dxa"/>
+            <w:tcW w:w="4666" w:type="dxa"/>
+          </w:tcPr>
+          <w:p>
+            <w:r>
+              <w:t xml:space="preserve">Child actions are for Controllers what </w:t>
+            </w:r>
+            <w:proofErr w:type="spellStart"/>
+            <w:r>
+              <w:t>ViewModels</w:t>
+            </w:r>
+            <w:proofErr w:type="spellEnd"/>
+            <w:r>
+              <w:t xml:space="preserve"> are for Models. </w:t>
+            </w:r>
+            <w:r>
+              <w:br/>
+              <w:t xml:space="preserve">A child action is a controller method that </w:t>
+            </w:r>
+            <w:r>
+              <w:t xml:space="preserve">you can call </w:t>
+            </w:r>
+            <w:r>
+              <w:t xml:space="preserve">from inside a View and you can set it up so </w:t>
+            </w:r>
+            <w:r>
+              <w:t xml:space="preserve">you can only call </w:t>
+            </w:r>
+            <w:r>
+              <w:t xml:space="preserve">this type of method from Views and not directly through a URL, </w:t>
+            </w:r>
+            <w:r>
+              <w:t>as</w:t>
+            </w:r>
+            <w:r>
+              <w:t xml:space="preserve"> is the case for other Controller methods/actions.</w:t>
+            </w:r>
+          </w:p>
+        </w:tc>
+      </w:tr>
+      <w:tr>
+        <w:tc>
+          <w:tcPr>
+            <w:tcW w:w="3964" w:type="dxa"/>
+          </w:tcPr>
+          <w:p>
+            <w:r>
+              <w:t>Routes</w:t>
+            </w:r>
+          </w:p>
+        </w:tc>
+        <w:tc>
+          <w:tcPr>
+            <w:tcW w:w="4666" w:type="dxa"/>
+          </w:tcPr>
+          <w:p>
+            <w:r>
+              <w:t>The routing system in ASP.NET MVC specifies</w:t>
+            </w:r>
+            <w:r>
+              <w:t xml:space="preserve"> how incoming URLs </w:t>
+            </w:r>
+            <w:proofErr w:type="gramStart"/>
+            <w:r>
+              <w:t>will be handled and</w:t>
+            </w:r>
+            <w:r>
+              <w:t xml:space="preserve"> directed to the different controllers</w:t>
+            </w:r>
+            <w:proofErr w:type="gramEnd"/>
+            <w:r>
+              <w:t>.</w:t>
+            </w:r>
+          </w:p>
+        </w:tc>
+      </w:tr>
+      <w:tr>
+        <w:tc>
+          <w:tcPr>
+            <w:tcW w:w="3964" w:type="dxa"/>
+          </w:tcPr>
+          <w:p>
+            <w:r>
+              <w:t xml:space="preserve">Models &amp; </w:t>
+            </w:r>
+            <w:proofErr w:type="spellStart"/>
+            <w:r>
+              <w:t>ViewModels</w:t>
+            </w:r>
+            <w:proofErr w:type="spellEnd"/>
+          </w:p>
+        </w:tc>
+        <w:tc>
+          <w:tcPr>
+            <w:tcW w:w="4666" w:type="dxa"/>
+          </w:tcPr>
+          <w:p>
+            <w:r>
+              <w:t xml:space="preserve">Models represent the data that the website is working on, along with any business logic there might be. </w:t>
+            </w:r>
+            <w:r>
+              <w:br/>
+              <w:t xml:space="preserve">The difference between Models and </w:t>
+            </w:r>
+            <w:proofErr w:type="spellStart"/>
+            <w:r>
+              <w:t>ViewModels</w:t>
+            </w:r>
+            <w:proofErr w:type="spellEnd"/>
+            <w:r>
+              <w:t xml:space="preserve"> is that </w:t>
+            </w:r>
+            <w:proofErr w:type="spellStart"/>
+            <w:r>
+              <w:t>ViewModels</w:t>
+            </w:r>
+            <w:proofErr w:type="spellEnd"/>
+            <w:r>
+              <w:t xml:space="preserve"> </w:t>
+            </w:r>
+            <w:proofErr w:type="gramStart"/>
+            <w:r>
+              <w:t>are centered</w:t>
+            </w:r>
+            <w:proofErr w:type="gramEnd"/>
+            <w:r>
+              <w:t xml:space="preserve"> on what is to be shown on a View where the Models are centered on the persisted data in the domain.</w:t>
+            </w:r>
+          </w:p>
+        </w:tc>
+      </w:tr>
+      <w:tr>
+        <w:tc>
+          <w:tcPr>
+            <w:tcW w:w="3964" w:type="dxa"/>
+          </w:tcPr>
+          <w:p>
+            <w:r>
+              <w:t>Layouts</w:t>
+            </w:r>
+          </w:p>
+        </w:tc>
+        <w:tc>
+          <w:tcPr>
+            <w:tcW w:w="4666" w:type="dxa"/>
+          </w:tcPr>
+          <w:p>
+            <w:r>
+              <w:t>It is possible in an ASP.NET MVC to specify layouts as part of a single page, or have pages use a common shared layout.</w:t>
+            </w:r>
+            <w:r>
+              <w:br/>
+              <w:t xml:space="preserve">No matter what is </w:t>
+            </w:r>
+            <w:r>
+              <w:t>used,</w:t>
+            </w:r>
+            <w:r>
+              <w:t xml:space="preserve"> the layout specifies how the different components </w:t>
+            </w:r>
+            <w:proofErr w:type="gramStart"/>
+            <w:r>
+              <w:t>are positioned</w:t>
+            </w:r>
+            <w:proofErr w:type="gramEnd"/>
+            <w:r>
+              <w:t xml:space="preserve"> on the individual HTML pages that the controller send back to the browser.</w:t>
+            </w:r>
+          </w:p>
+        </w:tc>
+      </w:tr>
+      <w:tr>
+        <w:tc>
+          <w:tcPr>
+            <w:tcW w:w="3964" w:type="dxa"/>
+          </w:tcPr>
+          <w:p>
+            <w:r>
+              <w:t>Model Binding (</w:t>
+            </w:r>
+            <w:proofErr w:type="spellStart"/>
+            <w:r>
+              <w:t>IModelBinder</w:t>
+            </w:r>
+            <w:proofErr w:type="spellEnd"/>
+            <w:r>
+              <w:t>)-&gt;State</w:t>
+            </w:r>
+          </w:p>
+        </w:tc>
+        <w:tc>
+          <w:tcPr>
+            <w:tcW w:w="4666" w:type="dxa"/>
           </w:tcPr>
           <w:p/>
         </w:tc>
@@ -818,153 +1644,72 @@
       <w:tr>
         <w:tc>
           <w:tcPr>
-            <w:tcW w:w="4315" w:type="dxa"/>
+            <w:tcW w:w="3964" w:type="dxa"/>
           </w:tcPr>
           <w:p>
             <w:r>
-              <w:t>Partial View</w:t>
+              <w:t>Areas</w:t>
             </w:r>
           </w:p>
         </w:tc>
         <w:tc>
           <w:tcPr>
-            <w:tcW w:w="4315" w:type="dxa"/>
-          </w:tcPr>
-          <w:p/>
-        </w:tc>
-      </w:tr>
-      <w:tr>
-        <w:tc>
-          <w:tcPr>
-            <w:tcW w:w="4315" w:type="dxa"/>
+            <w:tcW w:w="4666" w:type="dxa"/>
           </w:tcPr>
           <w:p>
             <w:r>
-              <w:t>Helpers: HTML, Inline &amp; Custom</w:t>
+              <w:t xml:space="preserve">Areas are a way to organize a large project or website into smaller and manageable units. </w:t>
+            </w:r>
+            <w:r>
+              <w:t>An application can contain multiple areas each defining a small portion of the entire application.</w:t>
+            </w:r>
+            <w:r>
+              <w:br/>
+              <w:t xml:space="preserve">An example of </w:t>
+            </w:r>
+            <w:r>
+              <w:t>areas could be the shopping system or the administration system of a website.</w:t>
             </w:r>
           </w:p>
-        </w:tc>
-        <w:tc>
-          <w:tcPr>
-            <w:tcW w:w="4315" w:type="dxa"/>
-          </w:tcPr>
-          <w:p/>
-        </w:tc>
-      </w:tr>
-      <w:tr>
-        <w:tc>
-          <w:tcPr>
-            <w:tcW w:w="4315" w:type="dxa"/>
-          </w:tcPr>
-          <w:p>
-            <w:r>
-              <w:t>Child Actions</w:t>
-            </w:r>
-          </w:p>
-        </w:tc>
-        <w:tc>
-          <w:tcPr>
-            <w:tcW w:w="4315" w:type="dxa"/>
-          </w:tcPr>
-          <w:p/>
-        </w:tc>
-      </w:tr>
-      <w:tr>
-        <w:tc>
-          <w:tcPr>
-            <w:tcW w:w="4315" w:type="dxa"/>
-          </w:tcPr>
-          <w:p>
-            <w:r>
-              <w:t>Routes</w:t>
-            </w:r>
-          </w:p>
-        </w:tc>
-        <w:tc>
-          <w:tcPr>
-            <w:tcW w:w="4315" w:type="dxa"/>
-          </w:tcPr>
-          <w:p/>
-        </w:tc>
-      </w:tr>
-      <w:tr>
-        <w:tc>
-          <w:tcPr>
-            <w:tcW w:w="4315" w:type="dxa"/>
-          </w:tcPr>
-          <w:p>
-            <w:r>
-              <w:t>Models &amp; ViewModels</w:t>
-            </w:r>
-          </w:p>
-        </w:tc>
-        <w:tc>
-          <w:tcPr>
-            <w:tcW w:w="4315" w:type="dxa"/>
-          </w:tcPr>
-          <w:p/>
-        </w:tc>
-      </w:tr>
-      <w:tr>
-        <w:tc>
-          <w:tcPr>
-            <w:tcW w:w="4315" w:type="dxa"/>
-          </w:tcPr>
-          <w:p>
-            <w:r>
-              <w:t>Layouts</w:t>
-            </w:r>
-          </w:p>
-        </w:tc>
-        <w:tc>
-          <w:tcPr>
-            <w:tcW w:w="4315" w:type="dxa"/>
-          </w:tcPr>
-          <w:p/>
-        </w:tc>
-      </w:tr>
-      <w:tr>
-        <w:tc>
-          <w:tcPr>
-            <w:tcW w:w="4315" w:type="dxa"/>
-          </w:tcPr>
-          <w:p>
-            <w:r>
-              <w:t>Model Binding (IModelBinder)-&gt;State</w:t>
-            </w:r>
-          </w:p>
-        </w:tc>
-        <w:tc>
-          <w:tcPr>
-            <w:tcW w:w="4315" w:type="dxa"/>
-          </w:tcPr>
-          <w:p/>
         </w:tc>
       </w:tr>
     </w:tbl>
     <w:p/>
     <w:p>
-      <w:r>
-        <w:br w:type="page"/>
-      </w:r>
+      <w:pPr>
+        <w:pStyle w:val="Overskrift2"/>
+      </w:pPr>
+      <w:bookmarkStart w:id="9" w:name="_Toc469057956"/>
+      <w:r>
+        <w:t>Conventions</w:t>
+      </w:r>
+      <w:bookmarkEnd w:id="9"/>
     </w:p>
     <w:p>
       <w:r>
-        <w:lastRenderedPageBreak/>
-        <w:t>Sketching</w:t>
+        <w:t>The ASP.NET MVC framework</w:t>
+      </w:r>
+      <w:r>
+        <w:t xml:space="preserve"> also works with a couple of naming and folder conventions</w:t>
+      </w:r>
+      <w:r>
+        <w:t xml:space="preserve"> that makes the building of ASP.NET MVC websites easier. &lt;insert more here</w:t>
+      </w:r>
+      <w:proofErr w:type="gramStart"/>
+      <w:r>
+        <w:t>!!</w:t>
+      </w:r>
+      <w:proofErr w:type="gramEnd"/>
+      <w:r>
+        <w:t>&gt;</w:t>
       </w:r>
     </w:p>
     <w:p>
       <w:r>
-        <w:t>During the sketching phase we came up with the following.</w:t>
+        <w:t xml:space="preserve">By default </w:t>
       </w:r>
     </w:p>
-    <w:p>
-      <w:bookmarkStart w:id="8" w:name="_Toc468873992"/>
-      <w:r>
-        <w:t>Grid</w:t>
-      </w:r>
-    </w:p>
+    <w:p/>
     <w:p>
       <w:pPr>
         <w:rPr>
@@ -973,54 +1718,132 @@
           <w:sz w:val="32"/>
         </w:rPr>
       </w:pPr>
-      <w:bookmarkStart w:id="9" w:name="_GoBack"/>
-      <w:bookmarkEnd w:id="9"/>
       <w:r>
         <w:br w:type="page"/>
       </w:r>
     </w:p>
     <w:p>
       <w:pPr>
-        <w:pStyle w:val="Heading1"/>
-      </w:pPr>
+        <w:pStyle w:val="Overskrift1"/>
+      </w:pPr>
+      <w:bookmarkStart w:id="10" w:name="_Toc469057957"/>
       <w:r>
         <w:lastRenderedPageBreak/>
-        <w:t>Implementation</w:t>
-      </w:r>
-      <w:bookmarkEnd w:id="8"/>
-    </w:p>
-    <w:p>
-      <w:pPr>
-        <w:pStyle w:val="Heading2"/>
-      </w:pPr>
-      <w:bookmarkStart w:id="10" w:name="_Toc468873993"/>
-      <w:r>
-        <w:t>Uml Diagrams</w:t>
+        <w:t>IMPLEMENTATION</w:t>
       </w:r>
       <w:bookmarkEnd w:id="10"/>
     </w:p>
     <w:p>
-      <w:r>
-        <w:t>From the site requirements, the sketches and the web stuff from Arcane Tinm</w:t>
-      </w:r>
-      <w:r>
-        <w:t>en, we have built the following models and diagrams:</w:t>
-      </w:r>
+      <w:pPr>
+        <w:pStyle w:val="Overskrift2"/>
+      </w:pPr>
+      <w:bookmarkStart w:id="11" w:name="_Toc469057958"/>
+      <w:r>
+        <w:t>Sketching</w:t>
+      </w:r>
+      <w:bookmarkEnd w:id="11"/>
     </w:p>
     <w:p>
       <w:r>
+        <w:t xml:space="preserve">During the sketching </w:t>
+      </w:r>
+      <w:proofErr w:type="gramStart"/>
+      <w:r>
+        <w:t>phase</w:t>
+      </w:r>
+      <w:proofErr w:type="gramEnd"/>
+      <w:r>
+        <w:t xml:space="preserve"> we came up with the following.</w:t>
+      </w:r>
+    </w:p>
+    <w:p>
+      <w:r>
+        <w:t>Grid</w:t>
+      </w:r>
+    </w:p>
+    <w:p/>
+    <w:p>
+      <w:pPr>
+        <w:pStyle w:val="Overskrift2"/>
+      </w:pPr>
+      <w:bookmarkStart w:id="12" w:name="_Toc469057959"/>
+      <w:r>
+        <w:t>Uml Diagrams</w:t>
+      </w:r>
+      <w:bookmarkEnd w:id="12"/>
+    </w:p>
+    <w:p>
+      <w:r>
+        <w:t>From the site requirements, the sketches and the web stuff from Arcane Tinmen, we have built the following models and diagrams:</w:t>
+      </w:r>
+    </w:p>
+    <w:p>
+      <w:pPr>
+        <w:pStyle w:val="Overskrift3"/>
+      </w:pPr>
+      <w:bookmarkStart w:id="13" w:name="_Toc469057960"/>
+      <w:r>
         <w:t>Domain Model</w:t>
       </w:r>
+      <w:bookmarkEnd w:id="13"/>
+    </w:p>
+    <w:p/>
+    <w:p>
+      <w:pPr>
+        <w:pStyle w:val="Overskrift3"/>
+      </w:pPr>
+      <w:bookmarkStart w:id="14" w:name="_Toc469057961"/>
+      <w:r>
+        <w:t>Mapping between controllers and views</w:t>
+      </w:r>
+      <w:bookmarkEnd w:id="14"/>
+    </w:p>
+    <w:p/>
+    <w:p>
+      <w:pPr>
+        <w:pStyle w:val="Overskrift2"/>
+      </w:pPr>
+      <w:bookmarkStart w:id="15" w:name="_Toc469057962"/>
+      <w:r>
+        <w:t>Layout and Views</w:t>
+      </w:r>
+      <w:bookmarkEnd w:id="15"/>
+    </w:p>
+    <w:p/>
+    <w:p/>
+    <w:p>
+      <w:pPr>
+        <w:pStyle w:val="Overskrift2"/>
+      </w:pPr>
+      <w:bookmarkStart w:id="16" w:name="_Toc469057963"/>
+      <w:r>
+        <w:t>Model validation</w:t>
+      </w:r>
+      <w:bookmarkEnd w:id="16"/>
+    </w:p>
+    <w:p/>
+    <w:p/>
+    <w:p>
+      <w:pPr>
+        <w:pStyle w:val="Overskrift2"/>
+      </w:pPr>
+      <w:bookmarkStart w:id="17" w:name="_Toc469057964"/>
+      <w:r>
+        <w:t>Entity Framework</w:t>
+      </w:r>
+      <w:bookmarkEnd w:id="17"/>
     </w:p>
     <w:p/>
     <w:p/>
     <w:sectPr>
-      <w:headerReference w:type="first" r:id="rId10"/>
+      <w:headerReference w:type="default" r:id="rId11"/>
+      <w:footerReference w:type="default" r:id="rId12"/>
+      <w:headerReference w:type="first" r:id="rId13"/>
+      <w:footerReference w:type="first" r:id="rId14"/>
       <w:pgSz w:w="12240" w:h="15840"/>
       <w:pgMar w:top="1729" w:right="1797" w:bottom="1440" w:left="1797" w:header="720" w:footer="720" w:gutter="0"/>
       <w:pgNumType w:start="1"/>
       <w:cols w:space="720"/>
-      <w:titlePg/>
       <w:docGrid w:linePitch="360"/>
     </w:sectPr>
   </w:body>
@@ -1028,7 +1851,7 @@
 </file>
 
 <file path=word/endnotes.xml><?xml version="1.0" encoding="utf-8"?>
-<w:endnotes xmlns:wpc="http://schemas.microsoft.com/office/word/2010/wordprocessingCanvas" xmlns:cx="http://schemas.microsoft.com/office/drawing/2014/chartex" xmlns:cx1="http://schemas.microsoft.com/office/drawing/2015/9/8/chartex" xmlns:cx2="http://schemas.microsoft.com/office/drawing/2015/10/21/chartex" xmlns:mc="http://schemas.openxmlformats.org/markup-compatibility/2006" xmlns:o="urn:schemas-microsoft-com:office:office" xmlns:r="http://schemas.openxmlformats.org/officeDocument/2006/relationships" xmlns:m="http://schemas.openxmlformats.org/officeDocument/2006/math" xmlns:v="urn:schemas-microsoft-com:vml" xmlns:wp14="http://schemas.microsoft.com/office/word/2010/wordprocessingDrawing" xmlns:wp="http://schemas.openxmlformats.org/drawingml/2006/wordprocessingDrawing" xmlns:w10="urn:schemas-microsoft-com:office:word" xmlns:w="http://schemas.openxmlformats.org/wordprocessingml/2006/main" xmlns:w14="http://schemas.microsoft.com/office/word/2010/wordml" xmlns:w15="http://schemas.microsoft.com/office/word/2012/wordml" xmlns:w16se="http://schemas.microsoft.com/office/word/2015/wordml/symex" xmlns:wpg="http://schemas.microsoft.com/office/word/2010/wordprocessingGroup" xmlns:wpi="http://schemas.microsoft.com/office/word/2010/wordprocessingInk" xmlns:wne="http://schemas.microsoft.com/office/word/2006/wordml" xmlns:wps="http://schemas.microsoft.com/office/word/2010/wordprocessingShape" mc:Ignorable="w14 w15 w16se wp14">
+<w:endnotes xmlns:wpc="http://schemas.microsoft.com/office/word/2010/wordprocessingCanvas" xmlns:mc="http://schemas.openxmlformats.org/markup-compatibility/2006" xmlns:o="urn:schemas-microsoft-com:office:office" xmlns:r="http://schemas.openxmlformats.org/officeDocument/2006/relationships" xmlns:m="http://schemas.openxmlformats.org/officeDocument/2006/math" xmlns:v="urn:schemas-microsoft-com:vml" xmlns:wp14="http://schemas.microsoft.com/office/word/2010/wordprocessingDrawing" xmlns:wp="http://schemas.openxmlformats.org/drawingml/2006/wordprocessingDrawing" xmlns:w10="urn:schemas-microsoft-com:office:word" xmlns:w="http://schemas.openxmlformats.org/wordprocessingml/2006/main" xmlns:w14="http://schemas.microsoft.com/office/word/2010/wordml" xmlns:w15="http://schemas.microsoft.com/office/word/2012/wordml" xmlns:wpg="http://schemas.microsoft.com/office/word/2010/wordprocessingGroup" xmlns:wpi="http://schemas.microsoft.com/office/word/2010/wordprocessingInk" xmlns:wne="http://schemas.microsoft.com/office/word/2006/wordml" xmlns:wps="http://schemas.microsoft.com/office/word/2010/wordprocessingShape" mc:Ignorable="w14 w15 wp14">
   <w:endnote w:type="separator" w:id="-1">
     <w:p>
       <w:pPr>
@@ -1053,10 +1876,113 @@
 </file>
 
 <file path=word/footer1.xml><?xml version="1.0" encoding="utf-8"?>
-<w:ftr xmlns:wpc="http://schemas.microsoft.com/office/word/2010/wordprocessingCanvas" xmlns:cx="http://schemas.microsoft.com/office/drawing/2014/chartex" xmlns:cx1="http://schemas.microsoft.com/office/drawing/2015/9/8/chartex" xmlns:cx2="http://schemas.microsoft.com/office/drawing/2015/10/21/chartex" xmlns:mc="http://schemas.openxmlformats.org/markup-compatibility/2006" xmlns:o="urn:schemas-microsoft-com:office:office" xmlns:r="http://schemas.openxmlformats.org/officeDocument/2006/relationships" xmlns:m="http://schemas.openxmlformats.org/officeDocument/2006/math" xmlns:v="urn:schemas-microsoft-com:vml" xmlns:wp14="http://schemas.microsoft.com/office/word/2010/wordprocessingDrawing" xmlns:wp="http://schemas.openxmlformats.org/drawingml/2006/wordprocessingDrawing" xmlns:w10="urn:schemas-microsoft-com:office:word" xmlns:w="http://schemas.openxmlformats.org/wordprocessingml/2006/main" xmlns:w14="http://schemas.microsoft.com/office/word/2010/wordml" xmlns:w15="http://schemas.microsoft.com/office/word/2012/wordml" xmlns:w16se="http://schemas.microsoft.com/office/word/2015/wordml/symex" xmlns:wpg="http://schemas.microsoft.com/office/word/2010/wordprocessingGroup" xmlns:wpi="http://schemas.microsoft.com/office/word/2010/wordprocessingInk" xmlns:wne="http://schemas.microsoft.com/office/word/2006/wordml" xmlns:wps="http://schemas.microsoft.com/office/word/2010/wordprocessingShape" mc:Ignorable="w14 w15 w16se wp14">
+<w:ftr xmlns:wpc="http://schemas.microsoft.com/office/word/2010/wordprocessingCanvas" xmlns:mc="http://schemas.openxmlformats.org/markup-compatibility/2006" xmlns:o="urn:schemas-microsoft-com:office:office" xmlns:r="http://schemas.openxmlformats.org/officeDocument/2006/relationships" xmlns:m="http://schemas.openxmlformats.org/officeDocument/2006/math" xmlns:v="urn:schemas-microsoft-com:vml" xmlns:wp14="http://schemas.microsoft.com/office/word/2010/wordprocessingDrawing" xmlns:wp="http://schemas.openxmlformats.org/drawingml/2006/wordprocessingDrawing" xmlns:w10="urn:schemas-microsoft-com:office:word" xmlns:w="http://schemas.openxmlformats.org/wordprocessingml/2006/main" xmlns:w14="http://schemas.microsoft.com/office/word/2010/wordml" xmlns:w15="http://schemas.microsoft.com/office/word/2012/wordml" xmlns:wpg="http://schemas.microsoft.com/office/word/2010/wordprocessingGroup" xmlns:wpi="http://schemas.microsoft.com/office/word/2010/wordprocessingInk" xmlns:wne="http://schemas.microsoft.com/office/word/2006/wordml" xmlns:wps="http://schemas.microsoft.com/office/word/2010/wordprocessingShape" mc:Ignorable="w14 w15 wp14">
   <w:p>
     <w:pPr>
-      <w:pStyle w:val="Footer"/>
+      <w:pStyle w:val="Sidefod"/>
+    </w:pPr>
+  </w:p>
+</w:ftr>
+</file>
+
+<file path=word/footer2.xml><?xml version="1.0" encoding="utf-8"?>
+<w:ftr xmlns:wpc="http://schemas.microsoft.com/office/word/2010/wordprocessingCanvas" xmlns:mc="http://schemas.openxmlformats.org/markup-compatibility/2006" xmlns:o="urn:schemas-microsoft-com:office:office" xmlns:r="http://schemas.openxmlformats.org/officeDocument/2006/relationships" xmlns:m="http://schemas.openxmlformats.org/officeDocument/2006/math" xmlns:v="urn:schemas-microsoft-com:vml" xmlns:wp14="http://schemas.microsoft.com/office/word/2010/wordprocessingDrawing" xmlns:wp="http://schemas.openxmlformats.org/drawingml/2006/wordprocessingDrawing" xmlns:w10="urn:schemas-microsoft-com:office:word" xmlns:w="http://schemas.openxmlformats.org/wordprocessingml/2006/main" xmlns:w14="http://schemas.microsoft.com/office/word/2010/wordml" xmlns:w15="http://schemas.microsoft.com/office/word/2012/wordml" xmlns:wpg="http://schemas.microsoft.com/office/word/2010/wordprocessingGroup" xmlns:wpi="http://schemas.microsoft.com/office/word/2010/wordprocessingInk" xmlns:wne="http://schemas.microsoft.com/office/word/2006/wordml" xmlns:wps="http://schemas.microsoft.com/office/word/2010/wordprocessingShape" mc:Ignorable="w14 w15 wp14">
+  <w:p>
+    <w:pPr>
+      <w:pStyle w:val="Sidefod"/>
+      <w:jc w:val="left"/>
+    </w:pPr>
+  </w:p>
+</w:ftr>
+</file>
+
+<file path=word/footer3.xml><?xml version="1.0" encoding="utf-8"?>
+<w:ftr xmlns:wpc="http://schemas.microsoft.com/office/word/2010/wordprocessingCanvas" xmlns:mc="http://schemas.openxmlformats.org/markup-compatibility/2006" xmlns:o="urn:schemas-microsoft-com:office:office" xmlns:r="http://schemas.openxmlformats.org/officeDocument/2006/relationships" xmlns:m="http://schemas.openxmlformats.org/officeDocument/2006/math" xmlns:v="urn:schemas-microsoft-com:vml" xmlns:wp14="http://schemas.microsoft.com/office/word/2010/wordprocessingDrawing" xmlns:wp="http://schemas.openxmlformats.org/drawingml/2006/wordprocessingDrawing" xmlns:w10="urn:schemas-microsoft-com:office:word" xmlns:w="http://schemas.openxmlformats.org/wordprocessingml/2006/main" xmlns:w14="http://schemas.microsoft.com/office/word/2010/wordml" xmlns:w15="http://schemas.microsoft.com/office/word/2012/wordml" xmlns:wpg="http://schemas.microsoft.com/office/word/2010/wordprocessingGroup" xmlns:wpi="http://schemas.microsoft.com/office/word/2010/wordprocessingInk" xmlns:wne="http://schemas.microsoft.com/office/word/2006/wordml" xmlns:wps="http://schemas.microsoft.com/office/word/2010/wordprocessingShape" mc:Ignorable="w14 w15 wp14">
+  <w:sdt>
+    <w:sdtPr>
+      <w:id w:val="753467064"/>
+      <w:docPartObj>
+        <w:docPartGallery w:val="Page Numbers (Bottom of Page)"/>
+        <w:docPartUnique/>
+      </w:docPartObj>
+    </w:sdtPr>
+    <w:sdtEndPr/>
+    <w:sdtContent>
+      <w:p>
+        <w:pPr>
+          <w:pStyle w:val="Sidefod"/>
+        </w:pPr>
+        <w:r>
+          <w:fldChar w:fldCharType="begin"/>
+        </w:r>
+        <w:r>
+          <w:instrText>PAGE   \* MERGEFORMAT</w:instrText>
+        </w:r>
+        <w:r>
+          <w:fldChar w:fldCharType="separate"/>
+        </w:r>
+        <w:r>
+          <w:rPr>
+            <w:noProof/>
+            <w:lang w:val="da-DK"/>
+          </w:rPr>
+          <w:t>4</w:t>
+        </w:r>
+        <w:r>
+          <w:fldChar w:fldCharType="end"/>
+        </w:r>
+      </w:p>
+    </w:sdtContent>
+  </w:sdt>
+  <w:p>
+    <w:pPr>
+      <w:pStyle w:val="Sidefod"/>
+    </w:pPr>
+  </w:p>
+</w:ftr>
+</file>
+
+<file path=word/footer4.xml><?xml version="1.0" encoding="utf-8"?>
+<w:ftr xmlns:wpc="http://schemas.microsoft.com/office/word/2010/wordprocessingCanvas" xmlns:mc="http://schemas.openxmlformats.org/markup-compatibility/2006" xmlns:o="urn:schemas-microsoft-com:office:office" xmlns:r="http://schemas.openxmlformats.org/officeDocument/2006/relationships" xmlns:m="http://schemas.openxmlformats.org/officeDocument/2006/math" xmlns:v="urn:schemas-microsoft-com:vml" xmlns:wp14="http://schemas.microsoft.com/office/word/2010/wordprocessingDrawing" xmlns:wp="http://schemas.openxmlformats.org/drawingml/2006/wordprocessingDrawing" xmlns:w10="urn:schemas-microsoft-com:office:word" xmlns:w="http://schemas.openxmlformats.org/wordprocessingml/2006/main" xmlns:w14="http://schemas.microsoft.com/office/word/2010/wordml" xmlns:w15="http://schemas.microsoft.com/office/word/2012/wordml" xmlns:wpg="http://schemas.microsoft.com/office/word/2010/wordprocessingGroup" xmlns:wpi="http://schemas.microsoft.com/office/word/2010/wordprocessingInk" xmlns:wne="http://schemas.microsoft.com/office/word/2006/wordml" xmlns:wps="http://schemas.microsoft.com/office/word/2010/wordprocessingShape" mc:Ignorable="w14 w15 wp14">
+  <w:sdt>
+    <w:sdtPr>
+      <w:id w:val="1637211372"/>
+      <w:docPartObj>
+        <w:docPartGallery w:val="Page Numbers (Bottom of Page)"/>
+        <w:docPartUnique/>
+      </w:docPartObj>
+    </w:sdtPr>
+    <w:sdtEndPr/>
+    <w:sdtContent>
+      <w:p>
+        <w:pPr>
+          <w:pStyle w:val="Sidefod"/>
+        </w:pPr>
+        <w:r>
+          <w:fldChar w:fldCharType="begin"/>
+        </w:r>
+        <w:r>
+          <w:instrText>PAGE   \* MERGEFORMAT</w:instrText>
+        </w:r>
+        <w:r>
+          <w:fldChar w:fldCharType="separate"/>
+        </w:r>
+        <w:r>
+          <w:rPr>
+            <w:noProof/>
+            <w:lang w:val="da-DK"/>
+          </w:rPr>
+          <w:t>1</w:t>
+        </w:r>
+        <w:r>
+          <w:fldChar w:fldCharType="end"/>
+        </w:r>
+      </w:p>
+    </w:sdtContent>
+  </w:sdt>
+  <w:p>
+    <w:pPr>
+      <w:pStyle w:val="Sidefod"/>
       <w:jc w:val="left"/>
     </w:pPr>
   </w:p>
@@ -1064,7 +1990,7 @@
 </file>
 
 <file path=word/footnotes.xml><?xml version="1.0" encoding="utf-8"?>
-<w:footnotes xmlns:wpc="http://schemas.microsoft.com/office/word/2010/wordprocessingCanvas" xmlns:cx="http://schemas.microsoft.com/office/drawing/2014/chartex" xmlns:cx1="http://schemas.microsoft.com/office/drawing/2015/9/8/chartex" xmlns:cx2="http://schemas.microsoft.com/office/drawing/2015/10/21/chartex" xmlns:mc="http://schemas.openxmlformats.org/markup-compatibility/2006" xmlns:o="urn:schemas-microsoft-com:office:office" xmlns:r="http://schemas.openxmlformats.org/officeDocument/2006/relationships" xmlns:m="http://schemas.openxmlformats.org/officeDocument/2006/math" xmlns:v="urn:schemas-microsoft-com:vml" xmlns:wp14="http://schemas.microsoft.com/office/word/2010/wordprocessingDrawing" xmlns:wp="http://schemas.openxmlformats.org/drawingml/2006/wordprocessingDrawing" xmlns:w10="urn:schemas-microsoft-com:office:word" xmlns:w="http://schemas.openxmlformats.org/wordprocessingml/2006/main" xmlns:w14="http://schemas.microsoft.com/office/word/2010/wordml" xmlns:w15="http://schemas.microsoft.com/office/word/2012/wordml" xmlns:w16se="http://schemas.microsoft.com/office/word/2015/wordml/symex" xmlns:wpg="http://schemas.microsoft.com/office/word/2010/wordprocessingGroup" xmlns:wpi="http://schemas.microsoft.com/office/word/2010/wordprocessingInk" xmlns:wne="http://schemas.microsoft.com/office/word/2006/wordml" xmlns:wps="http://schemas.microsoft.com/office/word/2010/wordprocessingShape" mc:Ignorable="w14 w15 w16se wp14">
+<w:footnotes xmlns:wpc="http://schemas.microsoft.com/office/word/2010/wordprocessingCanvas" xmlns:mc="http://schemas.openxmlformats.org/markup-compatibility/2006" xmlns:o="urn:schemas-microsoft-com:office:office" xmlns:r="http://schemas.openxmlformats.org/officeDocument/2006/relationships" xmlns:m="http://schemas.openxmlformats.org/officeDocument/2006/math" xmlns:v="urn:schemas-microsoft-com:vml" xmlns:wp14="http://schemas.microsoft.com/office/word/2010/wordprocessingDrawing" xmlns:wp="http://schemas.openxmlformats.org/drawingml/2006/wordprocessingDrawing" xmlns:w10="urn:schemas-microsoft-com:office:word" xmlns:w="http://schemas.openxmlformats.org/wordprocessingml/2006/main" xmlns:w14="http://schemas.microsoft.com/office/word/2010/wordml" xmlns:w15="http://schemas.microsoft.com/office/word/2012/wordml" xmlns:wpg="http://schemas.microsoft.com/office/word/2010/wordprocessingGroup" xmlns:wpi="http://schemas.microsoft.com/office/word/2010/wordprocessingInk" xmlns:wne="http://schemas.microsoft.com/office/word/2006/wordml" xmlns:wps="http://schemas.microsoft.com/office/word/2010/wordprocessingShape" mc:Ignorable="w14 w15 wp14">
   <w:footnote w:type="separator" w:id="-1">
     <w:p>
       <w:pPr>
@@ -1089,17 +2015,27 @@
 </file>
 
 <file path=word/header1.xml><?xml version="1.0" encoding="utf-8"?>
-<w:hdr xmlns:wpc="http://schemas.microsoft.com/office/word/2010/wordprocessingCanvas" xmlns:cx="http://schemas.microsoft.com/office/drawing/2014/chartex" xmlns:cx1="http://schemas.microsoft.com/office/drawing/2015/9/8/chartex" xmlns:cx2="http://schemas.microsoft.com/office/drawing/2015/10/21/chartex" xmlns:mc="http://schemas.openxmlformats.org/markup-compatibility/2006" xmlns:o="urn:schemas-microsoft-com:office:office" xmlns:r="http://schemas.openxmlformats.org/officeDocument/2006/relationships" xmlns:m="http://schemas.openxmlformats.org/officeDocument/2006/math" xmlns:v="urn:schemas-microsoft-com:vml" xmlns:wp14="http://schemas.microsoft.com/office/word/2010/wordprocessingDrawing" xmlns:wp="http://schemas.openxmlformats.org/drawingml/2006/wordprocessingDrawing" xmlns:w10="urn:schemas-microsoft-com:office:word" xmlns:w="http://schemas.openxmlformats.org/wordprocessingml/2006/main" xmlns:w14="http://schemas.microsoft.com/office/word/2010/wordml" xmlns:w15="http://schemas.microsoft.com/office/word/2012/wordml" xmlns:w16se="http://schemas.microsoft.com/office/word/2015/wordml/symex" xmlns:wpg="http://schemas.microsoft.com/office/word/2010/wordprocessingGroup" xmlns:wpi="http://schemas.microsoft.com/office/word/2010/wordprocessingInk" xmlns:wne="http://schemas.microsoft.com/office/word/2006/wordml" xmlns:wps="http://schemas.microsoft.com/office/word/2010/wordprocessingShape" mc:Ignorable="w14 w15 w16se wp14">
+<w:hdr xmlns:wpc="http://schemas.microsoft.com/office/word/2010/wordprocessingCanvas" xmlns:mc="http://schemas.openxmlformats.org/markup-compatibility/2006" xmlns:o="urn:schemas-microsoft-com:office:office" xmlns:r="http://schemas.openxmlformats.org/officeDocument/2006/relationships" xmlns:m="http://schemas.openxmlformats.org/officeDocument/2006/math" xmlns:v="urn:schemas-microsoft-com:vml" xmlns:wp14="http://schemas.microsoft.com/office/word/2010/wordprocessingDrawing" xmlns:wp="http://schemas.openxmlformats.org/drawingml/2006/wordprocessingDrawing" xmlns:w10="urn:schemas-microsoft-com:office:word" xmlns:w="http://schemas.openxmlformats.org/wordprocessingml/2006/main" xmlns:w14="http://schemas.microsoft.com/office/word/2010/wordml" xmlns:w15="http://schemas.microsoft.com/office/word/2012/wordml" xmlns:wpg="http://schemas.microsoft.com/office/word/2010/wordprocessingGroup" xmlns:wpi="http://schemas.microsoft.com/office/word/2010/wordprocessingInk" xmlns:wne="http://schemas.microsoft.com/office/word/2006/wordml" xmlns:wps="http://schemas.microsoft.com/office/word/2010/wordprocessingShape" mc:Ignorable="w14 w15 wp14">
   <w:p>
     <w:pPr>
-      <w:pStyle w:val="Header"/>
+      <w:pStyle w:val="Sidehoved"/>
+    </w:pPr>
+  </w:p>
+</w:hdr>
+</file>
+
+<file path=word/header2.xml><?xml version="1.0" encoding="utf-8"?>
+<w:hdr xmlns:wpc="http://schemas.microsoft.com/office/word/2010/wordprocessingCanvas" xmlns:mc="http://schemas.openxmlformats.org/markup-compatibility/2006" xmlns:o="urn:schemas-microsoft-com:office:office" xmlns:r="http://schemas.openxmlformats.org/officeDocument/2006/relationships" xmlns:m="http://schemas.openxmlformats.org/officeDocument/2006/math" xmlns:v="urn:schemas-microsoft-com:vml" xmlns:wp14="http://schemas.microsoft.com/office/word/2010/wordprocessingDrawing" xmlns:wp="http://schemas.openxmlformats.org/drawingml/2006/wordprocessingDrawing" xmlns:w10="urn:schemas-microsoft-com:office:word" xmlns:w="http://schemas.openxmlformats.org/wordprocessingml/2006/main" xmlns:w14="http://schemas.microsoft.com/office/word/2010/wordml" xmlns:w15="http://schemas.microsoft.com/office/word/2012/wordml" xmlns:wpg="http://schemas.microsoft.com/office/word/2010/wordprocessingGroup" xmlns:wpi="http://schemas.microsoft.com/office/word/2010/wordprocessingInk" xmlns:wne="http://schemas.microsoft.com/office/word/2006/wordml" xmlns:wps="http://schemas.microsoft.com/office/word/2010/wordprocessingShape" mc:Ignorable="w14 w15 wp14">
+  <w:p>
+    <w:pPr>
+      <w:pStyle w:val="Sidehoved"/>
     </w:pPr>
   </w:p>
 </w:hdr>
 </file>
 
 <file path=word/numbering.xml><?xml version="1.0" encoding="utf-8"?>
-<w:numbering xmlns:wpc="http://schemas.microsoft.com/office/word/2010/wordprocessingCanvas" xmlns:cx="http://schemas.microsoft.com/office/drawing/2014/chartex" xmlns:cx1="http://schemas.microsoft.com/office/drawing/2015/9/8/chartex" xmlns:cx2="http://schemas.microsoft.com/office/drawing/2015/10/21/chartex" xmlns:mc="http://schemas.openxmlformats.org/markup-compatibility/2006" xmlns:o="urn:schemas-microsoft-com:office:office" xmlns:r="http://schemas.openxmlformats.org/officeDocument/2006/relationships" xmlns:m="http://schemas.openxmlformats.org/officeDocument/2006/math" xmlns:v="urn:schemas-microsoft-com:vml" xmlns:wp14="http://schemas.microsoft.com/office/word/2010/wordprocessingDrawing" xmlns:wp="http://schemas.openxmlformats.org/drawingml/2006/wordprocessingDrawing" xmlns:w10="urn:schemas-microsoft-com:office:word" xmlns:w="http://schemas.openxmlformats.org/wordprocessingml/2006/main" xmlns:w14="http://schemas.microsoft.com/office/word/2010/wordml" xmlns:w15="http://schemas.microsoft.com/office/word/2012/wordml" xmlns:w16se="http://schemas.microsoft.com/office/word/2015/wordml/symex" xmlns:wpg="http://schemas.microsoft.com/office/word/2010/wordprocessingGroup" xmlns:wpi="http://schemas.microsoft.com/office/word/2010/wordprocessingInk" xmlns:wne="http://schemas.microsoft.com/office/word/2006/wordml" xmlns:wps="http://schemas.microsoft.com/office/word/2010/wordprocessingShape" mc:Ignorable="w14 w15 w16se wp14">
+<w:numbering xmlns:wpc="http://schemas.microsoft.com/office/word/2010/wordprocessingCanvas" xmlns:mc="http://schemas.openxmlformats.org/markup-compatibility/2006" xmlns:o="urn:schemas-microsoft-com:office:office" xmlns:r="http://schemas.openxmlformats.org/officeDocument/2006/relationships" xmlns:m="http://schemas.openxmlformats.org/officeDocument/2006/math" xmlns:v="urn:schemas-microsoft-com:vml" xmlns:wp14="http://schemas.microsoft.com/office/word/2010/wordprocessingDrawing" xmlns:wp="http://schemas.openxmlformats.org/drawingml/2006/wordprocessingDrawing" xmlns:w10="urn:schemas-microsoft-com:office:word" xmlns:w="http://schemas.openxmlformats.org/wordprocessingml/2006/main" xmlns:w14="http://schemas.microsoft.com/office/word/2010/wordml" xmlns:w15="http://schemas.microsoft.com/office/word/2012/wordml" xmlns:wpg="http://schemas.microsoft.com/office/word/2010/wordprocessingGroup" xmlns:wpi="http://schemas.microsoft.com/office/word/2010/wordprocessingInk" xmlns:wne="http://schemas.microsoft.com/office/word/2006/wordml" xmlns:wps="http://schemas.microsoft.com/office/word/2010/wordprocessingShape" mc:Ignorable="w14 w15 wp14">
   <w:abstractNum w:abstractNumId="0" w15:restartNumberingAfterBreak="0">
     <w:nsid w:val="FFFFFF7C"/>
     <w:multiLevelType w:val="singleLevel"/>
@@ -1255,7 +2191,7 @@
     <w:lvl w:ilvl="0">
       <w:start w:val="1"/>
       <w:numFmt w:val="decimal"/>
-      <w:pStyle w:val="ListNumber"/>
+      <w:pStyle w:val="Opstilling-talellerbogst"/>
       <w:lvlText w:val="%1."/>
       <w:lvlJc w:val="left"/>
       <w:pPr>
@@ -1273,7 +2209,7 @@
     <w:lvl w:ilvl="0">
       <w:start w:val="1"/>
       <w:numFmt w:val="bullet"/>
-      <w:pStyle w:val="ListBullet"/>
+      <w:pStyle w:val="Opstilling-punkttegn"/>
       <w:lvlText w:val="−"/>
       <w:lvlJc w:val="left"/>
       <w:pPr>
@@ -1593,7 +2529,7 @@
 </file>
 
 <file path=word/styles.xml><?xml version="1.0" encoding="utf-8"?>
-<w:styles xmlns:mc="http://schemas.openxmlformats.org/markup-compatibility/2006" xmlns:r="http://schemas.openxmlformats.org/officeDocument/2006/relationships" xmlns:w="http://schemas.openxmlformats.org/wordprocessingml/2006/main" xmlns:w14="http://schemas.microsoft.com/office/word/2010/wordml" xmlns:w15="http://schemas.microsoft.com/office/word/2012/wordml" xmlns:w16se="http://schemas.microsoft.com/office/word/2015/wordml/symex" mc:Ignorable="w14 w15 w16se">
+<w:styles xmlns:mc="http://schemas.openxmlformats.org/markup-compatibility/2006" xmlns:r="http://schemas.openxmlformats.org/officeDocument/2006/relationships" xmlns:w="http://schemas.openxmlformats.org/wordprocessingml/2006/main" xmlns:w14="http://schemas.microsoft.com/office/word/2010/wordml" xmlns:w15="http://schemas.microsoft.com/office/word/2012/wordml" mc:Ignorable="w14 w15">
   <w:docDefaults>
     <w:rPrDefault>
       <w:rPr>
@@ -1610,7 +2546,7 @@
       </w:pPr>
     </w:pPrDefault>
   </w:docDefaults>
-  <w:latentStyles w:defLockedState="0" w:defUIPriority="99" w:defSemiHidden="0" w:defUnhideWhenUsed="0" w:defQFormat="0" w:count="372">
+  <w:latentStyles w:defLockedState="0" w:defUIPriority="99" w:defSemiHidden="0" w:defUnhideWhenUsed="0" w:defQFormat="0" w:count="371">
     <w:lsdException w:name="Normal" w:uiPriority="0" w:qFormat="1"/>
     <w:lsdException w:name="heading 1" w:uiPriority="9" w:qFormat="1"/>
     <w:lsdException w:name="heading 2" w:semiHidden="1" w:uiPriority="9" w:unhideWhenUsed="1" w:qFormat="1"/>
@@ -1982,18 +2918,17 @@
     <w:lsdException w:name="List Table 5 Dark Accent 6" w:uiPriority="50"/>
     <w:lsdException w:name="List Table 6 Colorful Accent 6" w:uiPriority="51"/>
     <w:lsdException w:name="List Table 7 Colorful Accent 6" w:uiPriority="52"/>
-    <w:lsdException w:name="Mention" w:semiHidden="1" w:unhideWhenUsed="1"/>
   </w:latentStyles>
   <w:style w:type="paragraph" w:default="1" w:styleId="Normal">
     <w:name w:val="Normal"/>
     <w:qFormat/>
     <w:rsid w:val="00333D0D"/>
   </w:style>
-  <w:style w:type="paragraph" w:styleId="Heading1">
+  <w:style w:type="paragraph" w:styleId="Overskrift1">
     <w:name w:val="heading 1"/>
     <w:basedOn w:val="Normal"/>
     <w:next w:val="Normal"/>
-    <w:link w:val="Heading1Char"/>
+    <w:link w:val="Overskrift1Tegn"/>
     <w:uiPriority w:val="9"/>
     <w:qFormat/>
     <w:rsid w:val="00333D0D"/>
@@ -2010,11 +2945,11 @@
       <w:sz w:val="32"/>
     </w:rPr>
   </w:style>
-  <w:style w:type="paragraph" w:styleId="Heading2">
+  <w:style w:type="paragraph" w:styleId="Overskrift2">
     <w:name w:val="heading 2"/>
     <w:basedOn w:val="Normal"/>
     <w:next w:val="Normal"/>
-    <w:link w:val="Heading2Char"/>
+    <w:link w:val="Overskrift2Tegn"/>
     <w:uiPriority w:val="9"/>
     <w:unhideWhenUsed/>
     <w:qFormat/>
@@ -2033,11 +2968,11 @@
       <w:sz w:val="24"/>
     </w:rPr>
   </w:style>
-  <w:style w:type="paragraph" w:styleId="Heading3">
+  <w:style w:type="paragraph" w:styleId="Overskrift3">
     <w:name w:val="heading 3"/>
     <w:basedOn w:val="Normal"/>
     <w:next w:val="Normal"/>
-    <w:link w:val="Heading3Char"/>
+    <w:link w:val="Overskrift3Tegn"/>
     <w:uiPriority w:val="9"/>
     <w:unhideWhenUsed/>
     <w:qFormat/>
@@ -2055,11 +2990,11 @@
       <w:szCs w:val="24"/>
     </w:rPr>
   </w:style>
-  <w:style w:type="paragraph" w:styleId="Heading4">
+  <w:style w:type="paragraph" w:styleId="Overskrift4">
     <w:name w:val="heading 4"/>
     <w:basedOn w:val="Normal"/>
     <w:next w:val="Normal"/>
-    <w:link w:val="Heading4Char"/>
+    <w:link w:val="Overskrift4Tegn"/>
     <w:uiPriority w:val="9"/>
     <w:unhideWhenUsed/>
     <w:qFormat/>
@@ -2077,11 +3012,11 @@
       <w:color w:val="007789" w:themeColor="accent1" w:themeShade="BF"/>
     </w:rPr>
   </w:style>
-  <w:style w:type="paragraph" w:styleId="Heading5">
+  <w:style w:type="paragraph" w:styleId="Overskrift5">
     <w:name w:val="heading 5"/>
     <w:basedOn w:val="Normal"/>
     <w:next w:val="Normal"/>
-    <w:link w:val="Heading5Char"/>
+    <w:link w:val="Overskrift5Tegn"/>
     <w:uiPriority w:val="9"/>
     <w:unhideWhenUsed/>
     <w:qFormat/>
@@ -2097,11 +3032,11 @@
       <w:color w:val="007789" w:themeColor="accent1" w:themeShade="BF"/>
     </w:rPr>
   </w:style>
-  <w:style w:type="paragraph" w:styleId="Heading6">
+  <w:style w:type="paragraph" w:styleId="Overskrift6">
     <w:name w:val="heading 6"/>
     <w:basedOn w:val="Normal"/>
     <w:next w:val="Normal"/>
-    <w:link w:val="Heading6Char"/>
+    <w:link w:val="Overskrift6Tegn"/>
     <w:uiPriority w:val="9"/>
     <w:unhideWhenUsed/>
     <w:qFormat/>
@@ -2117,11 +3052,11 @@
       <w:color w:val="004F5B" w:themeColor="accent1" w:themeShade="7F"/>
     </w:rPr>
   </w:style>
-  <w:style w:type="paragraph" w:styleId="Heading7">
+  <w:style w:type="paragraph" w:styleId="Overskrift7">
     <w:name w:val="heading 7"/>
     <w:basedOn w:val="Normal"/>
     <w:next w:val="Normal"/>
-    <w:link w:val="Heading7Char"/>
+    <w:link w:val="Overskrift7Tegn"/>
     <w:uiPriority w:val="9"/>
     <w:semiHidden/>
     <w:unhideWhenUsed/>
@@ -2140,11 +3075,11 @@
       <w:color w:val="004F5B" w:themeColor="accent1" w:themeShade="7F"/>
     </w:rPr>
   </w:style>
-  <w:style w:type="paragraph" w:styleId="Heading8">
+  <w:style w:type="paragraph" w:styleId="Overskrift8">
     <w:name w:val="heading 8"/>
     <w:basedOn w:val="Normal"/>
     <w:next w:val="Normal"/>
-    <w:link w:val="Heading8Char"/>
+    <w:link w:val="Overskrift8Tegn"/>
     <w:uiPriority w:val="9"/>
     <w:semiHidden/>
     <w:unhideWhenUsed/>
@@ -2162,11 +3097,11 @@
       <w:szCs w:val="21"/>
     </w:rPr>
   </w:style>
-  <w:style w:type="paragraph" w:styleId="Heading9">
+  <w:style w:type="paragraph" w:styleId="Overskrift9">
     <w:name w:val="heading 9"/>
     <w:basedOn w:val="Normal"/>
     <w:next w:val="Normal"/>
-    <w:link w:val="Heading9Char"/>
+    <w:link w:val="Overskrift9Tegn"/>
     <w:uiPriority w:val="9"/>
     <w:semiHidden/>
     <w:unhideWhenUsed/>
@@ -2186,13 +3121,13 @@
       <w:szCs w:val="21"/>
     </w:rPr>
   </w:style>
-  <w:style w:type="character" w:default="1" w:styleId="DefaultParagraphFont">
+  <w:style w:type="character" w:default="1" w:styleId="Standardskrifttypeiafsnit">
     <w:name w:val="Default Paragraph Font"/>
     <w:uiPriority w:val="1"/>
     <w:semiHidden/>
     <w:unhideWhenUsed/>
   </w:style>
-  <w:style w:type="table" w:default="1" w:styleId="TableNormal">
+  <w:style w:type="table" w:default="1" w:styleId="Tabel-Normal">
     <w:name w:val="Normal Table"/>
     <w:uiPriority w:val="99"/>
     <w:semiHidden/>
@@ -2207,16 +3142,16 @@
       </w:tblCellMar>
     </w:tblPr>
   </w:style>
-  <w:style w:type="numbering" w:default="1" w:styleId="NoList">
+  <w:style w:type="numbering" w:default="1" w:styleId="Ingenoversigt">
     <w:name w:val="No List"/>
     <w:uiPriority w:val="99"/>
     <w:semiHidden/>
     <w:unhideWhenUsed/>
   </w:style>
-  <w:style w:type="character" w:customStyle="1" w:styleId="Heading1Char">
-    <w:name w:val="Heading 1 Char"/>
-    <w:basedOn w:val="DefaultParagraphFont"/>
-    <w:link w:val="Heading1"/>
+  <w:style w:type="character" w:customStyle="1" w:styleId="Overskrift1Tegn">
+    <w:name w:val="Overskrift 1 Tegn"/>
+    <w:basedOn w:val="Standardskrifttypeiafsnit"/>
+    <w:link w:val="Overskrift1"/>
     <w:uiPriority w:val="9"/>
     <w:rsid w:val="00333D0D"/>
     <w:rPr>
@@ -2225,10 +3160,10 @@
       <w:sz w:val="32"/>
     </w:rPr>
   </w:style>
-  <w:style w:type="character" w:customStyle="1" w:styleId="Heading2Char">
-    <w:name w:val="Heading 2 Char"/>
-    <w:basedOn w:val="DefaultParagraphFont"/>
-    <w:link w:val="Heading2"/>
+  <w:style w:type="character" w:customStyle="1" w:styleId="Overskrift2Tegn">
+    <w:name w:val="Overskrift 2 Tegn"/>
+    <w:basedOn w:val="Standardskrifttypeiafsnit"/>
+    <w:link w:val="Overskrift2"/>
     <w:uiPriority w:val="9"/>
     <w:rsid w:val="00333D0D"/>
     <w:rPr>
@@ -2249,7 +3184,7 @@
       <w:jc w:val="center"/>
     </w:pPr>
   </w:style>
-  <w:style w:type="paragraph" w:styleId="ListBullet">
+  <w:style w:type="paragraph" w:styleId="Opstilling-punkttegn">
     <w:name w:val="List Bullet"/>
     <w:basedOn w:val="Normal"/>
     <w:uiPriority w:val="10"/>
@@ -2262,10 +3197,10 @@
       </w:numPr>
     </w:pPr>
   </w:style>
-  <w:style w:type="paragraph" w:styleId="Title">
+  <w:style w:type="paragraph" w:styleId="Titel">
     <w:name w:val="Title"/>
     <w:basedOn w:val="Normal"/>
-    <w:link w:val="TitleChar"/>
+    <w:link w:val="TitelTegn"/>
     <w:uiPriority w:val="2"/>
     <w:unhideWhenUsed/>
     <w:qFormat/>
@@ -2282,10 +3217,10 @@
       <w:sz w:val="60"/>
     </w:rPr>
   </w:style>
-  <w:style w:type="character" w:customStyle="1" w:styleId="TitleChar">
-    <w:name w:val="Title Char"/>
-    <w:basedOn w:val="DefaultParagraphFont"/>
-    <w:link w:val="Title"/>
+  <w:style w:type="character" w:customStyle="1" w:styleId="TitelTegn">
+    <w:name w:val="Titel Tegn"/>
+    <w:basedOn w:val="Standardskrifttypeiafsnit"/>
+    <w:link w:val="Titel"/>
     <w:uiPriority w:val="2"/>
     <w:rsid w:val="00333D0D"/>
     <w:rPr>
@@ -2295,10 +3230,10 @@
       <w:sz w:val="60"/>
     </w:rPr>
   </w:style>
-  <w:style w:type="paragraph" w:styleId="Subtitle">
+  <w:style w:type="paragraph" w:styleId="Undertitel">
     <w:name w:val="Subtitle"/>
     <w:basedOn w:val="Normal"/>
-    <w:link w:val="SubtitleChar"/>
+    <w:link w:val="UndertitelTegn"/>
     <w:uiPriority w:val="3"/>
     <w:unhideWhenUsed/>
     <w:qFormat/>
@@ -2317,10 +3252,10 @@
       <w:sz w:val="26"/>
     </w:rPr>
   </w:style>
-  <w:style w:type="character" w:customStyle="1" w:styleId="SubtitleChar">
-    <w:name w:val="Subtitle Char"/>
-    <w:basedOn w:val="DefaultParagraphFont"/>
-    <w:link w:val="Subtitle"/>
+  <w:style w:type="character" w:customStyle="1" w:styleId="UndertitelTegn">
+    <w:name w:val="Undertitel Tegn"/>
+    <w:basedOn w:val="Standardskrifttypeiafsnit"/>
+    <w:link w:val="Undertitel"/>
     <w:uiPriority w:val="3"/>
     <w:rsid w:val="00333D0D"/>
     <w:rPr>
@@ -2329,10 +3264,10 @@
       <w:sz w:val="26"/>
     </w:rPr>
   </w:style>
-  <w:style w:type="paragraph" w:styleId="Footer">
+  <w:style w:type="paragraph" w:styleId="Sidefod">
     <w:name w:val="footer"/>
     <w:basedOn w:val="Normal"/>
-    <w:link w:val="FooterChar"/>
+    <w:link w:val="SidefodTegn"/>
     <w:uiPriority w:val="99"/>
     <w:unhideWhenUsed/>
     <w:rsid w:val="00C6554A"/>
@@ -2344,10 +3279,10 @@
       <w:caps/>
     </w:rPr>
   </w:style>
-  <w:style w:type="character" w:customStyle="1" w:styleId="FooterChar">
-    <w:name w:val="Footer Char"/>
-    <w:basedOn w:val="DefaultParagraphFont"/>
-    <w:link w:val="Footer"/>
+  <w:style w:type="character" w:customStyle="1" w:styleId="SidefodTegn">
+    <w:name w:val="Sidefod Tegn"/>
+    <w:basedOn w:val="Standardskrifttypeiafsnit"/>
+    <w:link w:val="Sidefod"/>
     <w:uiPriority w:val="99"/>
     <w:rsid w:val="00C6554A"/>
     <w:rPr>
@@ -2365,10 +3300,10 @@
       <w:jc w:val="center"/>
     </w:pPr>
   </w:style>
-  <w:style w:type="paragraph" w:styleId="Header">
+  <w:style w:type="paragraph" w:styleId="Sidehoved">
     <w:name w:val="header"/>
     <w:basedOn w:val="Normal"/>
-    <w:link w:val="HeaderChar"/>
+    <w:link w:val="SidehovedTegn"/>
     <w:uiPriority w:val="99"/>
     <w:unhideWhenUsed/>
     <w:rsid w:val="00C6554A"/>
@@ -2376,10 +3311,10 @@
       <w:spacing w:before="0" w:after="0" w:line="240" w:lineRule="auto"/>
     </w:pPr>
   </w:style>
-  <w:style w:type="character" w:customStyle="1" w:styleId="HeaderChar">
-    <w:name w:val="Header Char"/>
-    <w:basedOn w:val="DefaultParagraphFont"/>
-    <w:link w:val="Header"/>
+  <w:style w:type="character" w:customStyle="1" w:styleId="SidehovedTegn">
+    <w:name w:val="Sidehoved Tegn"/>
+    <w:basedOn w:val="Standardskrifttypeiafsnit"/>
+    <w:link w:val="Sidehoved"/>
     <w:uiPriority w:val="99"/>
     <w:rsid w:val="00C6554A"/>
     <w:rPr>
@@ -2389,7 +3324,7 @@
       <w:lang w:eastAsia="ja-JP"/>
     </w:rPr>
   </w:style>
-  <w:style w:type="paragraph" w:styleId="ListNumber">
+  <w:style w:type="paragraph" w:styleId="Opstilling-talellerbogst">
     <w:name w:val="List Number"/>
     <w:basedOn w:val="Normal"/>
     <w:uiPriority w:val="11"/>
@@ -2403,10 +3338,10 @@
       <w:contextualSpacing/>
     </w:pPr>
   </w:style>
-  <w:style w:type="character" w:customStyle="1" w:styleId="Heading3Char">
-    <w:name w:val="Heading 3 Char"/>
-    <w:basedOn w:val="DefaultParagraphFont"/>
-    <w:link w:val="Heading3"/>
+  <w:style w:type="character" w:customStyle="1" w:styleId="Overskrift3Tegn">
+    <w:name w:val="Overskrift 3 Tegn"/>
+    <w:basedOn w:val="Standardskrifttypeiafsnit"/>
+    <w:link w:val="Overskrift3"/>
     <w:uiPriority w:val="9"/>
     <w:rsid w:val="00C6554A"/>
     <w:rPr>
@@ -2416,10 +3351,10 @@
       <w:szCs w:val="24"/>
     </w:rPr>
   </w:style>
-  <w:style w:type="character" w:customStyle="1" w:styleId="Heading8Char">
-    <w:name w:val="Heading 8 Char"/>
-    <w:basedOn w:val="DefaultParagraphFont"/>
-    <w:link w:val="Heading8"/>
+  <w:style w:type="character" w:customStyle="1" w:styleId="Overskrift8Tegn">
+    <w:name w:val="Overskrift 8 Tegn"/>
+    <w:basedOn w:val="Standardskrifttypeiafsnit"/>
+    <w:link w:val="Overskrift8"/>
     <w:uiPriority w:val="9"/>
     <w:semiHidden/>
     <w:rsid w:val="00C6554A"/>
@@ -2429,10 +3364,10 @@
       <w:szCs w:val="21"/>
     </w:rPr>
   </w:style>
-  <w:style w:type="character" w:customStyle="1" w:styleId="Heading9Char">
-    <w:name w:val="Heading 9 Char"/>
-    <w:basedOn w:val="DefaultParagraphFont"/>
-    <w:link w:val="Heading9"/>
+  <w:style w:type="character" w:customStyle="1" w:styleId="Overskrift9Tegn">
+    <w:name w:val="Overskrift 9 Tegn"/>
+    <w:basedOn w:val="Standardskrifttypeiafsnit"/>
+    <w:link w:val="Overskrift9"/>
     <w:uiPriority w:val="9"/>
     <w:semiHidden/>
     <w:rsid w:val="00C6554A"/>
@@ -2444,9 +3379,9 @@
       <w:szCs w:val="21"/>
     </w:rPr>
   </w:style>
-  <w:style w:type="character" w:styleId="IntenseEmphasis">
+  <w:style w:type="character" w:styleId="Kraftigfremhvning">
     <w:name w:val="Intense Emphasis"/>
-    <w:basedOn w:val="DefaultParagraphFont"/>
+    <w:basedOn w:val="Standardskrifttypeiafsnit"/>
     <w:uiPriority w:val="21"/>
     <w:semiHidden/>
     <w:unhideWhenUsed/>
@@ -2458,11 +3393,11 @@
       <w:color w:val="007789" w:themeColor="accent1" w:themeShade="BF"/>
     </w:rPr>
   </w:style>
-  <w:style w:type="paragraph" w:styleId="IntenseQuote">
+  <w:style w:type="paragraph" w:styleId="Strktcitat">
     <w:name w:val="Intense Quote"/>
     <w:basedOn w:val="Normal"/>
     <w:next w:val="Normal"/>
-    <w:link w:val="IntenseQuoteChar"/>
+    <w:link w:val="StrktcitatTegn"/>
     <w:uiPriority w:val="30"/>
     <w:semiHidden/>
     <w:unhideWhenUsed/>
@@ -2483,10 +3418,10 @@
       <w:color w:val="007789" w:themeColor="accent1" w:themeShade="BF"/>
     </w:rPr>
   </w:style>
-  <w:style w:type="character" w:customStyle="1" w:styleId="IntenseQuoteChar">
-    <w:name w:val="Intense Quote Char"/>
-    <w:basedOn w:val="DefaultParagraphFont"/>
-    <w:link w:val="IntenseQuote"/>
+  <w:style w:type="character" w:customStyle="1" w:styleId="StrktcitatTegn">
+    <w:name w:val="Stærkt citat Tegn"/>
+    <w:basedOn w:val="Standardskrifttypeiafsnit"/>
+    <w:link w:val="Strktcitat"/>
     <w:uiPriority w:val="30"/>
     <w:semiHidden/>
     <w:rsid w:val="00C6554A"/>
@@ -2496,9 +3431,9 @@
       <w:color w:val="007789" w:themeColor="accent1" w:themeShade="BF"/>
     </w:rPr>
   </w:style>
-  <w:style w:type="character" w:styleId="IntenseReference">
+  <w:style w:type="character" w:styleId="Kraftighenvisning">
     <w:name w:val="Intense Reference"/>
-    <w:basedOn w:val="DefaultParagraphFont"/>
+    <w:basedOn w:val="Standardskrifttypeiafsnit"/>
     <w:uiPriority w:val="32"/>
     <w:semiHidden/>
     <w:unhideWhenUsed/>
@@ -2513,7 +3448,7 @@
       <w:spacing w:val="5"/>
     </w:rPr>
   </w:style>
-  <w:style w:type="paragraph" w:styleId="Caption">
+  <w:style w:type="paragraph" w:styleId="Billedtekst">
     <w:name w:val="caption"/>
     <w:basedOn w:val="Normal"/>
     <w:next w:val="Normal"/>
@@ -2532,10 +3467,10 @@
       <w:szCs w:val="18"/>
     </w:rPr>
   </w:style>
-  <w:style w:type="paragraph" w:styleId="BalloonText">
+  <w:style w:type="paragraph" w:styleId="Markeringsbobletekst">
     <w:name w:val="Balloon Text"/>
     <w:basedOn w:val="Normal"/>
-    <w:link w:val="BalloonTextChar"/>
+    <w:link w:val="MarkeringsbobletekstTegn"/>
     <w:uiPriority w:val="99"/>
     <w:semiHidden/>
     <w:unhideWhenUsed/>
@@ -2548,10 +3483,10 @@
       <w:szCs w:val="18"/>
     </w:rPr>
   </w:style>
-  <w:style w:type="character" w:customStyle="1" w:styleId="BalloonTextChar">
-    <w:name w:val="Balloon Text Char"/>
-    <w:basedOn w:val="DefaultParagraphFont"/>
-    <w:link w:val="BalloonText"/>
+  <w:style w:type="character" w:customStyle="1" w:styleId="MarkeringsbobletekstTegn">
+    <w:name w:val="Markeringsbobletekst Tegn"/>
+    <w:basedOn w:val="Standardskrifttypeiafsnit"/>
+    <w:link w:val="Markeringsbobletekst"/>
     <w:uiPriority w:val="99"/>
     <w:semiHidden/>
     <w:rsid w:val="00C6554A"/>
@@ -2560,7 +3495,7 @@
       <w:szCs w:val="18"/>
     </w:rPr>
   </w:style>
-  <w:style w:type="paragraph" w:styleId="BlockText">
+  <w:style w:type="paragraph" w:styleId="Bloktekst">
     <w:name w:val="Block Text"/>
     <w:basedOn w:val="Normal"/>
     <w:uiPriority w:val="99"/>
@@ -2583,10 +3518,10 @@
       <w:color w:val="007789" w:themeColor="accent1" w:themeShade="BF"/>
     </w:rPr>
   </w:style>
-  <w:style w:type="paragraph" w:styleId="BodyText3">
+  <w:style w:type="paragraph" w:styleId="Brdtekst3">
     <w:name w:val="Body Text 3"/>
     <w:basedOn w:val="Normal"/>
-    <w:link w:val="BodyText3Char"/>
+    <w:link w:val="Brdtekst3Tegn"/>
     <w:uiPriority w:val="99"/>
     <w:semiHidden/>
     <w:unhideWhenUsed/>
@@ -2598,10 +3533,10 @@
       <w:szCs w:val="16"/>
     </w:rPr>
   </w:style>
-  <w:style w:type="character" w:customStyle="1" w:styleId="BodyText3Char">
-    <w:name w:val="Body Text 3 Char"/>
-    <w:basedOn w:val="DefaultParagraphFont"/>
-    <w:link w:val="BodyText3"/>
+  <w:style w:type="character" w:customStyle="1" w:styleId="Brdtekst3Tegn">
+    <w:name w:val="Brødtekst 3 Tegn"/>
+    <w:basedOn w:val="Standardskrifttypeiafsnit"/>
+    <w:link w:val="Brdtekst3"/>
     <w:uiPriority w:val="99"/>
     <w:semiHidden/>
     <w:rsid w:val="00C6554A"/>
@@ -2609,10 +3544,10 @@
       <w:szCs w:val="16"/>
     </w:rPr>
   </w:style>
-  <w:style w:type="paragraph" w:styleId="BodyTextIndent3">
+  <w:style w:type="paragraph" w:styleId="Brdtekstindrykning3">
     <w:name w:val="Body Text Indent 3"/>
     <w:basedOn w:val="Normal"/>
-    <w:link w:val="BodyTextIndent3Char"/>
+    <w:link w:val="Brdtekstindrykning3Tegn"/>
     <w:uiPriority w:val="99"/>
     <w:semiHidden/>
     <w:unhideWhenUsed/>
@@ -2625,10 +3560,10 @@
       <w:szCs w:val="16"/>
     </w:rPr>
   </w:style>
-  <w:style w:type="character" w:customStyle="1" w:styleId="BodyTextIndent3Char">
-    <w:name w:val="Body Text Indent 3 Char"/>
-    <w:basedOn w:val="DefaultParagraphFont"/>
-    <w:link w:val="BodyTextIndent3"/>
+  <w:style w:type="character" w:customStyle="1" w:styleId="Brdtekstindrykning3Tegn">
+    <w:name w:val="Brødtekstindrykning 3 Tegn"/>
+    <w:basedOn w:val="Standardskrifttypeiafsnit"/>
+    <w:link w:val="Brdtekstindrykning3"/>
     <w:uiPriority w:val="99"/>
     <w:semiHidden/>
     <w:rsid w:val="00C6554A"/>
@@ -2636,9 +3571,9 @@
       <w:szCs w:val="16"/>
     </w:rPr>
   </w:style>
-  <w:style w:type="character" w:styleId="CommentReference">
+  <w:style w:type="character" w:styleId="Kommentarhenvisning">
     <w:name w:val="annotation reference"/>
-    <w:basedOn w:val="DefaultParagraphFont"/>
+    <w:basedOn w:val="Standardskrifttypeiafsnit"/>
     <w:uiPriority w:val="99"/>
     <w:semiHidden/>
     <w:unhideWhenUsed/>
@@ -2648,10 +3583,10 @@
       <w:szCs w:val="16"/>
     </w:rPr>
   </w:style>
-  <w:style w:type="paragraph" w:styleId="CommentText">
+  <w:style w:type="paragraph" w:styleId="Kommentartekst">
     <w:name w:val="annotation text"/>
     <w:basedOn w:val="Normal"/>
-    <w:link w:val="CommentTextChar"/>
+    <w:link w:val="KommentartekstTegn"/>
     <w:uiPriority w:val="99"/>
     <w:semiHidden/>
     <w:unhideWhenUsed/>
@@ -2663,10 +3598,10 @@
       <w:szCs w:val="20"/>
     </w:rPr>
   </w:style>
-  <w:style w:type="character" w:customStyle="1" w:styleId="CommentTextChar">
-    <w:name w:val="Comment Text Char"/>
-    <w:basedOn w:val="DefaultParagraphFont"/>
-    <w:link w:val="CommentText"/>
+  <w:style w:type="character" w:customStyle="1" w:styleId="KommentartekstTegn">
+    <w:name w:val="Kommentartekst Tegn"/>
+    <w:basedOn w:val="Standardskrifttypeiafsnit"/>
+    <w:link w:val="Kommentartekst"/>
     <w:uiPriority w:val="99"/>
     <w:semiHidden/>
     <w:rsid w:val="00C6554A"/>
@@ -2674,11 +3609,11 @@
       <w:szCs w:val="20"/>
     </w:rPr>
   </w:style>
-  <w:style w:type="paragraph" w:styleId="CommentSubject">
+  <w:style w:type="paragraph" w:styleId="Kommentaremne">
     <w:name w:val="annotation subject"/>
-    <w:basedOn w:val="CommentText"/>
-    <w:next w:val="CommentText"/>
-    <w:link w:val="CommentSubjectChar"/>
+    <w:basedOn w:val="Kommentartekst"/>
+    <w:next w:val="Kommentartekst"/>
+    <w:link w:val="KommentaremneTegn"/>
     <w:uiPriority w:val="99"/>
     <w:semiHidden/>
     <w:unhideWhenUsed/>
@@ -2688,10 +3623,10 @@
       <w:bCs/>
     </w:rPr>
   </w:style>
-  <w:style w:type="character" w:customStyle="1" w:styleId="CommentSubjectChar">
-    <w:name w:val="Comment Subject Char"/>
-    <w:basedOn w:val="CommentTextChar"/>
-    <w:link w:val="CommentSubject"/>
+  <w:style w:type="character" w:customStyle="1" w:styleId="KommentaremneTegn">
+    <w:name w:val="Kommentaremne Tegn"/>
+    <w:basedOn w:val="KommentartekstTegn"/>
+    <w:link w:val="Kommentaremne"/>
     <w:uiPriority w:val="99"/>
     <w:semiHidden/>
     <w:rsid w:val="00C6554A"/>
@@ -2701,10 +3636,10 @@
       <w:szCs w:val="20"/>
     </w:rPr>
   </w:style>
-  <w:style w:type="paragraph" w:styleId="DocumentMap">
+  <w:style w:type="paragraph" w:styleId="Dokumentoversigt">
     <w:name w:val="Document Map"/>
     <w:basedOn w:val="Normal"/>
-    <w:link w:val="DocumentMapChar"/>
+    <w:link w:val="DokumentoversigtTegn"/>
     <w:uiPriority w:val="99"/>
     <w:semiHidden/>
     <w:unhideWhenUsed/>
@@ -2717,10 +3652,10 @@
       <w:szCs w:val="16"/>
     </w:rPr>
   </w:style>
-  <w:style w:type="character" w:customStyle="1" w:styleId="DocumentMapChar">
-    <w:name w:val="Document Map Char"/>
-    <w:basedOn w:val="DefaultParagraphFont"/>
-    <w:link w:val="DocumentMap"/>
+  <w:style w:type="character" w:customStyle="1" w:styleId="DokumentoversigtTegn">
+    <w:name w:val="Dokumentoversigt Tegn"/>
+    <w:basedOn w:val="Standardskrifttypeiafsnit"/>
+    <w:link w:val="Dokumentoversigt"/>
     <w:uiPriority w:val="99"/>
     <w:semiHidden/>
     <w:rsid w:val="00C6554A"/>
@@ -2729,10 +3664,10 @@
       <w:szCs w:val="16"/>
     </w:rPr>
   </w:style>
-  <w:style w:type="paragraph" w:styleId="EndnoteText">
+  <w:style w:type="paragraph" w:styleId="Slutnotetekst">
     <w:name w:val="endnote text"/>
     <w:basedOn w:val="Normal"/>
-    <w:link w:val="EndnoteTextChar"/>
+    <w:link w:val="SlutnotetekstTegn"/>
     <w:uiPriority w:val="99"/>
     <w:semiHidden/>
     <w:unhideWhenUsed/>
@@ -2744,10 +3679,10 @@
       <w:szCs w:val="20"/>
     </w:rPr>
   </w:style>
-  <w:style w:type="character" w:customStyle="1" w:styleId="EndnoteTextChar">
-    <w:name w:val="Endnote Text Char"/>
-    <w:basedOn w:val="DefaultParagraphFont"/>
-    <w:link w:val="EndnoteText"/>
+  <w:style w:type="character" w:customStyle="1" w:styleId="SlutnotetekstTegn">
+    <w:name w:val="Slutnotetekst Tegn"/>
+    <w:basedOn w:val="Standardskrifttypeiafsnit"/>
+    <w:link w:val="Slutnotetekst"/>
     <w:uiPriority w:val="99"/>
     <w:semiHidden/>
     <w:rsid w:val="00C6554A"/>
@@ -2755,7 +3690,7 @@
       <w:szCs w:val="20"/>
     </w:rPr>
   </w:style>
-  <w:style w:type="paragraph" w:styleId="EnvelopeReturn">
+  <w:style w:type="paragraph" w:styleId="Afsenderadresse">
     <w:name w:val="envelope return"/>
     <w:basedOn w:val="Normal"/>
     <w:uiPriority w:val="99"/>
@@ -2770,9 +3705,9 @@
       <w:szCs w:val="20"/>
     </w:rPr>
   </w:style>
-  <w:style w:type="character" w:styleId="FollowedHyperlink">
+  <w:style w:type="character" w:styleId="BesgtLink">
     <w:name w:val="FollowedHyperlink"/>
-    <w:basedOn w:val="DefaultParagraphFont"/>
+    <w:basedOn w:val="Standardskrifttypeiafsnit"/>
     <w:uiPriority w:val="99"/>
     <w:semiHidden/>
     <w:unhideWhenUsed/>
@@ -2782,10 +3717,10 @@
       <w:u w:val="single"/>
     </w:rPr>
   </w:style>
-  <w:style w:type="paragraph" w:styleId="FootnoteText">
+  <w:style w:type="paragraph" w:styleId="Fodnotetekst">
     <w:name w:val="footnote text"/>
     <w:basedOn w:val="Normal"/>
-    <w:link w:val="FootnoteTextChar"/>
+    <w:link w:val="FodnotetekstTegn"/>
     <w:uiPriority w:val="99"/>
     <w:semiHidden/>
     <w:unhideWhenUsed/>
@@ -2797,10 +3732,10 @@
       <w:szCs w:val="20"/>
     </w:rPr>
   </w:style>
-  <w:style w:type="character" w:customStyle="1" w:styleId="FootnoteTextChar">
-    <w:name w:val="Footnote Text Char"/>
-    <w:basedOn w:val="DefaultParagraphFont"/>
-    <w:link w:val="FootnoteText"/>
+  <w:style w:type="character" w:customStyle="1" w:styleId="FodnotetekstTegn">
+    <w:name w:val="Fodnotetekst Tegn"/>
+    <w:basedOn w:val="Standardskrifttypeiafsnit"/>
+    <w:link w:val="Fodnotetekst"/>
     <w:uiPriority w:val="99"/>
     <w:semiHidden/>
     <w:rsid w:val="00C6554A"/>
@@ -2808,9 +3743,9 @@
       <w:szCs w:val="20"/>
     </w:rPr>
   </w:style>
-  <w:style w:type="character" w:styleId="HTMLCode">
+  <w:style w:type="character" w:styleId="HTML-kode">
     <w:name w:val="HTML Code"/>
-    <w:basedOn w:val="DefaultParagraphFont"/>
+    <w:basedOn w:val="Standardskrifttypeiafsnit"/>
     <w:uiPriority w:val="99"/>
     <w:semiHidden/>
     <w:unhideWhenUsed/>
@@ -2821,9 +3756,9 @@
       <w:szCs w:val="20"/>
     </w:rPr>
   </w:style>
-  <w:style w:type="character" w:styleId="HTMLKeyboard">
+  <w:style w:type="character" w:styleId="HTML-tastatur">
     <w:name w:val="HTML Keyboard"/>
-    <w:basedOn w:val="DefaultParagraphFont"/>
+    <w:basedOn w:val="Standardskrifttypeiafsnit"/>
     <w:uiPriority w:val="99"/>
     <w:semiHidden/>
     <w:unhideWhenUsed/>
@@ -2834,10 +3769,10 @@
       <w:szCs w:val="20"/>
     </w:rPr>
   </w:style>
-  <w:style w:type="paragraph" w:styleId="HTMLPreformatted">
+  <w:style w:type="paragraph" w:styleId="FormateretHTML">
     <w:name w:val="HTML Preformatted"/>
     <w:basedOn w:val="Normal"/>
-    <w:link w:val="HTMLPreformattedChar"/>
+    <w:link w:val="FormateretHTMLTegn"/>
     <w:uiPriority w:val="99"/>
     <w:semiHidden/>
     <w:unhideWhenUsed/>
@@ -2850,10 +3785,10 @@
       <w:szCs w:val="20"/>
     </w:rPr>
   </w:style>
-  <w:style w:type="character" w:customStyle="1" w:styleId="HTMLPreformattedChar">
-    <w:name w:val="HTML Preformatted Char"/>
-    <w:basedOn w:val="DefaultParagraphFont"/>
-    <w:link w:val="HTMLPreformatted"/>
+  <w:style w:type="character" w:customStyle="1" w:styleId="FormateretHTMLTegn">
+    <w:name w:val="Formateret HTML Tegn"/>
+    <w:basedOn w:val="Standardskrifttypeiafsnit"/>
+    <w:link w:val="FormateretHTML"/>
     <w:uiPriority w:val="99"/>
     <w:semiHidden/>
     <w:rsid w:val="00C6554A"/>
@@ -2862,9 +3797,9 @@
       <w:szCs w:val="20"/>
     </w:rPr>
   </w:style>
-  <w:style w:type="character" w:styleId="HTMLTypewriter">
+  <w:style w:type="character" w:styleId="HTML-skrivemaskine">
     <w:name w:val="HTML Typewriter"/>
-    <w:basedOn w:val="DefaultParagraphFont"/>
+    <w:basedOn w:val="Standardskrifttypeiafsnit"/>
     <w:uiPriority w:val="99"/>
     <w:semiHidden/>
     <w:unhideWhenUsed/>
@@ -2877,7 +3812,7 @@
   </w:style>
   <w:style w:type="character" w:styleId="Hyperlink">
     <w:name w:val="Hyperlink"/>
-    <w:basedOn w:val="DefaultParagraphFont"/>
+    <w:basedOn w:val="Standardskrifttypeiafsnit"/>
     <w:uiPriority w:val="99"/>
     <w:unhideWhenUsed/>
     <w:rsid w:val="00C6554A"/>
@@ -2886,9 +3821,9 @@
       <w:u w:val="single"/>
     </w:rPr>
   </w:style>
-  <w:style w:type="paragraph" w:styleId="MacroText">
+  <w:style w:type="paragraph" w:styleId="Makrotekst">
     <w:name w:val="macro"/>
-    <w:link w:val="MacroTextChar"/>
+    <w:link w:val="MakrotekstTegn"/>
     <w:uiPriority w:val="99"/>
     <w:semiHidden/>
     <w:unhideWhenUsed/>
@@ -2912,10 +3847,10 @@
       <w:szCs w:val="20"/>
     </w:rPr>
   </w:style>
-  <w:style w:type="character" w:customStyle="1" w:styleId="MacroTextChar">
-    <w:name w:val="Macro Text Char"/>
-    <w:basedOn w:val="DefaultParagraphFont"/>
-    <w:link w:val="MacroText"/>
+  <w:style w:type="character" w:customStyle="1" w:styleId="MakrotekstTegn">
+    <w:name w:val="Makrotekst Tegn"/>
+    <w:basedOn w:val="Standardskrifttypeiafsnit"/>
+    <w:link w:val="Makrotekst"/>
     <w:uiPriority w:val="99"/>
     <w:semiHidden/>
     <w:rsid w:val="00C6554A"/>
@@ -2924,9 +3859,9 @@
       <w:szCs w:val="20"/>
     </w:rPr>
   </w:style>
-  <w:style w:type="character" w:styleId="PlaceholderText">
+  <w:style w:type="character" w:styleId="Pladsholdertekst">
     <w:name w:val="Placeholder Text"/>
-    <w:basedOn w:val="DefaultParagraphFont"/>
+    <w:basedOn w:val="Standardskrifttypeiafsnit"/>
     <w:uiPriority w:val="99"/>
     <w:semiHidden/>
     <w:rsid w:val="00C6554A"/>
@@ -2934,10 +3869,10 @@
       <w:color w:val="595959" w:themeColor="text1" w:themeTint="A6"/>
     </w:rPr>
   </w:style>
-  <w:style w:type="paragraph" w:styleId="PlainText">
+  <w:style w:type="paragraph" w:styleId="Almindeligtekst">
     <w:name w:val="Plain Text"/>
     <w:basedOn w:val="Normal"/>
-    <w:link w:val="PlainTextChar"/>
+    <w:link w:val="AlmindeligtekstTegn"/>
     <w:uiPriority w:val="99"/>
     <w:semiHidden/>
     <w:unhideWhenUsed/>
@@ -2950,10 +3885,10 @@
       <w:szCs w:val="21"/>
     </w:rPr>
   </w:style>
-  <w:style w:type="character" w:customStyle="1" w:styleId="PlainTextChar">
-    <w:name w:val="Plain Text Char"/>
-    <w:basedOn w:val="DefaultParagraphFont"/>
-    <w:link w:val="PlainText"/>
+  <w:style w:type="character" w:customStyle="1" w:styleId="AlmindeligtekstTegn">
+    <w:name w:val="Almindelig tekst Tegn"/>
+    <w:basedOn w:val="Standardskrifttypeiafsnit"/>
+    <w:link w:val="Almindeligtekst"/>
     <w:uiPriority w:val="99"/>
     <w:semiHidden/>
     <w:rsid w:val="00C6554A"/>
@@ -2962,10 +3897,10 @@
       <w:szCs w:val="21"/>
     </w:rPr>
   </w:style>
-  <w:style w:type="character" w:customStyle="1" w:styleId="Heading7Char">
-    <w:name w:val="Heading 7 Char"/>
-    <w:basedOn w:val="DefaultParagraphFont"/>
-    <w:link w:val="Heading7"/>
+  <w:style w:type="character" w:customStyle="1" w:styleId="Overskrift7Tegn">
+    <w:name w:val="Overskrift 7 Tegn"/>
+    <w:basedOn w:val="Standardskrifttypeiafsnit"/>
+    <w:link w:val="Overskrift7"/>
     <w:uiPriority w:val="9"/>
     <w:semiHidden/>
     <w:rsid w:val="002554CD"/>
@@ -2976,10 +3911,10 @@
       <w:color w:val="004F5B" w:themeColor="accent1" w:themeShade="7F"/>
     </w:rPr>
   </w:style>
-  <w:style w:type="character" w:customStyle="1" w:styleId="Heading6Char">
-    <w:name w:val="Heading 6 Char"/>
-    <w:basedOn w:val="DefaultParagraphFont"/>
-    <w:link w:val="Heading6"/>
+  <w:style w:type="character" w:customStyle="1" w:styleId="Overskrift6Tegn">
+    <w:name w:val="Overskrift 6 Tegn"/>
+    <w:basedOn w:val="Standardskrifttypeiafsnit"/>
+    <w:link w:val="Overskrift6"/>
     <w:uiPriority w:val="9"/>
     <w:rsid w:val="002554CD"/>
     <w:rPr>
@@ -2987,10 +3922,10 @@
       <w:color w:val="004F5B" w:themeColor="accent1" w:themeShade="7F"/>
     </w:rPr>
   </w:style>
-  <w:style w:type="character" w:customStyle="1" w:styleId="Heading4Char">
-    <w:name w:val="Heading 4 Char"/>
-    <w:basedOn w:val="DefaultParagraphFont"/>
-    <w:link w:val="Heading4"/>
+  <w:style w:type="character" w:customStyle="1" w:styleId="Overskrift4Tegn">
+    <w:name w:val="Overskrift 4 Tegn"/>
+    <w:basedOn w:val="Standardskrifttypeiafsnit"/>
+    <w:link w:val="Overskrift4"/>
     <w:uiPriority w:val="9"/>
     <w:rsid w:val="003D1197"/>
     <w:rPr>
@@ -3000,10 +3935,10 @@
       <w:color w:val="007789" w:themeColor="accent1" w:themeShade="BF"/>
     </w:rPr>
   </w:style>
-  <w:style w:type="character" w:customStyle="1" w:styleId="Heading5Char">
-    <w:name w:val="Heading 5 Char"/>
-    <w:basedOn w:val="DefaultParagraphFont"/>
-    <w:link w:val="Heading5"/>
+  <w:style w:type="character" w:customStyle="1" w:styleId="Overskrift5Tegn">
+    <w:name w:val="Overskrift 5 Tegn"/>
+    <w:basedOn w:val="Standardskrifttypeiafsnit"/>
+    <w:link w:val="Overskrift5"/>
     <w:uiPriority w:val="9"/>
     <w:rsid w:val="003D1197"/>
     <w:rPr>
@@ -3011,9 +3946,9 @@
       <w:color w:val="007789" w:themeColor="accent1" w:themeShade="BF"/>
     </w:rPr>
   </w:style>
-  <w:style w:type="table" w:styleId="TableGrid">
+  <w:style w:type="table" w:styleId="Tabel-Gitter">
     <w:name w:val="Table Grid"/>
-    <w:basedOn w:val="TableNormal"/>
+    <w:basedOn w:val="Tabel-Normal"/>
     <w:uiPriority w:val="39"/>
     <w:rsid w:val="00AC13AC"/>
     <w:pPr>
@@ -3030,9 +3965,9 @@
       </w:tblBorders>
     </w:tblPr>
   </w:style>
-  <w:style w:type="paragraph" w:styleId="TOCHeading">
+  <w:style w:type="paragraph" w:styleId="Overskrift">
     <w:name w:val="TOC Heading"/>
-    <w:basedOn w:val="Heading1"/>
+    <w:basedOn w:val="Overskrift1"/>
     <w:next w:val="Normal"/>
     <w:uiPriority w:val="39"/>
     <w:unhideWhenUsed/>
@@ -3048,7 +3983,7 @@
       <w:lang w:val="da-DK" w:eastAsia="da-DK"/>
     </w:rPr>
   </w:style>
-  <w:style w:type="paragraph" w:styleId="TOC2">
+  <w:style w:type="paragraph" w:styleId="Indholdsfortegnelse2">
     <w:name w:val="toc 2"/>
     <w:basedOn w:val="Normal"/>
     <w:next w:val="Normal"/>
@@ -3061,7 +3996,7 @@
       <w:ind w:left="220"/>
     </w:pPr>
   </w:style>
-  <w:style w:type="paragraph" w:styleId="TOC1">
+  <w:style w:type="paragraph" w:styleId="Indholdsfortegnelse1">
     <w:name w:val="toc 1"/>
     <w:basedOn w:val="Normal"/>
     <w:next w:val="Normal"/>
@@ -3073,11 +4008,24 @@
       <w:spacing w:after="100"/>
     </w:pPr>
   </w:style>
+  <w:style w:type="paragraph" w:styleId="Indholdsfortegnelse3">
+    <w:name w:val="toc 3"/>
+    <w:basedOn w:val="Normal"/>
+    <w:next w:val="Normal"/>
+    <w:autoRedefine/>
+    <w:uiPriority w:val="39"/>
+    <w:unhideWhenUsed/>
+    <w:rsid w:val="00F06559"/>
+    <w:pPr>
+      <w:spacing w:after="100"/>
+      <w:ind w:left="440"/>
+    </w:pPr>
+  </w:style>
 </w:styles>
 </file>
 
 <file path=word/glossary/document.xml><?xml version="1.0" encoding="utf-8"?>
-<w:glossaryDocument xmlns:wpc="http://schemas.microsoft.com/office/word/2010/wordprocessingCanvas" xmlns:cx="http://schemas.microsoft.com/office/drawing/2014/chartex" xmlns:cx1="http://schemas.microsoft.com/office/drawing/2015/9/8/chartex" xmlns:cx2="http://schemas.microsoft.com/office/drawing/2015/10/21/chartex" xmlns:mc="http://schemas.openxmlformats.org/markup-compatibility/2006" xmlns:o="urn:schemas-microsoft-com:office:office" xmlns:r="http://schemas.openxmlformats.org/officeDocument/2006/relationships" xmlns:m="http://schemas.openxmlformats.org/officeDocument/2006/math" xmlns:v="urn:schemas-microsoft-com:vml" xmlns:wp14="http://schemas.microsoft.com/office/word/2010/wordprocessingDrawing" xmlns:wp="http://schemas.openxmlformats.org/drawingml/2006/wordprocessingDrawing" xmlns:w10="urn:schemas-microsoft-com:office:word" xmlns:w="http://schemas.openxmlformats.org/wordprocessingml/2006/main" xmlns:w14="http://schemas.microsoft.com/office/word/2010/wordml" xmlns:w15="http://schemas.microsoft.com/office/word/2012/wordml" xmlns:w16se="http://schemas.microsoft.com/office/word/2015/wordml/symex" xmlns:wpg="http://schemas.microsoft.com/office/word/2010/wordprocessingGroup" xmlns:wpi="http://schemas.microsoft.com/office/word/2010/wordprocessingInk" xmlns:wne="http://schemas.microsoft.com/office/word/2006/wordml" xmlns:wps="http://schemas.microsoft.com/office/word/2010/wordprocessingShape" mc:Ignorable="w14 w15 w16se wp14">
+<w:glossaryDocument xmlns:wpc="http://schemas.microsoft.com/office/word/2010/wordprocessingCanvas" xmlns:mc="http://schemas.openxmlformats.org/markup-compatibility/2006" xmlns:o="urn:schemas-microsoft-com:office:office" xmlns:r="http://schemas.openxmlformats.org/officeDocument/2006/relationships" xmlns:m="http://schemas.openxmlformats.org/officeDocument/2006/math" xmlns:v="urn:schemas-microsoft-com:vml" xmlns:wp14="http://schemas.microsoft.com/office/word/2010/wordprocessingDrawing" xmlns:wp="http://schemas.openxmlformats.org/drawingml/2006/wordprocessingDrawing" xmlns:w10="urn:schemas-microsoft-com:office:word" xmlns:w="http://schemas.openxmlformats.org/wordprocessingml/2006/main" xmlns:w14="http://schemas.microsoft.com/office/word/2010/wordml" xmlns:w15="http://schemas.microsoft.com/office/word/2012/wordml" xmlns:wpg="http://schemas.microsoft.com/office/word/2010/wordprocessingGroup" xmlns:wpi="http://schemas.microsoft.com/office/word/2010/wordprocessingInk" xmlns:wne="http://schemas.microsoft.com/office/word/2006/wordml" xmlns:wps="http://schemas.microsoft.com/office/word/2010/wordprocessingShape" mc:Ignorable="w14 w15 wp14">
   <w:docParts>
     <w:docPart>
       <w:docPartPr>
@@ -3136,7 +4084,7 @@
 </file>
 
 <file path=word/glossary/fontTable.xml><?xml version="1.0" encoding="utf-8"?>
-<w:fonts xmlns:mc="http://schemas.openxmlformats.org/markup-compatibility/2006" xmlns:r="http://schemas.openxmlformats.org/officeDocument/2006/relationships" xmlns:w="http://schemas.openxmlformats.org/wordprocessingml/2006/main" xmlns:w14="http://schemas.microsoft.com/office/word/2010/wordml" xmlns:w15="http://schemas.microsoft.com/office/word/2012/wordml" xmlns:w16se="http://schemas.microsoft.com/office/word/2015/wordml/symex" mc:Ignorable="w14 w15 w16se">
+<w:fonts xmlns:mc="http://schemas.openxmlformats.org/markup-compatibility/2006" xmlns:r="http://schemas.openxmlformats.org/officeDocument/2006/relationships" xmlns:w="http://schemas.openxmlformats.org/wordprocessingml/2006/main" xmlns:w14="http://schemas.microsoft.com/office/word/2010/wordml" xmlns:w15="http://schemas.microsoft.com/office/word/2012/wordml" mc:Ignorable="w14 w15">
   <w:font w:name="Symbol">
     <w:panose1 w:val="05050102010706020507"/>
     <w:charset w:val="02"/>
@@ -3197,7 +4145,7 @@
 </file>
 
 <file path=word/glossary/numbering.xml><?xml version="1.0" encoding="utf-8"?>
-<w:numbering xmlns:wpc="http://schemas.microsoft.com/office/word/2010/wordprocessingCanvas" xmlns:cx="http://schemas.microsoft.com/office/drawing/2014/chartex" xmlns:cx1="http://schemas.microsoft.com/office/drawing/2015/9/8/chartex" xmlns:cx2="http://schemas.microsoft.com/office/drawing/2015/10/21/chartex" xmlns:mc="http://schemas.openxmlformats.org/markup-compatibility/2006" xmlns:o="urn:schemas-microsoft-com:office:office" xmlns:r="http://schemas.openxmlformats.org/officeDocument/2006/relationships" xmlns:m="http://schemas.openxmlformats.org/officeDocument/2006/math" xmlns:v="urn:schemas-microsoft-com:vml" xmlns:wp14="http://schemas.microsoft.com/office/word/2010/wordprocessingDrawing" xmlns:wp="http://schemas.openxmlformats.org/drawingml/2006/wordprocessingDrawing" xmlns:w10="urn:schemas-microsoft-com:office:word" xmlns:w="http://schemas.openxmlformats.org/wordprocessingml/2006/main" xmlns:w14="http://schemas.microsoft.com/office/word/2010/wordml" xmlns:w15="http://schemas.microsoft.com/office/word/2012/wordml" xmlns:w16se="http://schemas.microsoft.com/office/word/2015/wordml/symex" xmlns:wpg="http://schemas.microsoft.com/office/word/2010/wordprocessingGroup" xmlns:wpi="http://schemas.microsoft.com/office/word/2010/wordprocessingInk" xmlns:wne="http://schemas.microsoft.com/office/word/2006/wordml" xmlns:wps="http://schemas.microsoft.com/office/word/2010/wordprocessingShape" mc:Ignorable="w14 w15 w16se wp14">
+<w:numbering xmlns:wpc="http://schemas.microsoft.com/office/word/2010/wordprocessingCanvas" xmlns:mc="http://schemas.openxmlformats.org/markup-compatibility/2006" xmlns:o="urn:schemas-microsoft-com:office:office" xmlns:r="http://schemas.openxmlformats.org/officeDocument/2006/relationships" xmlns:m="http://schemas.openxmlformats.org/officeDocument/2006/math" xmlns:v="urn:schemas-microsoft-com:vml" xmlns:wp14="http://schemas.microsoft.com/office/word/2010/wordprocessingDrawing" xmlns:wp="http://schemas.openxmlformats.org/drawingml/2006/wordprocessingDrawing" xmlns:w10="urn:schemas-microsoft-com:office:word" xmlns:w="http://schemas.openxmlformats.org/wordprocessingml/2006/main" xmlns:w14="http://schemas.microsoft.com/office/word/2010/wordml" xmlns:w15="http://schemas.microsoft.com/office/word/2012/wordml" xmlns:wpg="http://schemas.microsoft.com/office/word/2010/wordprocessingGroup" xmlns:wpi="http://schemas.microsoft.com/office/word/2010/wordprocessingInk" xmlns:wne="http://schemas.microsoft.com/office/word/2006/wordml" xmlns:wps="http://schemas.microsoft.com/office/word/2010/wordprocessingShape" mc:Ignorable="w14 w15 wp14">
   <w:abstractNum w:abstractNumId="0" w15:restartNumberingAfterBreak="0">
     <w:nsid w:val="FFFFFF89"/>
     <w:multiLevelType w:val="singleLevel"/>
@@ -3205,7 +4153,7 @@
     <w:lvl w:ilvl="0">
       <w:start w:val="1"/>
       <w:numFmt w:val="bullet"/>
-      <w:pStyle w:val="ListBullet"/>
+      <w:pStyle w:val="Opstilling-punkttegn"/>
       <w:lvlText w:val="−"/>
       <w:lvlJc w:val="left"/>
       <w:pPr>
@@ -3224,7 +4172,7 @@
 </file>
 
 <file path=word/glossary/settings.xml><?xml version="1.0" encoding="utf-8"?>
-<w:settings xmlns:mc="http://schemas.openxmlformats.org/markup-compatibility/2006" xmlns:o="urn:schemas-microsoft-com:office:office" xmlns:r="http://schemas.openxmlformats.org/officeDocument/2006/relationships" xmlns:m="http://schemas.openxmlformats.org/officeDocument/2006/math" xmlns:v="urn:schemas-microsoft-com:vml" xmlns:w10="urn:schemas-microsoft-com:office:word" xmlns:w="http://schemas.openxmlformats.org/wordprocessingml/2006/main" xmlns:w14="http://schemas.microsoft.com/office/word/2010/wordml" xmlns:w15="http://schemas.microsoft.com/office/word/2012/wordml" xmlns:w16se="http://schemas.microsoft.com/office/word/2015/wordml/symex" xmlns:sl="http://schemas.openxmlformats.org/schemaLibrary/2006/main" mc:Ignorable="w14 w15 w16se">
+<w:settings xmlns:mc="http://schemas.openxmlformats.org/markup-compatibility/2006" xmlns:o="urn:schemas-microsoft-com:office:office" xmlns:r="http://schemas.openxmlformats.org/officeDocument/2006/relationships" xmlns:m="http://schemas.openxmlformats.org/officeDocument/2006/math" xmlns:v="urn:schemas-microsoft-com:vml" xmlns:w10="urn:schemas-microsoft-com:office:word" xmlns:w="http://schemas.openxmlformats.org/wordprocessingml/2006/main" xmlns:w14="http://schemas.microsoft.com/office/word/2010/wordml" xmlns:w15="http://schemas.microsoft.com/office/word/2012/wordml" xmlns:sl="http://schemas.openxmlformats.org/schemaLibrary/2006/main" mc:Ignorable="w14 w15">
   <w:view w:val="normal"/>
   <w:defaultTabStop w:val="720"/>
   <w:hyphenationZone w:val="425"/>
@@ -3268,7 +4216,7 @@
 </file>
 
 <file path=word/glossary/styles.xml><?xml version="1.0" encoding="utf-8"?>
-<w:styles xmlns:mc="http://schemas.openxmlformats.org/markup-compatibility/2006" xmlns:r="http://schemas.openxmlformats.org/officeDocument/2006/relationships" xmlns:w="http://schemas.openxmlformats.org/wordprocessingml/2006/main" xmlns:w14="http://schemas.microsoft.com/office/word/2010/wordml" xmlns:w15="http://schemas.microsoft.com/office/word/2012/wordml" xmlns:w16se="http://schemas.microsoft.com/office/word/2015/wordml/symex" mc:Ignorable="w14 w15 w16se">
+<w:styles xmlns:mc="http://schemas.openxmlformats.org/markup-compatibility/2006" xmlns:r="http://schemas.openxmlformats.org/officeDocument/2006/relationships" xmlns:w="http://schemas.openxmlformats.org/wordprocessingml/2006/main" xmlns:w14="http://schemas.microsoft.com/office/word/2010/wordml" xmlns:w15="http://schemas.microsoft.com/office/word/2012/wordml" mc:Ignorable="w14 w15">
   <w:docDefaults>
     <w:rPrDefault>
       <w:rPr>
@@ -3284,7 +4232,7 @@
       </w:pPr>
     </w:pPrDefault>
   </w:docDefaults>
-  <w:latentStyles w:defLockedState="0" w:defUIPriority="99" w:defSemiHidden="0" w:defUnhideWhenUsed="0" w:defQFormat="0" w:count="372">
+  <w:latentStyles w:defLockedState="0" w:defUIPriority="99" w:defSemiHidden="0" w:defUnhideWhenUsed="0" w:defQFormat="0" w:count="371">
     <w:lsdException w:name="Normal" w:uiPriority="0" w:qFormat="1"/>
     <w:lsdException w:name="heading 1" w:uiPriority="9" w:qFormat="1"/>
     <w:lsdException w:name="heading 2" w:semiHidden="1" w:uiPriority="9" w:unhideWhenUsed="1" w:qFormat="1"/>
@@ -3656,19 +4604,18 @@
     <w:lsdException w:name="List Table 5 Dark Accent 6" w:uiPriority="50"/>
     <w:lsdException w:name="List Table 6 Colorful Accent 6" w:uiPriority="51"/>
     <w:lsdException w:name="List Table 7 Colorful Accent 6" w:uiPriority="52"/>
-    <w:lsdException w:name="Mention" w:semiHidden="1" w:unhideWhenUsed="1"/>
   </w:latentStyles>
   <w:style w:type="paragraph" w:default="1" w:styleId="Normal">
     <w:name w:val="Normal"/>
     <w:qFormat/>
   </w:style>
-  <w:style w:type="character" w:default="1" w:styleId="DefaultParagraphFont">
+  <w:style w:type="character" w:default="1" w:styleId="Standardskrifttypeiafsnit">
     <w:name w:val="Default Paragraph Font"/>
     <w:uiPriority w:val="1"/>
     <w:semiHidden/>
     <w:unhideWhenUsed/>
   </w:style>
-  <w:style w:type="table" w:default="1" w:styleId="TableNormal">
+  <w:style w:type="table" w:default="1" w:styleId="Tabel-Normal">
     <w:name w:val="Normal Table"/>
     <w:uiPriority w:val="99"/>
     <w:semiHidden/>
@@ -3683,7 +4630,7 @@
       </w:tblCellMar>
     </w:tblPr>
   </w:style>
-  <w:style w:type="numbering" w:default="1" w:styleId="NoList">
+  <w:style w:type="numbering" w:default="1" w:styleId="Ingenoversigt">
     <w:name w:val="No List"/>
     <w:uiPriority w:val="99"/>
     <w:semiHidden/>
@@ -3710,7 +4657,7 @@
   <w:style w:type="paragraph" w:customStyle="1" w:styleId="25337A39DB374036A262EA1D91B80C5B">
     <w:name w:val="25337A39DB374036A262EA1D91B80C5B"/>
   </w:style>
-  <w:style w:type="paragraph" w:styleId="ListBullet">
+  <w:style w:type="paragraph" w:styleId="Opstilling-punkttegn">
     <w:name w:val="List Bullet"/>
     <w:basedOn w:val="Normal"/>
     <w:uiPriority w:val="10"/>
@@ -3741,7 +4688,7 @@
 </file>
 
 <file path=word/glossary/webSettings.xml><?xml version="1.0" encoding="utf-8"?>
-<w:webSettings xmlns:mc="http://schemas.openxmlformats.org/markup-compatibility/2006" xmlns:r="http://schemas.openxmlformats.org/officeDocument/2006/relationships" xmlns:w="http://schemas.openxmlformats.org/wordprocessingml/2006/main" xmlns:w14="http://schemas.microsoft.com/office/word/2010/wordml" xmlns:w15="http://schemas.microsoft.com/office/word/2012/wordml" xmlns:w16se="http://schemas.microsoft.com/office/word/2015/wordml/symex" mc:Ignorable="w14 w15 w16se">
+<w:webSettings xmlns:mc="http://schemas.openxmlformats.org/markup-compatibility/2006" xmlns:r="http://schemas.openxmlformats.org/officeDocument/2006/relationships" xmlns:w="http://schemas.openxmlformats.org/wordprocessingml/2006/main" xmlns:w14="http://schemas.microsoft.com/office/word/2010/wordml" xmlns:w15="http://schemas.microsoft.com/office/word/2012/wordml" mc:Ignorable="w14 w15">
   <w:optimizeForBrowser/>
   <w:allowPNG/>
 </w:webSettings>
@@ -4037,7 +4984,7 @@
 </file>
 
 <file path=customXml/itemProps1.xml><?xml version="1.0" encoding="utf-8"?>
-<ds:datastoreItem xmlns:ds="http://schemas.openxmlformats.org/officeDocument/2006/customXml" ds:itemID="{A4B492D1-4ADE-405C-BFF3-CA088A49674B}">
+<ds:datastoreItem xmlns:ds="http://schemas.openxmlformats.org/officeDocument/2006/customXml" ds:itemID="{CF546358-F17A-4E3D-A271-18BE007A9304}">
   <ds:schemaRefs>
     <ds:schemaRef ds:uri="http://schemas.openxmlformats.org/officeDocument/2006/bibliography"/>
   </ds:schemaRefs>

</xml_diff>

<commit_message>
Renamed ProductProperties to CategoryProperties. Added a ProductCategory class
</commit_message>
<xml_diff>
--- a/bgs.docx
+++ b/bgs.docx
@@ -175,8 +175,6 @@
             <w:t>Indholdsfortegnelse</w:t>
           </w:r>
         </w:p>
-        <w:bookmarkStart w:id="5" w:name="_GoBack"/>
-        <w:bookmarkEnd w:id="5"/>
         <w:p>
           <w:pPr>
             <w:pStyle w:val="Indholdsfortegnelse1"/>
@@ -1091,158 +1089,158 @@
       <w:pPr>
         <w:pStyle w:val="Overskrift1"/>
       </w:pPr>
-      <w:bookmarkStart w:id="6" w:name="_Toc469057953"/>
+      <w:bookmarkStart w:id="5" w:name="_Toc469057953"/>
       <w:r>
         <w:lastRenderedPageBreak/>
         <w:t>INTRODUCTION</w:t>
+      </w:r>
+      <w:bookmarkEnd w:id="5"/>
+    </w:p>
+    <w:p>
+      <w:r>
+        <w:t xml:space="preserve">Arcane Tinmen are in the process of updating their online presence and as part of this work, they want to </w:t>
+      </w:r>
+      <w:r>
+        <w:t>split their current website up, so that they have</w:t>
+      </w:r>
+      <w:r>
+        <w:t xml:space="preserve"> different website</w:t>
+      </w:r>
+      <w:r>
+        <w:t>s</w:t>
+      </w:r>
+      <w:r>
+        <w:t xml:space="preserve"> for each of their brands. To begin this work, they have asked for an updated website for the brand Board Game Sleeves, to which they have </w:t>
+      </w:r>
+      <w:r>
+        <w:t>acquired</w:t>
+      </w:r>
+      <w:r>
+        <w:t xml:space="preserve"> a corresponding domain name</w:t>
+      </w:r>
+      <w:r>
+        <w:t xml:space="preserve"> (</w:t>
+      </w:r>
+      <w:r>
+        <w:t>b</w:t>
+      </w:r>
+      <w:r>
+        <w:t>oardgames</w:t>
+      </w:r>
+      <w:r>
+        <w:t>leeves.com).</w:t>
+      </w:r>
+    </w:p>
+    <w:p>
+      <w:r>
+        <w:t xml:space="preserve">This paper will </w:t>
+      </w:r>
+      <w:r>
+        <w:t>contain</w:t>
+      </w:r>
+      <w:r>
+        <w:t xml:space="preserve"> two parts where the first will go through the aspects of an ASP.NET MVC website</w:t>
+      </w:r>
+      <w:r>
+        <w:t xml:space="preserve">, the components and conventions that ASP.NET MVC </w:t>
+      </w:r>
+      <w:proofErr w:type="gramStart"/>
+      <w:r>
+        <w:t>is built upon</w:t>
+      </w:r>
+      <w:proofErr w:type="gramEnd"/>
+      <w:r>
+        <w:t xml:space="preserve"> as well as some theory behind building a website using this framework</w:t>
+      </w:r>
+      <w:r>
+        <w:t xml:space="preserve">. The second part of the paper will be a </w:t>
+      </w:r>
+      <w:r>
+        <w:t xml:space="preserve">detailed </w:t>
+      </w:r>
+      <w:r>
+        <w:t>description of how we have used these components and conventions in our implementation</w:t>
+      </w:r>
+      <w:r>
+        <w:t xml:space="preserve"> of a new website for </w:t>
+      </w:r>
+      <w:r>
+        <w:t>b</w:t>
+      </w:r>
+      <w:r>
+        <w:t>oardgames</w:t>
+      </w:r>
+      <w:r>
+        <w:t>leeves.com as well as a walkthrough of the functionality that we have implemented.</w:t>
+      </w:r>
+    </w:p>
+    <w:p>
+      <w:r>
+        <w:t>Along with th</w:t>
+      </w:r>
+      <w:r>
+        <w:t xml:space="preserve">is </w:t>
+      </w:r>
+      <w:r>
+        <w:t>paper,</w:t>
+      </w:r>
+      <w:r>
+        <w:t xml:space="preserve"> </w:t>
+      </w:r>
+      <w:r>
+        <w:t xml:space="preserve">we have included </w:t>
+      </w:r>
+      <w:r>
+        <w:t xml:space="preserve">the </w:t>
+      </w:r>
+      <w:r>
+        <w:t xml:space="preserve">code for the </w:t>
+      </w:r>
+      <w:r>
+        <w:t>website (in a Visual Studio solution) as well as the database with some default data (for testing purposes).</w:t>
+      </w:r>
+    </w:p>
+    <w:p>
+      <w:pPr>
+        <w:pStyle w:val="Overskrift1"/>
+      </w:pPr>
+      <w:bookmarkStart w:id="6" w:name="_Toc469057954"/>
+      <w:r>
+        <w:t>ASP.NET MVC</w:t>
       </w:r>
       <w:bookmarkEnd w:id="6"/>
     </w:p>
     <w:p>
       <w:r>
-        <w:t xml:space="preserve">Arcane Tinmen are in the process of updating their online presence and as part of this work, they want to </w:t>
-      </w:r>
-      <w:r>
-        <w:t>split their current website up, so that they have</w:t>
-      </w:r>
-      <w:r>
-        <w:t xml:space="preserve"> different website</w:t>
-      </w:r>
-      <w:r>
-        <w:t>s</w:t>
-      </w:r>
-      <w:r>
-        <w:t xml:space="preserve"> for each of their brands. To begin this work, they have asked for an updated website for the brand Board Game Sleeves, to which they have </w:t>
-      </w:r>
-      <w:r>
-        <w:t>acquired</w:t>
-      </w:r>
-      <w:r>
-        <w:t xml:space="preserve"> a corresponding domain name</w:t>
-      </w:r>
-      <w:r>
-        <w:t xml:space="preserve"> (</w:t>
-      </w:r>
-      <w:r>
-        <w:t>b</w:t>
-      </w:r>
-      <w:r>
-        <w:t>oardgames</w:t>
-      </w:r>
-      <w:r>
-        <w:t>leeves.com).</w:t>
+        <w:t xml:space="preserve">As mentioned in the introduction the website </w:t>
+      </w:r>
+      <w:proofErr w:type="gramStart"/>
+      <w:r>
+        <w:t>will be created</w:t>
+      </w:r>
+      <w:proofErr w:type="gramEnd"/>
+      <w:r>
+        <w:t xml:space="preserve"> by using the ASP.NET MVC framework. </w:t>
+      </w:r>
+      <w:r>
+        <w:t>In the following sections</w:t>
+      </w:r>
+      <w:r>
+        <w:t>,</w:t>
+      </w:r>
+      <w:r>
+        <w:t xml:space="preserve"> we will describe the components that comprise the framework and some conventions that the framework builds upon.</w:t>
       </w:r>
     </w:p>
     <w:p>
-      <w:r>
-        <w:t xml:space="preserve">This paper will </w:t>
-      </w:r>
-      <w:r>
-        <w:t>contain</w:t>
-      </w:r>
-      <w:r>
-        <w:t xml:space="preserve"> two parts where the first will go through the aspects of an ASP.NET MVC website</w:t>
-      </w:r>
-      <w:r>
-        <w:t xml:space="preserve">, the components and conventions that ASP.NET MVC </w:t>
-      </w:r>
-      <w:proofErr w:type="gramStart"/>
-      <w:r>
-        <w:t>is built upon</w:t>
-      </w:r>
-      <w:proofErr w:type="gramEnd"/>
-      <w:r>
-        <w:t xml:space="preserve"> as well as some theory behind building a website using this framework</w:t>
-      </w:r>
-      <w:r>
-        <w:t xml:space="preserve">. The second part of the paper will be a </w:t>
-      </w:r>
-      <w:r>
-        <w:t xml:space="preserve">detailed </w:t>
-      </w:r>
-      <w:r>
-        <w:t>description of how we have used these components and conventions in our implementation</w:t>
-      </w:r>
-      <w:r>
-        <w:t xml:space="preserve"> of a new website for </w:t>
-      </w:r>
-      <w:r>
-        <w:t>b</w:t>
-      </w:r>
-      <w:r>
-        <w:t>oardgames</w:t>
-      </w:r>
-      <w:r>
-        <w:t>leeves.com as well as a walkthrough of the functionality that we have implemented.</w:t>
-      </w:r>
-    </w:p>
-    <w:p>
-      <w:r>
-        <w:t>Along with th</w:t>
-      </w:r>
-      <w:r>
-        <w:t xml:space="preserve">is </w:t>
-      </w:r>
-      <w:r>
-        <w:t>paper,</w:t>
-      </w:r>
-      <w:r>
-        <w:t xml:space="preserve"> </w:t>
-      </w:r>
-      <w:r>
-        <w:t xml:space="preserve">we have included </w:t>
-      </w:r>
-      <w:r>
-        <w:t xml:space="preserve">the </w:t>
-      </w:r>
-      <w:r>
-        <w:t xml:space="preserve">code for the </w:t>
-      </w:r>
-      <w:r>
-        <w:t>website (in a Visual Studio solution) as well as the database with some default data (for testing purposes).</w:t>
-      </w:r>
-    </w:p>
-    <w:p>
-      <w:pPr>
-        <w:pStyle w:val="Overskrift1"/>
-      </w:pPr>
-      <w:bookmarkStart w:id="7" w:name="_Toc469057954"/>
-      <w:r>
-        <w:t>ASP.NET MVC</w:t>
+      <w:pPr>
+        <w:pStyle w:val="Overskrift2"/>
+      </w:pPr>
+      <w:bookmarkStart w:id="7" w:name="_Toc469057955"/>
+      <w:r>
+        <w:t>Asp.Net MVC Components</w:t>
       </w:r>
       <w:bookmarkEnd w:id="7"/>
-    </w:p>
-    <w:p>
-      <w:r>
-        <w:t xml:space="preserve">As mentioned in the introduction the website </w:t>
-      </w:r>
-      <w:proofErr w:type="gramStart"/>
-      <w:r>
-        <w:t>will be created</w:t>
-      </w:r>
-      <w:proofErr w:type="gramEnd"/>
-      <w:r>
-        <w:t xml:space="preserve"> by using the ASP.NET MVC framework. </w:t>
-      </w:r>
-      <w:r>
-        <w:t>In the following sections</w:t>
-      </w:r>
-      <w:r>
-        <w:t>,</w:t>
-      </w:r>
-      <w:r>
-        <w:t xml:space="preserve"> we will describe the components that comprise the framework and some conventions that the framework builds upon.</w:t>
-      </w:r>
-    </w:p>
-    <w:p>
-      <w:pPr>
-        <w:pStyle w:val="Overskrift2"/>
-      </w:pPr>
-      <w:bookmarkStart w:id="8" w:name="_Toc469057955"/>
-      <w:r>
-        <w:t>Asp.Net MVC Components</w:t>
-      </w:r>
-      <w:bookmarkEnd w:id="8"/>
     </w:p>
     <w:p>
       <w:r>
@@ -1592,7 +1590,12 @@
           </w:tcPr>
           <w:p>
             <w:r>
-              <w:t>It is possible in an ASP.NET MVC to specify layouts as part of a single page, or have pages use a common shared layout.</w:t>
+              <w:t xml:space="preserve">It is possible in an ASP.NET MVC to specify layouts as part of a single page, or </w:t>
+            </w:r>
+            <w:bookmarkStart w:id="8" w:name="_GoBack"/>
+            <w:bookmarkEnd w:id="8"/>
+            <w:r>
+              <w:t>have pages use a common shared layout.</w:t>
             </w:r>
             <w:r>
               <w:br/>
@@ -1638,7 +1641,31 @@
           <w:tcPr>
             <w:tcW w:w="4666" w:type="dxa"/>
           </w:tcPr>
-          <w:p/>
+          <w:p>
+            <w:r>
+              <w:t xml:space="preserve">Model binding is the data from the HTTP Request to parameters used in the action methods of a Controller. Binding </w:t>
+            </w:r>
+            <w:proofErr w:type="gramStart"/>
+            <w:r>
+              <w:t>can be done</w:t>
+            </w:r>
+            <w:proofErr w:type="gramEnd"/>
+            <w:r>
+              <w:t xml:space="preserve"> to both simple and complex types.</w:t>
+            </w:r>
+            <w:r>
+              <w:br/>
+              <w:t xml:space="preserve">It is possible to create your own model binder logic in classes that extends the </w:t>
+            </w:r>
+            <w:proofErr w:type="spellStart"/>
+            <w:r>
+              <w:t>IModelBinder</w:t>
+            </w:r>
+            <w:proofErr w:type="spellEnd"/>
+            <w:r>
+              <w:t xml:space="preserve"> interface.</w:t>
+            </w:r>
+          </w:p>
         </w:tc>
       </w:tr>
       <w:tr>
@@ -1661,6 +1688,7 @@
               <w:t xml:space="preserve">Areas are a way to organize a large project or website into smaller and manageable units. </w:t>
             </w:r>
             <w:r>
+              <w:lastRenderedPageBreak/>
               <w:t>An application can contain multiple areas each defining a small portion of the entire application.</w:t>
             </w:r>
             <w:r>
@@ -4117,8 +4145,9 @@
     <w:panose1 w:val="020B0502040204020203"/>
     <w:charset w:val="00"/>
     <w:family w:val="swiss"/>
+    <w:notTrueType/>
     <w:pitch w:val="variable"/>
-    <w:sig w:usb0="E4002EFF" w:usb1="C000E47F" w:usb2="00000009" w:usb3="00000000" w:csb0="000001FF" w:csb1="00000000"/>
+    <w:sig w:usb0="00000003" w:usb1="00000000" w:usb2="00000000" w:usb3="00000000" w:csb0="00000001" w:csb1="00000000"/>
   </w:font>
   <w:font w:name="Consolas">
     <w:panose1 w:val="020B0609020204030204"/>
@@ -4984,7 +5013,7 @@
 </file>
 
 <file path=customXml/itemProps1.xml><?xml version="1.0" encoding="utf-8"?>
-<ds:datastoreItem xmlns:ds="http://schemas.openxmlformats.org/officeDocument/2006/customXml" ds:itemID="{CF546358-F17A-4E3D-A271-18BE007A9304}">
+<ds:datastoreItem xmlns:ds="http://schemas.openxmlformats.org/officeDocument/2006/customXml" ds:itemID="{CBE093DE-8E3E-486F-B603-1654B3764741}">
   <ds:schemaRefs>
     <ds:schemaRef ds:uri="http://schemas.openxmlformats.org/officeDocument/2006/bibliography"/>
   </ds:schemaRefs>

</xml_diff>

<commit_message>
Added headlines for sketches
</commit_message>
<xml_diff>
--- a/bgs.docx
+++ b/bgs.docx
@@ -182,7 +182,7 @@
           <w:r>
             <w:fldChar w:fldCharType="separate"/>
           </w:r>
-          <w:hyperlink w:anchor="_Toc469303257" w:history="1">
+          <w:hyperlink w:anchor="_Toc469305956" w:history="1">
             <w:r>
               <w:rPr>
                 <w:rStyle w:val="Hyperlink"/>
@@ -209,7 +209,7 @@
                 <w:noProof/>
                 <w:webHidden/>
               </w:rPr>
-              <w:instrText xml:space="preserve"> PAGEREF _Toc469303257 \h </w:instrText>
+              <w:instrText xml:space="preserve"> PAGEREF _Toc469305956 \h </w:instrText>
             </w:r>
             <w:r>
               <w:rPr>
@@ -253,7 +253,7 @@
               <w:lang w:val="da-DK" w:eastAsia="da-DK"/>
             </w:rPr>
           </w:pPr>
-          <w:hyperlink w:anchor="_Toc469303258" w:history="1">
+          <w:hyperlink w:anchor="_Toc469305957" w:history="1">
             <w:r>
               <w:rPr>
                 <w:rStyle w:val="Hyperlink"/>
@@ -280,7 +280,7 @@
                 <w:noProof/>
                 <w:webHidden/>
               </w:rPr>
-              <w:instrText xml:space="preserve"> PAGEREF _Toc469303258 \h </w:instrText>
+              <w:instrText xml:space="preserve"> PAGEREF _Toc469305957 \h </w:instrText>
             </w:r>
             <w:r>
               <w:rPr>
@@ -324,7 +324,7 @@
               <w:lang w:val="da-DK" w:eastAsia="da-DK"/>
             </w:rPr>
           </w:pPr>
-          <w:hyperlink w:anchor="_Toc469303259" w:history="1">
+          <w:hyperlink w:anchor="_Toc469305958" w:history="1">
             <w:r>
               <w:rPr>
                 <w:rStyle w:val="Hyperlink"/>
@@ -352,7 +352,7 @@
                 <w:noProof/>
                 <w:webHidden/>
               </w:rPr>
-              <w:instrText xml:space="preserve"> PAGEREF _Toc469303259 \h </w:instrText>
+              <w:instrText xml:space="preserve"> PAGEREF _Toc469305958 \h </w:instrText>
             </w:r>
             <w:r>
               <w:rPr>
@@ -396,7 +396,7 @@
               <w:lang w:val="da-DK" w:eastAsia="da-DK"/>
             </w:rPr>
           </w:pPr>
-          <w:hyperlink w:anchor="_Toc469303260" w:history="1">
+          <w:hyperlink w:anchor="_Toc469305959" w:history="1">
             <w:r>
               <w:rPr>
                 <w:rStyle w:val="Hyperlink"/>
@@ -423,7 +423,7 @@
                 <w:noProof/>
                 <w:webHidden/>
               </w:rPr>
-              <w:instrText xml:space="preserve"> PAGEREF _Toc469303260 \h </w:instrText>
+              <w:instrText xml:space="preserve"> PAGEREF _Toc469305959 \h </w:instrText>
             </w:r>
             <w:r>
               <w:rPr>
@@ -467,7 +467,7 @@
               <w:lang w:val="da-DK" w:eastAsia="da-DK"/>
             </w:rPr>
           </w:pPr>
-          <w:hyperlink w:anchor="_Toc469303261" w:history="1">
+          <w:hyperlink w:anchor="_Toc469305960" w:history="1">
             <w:r>
               <w:rPr>
                 <w:rStyle w:val="Hyperlink"/>
@@ -494,7 +494,7 @@
                 <w:noProof/>
                 <w:webHidden/>
               </w:rPr>
-              <w:instrText xml:space="preserve"> PAGEREF _Toc469303261 \h </w:instrText>
+              <w:instrText xml:space="preserve"> PAGEREF _Toc469305960 \h </w:instrText>
             </w:r>
             <w:r>
               <w:rPr>
@@ -538,7 +538,7 @@
               <w:lang w:val="da-DK" w:eastAsia="da-DK"/>
             </w:rPr>
           </w:pPr>
-          <w:hyperlink w:anchor="_Toc469303262" w:history="1">
+          <w:hyperlink w:anchor="_Toc469305961" w:history="1">
             <w:r>
               <w:rPr>
                 <w:rStyle w:val="Hyperlink"/>
@@ -565,7 +565,7 @@
                 <w:noProof/>
                 <w:webHidden/>
               </w:rPr>
-              <w:instrText xml:space="preserve"> PAGEREF _Toc469303262 \h </w:instrText>
+              <w:instrText xml:space="preserve"> PAGEREF _Toc469305961 \h </w:instrText>
             </w:r>
             <w:r>
               <w:rPr>
@@ -609,7 +609,7 @@
               <w:lang w:val="da-DK" w:eastAsia="da-DK"/>
             </w:rPr>
           </w:pPr>
-          <w:hyperlink w:anchor="_Toc469303263" w:history="1">
+          <w:hyperlink w:anchor="_Toc469305962" w:history="1">
             <w:r>
               <w:rPr>
                 <w:rStyle w:val="Hyperlink"/>
@@ -636,7 +636,7 @@
                 <w:noProof/>
                 <w:webHidden/>
               </w:rPr>
-              <w:instrText xml:space="preserve"> PAGEREF _Toc469303263 \h </w:instrText>
+              <w:instrText xml:space="preserve"> PAGEREF _Toc469305962 \h </w:instrText>
             </w:r>
             <w:r>
               <w:rPr>
@@ -680,7 +680,7 @@
               <w:lang w:val="da-DK" w:eastAsia="da-DK"/>
             </w:rPr>
           </w:pPr>
-          <w:hyperlink w:anchor="_Toc469303264" w:history="1">
+          <w:hyperlink w:anchor="_Toc469305963" w:history="1">
             <w:r>
               <w:rPr>
                 <w:rStyle w:val="Hyperlink"/>
@@ -707,7 +707,7 @@
                 <w:noProof/>
                 <w:webHidden/>
               </w:rPr>
-              <w:instrText xml:space="preserve"> PAGEREF _Toc469303264 \h </w:instrText>
+              <w:instrText xml:space="preserve"> PAGEREF _Toc469305963 \h </w:instrText>
             </w:r>
             <w:r>
               <w:rPr>
@@ -751,7 +751,7 @@
               <w:lang w:val="da-DK" w:eastAsia="da-DK"/>
             </w:rPr>
           </w:pPr>
-          <w:hyperlink w:anchor="_Toc469303265" w:history="1">
+          <w:hyperlink w:anchor="_Toc469305964" w:history="1">
             <w:r>
               <w:rPr>
                 <w:rStyle w:val="Hyperlink"/>
@@ -778,7 +778,7 @@
                 <w:noProof/>
                 <w:webHidden/>
               </w:rPr>
-              <w:instrText xml:space="preserve"> PAGEREF _Toc469303265 \h </w:instrText>
+              <w:instrText xml:space="preserve"> PAGEREF _Toc469305964 \h </w:instrText>
             </w:r>
             <w:r>
               <w:rPr>
@@ -822,7 +822,7 @@
               <w:lang w:val="da-DK" w:eastAsia="da-DK"/>
             </w:rPr>
           </w:pPr>
-          <w:hyperlink w:anchor="_Toc469303266" w:history="1">
+          <w:hyperlink w:anchor="_Toc469305965" w:history="1">
             <w:r>
               <w:rPr>
                 <w:rStyle w:val="Hyperlink"/>
@@ -849,7 +849,7 @@
                 <w:noProof/>
                 <w:webHidden/>
               </w:rPr>
-              <w:instrText xml:space="preserve"> PAGEREF _Toc469303266 \h </w:instrText>
+              <w:instrText xml:space="preserve"> PAGEREF _Toc469305965 \h </w:instrText>
             </w:r>
             <w:r>
               <w:rPr>
@@ -893,7 +893,7 @@
               <w:lang w:val="da-DK" w:eastAsia="da-DK"/>
             </w:rPr>
           </w:pPr>
-          <w:hyperlink w:anchor="_Toc469303267" w:history="1">
+          <w:hyperlink w:anchor="_Toc469305966" w:history="1">
             <w:r>
               <w:rPr>
                 <w:rStyle w:val="Hyperlink"/>
@@ -920,7 +920,7 @@
                 <w:noProof/>
                 <w:webHidden/>
               </w:rPr>
-              <w:instrText xml:space="preserve"> PAGEREF _Toc469303267 \h </w:instrText>
+              <w:instrText xml:space="preserve"> PAGEREF _Toc469305966 \h </w:instrText>
             </w:r>
             <w:r>
               <w:rPr>
@@ -941,6 +941,219 @@
                 <w:webHidden/>
               </w:rPr>
               <w:t>7</w:t>
+            </w:r>
+            <w:r>
+              <w:rPr>
+                <w:noProof/>
+                <w:webHidden/>
+              </w:rPr>
+              <w:fldChar w:fldCharType="end"/>
+            </w:r>
+          </w:hyperlink>
+        </w:p>
+        <w:p>
+          <w:pPr>
+            <w:pStyle w:val="Indholdsfortegnelse3"/>
+            <w:tabs>
+              <w:tab w:val="right" w:leader="dot" w:pos="8636"/>
+            </w:tabs>
+            <w:rPr>
+              <w:rFonts w:asciiTheme="minorHAnsi" w:eastAsiaTheme="minorEastAsia" w:hAnsiTheme="minorHAnsi"/>
+              <w:noProof/>
+              <w:color w:val="auto"/>
+              <w:lang w:val="da-DK" w:eastAsia="da-DK"/>
+            </w:rPr>
+          </w:pPr>
+          <w:hyperlink w:anchor="_Toc469305967" w:history="1">
+            <w:r>
+              <w:rPr>
+                <w:rStyle w:val="Hyperlink"/>
+                <w:noProof/>
+              </w:rPr>
+              <w:t>Product details view</w:t>
+            </w:r>
+            <w:r>
+              <w:rPr>
+                <w:noProof/>
+                <w:webHidden/>
+              </w:rPr>
+              <w:tab/>
+            </w:r>
+            <w:r>
+              <w:rPr>
+                <w:noProof/>
+                <w:webHidden/>
+              </w:rPr>
+              <w:fldChar w:fldCharType="begin"/>
+            </w:r>
+            <w:r>
+              <w:rPr>
+                <w:noProof/>
+                <w:webHidden/>
+              </w:rPr>
+              <w:instrText xml:space="preserve"> PAGEREF _Toc469305967 \h </w:instrText>
+            </w:r>
+            <w:r>
+              <w:rPr>
+                <w:noProof/>
+                <w:webHidden/>
+              </w:rPr>
+            </w:r>
+            <w:r>
+              <w:rPr>
+                <w:noProof/>
+                <w:webHidden/>
+              </w:rPr>
+              <w:fldChar w:fldCharType="separate"/>
+            </w:r>
+            <w:r>
+              <w:rPr>
+                <w:noProof/>
+                <w:webHidden/>
+              </w:rPr>
+              <w:t>8</w:t>
+            </w:r>
+            <w:r>
+              <w:rPr>
+                <w:noProof/>
+                <w:webHidden/>
+              </w:rPr>
+              <w:fldChar w:fldCharType="end"/>
+            </w:r>
+          </w:hyperlink>
+        </w:p>
+        <w:p>
+          <w:pPr>
+            <w:pStyle w:val="Indholdsfortegnelse3"/>
+            <w:tabs>
+              <w:tab w:val="right" w:leader="dot" w:pos="8636"/>
+            </w:tabs>
+            <w:rPr>
+              <w:rFonts w:asciiTheme="minorHAnsi" w:eastAsiaTheme="minorEastAsia" w:hAnsiTheme="minorHAnsi"/>
+              <w:noProof/>
+              <w:color w:val="auto"/>
+              <w:lang w:val="da-DK" w:eastAsia="da-DK"/>
+            </w:rPr>
+          </w:pPr>
+          <w:hyperlink w:anchor="_Toc469305968" w:history="1">
+            <w:r>
+              <w:rPr>
+                <w:rStyle w:val="Hyperlink"/>
+                <w:noProof/>
+              </w:rPr>
+              <w:t>Product list view</w:t>
+            </w:r>
+            <w:r>
+              <w:rPr>
+                <w:noProof/>
+                <w:webHidden/>
+              </w:rPr>
+              <w:tab/>
+            </w:r>
+            <w:r>
+              <w:rPr>
+                <w:noProof/>
+                <w:webHidden/>
+              </w:rPr>
+              <w:fldChar w:fldCharType="begin"/>
+            </w:r>
+            <w:r>
+              <w:rPr>
+                <w:noProof/>
+                <w:webHidden/>
+              </w:rPr>
+              <w:instrText xml:space="preserve"> PAGEREF _Toc469305968 \h </w:instrText>
+            </w:r>
+            <w:r>
+              <w:rPr>
+                <w:noProof/>
+                <w:webHidden/>
+              </w:rPr>
+            </w:r>
+            <w:r>
+              <w:rPr>
+                <w:noProof/>
+                <w:webHidden/>
+              </w:rPr>
+              <w:fldChar w:fldCharType="separate"/>
+            </w:r>
+            <w:r>
+              <w:rPr>
+                <w:noProof/>
+                <w:webHidden/>
+              </w:rPr>
+              <w:t>8</w:t>
+            </w:r>
+            <w:r>
+              <w:rPr>
+                <w:noProof/>
+                <w:webHidden/>
+              </w:rPr>
+              <w:fldChar w:fldCharType="end"/>
+            </w:r>
+          </w:hyperlink>
+        </w:p>
+        <w:p>
+          <w:pPr>
+            <w:pStyle w:val="Indholdsfortegnelse3"/>
+            <w:tabs>
+              <w:tab w:val="right" w:leader="dot" w:pos="8636"/>
+            </w:tabs>
+            <w:rPr>
+              <w:rFonts w:asciiTheme="minorHAnsi" w:eastAsiaTheme="minorEastAsia" w:hAnsiTheme="minorHAnsi"/>
+              <w:noProof/>
+              <w:color w:val="auto"/>
+              <w:lang w:val="da-DK" w:eastAsia="da-DK"/>
+            </w:rPr>
+          </w:pPr>
+          <w:hyperlink w:anchor="_Toc469305969" w:history="1">
+            <w:r>
+              <w:rPr>
+                <w:rStyle w:val="Hyperlink"/>
+                <w:noProof/>
+              </w:rPr>
+              <w:t>Create product view</w:t>
+            </w:r>
+            <w:r>
+              <w:rPr>
+                <w:noProof/>
+                <w:webHidden/>
+              </w:rPr>
+              <w:tab/>
+            </w:r>
+            <w:r>
+              <w:rPr>
+                <w:noProof/>
+                <w:webHidden/>
+              </w:rPr>
+              <w:fldChar w:fldCharType="begin"/>
+            </w:r>
+            <w:r>
+              <w:rPr>
+                <w:noProof/>
+                <w:webHidden/>
+              </w:rPr>
+              <w:instrText xml:space="preserve"> PAGEREF _Toc469305969 \h </w:instrText>
+            </w:r>
+            <w:r>
+              <w:rPr>
+                <w:noProof/>
+                <w:webHidden/>
+              </w:rPr>
+            </w:r>
+            <w:r>
+              <w:rPr>
+                <w:noProof/>
+                <w:webHidden/>
+              </w:rPr>
+              <w:fldChar w:fldCharType="separate"/>
+            </w:r>
+            <w:r>
+              <w:rPr>
+                <w:noProof/>
+                <w:webHidden/>
+              </w:rPr>
+              <w:t>9</w:t>
             </w:r>
             <w:r>
               <w:rPr>
@@ -964,7 +1177,7 @@
               <w:lang w:val="da-DK" w:eastAsia="da-DK"/>
             </w:rPr>
           </w:pPr>
-          <w:hyperlink w:anchor="_Toc469303268" w:history="1">
+          <w:hyperlink w:anchor="_Toc469305970" w:history="1">
             <w:r>
               <w:rPr>
                 <w:rStyle w:val="Hyperlink"/>
@@ -991,7 +1204,7 @@
                 <w:noProof/>
                 <w:webHidden/>
               </w:rPr>
-              <w:instrText xml:space="preserve"> PAGEREF _Toc469303268 \h </w:instrText>
+              <w:instrText xml:space="preserve"> PAGEREF _Toc469305970 \h </w:instrText>
             </w:r>
             <w:r>
               <w:rPr>
@@ -1011,7 +1224,7 @@
                 <w:noProof/>
                 <w:webHidden/>
               </w:rPr>
-              <w:t>9</w:t>
+              <w:t>10</w:t>
             </w:r>
             <w:r>
               <w:rPr>
@@ -1035,7 +1248,7 @@
               <w:lang w:val="da-DK" w:eastAsia="da-DK"/>
             </w:rPr>
           </w:pPr>
-          <w:hyperlink w:anchor="_Toc469303269" w:history="1">
+          <w:hyperlink w:anchor="_Toc469305971" w:history="1">
             <w:r>
               <w:rPr>
                 <w:rStyle w:val="Hyperlink"/>
@@ -1062,7 +1275,7 @@
                 <w:noProof/>
                 <w:webHidden/>
               </w:rPr>
-              <w:instrText xml:space="preserve"> PAGEREF _Toc469303269 \h </w:instrText>
+              <w:instrText xml:space="preserve"> PAGEREF _Toc469305971 \h </w:instrText>
             </w:r>
             <w:r>
               <w:rPr>
@@ -1082,7 +1295,7 @@
                 <w:noProof/>
                 <w:webHidden/>
               </w:rPr>
-              <w:t>9</w:t>
+              <w:t>10</w:t>
             </w:r>
             <w:r>
               <w:rPr>
@@ -1106,7 +1319,7 @@
               <w:lang w:val="da-DK" w:eastAsia="da-DK"/>
             </w:rPr>
           </w:pPr>
-          <w:hyperlink w:anchor="_Toc469303270" w:history="1">
+          <w:hyperlink w:anchor="_Toc469305972" w:history="1">
             <w:r>
               <w:rPr>
                 <w:rStyle w:val="Hyperlink"/>
@@ -1133,7 +1346,7 @@
                 <w:noProof/>
                 <w:webHidden/>
               </w:rPr>
-              <w:instrText xml:space="preserve"> PAGEREF _Toc469303270 \h </w:instrText>
+              <w:instrText xml:space="preserve"> PAGEREF _Toc469305972 \h </w:instrText>
             </w:r>
             <w:r>
               <w:rPr>
@@ -1153,7 +1366,7 @@
                 <w:noProof/>
                 <w:webHidden/>
               </w:rPr>
-              <w:t>9</w:t>
+              <w:t>10</w:t>
             </w:r>
             <w:r>
               <w:rPr>
@@ -1177,7 +1390,7 @@
               <w:lang w:val="da-DK" w:eastAsia="da-DK"/>
             </w:rPr>
           </w:pPr>
-          <w:hyperlink w:anchor="_Toc469303271" w:history="1">
+          <w:hyperlink w:anchor="_Toc469305973" w:history="1">
             <w:r>
               <w:rPr>
                 <w:rStyle w:val="Hyperlink"/>
@@ -1204,7 +1417,7 @@
                 <w:noProof/>
                 <w:webHidden/>
               </w:rPr>
-              <w:instrText xml:space="preserve"> PAGEREF _Toc469303271 \h </w:instrText>
+              <w:instrText xml:space="preserve"> PAGEREF _Toc469305973 \h </w:instrText>
             </w:r>
             <w:r>
               <w:rPr>
@@ -1224,7 +1437,7 @@
                 <w:noProof/>
                 <w:webHidden/>
               </w:rPr>
-              <w:t>9</w:t>
+              <w:t>10</w:t>
             </w:r>
             <w:r>
               <w:rPr>
@@ -1248,7 +1461,7 @@
               <w:lang w:val="da-DK" w:eastAsia="da-DK"/>
             </w:rPr>
           </w:pPr>
-          <w:hyperlink w:anchor="_Toc469303272" w:history="1">
+          <w:hyperlink w:anchor="_Toc469305974" w:history="1">
             <w:r>
               <w:rPr>
                 <w:rStyle w:val="Hyperlink"/>
@@ -1275,7 +1488,7 @@
                 <w:noProof/>
                 <w:webHidden/>
               </w:rPr>
-              <w:instrText xml:space="preserve"> PAGEREF _Toc469303272 \h </w:instrText>
+              <w:instrText xml:space="preserve"> PAGEREF _Toc469305974 \h </w:instrText>
             </w:r>
             <w:r>
               <w:rPr>
@@ -1295,7 +1508,7 @@
                 <w:noProof/>
                 <w:webHidden/>
               </w:rPr>
-              <w:t>9</w:t>
+              <w:t>11</w:t>
             </w:r>
             <w:r>
               <w:rPr>
@@ -1319,7 +1532,7 @@
               <w:lang w:val="da-DK" w:eastAsia="da-DK"/>
             </w:rPr>
           </w:pPr>
-          <w:hyperlink w:anchor="_Toc469303273" w:history="1">
+          <w:hyperlink w:anchor="_Toc469305975" w:history="1">
             <w:r>
               <w:rPr>
                 <w:rStyle w:val="Hyperlink"/>
@@ -1346,7 +1559,7 @@
                 <w:noProof/>
                 <w:webHidden/>
               </w:rPr>
-              <w:instrText xml:space="preserve"> PAGEREF _Toc469303273 \h </w:instrText>
+              <w:instrText xml:space="preserve"> PAGEREF _Toc469305975 \h </w:instrText>
             </w:r>
             <w:r>
               <w:rPr>
@@ -1366,7 +1579,7 @@
                 <w:noProof/>
                 <w:webHidden/>
               </w:rPr>
-              <w:t>10</w:t>
+              <w:t>11</w:t>
             </w:r>
             <w:r>
               <w:rPr>
@@ -1377,6 +1590,8 @@
             </w:r>
           </w:hyperlink>
         </w:p>
+        <w:bookmarkStart w:id="5" w:name="_GoBack"/>
+        <w:bookmarkEnd w:id="5"/>
         <w:p>
           <w:pPr>
             <w:pStyle w:val="Indholdsfortegnelse3"/>
@@ -1390,63 +1605,108 @@
               <w:lang w:val="da-DK" w:eastAsia="da-DK"/>
             </w:rPr>
           </w:pPr>
-          <w:hyperlink w:anchor="_Toc469303274" w:history="1">
-            <w:r>
-              <w:rPr>
-                <w:rStyle w:val="Hyperlink"/>
-                <w:noProof/>
-              </w:rPr>
-              <w:t>Database migration</w:t>
-            </w:r>
-            <w:r>
-              <w:rPr>
-                <w:noProof/>
-                <w:webHidden/>
-              </w:rPr>
-              <w:tab/>
-            </w:r>
-            <w:r>
-              <w:rPr>
-                <w:noProof/>
-                <w:webHidden/>
-              </w:rPr>
-              <w:fldChar w:fldCharType="begin"/>
-            </w:r>
-            <w:r>
-              <w:rPr>
-                <w:noProof/>
-                <w:webHidden/>
-              </w:rPr>
-              <w:instrText xml:space="preserve"> PAGEREF _Toc469303274 \h </w:instrText>
-            </w:r>
-            <w:r>
-              <w:rPr>
-                <w:noProof/>
-                <w:webHidden/>
-              </w:rPr>
-            </w:r>
-            <w:r>
-              <w:rPr>
-                <w:noProof/>
-                <w:webHidden/>
-              </w:rPr>
-              <w:fldChar w:fldCharType="separate"/>
-            </w:r>
-            <w:r>
-              <w:rPr>
-                <w:noProof/>
-                <w:webHidden/>
-              </w:rPr>
-              <w:t>10</w:t>
-            </w:r>
-            <w:r>
-              <w:rPr>
-                <w:noProof/>
-                <w:webHidden/>
-              </w:rPr>
-              <w:fldChar w:fldCharType="end"/>
-            </w:r>
-          </w:hyperlink>
+          <w:r>
+            <w:rPr>
+              <w:rStyle w:val="Hyperlink"/>
+              <w:noProof/>
+            </w:rPr>
+            <w:fldChar w:fldCharType="begin"/>
+          </w:r>
+          <w:r>
+            <w:rPr>
+              <w:rStyle w:val="Hyperlink"/>
+              <w:noProof/>
+            </w:rPr>
+            <w:instrText xml:space="preserve"> </w:instrText>
+          </w:r>
+          <w:r>
+            <w:rPr>
+              <w:noProof/>
+            </w:rPr>
+            <w:instrText>HYPERLINK \l "_Toc469305976"</w:instrText>
+          </w:r>
+          <w:r>
+            <w:rPr>
+              <w:rStyle w:val="Hyperlink"/>
+              <w:noProof/>
+            </w:rPr>
+            <w:instrText xml:space="preserve"> </w:instrText>
+          </w:r>
+          <w:r>
+            <w:rPr>
+              <w:rStyle w:val="Hyperlink"/>
+              <w:noProof/>
+            </w:rPr>
+          </w:r>
+          <w:r>
+            <w:rPr>
+              <w:rStyle w:val="Hyperlink"/>
+              <w:noProof/>
+            </w:rPr>
+            <w:fldChar w:fldCharType="separate"/>
+          </w:r>
+          <w:r>
+            <w:rPr>
+              <w:rStyle w:val="Hyperlink"/>
+              <w:noProof/>
+            </w:rPr>
+            <w:t>Database migration</w:t>
+          </w:r>
+          <w:r>
+            <w:rPr>
+              <w:noProof/>
+              <w:webHidden/>
+            </w:rPr>
+            <w:tab/>
+          </w:r>
+          <w:r>
+            <w:rPr>
+              <w:noProof/>
+              <w:webHidden/>
+            </w:rPr>
+            <w:fldChar w:fldCharType="begin"/>
+          </w:r>
+          <w:r>
+            <w:rPr>
+              <w:noProof/>
+              <w:webHidden/>
+            </w:rPr>
+            <w:instrText xml:space="preserve"> PAGEREF _Toc469305976 \h </w:instrText>
+          </w:r>
+          <w:r>
+            <w:rPr>
+              <w:noProof/>
+              <w:webHidden/>
+            </w:rPr>
+          </w:r>
+          <w:r>
+            <w:rPr>
+              <w:noProof/>
+              <w:webHidden/>
+            </w:rPr>
+            <w:fldChar w:fldCharType="separate"/>
+          </w:r>
+          <w:r>
+            <w:rPr>
+              <w:noProof/>
+              <w:webHidden/>
+            </w:rPr>
+            <w:t>11</w:t>
+          </w:r>
+          <w:r>
+            <w:rPr>
+              <w:noProof/>
+              <w:webHidden/>
+            </w:rPr>
+            <w:fldChar w:fldCharType="end"/>
+          </w:r>
+          <w:r>
+            <w:rPr>
+              <w:rStyle w:val="Hyperlink"/>
+              <w:noProof/>
+            </w:rPr>
+            <w:fldChar w:fldCharType="end"/>
+          </w:r>
         </w:p>
         <w:p>
           <w:pPr>
@@ -1461,7 +1721,7 @@
               <w:lang w:val="da-DK" w:eastAsia="da-DK"/>
             </w:rPr>
           </w:pPr>
-          <w:hyperlink w:anchor="_Toc469303275" w:history="1">
+          <w:hyperlink w:anchor="_Toc469305977" w:history="1">
             <w:r>
               <w:rPr>
                 <w:rStyle w:val="Hyperlink"/>
@@ -1488,7 +1748,7 @@
                 <w:noProof/>
                 <w:webHidden/>
               </w:rPr>
-              <w:instrText xml:space="preserve"> PAGEREF _Toc469303275 \h </w:instrText>
+              <w:instrText xml:space="preserve"> PAGEREF _Toc469305977 \h </w:instrText>
             </w:r>
             <w:r>
               <w:rPr>
@@ -1508,7 +1768,7 @@
                 <w:noProof/>
                 <w:webHidden/>
               </w:rPr>
-              <w:t>10</w:t>
+              <w:t>11</w:t>
             </w:r>
             <w:r>
               <w:rPr>
@@ -1572,12 +1832,12 @@
       <w:pPr>
         <w:pStyle w:val="Overskrift1"/>
       </w:pPr>
-      <w:bookmarkStart w:id="5" w:name="_Toc469303257"/>
+      <w:bookmarkStart w:id="6" w:name="_Toc469305956"/>
       <w:r>
         <w:lastRenderedPageBreak/>
         <w:t>INTRODUCTION</w:t>
       </w:r>
-      <w:bookmarkEnd w:id="5"/>
+      <w:bookmarkEnd w:id="6"/>
     </w:p>
     <w:p>
       <w:r>
@@ -1625,7 +1885,15 @@
         <w:t xml:space="preserve"> two parts where the first will go through the aspects of an ASP.NET MVC website</w:t>
       </w:r>
       <w:r>
-        <w:t>, the components and conventions that ASP.NET MVC is built upon as well as some theory behind building a website using this framework</w:t>
+        <w:t xml:space="preserve">, the components and conventions that ASP.NET MVC </w:t>
+      </w:r>
+      <w:proofErr w:type="gramStart"/>
+      <w:r>
+        <w:t>is built upon</w:t>
+      </w:r>
+      <w:proofErr w:type="gramEnd"/>
+      <w:r>
+        <w:t xml:space="preserve"> as well as some theory behind building a website using this framework</w:t>
       </w:r>
       <w:r>
         <w:t xml:space="preserve">. The second part of the paper will be a </w:t>
@@ -1679,11 +1947,11 @@
       <w:pPr>
         <w:pStyle w:val="Overskrift1"/>
       </w:pPr>
-      <w:bookmarkStart w:id="6" w:name="_Toc469303258"/>
+      <w:bookmarkStart w:id="7" w:name="_Toc469305957"/>
       <w:r>
         <w:t>ASP.NET MVC</w:t>
       </w:r>
-      <w:bookmarkEnd w:id="6"/>
+      <w:bookmarkEnd w:id="7"/>
     </w:p>
     <w:p>
       <w:r>
@@ -1712,18 +1980,26 @@
           <w:lang w:val="da-DK"/>
         </w:rPr>
       </w:pPr>
-      <w:bookmarkStart w:id="7" w:name="_Toc469303259"/>
+      <w:bookmarkStart w:id="8" w:name="_Toc469305958"/>
       <w:r>
         <w:rPr>
           <w:lang w:val="da-DK"/>
         </w:rPr>
         <w:t>Architecture</w:t>
       </w:r>
-      <w:bookmarkEnd w:id="7"/>
+      <w:bookmarkEnd w:id="8"/>
     </w:p>
     <w:p>
       <w:r>
-        <w:t>ASP.NET MVC is built upon</w:t>
+        <w:t xml:space="preserve">ASP.NET MVC </w:t>
+      </w:r>
+      <w:proofErr w:type="gramStart"/>
+      <w:r>
+        <w:t>is built</w:t>
+      </w:r>
+      <w:proofErr w:type="gramEnd"/>
+      <w:r>
+        <w:t xml:space="preserve"> upon</w:t>
       </w:r>
       <w:r>
         <w:t xml:space="preserve"> an architecture that </w:t>
@@ -1755,7 +2031,15 @@
         <w:t>website</w:t>
       </w:r>
       <w:r>
-        <w:t xml:space="preserve"> consists of 3 fundamental components:</w:t>
+        <w:t xml:space="preserve"> consists of </w:t>
+      </w:r>
+      <w:proofErr w:type="gramStart"/>
+      <w:r>
+        <w:t>3</w:t>
+      </w:r>
+      <w:proofErr w:type="gramEnd"/>
+      <w:r>
+        <w:t xml:space="preserve"> fundamental components:</w:t>
       </w:r>
     </w:p>
     <w:p>
@@ -1813,7 +2097,23 @@
         <w:t>are templates for generating dynamic HTML for showing the UI of the application.</w:t>
       </w:r>
       <w:r>
-        <w:t xml:space="preserve"> They define how the look and feel of the website should be and how the different components should be placed in relation to each other. A view can either be loosely or strongly coupled. A strongly </w:t>
+        <w:t xml:space="preserve"> They define how the look and feel of the website should be and how the different components </w:t>
+      </w:r>
+      <w:proofErr w:type="gramStart"/>
+      <w:r>
+        <w:t>should be placed</w:t>
+      </w:r>
+      <w:proofErr w:type="gramEnd"/>
+      <w:r>
+        <w:t xml:space="preserve"> in relation to each other. A view can </w:t>
+      </w:r>
+      <w:proofErr w:type="gramStart"/>
+      <w:r>
+        <w:t>either be</w:t>
+      </w:r>
+      <w:proofErr w:type="gramEnd"/>
+      <w:r>
+        <w:t xml:space="preserve"> loosely or strongly coupled. A strongly </w:t>
       </w:r>
       <w:r>
         <w:lastRenderedPageBreak/>
@@ -1828,18 +2128,26 @@
         <w:t xml:space="preserve">are the coupling between the models and the views. </w:t>
       </w:r>
       <w:r>
-        <w:t>Controllers handle the HTTP requests as well as fetching the data from the models and sending the relevant data to the views. Controllers can also contain logic to choose between different views or to map Model data to a ViewModel.</w:t>
+        <w:t xml:space="preserve">Controllers handle the HTTP requests as well as fetching the data from the models and sending the relevant data to the views. Controllers can also contain logic to choose between different views or to map Model data to a </w:t>
+      </w:r>
+      <w:proofErr w:type="spellStart"/>
+      <w:r>
+        <w:t>ViewModel</w:t>
+      </w:r>
+      <w:proofErr w:type="spellEnd"/>
+      <w:r>
+        <w:t>.</w:t>
       </w:r>
     </w:p>
     <w:p>
       <w:pPr>
         <w:pStyle w:val="Overskrift2"/>
       </w:pPr>
-      <w:bookmarkStart w:id="8" w:name="_Toc469303260"/>
+      <w:bookmarkStart w:id="9" w:name="_Toc469305959"/>
       <w:r>
         <w:t>Asp.Net MVC Components</w:t>
       </w:r>
-      <w:bookmarkEnd w:id="8"/>
+      <w:bookmarkEnd w:id="9"/>
     </w:p>
     <w:p>
       <w:r>
@@ -1945,7 +2253,15 @@
             </w:r>
             <w:r>
               <w:br/>
-              <w:t>The controllers can also contain logic for choosing which View to show or mappings between Models and ViewModels.</w:t>
+              <w:t xml:space="preserve">The controllers can also contain logic for choosing which View to show or mappings between Models and </w:t>
+            </w:r>
+            <w:proofErr w:type="spellStart"/>
+            <w:r>
+              <w:t>ViewModels</w:t>
+            </w:r>
+            <w:proofErr w:type="spellEnd"/>
+            <w:r>
+              <w:t>.</w:t>
             </w:r>
           </w:p>
         </w:tc>
@@ -1970,7 +2286,15 @@
               <w:t>Views are templates</w:t>
             </w:r>
             <w:r>
-              <w:t xml:space="preserve"> for creating dynamic content. They define how the pages look and how the different components should be placed relative to each other.</w:t>
+              <w:t xml:space="preserve"> for creating dynamic content. They define how the pages look and how the different components </w:t>
+            </w:r>
+            <w:proofErr w:type="gramStart"/>
+            <w:r>
+              <w:t>should be placed</w:t>
+            </w:r>
+            <w:proofErr w:type="gramEnd"/>
+            <w:r>
+              <w:t xml:space="preserve"> relative to each other.</w:t>
             </w:r>
           </w:p>
         </w:tc>
@@ -2023,7 +2347,15 @@
               <w:t xml:space="preserve">HTML </w:t>
             </w:r>
             <w:r>
-              <w:t>Helpers are a way of combining parts of markup and code in such a way that they can be reused throughout the MVC application.</w:t>
+              <w:t xml:space="preserve">Helpers are a way of combining parts of markup and code in such a way that they </w:t>
+            </w:r>
+            <w:proofErr w:type="gramStart"/>
+            <w:r>
+              <w:t>can be reused</w:t>
+            </w:r>
+            <w:proofErr w:type="gramEnd"/>
+            <w:r>
+              <w:t xml:space="preserve"> throughout the MVC application.</w:t>
             </w:r>
             <w:r>
               <w:br/>
@@ -2043,7 +2375,15 @@
           </w:p>
           <w:p>
             <w:r>
-              <w:t>Inline helpers are all created inside the view where they are being used, and are specified by using the @helper tag.</w:t>
+              <w:t xml:space="preserve">Inline helpers </w:t>
+            </w:r>
+            <w:proofErr w:type="gramStart"/>
+            <w:r>
+              <w:t>are all created</w:t>
+            </w:r>
+            <w:proofErr w:type="gramEnd"/>
+            <w:r>
+              <w:t xml:space="preserve"> inside the view where they are being used, and are specified by using the @helper tag.</w:t>
             </w:r>
           </w:p>
           <w:p>
@@ -2054,7 +2394,15 @@
               <w:t xml:space="preserve"> are helper </w:t>
             </w:r>
             <w:r>
-              <w:t>methods that you write yourself and can reuse in multiple Views. These helpers are created either by creating an extension method for the HtmlHelper class or by creating a static method in a utility class.</w:t>
+              <w:t xml:space="preserve">methods that you write yourself and can reuse in multiple Views. These helpers are created either by creating an extension method for the </w:t>
+            </w:r>
+            <w:proofErr w:type="spellStart"/>
+            <w:r>
+              <w:t>HtmlHelper</w:t>
+            </w:r>
+            <w:proofErr w:type="spellEnd"/>
+            <w:r>
+              <w:t xml:space="preserve"> class or by creating a static method in a utility class.</w:t>
             </w:r>
           </w:p>
           <w:p>
@@ -2062,7 +2410,15 @@
               <w:t>Built-in helpers</w:t>
             </w:r>
             <w:r>
-              <w:t xml:space="preserve"> are helper methods that are delivered as part of the MVC framework to make creating </w:t>
+              <w:t xml:space="preserve"> are helper methods that </w:t>
+            </w:r>
+            <w:proofErr w:type="gramStart"/>
+            <w:r>
+              <w:t>are delivered</w:t>
+            </w:r>
+            <w:proofErr w:type="gramEnd"/>
+            <w:r>
+              <w:t xml:space="preserve"> as part of the MVC framework to make creating </w:t>
             </w:r>
             <w:r>
               <w:t>views easier for the developer.</w:t>
@@ -2129,7 +2485,15 @@
           </w:p>
           <w:p>
             <w:r>
-              <w:t xml:space="preserve">Child actions are a good way to create widgets or smaller parts of a markup, that </w:t>
+              <w:t xml:space="preserve">Child actions are a good way to create widgets or smaller parts of a </w:t>
+            </w:r>
+            <w:proofErr w:type="gramStart"/>
+            <w:r>
+              <w:t>markup, that</w:t>
+            </w:r>
+            <w:proofErr w:type="gramEnd"/>
+            <w:r>
+              <w:t xml:space="preserve"> </w:t>
             </w:r>
             <w:r>
               <w:t>can be reused through a website.</w:t>
@@ -2157,10 +2521,18 @@
               <w:t>The routing system in ASP.NET MVC specifies</w:t>
             </w:r>
             <w:r>
-              <w:t xml:space="preserve"> how incoming HTTP requests will be </w:t>
-            </w:r>
-            <w:r>
-              <w:t>handled and</w:t>
+              <w:t xml:space="preserve"> how incoming HTTP requests </w:t>
+            </w:r>
+            <w:proofErr w:type="gramStart"/>
+            <w:r>
+              <w:t xml:space="preserve">will be </w:t>
+            </w:r>
+            <w:r>
+              <w:t>handled</w:t>
+            </w:r>
+            <w:proofErr w:type="gramEnd"/>
+            <w:r>
+              <w:t xml:space="preserve"> and</w:t>
             </w:r>
             <w:r>
               <w:t xml:space="preserve"> </w:t>
@@ -2180,7 +2552,25 @@
               <w:t xml:space="preserve">can be specified in </w:t>
             </w:r>
             <w:r>
-              <w:t>the RouteConfig..cs file</w:t>
+              <w:t xml:space="preserve">the </w:t>
+            </w:r>
+            <w:proofErr w:type="spellStart"/>
+            <w:r>
+              <w:t>RouteConfig</w:t>
+            </w:r>
+            <w:proofErr w:type="spellEnd"/>
+            <w:proofErr w:type="gramStart"/>
+            <w:r>
+              <w:t>..</w:t>
+            </w:r>
+            <w:proofErr w:type="spellStart"/>
+            <w:r>
+              <w:t>cs</w:t>
+            </w:r>
+            <w:proofErr w:type="spellEnd"/>
+            <w:proofErr w:type="gramEnd"/>
+            <w:r>
+              <w:t xml:space="preserve"> file</w:t>
             </w:r>
             <w:r>
               <w:t xml:space="preserve"> and can contain any number of different routes for the website.</w:t>
@@ -2200,8 +2590,13 @@
           </w:tcPr>
           <w:p>
             <w:r>
-              <w:t>Models &amp; ViewModels</w:t>
-            </w:r>
+              <w:t xml:space="preserve">Models &amp; </w:t>
+            </w:r>
+            <w:proofErr w:type="spellStart"/>
+            <w:r>
+              <w:t>ViewModels</w:t>
+            </w:r>
+            <w:proofErr w:type="spellEnd"/>
           </w:p>
         </w:tc>
         <w:tc>
@@ -2214,7 +2609,31 @@
             </w:r>
             <w:r>
               <w:br/>
-              <w:t>The difference between Models and ViewModels is that ViewModels are centered on what is to be shown on a View where the Models are centered on the persisted data in the domain.</w:t>
+              <w:t xml:space="preserve">The difference between Models and </w:t>
+            </w:r>
+            <w:proofErr w:type="spellStart"/>
+            <w:r>
+              <w:t>ViewModels</w:t>
+            </w:r>
+            <w:proofErr w:type="spellEnd"/>
+            <w:r>
+              <w:t xml:space="preserve"> is that </w:t>
+            </w:r>
+            <w:proofErr w:type="spellStart"/>
+            <w:r>
+              <w:t>ViewModels</w:t>
+            </w:r>
+            <w:proofErr w:type="spellEnd"/>
+            <w:r>
+              <w:t xml:space="preserve"> </w:t>
+            </w:r>
+            <w:proofErr w:type="gramStart"/>
+            <w:r>
+              <w:t>are centered</w:t>
+            </w:r>
+            <w:proofErr w:type="gramEnd"/>
+            <w:r>
+              <w:t xml:space="preserve"> on what is to be shown on a View where the Models are centered on the persisted data in the domain.</w:t>
             </w:r>
           </w:p>
         </w:tc>
@@ -2246,7 +2665,15 @@
               <w:t>used,</w:t>
             </w:r>
             <w:r>
-              <w:t xml:space="preserve"> the layout specifies how the different components are positioned on the individual HTML pages that the controller send back to the browser.</w:t>
+              <w:t xml:space="preserve"> the layout specifies how the different components </w:t>
+            </w:r>
+            <w:proofErr w:type="gramStart"/>
+            <w:r>
+              <w:t>are positioned</w:t>
+            </w:r>
+            <w:proofErr w:type="gramEnd"/>
+            <w:r>
+              <w:t xml:space="preserve"> on the individual HTML pages that the controller send back to the browser.</w:t>
             </w:r>
           </w:p>
         </w:tc>
@@ -2258,7 +2685,15 @@
           </w:tcPr>
           <w:p>
             <w:r>
-              <w:t>Model Binding (IModelBinder)-&gt;State</w:t>
+              <w:t>Model Binding (</w:t>
+            </w:r>
+            <w:proofErr w:type="spellStart"/>
+            <w:r>
+              <w:t>IModelBinder</w:t>
+            </w:r>
+            <w:proofErr w:type="spellEnd"/>
+            <w:r>
+              <w:t>)-&gt;State</w:t>
             </w:r>
           </w:p>
         </w:tc>
@@ -2268,11 +2703,27 @@
           </w:tcPr>
           <w:p>
             <w:r>
-              <w:t>Model binding is the data from the HTTP Request to parameters used in the action methods of a Controller. Binding can be done to both simple and complex types.</w:t>
+              <w:t xml:space="preserve">Model binding is the data from the HTTP Request to parameters used in the action methods of a Controller. Binding </w:t>
+            </w:r>
+            <w:proofErr w:type="gramStart"/>
+            <w:r>
+              <w:t>can be done</w:t>
+            </w:r>
+            <w:proofErr w:type="gramEnd"/>
+            <w:r>
+              <w:t xml:space="preserve"> to both simple and complex types.</w:t>
             </w:r>
             <w:r>
               <w:br/>
-              <w:t>It is possible to create your own model binder logic in classes that extends the IModelBinder interface.</w:t>
+              <w:t xml:space="preserve">It is possible to create your own model binder logic in classes that extends the </w:t>
+            </w:r>
+            <w:proofErr w:type="spellStart"/>
+            <w:r>
+              <w:t>IModelBinder</w:t>
+            </w:r>
+            <w:proofErr w:type="spellEnd"/>
+            <w:r>
+              <w:t xml:space="preserve"> interface.</w:t>
             </w:r>
           </w:p>
         </w:tc>
@@ -2327,11 +2778,11 @@
       <w:pPr>
         <w:pStyle w:val="Overskrift2"/>
       </w:pPr>
-      <w:bookmarkStart w:id="9" w:name="_Toc469303261"/>
+      <w:bookmarkStart w:id="10" w:name="_Toc469305960"/>
       <w:r>
         <w:t>Conventions</w:t>
       </w:r>
-      <w:bookmarkEnd w:id="9"/>
+      <w:bookmarkEnd w:id="10"/>
     </w:p>
     <w:p>
       <w:r>
@@ -2382,7 +2833,17 @@
     </w:p>
     <w:p>
       <w:r>
-        <w:t>An MVC application has by default a folder structure like the one below. As with all other convetions it is not a structure that you as a developer has to follow.</w:t>
+        <w:t xml:space="preserve">An MVC application has by default a folder structure like the one below. As with all other </w:t>
+      </w:r>
+      <w:proofErr w:type="spellStart"/>
+      <w:proofErr w:type="gramStart"/>
+      <w:r>
+        <w:t>convetions</w:t>
+      </w:r>
+      <w:proofErr w:type="spellEnd"/>
+      <w:proofErr w:type="gramEnd"/>
+      <w:r>
+        <w:t xml:space="preserve"> it is not a structure that you as a developer has to follow.</w:t>
       </w:r>
     </w:p>
     <w:tbl>
@@ -2472,7 +2933,21 @@
               <w:rPr>
                 <w:lang w:val="en-GB"/>
               </w:rPr>
-              <w:t>ts are placed here.</w:t>
+              <w:t xml:space="preserve">ts </w:t>
+            </w:r>
+            <w:proofErr w:type="gramStart"/>
+            <w:r>
+              <w:rPr>
+                <w:lang w:val="en-GB"/>
+              </w:rPr>
+              <w:t>are placed</w:t>
+            </w:r>
+            <w:proofErr w:type="gramEnd"/>
+            <w:r>
+              <w:rPr>
+                <w:lang w:val="en-GB"/>
+              </w:rPr>
+              <w:t xml:space="preserve"> here.</w:t>
             </w:r>
           </w:p>
         </w:tc>
@@ -2505,8 +2980,13 @@
               <w:t>A</w:t>
             </w:r>
             <w:r>
-              <w:t>ll classes that handles data and business logic are placed</w:t>
-            </w:r>
+              <w:t xml:space="preserve">ll classes that handles data and business logic </w:t>
+            </w:r>
+            <w:proofErr w:type="gramStart"/>
+            <w:r>
+              <w:t>are placed</w:t>
+            </w:r>
+            <w:proofErr w:type="gramEnd"/>
             <w:r>
               <w:t xml:space="preserve"> in this folder</w:t>
             </w:r>
@@ -2541,7 +3021,15 @@
           </w:tcPr>
           <w:p>
             <w:r>
-              <w:t>HTML templates for handling of the UI is placed in this folder.</w:t>
+              <w:t xml:space="preserve">HTML templates for handling of the UI </w:t>
+            </w:r>
+            <w:proofErr w:type="gramStart"/>
+            <w:r>
+              <w:t>is placed</w:t>
+            </w:r>
+            <w:proofErr w:type="gramEnd"/>
+            <w:r>
+              <w:t xml:space="preserve"> in this folder.</w:t>
             </w:r>
           </w:p>
         </w:tc>
@@ -2553,8 +3041,13 @@
           </w:tcPr>
           <w:p>
             <w:r>
-              <w:t>/App_Data</w:t>
-            </w:r>
+              <w:t>/</w:t>
+            </w:r>
+            <w:proofErr w:type="spellStart"/>
+            <w:r>
+              <w:t>App_Data</w:t>
+            </w:r>
+            <w:proofErr w:type="spellEnd"/>
           </w:p>
         </w:tc>
         <w:tc>
@@ -2563,7 +3056,15 @@
           </w:tcPr>
           <w:p>
             <w:r>
-              <w:t xml:space="preserve">If the project needs any data files they can be written </w:t>
+              <w:t xml:space="preserve">If the project needs any data </w:t>
+            </w:r>
+            <w:proofErr w:type="gramStart"/>
+            <w:r>
+              <w:t>files</w:t>
+            </w:r>
+            <w:proofErr w:type="gramEnd"/>
+            <w:r>
+              <w:t xml:space="preserve"> they can be written </w:t>
             </w:r>
             <w:r>
               <w:t xml:space="preserve">to </w:t>
@@ -2581,8 +3082,13 @@
           </w:tcPr>
           <w:p>
             <w:r>
-              <w:t>/App_Start</w:t>
-            </w:r>
+              <w:t>/</w:t>
+            </w:r>
+            <w:proofErr w:type="spellStart"/>
+            <w:r>
+              <w:t>App_Start</w:t>
+            </w:r>
+            <w:proofErr w:type="spellEnd"/>
           </w:p>
         </w:tc>
         <w:tc>
@@ -2591,7 +3097,23 @@
           </w:tcPr>
           <w:p>
             <w:r>
-              <w:t>Any configuration for things like routing, bundling and web api can be placed in this folder.</w:t>
+              <w:t xml:space="preserve">Any configuration for things like routing, bundling and web </w:t>
+            </w:r>
+            <w:proofErr w:type="spellStart"/>
+            <w:r>
+              <w:t>api</w:t>
+            </w:r>
+            <w:proofErr w:type="spellEnd"/>
+            <w:r>
+              <w:t xml:space="preserve"> </w:t>
+            </w:r>
+            <w:proofErr w:type="gramStart"/>
+            <w:r>
+              <w:t>can be placed</w:t>
+            </w:r>
+            <w:proofErr w:type="gramEnd"/>
+            <w:r>
+              <w:t xml:space="preserve"> in this folder.</w:t>
             </w:r>
           </w:p>
         </w:tc>
@@ -2650,10 +3172,18 @@
               <w:t>, image or other content used by the website</w:t>
             </w:r>
             <w:r>
-              <w:t xml:space="preserve"> can be </w:t>
-            </w:r>
-            <w:r>
-              <w:t>placed in this folder.</w:t>
+              <w:t xml:space="preserve"> </w:t>
+            </w:r>
+            <w:proofErr w:type="gramStart"/>
+            <w:r>
+              <w:t xml:space="preserve">can be </w:t>
+            </w:r>
+            <w:r>
+              <w:t>placed</w:t>
+            </w:r>
+            <w:proofErr w:type="gramEnd"/>
+            <w:r>
+              <w:t xml:space="preserve"> in this folder.</w:t>
             </w:r>
           </w:p>
         </w:tc>
@@ -2665,7 +3195,15 @@
         <w:t xml:space="preserve">By default </w:t>
       </w:r>
       <w:r>
-        <w:t>if you follow the folder conventions the framework will automatically be able to figure out which Views corresponds to the Actions in the controllers. That means that the developer will not have to set up any system for making sure the correct View is returned, but can rely on the framework to figure this out.</w:t>
+        <w:t xml:space="preserve">if you follow the folder conventions the framework will automatically be able to figure out which Views corresponds to the Actions in the controllers. That means that the developer will not have to set up any system for making sure the correct View </w:t>
+      </w:r>
+      <w:proofErr w:type="gramStart"/>
+      <w:r>
+        <w:t>is returned</w:t>
+      </w:r>
+      <w:proofErr w:type="gramEnd"/>
+      <w:r>
+        <w:t>, but can rely on the framework to figure this out.</w:t>
       </w:r>
     </w:p>
     <w:p>
@@ -2674,7 +3212,15 @@
         <w:t>Another convention is the naming of the controllers</w:t>
       </w:r>
       <w:r>
-        <w:t xml:space="preserve">. A controller can be named by combining the name of the Model that the controller references with the word “Controller”. By using this </w:t>
+        <w:t xml:space="preserve">. A controller </w:t>
+      </w:r>
+      <w:proofErr w:type="gramStart"/>
+      <w:r>
+        <w:t>can be named</w:t>
+      </w:r>
+      <w:proofErr w:type="gramEnd"/>
+      <w:r>
+        <w:t xml:space="preserve"> by combining the name of the Model that the controller references with the word “Controller”. By using this </w:t>
       </w:r>
       <w:r>
         <w:t>convention,</w:t>
@@ -2691,29 +3237,53 @@
         </w:r>
       </w:hyperlink>
       <w:r>
-        <w:t xml:space="preserve"> to the Index action of a Controller called ProductController.</w:t>
+        <w:t xml:space="preserve"> to the Index action of a Controller called </w:t>
+      </w:r>
+      <w:proofErr w:type="spellStart"/>
+      <w:r>
+        <w:t>ProductController</w:t>
+      </w:r>
+      <w:proofErr w:type="spellEnd"/>
+      <w:r>
+        <w:t>.</w:t>
       </w:r>
     </w:p>
     <w:p>
       <w:r>
-        <w:t xml:space="preserve">Tightly coupled with the controlleres is the naming of the views. The convention specifies that you name the view like the corresponding action method in the controller, and you place it in the Views folder in a subfolder named after the relevant controller. This will make it possible for the framework to </w:t>
+        <w:t xml:space="preserve">Tightly coupled with the </w:t>
+      </w:r>
+      <w:proofErr w:type="spellStart"/>
+      <w:r>
+        <w:t>controlleres</w:t>
+      </w:r>
+      <w:proofErr w:type="spellEnd"/>
+      <w:r>
+        <w:t xml:space="preserve"> is the naming of the views. The convention specifies that you name the view like the corresponding action method in the controller, and you place it in the Views folder in a subfolder named after the relevant controller. This will make it possible for the framework to </w:t>
       </w:r>
       <w:r>
         <w:t xml:space="preserve">locate the correct view automatically, </w:t>
       </w:r>
       <w:r>
-        <w:t>when an action on a controller is being invoked.</w:t>
+        <w:t xml:space="preserve">when an action on a controller </w:t>
+      </w:r>
+      <w:proofErr w:type="gramStart"/>
+      <w:r>
+        <w:t>is being invoked</w:t>
+      </w:r>
+      <w:proofErr w:type="gramEnd"/>
+      <w:r>
+        <w:t>.</w:t>
       </w:r>
     </w:p>
     <w:p>
       <w:pPr>
         <w:pStyle w:val="Overskrift1"/>
       </w:pPr>
-      <w:bookmarkStart w:id="10" w:name="_Toc469303262"/>
+      <w:bookmarkStart w:id="11" w:name="_Toc469305961"/>
       <w:r>
         <w:t>IMPLEMENTATION</w:t>
       </w:r>
-      <w:bookmarkEnd w:id="10"/>
+      <w:bookmarkEnd w:id="11"/>
     </w:p>
     <w:p>
       <w:r>
@@ -2747,48 +3317,80 @@
       <w:pPr>
         <w:pStyle w:val="Overskrift2"/>
       </w:pPr>
-      <w:bookmarkStart w:id="11" w:name="_Toc469303072"/>
-      <w:bookmarkStart w:id="12" w:name="_Toc469303263"/>
+      <w:bookmarkStart w:id="12" w:name="_Toc469303072"/>
+      <w:bookmarkStart w:id="13" w:name="_Toc469305962"/>
       <w:r>
         <w:t>Page layout</w:t>
       </w:r>
-      <w:bookmarkEnd w:id="11"/>
       <w:bookmarkEnd w:id="12"/>
+      <w:bookmarkEnd w:id="13"/>
     </w:p>
     <w:p>
       <w:r>
-        <w:t>To determine the general page layout, we used UI design sketches. From the sketches we can see that a page has a header, a body and a footer.</w:t>
+        <w:t xml:space="preserve">To determine the general page layout, we used UI design sketches. From the </w:t>
+      </w:r>
+      <w:proofErr w:type="gramStart"/>
+      <w:r>
+        <w:t>sketches</w:t>
+      </w:r>
+      <w:proofErr w:type="gramEnd"/>
+      <w:r>
+        <w:t xml:space="preserve"> we can see that a page has a header, a body and a footer.</w:t>
       </w:r>
     </w:p>
     <w:p>
       <w:r>
-        <w:t>The header contains the site logo, site title and, if applicable, shopping cart info. In the site administration area, the cart info is not displayed. Clicking on the cart will take us to the cart page.</w:t>
+        <w:t xml:space="preserve">The header contains the site logo, site title and, if applicable, shopping cart info. In the site administration area, the cart info </w:t>
+      </w:r>
+      <w:proofErr w:type="gramStart"/>
+      <w:r>
+        <w:t>is not displayed</w:t>
+      </w:r>
+      <w:proofErr w:type="gramEnd"/>
+      <w:r>
+        <w:t>. Clicking on the cart will take us to the cart page.</w:t>
       </w:r>
     </w:p>
     <w:p>
       <w:r>
-        <w:t>The footer currently only contains a simple copyright statement. The footer could also be used to hold contact information and references to Arcane Tinmen social media pages.</w:t>
+        <w:t xml:space="preserve">The footer currently only contains a simple copyright statement. The footer </w:t>
+      </w:r>
+      <w:proofErr w:type="gramStart"/>
+      <w:r>
+        <w:t>could also be used</w:t>
+      </w:r>
+      <w:proofErr w:type="gramEnd"/>
+      <w:r>
+        <w:t xml:space="preserve"> to hold contact information and references to Arcane Tinmen social media pages.</w:t>
       </w:r>
     </w:p>
     <w:p>
       <w:r>
-        <w:t xml:space="preserve">The body has two parts, navigation to the left and content to the right. The navigation buttons are based on the different product categories. Currently, the only category is ‘Sleeves’, </w:t>
+        <w:t xml:space="preserve">The body has two parts, navigation to the left and content to the right. The navigation buttons </w:t>
+      </w:r>
+      <w:proofErr w:type="gramStart"/>
+      <w:r>
+        <w:t>are based</w:t>
+      </w:r>
+      <w:proofErr w:type="gramEnd"/>
+      <w:r>
+        <w:t xml:space="preserve"> on the different product categories. Currently, the only category is ‘Sleeves’, </w:t>
       </w:r>
     </w:p>
     <w:p>
       <w:pPr>
         <w:pStyle w:val="Overskrift2"/>
       </w:pPr>
-      <w:bookmarkStart w:id="13" w:name="_Toc469303073"/>
-      <w:bookmarkStart w:id="14" w:name="_Toc469303264"/>
+      <w:bookmarkStart w:id="14" w:name="_Toc469303073"/>
+      <w:bookmarkStart w:id="15" w:name="_Toc469305963"/>
       <w:r>
         <w:t>Sketches</w:t>
       </w:r>
-      <w:bookmarkEnd w:id="13"/>
       <w:bookmarkEnd w:id="14"/>
+      <w:bookmarkEnd w:id="15"/>
     </w:p>
     <w:p>
-      <w:bookmarkStart w:id="15" w:name="_Toc469303074"/>
+      <w:bookmarkStart w:id="16" w:name="_Toc469303074"/>
       <w:r>
         <w:t xml:space="preserve">During the sketching phase of this project, we came up with the following layouts for the new website for BoardGameSleeves.com. </w:t>
       </w:r>
@@ -2806,24 +3408,46 @@
       <w:r>
         <w:t>Below we will describe each of the sketches and the reasoning behind having them.</w:t>
       </w:r>
-      <w:bookmarkStart w:id="16" w:name="_GoBack"/>
-      <w:bookmarkEnd w:id="16"/>
     </w:p>
     <w:p>
       <w:pPr>
         <w:pStyle w:val="Overskrift3"/>
       </w:pPr>
-      <w:bookmarkStart w:id="17" w:name="_Toc469303265"/>
+      <w:bookmarkStart w:id="17" w:name="_Toc469305964"/>
       <w:r>
         <w:lastRenderedPageBreak/>
         <w:t>List Sleeves View</w:t>
       </w:r>
-      <w:bookmarkEnd w:id="15"/>
+      <w:bookmarkEnd w:id="16"/>
       <w:bookmarkEnd w:id="17"/>
     </w:p>
     <w:p>
       <w:r>
-        <w:t xml:space="preserve">This view is used to list board game sleeves. Using the ‘Game Search’ textbox the view can be filtered to list only the sleeves that matches the search criteria. The list will show basic information and an image for each product. Next to each product there are two buttons, ‘Add to Cart’ and ‘View Details’. </w:t>
+        <w:t xml:space="preserve">This view </w:t>
+      </w:r>
+      <w:proofErr w:type="gramStart"/>
+      <w:r>
+        <w:t>is used</w:t>
+      </w:r>
+      <w:proofErr w:type="gramEnd"/>
+      <w:r>
+        <w:t xml:space="preserve"> to list board game sleeves. Using the ‘Game Search’ textbox the view </w:t>
+      </w:r>
+      <w:proofErr w:type="gramStart"/>
+      <w:r>
+        <w:t>can be filtered</w:t>
+      </w:r>
+      <w:proofErr w:type="gramEnd"/>
+      <w:r>
+        <w:t xml:space="preserve"> to list only the sleeves that matches the search criteria. The list will show basic information and an image for each product. Next to each </w:t>
+      </w:r>
+      <w:proofErr w:type="gramStart"/>
+      <w:r>
+        <w:t>product</w:t>
+      </w:r>
+      <w:proofErr w:type="gramEnd"/>
+      <w:r>
+        <w:t xml:space="preserve"> there are two buttons, ‘Add to Cart’ and ‘View Details’. </w:t>
       </w:r>
     </w:p>
     <w:tbl>
@@ -2897,7 +3521,15 @@
     </w:tbl>
     <w:p>
       <w:r>
-        <w:t>When adding a product to the cart, the cart is updated, but the page is not changed</w:t>
+        <w:t xml:space="preserve">When adding a product to the cart, the cart </w:t>
+      </w:r>
+      <w:proofErr w:type="gramStart"/>
+      <w:r>
+        <w:t>is updated</w:t>
+      </w:r>
+      <w:proofErr w:type="gramEnd"/>
+      <w:r>
+        <w:t>, but the page is not changed</w:t>
       </w:r>
     </w:p>
     <w:p>
@@ -2905,7 +3537,7 @@
         <w:pStyle w:val="Overskrift3"/>
       </w:pPr>
       <w:bookmarkStart w:id="18" w:name="_Toc469303075"/>
-      <w:bookmarkStart w:id="19" w:name="_Toc469303266"/>
+      <w:bookmarkStart w:id="19" w:name="_Toc469305965"/>
       <w:r>
         <w:t>Cart Information</w:t>
       </w:r>
@@ -2914,7 +3546,31 @@
     </w:p>
     <w:p>
       <w:r>
-        <w:t>This view is used to list the items in the cart. From here we can also remove an item from the cart. From this view we can either continue shopping or go to the checkout page.</w:t>
+        <w:t xml:space="preserve">This view </w:t>
+      </w:r>
+      <w:proofErr w:type="gramStart"/>
+      <w:r>
+        <w:t>is used</w:t>
+      </w:r>
+      <w:proofErr w:type="gramEnd"/>
+      <w:r>
+        <w:t xml:space="preserve"> to list the items in the cart. From </w:t>
+      </w:r>
+      <w:proofErr w:type="gramStart"/>
+      <w:r>
+        <w:t>here</w:t>
+      </w:r>
+      <w:proofErr w:type="gramEnd"/>
+      <w:r>
+        <w:t xml:space="preserve"> we can also remove an item from the cart. From this </w:t>
+      </w:r>
+      <w:proofErr w:type="gramStart"/>
+      <w:r>
+        <w:t>view</w:t>
+      </w:r>
+      <w:proofErr w:type="gramEnd"/>
+      <w:r>
+        <w:t xml:space="preserve"> we can either continue shopping or go to the checkout page.</w:t>
       </w:r>
     </w:p>
     <w:tbl>
@@ -2993,7 +3649,7 @@
         <w:pStyle w:val="Overskrift3"/>
       </w:pPr>
       <w:bookmarkStart w:id="20" w:name="_Toc469303076"/>
-      <w:bookmarkStart w:id="21" w:name="_Toc469303267"/>
+      <w:bookmarkStart w:id="21" w:name="_Toc469305966"/>
       <w:r>
         <w:t>Checkout View</w:t>
       </w:r>
@@ -3002,7 +3658,15 @@
     </w:p>
     <w:p>
       <w:r>
-        <w:t>In the checkout view, the user enters the shipping details. When the ‘Complete’ button is clicked a receipt page is displayed. The checkout view should probably also have a ‘Continue Shopping’ button.</w:t>
+        <w:t xml:space="preserve">In the checkout view, the user enters the shipping details. When the ‘Complete’ button is </w:t>
+      </w:r>
+      <w:proofErr w:type="gramStart"/>
+      <w:r>
+        <w:t>clicked</w:t>
+      </w:r>
+      <w:proofErr w:type="gramEnd"/>
+      <w:r>
+        <w:t xml:space="preserve"> a receipt page is displayed. The checkout view should probably also have a ‘Continue Shopping’ button.</w:t>
       </w:r>
     </w:p>
     <w:tbl>
@@ -3075,6 +3739,17 @@
       </w:tr>
     </w:tbl>
     <w:p/>
+    <w:p>
+      <w:pPr>
+        <w:pStyle w:val="Overskrift3"/>
+      </w:pPr>
+      <w:bookmarkStart w:id="22" w:name="_Toc469305967"/>
+      <w:r>
+        <w:lastRenderedPageBreak/>
+        <w:t>Product details view</w:t>
+      </w:r>
+      <w:bookmarkEnd w:id="22"/>
+    </w:p>
     <w:p/>
     <w:tbl>
       <w:tblPr>
@@ -3099,7 +3774,6 @@
                 <w:noProof/>
                 <w:lang w:val="da-DK" w:eastAsia="da-DK"/>
               </w:rPr>
-              <w:lastRenderedPageBreak/>
               <w:drawing>
                 <wp:inline distT="0" distB="0" distL="0" distR="0" wp14:anchorId="742D5BE4" wp14:editId="0B2B225B">
                   <wp:extent cx="5168227" cy="3781425"/>
@@ -3146,6 +3820,16 @@
         </w:tc>
       </w:tr>
     </w:tbl>
+    <w:p>
+      <w:pPr>
+        <w:pStyle w:val="Overskrift3"/>
+      </w:pPr>
+      <w:bookmarkStart w:id="23" w:name="_Toc469305968"/>
+      <w:r>
+        <w:t>Product list view</w:t>
+      </w:r>
+      <w:bookmarkEnd w:id="23"/>
+    </w:p>
     <w:p/>
     <w:tbl>
       <w:tblPr>
@@ -3170,6 +3854,7 @@
                 <w:noProof/>
                 <w:lang w:val="da-DK" w:eastAsia="da-DK"/>
               </w:rPr>
+              <w:lastRenderedPageBreak/>
               <w:drawing>
                 <wp:inline distT="0" distB="0" distL="0" distR="0" wp14:anchorId="10D1BF86" wp14:editId="59AD2F93">
                   <wp:extent cx="5305425" cy="3402566"/>
@@ -3217,6 +3902,16 @@
       </w:tr>
     </w:tbl>
     <w:p/>
+    <w:p>
+      <w:pPr>
+        <w:pStyle w:val="Overskrift3"/>
+      </w:pPr>
+      <w:bookmarkStart w:id="24" w:name="_Toc469305969"/>
+      <w:r>
+        <w:t>Create product view</w:t>
+      </w:r>
+      <w:bookmarkEnd w:id="24"/>
+    </w:p>
     <w:p/>
     <w:tbl>
       <w:tblPr>
@@ -3241,6 +3936,7 @@
                 <w:noProof/>
                 <w:lang w:val="da-DK" w:eastAsia="da-DK"/>
               </w:rPr>
+              <w:lastRenderedPageBreak/>
               <w:drawing>
                 <wp:inline distT="0" distB="0" distL="0" distR="0" wp14:anchorId="64070792" wp14:editId="7CBA5ED3">
                   <wp:extent cx="5305425" cy="3563336"/>
@@ -3293,11 +3989,11 @@
       <w:pPr>
         <w:pStyle w:val="Overskrift2"/>
       </w:pPr>
-      <w:bookmarkStart w:id="22" w:name="_Toc469303268"/>
+      <w:bookmarkStart w:id="25" w:name="_Toc469305970"/>
       <w:r>
         <w:t>Uml Diagrams</w:t>
       </w:r>
-      <w:bookmarkEnd w:id="22"/>
+      <w:bookmarkEnd w:id="25"/>
     </w:p>
     <w:p>
       <w:r>
@@ -3308,33 +4004,57 @@
       <w:pPr>
         <w:pStyle w:val="Overskrift3"/>
       </w:pPr>
-      <w:bookmarkStart w:id="23" w:name="_Toc469303269"/>
+      <w:bookmarkStart w:id="26" w:name="_Toc469305971"/>
       <w:r>
         <w:t>Domain Model</w:t>
       </w:r>
-      <w:bookmarkEnd w:id="23"/>
+      <w:bookmarkEnd w:id="26"/>
     </w:p>
     <w:p/>
     <w:p>
       <w:pPr>
         <w:pStyle w:val="Overskrift3"/>
       </w:pPr>
-      <w:bookmarkStart w:id="24" w:name="_Toc469303270"/>
+      <w:bookmarkStart w:id="27" w:name="_Toc469305972"/>
       <w:r>
         <w:t>Mapping between controllers and views</w:t>
       </w:r>
-      <w:bookmarkEnd w:id="24"/>
+      <w:bookmarkEnd w:id="27"/>
     </w:p>
+    <w:p>
+      <w:r>
+        <w:t>We have chosen to map the controllers and views like expressed in the image below.</w:t>
+      </w:r>
+    </w:p>
+    <w:tbl>
+      <w:tblPr>
+        <w:tblStyle w:val="Tabel-Gitter"/>
+        <w:tblW w:w="0" w:type="auto"/>
+        <w:tblLook w:val="04A0" w:firstRow="1" w:lastRow="0" w:firstColumn="1" w:lastColumn="0" w:noHBand="0" w:noVBand="1"/>
+      </w:tblPr>
+      <w:tblGrid>
+        <w:gridCol w:w="8636"/>
+      </w:tblGrid>
+      <w:tr>
+        <w:tc>
+          <w:tcPr>
+            <w:tcW w:w="8636" w:type="dxa"/>
+          </w:tcPr>
+          <w:p/>
+        </w:tc>
+      </w:tr>
+    </w:tbl>
+    <w:p/>
     <w:p/>
     <w:p>
       <w:pPr>
         <w:pStyle w:val="Overskrift2"/>
       </w:pPr>
-      <w:bookmarkStart w:id="25" w:name="_Toc469303271"/>
+      <w:bookmarkStart w:id="28" w:name="_Toc469305973"/>
       <w:r>
         <w:t>Layout and Views</w:t>
       </w:r>
-      <w:bookmarkEnd w:id="25"/>
+      <w:bookmarkEnd w:id="28"/>
     </w:p>
     <w:p/>
     <w:p/>
@@ -3342,11 +4062,12 @@
       <w:pPr>
         <w:pStyle w:val="Overskrift2"/>
       </w:pPr>
-      <w:bookmarkStart w:id="26" w:name="_Toc469303272"/>
-      <w:r>
+      <w:bookmarkStart w:id="29" w:name="_Toc469305974"/>
+      <w:r>
+        <w:lastRenderedPageBreak/>
         <w:t>Model validation</w:t>
       </w:r>
-      <w:bookmarkEnd w:id="26"/>
+      <w:bookmarkEnd w:id="29"/>
     </w:p>
     <w:p/>
     <w:p/>
@@ -3354,33 +4075,33 @@
       <w:pPr>
         <w:pStyle w:val="Overskrift2"/>
       </w:pPr>
-      <w:bookmarkStart w:id="27" w:name="_Toc469303273"/>
+      <w:bookmarkStart w:id="30" w:name="_Toc469305975"/>
       <w:r>
         <w:t>Entity Framework</w:t>
       </w:r>
-      <w:bookmarkEnd w:id="27"/>
+      <w:bookmarkEnd w:id="30"/>
     </w:p>
     <w:p/>
     <w:p>
       <w:pPr>
         <w:pStyle w:val="Overskrift3"/>
       </w:pPr>
-      <w:bookmarkStart w:id="28" w:name="_Toc469303274"/>
+      <w:bookmarkStart w:id="31" w:name="_Toc469305976"/>
       <w:r>
         <w:t>Database migration</w:t>
       </w:r>
-      <w:bookmarkEnd w:id="28"/>
+      <w:bookmarkEnd w:id="31"/>
     </w:p>
     <w:p/>
     <w:p>
       <w:pPr>
         <w:pStyle w:val="Overskrift1"/>
       </w:pPr>
-      <w:bookmarkStart w:id="29" w:name="_Toc469303275"/>
+      <w:bookmarkStart w:id="32" w:name="_Toc469305977"/>
       <w:r>
         <w:t>CONCLUSION</w:t>
       </w:r>
-      <w:bookmarkEnd w:id="29"/>
+      <w:bookmarkEnd w:id="32"/>
     </w:p>
     <w:p/>
     <w:sectPr>
@@ -3474,7 +4195,7 @@
             <w:noProof/>
             <w:lang w:val="da-DK"/>
           </w:rPr>
-          <w:t>10</w:t>
+          <w:t>1</w:t>
         </w:r>
         <w:r>
           <w:fldChar w:fldCharType="end"/>
@@ -6654,7 +7375,7 @@
 </file>
 
 <file path=customXml/itemProps1.xml><?xml version="1.0" encoding="utf-8"?>
-<ds:datastoreItem xmlns:ds="http://schemas.openxmlformats.org/officeDocument/2006/customXml" ds:itemID="{438E3363-3300-4B97-8CCA-95337262CE3C}">
+<ds:datastoreItem xmlns:ds="http://schemas.openxmlformats.org/officeDocument/2006/customXml" ds:itemID="{236919A6-51AD-4F23-B8C7-0314190F149A}">
   <ds:schemaRefs>
     <ds:schemaRef ds:uri="http://schemas.openxmlformats.org/officeDocument/2006/bibliography"/>
   </ds:schemaRefs>

</xml_diff>

<commit_message>
Setting up database and seed
</commit_message>
<xml_diff>
--- a/bgs.docx
+++ b/bgs.docx
@@ -1590,8 +1590,6 @@
             </w:r>
           </w:hyperlink>
         </w:p>
-        <w:bookmarkStart w:id="5" w:name="_GoBack"/>
-        <w:bookmarkEnd w:id="5"/>
         <w:p>
           <w:pPr>
             <w:pStyle w:val="Indholdsfortegnelse3"/>
@@ -1605,108 +1603,63 @@
               <w:lang w:val="da-DK" w:eastAsia="da-DK"/>
             </w:rPr>
           </w:pPr>
-          <w:r>
-            <w:rPr>
-              <w:rStyle w:val="Hyperlink"/>
-              <w:noProof/>
-            </w:rPr>
-            <w:fldChar w:fldCharType="begin"/>
-          </w:r>
-          <w:r>
-            <w:rPr>
-              <w:rStyle w:val="Hyperlink"/>
-              <w:noProof/>
-            </w:rPr>
-            <w:instrText xml:space="preserve"> </w:instrText>
-          </w:r>
-          <w:r>
-            <w:rPr>
-              <w:noProof/>
-            </w:rPr>
-            <w:instrText>HYPERLINK \l "_Toc469305976"</w:instrText>
-          </w:r>
-          <w:r>
-            <w:rPr>
-              <w:rStyle w:val="Hyperlink"/>
-              <w:noProof/>
-            </w:rPr>
-            <w:instrText xml:space="preserve"> </w:instrText>
-          </w:r>
-          <w:r>
-            <w:rPr>
-              <w:rStyle w:val="Hyperlink"/>
-              <w:noProof/>
-            </w:rPr>
-          </w:r>
-          <w:r>
-            <w:rPr>
-              <w:rStyle w:val="Hyperlink"/>
-              <w:noProof/>
-            </w:rPr>
-            <w:fldChar w:fldCharType="separate"/>
-          </w:r>
-          <w:r>
-            <w:rPr>
-              <w:rStyle w:val="Hyperlink"/>
-              <w:noProof/>
-            </w:rPr>
-            <w:t>Database migration</w:t>
-          </w:r>
-          <w:r>
-            <w:rPr>
-              <w:noProof/>
-              <w:webHidden/>
-            </w:rPr>
-            <w:tab/>
-          </w:r>
-          <w:r>
-            <w:rPr>
-              <w:noProof/>
-              <w:webHidden/>
-            </w:rPr>
-            <w:fldChar w:fldCharType="begin"/>
-          </w:r>
-          <w:r>
-            <w:rPr>
-              <w:noProof/>
-              <w:webHidden/>
-            </w:rPr>
-            <w:instrText xml:space="preserve"> PAGEREF _Toc469305976 \h </w:instrText>
-          </w:r>
-          <w:r>
-            <w:rPr>
-              <w:noProof/>
-              <w:webHidden/>
-            </w:rPr>
-          </w:r>
-          <w:r>
-            <w:rPr>
-              <w:noProof/>
-              <w:webHidden/>
-            </w:rPr>
-            <w:fldChar w:fldCharType="separate"/>
-          </w:r>
-          <w:r>
-            <w:rPr>
-              <w:noProof/>
-              <w:webHidden/>
-            </w:rPr>
-            <w:t>11</w:t>
-          </w:r>
-          <w:r>
-            <w:rPr>
-              <w:noProof/>
-              <w:webHidden/>
-            </w:rPr>
-            <w:fldChar w:fldCharType="end"/>
-          </w:r>
-          <w:r>
-            <w:rPr>
-              <w:rStyle w:val="Hyperlink"/>
-              <w:noProof/>
-            </w:rPr>
-            <w:fldChar w:fldCharType="end"/>
-          </w:r>
+          <w:hyperlink w:anchor="_Toc469305976" w:history="1">
+            <w:r>
+              <w:rPr>
+                <w:rStyle w:val="Hyperlink"/>
+                <w:noProof/>
+              </w:rPr>
+              <w:t>Database migration</w:t>
+            </w:r>
+            <w:r>
+              <w:rPr>
+                <w:noProof/>
+                <w:webHidden/>
+              </w:rPr>
+              <w:tab/>
+            </w:r>
+            <w:r>
+              <w:rPr>
+                <w:noProof/>
+                <w:webHidden/>
+              </w:rPr>
+              <w:fldChar w:fldCharType="begin"/>
+            </w:r>
+            <w:r>
+              <w:rPr>
+                <w:noProof/>
+                <w:webHidden/>
+              </w:rPr>
+              <w:instrText xml:space="preserve"> PAGEREF _Toc469305976 \h </w:instrText>
+            </w:r>
+            <w:r>
+              <w:rPr>
+                <w:noProof/>
+                <w:webHidden/>
+              </w:rPr>
+            </w:r>
+            <w:r>
+              <w:rPr>
+                <w:noProof/>
+                <w:webHidden/>
+              </w:rPr>
+              <w:fldChar w:fldCharType="separate"/>
+            </w:r>
+            <w:r>
+              <w:rPr>
+                <w:noProof/>
+                <w:webHidden/>
+              </w:rPr>
+              <w:t>11</w:t>
+            </w:r>
+            <w:r>
+              <w:rPr>
+                <w:noProof/>
+                <w:webHidden/>
+              </w:rPr>
+              <w:fldChar w:fldCharType="end"/>
+            </w:r>
+          </w:hyperlink>
         </w:p>
         <w:p>
           <w:pPr>
@@ -1832,12 +1785,12 @@
       <w:pPr>
         <w:pStyle w:val="Overskrift1"/>
       </w:pPr>
-      <w:bookmarkStart w:id="6" w:name="_Toc469305956"/>
+      <w:bookmarkStart w:id="5" w:name="_Toc469305956"/>
       <w:r>
         <w:lastRenderedPageBreak/>
         <w:t>INTRODUCTION</w:t>
       </w:r>
-      <w:bookmarkEnd w:id="6"/>
+      <w:bookmarkEnd w:id="5"/>
     </w:p>
     <w:p>
       <w:r>
@@ -1947,11 +1900,11 @@
       <w:pPr>
         <w:pStyle w:val="Overskrift1"/>
       </w:pPr>
-      <w:bookmarkStart w:id="7" w:name="_Toc469305957"/>
+      <w:bookmarkStart w:id="6" w:name="_Toc469305957"/>
       <w:r>
         <w:t>ASP.NET MVC</w:t>
       </w:r>
-      <w:bookmarkEnd w:id="7"/>
+      <w:bookmarkEnd w:id="6"/>
     </w:p>
     <w:p>
       <w:r>
@@ -1980,14 +1933,14 @@
           <w:lang w:val="da-DK"/>
         </w:rPr>
       </w:pPr>
-      <w:bookmarkStart w:id="8" w:name="_Toc469305958"/>
+      <w:bookmarkStart w:id="7" w:name="_Toc469305958"/>
       <w:r>
         <w:rPr>
           <w:lang w:val="da-DK"/>
         </w:rPr>
         <w:t>Architecture</w:t>
       </w:r>
-      <w:bookmarkEnd w:id="8"/>
+      <w:bookmarkEnd w:id="7"/>
     </w:p>
     <w:p>
       <w:r>
@@ -2143,11 +2096,11 @@
       <w:pPr>
         <w:pStyle w:val="Overskrift2"/>
       </w:pPr>
-      <w:bookmarkStart w:id="9" w:name="_Toc469305959"/>
+      <w:bookmarkStart w:id="8" w:name="_Toc469305959"/>
       <w:r>
         <w:t>Asp.Net MVC Components</w:t>
       </w:r>
-      <w:bookmarkEnd w:id="9"/>
+      <w:bookmarkEnd w:id="8"/>
     </w:p>
     <w:p>
       <w:r>
@@ -2778,11 +2731,11 @@
       <w:pPr>
         <w:pStyle w:val="Overskrift2"/>
       </w:pPr>
-      <w:bookmarkStart w:id="10" w:name="_Toc469305960"/>
+      <w:bookmarkStart w:id="9" w:name="_Toc469305960"/>
       <w:r>
         <w:t>Conventions</w:t>
       </w:r>
-      <w:bookmarkEnd w:id="10"/>
+      <w:bookmarkEnd w:id="9"/>
     </w:p>
     <w:p>
       <w:r>
@@ -3279,11 +3232,11 @@
       <w:pPr>
         <w:pStyle w:val="Overskrift1"/>
       </w:pPr>
-      <w:bookmarkStart w:id="11" w:name="_Toc469305961"/>
+      <w:bookmarkStart w:id="10" w:name="_Toc469305961"/>
       <w:r>
         <w:t>IMPLEMENTATION</w:t>
       </w:r>
-      <w:bookmarkEnd w:id="11"/>
+      <w:bookmarkEnd w:id="10"/>
     </w:p>
     <w:p>
       <w:r>
@@ -3317,13 +3270,13 @@
       <w:pPr>
         <w:pStyle w:val="Overskrift2"/>
       </w:pPr>
-      <w:bookmarkStart w:id="12" w:name="_Toc469303072"/>
-      <w:bookmarkStart w:id="13" w:name="_Toc469305962"/>
+      <w:bookmarkStart w:id="11" w:name="_Toc469303072"/>
+      <w:bookmarkStart w:id="12" w:name="_Toc469305962"/>
       <w:r>
         <w:t>Page layout</w:t>
       </w:r>
+      <w:bookmarkEnd w:id="11"/>
       <w:bookmarkEnd w:id="12"/>
-      <w:bookmarkEnd w:id="13"/>
     </w:p>
     <w:p>
       <w:r>
@@ -3381,16 +3334,16 @@
       <w:pPr>
         <w:pStyle w:val="Overskrift2"/>
       </w:pPr>
-      <w:bookmarkStart w:id="14" w:name="_Toc469303073"/>
-      <w:bookmarkStart w:id="15" w:name="_Toc469305963"/>
+      <w:bookmarkStart w:id="13" w:name="_Toc469303073"/>
+      <w:bookmarkStart w:id="14" w:name="_Toc469305963"/>
       <w:r>
         <w:t>Sketches</w:t>
       </w:r>
+      <w:bookmarkEnd w:id="13"/>
       <w:bookmarkEnd w:id="14"/>
-      <w:bookmarkEnd w:id="15"/>
     </w:p>
     <w:p>
-      <w:bookmarkStart w:id="16" w:name="_Toc469303074"/>
+      <w:bookmarkStart w:id="15" w:name="_Toc469303074"/>
       <w:r>
         <w:t xml:space="preserve">During the sketching phase of this project, we came up with the following layouts for the new website for BoardGameSleeves.com. </w:t>
       </w:r>
@@ -3413,13 +3366,13 @@
       <w:pPr>
         <w:pStyle w:val="Overskrift3"/>
       </w:pPr>
-      <w:bookmarkStart w:id="17" w:name="_Toc469305964"/>
+      <w:bookmarkStart w:id="16" w:name="_Toc469305964"/>
       <w:r>
         <w:lastRenderedPageBreak/>
         <w:t>List Sleeves View</w:t>
       </w:r>
+      <w:bookmarkEnd w:id="15"/>
       <w:bookmarkEnd w:id="16"/>
-      <w:bookmarkEnd w:id="17"/>
     </w:p>
     <w:p>
       <w:r>
@@ -3536,13 +3489,13 @@
       <w:pPr>
         <w:pStyle w:val="Overskrift3"/>
       </w:pPr>
-      <w:bookmarkStart w:id="18" w:name="_Toc469303075"/>
-      <w:bookmarkStart w:id="19" w:name="_Toc469305965"/>
+      <w:bookmarkStart w:id="17" w:name="_Toc469303075"/>
+      <w:bookmarkStart w:id="18" w:name="_Toc469305965"/>
       <w:r>
         <w:t>Cart Information</w:t>
       </w:r>
+      <w:bookmarkEnd w:id="17"/>
       <w:bookmarkEnd w:id="18"/>
-      <w:bookmarkEnd w:id="19"/>
     </w:p>
     <w:p>
       <w:r>
@@ -3648,13 +3601,13 @@
       <w:pPr>
         <w:pStyle w:val="Overskrift3"/>
       </w:pPr>
-      <w:bookmarkStart w:id="20" w:name="_Toc469303076"/>
-      <w:bookmarkStart w:id="21" w:name="_Toc469305966"/>
+      <w:bookmarkStart w:id="19" w:name="_Toc469303076"/>
+      <w:bookmarkStart w:id="20" w:name="_Toc469305966"/>
       <w:r>
         <w:t>Checkout View</w:t>
       </w:r>
+      <w:bookmarkEnd w:id="19"/>
       <w:bookmarkEnd w:id="20"/>
-      <w:bookmarkEnd w:id="21"/>
     </w:p>
     <w:p>
       <w:r>
@@ -3743,12 +3696,12 @@
       <w:pPr>
         <w:pStyle w:val="Overskrift3"/>
       </w:pPr>
-      <w:bookmarkStart w:id="22" w:name="_Toc469305967"/>
+      <w:bookmarkStart w:id="21" w:name="_Toc469305967"/>
       <w:r>
         <w:lastRenderedPageBreak/>
         <w:t>Product details view</w:t>
       </w:r>
-      <w:bookmarkEnd w:id="22"/>
+      <w:bookmarkEnd w:id="21"/>
     </w:p>
     <w:p/>
     <w:tbl>
@@ -3824,11 +3777,16 @@
       <w:pPr>
         <w:pStyle w:val="Overskrift3"/>
       </w:pPr>
-      <w:bookmarkStart w:id="23" w:name="_Toc469305968"/>
+      <w:bookmarkStart w:id="22" w:name="_Toc469305968"/>
+    </w:p>
+    <w:p>
+      <w:pPr>
+        <w:pStyle w:val="Overskrift3"/>
+      </w:pPr>
       <w:r>
         <w:t>Product list view</w:t>
       </w:r>
-      <w:bookmarkEnd w:id="23"/>
+      <w:bookmarkEnd w:id="22"/>
     </w:p>
     <w:p/>
     <w:tbl>
@@ -3906,11 +3864,11 @@
       <w:pPr>
         <w:pStyle w:val="Overskrift3"/>
       </w:pPr>
-      <w:bookmarkStart w:id="24" w:name="_Toc469305969"/>
+      <w:bookmarkStart w:id="23" w:name="_Toc469305969"/>
       <w:r>
         <w:t>Create product view</w:t>
       </w:r>
-      <w:bookmarkEnd w:id="24"/>
+      <w:bookmarkEnd w:id="23"/>
     </w:p>
     <w:p/>
     <w:tbl>
@@ -3989,11 +3947,11 @@
       <w:pPr>
         <w:pStyle w:val="Overskrift2"/>
       </w:pPr>
-      <w:bookmarkStart w:id="25" w:name="_Toc469305970"/>
+      <w:bookmarkStart w:id="24" w:name="_Toc469305970"/>
       <w:r>
         <w:t>Uml Diagrams</w:t>
       </w:r>
-      <w:bookmarkEnd w:id="25"/>
+      <w:bookmarkEnd w:id="24"/>
     </w:p>
     <w:p>
       <w:r>
@@ -4004,22 +3962,22 @@
       <w:pPr>
         <w:pStyle w:val="Overskrift3"/>
       </w:pPr>
-      <w:bookmarkStart w:id="26" w:name="_Toc469305971"/>
+      <w:bookmarkStart w:id="25" w:name="_Toc469305971"/>
       <w:r>
         <w:t>Domain Model</w:t>
       </w:r>
-      <w:bookmarkEnd w:id="26"/>
+      <w:bookmarkEnd w:id="25"/>
     </w:p>
     <w:p/>
     <w:p>
       <w:pPr>
         <w:pStyle w:val="Overskrift3"/>
       </w:pPr>
-      <w:bookmarkStart w:id="27" w:name="_Toc469305972"/>
+      <w:bookmarkStart w:id="26" w:name="_Toc469305972"/>
       <w:r>
         <w:t>Mapping between controllers and views</w:t>
       </w:r>
-      <w:bookmarkEnd w:id="27"/>
+      <w:bookmarkEnd w:id="26"/>
     </w:p>
     <w:p>
       <w:r>
@@ -4050,9 +4008,22 @@
       <w:pPr>
         <w:pStyle w:val="Overskrift2"/>
       </w:pPr>
-      <w:bookmarkStart w:id="28" w:name="_Toc469305973"/>
+      <w:bookmarkStart w:id="27" w:name="_Toc469305973"/>
       <w:r>
         <w:t>Layout and Views</w:t>
+      </w:r>
+      <w:bookmarkEnd w:id="27"/>
+    </w:p>
+    <w:p/>
+    <w:p/>
+    <w:p>
+      <w:pPr>
+        <w:pStyle w:val="Overskrift2"/>
+      </w:pPr>
+      <w:bookmarkStart w:id="28" w:name="_Toc469305974"/>
+      <w:r>
+        <w:lastRenderedPageBreak/>
+        <w:t>Model validation</w:t>
       </w:r>
       <w:bookmarkEnd w:id="28"/>
     </w:p>
@@ -4062,46 +4033,42 @@
       <w:pPr>
         <w:pStyle w:val="Overskrift2"/>
       </w:pPr>
-      <w:bookmarkStart w:id="29" w:name="_Toc469305974"/>
-      <w:r>
-        <w:lastRenderedPageBreak/>
-        <w:t>Model validation</w:t>
+      <w:bookmarkStart w:id="29" w:name="_Toc469305975"/>
+      <w:r>
+        <w:t>Entity Framework</w:t>
       </w:r>
       <w:bookmarkEnd w:id="29"/>
     </w:p>
-    <w:p/>
-    <w:p/>
     <w:p>
-      <w:pPr>
-        <w:pStyle w:val="Overskrift2"/>
-      </w:pPr>
-      <w:bookmarkStart w:id="30" w:name="_Toc469305975"/>
-      <w:r>
-        <w:t>Entity Framework</w:t>
+      <w:r>
+        <w:t>In the implementation of the database for our website, we have used the Entity Framework package</w:t>
+      </w:r>
+    </w:p>
+    <w:p>
+      <w:pPr>
+        <w:pStyle w:val="Overskrift3"/>
+      </w:pPr>
+      <w:bookmarkStart w:id="30" w:name="_Toc469305976"/>
+      <w:r>
+        <w:t>Database migration</w:t>
       </w:r>
       <w:bookmarkEnd w:id="30"/>
     </w:p>
     <w:p/>
     <w:p>
       <w:pPr>
-        <w:pStyle w:val="Overskrift3"/>
-      </w:pPr>
-      <w:bookmarkStart w:id="31" w:name="_Toc469305976"/>
-      <w:r>
-        <w:t>Database migration</w:t>
+        <w:pStyle w:val="Overskrift1"/>
+      </w:pPr>
+      <w:bookmarkStart w:id="31" w:name="_Toc469305977"/>
+      <w:r>
+        <w:t>C</w:t>
+      </w:r>
+      <w:bookmarkStart w:id="32" w:name="_GoBack"/>
+      <w:bookmarkEnd w:id="32"/>
+      <w:r>
+        <w:t>ONCLUSION</w:t>
       </w:r>
       <w:bookmarkEnd w:id="31"/>
-    </w:p>
-    <w:p/>
-    <w:p>
-      <w:pPr>
-        <w:pStyle w:val="Overskrift1"/>
-      </w:pPr>
-      <w:bookmarkStart w:id="32" w:name="_Toc469305977"/>
-      <w:r>
-        <w:t>CONCLUSION</w:t>
-      </w:r>
-      <w:bookmarkEnd w:id="32"/>
     </w:p>
     <w:p/>
     <w:sectPr>
@@ -4195,7 +4162,7 @@
             <w:noProof/>
             <w:lang w:val="da-DK"/>
           </w:rPr>
-          <w:t>1</w:t>
+          <w:t>11</w:t>
         </w:r>
         <w:r>
           <w:fldChar w:fldCharType="end"/>
@@ -7375,7 +7342,7 @@
 </file>
 
 <file path=customXml/itemProps1.xml><?xml version="1.0" encoding="utf-8"?>
-<ds:datastoreItem xmlns:ds="http://schemas.openxmlformats.org/officeDocument/2006/customXml" ds:itemID="{236919A6-51AD-4F23-B8C7-0314190F149A}">
+<ds:datastoreItem xmlns:ds="http://schemas.openxmlformats.org/officeDocument/2006/customXml" ds:itemID="{8EE56F49-5C95-488C-AC89-238D41230091}">
   <ds:schemaRefs>
     <ds:schemaRef ds:uri="http://schemas.openxmlformats.org/officeDocument/2006/bibliography"/>
   </ds:schemaRefs>

</xml_diff>

<commit_message>
Removed the handling of nullable values in the Repository class. Added extra handling of nullable values in controller class instead of the Repository.
</commit_message>
<xml_diff>
--- a/bgs.docx
+++ b/bgs.docx
@@ -1,6 +1,6 @@
 
 <file path=word/document.xml><?xml version="1.0" encoding="utf-8"?>
-<w:document xmlns:wpc="http://schemas.microsoft.com/office/word/2010/wordprocessingCanvas" xmlns:cx="http://schemas.microsoft.com/office/drawing/2014/chartex" xmlns:cx1="http://schemas.microsoft.com/office/drawing/2015/9/8/chartex" xmlns:cx2="http://schemas.microsoft.com/office/drawing/2015/10/21/chartex" xmlns:mc="http://schemas.openxmlformats.org/markup-compatibility/2006" xmlns:o="urn:schemas-microsoft-com:office:office" xmlns:r="http://schemas.openxmlformats.org/officeDocument/2006/relationships" xmlns:m="http://schemas.openxmlformats.org/officeDocument/2006/math" xmlns:v="urn:schemas-microsoft-com:vml" xmlns:wp14="http://schemas.microsoft.com/office/word/2010/wordprocessingDrawing" xmlns:wp="http://schemas.openxmlformats.org/drawingml/2006/wordprocessingDrawing" xmlns:w10="urn:schemas-microsoft-com:office:word" xmlns:w="http://schemas.openxmlformats.org/wordprocessingml/2006/main" xmlns:w14="http://schemas.microsoft.com/office/word/2010/wordml" xmlns:w15="http://schemas.microsoft.com/office/word/2012/wordml" xmlns:w16se="http://schemas.microsoft.com/office/word/2015/wordml/symex" xmlns:wpg="http://schemas.microsoft.com/office/word/2010/wordprocessingGroup" xmlns:wpi="http://schemas.microsoft.com/office/word/2010/wordprocessingInk" xmlns:wne="http://schemas.microsoft.com/office/word/2006/wordml" xmlns:wps="http://schemas.microsoft.com/office/word/2010/wordprocessingShape" mc:Ignorable="w14 w15 w16se wp14">
+<w:document xmlns:wpc="http://schemas.microsoft.com/office/word/2010/wordprocessingCanvas" xmlns:mc="http://schemas.openxmlformats.org/markup-compatibility/2006" xmlns:o="urn:schemas-microsoft-com:office:office" xmlns:r="http://schemas.openxmlformats.org/officeDocument/2006/relationships" xmlns:m="http://schemas.openxmlformats.org/officeDocument/2006/math" xmlns:v="urn:schemas-microsoft-com:vml" xmlns:wp14="http://schemas.microsoft.com/office/word/2010/wordprocessingDrawing" xmlns:wp="http://schemas.openxmlformats.org/drawingml/2006/wordprocessingDrawing" xmlns:w10="urn:schemas-microsoft-com:office:word" xmlns:w="http://schemas.openxmlformats.org/wordprocessingml/2006/main" xmlns:w14="http://schemas.microsoft.com/office/word/2010/wordml" xmlns:w15="http://schemas.microsoft.com/office/word/2012/wordml" xmlns:wpg="http://schemas.microsoft.com/office/word/2010/wordprocessingGroup" xmlns:wpi="http://schemas.microsoft.com/office/word/2010/wordprocessingInk" xmlns:wne="http://schemas.microsoft.com/office/word/2006/wordml" xmlns:wps="http://schemas.microsoft.com/office/word/2010/wordprocessingShape" mc:Ignorable="w14 w15 wp14">
   <w:body>
     <w:p>
       <w:pPr>
@@ -14,7 +14,7 @@
       <w:r>
         <w:rPr>
           <w:noProof/>
-          <w:lang w:eastAsia="en-GB"/>
+          <w:lang w:val="da-DK" w:eastAsia="da-DK"/>
         </w:rPr>
         <w:drawing>
           <wp:inline distT="0" distB="0" distL="0" distR="0" wp14:anchorId="0446AF6B" wp14:editId="26C45C9C">
@@ -73,7 +73,7 @@
     <w:bookmarkEnd w:id="4"/>
     <w:p>
       <w:pPr>
-        <w:pStyle w:val="Title"/>
+        <w:pStyle w:val="Titel"/>
       </w:pPr>
       <w:r>
         <w:t>BoardGameSleeves.com</w:t>
@@ -81,7 +81,7 @@
     </w:p>
     <w:p>
       <w:pPr>
-        <w:pStyle w:val="Subtitle"/>
+        <w:pStyle w:val="Undertitel"/>
       </w:pPr>
       <w:sdt>
         <w:sdtPr>
@@ -151,7 +151,7 @@
       <w:sdtContent>
         <w:p>
           <w:pPr>
-            <w:pStyle w:val="TOCHeading"/>
+            <w:pStyle w:val="Overskrift"/>
             <w:rPr>
               <w:lang w:val="en-US"/>
             </w:rPr>
@@ -167,7 +167,7 @@
         </w:p>
         <w:p>
           <w:pPr>
-            <w:pStyle w:val="TOC1"/>
+            <w:pStyle w:val="Indholdsfortegnelse1"/>
             <w:tabs>
               <w:tab w:val="right" w:leader="dot" w:pos="8636"/>
             </w:tabs>
@@ -175,7 +175,7 @@
               <w:rFonts w:asciiTheme="minorHAnsi" w:eastAsiaTheme="minorEastAsia" w:hAnsiTheme="minorHAnsi"/>
               <w:noProof/>
               <w:color w:val="auto"/>
-              <w:lang w:eastAsia="da-DK"/>
+              <w:lang w:val="da-DK" w:eastAsia="da-DK"/>
             </w:rPr>
           </w:pPr>
           <w:r>
@@ -187,7 +187,7 @@
           <w:r>
             <w:fldChar w:fldCharType="separate"/>
           </w:r>
-          <w:hyperlink w:anchor="_Toc469305956" w:history="1">
+          <w:hyperlink w:anchor="_Toc469395916" w:history="1">
             <w:r>
               <w:rPr>
                 <w:rStyle w:val="Hyperlink"/>
@@ -214,7 +214,7 @@
                 <w:noProof/>
                 <w:webHidden/>
               </w:rPr>
-              <w:instrText xml:space="preserve"> PAGEREF _Toc469305956 \h </w:instrText>
+              <w:instrText xml:space="preserve"> PAGEREF _Toc469395916 \h </w:instrText>
             </w:r>
             <w:r>
               <w:rPr>
@@ -247,7 +247,7 @@
         </w:p>
         <w:p>
           <w:pPr>
-            <w:pStyle w:val="TOC1"/>
+            <w:pStyle w:val="Indholdsfortegnelse1"/>
             <w:tabs>
               <w:tab w:val="right" w:leader="dot" w:pos="8636"/>
             </w:tabs>
@@ -255,10 +255,10 @@
               <w:rFonts w:asciiTheme="minorHAnsi" w:eastAsiaTheme="minorEastAsia" w:hAnsiTheme="minorHAnsi"/>
               <w:noProof/>
               <w:color w:val="auto"/>
-              <w:lang w:eastAsia="da-DK"/>
+              <w:lang w:val="da-DK" w:eastAsia="da-DK"/>
             </w:rPr>
           </w:pPr>
-          <w:hyperlink w:anchor="_Toc469305957" w:history="1">
+          <w:hyperlink w:anchor="_Toc469395917" w:history="1">
             <w:r>
               <w:rPr>
                 <w:rStyle w:val="Hyperlink"/>
@@ -285,7 +285,7 @@
                 <w:noProof/>
                 <w:webHidden/>
               </w:rPr>
-              <w:instrText xml:space="preserve"> PAGEREF _Toc469305957 \h </w:instrText>
+              <w:instrText xml:space="preserve"> PAGEREF _Toc469395917 \h </w:instrText>
             </w:r>
             <w:r>
               <w:rPr>
@@ -318,7 +318,7 @@
         </w:p>
         <w:p>
           <w:pPr>
-            <w:pStyle w:val="TOC2"/>
+            <w:pStyle w:val="Indholdsfortegnelse2"/>
             <w:tabs>
               <w:tab w:val="right" w:leader="dot" w:pos="8636"/>
             </w:tabs>
@@ -326,10 +326,10 @@
               <w:rFonts w:asciiTheme="minorHAnsi" w:eastAsiaTheme="minorEastAsia" w:hAnsiTheme="minorHAnsi"/>
               <w:noProof/>
               <w:color w:val="auto"/>
-              <w:lang w:eastAsia="da-DK"/>
+              <w:lang w:val="da-DK" w:eastAsia="da-DK"/>
             </w:rPr>
           </w:pPr>
-          <w:hyperlink w:anchor="_Toc469305958" w:history="1">
+          <w:hyperlink w:anchor="_Toc469395918" w:history="1">
             <w:r>
               <w:rPr>
                 <w:rStyle w:val="Hyperlink"/>
@@ -356,7 +356,7 @@
                 <w:noProof/>
                 <w:webHidden/>
               </w:rPr>
-              <w:instrText xml:space="preserve"> PAGEREF _Toc469305958 \h </w:instrText>
+              <w:instrText xml:space="preserve"> PAGEREF _Toc469395918 \h </w:instrText>
             </w:r>
             <w:r>
               <w:rPr>
@@ -389,7 +389,7 @@
         </w:p>
         <w:p>
           <w:pPr>
-            <w:pStyle w:val="TOC2"/>
+            <w:pStyle w:val="Indholdsfortegnelse2"/>
             <w:tabs>
               <w:tab w:val="right" w:leader="dot" w:pos="8636"/>
             </w:tabs>
@@ -397,10 +397,10 @@
               <w:rFonts w:asciiTheme="minorHAnsi" w:eastAsiaTheme="minorEastAsia" w:hAnsiTheme="minorHAnsi"/>
               <w:noProof/>
               <w:color w:val="auto"/>
-              <w:lang w:eastAsia="da-DK"/>
+              <w:lang w:val="da-DK" w:eastAsia="da-DK"/>
             </w:rPr>
           </w:pPr>
-          <w:hyperlink w:anchor="_Toc469305959" w:history="1">
+          <w:hyperlink w:anchor="_Toc469395919" w:history="1">
             <w:r>
               <w:rPr>
                 <w:rStyle w:val="Hyperlink"/>
@@ -427,7 +427,7 @@
                 <w:noProof/>
                 <w:webHidden/>
               </w:rPr>
-              <w:instrText xml:space="preserve"> PAGEREF _Toc469305959 \h </w:instrText>
+              <w:instrText xml:space="preserve"> PAGEREF _Toc469395919 \h </w:instrText>
             </w:r>
             <w:r>
               <w:rPr>
@@ -460,7 +460,7 @@
         </w:p>
         <w:p>
           <w:pPr>
-            <w:pStyle w:val="TOC2"/>
+            <w:pStyle w:val="Indholdsfortegnelse2"/>
             <w:tabs>
               <w:tab w:val="right" w:leader="dot" w:pos="8636"/>
             </w:tabs>
@@ -468,10 +468,10 @@
               <w:rFonts w:asciiTheme="minorHAnsi" w:eastAsiaTheme="minorEastAsia" w:hAnsiTheme="minorHAnsi"/>
               <w:noProof/>
               <w:color w:val="auto"/>
-              <w:lang w:eastAsia="da-DK"/>
+              <w:lang w:val="da-DK" w:eastAsia="da-DK"/>
             </w:rPr>
           </w:pPr>
-          <w:hyperlink w:anchor="_Toc469305960" w:history="1">
+          <w:hyperlink w:anchor="_Toc469395920" w:history="1">
             <w:r>
               <w:rPr>
                 <w:rStyle w:val="Hyperlink"/>
@@ -498,7 +498,7 @@
                 <w:noProof/>
                 <w:webHidden/>
               </w:rPr>
-              <w:instrText xml:space="preserve"> PAGEREF _Toc469305960 \h </w:instrText>
+              <w:instrText xml:space="preserve"> PAGEREF _Toc469395920 \h </w:instrText>
             </w:r>
             <w:r>
               <w:rPr>
@@ -531,7 +531,7 @@
         </w:p>
         <w:p>
           <w:pPr>
-            <w:pStyle w:val="TOC1"/>
+            <w:pStyle w:val="Indholdsfortegnelse1"/>
             <w:tabs>
               <w:tab w:val="right" w:leader="dot" w:pos="8636"/>
             </w:tabs>
@@ -539,10 +539,10 @@
               <w:rFonts w:asciiTheme="minorHAnsi" w:eastAsiaTheme="minorEastAsia" w:hAnsiTheme="minorHAnsi"/>
               <w:noProof/>
               <w:color w:val="auto"/>
-              <w:lang w:eastAsia="da-DK"/>
+              <w:lang w:val="da-DK" w:eastAsia="da-DK"/>
             </w:rPr>
           </w:pPr>
-          <w:hyperlink w:anchor="_Toc469305961" w:history="1">
+          <w:hyperlink w:anchor="_Toc469395921" w:history="1">
             <w:r>
               <w:rPr>
                 <w:rStyle w:val="Hyperlink"/>
@@ -569,7 +569,7 @@
                 <w:noProof/>
                 <w:webHidden/>
               </w:rPr>
-              <w:instrText xml:space="preserve"> PAGEREF _Toc469305961 \h </w:instrText>
+              <w:instrText xml:space="preserve"> PAGEREF _Toc469395921 \h </w:instrText>
             </w:r>
             <w:r>
               <w:rPr>
@@ -589,7 +589,7 @@
                 <w:noProof/>
                 <w:webHidden/>
               </w:rPr>
-              <w:t>5</w:t>
+              <w:t>6</w:t>
             </w:r>
             <w:r>
               <w:rPr>
@@ -602,7 +602,7 @@
         </w:p>
         <w:p>
           <w:pPr>
-            <w:pStyle w:val="TOC2"/>
+            <w:pStyle w:val="Indholdsfortegnelse2"/>
             <w:tabs>
               <w:tab w:val="right" w:leader="dot" w:pos="8636"/>
             </w:tabs>
@@ -610,16 +610,16 @@
               <w:rFonts w:asciiTheme="minorHAnsi" w:eastAsiaTheme="minorEastAsia" w:hAnsiTheme="minorHAnsi"/>
               <w:noProof/>
               <w:color w:val="auto"/>
-              <w:lang w:eastAsia="da-DK"/>
+              <w:lang w:val="da-DK" w:eastAsia="da-DK"/>
             </w:rPr>
           </w:pPr>
-          <w:hyperlink w:anchor="_Toc469305962" w:history="1">
+          <w:hyperlink w:anchor="_Toc469395922" w:history="1">
             <w:r>
               <w:rPr>
                 <w:rStyle w:val="Hyperlink"/>
                 <w:noProof/>
               </w:rPr>
-              <w:t>Page layout</w:t>
+              <w:t>Visual ELEMENTS</w:t>
             </w:r>
             <w:r>
               <w:rPr>
@@ -640,7 +640,7 @@
                 <w:noProof/>
                 <w:webHidden/>
               </w:rPr>
-              <w:instrText xml:space="preserve"> PAGEREF _Toc469305962 \h </w:instrText>
+              <w:instrText xml:space="preserve"> PAGEREF _Toc469395922 \h </w:instrText>
             </w:r>
             <w:r>
               <w:rPr>
@@ -660,7 +660,7 @@
                 <w:noProof/>
                 <w:webHidden/>
               </w:rPr>
-              <w:t>5</w:t>
+              <w:t>6</w:t>
             </w:r>
             <w:r>
               <w:rPr>
@@ -673,7 +673,7 @@
         </w:p>
         <w:p>
           <w:pPr>
-            <w:pStyle w:val="TOC2"/>
+            <w:pStyle w:val="Indholdsfortegnelse2"/>
             <w:tabs>
               <w:tab w:val="right" w:leader="dot" w:pos="8636"/>
             </w:tabs>
@@ -681,16 +681,16 @@
               <w:rFonts w:asciiTheme="minorHAnsi" w:eastAsiaTheme="minorEastAsia" w:hAnsiTheme="minorHAnsi"/>
               <w:noProof/>
               <w:color w:val="auto"/>
-              <w:lang w:eastAsia="da-DK"/>
+              <w:lang w:val="da-DK" w:eastAsia="da-DK"/>
             </w:rPr>
           </w:pPr>
-          <w:hyperlink w:anchor="_Toc469305963" w:history="1">
+          <w:hyperlink w:anchor="_Toc469395923" w:history="1">
             <w:r>
               <w:rPr>
                 <w:rStyle w:val="Hyperlink"/>
                 <w:noProof/>
               </w:rPr>
-              <w:t>Sketches</w:t>
+              <w:t>Page layout</w:t>
             </w:r>
             <w:r>
               <w:rPr>
@@ -711,7 +711,7 @@
                 <w:noProof/>
                 <w:webHidden/>
               </w:rPr>
-              <w:instrText xml:space="preserve"> PAGEREF _Toc469305963 \h </w:instrText>
+              <w:instrText xml:space="preserve"> PAGEREF _Toc469395923 \h </w:instrText>
             </w:r>
             <w:r>
               <w:rPr>
@@ -731,7 +731,7 @@
                 <w:noProof/>
                 <w:webHidden/>
               </w:rPr>
-              <w:t>5</w:t>
+              <w:t>6</w:t>
             </w:r>
             <w:r>
               <w:rPr>
@@ -744,7 +744,7 @@
         </w:p>
         <w:p>
           <w:pPr>
-            <w:pStyle w:val="TOC3"/>
+            <w:pStyle w:val="Indholdsfortegnelse2"/>
             <w:tabs>
               <w:tab w:val="right" w:leader="dot" w:pos="8636"/>
             </w:tabs>
@@ -752,16 +752,16 @@
               <w:rFonts w:asciiTheme="minorHAnsi" w:eastAsiaTheme="minorEastAsia" w:hAnsiTheme="minorHAnsi"/>
               <w:noProof/>
               <w:color w:val="auto"/>
-              <w:lang w:eastAsia="da-DK"/>
+              <w:lang w:val="da-DK" w:eastAsia="da-DK"/>
             </w:rPr>
           </w:pPr>
-          <w:hyperlink w:anchor="_Toc469305964" w:history="1">
+          <w:hyperlink w:anchor="_Toc469395924" w:history="1">
             <w:r>
               <w:rPr>
                 <w:rStyle w:val="Hyperlink"/>
                 <w:noProof/>
               </w:rPr>
-              <w:t>List Sleeves View</w:t>
+              <w:t>Sketches</w:t>
             </w:r>
             <w:r>
               <w:rPr>
@@ -782,7 +782,7 @@
                 <w:noProof/>
                 <w:webHidden/>
               </w:rPr>
-              <w:instrText xml:space="preserve"> PAGEREF _Toc469305964 \h </w:instrText>
+              <w:instrText xml:space="preserve"> PAGEREF _Toc469395924 \h </w:instrText>
             </w:r>
             <w:r>
               <w:rPr>
@@ -815,7 +815,7 @@
         </w:p>
         <w:p>
           <w:pPr>
-            <w:pStyle w:val="TOC3"/>
+            <w:pStyle w:val="Indholdsfortegnelse3"/>
             <w:tabs>
               <w:tab w:val="right" w:leader="dot" w:pos="8636"/>
             </w:tabs>
@@ -823,16 +823,16 @@
               <w:rFonts w:asciiTheme="minorHAnsi" w:eastAsiaTheme="minorEastAsia" w:hAnsiTheme="minorHAnsi"/>
               <w:noProof/>
               <w:color w:val="auto"/>
-              <w:lang w:eastAsia="da-DK"/>
+              <w:lang w:val="da-DK" w:eastAsia="da-DK"/>
             </w:rPr>
           </w:pPr>
-          <w:hyperlink w:anchor="_Toc469305965" w:history="1">
+          <w:hyperlink w:anchor="_Toc469395925" w:history="1">
             <w:r>
               <w:rPr>
                 <w:rStyle w:val="Hyperlink"/>
                 <w:noProof/>
               </w:rPr>
-              <w:t>Cart Information</w:t>
+              <w:t>List Sleeves View (public area)</w:t>
             </w:r>
             <w:r>
               <w:rPr>
@@ -853,7 +853,7 @@
                 <w:noProof/>
                 <w:webHidden/>
               </w:rPr>
-              <w:instrText xml:space="preserve"> PAGEREF _Toc469305965 \h </w:instrText>
+              <w:instrText xml:space="preserve"> PAGEREF _Toc469395925 \h </w:instrText>
             </w:r>
             <w:r>
               <w:rPr>
@@ -873,7 +873,7 @@
                 <w:noProof/>
                 <w:webHidden/>
               </w:rPr>
-              <w:t>6</w:t>
+              <w:t>7</w:t>
             </w:r>
             <w:r>
               <w:rPr>
@@ -886,7 +886,7 @@
         </w:p>
         <w:p>
           <w:pPr>
-            <w:pStyle w:val="TOC3"/>
+            <w:pStyle w:val="Indholdsfortegnelse3"/>
             <w:tabs>
               <w:tab w:val="right" w:leader="dot" w:pos="8636"/>
             </w:tabs>
@@ -894,16 +894,16 @@
               <w:rFonts w:asciiTheme="minorHAnsi" w:eastAsiaTheme="minorEastAsia" w:hAnsiTheme="minorHAnsi"/>
               <w:noProof/>
               <w:color w:val="auto"/>
-              <w:lang w:eastAsia="da-DK"/>
+              <w:lang w:val="da-DK" w:eastAsia="da-DK"/>
             </w:rPr>
           </w:pPr>
-          <w:hyperlink w:anchor="_Toc469305966" w:history="1">
+          <w:hyperlink w:anchor="_Toc469395926" w:history="1">
             <w:r>
               <w:rPr>
                 <w:rStyle w:val="Hyperlink"/>
                 <w:noProof/>
               </w:rPr>
-              <w:t>Checkout View</w:t>
+              <w:t>Cart Information (public area)</w:t>
             </w:r>
             <w:r>
               <w:rPr>
@@ -924,7 +924,7 @@
                 <w:noProof/>
                 <w:webHidden/>
               </w:rPr>
-              <w:instrText xml:space="preserve"> PAGEREF _Toc469305966 \h </w:instrText>
+              <w:instrText xml:space="preserve"> PAGEREF _Toc469395926 \h </w:instrText>
             </w:r>
             <w:r>
               <w:rPr>
@@ -957,7 +957,7 @@
         </w:p>
         <w:p>
           <w:pPr>
-            <w:pStyle w:val="TOC3"/>
+            <w:pStyle w:val="Indholdsfortegnelse3"/>
             <w:tabs>
               <w:tab w:val="right" w:leader="dot" w:pos="8636"/>
             </w:tabs>
@@ -965,16 +965,16 @@
               <w:rFonts w:asciiTheme="minorHAnsi" w:eastAsiaTheme="minorEastAsia" w:hAnsiTheme="minorHAnsi"/>
               <w:noProof/>
               <w:color w:val="auto"/>
-              <w:lang w:eastAsia="da-DK"/>
+              <w:lang w:val="da-DK" w:eastAsia="da-DK"/>
             </w:rPr>
           </w:pPr>
-          <w:hyperlink w:anchor="_Toc469305967" w:history="1">
+          <w:hyperlink w:anchor="_Toc469395927" w:history="1">
             <w:r>
               <w:rPr>
                 <w:rStyle w:val="Hyperlink"/>
                 <w:noProof/>
               </w:rPr>
-              <w:t>Product details view</w:t>
+              <w:t>Checkout View (public area)</w:t>
             </w:r>
             <w:r>
               <w:rPr>
@@ -995,7 +995,7 @@
                 <w:noProof/>
                 <w:webHidden/>
               </w:rPr>
-              <w:instrText xml:space="preserve"> PAGEREF _Toc469305967 \h </w:instrText>
+              <w:instrText xml:space="preserve"> PAGEREF _Toc469395927 \h </w:instrText>
             </w:r>
             <w:r>
               <w:rPr>
@@ -1028,7 +1028,7 @@
         </w:p>
         <w:p>
           <w:pPr>
-            <w:pStyle w:val="TOC3"/>
+            <w:pStyle w:val="Indholdsfortegnelse3"/>
             <w:tabs>
               <w:tab w:val="right" w:leader="dot" w:pos="8636"/>
             </w:tabs>
@@ -1036,16 +1036,16 @@
               <w:rFonts w:asciiTheme="minorHAnsi" w:eastAsiaTheme="minorEastAsia" w:hAnsiTheme="minorHAnsi"/>
               <w:noProof/>
               <w:color w:val="auto"/>
-              <w:lang w:eastAsia="da-DK"/>
+              <w:lang w:val="da-DK" w:eastAsia="da-DK"/>
             </w:rPr>
           </w:pPr>
-          <w:hyperlink w:anchor="_Toc469305968" w:history="1">
+          <w:hyperlink w:anchor="_Toc469395928" w:history="1">
             <w:r>
               <w:rPr>
                 <w:rStyle w:val="Hyperlink"/>
                 <w:noProof/>
               </w:rPr>
-              <w:t>Product list view</w:t>
+              <w:t>Product details view (public area)</w:t>
             </w:r>
             <w:r>
               <w:rPr>
@@ -1066,7 +1066,7 @@
                 <w:noProof/>
                 <w:webHidden/>
               </w:rPr>
-              <w:instrText xml:space="preserve"> PAGEREF _Toc469305968 \h </w:instrText>
+              <w:instrText xml:space="preserve"> PAGEREF _Toc469395928 \h </w:instrText>
             </w:r>
             <w:r>
               <w:rPr>
@@ -1099,7 +1099,7 @@
         </w:p>
         <w:p>
           <w:pPr>
-            <w:pStyle w:val="TOC3"/>
+            <w:pStyle w:val="Indholdsfortegnelse3"/>
             <w:tabs>
               <w:tab w:val="right" w:leader="dot" w:pos="8636"/>
             </w:tabs>
@@ -1107,16 +1107,16 @@
               <w:rFonts w:asciiTheme="minorHAnsi" w:eastAsiaTheme="minorEastAsia" w:hAnsiTheme="minorHAnsi"/>
               <w:noProof/>
               <w:color w:val="auto"/>
-              <w:lang w:eastAsia="da-DK"/>
+              <w:lang w:val="da-DK" w:eastAsia="da-DK"/>
             </w:rPr>
           </w:pPr>
-          <w:hyperlink w:anchor="_Toc469305969" w:history="1">
+          <w:hyperlink w:anchor="_Toc469395929" w:history="1">
             <w:r>
               <w:rPr>
                 <w:rStyle w:val="Hyperlink"/>
                 <w:noProof/>
               </w:rPr>
-              <w:t>Create product view</w:t>
+              <w:t>Product list view (admin area)</w:t>
             </w:r>
             <w:r>
               <w:rPr>
@@ -1137,7 +1137,7 @@
                 <w:noProof/>
                 <w:webHidden/>
               </w:rPr>
-              <w:instrText xml:space="preserve"> PAGEREF _Toc469305969 \h </w:instrText>
+              <w:instrText xml:space="preserve"> PAGEREF _Toc469395929 \h </w:instrText>
             </w:r>
             <w:r>
               <w:rPr>
@@ -1170,7 +1170,7 @@
         </w:p>
         <w:p>
           <w:pPr>
-            <w:pStyle w:val="TOC2"/>
+            <w:pStyle w:val="Indholdsfortegnelse3"/>
             <w:tabs>
               <w:tab w:val="right" w:leader="dot" w:pos="8636"/>
             </w:tabs>
@@ -1178,16 +1178,16 @@
               <w:rFonts w:asciiTheme="minorHAnsi" w:eastAsiaTheme="minorEastAsia" w:hAnsiTheme="minorHAnsi"/>
               <w:noProof/>
               <w:color w:val="auto"/>
-              <w:lang w:eastAsia="da-DK"/>
+              <w:lang w:val="da-DK" w:eastAsia="da-DK"/>
             </w:rPr>
           </w:pPr>
-          <w:hyperlink w:anchor="_Toc469305970" w:history="1">
+          <w:hyperlink w:anchor="_Toc469395930" w:history="1">
             <w:r>
               <w:rPr>
                 <w:rStyle w:val="Hyperlink"/>
                 <w:noProof/>
               </w:rPr>
-              <w:t>Uml Diagrams</w:t>
+              <w:t>Create product view (admin area)</w:t>
             </w:r>
             <w:r>
               <w:rPr>
@@ -1208,7 +1208,7 @@
                 <w:noProof/>
                 <w:webHidden/>
               </w:rPr>
-              <w:instrText xml:space="preserve"> PAGEREF _Toc469305970 \h </w:instrText>
+              <w:instrText xml:space="preserve"> PAGEREF _Toc469395930 \h </w:instrText>
             </w:r>
             <w:r>
               <w:rPr>
@@ -1228,7 +1228,7 @@
                 <w:noProof/>
                 <w:webHidden/>
               </w:rPr>
-              <w:t>10</w:t>
+              <w:t>9</w:t>
             </w:r>
             <w:r>
               <w:rPr>
@@ -1241,7 +1241,7 @@
         </w:p>
         <w:p>
           <w:pPr>
-            <w:pStyle w:val="TOC3"/>
+            <w:pStyle w:val="Indholdsfortegnelse3"/>
             <w:tabs>
               <w:tab w:val="right" w:leader="dot" w:pos="8636"/>
             </w:tabs>
@@ -1249,16 +1249,16 @@
               <w:rFonts w:asciiTheme="minorHAnsi" w:eastAsiaTheme="minorEastAsia" w:hAnsiTheme="minorHAnsi"/>
               <w:noProof/>
               <w:color w:val="auto"/>
-              <w:lang w:eastAsia="da-DK"/>
+              <w:lang w:val="da-DK" w:eastAsia="da-DK"/>
             </w:rPr>
           </w:pPr>
-          <w:hyperlink w:anchor="_Toc469305971" w:history="1">
+          <w:hyperlink w:anchor="_Toc469395931" w:history="1">
             <w:r>
               <w:rPr>
                 <w:rStyle w:val="Hyperlink"/>
                 <w:noProof/>
               </w:rPr>
-              <w:t>Domain Model</w:t>
+              <w:t>Grid</w:t>
             </w:r>
             <w:r>
               <w:rPr>
@@ -1279,7 +1279,7 @@
                 <w:noProof/>
                 <w:webHidden/>
               </w:rPr>
-              <w:instrText xml:space="preserve"> PAGEREF _Toc469305971 \h </w:instrText>
+              <w:instrText xml:space="preserve"> PAGEREF _Toc469395931 \h </w:instrText>
             </w:r>
             <w:r>
               <w:rPr>
@@ -1312,7 +1312,7 @@
         </w:p>
         <w:p>
           <w:pPr>
-            <w:pStyle w:val="TOC3"/>
+            <w:pStyle w:val="Indholdsfortegnelse2"/>
             <w:tabs>
               <w:tab w:val="right" w:leader="dot" w:pos="8636"/>
             </w:tabs>
@@ -1320,16 +1320,16 @@
               <w:rFonts w:asciiTheme="minorHAnsi" w:eastAsiaTheme="minorEastAsia" w:hAnsiTheme="minorHAnsi"/>
               <w:noProof/>
               <w:color w:val="auto"/>
-              <w:lang w:eastAsia="da-DK"/>
+              <w:lang w:val="da-DK" w:eastAsia="da-DK"/>
             </w:rPr>
           </w:pPr>
-          <w:hyperlink w:anchor="_Toc469305972" w:history="1">
+          <w:hyperlink w:anchor="_Toc469395932" w:history="1">
             <w:r>
               <w:rPr>
                 <w:rStyle w:val="Hyperlink"/>
                 <w:noProof/>
               </w:rPr>
-              <w:t>Mapping between controllers and views</w:t>
+              <w:t>Uml Diagrams</w:t>
             </w:r>
             <w:r>
               <w:rPr>
@@ -1350,7 +1350,7 @@
                 <w:noProof/>
                 <w:webHidden/>
               </w:rPr>
-              <w:instrText xml:space="preserve"> PAGEREF _Toc469305972 \h </w:instrText>
+              <w:instrText xml:space="preserve"> PAGEREF _Toc469395932 \h </w:instrText>
             </w:r>
             <w:r>
               <w:rPr>
@@ -1383,7 +1383,7 @@
         </w:p>
         <w:p>
           <w:pPr>
-            <w:pStyle w:val="TOC2"/>
+            <w:pStyle w:val="Indholdsfortegnelse3"/>
             <w:tabs>
               <w:tab w:val="right" w:leader="dot" w:pos="8636"/>
             </w:tabs>
@@ -1391,16 +1391,16 @@
               <w:rFonts w:asciiTheme="minorHAnsi" w:eastAsiaTheme="minorEastAsia" w:hAnsiTheme="minorHAnsi"/>
               <w:noProof/>
               <w:color w:val="auto"/>
-              <w:lang w:eastAsia="da-DK"/>
+              <w:lang w:val="da-DK" w:eastAsia="da-DK"/>
             </w:rPr>
           </w:pPr>
-          <w:hyperlink w:anchor="_Toc469305973" w:history="1">
+          <w:hyperlink w:anchor="_Toc469395933" w:history="1">
             <w:r>
               <w:rPr>
                 <w:rStyle w:val="Hyperlink"/>
                 <w:noProof/>
               </w:rPr>
-              <w:t>Layout and Views</w:t>
+              <w:t>Domain Model</w:t>
             </w:r>
             <w:r>
               <w:rPr>
@@ -1421,7 +1421,7 @@
                 <w:noProof/>
                 <w:webHidden/>
               </w:rPr>
-              <w:instrText xml:space="preserve"> PAGEREF _Toc469305973 \h </w:instrText>
+              <w:instrText xml:space="preserve"> PAGEREF _Toc469395933 \h </w:instrText>
             </w:r>
             <w:r>
               <w:rPr>
@@ -1454,7 +1454,7 @@
         </w:p>
         <w:p>
           <w:pPr>
-            <w:pStyle w:val="TOC2"/>
+            <w:pStyle w:val="Indholdsfortegnelse3"/>
             <w:tabs>
               <w:tab w:val="right" w:leader="dot" w:pos="8636"/>
             </w:tabs>
@@ -1462,16 +1462,16 @@
               <w:rFonts w:asciiTheme="minorHAnsi" w:eastAsiaTheme="minorEastAsia" w:hAnsiTheme="minorHAnsi"/>
               <w:noProof/>
               <w:color w:val="auto"/>
-              <w:lang w:eastAsia="da-DK"/>
+              <w:lang w:val="da-DK" w:eastAsia="da-DK"/>
             </w:rPr>
           </w:pPr>
-          <w:hyperlink w:anchor="_Toc469305974" w:history="1">
+          <w:hyperlink w:anchor="_Toc469395934" w:history="1">
             <w:r>
               <w:rPr>
                 <w:rStyle w:val="Hyperlink"/>
                 <w:noProof/>
               </w:rPr>
-              <w:t>Model validation</w:t>
+              <w:t>Mapping between controllers and views</w:t>
             </w:r>
             <w:r>
               <w:rPr>
@@ -1492,7 +1492,7 @@
                 <w:noProof/>
                 <w:webHidden/>
               </w:rPr>
-              <w:instrText xml:space="preserve"> PAGEREF _Toc469305974 \h </w:instrText>
+              <w:instrText xml:space="preserve"> PAGEREF _Toc469395934 \h </w:instrText>
             </w:r>
             <w:r>
               <w:rPr>
@@ -1512,7 +1512,7 @@
                 <w:noProof/>
                 <w:webHidden/>
               </w:rPr>
-              <w:t>11</w:t>
+              <w:t>10</w:t>
             </w:r>
             <w:r>
               <w:rPr>
@@ -1525,7 +1525,7 @@
         </w:p>
         <w:p>
           <w:pPr>
-            <w:pStyle w:val="TOC2"/>
+            <w:pStyle w:val="Indholdsfortegnelse2"/>
             <w:tabs>
               <w:tab w:val="right" w:leader="dot" w:pos="8636"/>
             </w:tabs>
@@ -1533,16 +1533,16 @@
               <w:rFonts w:asciiTheme="minorHAnsi" w:eastAsiaTheme="minorEastAsia" w:hAnsiTheme="minorHAnsi"/>
               <w:noProof/>
               <w:color w:val="auto"/>
-              <w:lang w:eastAsia="da-DK"/>
+              <w:lang w:val="da-DK" w:eastAsia="da-DK"/>
             </w:rPr>
           </w:pPr>
-          <w:hyperlink w:anchor="_Toc469305975" w:history="1">
+          <w:hyperlink w:anchor="_Toc469395935" w:history="1">
             <w:r>
               <w:rPr>
                 <w:rStyle w:val="Hyperlink"/>
                 <w:noProof/>
               </w:rPr>
-              <w:t>Entity Framework</w:t>
+              <w:t>Layout and Views</w:t>
             </w:r>
             <w:r>
               <w:rPr>
@@ -1563,7 +1563,7 @@
                 <w:noProof/>
                 <w:webHidden/>
               </w:rPr>
-              <w:instrText xml:space="preserve"> PAGEREF _Toc469305975 \h </w:instrText>
+              <w:instrText xml:space="preserve"> PAGEREF _Toc469395935 \h </w:instrText>
             </w:r>
             <w:r>
               <w:rPr>
@@ -1596,7 +1596,7 @@
         </w:p>
         <w:p>
           <w:pPr>
-            <w:pStyle w:val="TOC3"/>
+            <w:pStyle w:val="Indholdsfortegnelse2"/>
             <w:tabs>
               <w:tab w:val="right" w:leader="dot" w:pos="8636"/>
             </w:tabs>
@@ -1604,16 +1604,16 @@
               <w:rFonts w:asciiTheme="minorHAnsi" w:eastAsiaTheme="minorEastAsia" w:hAnsiTheme="minorHAnsi"/>
               <w:noProof/>
               <w:color w:val="auto"/>
-              <w:lang w:eastAsia="da-DK"/>
+              <w:lang w:val="da-DK" w:eastAsia="da-DK"/>
             </w:rPr>
           </w:pPr>
-          <w:hyperlink w:anchor="_Toc469305976" w:history="1">
+          <w:hyperlink w:anchor="_Toc469395936" w:history="1">
             <w:r>
               <w:rPr>
                 <w:rStyle w:val="Hyperlink"/>
                 <w:noProof/>
               </w:rPr>
-              <w:t>Database migration</w:t>
+              <w:t>Model validation</w:t>
             </w:r>
             <w:r>
               <w:rPr>
@@ -1634,7 +1634,7 @@
                 <w:noProof/>
                 <w:webHidden/>
               </w:rPr>
-              <w:instrText xml:space="preserve"> PAGEREF _Toc469305976 \h </w:instrText>
+              <w:instrText xml:space="preserve"> PAGEREF _Toc469395936 \h </w:instrText>
             </w:r>
             <w:r>
               <w:rPr>
@@ -1667,7 +1667,7 @@
         </w:p>
         <w:p>
           <w:pPr>
-            <w:pStyle w:val="TOC1"/>
+            <w:pStyle w:val="Indholdsfortegnelse2"/>
             <w:tabs>
               <w:tab w:val="right" w:leader="dot" w:pos="8636"/>
             </w:tabs>
@@ -1675,15 +1675,157 @@
               <w:rFonts w:asciiTheme="minorHAnsi" w:eastAsiaTheme="minorEastAsia" w:hAnsiTheme="minorHAnsi"/>
               <w:noProof/>
               <w:color w:val="auto"/>
-              <w:lang w:eastAsia="da-DK"/>
+              <w:lang w:val="da-DK" w:eastAsia="da-DK"/>
             </w:rPr>
           </w:pPr>
-          <w:hyperlink w:anchor="_Toc469305977" w:history="1">
+          <w:hyperlink w:anchor="_Toc469395937" w:history="1">
             <w:r>
               <w:rPr>
                 <w:rStyle w:val="Hyperlink"/>
                 <w:noProof/>
               </w:rPr>
+              <w:t>Entity Framework</w:t>
+            </w:r>
+            <w:r>
+              <w:rPr>
+                <w:noProof/>
+                <w:webHidden/>
+              </w:rPr>
+              <w:tab/>
+            </w:r>
+            <w:r>
+              <w:rPr>
+                <w:noProof/>
+                <w:webHidden/>
+              </w:rPr>
+              <w:fldChar w:fldCharType="begin"/>
+            </w:r>
+            <w:r>
+              <w:rPr>
+                <w:noProof/>
+                <w:webHidden/>
+              </w:rPr>
+              <w:instrText xml:space="preserve"> PAGEREF _Toc469395937 \h </w:instrText>
+            </w:r>
+            <w:r>
+              <w:rPr>
+                <w:noProof/>
+                <w:webHidden/>
+              </w:rPr>
+            </w:r>
+            <w:r>
+              <w:rPr>
+                <w:noProof/>
+                <w:webHidden/>
+              </w:rPr>
+              <w:fldChar w:fldCharType="separate"/>
+            </w:r>
+            <w:r>
+              <w:rPr>
+                <w:noProof/>
+                <w:webHidden/>
+              </w:rPr>
+              <w:t>11</w:t>
+            </w:r>
+            <w:r>
+              <w:rPr>
+                <w:noProof/>
+                <w:webHidden/>
+              </w:rPr>
+              <w:fldChar w:fldCharType="end"/>
+            </w:r>
+          </w:hyperlink>
+        </w:p>
+        <w:p>
+          <w:pPr>
+            <w:pStyle w:val="Indholdsfortegnelse3"/>
+            <w:tabs>
+              <w:tab w:val="right" w:leader="dot" w:pos="8636"/>
+            </w:tabs>
+            <w:rPr>
+              <w:rFonts w:asciiTheme="minorHAnsi" w:eastAsiaTheme="minorEastAsia" w:hAnsiTheme="minorHAnsi"/>
+              <w:noProof/>
+              <w:color w:val="auto"/>
+              <w:lang w:val="da-DK" w:eastAsia="da-DK"/>
+            </w:rPr>
+          </w:pPr>
+          <w:hyperlink w:anchor="_Toc469395938" w:history="1">
+            <w:r>
+              <w:rPr>
+                <w:rStyle w:val="Hyperlink"/>
+                <w:noProof/>
+              </w:rPr>
+              <w:t>Database migration</w:t>
+            </w:r>
+            <w:r>
+              <w:rPr>
+                <w:noProof/>
+                <w:webHidden/>
+              </w:rPr>
+              <w:tab/>
+            </w:r>
+            <w:r>
+              <w:rPr>
+                <w:noProof/>
+                <w:webHidden/>
+              </w:rPr>
+              <w:fldChar w:fldCharType="begin"/>
+            </w:r>
+            <w:r>
+              <w:rPr>
+                <w:noProof/>
+                <w:webHidden/>
+              </w:rPr>
+              <w:instrText xml:space="preserve"> PAGEREF _Toc469395938 \h </w:instrText>
+            </w:r>
+            <w:r>
+              <w:rPr>
+                <w:noProof/>
+                <w:webHidden/>
+              </w:rPr>
+            </w:r>
+            <w:r>
+              <w:rPr>
+                <w:noProof/>
+                <w:webHidden/>
+              </w:rPr>
+              <w:fldChar w:fldCharType="separate"/>
+            </w:r>
+            <w:r>
+              <w:rPr>
+                <w:noProof/>
+                <w:webHidden/>
+              </w:rPr>
+              <w:t>11</w:t>
+            </w:r>
+            <w:r>
+              <w:rPr>
+                <w:noProof/>
+                <w:webHidden/>
+              </w:rPr>
+              <w:fldChar w:fldCharType="end"/>
+            </w:r>
+          </w:hyperlink>
+        </w:p>
+        <w:p>
+          <w:pPr>
+            <w:pStyle w:val="Indholdsfortegnelse1"/>
+            <w:tabs>
+              <w:tab w:val="right" w:leader="dot" w:pos="8636"/>
+            </w:tabs>
+            <w:rPr>
+              <w:rFonts w:asciiTheme="minorHAnsi" w:eastAsiaTheme="minorEastAsia" w:hAnsiTheme="minorHAnsi"/>
+              <w:noProof/>
+              <w:color w:val="auto"/>
+              <w:lang w:val="da-DK" w:eastAsia="da-DK"/>
+            </w:rPr>
+          </w:pPr>
+          <w:hyperlink w:anchor="_Toc469395939" w:history="1">
+            <w:r>
+              <w:rPr>
+                <w:rStyle w:val="Hyperlink"/>
+                <w:noProof/>
+              </w:rPr>
               <w:t>CONCLUSION</w:t>
             </w:r>
             <w:r>
@@ -1705,7 +1847,7 @@
                 <w:noProof/>
                 <w:webHidden/>
               </w:rPr>
-              <w:instrText xml:space="preserve"> PAGEREF _Toc469305977 \h </w:instrText>
+              <w:instrText xml:space="preserve"> PAGEREF _Toc469395939 \h </w:instrText>
             </w:r>
             <w:r>
               <w:rPr>
@@ -1725,7 +1867,7 @@
                 <w:noProof/>
                 <w:webHidden/>
               </w:rPr>
-              <w:t>11</w:t>
+              <w:t>12</w:t>
             </w:r>
             <w:r>
               <w:rPr>
@@ -1772,7 +1914,7 @@
     </w:p>
     <w:p>
       <w:pPr>
-        <w:pStyle w:val="Heading2"/>
+        <w:pStyle w:val="Overskrift2"/>
         <w:sectPr>
           <w:footerReference w:type="first" r:id="rId9"/>
           <w:pgSz w:w="12240" w:h="15840"/>
@@ -1786,9 +1928,9 @@
     </w:p>
     <w:p>
       <w:pPr>
-        <w:pStyle w:val="Heading1"/>
-      </w:pPr>
-      <w:bookmarkStart w:id="5" w:name="_Toc469305956"/>
+        <w:pStyle w:val="Overskrift1"/>
+      </w:pPr>
+      <w:bookmarkStart w:id="5" w:name="_Toc469395916"/>
       <w:r>
         <w:lastRenderedPageBreak/>
         <w:t>INTRODUCTION</w:t>
@@ -1893,9 +2035,9 @@
     </w:p>
     <w:p>
       <w:pPr>
-        <w:pStyle w:val="Heading1"/>
-      </w:pPr>
-      <w:bookmarkStart w:id="6" w:name="_Toc469305957"/>
+        <w:pStyle w:val="Overskrift1"/>
+      </w:pPr>
+      <w:bookmarkStart w:id="6" w:name="_Toc469395917"/>
       <w:r>
         <w:t>ASP.NET MVC</w:t>
       </w:r>
@@ -1923,9 +2065,9 @@
     </w:p>
     <w:p>
       <w:pPr>
-        <w:pStyle w:val="Heading2"/>
-      </w:pPr>
-      <w:bookmarkStart w:id="7" w:name="_Toc469305958"/>
+        <w:pStyle w:val="Overskrift2"/>
+      </w:pPr>
+      <w:bookmarkStart w:id="7" w:name="_Toc469395918"/>
       <w:r>
         <w:t>Architecture</w:t>
       </w:r>
@@ -1970,7 +2112,7 @@
     </w:p>
     <w:p>
       <w:pPr>
-        <w:pStyle w:val="ListParagraph"/>
+        <w:pStyle w:val="Listeafsnit"/>
         <w:numPr>
           <w:ilvl w:val="0"/>
           <w:numId w:val="16"/>
@@ -1988,7 +2130,7 @@
     </w:p>
     <w:p>
       <w:pPr>
-        <w:pStyle w:val="ListParagraph"/>
+        <w:pStyle w:val="Listeafsnit"/>
         <w:numPr>
           <w:ilvl w:val="0"/>
           <w:numId w:val="16"/>
@@ -2006,7 +2148,7 @@
     </w:p>
     <w:p>
       <w:pPr>
-        <w:pStyle w:val="ListParagraph"/>
+        <w:pStyle w:val="Listeafsnit"/>
         <w:numPr>
           <w:ilvl w:val="0"/>
           <w:numId w:val="16"/>
@@ -2060,9 +2202,9 @@
     </w:p>
     <w:p>
       <w:pPr>
-        <w:pStyle w:val="Heading2"/>
-      </w:pPr>
-      <w:bookmarkStart w:id="8" w:name="_Toc469305959"/>
+        <w:pStyle w:val="Overskrift2"/>
+      </w:pPr>
+      <w:bookmarkStart w:id="8" w:name="_Toc469395919"/>
       <w:r>
         <w:t>Asp.Net MVC Components</w:t>
       </w:r>
@@ -2102,7 +2244,7 @@
     </w:p>
     <w:tbl>
       <w:tblPr>
-        <w:tblStyle w:val="TableGrid"/>
+        <w:tblStyle w:val="Tabel-Gitter"/>
         <w:tblW w:w="0" w:type="auto"/>
         <w:tblLook w:val="04A0" w:firstRow="1" w:lastRow="0" w:firstColumn="1" w:lastColumn="0" w:noHBand="0" w:noVBand="1"/>
       </w:tblPr>
@@ -2363,15 +2505,7 @@
           </w:p>
           <w:p>
             <w:r>
-              <w:t xml:space="preserve">Another big difference between child actions a “normal” controller action is that a child action only </w:t>
-            </w:r>
-            <w:proofErr w:type="gramStart"/>
-            <w:r>
-              <w:t>return</w:t>
-            </w:r>
-            <w:proofErr w:type="gramEnd"/>
-            <w:r>
-              <w:t xml:space="preserve"> a small part of some markup whereas a “normal” action can return an entire View.</w:t>
+              <w:t>Another big difference between child actions a “normal” controller action is that a child action only return a small part of some markup whereas a “normal” action can return an entire View.</w:t>
             </w:r>
           </w:p>
           <w:p>
@@ -2430,11 +2564,11 @@
               <w:t xml:space="preserve">the </w:t>
             </w:r>
             <w:proofErr w:type="spellStart"/>
+            <w:r>
+              <w:t>RouteConfig</w:t>
+            </w:r>
+            <w:proofErr w:type="spellEnd"/>
             <w:proofErr w:type="gramStart"/>
-            <w:r>
-              <w:t>RouteConfig</w:t>
-            </w:r>
-            <w:proofErr w:type="spellEnd"/>
             <w:r>
               <w:t>..</w:t>
             </w:r>
@@ -2631,9 +2765,9 @@
     <w:p/>
     <w:p>
       <w:pPr>
-        <w:pStyle w:val="Heading2"/>
-      </w:pPr>
-      <w:bookmarkStart w:id="9" w:name="_Toc469305960"/>
+        <w:pStyle w:val="Overskrift2"/>
+      </w:pPr>
+      <w:bookmarkStart w:id="9" w:name="_Toc469395920"/>
       <w:r>
         <w:t>Conventions</w:t>
       </w:r>
@@ -2701,7 +2835,7 @@
     </w:p>
     <w:tbl>
       <w:tblPr>
-        <w:tblStyle w:val="TableGrid"/>
+        <w:tblStyle w:val="Tabel-Gitter"/>
         <w:tblW w:w="0" w:type="auto"/>
         <w:tblLook w:val="04A0" w:firstRow="1" w:lastRow="0" w:firstColumn="1" w:lastColumn="0" w:noHBand="0" w:noVBand="1"/>
       </w:tblPr>
@@ -2931,15 +3065,7 @@
     <w:p/>
     <w:p>
       <w:r>
-        <w:t xml:space="preserve">By </w:t>
-      </w:r>
-      <w:proofErr w:type="gramStart"/>
-      <w:r>
-        <w:t>default</w:t>
-      </w:r>
-      <w:proofErr w:type="gramEnd"/>
-      <w:r>
-        <w:t xml:space="preserve"> </w:t>
+        <w:t xml:space="preserve">By default </w:t>
       </w:r>
       <w:r>
         <w:t>if you follow the folder conventions the framework will automatically be able to figure out which Views corresponds to the Actions in the controllers. That means that the developer will not have to set up any system for making sure the correct View is returned, but can rely on the framework to figure this out.</w:t>
@@ -3007,15 +3133,15 @@
           <w:sz w:val="32"/>
         </w:rPr>
       </w:pPr>
-      <w:bookmarkStart w:id="10" w:name="_Toc469305961"/>
       <w:r>
         <w:br w:type="page"/>
       </w:r>
     </w:p>
     <w:p>
       <w:pPr>
-        <w:pStyle w:val="Heading1"/>
-      </w:pPr>
+        <w:pStyle w:val="Overskrift1"/>
+      </w:pPr>
+      <w:bookmarkStart w:id="10" w:name="_Toc469395921"/>
       <w:r>
         <w:lastRenderedPageBreak/>
         <w:t>IMPLEMENTATION</w:t>
@@ -3052,11 +3178,13 @@
     </w:p>
     <w:p>
       <w:pPr>
-        <w:pStyle w:val="Heading2"/>
-      </w:pPr>
+        <w:pStyle w:val="Overskrift2"/>
+      </w:pPr>
+      <w:bookmarkStart w:id="11" w:name="_Toc469395922"/>
       <w:r>
         <w:t>Visual ELEMENTS</w:t>
       </w:r>
+      <w:bookmarkEnd w:id="11"/>
     </w:p>
     <w:p>
       <w:r>
@@ -3065,7 +3193,7 @@
     </w:p>
     <w:p>
       <w:pPr>
-        <w:pStyle w:val="ListParagraph"/>
+        <w:pStyle w:val="Listeafsnit"/>
         <w:numPr>
           <w:ilvl w:val="0"/>
           <w:numId w:val="17"/>
@@ -3083,7 +3211,7 @@
     </w:p>
     <w:p>
       <w:pPr>
-        <w:pStyle w:val="ListParagraph"/>
+        <w:pStyle w:val="Listeafsnit"/>
         <w:numPr>
           <w:ilvl w:val="0"/>
           <w:numId w:val="17"/>
@@ -3101,7 +3229,7 @@
     </w:p>
     <w:p>
       <w:pPr>
-        <w:pStyle w:val="ListParagraph"/>
+        <w:pStyle w:val="Listeafsnit"/>
         <w:numPr>
           <w:ilvl w:val="0"/>
           <w:numId w:val="17"/>
@@ -3125,7 +3253,7 @@
     </w:p>
     <w:p>
       <w:pPr>
-        <w:pStyle w:val="ListParagraph"/>
+        <w:pStyle w:val="Listeafsnit"/>
         <w:numPr>
           <w:ilvl w:val="0"/>
           <w:numId w:val="17"/>
@@ -3149,7 +3277,7 @@
     </w:p>
     <w:p>
       <w:pPr>
-        <w:pStyle w:val="ListParagraph"/>
+        <w:pStyle w:val="Listeafsnit"/>
         <w:numPr>
           <w:ilvl w:val="0"/>
           <w:numId w:val="17"/>
@@ -3201,15 +3329,15 @@
     </w:p>
     <w:p>
       <w:pPr>
-        <w:pStyle w:val="Heading2"/>
-      </w:pPr>
-      <w:bookmarkStart w:id="11" w:name="_Toc469303072"/>
-      <w:bookmarkStart w:id="12" w:name="_Toc469305962"/>
+        <w:pStyle w:val="Overskrift2"/>
+      </w:pPr>
+      <w:bookmarkStart w:id="12" w:name="_Toc469303072"/>
+      <w:bookmarkStart w:id="13" w:name="_Toc469395923"/>
       <w:r>
         <w:t>Page layout</w:t>
       </w:r>
-      <w:bookmarkEnd w:id="11"/>
       <w:bookmarkEnd w:id="12"/>
+      <w:bookmarkEnd w:id="13"/>
     </w:p>
     <w:p>
       <w:r>
@@ -3218,57 +3346,138 @@
     </w:p>
     <w:p>
       <w:pPr>
-        <w:pStyle w:val="ListParagraph"/>
+        <w:pStyle w:val="Listeafsnit"/>
         <w:numPr>
           <w:ilvl w:val="0"/>
           <w:numId w:val="18"/>
         </w:numPr>
-      </w:pPr>
-      <w:r>
-        <w:t>The header contains the site logo, site title and, if applicable, shopping cart info. In the site administration area, the cart info is not displayed. Clicking on the cart will take us to the cart page.</w:t>
-      </w:r>
-    </w:p>
-    <w:p>
-      <w:pPr>
-        <w:pStyle w:val="ListParagraph"/>
+        <w:rPr>
+          <w:lang w:val="en-US"/>
+        </w:rPr>
+      </w:pPr>
+      <w:r>
+        <w:rPr>
+          <w:lang w:val="en-US"/>
+        </w:rPr>
+        <w:t xml:space="preserve">The header contains the site logo, site title and, if applicable, shopping cart info. In the site administration area, the cart info </w:t>
+      </w:r>
+      <w:proofErr w:type="gramStart"/>
+      <w:r>
+        <w:rPr>
+          <w:lang w:val="en-US"/>
+        </w:rPr>
+        <w:t>is not displayed</w:t>
+      </w:r>
+      <w:proofErr w:type="gramEnd"/>
+      <w:r>
+        <w:rPr>
+          <w:lang w:val="en-US"/>
+        </w:rPr>
+        <w:t>. Clicking on the cart will take us to the cart page.</w:t>
+      </w:r>
+    </w:p>
+    <w:p>
+      <w:pPr>
+        <w:pStyle w:val="Listeafsnit"/>
         <w:numPr>
           <w:ilvl w:val="0"/>
           <w:numId w:val="18"/>
         </w:numPr>
-      </w:pPr>
-      <w:r>
-        <w:t>The footer currently only contains a simple copyright statement. The footer could also be used to hold contact information and references to Arcane Tinmen social media pages.</w:t>
-      </w:r>
-    </w:p>
-    <w:p>
-      <w:pPr>
-        <w:pStyle w:val="ListParagraph"/>
+        <w:rPr>
+          <w:lang w:val="en-US"/>
+        </w:rPr>
+      </w:pPr>
+      <w:r>
+        <w:rPr>
+          <w:lang w:val="en-US"/>
+        </w:rPr>
+        <w:t xml:space="preserve">The footer currently only contains a simple copyright statement. The footer </w:t>
+      </w:r>
+      <w:proofErr w:type="gramStart"/>
+      <w:r>
+        <w:rPr>
+          <w:lang w:val="en-US"/>
+        </w:rPr>
+        <w:t>could also be used</w:t>
+      </w:r>
+      <w:proofErr w:type="gramEnd"/>
+      <w:r>
+        <w:rPr>
+          <w:lang w:val="en-US"/>
+        </w:rPr>
+        <w:t xml:space="preserve"> to hold contact information and references to Arcane Tinmen social media pages.</w:t>
+      </w:r>
+    </w:p>
+    <w:p>
+      <w:pPr>
+        <w:pStyle w:val="Listeafsnit"/>
         <w:numPr>
           <w:ilvl w:val="0"/>
           <w:numId w:val="18"/>
         </w:numPr>
       </w:pPr>
       <w:r>
-        <w:t xml:space="preserve">The body has two parts, navigation to the left and content to the right. The navigation buttons are based on the different product categories. Currently, </w:t>
-      </w:r>
-      <w:r>
-        <w:t>the only category is ‘Sleeves’.</w:t>
-      </w:r>
-    </w:p>
-    <w:p>
-      <w:pPr>
-        <w:pStyle w:val="Heading2"/>
-      </w:pPr>
-      <w:bookmarkStart w:id="13" w:name="_Toc469303073"/>
-      <w:bookmarkStart w:id="14" w:name="_Toc469305963"/>
+        <w:rPr>
+          <w:lang w:val="en-US"/>
+        </w:rPr>
+        <w:t xml:space="preserve">The body has two parts, navigation to the left and content to the right. The navigation buttons </w:t>
+      </w:r>
+      <w:proofErr w:type="gramStart"/>
+      <w:r>
+        <w:rPr>
+          <w:lang w:val="en-US"/>
+        </w:rPr>
+        <w:t>are based</w:t>
+      </w:r>
+      <w:proofErr w:type="gramEnd"/>
+      <w:r>
+        <w:rPr>
+          <w:lang w:val="en-US"/>
+        </w:rPr>
+        <w:t xml:space="preserve"> on the different product categories. </w:t>
+      </w:r>
+      <w:proofErr w:type="spellStart"/>
+      <w:r>
+        <w:t>Currently</w:t>
+      </w:r>
+      <w:proofErr w:type="spellEnd"/>
+      <w:r>
+        <w:t xml:space="preserve">, </w:t>
+      </w:r>
+      <w:r>
+        <w:t xml:space="preserve">the </w:t>
+      </w:r>
+      <w:proofErr w:type="spellStart"/>
+      <w:r>
+        <w:t>only</w:t>
+      </w:r>
+      <w:proofErr w:type="spellEnd"/>
+      <w:r>
+        <w:t xml:space="preserve"> </w:t>
+      </w:r>
+      <w:proofErr w:type="spellStart"/>
+      <w:r>
+        <w:t>category</w:t>
+      </w:r>
+      <w:proofErr w:type="spellEnd"/>
+      <w:r>
+        <w:t xml:space="preserve"> is ‘Sleeves’.</w:t>
+      </w:r>
+    </w:p>
+    <w:p>
+      <w:pPr>
+        <w:pStyle w:val="Overskrift2"/>
+      </w:pPr>
+      <w:bookmarkStart w:id="14" w:name="_Toc469303073"/>
+      <w:bookmarkStart w:id="15" w:name="_Toc469395924"/>
       <w:r>
         <w:t>Sketches</w:t>
       </w:r>
-      <w:bookmarkEnd w:id="13"/>
       <w:bookmarkEnd w:id="14"/>
-    </w:p>
-    <w:p>
-      <w:bookmarkStart w:id="15" w:name="_Toc469303074"/>
+      <w:bookmarkEnd w:id="15"/>
+    </w:p>
+    <w:p>
+      <w:bookmarkStart w:id="16" w:name="_Toc469303074"/>
       <w:r>
         <w:t>During the sketching phase of this project, we came up with the following layouts for the website</w:t>
       </w:r>
@@ -3290,24 +3499,24 @@
       <w:r>
         <w:t xml:space="preserve"> They are used to get us started.</w:t>
       </w:r>
-      <w:bookmarkStart w:id="16" w:name="_Toc469305964"/>
       <w:r>
         <w:br w:type="page"/>
       </w:r>
     </w:p>
     <w:p>
       <w:pPr>
-        <w:pStyle w:val="Heading3"/>
-      </w:pPr>
+        <w:pStyle w:val="Overskrift3"/>
+      </w:pPr>
+      <w:bookmarkStart w:id="17" w:name="_Toc469395925"/>
       <w:r>
         <w:lastRenderedPageBreak/>
         <w:t>List Sleeves View</w:t>
       </w:r>
-      <w:bookmarkEnd w:id="15"/>
       <w:bookmarkEnd w:id="16"/>
       <w:r>
         <w:t xml:space="preserve"> (public area)</w:t>
       </w:r>
+      <w:bookmarkEnd w:id="17"/>
     </w:p>
     <w:p>
       <w:r>
@@ -3316,7 +3525,7 @@
     </w:p>
     <w:tbl>
       <w:tblPr>
-        <w:tblStyle w:val="TableGrid"/>
+        <w:tblStyle w:val="Tabel-Gitter"/>
         <w:tblW w:w="7011" w:type="dxa"/>
         <w:tblLook w:val="04A0" w:firstRow="1" w:lastRow="0" w:firstColumn="1" w:lastColumn="0" w:noHBand="0" w:noVBand="1"/>
       </w:tblPr>
@@ -3335,7 +3544,7 @@
             <w:r>
               <w:rPr>
                 <w:noProof/>
-                <w:lang w:eastAsia="en-GB"/>
+                <w:lang w:val="da-DK" w:eastAsia="da-DK"/>
               </w:rPr>
               <w:drawing>
                 <wp:inline distT="0" distB="0" distL="0" distR="0" wp14:anchorId="18A89085" wp14:editId="15BCF83D">
@@ -3393,18 +3602,18 @@
     </w:p>
     <w:p>
       <w:pPr>
-        <w:pStyle w:val="Heading3"/>
-      </w:pPr>
-      <w:bookmarkStart w:id="17" w:name="_Toc469303075"/>
-      <w:bookmarkStart w:id="18" w:name="_Toc469305965"/>
+        <w:pStyle w:val="Overskrift3"/>
+      </w:pPr>
+      <w:bookmarkStart w:id="18" w:name="_Toc469303075"/>
+      <w:bookmarkStart w:id="19" w:name="_Toc469395926"/>
       <w:r>
         <w:t>Cart Information</w:t>
       </w:r>
-      <w:bookmarkEnd w:id="17"/>
       <w:bookmarkEnd w:id="18"/>
       <w:r>
         <w:t xml:space="preserve"> (public area)</w:t>
       </w:r>
+      <w:bookmarkEnd w:id="19"/>
     </w:p>
     <w:p>
       <w:r>
@@ -3419,7 +3628,7 @@
     </w:p>
     <w:tbl>
       <w:tblPr>
-        <w:tblStyle w:val="TableGrid"/>
+        <w:tblStyle w:val="Tabel-Gitter"/>
         <w:tblW w:w="7099" w:type="dxa"/>
         <w:tblLook w:val="04A0" w:firstRow="1" w:lastRow="0" w:firstColumn="1" w:lastColumn="0" w:noHBand="0" w:noVBand="1"/>
       </w:tblPr>
@@ -3438,7 +3647,7 @@
             <w:r>
               <w:rPr>
                 <w:noProof/>
-                <w:lang w:eastAsia="en-GB"/>
+                <w:lang w:val="da-DK" w:eastAsia="da-DK"/>
               </w:rPr>
               <w:drawing>
                 <wp:inline distT="0" distB="0" distL="0" distR="0" wp14:anchorId="0D8BFF4D" wp14:editId="4ECDD6DB">
@@ -3489,19 +3698,19 @@
     <w:p/>
     <w:p>
       <w:pPr>
-        <w:pStyle w:val="Heading3"/>
-      </w:pPr>
-      <w:bookmarkStart w:id="19" w:name="_Toc469303076"/>
-      <w:bookmarkStart w:id="20" w:name="_Toc469305966"/>
+        <w:pStyle w:val="Overskrift3"/>
+      </w:pPr>
+      <w:bookmarkStart w:id="20" w:name="_Toc469303076"/>
+      <w:bookmarkStart w:id="21" w:name="_Toc469395927"/>
       <w:r>
         <w:lastRenderedPageBreak/>
         <w:t>Checkout View</w:t>
       </w:r>
-      <w:bookmarkEnd w:id="19"/>
       <w:bookmarkEnd w:id="20"/>
       <w:r>
         <w:t xml:space="preserve"> (public area)</w:t>
       </w:r>
+      <w:bookmarkEnd w:id="21"/>
     </w:p>
     <w:p>
       <w:r>
@@ -3510,7 +3719,7 @@
     </w:p>
     <w:tbl>
       <w:tblPr>
-        <w:tblStyle w:val="TableGrid"/>
+        <w:tblStyle w:val="Tabel-Gitter"/>
         <w:tblW w:w="0" w:type="auto"/>
         <w:tblLook w:val="04A0" w:firstRow="1" w:lastRow="0" w:firstColumn="1" w:lastColumn="0" w:noHBand="0" w:noVBand="1"/>
       </w:tblPr>
@@ -3529,7 +3738,7 @@
             <w:r>
               <w:rPr>
                 <w:noProof/>
-                <w:lang w:eastAsia="en-GB"/>
+                <w:lang w:val="da-DK" w:eastAsia="da-DK"/>
               </w:rPr>
               <w:drawing>
                 <wp:inline distT="0" distB="0" distL="0" distR="0" wp14:anchorId="49B87E01" wp14:editId="45C6BC29">
@@ -3580,16 +3789,16 @@
     <w:p/>
     <w:p>
       <w:pPr>
-        <w:pStyle w:val="Heading3"/>
-      </w:pPr>
-      <w:bookmarkStart w:id="21" w:name="_Toc469305967"/>
+        <w:pStyle w:val="Overskrift3"/>
+      </w:pPr>
+      <w:bookmarkStart w:id="22" w:name="_Toc469395928"/>
       <w:r>
         <w:t>Product details view</w:t>
       </w:r>
-      <w:bookmarkEnd w:id="21"/>
       <w:r>
         <w:t xml:space="preserve"> (public area)</w:t>
       </w:r>
+      <w:bookmarkEnd w:id="22"/>
     </w:p>
     <w:p>
       <w:r>
@@ -3601,7 +3810,7 @@
     </w:p>
     <w:tbl>
       <w:tblPr>
-        <w:tblStyle w:val="TableGrid"/>
+        <w:tblStyle w:val="Tabel-Gitter"/>
         <w:tblW w:w="6694" w:type="dxa"/>
         <w:tblLook w:val="04A0" w:firstRow="1" w:lastRow="0" w:firstColumn="1" w:lastColumn="0" w:noHBand="0" w:noVBand="1"/>
       </w:tblPr>
@@ -3620,7 +3829,7 @@
             <w:r>
               <w:rPr>
                 <w:noProof/>
-                <w:lang w:eastAsia="en-GB"/>
+                <w:lang w:val="da-DK" w:eastAsia="da-DK"/>
               </w:rPr>
               <w:drawing>
                 <wp:inline distT="0" distB="0" distL="0" distR="0" wp14:anchorId="742D5BE4" wp14:editId="0B2B225B">
@@ -3670,17 +3879,17 @@
     </w:tbl>
     <w:p>
       <w:pPr>
-        <w:pStyle w:val="Heading3"/>
-      </w:pPr>
-      <w:bookmarkStart w:id="22" w:name="_Toc469305968"/>
+        <w:pStyle w:val="Overskrift3"/>
+      </w:pPr>
+      <w:bookmarkStart w:id="23" w:name="_Toc469395929"/>
       <w:r>
         <w:lastRenderedPageBreak/>
         <w:t>Product list view</w:t>
       </w:r>
-      <w:bookmarkEnd w:id="22"/>
       <w:r>
         <w:t xml:space="preserve"> (admin area)</w:t>
       </w:r>
+      <w:bookmarkEnd w:id="23"/>
     </w:p>
     <w:p>
       <w:r>
@@ -3689,7 +3898,7 @@
     </w:p>
     <w:tbl>
       <w:tblPr>
-        <w:tblStyle w:val="TableGrid"/>
+        <w:tblStyle w:val="Tabel-Gitter"/>
         <w:tblW w:w="6941" w:type="dxa"/>
         <w:tblLook w:val="04A0" w:firstRow="1" w:lastRow="0" w:firstColumn="1" w:lastColumn="0" w:noHBand="0" w:noVBand="1"/>
       </w:tblPr>
@@ -3708,7 +3917,7 @@
             <w:r>
               <w:rPr>
                 <w:noProof/>
-                <w:lang w:eastAsia="en-GB"/>
+                <w:lang w:val="da-DK" w:eastAsia="da-DK"/>
               </w:rPr>
               <w:drawing>
                 <wp:inline distT="0" distB="0" distL="0" distR="0" wp14:anchorId="10D1BF86" wp14:editId="59AD2F93">
@@ -3759,16 +3968,16 @@
     <w:p/>
     <w:p>
       <w:pPr>
-        <w:pStyle w:val="Heading3"/>
-      </w:pPr>
-      <w:bookmarkStart w:id="23" w:name="_Toc469305969"/>
+        <w:pStyle w:val="Overskrift3"/>
+      </w:pPr>
+      <w:bookmarkStart w:id="24" w:name="_Toc469395930"/>
       <w:r>
         <w:t>Create product view</w:t>
       </w:r>
-      <w:bookmarkEnd w:id="23"/>
       <w:r>
         <w:t xml:space="preserve"> (admin area)</w:t>
       </w:r>
+      <w:bookmarkEnd w:id="24"/>
     </w:p>
     <w:p>
       <w:r>
@@ -3777,7 +3986,7 @@
     </w:p>
     <w:tbl>
       <w:tblPr>
-        <w:tblStyle w:val="TableGrid"/>
+        <w:tblStyle w:val="Tabel-Gitter"/>
         <w:tblW w:w="0" w:type="auto"/>
         <w:tblLook w:val="04A0" w:firstRow="1" w:lastRow="0" w:firstColumn="1" w:lastColumn="0" w:noHBand="0" w:noVBand="1"/>
       </w:tblPr>
@@ -3796,7 +4005,7 @@
             <w:r>
               <w:rPr>
                 <w:noProof/>
-                <w:lang w:eastAsia="en-GB"/>
+                <w:lang w:val="da-DK" w:eastAsia="da-DK"/>
               </w:rPr>
               <w:drawing>
                 <wp:inline distT="0" distB="0" distL="0" distR="0" wp14:anchorId="64070792" wp14:editId="7CBA5ED3">
@@ -3848,12 +4057,14 @@
     <w:p/>
     <w:p>
       <w:pPr>
-        <w:pStyle w:val="Heading3"/>
-      </w:pPr>
+        <w:pStyle w:val="Overskrift3"/>
+      </w:pPr>
+      <w:bookmarkStart w:id="25" w:name="_Toc469395931"/>
       <w:r>
         <w:lastRenderedPageBreak/>
         <w:t>Grid</w:t>
       </w:r>
+      <w:bookmarkEnd w:id="25"/>
     </w:p>
     <w:p>
       <w:r>
@@ -3862,7 +4073,7 @@
     </w:p>
     <w:tbl>
       <w:tblPr>
-        <w:tblStyle w:val="TableGrid"/>
+        <w:tblStyle w:val="Tabel-Gitter"/>
         <w:tblW w:w="0" w:type="auto"/>
         <w:tblLook w:val="04A0" w:firstRow="1" w:lastRow="0" w:firstColumn="1" w:lastColumn="0" w:noHBand="0" w:noVBand="1"/>
       </w:tblPr>
@@ -3938,46 +4149,48 @@
     </w:p>
     <w:p>
       <w:pPr>
-        <w:pStyle w:val="Heading2"/>
-      </w:pPr>
-      <w:bookmarkStart w:id="24" w:name="_Toc469305970"/>
+        <w:pStyle w:val="Overskrift2"/>
+      </w:pPr>
+      <w:bookmarkStart w:id="26" w:name="_Toc469395932"/>
       <w:r>
         <w:t>Uml Diagrams</w:t>
       </w:r>
-      <w:bookmarkEnd w:id="24"/>
-    </w:p>
-    <w:p>
-      <w:bookmarkStart w:id="25" w:name="_GoBack"/>
-      <w:bookmarkEnd w:id="25"/>
-    </w:p>
-    <w:p>
-      <w:pPr>
-        <w:pStyle w:val="Heading3"/>
-      </w:pPr>
-      <w:bookmarkStart w:id="26" w:name="_Toc469305971"/>
+      <w:bookmarkEnd w:id="26"/>
+    </w:p>
+    <w:p>
+      <w:r>
+        <w:t>From the site requirements, the sketches and the web stuff from Arcane Tinmen, we have built the following models and diagrams:</w:t>
+      </w:r>
+    </w:p>
+    <w:p>
       <w:r>
         <w:t>Domain Model</w:t>
       </w:r>
-      <w:bookmarkEnd w:id="26"/>
-    </w:p>
-    <w:p>
-      <w:r>
-        <w:t xml:space="preserve">From the site requirements, the sketches and the web stuff from Arcane Tinmen, we have </w:t>
-      </w:r>
-      <w:r>
-        <w:t>identified the domain classes displayed in</w:t>
-      </w:r>
-      <w:r>
-        <w:t xml:space="preserve"> the </w:t>
-      </w:r>
-      <w:r>
-        <w:t>diagrams below:</w:t>
+    </w:p>
+    <w:p>
+      <w:r>
+        <w:t>Controller Model</w:t>
+      </w:r>
+    </w:p>
+    <w:p>
+      <w:pPr>
+        <w:pStyle w:val="Overskrift3"/>
+      </w:pPr>
+      <w:bookmarkStart w:id="27" w:name="_Toc469395933"/>
+      <w:r>
+        <w:t>Domain Model</w:t>
+      </w:r>
+      <w:bookmarkEnd w:id="27"/>
+    </w:p>
+    <w:p>
+      <w:r>
+        <w:t>Below you can see the domain model for the new website.</w:t>
       </w:r>
     </w:p>
     <w:tbl>
       <w:tblPr>
-        <w:tblStyle w:val="TableGrid"/>
-        <w:tblW w:w="9066" w:type="dxa"/>
+        <w:tblStyle w:val="Tabel-Gitter"/>
+        <w:tblW w:w="9005" w:type="dxa"/>
         <w:tblLook w:val="04A0" w:firstRow="1" w:lastRow="0" w:firstColumn="1" w:lastColumn="0" w:noHBand="0" w:noVBand="1"/>
       </w:tblPr>
       <w:tblGrid>
@@ -3989,13 +4202,13 @@
         </w:trPr>
         <w:tc>
           <w:tcPr>
-            <w:tcW w:w="9066" w:type="dxa"/>
+            <w:tcW w:w="9005" w:type="dxa"/>
           </w:tcPr>
           <w:p>
             <w:r>
               <w:rPr>
                 <w:noProof/>
-                <w:lang w:val="en-GB" w:eastAsia="en-GB"/>
+                <w:lang w:val="da-DK" w:eastAsia="da-DK"/>
               </w:rPr>
               <w:drawing>
                 <wp:inline distT="0" distB="0" distL="0" distR="0">
@@ -4044,21 +4257,16 @@
       </w:tr>
     </w:tbl>
     <w:p/>
-    <w:p>
-      <w:r>
-        <w:t>Controller Model</w:t>
-      </w:r>
-    </w:p>
     <w:p/>
     <w:p>
       <w:pPr>
-        <w:pStyle w:val="Heading3"/>
-      </w:pPr>
-      <w:bookmarkStart w:id="27" w:name="_Toc469305972"/>
+        <w:pStyle w:val="Overskrift3"/>
+      </w:pPr>
+      <w:bookmarkStart w:id="28" w:name="_Toc469395934"/>
       <w:r>
         <w:t>Mapping between controllers and views</w:t>
       </w:r>
-      <w:bookmarkEnd w:id="27"/>
+      <w:bookmarkEnd w:id="28"/>
     </w:p>
     <w:p>
       <w:r>
@@ -4067,7 +4275,7 @@
     </w:p>
     <w:tbl>
       <w:tblPr>
-        <w:tblStyle w:val="TableGrid"/>
+        <w:tblStyle w:val="Tabel-Gitter"/>
         <w:tblW w:w="0" w:type="auto"/>
         <w:tblLook w:val="04A0" w:firstRow="1" w:lastRow="0" w:firstColumn="1" w:lastColumn="0" w:noHBand="0" w:noVBand="1"/>
       </w:tblPr>
@@ -4087,66 +4295,277 @@
     <w:p/>
     <w:p>
       <w:pPr>
-        <w:pStyle w:val="Heading2"/>
-      </w:pPr>
-      <w:bookmarkStart w:id="28" w:name="_Toc469305973"/>
+        <w:pStyle w:val="Overskrift2"/>
+      </w:pPr>
+      <w:bookmarkStart w:id="29" w:name="_Toc469395935"/>
       <w:r>
         <w:lastRenderedPageBreak/>
         <w:t>Layout and Views</w:t>
       </w:r>
-      <w:bookmarkEnd w:id="28"/>
+      <w:bookmarkEnd w:id="29"/>
     </w:p>
     <w:p/>
     <w:p/>
     <w:p>
       <w:pPr>
-        <w:pStyle w:val="Heading2"/>
-      </w:pPr>
-      <w:bookmarkStart w:id="29" w:name="_Toc469305974"/>
+        <w:pStyle w:val="Overskrift2"/>
+      </w:pPr>
+      <w:bookmarkStart w:id="30" w:name="_Toc469395936"/>
       <w:r>
         <w:t>Model validation</w:t>
       </w:r>
-      <w:bookmarkEnd w:id="29"/>
+      <w:bookmarkEnd w:id="30"/>
     </w:p>
     <w:p/>
     <w:p/>
     <w:p>
       <w:pPr>
-        <w:pStyle w:val="Heading2"/>
-      </w:pPr>
-      <w:bookmarkStart w:id="30" w:name="_Toc469305975"/>
+        <w:pStyle w:val="Overskrift2"/>
+      </w:pPr>
+      <w:bookmarkStart w:id="31" w:name="_Toc469395937"/>
       <w:r>
         <w:t>Entity Framework</w:t>
       </w:r>
-      <w:bookmarkEnd w:id="30"/>
+      <w:bookmarkEnd w:id="31"/>
     </w:p>
     <w:p>
       <w:r>
         <w:t>In the implementation of the database for our website, we have used the Entity Framework package</w:t>
       </w:r>
-    </w:p>
-    <w:p>
-      <w:pPr>
-        <w:pStyle w:val="Heading3"/>
-      </w:pPr>
-      <w:bookmarkStart w:id="31" w:name="_Toc469305976"/>
+      <w:r>
+        <w:t xml:space="preserve"> to </w:t>
+      </w:r>
+    </w:p>
+    <w:p>
+      <w:pPr>
+        <w:pStyle w:val="Overskrift3"/>
+      </w:pPr>
+      <w:bookmarkStart w:id="32" w:name="_Toc469395938"/>
       <w:r>
         <w:t>Database migration</w:t>
       </w:r>
-      <w:bookmarkEnd w:id="31"/>
-    </w:p>
+      <w:bookmarkEnd w:id="32"/>
+    </w:p>
+    <w:p>
+      <w:r>
+        <w:t xml:space="preserve">To handle changes in the database during the development of the new website we have enabled and used code first migrations. The benefit of using migrations in our project is that we can make sure that any changes to the models is reflected in the database that is being used – and which is included in our delivered Visual Studio project. Another benefit is that </w:t>
+      </w:r>
+      <w:r>
+        <w:t xml:space="preserve">we are able to seed </w:t>
+      </w:r>
+      <w:r>
+        <w:t xml:space="preserve">the database with test/demo data, which we have used throughout the </w:t>
+      </w:r>
+      <w:r>
+        <w:t>development process.</w:t>
+      </w:r>
+    </w:p>
+    <w:p>
+      <w:r>
+        <w:t xml:space="preserve">To enable migrations in an MVC project, you need to run a couple of commands in the </w:t>
+      </w:r>
+      <w:proofErr w:type="spellStart"/>
+      <w:r>
+        <w:t>NuGet</w:t>
+      </w:r>
+      <w:proofErr w:type="spellEnd"/>
+      <w:r>
+        <w:t xml:space="preserve"> Package Manager Console</w:t>
+      </w:r>
+      <w:r>
+        <w:t xml:space="preserve"> and then make small modifications to the migration configuration, to make sure you are seeding the demo data. The commands you need to enable migrations are:</w:t>
+      </w:r>
+    </w:p>
+    <w:tbl>
+      <w:tblPr>
+        <w:tblStyle w:val="Tabel-Gitter"/>
+        <w:tblW w:w="0" w:type="auto"/>
+        <w:tblLook w:val="04A0" w:firstRow="1" w:lastRow="0" w:firstColumn="1" w:lastColumn="0" w:noHBand="0" w:noVBand="1"/>
+      </w:tblPr>
+      <w:tblGrid>
+        <w:gridCol w:w="4151"/>
+        <w:gridCol w:w="4151"/>
+      </w:tblGrid>
+      <w:tr>
+        <w:tc>
+          <w:tcPr>
+            <w:tcW w:w="4151" w:type="dxa"/>
+            <w:shd w:val="clear" w:color="auto" w:fill="000000" w:themeFill="text1"/>
+          </w:tcPr>
+          <w:p>
+            <w:pPr>
+              <w:rPr>
+                <w:b/>
+                <w:color w:val="FFFFFF" w:themeColor="background1"/>
+              </w:rPr>
+            </w:pPr>
+            <w:r>
+              <w:rPr>
+                <w:b/>
+                <w:color w:val="FFFFFF" w:themeColor="background1"/>
+              </w:rPr>
+              <w:t>Command</w:t>
+            </w:r>
+          </w:p>
+        </w:tc>
+        <w:tc>
+          <w:tcPr>
+            <w:tcW w:w="4151" w:type="dxa"/>
+            <w:shd w:val="clear" w:color="auto" w:fill="000000" w:themeFill="text1"/>
+          </w:tcPr>
+          <w:p>
+            <w:pPr>
+              <w:rPr>
+                <w:b/>
+                <w:color w:val="FFFFFF" w:themeColor="background1"/>
+              </w:rPr>
+            </w:pPr>
+            <w:r>
+              <w:rPr>
+                <w:b/>
+                <w:color w:val="FFFFFF" w:themeColor="background1"/>
+              </w:rPr>
+              <w:t>Explanation</w:t>
+            </w:r>
+          </w:p>
+        </w:tc>
+      </w:tr>
+      <w:tr>
+        <w:tc>
+          <w:tcPr>
+            <w:tcW w:w="4151" w:type="dxa"/>
+          </w:tcPr>
+          <w:p>
+            <w:r>
+              <w:t>enable-migrations</w:t>
+            </w:r>
+          </w:p>
+        </w:tc>
+        <w:tc>
+          <w:tcPr>
+            <w:tcW w:w="4151" w:type="dxa"/>
+          </w:tcPr>
+          <w:p>
+            <w:r>
+              <w:t>Will set up the migrations for the project and create the necessary files and folders needed for migration to work.</w:t>
+            </w:r>
+          </w:p>
+        </w:tc>
+      </w:tr>
+      <w:tr>
+        <w:tc>
+          <w:tcPr>
+            <w:tcW w:w="4151" w:type="dxa"/>
+          </w:tcPr>
+          <w:p>
+            <w:r>
+              <w:t xml:space="preserve">add-migration </w:t>
+            </w:r>
+            <w:proofErr w:type="spellStart"/>
+            <w:r>
+              <w:t>InitialCreate</w:t>
+            </w:r>
+            <w:proofErr w:type="spellEnd"/>
+          </w:p>
+        </w:tc>
+        <w:tc>
+          <w:tcPr>
+            <w:tcW w:w="4151" w:type="dxa"/>
+          </w:tcPr>
+          <w:p>
+            <w:r>
+              <w:t>Will create a migration file, which the next command will use. The “</w:t>
+            </w:r>
+            <w:proofErr w:type="spellStart"/>
+            <w:r>
+              <w:t>InitialCreate</w:t>
+            </w:r>
+            <w:proofErr w:type="spellEnd"/>
+            <w:r>
+              <w:t xml:space="preserve">” is for naming the migration so different migrations </w:t>
+            </w:r>
+            <w:proofErr w:type="gramStart"/>
+            <w:r>
+              <w:t>can be told</w:t>
+            </w:r>
+            <w:proofErr w:type="gramEnd"/>
+            <w:r>
+              <w:t xml:space="preserve"> apart.</w:t>
+            </w:r>
+          </w:p>
+          <w:p>
+            <w:r>
+              <w:t>A migration file contains all the necessary commands to update a database with latest changes to the models, or to remove these changes form an updated database.</w:t>
+            </w:r>
+          </w:p>
+        </w:tc>
+      </w:tr>
+      <w:tr>
+        <w:tc>
+          <w:tcPr>
+            <w:tcW w:w="4151" w:type="dxa"/>
+          </w:tcPr>
+          <w:p>
+            <w:r>
+              <w:t>update-database</w:t>
+            </w:r>
+          </w:p>
+        </w:tc>
+        <w:tc>
+          <w:tcPr>
+            <w:tcW w:w="4151" w:type="dxa"/>
+          </w:tcPr>
+          <w:p>
+            <w:r>
+              <w:t xml:space="preserve">This command will check the database to see what migrations </w:t>
+            </w:r>
+            <w:proofErr w:type="gramStart"/>
+            <w:r>
+              <w:t>has already been implemented</w:t>
+            </w:r>
+            <w:proofErr w:type="gramEnd"/>
+            <w:r>
+              <w:t>, and then make sure to update the database to the latest migration.</w:t>
+            </w:r>
+          </w:p>
+          <w:p>
+            <w:r>
+              <w:t>This</w:t>
+            </w:r>
+            <w:r>
+              <w:t xml:space="preserve"> command will also run the Seed </w:t>
+            </w:r>
+            <w:proofErr w:type="gramStart"/>
+            <w:r>
+              <w:t>method which</w:t>
+            </w:r>
+            <w:proofErr w:type="gramEnd"/>
+            <w:r>
+              <w:t xml:space="preserve"> will make sure the </w:t>
+            </w:r>
+            <w:r>
+              <w:t>data in the database is up to date with the latest changes to tables and models.</w:t>
+            </w:r>
+          </w:p>
+        </w:tc>
+      </w:tr>
+    </w:tbl>
     <w:p/>
-    <w:p>
-      <w:pPr>
-        <w:pStyle w:val="Heading1"/>
-      </w:pPr>
-      <w:bookmarkStart w:id="32" w:name="_Toc469305977"/>
+    <w:p/>
+    <w:p>
+      <w:pPr>
+        <w:pStyle w:val="Overskrift1"/>
+      </w:pPr>
+      <w:bookmarkStart w:id="33" w:name="_Toc469395939"/>
       <w:r>
         <w:t>CONCLUSION</w:t>
       </w:r>
-      <w:bookmarkEnd w:id="32"/>
-    </w:p>
-    <w:p/>
+      <w:bookmarkEnd w:id="33"/>
+    </w:p>
+    <w:p>
+      <w:bookmarkStart w:id="34" w:name="_GoBack"/>
+      <w:bookmarkEnd w:id="34"/>
+    </w:p>
     <w:sectPr>
       <w:headerReference w:type="default" r:id="rId18"/>
       <w:footerReference w:type="default" r:id="rId19"/>
@@ -4163,7 +4582,7 @@
 </file>
 
 <file path=word/endnotes.xml><?xml version="1.0" encoding="utf-8"?>
-<w:endnotes xmlns:wpc="http://schemas.microsoft.com/office/word/2010/wordprocessingCanvas" xmlns:cx="http://schemas.microsoft.com/office/drawing/2014/chartex" xmlns:cx1="http://schemas.microsoft.com/office/drawing/2015/9/8/chartex" xmlns:cx2="http://schemas.microsoft.com/office/drawing/2015/10/21/chartex" xmlns:mc="http://schemas.openxmlformats.org/markup-compatibility/2006" xmlns:o="urn:schemas-microsoft-com:office:office" xmlns:r="http://schemas.openxmlformats.org/officeDocument/2006/relationships" xmlns:m="http://schemas.openxmlformats.org/officeDocument/2006/math" xmlns:v="urn:schemas-microsoft-com:vml" xmlns:wp14="http://schemas.microsoft.com/office/word/2010/wordprocessingDrawing" xmlns:wp="http://schemas.openxmlformats.org/drawingml/2006/wordprocessingDrawing" xmlns:w10="urn:schemas-microsoft-com:office:word" xmlns:w="http://schemas.openxmlformats.org/wordprocessingml/2006/main" xmlns:w14="http://schemas.microsoft.com/office/word/2010/wordml" xmlns:w15="http://schemas.microsoft.com/office/word/2012/wordml" xmlns:w16se="http://schemas.microsoft.com/office/word/2015/wordml/symex" xmlns:wpg="http://schemas.microsoft.com/office/word/2010/wordprocessingGroup" xmlns:wpi="http://schemas.microsoft.com/office/word/2010/wordprocessingInk" xmlns:wne="http://schemas.microsoft.com/office/word/2006/wordml" xmlns:wps="http://schemas.microsoft.com/office/word/2010/wordprocessingShape" mc:Ignorable="w14 w15 w16se wp14">
+<w:endnotes xmlns:wpc="http://schemas.microsoft.com/office/word/2010/wordprocessingCanvas" xmlns:mc="http://schemas.openxmlformats.org/markup-compatibility/2006" xmlns:o="urn:schemas-microsoft-com:office:office" xmlns:r="http://schemas.openxmlformats.org/officeDocument/2006/relationships" xmlns:m="http://schemas.openxmlformats.org/officeDocument/2006/math" xmlns:v="urn:schemas-microsoft-com:vml" xmlns:wp14="http://schemas.microsoft.com/office/word/2010/wordprocessingDrawing" xmlns:wp="http://schemas.openxmlformats.org/drawingml/2006/wordprocessingDrawing" xmlns:w10="urn:schemas-microsoft-com:office:word" xmlns:w="http://schemas.openxmlformats.org/wordprocessingml/2006/main" xmlns:w14="http://schemas.microsoft.com/office/word/2010/wordml" xmlns:w15="http://schemas.microsoft.com/office/word/2012/wordml" xmlns:wpg="http://schemas.microsoft.com/office/word/2010/wordprocessingGroup" xmlns:wpi="http://schemas.microsoft.com/office/word/2010/wordprocessingInk" xmlns:wne="http://schemas.microsoft.com/office/word/2006/wordml" xmlns:wps="http://schemas.microsoft.com/office/word/2010/wordprocessingShape" mc:Ignorable="w14 w15 wp14">
   <w:endnote w:type="separator" w:id="-1">
     <w:p>
       <w:pPr>
@@ -4188,10 +4607,10 @@
 </file>
 
 <file path=word/footer1.xml><?xml version="1.0" encoding="utf-8"?>
-<w:ftr xmlns:wpc="http://schemas.microsoft.com/office/word/2010/wordprocessingCanvas" xmlns:cx="http://schemas.microsoft.com/office/drawing/2014/chartex" xmlns:cx1="http://schemas.microsoft.com/office/drawing/2015/9/8/chartex" xmlns:cx2="http://schemas.microsoft.com/office/drawing/2015/10/21/chartex" xmlns:mc="http://schemas.openxmlformats.org/markup-compatibility/2006" xmlns:o="urn:schemas-microsoft-com:office:office" xmlns:r="http://schemas.openxmlformats.org/officeDocument/2006/relationships" xmlns:m="http://schemas.openxmlformats.org/officeDocument/2006/math" xmlns:v="urn:schemas-microsoft-com:vml" xmlns:wp14="http://schemas.microsoft.com/office/word/2010/wordprocessingDrawing" xmlns:wp="http://schemas.openxmlformats.org/drawingml/2006/wordprocessingDrawing" xmlns:w10="urn:schemas-microsoft-com:office:word" xmlns:w="http://schemas.openxmlformats.org/wordprocessingml/2006/main" xmlns:w14="http://schemas.microsoft.com/office/word/2010/wordml" xmlns:w15="http://schemas.microsoft.com/office/word/2012/wordml" xmlns:w16se="http://schemas.microsoft.com/office/word/2015/wordml/symex" xmlns:wpg="http://schemas.microsoft.com/office/word/2010/wordprocessingGroup" xmlns:wpi="http://schemas.microsoft.com/office/word/2010/wordprocessingInk" xmlns:wne="http://schemas.microsoft.com/office/word/2006/wordml" xmlns:wps="http://schemas.microsoft.com/office/word/2010/wordprocessingShape" mc:Ignorable="w14 w15 w16se wp14">
+<w:ftr xmlns:wpc="http://schemas.microsoft.com/office/word/2010/wordprocessingCanvas" xmlns:mc="http://schemas.openxmlformats.org/markup-compatibility/2006" xmlns:o="urn:schemas-microsoft-com:office:office" xmlns:r="http://schemas.openxmlformats.org/officeDocument/2006/relationships" xmlns:m="http://schemas.openxmlformats.org/officeDocument/2006/math" xmlns:v="urn:schemas-microsoft-com:vml" xmlns:wp14="http://schemas.microsoft.com/office/word/2010/wordprocessingDrawing" xmlns:wp="http://schemas.openxmlformats.org/drawingml/2006/wordprocessingDrawing" xmlns:w10="urn:schemas-microsoft-com:office:word" xmlns:w="http://schemas.openxmlformats.org/wordprocessingml/2006/main" xmlns:w14="http://schemas.microsoft.com/office/word/2010/wordml" xmlns:w15="http://schemas.microsoft.com/office/word/2012/wordml" xmlns:wpg="http://schemas.microsoft.com/office/word/2010/wordprocessingGroup" xmlns:wpi="http://schemas.microsoft.com/office/word/2010/wordprocessingInk" xmlns:wne="http://schemas.microsoft.com/office/word/2006/wordml" xmlns:wps="http://schemas.microsoft.com/office/word/2010/wordprocessingShape" mc:Ignorable="w14 w15 wp14">
   <w:p>
     <w:pPr>
-      <w:pStyle w:val="Footer"/>
+      <w:pStyle w:val="Sidefod"/>
       <w:jc w:val="left"/>
     </w:pPr>
   </w:p>
@@ -4199,7 +4618,7 @@
 </file>
 
 <file path=word/footer2.xml><?xml version="1.0" encoding="utf-8"?>
-<w:ftr xmlns:wpc="http://schemas.microsoft.com/office/word/2010/wordprocessingCanvas" xmlns:cx="http://schemas.microsoft.com/office/drawing/2014/chartex" xmlns:cx1="http://schemas.microsoft.com/office/drawing/2015/9/8/chartex" xmlns:cx2="http://schemas.microsoft.com/office/drawing/2015/10/21/chartex" xmlns:mc="http://schemas.openxmlformats.org/markup-compatibility/2006" xmlns:o="urn:schemas-microsoft-com:office:office" xmlns:r="http://schemas.openxmlformats.org/officeDocument/2006/relationships" xmlns:m="http://schemas.openxmlformats.org/officeDocument/2006/math" xmlns:v="urn:schemas-microsoft-com:vml" xmlns:wp14="http://schemas.microsoft.com/office/word/2010/wordprocessingDrawing" xmlns:wp="http://schemas.openxmlformats.org/drawingml/2006/wordprocessingDrawing" xmlns:w10="urn:schemas-microsoft-com:office:word" xmlns:w="http://schemas.openxmlformats.org/wordprocessingml/2006/main" xmlns:w14="http://schemas.microsoft.com/office/word/2010/wordml" xmlns:w15="http://schemas.microsoft.com/office/word/2012/wordml" xmlns:w16se="http://schemas.microsoft.com/office/word/2015/wordml/symex" xmlns:wpg="http://schemas.microsoft.com/office/word/2010/wordprocessingGroup" xmlns:wpi="http://schemas.microsoft.com/office/word/2010/wordprocessingInk" xmlns:wne="http://schemas.microsoft.com/office/word/2006/wordml" xmlns:wps="http://schemas.microsoft.com/office/word/2010/wordprocessingShape" mc:Ignorable="w14 w15 w16se wp14">
+<w:ftr xmlns:wpc="http://schemas.microsoft.com/office/word/2010/wordprocessingCanvas" xmlns:mc="http://schemas.openxmlformats.org/markup-compatibility/2006" xmlns:o="urn:schemas-microsoft-com:office:office" xmlns:r="http://schemas.openxmlformats.org/officeDocument/2006/relationships" xmlns:m="http://schemas.openxmlformats.org/officeDocument/2006/math" xmlns:v="urn:schemas-microsoft-com:vml" xmlns:wp14="http://schemas.microsoft.com/office/word/2010/wordprocessingDrawing" xmlns:wp="http://schemas.openxmlformats.org/drawingml/2006/wordprocessingDrawing" xmlns:w10="urn:schemas-microsoft-com:office:word" xmlns:w="http://schemas.openxmlformats.org/wordprocessingml/2006/main" xmlns:w14="http://schemas.microsoft.com/office/word/2010/wordml" xmlns:w15="http://schemas.microsoft.com/office/word/2012/wordml" xmlns:wpg="http://schemas.microsoft.com/office/word/2010/wordprocessingGroup" xmlns:wpi="http://schemas.microsoft.com/office/word/2010/wordprocessingInk" xmlns:wne="http://schemas.microsoft.com/office/word/2006/wordml" xmlns:wps="http://schemas.microsoft.com/office/word/2010/wordprocessingShape" mc:Ignorable="w14 w15 wp14">
   <w:sdt>
     <w:sdtPr>
       <w:id w:val="753467064"/>
@@ -4212,7 +4631,7 @@
     <w:sdtContent>
       <w:p>
         <w:pPr>
-          <w:pStyle w:val="Footer"/>
+          <w:pStyle w:val="Sidefod"/>
         </w:pPr>
         <w:r>
           <w:fldChar w:fldCharType="begin"/>
@@ -4228,7 +4647,7 @@
             <w:noProof/>
             <w:lang w:val="da-DK"/>
           </w:rPr>
-          <w:t>11</w:t>
+          <w:t>12</w:t>
         </w:r>
         <w:r>
           <w:fldChar w:fldCharType="end"/>
@@ -4238,14 +4657,14 @@
   </w:sdt>
   <w:p>
     <w:pPr>
-      <w:pStyle w:val="Footer"/>
+      <w:pStyle w:val="Sidefod"/>
     </w:pPr>
   </w:p>
 </w:ftr>
 </file>
 
 <file path=word/footer3.xml><?xml version="1.0" encoding="utf-8"?>
-<w:ftr xmlns:wpc="http://schemas.microsoft.com/office/word/2010/wordprocessingCanvas" xmlns:cx="http://schemas.microsoft.com/office/drawing/2014/chartex" xmlns:cx1="http://schemas.microsoft.com/office/drawing/2015/9/8/chartex" xmlns:cx2="http://schemas.microsoft.com/office/drawing/2015/10/21/chartex" xmlns:mc="http://schemas.openxmlformats.org/markup-compatibility/2006" xmlns:o="urn:schemas-microsoft-com:office:office" xmlns:r="http://schemas.openxmlformats.org/officeDocument/2006/relationships" xmlns:m="http://schemas.openxmlformats.org/officeDocument/2006/math" xmlns:v="urn:schemas-microsoft-com:vml" xmlns:wp14="http://schemas.microsoft.com/office/word/2010/wordprocessingDrawing" xmlns:wp="http://schemas.openxmlformats.org/drawingml/2006/wordprocessingDrawing" xmlns:w10="urn:schemas-microsoft-com:office:word" xmlns:w="http://schemas.openxmlformats.org/wordprocessingml/2006/main" xmlns:w14="http://schemas.microsoft.com/office/word/2010/wordml" xmlns:w15="http://schemas.microsoft.com/office/word/2012/wordml" xmlns:w16se="http://schemas.microsoft.com/office/word/2015/wordml/symex" xmlns:wpg="http://schemas.microsoft.com/office/word/2010/wordprocessingGroup" xmlns:wpi="http://schemas.microsoft.com/office/word/2010/wordprocessingInk" xmlns:wne="http://schemas.microsoft.com/office/word/2006/wordml" xmlns:wps="http://schemas.microsoft.com/office/word/2010/wordprocessingShape" mc:Ignorable="w14 w15 w16se wp14">
+<w:ftr xmlns:wpc="http://schemas.microsoft.com/office/word/2010/wordprocessingCanvas" xmlns:mc="http://schemas.openxmlformats.org/markup-compatibility/2006" xmlns:o="urn:schemas-microsoft-com:office:office" xmlns:r="http://schemas.openxmlformats.org/officeDocument/2006/relationships" xmlns:m="http://schemas.openxmlformats.org/officeDocument/2006/math" xmlns:v="urn:schemas-microsoft-com:vml" xmlns:wp14="http://schemas.microsoft.com/office/word/2010/wordprocessingDrawing" xmlns:wp="http://schemas.openxmlformats.org/drawingml/2006/wordprocessingDrawing" xmlns:w10="urn:schemas-microsoft-com:office:word" xmlns:w="http://schemas.openxmlformats.org/wordprocessingml/2006/main" xmlns:w14="http://schemas.microsoft.com/office/word/2010/wordml" xmlns:w15="http://schemas.microsoft.com/office/word/2012/wordml" xmlns:wpg="http://schemas.microsoft.com/office/word/2010/wordprocessingGroup" xmlns:wpi="http://schemas.microsoft.com/office/word/2010/wordprocessingInk" xmlns:wne="http://schemas.microsoft.com/office/word/2006/wordml" xmlns:wps="http://schemas.microsoft.com/office/word/2010/wordprocessingShape" mc:Ignorable="w14 w15 wp14">
   <w:sdt>
     <w:sdtPr>
       <w:id w:val="1637211372"/>
@@ -4258,7 +4677,7 @@
     <w:sdtContent>
       <w:p>
         <w:pPr>
-          <w:pStyle w:val="Footer"/>
+          <w:pStyle w:val="Sidefod"/>
         </w:pPr>
         <w:r>
           <w:fldChar w:fldCharType="begin"/>
@@ -4284,7 +4703,7 @@
   </w:sdt>
   <w:p>
     <w:pPr>
-      <w:pStyle w:val="Footer"/>
+      <w:pStyle w:val="Sidefod"/>
       <w:jc w:val="left"/>
     </w:pPr>
   </w:p>
@@ -4292,7 +4711,7 @@
 </file>
 
 <file path=word/footnotes.xml><?xml version="1.0" encoding="utf-8"?>
-<w:footnotes xmlns:wpc="http://schemas.microsoft.com/office/word/2010/wordprocessingCanvas" xmlns:cx="http://schemas.microsoft.com/office/drawing/2014/chartex" xmlns:cx1="http://schemas.microsoft.com/office/drawing/2015/9/8/chartex" xmlns:cx2="http://schemas.microsoft.com/office/drawing/2015/10/21/chartex" xmlns:mc="http://schemas.openxmlformats.org/markup-compatibility/2006" xmlns:o="urn:schemas-microsoft-com:office:office" xmlns:r="http://schemas.openxmlformats.org/officeDocument/2006/relationships" xmlns:m="http://schemas.openxmlformats.org/officeDocument/2006/math" xmlns:v="urn:schemas-microsoft-com:vml" xmlns:wp14="http://schemas.microsoft.com/office/word/2010/wordprocessingDrawing" xmlns:wp="http://schemas.openxmlformats.org/drawingml/2006/wordprocessingDrawing" xmlns:w10="urn:schemas-microsoft-com:office:word" xmlns:w="http://schemas.openxmlformats.org/wordprocessingml/2006/main" xmlns:w14="http://schemas.microsoft.com/office/word/2010/wordml" xmlns:w15="http://schemas.microsoft.com/office/word/2012/wordml" xmlns:w16se="http://schemas.microsoft.com/office/word/2015/wordml/symex" xmlns:wpg="http://schemas.microsoft.com/office/word/2010/wordprocessingGroup" xmlns:wpi="http://schemas.microsoft.com/office/word/2010/wordprocessingInk" xmlns:wne="http://schemas.microsoft.com/office/word/2006/wordml" xmlns:wps="http://schemas.microsoft.com/office/word/2010/wordprocessingShape" mc:Ignorable="w14 w15 w16se wp14">
+<w:footnotes xmlns:wpc="http://schemas.microsoft.com/office/word/2010/wordprocessingCanvas" xmlns:mc="http://schemas.openxmlformats.org/markup-compatibility/2006" xmlns:o="urn:schemas-microsoft-com:office:office" xmlns:r="http://schemas.openxmlformats.org/officeDocument/2006/relationships" xmlns:m="http://schemas.openxmlformats.org/officeDocument/2006/math" xmlns:v="urn:schemas-microsoft-com:vml" xmlns:wp14="http://schemas.microsoft.com/office/word/2010/wordprocessingDrawing" xmlns:wp="http://schemas.openxmlformats.org/drawingml/2006/wordprocessingDrawing" xmlns:w10="urn:schemas-microsoft-com:office:word" xmlns:w="http://schemas.openxmlformats.org/wordprocessingml/2006/main" xmlns:w14="http://schemas.microsoft.com/office/word/2010/wordml" xmlns:w15="http://schemas.microsoft.com/office/word/2012/wordml" xmlns:wpg="http://schemas.microsoft.com/office/word/2010/wordprocessingGroup" xmlns:wpi="http://schemas.microsoft.com/office/word/2010/wordprocessingInk" xmlns:wne="http://schemas.microsoft.com/office/word/2006/wordml" xmlns:wps="http://schemas.microsoft.com/office/word/2010/wordprocessingShape" mc:Ignorable="w14 w15 wp14">
   <w:footnote w:type="separator" w:id="-1">
     <w:p>
       <w:pPr>
@@ -4317,27 +4736,27 @@
 </file>
 
 <file path=word/header1.xml><?xml version="1.0" encoding="utf-8"?>
-<w:hdr xmlns:wpc="http://schemas.microsoft.com/office/word/2010/wordprocessingCanvas" xmlns:cx="http://schemas.microsoft.com/office/drawing/2014/chartex" xmlns:cx1="http://schemas.microsoft.com/office/drawing/2015/9/8/chartex" xmlns:cx2="http://schemas.microsoft.com/office/drawing/2015/10/21/chartex" xmlns:mc="http://schemas.openxmlformats.org/markup-compatibility/2006" xmlns:o="urn:schemas-microsoft-com:office:office" xmlns:r="http://schemas.openxmlformats.org/officeDocument/2006/relationships" xmlns:m="http://schemas.openxmlformats.org/officeDocument/2006/math" xmlns:v="urn:schemas-microsoft-com:vml" xmlns:wp14="http://schemas.microsoft.com/office/word/2010/wordprocessingDrawing" xmlns:wp="http://schemas.openxmlformats.org/drawingml/2006/wordprocessingDrawing" xmlns:w10="urn:schemas-microsoft-com:office:word" xmlns:w="http://schemas.openxmlformats.org/wordprocessingml/2006/main" xmlns:w14="http://schemas.microsoft.com/office/word/2010/wordml" xmlns:w15="http://schemas.microsoft.com/office/word/2012/wordml" xmlns:w16se="http://schemas.microsoft.com/office/word/2015/wordml/symex" xmlns:wpg="http://schemas.microsoft.com/office/word/2010/wordprocessingGroup" xmlns:wpi="http://schemas.microsoft.com/office/word/2010/wordprocessingInk" xmlns:wne="http://schemas.microsoft.com/office/word/2006/wordml" xmlns:wps="http://schemas.microsoft.com/office/word/2010/wordprocessingShape" mc:Ignorable="w14 w15 w16se wp14">
+<w:hdr xmlns:wpc="http://schemas.microsoft.com/office/word/2010/wordprocessingCanvas" xmlns:mc="http://schemas.openxmlformats.org/markup-compatibility/2006" xmlns:o="urn:schemas-microsoft-com:office:office" xmlns:r="http://schemas.openxmlformats.org/officeDocument/2006/relationships" xmlns:m="http://schemas.openxmlformats.org/officeDocument/2006/math" xmlns:v="urn:schemas-microsoft-com:vml" xmlns:wp14="http://schemas.microsoft.com/office/word/2010/wordprocessingDrawing" xmlns:wp="http://schemas.openxmlformats.org/drawingml/2006/wordprocessingDrawing" xmlns:w10="urn:schemas-microsoft-com:office:word" xmlns:w="http://schemas.openxmlformats.org/wordprocessingml/2006/main" xmlns:w14="http://schemas.microsoft.com/office/word/2010/wordml" xmlns:w15="http://schemas.microsoft.com/office/word/2012/wordml" xmlns:wpg="http://schemas.microsoft.com/office/word/2010/wordprocessingGroup" xmlns:wpi="http://schemas.microsoft.com/office/word/2010/wordprocessingInk" xmlns:wne="http://schemas.microsoft.com/office/word/2006/wordml" xmlns:wps="http://schemas.microsoft.com/office/word/2010/wordprocessingShape" mc:Ignorable="w14 w15 wp14">
   <w:p>
     <w:pPr>
-      <w:pStyle w:val="Header"/>
+      <w:pStyle w:val="Sidehoved"/>
     </w:pPr>
   </w:p>
 </w:hdr>
 </file>
 
 <file path=word/header2.xml><?xml version="1.0" encoding="utf-8"?>
-<w:hdr xmlns:wpc="http://schemas.microsoft.com/office/word/2010/wordprocessingCanvas" xmlns:cx="http://schemas.microsoft.com/office/drawing/2014/chartex" xmlns:cx1="http://schemas.microsoft.com/office/drawing/2015/9/8/chartex" xmlns:cx2="http://schemas.microsoft.com/office/drawing/2015/10/21/chartex" xmlns:mc="http://schemas.openxmlformats.org/markup-compatibility/2006" xmlns:o="urn:schemas-microsoft-com:office:office" xmlns:r="http://schemas.openxmlformats.org/officeDocument/2006/relationships" xmlns:m="http://schemas.openxmlformats.org/officeDocument/2006/math" xmlns:v="urn:schemas-microsoft-com:vml" xmlns:wp14="http://schemas.microsoft.com/office/word/2010/wordprocessingDrawing" xmlns:wp="http://schemas.openxmlformats.org/drawingml/2006/wordprocessingDrawing" xmlns:w10="urn:schemas-microsoft-com:office:word" xmlns:w="http://schemas.openxmlformats.org/wordprocessingml/2006/main" xmlns:w14="http://schemas.microsoft.com/office/word/2010/wordml" xmlns:w15="http://schemas.microsoft.com/office/word/2012/wordml" xmlns:w16se="http://schemas.microsoft.com/office/word/2015/wordml/symex" xmlns:wpg="http://schemas.microsoft.com/office/word/2010/wordprocessingGroup" xmlns:wpi="http://schemas.microsoft.com/office/word/2010/wordprocessingInk" xmlns:wne="http://schemas.microsoft.com/office/word/2006/wordml" xmlns:wps="http://schemas.microsoft.com/office/word/2010/wordprocessingShape" mc:Ignorable="w14 w15 w16se wp14">
+<w:hdr xmlns:wpc="http://schemas.microsoft.com/office/word/2010/wordprocessingCanvas" xmlns:mc="http://schemas.openxmlformats.org/markup-compatibility/2006" xmlns:o="urn:schemas-microsoft-com:office:office" xmlns:r="http://schemas.openxmlformats.org/officeDocument/2006/relationships" xmlns:m="http://schemas.openxmlformats.org/officeDocument/2006/math" xmlns:v="urn:schemas-microsoft-com:vml" xmlns:wp14="http://schemas.microsoft.com/office/word/2010/wordprocessingDrawing" xmlns:wp="http://schemas.openxmlformats.org/drawingml/2006/wordprocessingDrawing" xmlns:w10="urn:schemas-microsoft-com:office:word" xmlns:w="http://schemas.openxmlformats.org/wordprocessingml/2006/main" xmlns:w14="http://schemas.microsoft.com/office/word/2010/wordml" xmlns:w15="http://schemas.microsoft.com/office/word/2012/wordml" xmlns:wpg="http://schemas.microsoft.com/office/word/2010/wordprocessingGroup" xmlns:wpi="http://schemas.microsoft.com/office/word/2010/wordprocessingInk" xmlns:wne="http://schemas.microsoft.com/office/word/2006/wordml" xmlns:wps="http://schemas.microsoft.com/office/word/2010/wordprocessingShape" mc:Ignorable="w14 w15 wp14">
   <w:p>
     <w:pPr>
-      <w:pStyle w:val="Header"/>
+      <w:pStyle w:val="Sidehoved"/>
     </w:pPr>
   </w:p>
 </w:hdr>
 </file>
 
 <file path=word/numbering.xml><?xml version="1.0" encoding="utf-8"?>
-<w:numbering xmlns:wpc="http://schemas.microsoft.com/office/word/2010/wordprocessingCanvas" xmlns:cx="http://schemas.microsoft.com/office/drawing/2014/chartex" xmlns:cx1="http://schemas.microsoft.com/office/drawing/2015/9/8/chartex" xmlns:cx2="http://schemas.microsoft.com/office/drawing/2015/10/21/chartex" xmlns:mc="http://schemas.openxmlformats.org/markup-compatibility/2006" xmlns:o="urn:schemas-microsoft-com:office:office" xmlns:r="http://schemas.openxmlformats.org/officeDocument/2006/relationships" xmlns:m="http://schemas.openxmlformats.org/officeDocument/2006/math" xmlns:v="urn:schemas-microsoft-com:vml" xmlns:wp14="http://schemas.microsoft.com/office/word/2010/wordprocessingDrawing" xmlns:wp="http://schemas.openxmlformats.org/drawingml/2006/wordprocessingDrawing" xmlns:w10="urn:schemas-microsoft-com:office:word" xmlns:w="http://schemas.openxmlformats.org/wordprocessingml/2006/main" xmlns:w14="http://schemas.microsoft.com/office/word/2010/wordml" xmlns:w15="http://schemas.microsoft.com/office/word/2012/wordml" xmlns:w16se="http://schemas.microsoft.com/office/word/2015/wordml/symex" xmlns:wpg="http://schemas.microsoft.com/office/word/2010/wordprocessingGroup" xmlns:wpi="http://schemas.microsoft.com/office/word/2010/wordprocessingInk" xmlns:wne="http://schemas.microsoft.com/office/word/2006/wordml" xmlns:wps="http://schemas.microsoft.com/office/word/2010/wordprocessingShape" mc:Ignorable="w14 w15 w16se wp14">
+<w:numbering xmlns:wpc="http://schemas.microsoft.com/office/word/2010/wordprocessingCanvas" xmlns:mc="http://schemas.openxmlformats.org/markup-compatibility/2006" xmlns:o="urn:schemas-microsoft-com:office:office" xmlns:r="http://schemas.openxmlformats.org/officeDocument/2006/relationships" xmlns:m="http://schemas.openxmlformats.org/officeDocument/2006/math" xmlns:v="urn:schemas-microsoft-com:vml" xmlns:wp14="http://schemas.microsoft.com/office/word/2010/wordprocessingDrawing" xmlns:wp="http://schemas.openxmlformats.org/drawingml/2006/wordprocessingDrawing" xmlns:w10="urn:schemas-microsoft-com:office:word" xmlns:w="http://schemas.openxmlformats.org/wordprocessingml/2006/main" xmlns:w14="http://schemas.microsoft.com/office/word/2010/wordml" xmlns:w15="http://schemas.microsoft.com/office/word/2012/wordml" xmlns:wpg="http://schemas.microsoft.com/office/word/2010/wordprocessingGroup" xmlns:wpi="http://schemas.microsoft.com/office/word/2010/wordprocessingInk" xmlns:wne="http://schemas.microsoft.com/office/word/2006/wordml" xmlns:wps="http://schemas.microsoft.com/office/word/2010/wordprocessingShape" mc:Ignorable="w14 w15 wp14">
   <w:abstractNum w:abstractNumId="0" w15:restartNumberingAfterBreak="0">
     <w:nsid w:val="FFFFFF7C"/>
     <w:multiLevelType w:val="singleLevel"/>
@@ -4493,7 +4912,7 @@
     <w:lvl w:ilvl="0">
       <w:start w:val="1"/>
       <w:numFmt w:val="decimal"/>
-      <w:pStyle w:val="ListNumber"/>
+      <w:pStyle w:val="Opstilling-talellerbogst"/>
       <w:lvlText w:val="%1."/>
       <w:lvlJc w:val="left"/>
       <w:pPr>
@@ -4511,7 +4930,7 @@
     <w:lvl w:ilvl="0">
       <w:start w:val="1"/>
       <w:numFmt w:val="bullet"/>
-      <w:pStyle w:val="ListBullet"/>
+      <w:pStyle w:val="Opstilling-punkttegn"/>
       <w:lvlText w:val="−"/>
       <w:lvlJc w:val="left"/>
       <w:pPr>
@@ -5178,7 +5597,7 @@
 </file>
 
 <file path=word/styles.xml><?xml version="1.0" encoding="utf-8"?>
-<w:styles xmlns:mc="http://schemas.openxmlformats.org/markup-compatibility/2006" xmlns:r="http://schemas.openxmlformats.org/officeDocument/2006/relationships" xmlns:w="http://schemas.openxmlformats.org/wordprocessingml/2006/main" xmlns:w14="http://schemas.microsoft.com/office/word/2010/wordml" xmlns:w15="http://schemas.microsoft.com/office/word/2012/wordml" xmlns:w16se="http://schemas.microsoft.com/office/word/2015/wordml/symex" mc:Ignorable="w14 w15 w16se">
+<w:styles xmlns:mc="http://schemas.openxmlformats.org/markup-compatibility/2006" xmlns:r="http://schemas.openxmlformats.org/officeDocument/2006/relationships" xmlns:w="http://schemas.openxmlformats.org/wordprocessingml/2006/main" xmlns:w14="http://schemas.microsoft.com/office/word/2010/wordml" xmlns:w15="http://schemas.microsoft.com/office/word/2012/wordml" mc:Ignorable="w14 w15">
   <w:docDefaults>
     <w:rPrDefault>
       <w:rPr>
@@ -5195,7 +5614,7 @@
       </w:pPr>
     </w:pPrDefault>
   </w:docDefaults>
-  <w:latentStyles w:defLockedState="0" w:defUIPriority="99" w:defSemiHidden="0" w:defUnhideWhenUsed="0" w:defQFormat="0" w:count="372">
+  <w:latentStyles w:defLockedState="0" w:defUIPriority="99" w:defSemiHidden="0" w:defUnhideWhenUsed="0" w:defQFormat="0" w:count="371">
     <w:lsdException w:name="Normal" w:uiPriority="0" w:qFormat="1"/>
     <w:lsdException w:name="heading 1" w:uiPriority="9" w:qFormat="1"/>
     <w:lsdException w:name="heading 2" w:semiHidden="1" w:uiPriority="9" w:unhideWhenUsed="1" w:qFormat="1"/>
@@ -5567,7 +5986,6 @@
     <w:lsdException w:name="List Table 5 Dark Accent 6" w:uiPriority="50"/>
     <w:lsdException w:name="List Table 6 Colorful Accent 6" w:uiPriority="51"/>
     <w:lsdException w:name="List Table 7 Colorful Accent 6" w:uiPriority="52"/>
-    <w:lsdException w:name="Mention" w:semiHidden="1" w:unhideWhenUsed="1"/>
   </w:latentStyles>
   <w:style w:type="paragraph" w:default="1" w:styleId="Normal">
     <w:name w:val="Normal"/>
@@ -5577,11 +5995,11 @@
       <w:rFonts w:ascii="Calibri" w:hAnsi="Calibri"/>
     </w:rPr>
   </w:style>
-  <w:style w:type="paragraph" w:styleId="Heading1">
+  <w:style w:type="paragraph" w:styleId="Overskrift1">
     <w:name w:val="heading 1"/>
     <w:basedOn w:val="Normal"/>
     <w:next w:val="Normal"/>
-    <w:link w:val="Heading1Char"/>
+    <w:link w:val="Overskrift1Tegn"/>
     <w:uiPriority w:val="9"/>
     <w:qFormat/>
     <w:rsid w:val="00C029F1"/>
@@ -5598,11 +6016,11 @@
       <w:sz w:val="32"/>
     </w:rPr>
   </w:style>
-  <w:style w:type="paragraph" w:styleId="Heading2">
+  <w:style w:type="paragraph" w:styleId="Overskrift2">
     <w:name w:val="heading 2"/>
     <w:basedOn w:val="Normal"/>
     <w:next w:val="Normal"/>
-    <w:link w:val="Heading2Char"/>
+    <w:link w:val="Overskrift2Tegn"/>
     <w:uiPriority w:val="9"/>
     <w:unhideWhenUsed/>
     <w:qFormat/>
@@ -5621,11 +6039,11 @@
       <w:sz w:val="24"/>
     </w:rPr>
   </w:style>
-  <w:style w:type="paragraph" w:styleId="Heading3">
+  <w:style w:type="paragraph" w:styleId="Overskrift3">
     <w:name w:val="heading 3"/>
     <w:basedOn w:val="Normal"/>
     <w:next w:val="Normal"/>
-    <w:link w:val="Heading3Char"/>
+    <w:link w:val="Overskrift3Tegn"/>
     <w:uiPriority w:val="9"/>
     <w:unhideWhenUsed/>
     <w:qFormat/>
@@ -5643,11 +6061,11 @@
       <w:szCs w:val="24"/>
     </w:rPr>
   </w:style>
-  <w:style w:type="paragraph" w:styleId="Heading4">
+  <w:style w:type="paragraph" w:styleId="Overskrift4">
     <w:name w:val="heading 4"/>
     <w:basedOn w:val="Normal"/>
     <w:next w:val="Normal"/>
-    <w:link w:val="Heading4Char"/>
+    <w:link w:val="Overskrift4Tegn"/>
     <w:uiPriority w:val="9"/>
     <w:unhideWhenUsed/>
     <w:qFormat/>
@@ -5665,11 +6083,11 @@
       <w:color w:val="007789" w:themeColor="accent1" w:themeShade="BF"/>
     </w:rPr>
   </w:style>
-  <w:style w:type="paragraph" w:styleId="Heading5">
+  <w:style w:type="paragraph" w:styleId="Overskrift5">
     <w:name w:val="heading 5"/>
     <w:basedOn w:val="Normal"/>
     <w:next w:val="Normal"/>
-    <w:link w:val="Heading5Char"/>
+    <w:link w:val="Overskrift5Tegn"/>
     <w:uiPriority w:val="9"/>
     <w:unhideWhenUsed/>
     <w:qFormat/>
@@ -5685,11 +6103,11 @@
       <w:color w:val="007789" w:themeColor="accent1" w:themeShade="BF"/>
     </w:rPr>
   </w:style>
-  <w:style w:type="paragraph" w:styleId="Heading6">
+  <w:style w:type="paragraph" w:styleId="Overskrift6">
     <w:name w:val="heading 6"/>
     <w:basedOn w:val="Normal"/>
     <w:next w:val="Normal"/>
-    <w:link w:val="Heading6Char"/>
+    <w:link w:val="Overskrift6Tegn"/>
     <w:uiPriority w:val="9"/>
     <w:unhideWhenUsed/>
     <w:qFormat/>
@@ -5705,11 +6123,11 @@
       <w:color w:val="004F5B" w:themeColor="accent1" w:themeShade="7F"/>
     </w:rPr>
   </w:style>
-  <w:style w:type="paragraph" w:styleId="Heading7">
+  <w:style w:type="paragraph" w:styleId="Overskrift7">
     <w:name w:val="heading 7"/>
     <w:basedOn w:val="Normal"/>
     <w:next w:val="Normal"/>
-    <w:link w:val="Heading7Char"/>
+    <w:link w:val="Overskrift7Tegn"/>
     <w:uiPriority w:val="9"/>
     <w:unhideWhenUsed/>
     <w:qFormat/>
@@ -5727,11 +6145,11 @@
       <w:color w:val="004F5B" w:themeColor="accent1" w:themeShade="7F"/>
     </w:rPr>
   </w:style>
-  <w:style w:type="paragraph" w:styleId="Heading8">
+  <w:style w:type="paragraph" w:styleId="Overskrift8">
     <w:name w:val="heading 8"/>
     <w:basedOn w:val="Normal"/>
     <w:next w:val="Normal"/>
-    <w:link w:val="Heading8Char"/>
+    <w:link w:val="Overskrift8Tegn"/>
     <w:uiPriority w:val="9"/>
     <w:semiHidden/>
     <w:unhideWhenUsed/>
@@ -5749,11 +6167,11 @@
       <w:szCs w:val="21"/>
     </w:rPr>
   </w:style>
-  <w:style w:type="paragraph" w:styleId="Heading9">
+  <w:style w:type="paragraph" w:styleId="Overskrift9">
     <w:name w:val="heading 9"/>
     <w:basedOn w:val="Normal"/>
     <w:next w:val="Normal"/>
-    <w:link w:val="Heading9Char"/>
+    <w:link w:val="Overskrift9Tegn"/>
     <w:uiPriority w:val="9"/>
     <w:semiHidden/>
     <w:unhideWhenUsed/>
@@ -5773,13 +6191,13 @@
       <w:szCs w:val="21"/>
     </w:rPr>
   </w:style>
-  <w:style w:type="character" w:default="1" w:styleId="DefaultParagraphFont">
+  <w:style w:type="character" w:default="1" w:styleId="Standardskrifttypeiafsnit">
     <w:name w:val="Default Paragraph Font"/>
     <w:uiPriority w:val="1"/>
     <w:semiHidden/>
     <w:unhideWhenUsed/>
   </w:style>
-  <w:style w:type="table" w:default="1" w:styleId="TableNormal">
+  <w:style w:type="table" w:default="1" w:styleId="Tabel-Normal">
     <w:name w:val="Normal Table"/>
     <w:uiPriority w:val="99"/>
     <w:semiHidden/>
@@ -5794,16 +6212,16 @@
       </w:tblCellMar>
     </w:tblPr>
   </w:style>
-  <w:style w:type="numbering" w:default="1" w:styleId="NoList">
+  <w:style w:type="numbering" w:default="1" w:styleId="Ingenoversigt">
     <w:name w:val="No List"/>
     <w:uiPriority w:val="99"/>
     <w:semiHidden/>
     <w:unhideWhenUsed/>
   </w:style>
-  <w:style w:type="character" w:customStyle="1" w:styleId="Heading1Char">
-    <w:name w:val="Heading 1 Char"/>
-    <w:basedOn w:val="DefaultParagraphFont"/>
-    <w:link w:val="Heading1"/>
+  <w:style w:type="character" w:customStyle="1" w:styleId="Overskrift1Tegn">
+    <w:name w:val="Overskrift 1 Tegn"/>
+    <w:basedOn w:val="Standardskrifttypeiafsnit"/>
+    <w:link w:val="Overskrift1"/>
     <w:uiPriority w:val="9"/>
     <w:rsid w:val="00C029F1"/>
     <w:rPr>
@@ -5812,10 +6230,10 @@
       <w:sz w:val="32"/>
     </w:rPr>
   </w:style>
-  <w:style w:type="character" w:customStyle="1" w:styleId="Heading2Char">
-    <w:name w:val="Heading 2 Char"/>
-    <w:basedOn w:val="DefaultParagraphFont"/>
-    <w:link w:val="Heading2"/>
+  <w:style w:type="character" w:customStyle="1" w:styleId="Overskrift2Tegn">
+    <w:name w:val="Overskrift 2 Tegn"/>
+    <w:basedOn w:val="Standardskrifttypeiafsnit"/>
+    <w:link w:val="Overskrift2"/>
     <w:uiPriority w:val="9"/>
     <w:rsid w:val="00C029F1"/>
     <w:rPr>
@@ -5836,7 +6254,7 @@
       <w:jc w:val="center"/>
     </w:pPr>
   </w:style>
-  <w:style w:type="paragraph" w:styleId="ListBullet">
+  <w:style w:type="paragraph" w:styleId="Opstilling-punkttegn">
     <w:name w:val="List Bullet"/>
     <w:basedOn w:val="Normal"/>
     <w:uiPriority w:val="10"/>
@@ -5849,10 +6267,10 @@
       </w:numPr>
     </w:pPr>
   </w:style>
-  <w:style w:type="paragraph" w:styleId="Title">
+  <w:style w:type="paragraph" w:styleId="Titel">
     <w:name w:val="Title"/>
     <w:basedOn w:val="Normal"/>
-    <w:link w:val="TitleChar"/>
+    <w:link w:val="TitelTegn"/>
     <w:uiPriority w:val="2"/>
     <w:unhideWhenUsed/>
     <w:qFormat/>
@@ -5869,10 +6287,10 @@
       <w:sz w:val="60"/>
     </w:rPr>
   </w:style>
-  <w:style w:type="character" w:customStyle="1" w:styleId="TitleChar">
-    <w:name w:val="Title Char"/>
-    <w:basedOn w:val="DefaultParagraphFont"/>
-    <w:link w:val="Title"/>
+  <w:style w:type="character" w:customStyle="1" w:styleId="TitelTegn">
+    <w:name w:val="Titel Tegn"/>
+    <w:basedOn w:val="Standardskrifttypeiafsnit"/>
+    <w:link w:val="Titel"/>
     <w:uiPriority w:val="2"/>
     <w:rsid w:val="00333D0D"/>
     <w:rPr>
@@ -5882,10 +6300,10 @@
       <w:sz w:val="60"/>
     </w:rPr>
   </w:style>
-  <w:style w:type="paragraph" w:styleId="Subtitle">
+  <w:style w:type="paragraph" w:styleId="Undertitel">
     <w:name w:val="Subtitle"/>
     <w:basedOn w:val="Normal"/>
-    <w:link w:val="SubtitleChar"/>
+    <w:link w:val="UndertitelTegn"/>
     <w:uiPriority w:val="3"/>
     <w:unhideWhenUsed/>
     <w:qFormat/>
@@ -5904,10 +6322,10 @@
       <w:sz w:val="26"/>
     </w:rPr>
   </w:style>
-  <w:style w:type="character" w:customStyle="1" w:styleId="SubtitleChar">
-    <w:name w:val="Subtitle Char"/>
-    <w:basedOn w:val="DefaultParagraphFont"/>
-    <w:link w:val="Subtitle"/>
+  <w:style w:type="character" w:customStyle="1" w:styleId="UndertitelTegn">
+    <w:name w:val="Undertitel Tegn"/>
+    <w:basedOn w:val="Standardskrifttypeiafsnit"/>
+    <w:link w:val="Undertitel"/>
     <w:uiPriority w:val="3"/>
     <w:rsid w:val="00333D0D"/>
     <w:rPr>
@@ -5916,10 +6334,10 @@
       <w:sz w:val="26"/>
     </w:rPr>
   </w:style>
-  <w:style w:type="paragraph" w:styleId="Footer">
+  <w:style w:type="paragraph" w:styleId="Sidefod">
     <w:name w:val="footer"/>
     <w:basedOn w:val="Normal"/>
-    <w:link w:val="FooterChar"/>
+    <w:link w:val="SidefodTegn"/>
     <w:uiPriority w:val="99"/>
     <w:unhideWhenUsed/>
     <w:rsid w:val="00C6554A"/>
@@ -5931,10 +6349,10 @@
       <w:caps/>
     </w:rPr>
   </w:style>
-  <w:style w:type="character" w:customStyle="1" w:styleId="FooterChar">
-    <w:name w:val="Footer Char"/>
-    <w:basedOn w:val="DefaultParagraphFont"/>
-    <w:link w:val="Footer"/>
+  <w:style w:type="character" w:customStyle="1" w:styleId="SidefodTegn">
+    <w:name w:val="Sidefod Tegn"/>
+    <w:basedOn w:val="Standardskrifttypeiafsnit"/>
+    <w:link w:val="Sidefod"/>
     <w:uiPriority w:val="99"/>
     <w:rsid w:val="00C6554A"/>
     <w:rPr>
@@ -5952,10 +6370,10 @@
       <w:jc w:val="center"/>
     </w:pPr>
   </w:style>
-  <w:style w:type="paragraph" w:styleId="Header">
+  <w:style w:type="paragraph" w:styleId="Sidehoved">
     <w:name w:val="header"/>
     <w:basedOn w:val="Normal"/>
-    <w:link w:val="HeaderChar"/>
+    <w:link w:val="SidehovedTegn"/>
     <w:uiPriority w:val="99"/>
     <w:unhideWhenUsed/>
     <w:rsid w:val="00C6554A"/>
@@ -5963,10 +6381,10 @@
       <w:spacing w:before="0" w:after="0" w:line="240" w:lineRule="auto"/>
     </w:pPr>
   </w:style>
-  <w:style w:type="character" w:customStyle="1" w:styleId="HeaderChar">
-    <w:name w:val="Header Char"/>
-    <w:basedOn w:val="DefaultParagraphFont"/>
-    <w:link w:val="Header"/>
+  <w:style w:type="character" w:customStyle="1" w:styleId="SidehovedTegn">
+    <w:name w:val="Sidehoved Tegn"/>
+    <w:basedOn w:val="Standardskrifttypeiafsnit"/>
+    <w:link w:val="Sidehoved"/>
     <w:uiPriority w:val="99"/>
     <w:rsid w:val="00C6554A"/>
     <w:rPr>
@@ -5976,7 +6394,7 @@
       <w:lang w:eastAsia="ja-JP"/>
     </w:rPr>
   </w:style>
-  <w:style w:type="paragraph" w:styleId="ListNumber">
+  <w:style w:type="paragraph" w:styleId="Opstilling-talellerbogst">
     <w:name w:val="List Number"/>
     <w:basedOn w:val="Normal"/>
     <w:uiPriority w:val="11"/>
@@ -5990,10 +6408,10 @@
       <w:contextualSpacing/>
     </w:pPr>
   </w:style>
-  <w:style w:type="character" w:customStyle="1" w:styleId="Heading3Char">
-    <w:name w:val="Heading 3 Char"/>
-    <w:basedOn w:val="DefaultParagraphFont"/>
-    <w:link w:val="Heading3"/>
+  <w:style w:type="character" w:customStyle="1" w:styleId="Overskrift3Tegn">
+    <w:name w:val="Overskrift 3 Tegn"/>
+    <w:basedOn w:val="Standardskrifttypeiafsnit"/>
+    <w:link w:val="Overskrift3"/>
     <w:uiPriority w:val="9"/>
     <w:rsid w:val="00C029F1"/>
     <w:rPr>
@@ -6003,10 +6421,10 @@
       <w:szCs w:val="24"/>
     </w:rPr>
   </w:style>
-  <w:style w:type="character" w:customStyle="1" w:styleId="Heading8Char">
-    <w:name w:val="Heading 8 Char"/>
-    <w:basedOn w:val="DefaultParagraphFont"/>
-    <w:link w:val="Heading8"/>
+  <w:style w:type="character" w:customStyle="1" w:styleId="Overskrift8Tegn">
+    <w:name w:val="Overskrift 8 Tegn"/>
+    <w:basedOn w:val="Standardskrifttypeiafsnit"/>
+    <w:link w:val="Overskrift8"/>
     <w:uiPriority w:val="9"/>
     <w:semiHidden/>
     <w:rsid w:val="00C6554A"/>
@@ -6016,10 +6434,10 @@
       <w:szCs w:val="21"/>
     </w:rPr>
   </w:style>
-  <w:style w:type="character" w:customStyle="1" w:styleId="Heading9Char">
-    <w:name w:val="Heading 9 Char"/>
-    <w:basedOn w:val="DefaultParagraphFont"/>
-    <w:link w:val="Heading9"/>
+  <w:style w:type="character" w:customStyle="1" w:styleId="Overskrift9Tegn">
+    <w:name w:val="Overskrift 9 Tegn"/>
+    <w:basedOn w:val="Standardskrifttypeiafsnit"/>
+    <w:link w:val="Overskrift9"/>
     <w:uiPriority w:val="9"/>
     <w:semiHidden/>
     <w:rsid w:val="00C6554A"/>
@@ -6031,9 +6449,9 @@
       <w:szCs w:val="21"/>
     </w:rPr>
   </w:style>
-  <w:style w:type="character" w:styleId="IntenseEmphasis">
+  <w:style w:type="character" w:styleId="Kraftigfremhvning">
     <w:name w:val="Intense Emphasis"/>
-    <w:basedOn w:val="DefaultParagraphFont"/>
+    <w:basedOn w:val="Standardskrifttypeiafsnit"/>
     <w:uiPriority w:val="21"/>
     <w:semiHidden/>
     <w:unhideWhenUsed/>
@@ -6045,11 +6463,11 @@
       <w:color w:val="007789" w:themeColor="accent1" w:themeShade="BF"/>
     </w:rPr>
   </w:style>
-  <w:style w:type="paragraph" w:styleId="IntenseQuote">
+  <w:style w:type="paragraph" w:styleId="Strktcitat">
     <w:name w:val="Intense Quote"/>
     <w:basedOn w:val="Normal"/>
     <w:next w:val="Normal"/>
-    <w:link w:val="IntenseQuoteChar"/>
+    <w:link w:val="StrktcitatTegn"/>
     <w:uiPriority w:val="30"/>
     <w:semiHidden/>
     <w:unhideWhenUsed/>
@@ -6070,10 +6488,10 @@
       <w:color w:val="007789" w:themeColor="accent1" w:themeShade="BF"/>
     </w:rPr>
   </w:style>
-  <w:style w:type="character" w:customStyle="1" w:styleId="IntenseQuoteChar">
-    <w:name w:val="Intense Quote Char"/>
-    <w:basedOn w:val="DefaultParagraphFont"/>
-    <w:link w:val="IntenseQuote"/>
+  <w:style w:type="character" w:customStyle="1" w:styleId="StrktcitatTegn">
+    <w:name w:val="Stærkt citat Tegn"/>
+    <w:basedOn w:val="Standardskrifttypeiafsnit"/>
+    <w:link w:val="Strktcitat"/>
     <w:uiPriority w:val="30"/>
     <w:semiHidden/>
     <w:rsid w:val="00C6554A"/>
@@ -6083,9 +6501,9 @@
       <w:color w:val="007789" w:themeColor="accent1" w:themeShade="BF"/>
     </w:rPr>
   </w:style>
-  <w:style w:type="character" w:styleId="IntenseReference">
+  <w:style w:type="character" w:styleId="Kraftighenvisning">
     <w:name w:val="Intense Reference"/>
-    <w:basedOn w:val="DefaultParagraphFont"/>
+    <w:basedOn w:val="Standardskrifttypeiafsnit"/>
     <w:uiPriority w:val="32"/>
     <w:semiHidden/>
     <w:unhideWhenUsed/>
@@ -6100,7 +6518,7 @@
       <w:spacing w:val="5"/>
     </w:rPr>
   </w:style>
-  <w:style w:type="paragraph" w:styleId="Caption">
+  <w:style w:type="paragraph" w:styleId="Billedtekst">
     <w:name w:val="caption"/>
     <w:basedOn w:val="Normal"/>
     <w:next w:val="Normal"/>
@@ -6119,10 +6537,10 @@
       <w:szCs w:val="18"/>
     </w:rPr>
   </w:style>
-  <w:style w:type="paragraph" w:styleId="BalloonText">
+  <w:style w:type="paragraph" w:styleId="Markeringsbobletekst">
     <w:name w:val="Balloon Text"/>
     <w:basedOn w:val="Normal"/>
-    <w:link w:val="BalloonTextChar"/>
+    <w:link w:val="MarkeringsbobletekstTegn"/>
     <w:uiPriority w:val="99"/>
     <w:semiHidden/>
     <w:unhideWhenUsed/>
@@ -6135,10 +6553,10 @@
       <w:szCs w:val="18"/>
     </w:rPr>
   </w:style>
-  <w:style w:type="character" w:customStyle="1" w:styleId="BalloonTextChar">
-    <w:name w:val="Balloon Text Char"/>
-    <w:basedOn w:val="DefaultParagraphFont"/>
-    <w:link w:val="BalloonText"/>
+  <w:style w:type="character" w:customStyle="1" w:styleId="MarkeringsbobletekstTegn">
+    <w:name w:val="Markeringsbobletekst Tegn"/>
+    <w:basedOn w:val="Standardskrifttypeiafsnit"/>
+    <w:link w:val="Markeringsbobletekst"/>
     <w:uiPriority w:val="99"/>
     <w:semiHidden/>
     <w:rsid w:val="00C6554A"/>
@@ -6147,7 +6565,7 @@
       <w:szCs w:val="18"/>
     </w:rPr>
   </w:style>
-  <w:style w:type="paragraph" w:styleId="BlockText">
+  <w:style w:type="paragraph" w:styleId="Bloktekst">
     <w:name w:val="Block Text"/>
     <w:basedOn w:val="Normal"/>
     <w:uiPriority w:val="99"/>
@@ -6170,10 +6588,10 @@
       <w:color w:val="007789" w:themeColor="accent1" w:themeShade="BF"/>
     </w:rPr>
   </w:style>
-  <w:style w:type="paragraph" w:styleId="BodyText3">
+  <w:style w:type="paragraph" w:styleId="Brdtekst3">
     <w:name w:val="Body Text 3"/>
     <w:basedOn w:val="Normal"/>
-    <w:link w:val="BodyText3Char"/>
+    <w:link w:val="Brdtekst3Tegn"/>
     <w:uiPriority w:val="99"/>
     <w:semiHidden/>
     <w:unhideWhenUsed/>
@@ -6185,10 +6603,10 @@
       <w:szCs w:val="16"/>
     </w:rPr>
   </w:style>
-  <w:style w:type="character" w:customStyle="1" w:styleId="BodyText3Char">
-    <w:name w:val="Body Text 3 Char"/>
-    <w:basedOn w:val="DefaultParagraphFont"/>
-    <w:link w:val="BodyText3"/>
+  <w:style w:type="character" w:customStyle="1" w:styleId="Brdtekst3Tegn">
+    <w:name w:val="Brødtekst 3 Tegn"/>
+    <w:basedOn w:val="Standardskrifttypeiafsnit"/>
+    <w:link w:val="Brdtekst3"/>
     <w:uiPriority w:val="99"/>
     <w:semiHidden/>
     <w:rsid w:val="00C6554A"/>
@@ -6196,10 +6614,10 @@
       <w:szCs w:val="16"/>
     </w:rPr>
   </w:style>
-  <w:style w:type="paragraph" w:styleId="BodyTextIndent3">
+  <w:style w:type="paragraph" w:styleId="Brdtekstindrykning3">
     <w:name w:val="Body Text Indent 3"/>
     <w:basedOn w:val="Normal"/>
-    <w:link w:val="BodyTextIndent3Char"/>
+    <w:link w:val="Brdtekstindrykning3Tegn"/>
     <w:uiPriority w:val="99"/>
     <w:semiHidden/>
     <w:unhideWhenUsed/>
@@ -6212,10 +6630,10 @@
       <w:szCs w:val="16"/>
     </w:rPr>
   </w:style>
-  <w:style w:type="character" w:customStyle="1" w:styleId="BodyTextIndent3Char">
-    <w:name w:val="Body Text Indent 3 Char"/>
-    <w:basedOn w:val="DefaultParagraphFont"/>
-    <w:link w:val="BodyTextIndent3"/>
+  <w:style w:type="character" w:customStyle="1" w:styleId="Brdtekstindrykning3Tegn">
+    <w:name w:val="Brødtekstindrykning 3 Tegn"/>
+    <w:basedOn w:val="Standardskrifttypeiafsnit"/>
+    <w:link w:val="Brdtekstindrykning3"/>
     <w:uiPriority w:val="99"/>
     <w:semiHidden/>
     <w:rsid w:val="00C6554A"/>
@@ -6223,9 +6641,9 @@
       <w:szCs w:val="16"/>
     </w:rPr>
   </w:style>
-  <w:style w:type="character" w:styleId="CommentReference">
+  <w:style w:type="character" w:styleId="Kommentarhenvisning">
     <w:name w:val="annotation reference"/>
-    <w:basedOn w:val="DefaultParagraphFont"/>
+    <w:basedOn w:val="Standardskrifttypeiafsnit"/>
     <w:uiPriority w:val="99"/>
     <w:semiHidden/>
     <w:unhideWhenUsed/>
@@ -6235,10 +6653,10 @@
       <w:szCs w:val="16"/>
     </w:rPr>
   </w:style>
-  <w:style w:type="paragraph" w:styleId="CommentText">
+  <w:style w:type="paragraph" w:styleId="Kommentartekst">
     <w:name w:val="annotation text"/>
     <w:basedOn w:val="Normal"/>
-    <w:link w:val="CommentTextChar"/>
+    <w:link w:val="KommentartekstTegn"/>
     <w:uiPriority w:val="99"/>
     <w:semiHidden/>
     <w:unhideWhenUsed/>
@@ -6250,10 +6668,10 @@
       <w:szCs w:val="20"/>
     </w:rPr>
   </w:style>
-  <w:style w:type="character" w:customStyle="1" w:styleId="CommentTextChar">
-    <w:name w:val="Comment Text Char"/>
-    <w:basedOn w:val="DefaultParagraphFont"/>
-    <w:link w:val="CommentText"/>
+  <w:style w:type="character" w:customStyle="1" w:styleId="KommentartekstTegn">
+    <w:name w:val="Kommentartekst Tegn"/>
+    <w:basedOn w:val="Standardskrifttypeiafsnit"/>
+    <w:link w:val="Kommentartekst"/>
     <w:uiPriority w:val="99"/>
     <w:semiHidden/>
     <w:rsid w:val="00C6554A"/>
@@ -6261,11 +6679,11 @@
       <w:szCs w:val="20"/>
     </w:rPr>
   </w:style>
-  <w:style w:type="paragraph" w:styleId="CommentSubject">
+  <w:style w:type="paragraph" w:styleId="Kommentaremne">
     <w:name w:val="annotation subject"/>
-    <w:basedOn w:val="CommentText"/>
-    <w:next w:val="CommentText"/>
-    <w:link w:val="CommentSubjectChar"/>
+    <w:basedOn w:val="Kommentartekst"/>
+    <w:next w:val="Kommentartekst"/>
+    <w:link w:val="KommentaremneTegn"/>
     <w:uiPriority w:val="99"/>
     <w:semiHidden/>
     <w:unhideWhenUsed/>
@@ -6275,10 +6693,10 @@
       <w:bCs/>
     </w:rPr>
   </w:style>
-  <w:style w:type="character" w:customStyle="1" w:styleId="CommentSubjectChar">
-    <w:name w:val="Comment Subject Char"/>
-    <w:basedOn w:val="CommentTextChar"/>
-    <w:link w:val="CommentSubject"/>
+  <w:style w:type="character" w:customStyle="1" w:styleId="KommentaremneTegn">
+    <w:name w:val="Kommentaremne Tegn"/>
+    <w:basedOn w:val="KommentartekstTegn"/>
+    <w:link w:val="Kommentaremne"/>
     <w:uiPriority w:val="99"/>
     <w:semiHidden/>
     <w:rsid w:val="00C6554A"/>
@@ -6288,10 +6706,10 @@
       <w:szCs w:val="20"/>
     </w:rPr>
   </w:style>
-  <w:style w:type="paragraph" w:styleId="DocumentMap">
+  <w:style w:type="paragraph" w:styleId="Dokumentoversigt">
     <w:name w:val="Document Map"/>
     <w:basedOn w:val="Normal"/>
-    <w:link w:val="DocumentMapChar"/>
+    <w:link w:val="DokumentoversigtTegn"/>
     <w:uiPriority w:val="99"/>
     <w:semiHidden/>
     <w:unhideWhenUsed/>
@@ -6304,10 +6722,10 @@
       <w:szCs w:val="16"/>
     </w:rPr>
   </w:style>
-  <w:style w:type="character" w:customStyle="1" w:styleId="DocumentMapChar">
-    <w:name w:val="Document Map Char"/>
-    <w:basedOn w:val="DefaultParagraphFont"/>
-    <w:link w:val="DocumentMap"/>
+  <w:style w:type="character" w:customStyle="1" w:styleId="DokumentoversigtTegn">
+    <w:name w:val="Dokumentoversigt Tegn"/>
+    <w:basedOn w:val="Standardskrifttypeiafsnit"/>
+    <w:link w:val="Dokumentoversigt"/>
     <w:uiPriority w:val="99"/>
     <w:semiHidden/>
     <w:rsid w:val="00C6554A"/>
@@ -6316,10 +6734,10 @@
       <w:szCs w:val="16"/>
     </w:rPr>
   </w:style>
-  <w:style w:type="paragraph" w:styleId="EndnoteText">
+  <w:style w:type="paragraph" w:styleId="Slutnotetekst">
     <w:name w:val="endnote text"/>
     <w:basedOn w:val="Normal"/>
-    <w:link w:val="EndnoteTextChar"/>
+    <w:link w:val="SlutnotetekstTegn"/>
     <w:uiPriority w:val="99"/>
     <w:semiHidden/>
     <w:unhideWhenUsed/>
@@ -6331,10 +6749,10 @@
       <w:szCs w:val="20"/>
     </w:rPr>
   </w:style>
-  <w:style w:type="character" w:customStyle="1" w:styleId="EndnoteTextChar">
-    <w:name w:val="Endnote Text Char"/>
-    <w:basedOn w:val="DefaultParagraphFont"/>
-    <w:link w:val="EndnoteText"/>
+  <w:style w:type="character" w:customStyle="1" w:styleId="SlutnotetekstTegn">
+    <w:name w:val="Slutnotetekst Tegn"/>
+    <w:basedOn w:val="Standardskrifttypeiafsnit"/>
+    <w:link w:val="Slutnotetekst"/>
     <w:uiPriority w:val="99"/>
     <w:semiHidden/>
     <w:rsid w:val="00C6554A"/>
@@ -6342,7 +6760,7 @@
       <w:szCs w:val="20"/>
     </w:rPr>
   </w:style>
-  <w:style w:type="paragraph" w:styleId="EnvelopeReturn">
+  <w:style w:type="paragraph" w:styleId="Afsenderadresse">
     <w:name w:val="envelope return"/>
     <w:basedOn w:val="Normal"/>
     <w:uiPriority w:val="99"/>
@@ -6357,9 +6775,9 @@
       <w:szCs w:val="20"/>
     </w:rPr>
   </w:style>
-  <w:style w:type="character" w:styleId="FollowedHyperlink">
+  <w:style w:type="character" w:styleId="BesgtLink">
     <w:name w:val="FollowedHyperlink"/>
-    <w:basedOn w:val="DefaultParagraphFont"/>
+    <w:basedOn w:val="Standardskrifttypeiafsnit"/>
     <w:uiPriority w:val="99"/>
     <w:semiHidden/>
     <w:unhideWhenUsed/>
@@ -6369,10 +6787,10 @@
       <w:u w:val="single"/>
     </w:rPr>
   </w:style>
-  <w:style w:type="paragraph" w:styleId="FootnoteText">
+  <w:style w:type="paragraph" w:styleId="Fodnotetekst">
     <w:name w:val="footnote text"/>
     <w:basedOn w:val="Normal"/>
-    <w:link w:val="FootnoteTextChar"/>
+    <w:link w:val="FodnotetekstTegn"/>
     <w:uiPriority w:val="99"/>
     <w:semiHidden/>
     <w:unhideWhenUsed/>
@@ -6384,10 +6802,10 @@
       <w:szCs w:val="20"/>
     </w:rPr>
   </w:style>
-  <w:style w:type="character" w:customStyle="1" w:styleId="FootnoteTextChar">
-    <w:name w:val="Footnote Text Char"/>
-    <w:basedOn w:val="DefaultParagraphFont"/>
-    <w:link w:val="FootnoteText"/>
+  <w:style w:type="character" w:customStyle="1" w:styleId="FodnotetekstTegn">
+    <w:name w:val="Fodnotetekst Tegn"/>
+    <w:basedOn w:val="Standardskrifttypeiafsnit"/>
+    <w:link w:val="Fodnotetekst"/>
     <w:uiPriority w:val="99"/>
     <w:semiHidden/>
     <w:rsid w:val="00C6554A"/>
@@ -6395,9 +6813,9 @@
       <w:szCs w:val="20"/>
     </w:rPr>
   </w:style>
-  <w:style w:type="character" w:styleId="HTMLCode">
+  <w:style w:type="character" w:styleId="HTML-kode">
     <w:name w:val="HTML Code"/>
-    <w:basedOn w:val="DefaultParagraphFont"/>
+    <w:basedOn w:val="Standardskrifttypeiafsnit"/>
     <w:uiPriority w:val="99"/>
     <w:semiHidden/>
     <w:unhideWhenUsed/>
@@ -6408,9 +6826,9 @@
       <w:szCs w:val="20"/>
     </w:rPr>
   </w:style>
-  <w:style w:type="character" w:styleId="HTMLKeyboard">
+  <w:style w:type="character" w:styleId="HTML-tastatur">
     <w:name w:val="HTML Keyboard"/>
-    <w:basedOn w:val="DefaultParagraphFont"/>
+    <w:basedOn w:val="Standardskrifttypeiafsnit"/>
     <w:uiPriority w:val="99"/>
     <w:semiHidden/>
     <w:unhideWhenUsed/>
@@ -6421,10 +6839,10 @@
       <w:szCs w:val="20"/>
     </w:rPr>
   </w:style>
-  <w:style w:type="paragraph" w:styleId="HTMLPreformatted">
+  <w:style w:type="paragraph" w:styleId="FormateretHTML">
     <w:name w:val="HTML Preformatted"/>
     <w:basedOn w:val="Normal"/>
-    <w:link w:val="HTMLPreformattedChar"/>
+    <w:link w:val="FormateretHTMLTegn"/>
     <w:uiPriority w:val="99"/>
     <w:semiHidden/>
     <w:unhideWhenUsed/>
@@ -6437,10 +6855,10 @@
       <w:szCs w:val="20"/>
     </w:rPr>
   </w:style>
-  <w:style w:type="character" w:customStyle="1" w:styleId="HTMLPreformattedChar">
-    <w:name w:val="HTML Preformatted Char"/>
-    <w:basedOn w:val="DefaultParagraphFont"/>
-    <w:link w:val="HTMLPreformatted"/>
+  <w:style w:type="character" w:customStyle="1" w:styleId="FormateretHTMLTegn">
+    <w:name w:val="Formateret HTML Tegn"/>
+    <w:basedOn w:val="Standardskrifttypeiafsnit"/>
+    <w:link w:val="FormateretHTML"/>
     <w:uiPriority w:val="99"/>
     <w:semiHidden/>
     <w:rsid w:val="00C6554A"/>
@@ -6449,9 +6867,9 @@
       <w:szCs w:val="20"/>
     </w:rPr>
   </w:style>
-  <w:style w:type="character" w:styleId="HTMLTypewriter">
+  <w:style w:type="character" w:styleId="HTML-skrivemaskine">
     <w:name w:val="HTML Typewriter"/>
-    <w:basedOn w:val="DefaultParagraphFont"/>
+    <w:basedOn w:val="Standardskrifttypeiafsnit"/>
     <w:uiPriority w:val="99"/>
     <w:semiHidden/>
     <w:unhideWhenUsed/>
@@ -6464,7 +6882,7 @@
   </w:style>
   <w:style w:type="character" w:styleId="Hyperlink">
     <w:name w:val="Hyperlink"/>
-    <w:basedOn w:val="DefaultParagraphFont"/>
+    <w:basedOn w:val="Standardskrifttypeiafsnit"/>
     <w:uiPriority w:val="99"/>
     <w:unhideWhenUsed/>
     <w:rsid w:val="00C6554A"/>
@@ -6473,9 +6891,9 @@
       <w:u w:val="single"/>
     </w:rPr>
   </w:style>
-  <w:style w:type="paragraph" w:styleId="MacroText">
+  <w:style w:type="paragraph" w:styleId="Makrotekst">
     <w:name w:val="macro"/>
-    <w:link w:val="MacroTextChar"/>
+    <w:link w:val="MakrotekstTegn"/>
     <w:uiPriority w:val="99"/>
     <w:semiHidden/>
     <w:unhideWhenUsed/>
@@ -6499,10 +6917,10 @@
       <w:szCs w:val="20"/>
     </w:rPr>
   </w:style>
-  <w:style w:type="character" w:customStyle="1" w:styleId="MacroTextChar">
-    <w:name w:val="Macro Text Char"/>
-    <w:basedOn w:val="DefaultParagraphFont"/>
-    <w:link w:val="MacroText"/>
+  <w:style w:type="character" w:customStyle="1" w:styleId="MakrotekstTegn">
+    <w:name w:val="Makrotekst Tegn"/>
+    <w:basedOn w:val="Standardskrifttypeiafsnit"/>
+    <w:link w:val="Makrotekst"/>
     <w:uiPriority w:val="99"/>
     <w:semiHidden/>
     <w:rsid w:val="00C6554A"/>
@@ -6511,9 +6929,9 @@
       <w:szCs w:val="20"/>
     </w:rPr>
   </w:style>
-  <w:style w:type="character" w:styleId="PlaceholderText">
+  <w:style w:type="character" w:styleId="Pladsholdertekst">
     <w:name w:val="Placeholder Text"/>
-    <w:basedOn w:val="DefaultParagraphFont"/>
+    <w:basedOn w:val="Standardskrifttypeiafsnit"/>
     <w:uiPriority w:val="99"/>
     <w:semiHidden/>
     <w:rsid w:val="00C6554A"/>
@@ -6521,10 +6939,10 @@
       <w:color w:val="595959" w:themeColor="text1" w:themeTint="A6"/>
     </w:rPr>
   </w:style>
-  <w:style w:type="paragraph" w:styleId="PlainText">
+  <w:style w:type="paragraph" w:styleId="Almindeligtekst">
     <w:name w:val="Plain Text"/>
     <w:basedOn w:val="Normal"/>
-    <w:link w:val="PlainTextChar"/>
+    <w:link w:val="AlmindeligtekstTegn"/>
     <w:uiPriority w:val="99"/>
     <w:semiHidden/>
     <w:unhideWhenUsed/>
@@ -6537,10 +6955,10 @@
       <w:szCs w:val="21"/>
     </w:rPr>
   </w:style>
-  <w:style w:type="character" w:customStyle="1" w:styleId="PlainTextChar">
-    <w:name w:val="Plain Text Char"/>
-    <w:basedOn w:val="DefaultParagraphFont"/>
-    <w:link w:val="PlainText"/>
+  <w:style w:type="character" w:customStyle="1" w:styleId="AlmindeligtekstTegn">
+    <w:name w:val="Almindelig tekst Tegn"/>
+    <w:basedOn w:val="Standardskrifttypeiafsnit"/>
+    <w:link w:val="Almindeligtekst"/>
     <w:uiPriority w:val="99"/>
     <w:semiHidden/>
     <w:rsid w:val="00C6554A"/>
@@ -6549,10 +6967,10 @@
       <w:szCs w:val="21"/>
     </w:rPr>
   </w:style>
-  <w:style w:type="character" w:customStyle="1" w:styleId="Heading7Char">
-    <w:name w:val="Heading 7 Char"/>
-    <w:basedOn w:val="DefaultParagraphFont"/>
-    <w:link w:val="Heading7"/>
+  <w:style w:type="character" w:customStyle="1" w:styleId="Overskrift7Tegn">
+    <w:name w:val="Overskrift 7 Tegn"/>
+    <w:basedOn w:val="Standardskrifttypeiafsnit"/>
+    <w:link w:val="Overskrift7"/>
     <w:uiPriority w:val="9"/>
     <w:rsid w:val="002554CD"/>
     <w:rPr>
@@ -6562,10 +6980,10 @@
       <w:color w:val="004F5B" w:themeColor="accent1" w:themeShade="7F"/>
     </w:rPr>
   </w:style>
-  <w:style w:type="character" w:customStyle="1" w:styleId="Heading6Char">
-    <w:name w:val="Heading 6 Char"/>
-    <w:basedOn w:val="DefaultParagraphFont"/>
-    <w:link w:val="Heading6"/>
+  <w:style w:type="character" w:customStyle="1" w:styleId="Overskrift6Tegn">
+    <w:name w:val="Overskrift 6 Tegn"/>
+    <w:basedOn w:val="Standardskrifttypeiafsnit"/>
+    <w:link w:val="Overskrift6"/>
     <w:uiPriority w:val="9"/>
     <w:rsid w:val="002554CD"/>
     <w:rPr>
@@ -6573,10 +6991,10 @@
       <w:color w:val="004F5B" w:themeColor="accent1" w:themeShade="7F"/>
     </w:rPr>
   </w:style>
-  <w:style w:type="character" w:customStyle="1" w:styleId="Heading4Char">
-    <w:name w:val="Heading 4 Char"/>
-    <w:basedOn w:val="DefaultParagraphFont"/>
-    <w:link w:val="Heading4"/>
+  <w:style w:type="character" w:customStyle="1" w:styleId="Overskrift4Tegn">
+    <w:name w:val="Overskrift 4 Tegn"/>
+    <w:basedOn w:val="Standardskrifttypeiafsnit"/>
+    <w:link w:val="Overskrift4"/>
     <w:uiPriority w:val="9"/>
     <w:rsid w:val="003D1197"/>
     <w:rPr>
@@ -6586,10 +7004,10 @@
       <w:color w:val="007789" w:themeColor="accent1" w:themeShade="BF"/>
     </w:rPr>
   </w:style>
-  <w:style w:type="character" w:customStyle="1" w:styleId="Heading5Char">
-    <w:name w:val="Heading 5 Char"/>
-    <w:basedOn w:val="DefaultParagraphFont"/>
-    <w:link w:val="Heading5"/>
+  <w:style w:type="character" w:customStyle="1" w:styleId="Overskrift5Tegn">
+    <w:name w:val="Overskrift 5 Tegn"/>
+    <w:basedOn w:val="Standardskrifttypeiafsnit"/>
+    <w:link w:val="Overskrift5"/>
     <w:uiPriority w:val="9"/>
     <w:rsid w:val="003D1197"/>
     <w:rPr>
@@ -6597,9 +7015,9 @@
       <w:color w:val="007789" w:themeColor="accent1" w:themeShade="BF"/>
     </w:rPr>
   </w:style>
-  <w:style w:type="table" w:styleId="TableGrid">
+  <w:style w:type="table" w:styleId="Tabel-Gitter">
     <w:name w:val="Table Grid"/>
-    <w:basedOn w:val="TableNormal"/>
+    <w:basedOn w:val="Tabel-Normal"/>
     <w:uiPriority w:val="39"/>
     <w:rsid w:val="00AC13AC"/>
     <w:pPr>
@@ -6616,9 +7034,9 @@
       </w:tblBorders>
     </w:tblPr>
   </w:style>
-  <w:style w:type="paragraph" w:styleId="TOCHeading">
+  <w:style w:type="paragraph" w:styleId="Overskrift">
     <w:name w:val="TOC Heading"/>
-    <w:basedOn w:val="Heading1"/>
+    <w:basedOn w:val="Overskrift1"/>
     <w:next w:val="Normal"/>
     <w:uiPriority w:val="39"/>
     <w:unhideWhenUsed/>
@@ -6634,7 +7052,7 @@
       <w:lang w:val="da-DK" w:eastAsia="da-DK"/>
     </w:rPr>
   </w:style>
-  <w:style w:type="paragraph" w:styleId="TOC2">
+  <w:style w:type="paragraph" w:styleId="Indholdsfortegnelse2">
     <w:name w:val="toc 2"/>
     <w:basedOn w:val="Normal"/>
     <w:next w:val="Normal"/>
@@ -6647,7 +7065,7 @@
       <w:ind w:left="220"/>
     </w:pPr>
   </w:style>
-  <w:style w:type="paragraph" w:styleId="TOC1">
+  <w:style w:type="paragraph" w:styleId="Indholdsfortegnelse1">
     <w:name w:val="toc 1"/>
     <w:basedOn w:val="Normal"/>
     <w:next w:val="Normal"/>
@@ -6659,7 +7077,7 @@
       <w:spacing w:after="100"/>
     </w:pPr>
   </w:style>
-  <w:style w:type="paragraph" w:styleId="TOC3">
+  <w:style w:type="paragraph" w:styleId="Indholdsfortegnelse3">
     <w:name w:val="toc 3"/>
     <w:basedOn w:val="Normal"/>
     <w:next w:val="Normal"/>
@@ -6672,7 +7090,7 @@
       <w:ind w:left="440"/>
     </w:pPr>
   </w:style>
-  <w:style w:type="paragraph" w:styleId="ListParagraph">
+  <w:style w:type="paragraph" w:styleId="Listeafsnit">
     <w:name w:val="List Paragraph"/>
     <w:basedOn w:val="Normal"/>
     <w:uiPriority w:val="34"/>
@@ -6692,7 +7110,7 @@
 </file>
 
 <file path=word/glossary/document.xml><?xml version="1.0" encoding="utf-8"?>
-<w:glossaryDocument xmlns:wpc="http://schemas.microsoft.com/office/word/2010/wordprocessingCanvas" xmlns:cx="http://schemas.microsoft.com/office/drawing/2014/chartex" xmlns:cx1="http://schemas.microsoft.com/office/drawing/2015/9/8/chartex" xmlns:cx2="http://schemas.microsoft.com/office/drawing/2015/10/21/chartex" xmlns:mc="http://schemas.openxmlformats.org/markup-compatibility/2006" xmlns:o="urn:schemas-microsoft-com:office:office" xmlns:r="http://schemas.openxmlformats.org/officeDocument/2006/relationships" xmlns:m="http://schemas.openxmlformats.org/officeDocument/2006/math" xmlns:v="urn:schemas-microsoft-com:vml" xmlns:wp14="http://schemas.microsoft.com/office/word/2010/wordprocessingDrawing" xmlns:wp="http://schemas.openxmlformats.org/drawingml/2006/wordprocessingDrawing" xmlns:w10="urn:schemas-microsoft-com:office:word" xmlns:w="http://schemas.openxmlformats.org/wordprocessingml/2006/main" xmlns:w14="http://schemas.microsoft.com/office/word/2010/wordml" xmlns:w15="http://schemas.microsoft.com/office/word/2012/wordml" xmlns:w16se="http://schemas.microsoft.com/office/word/2015/wordml/symex" xmlns:wpg="http://schemas.microsoft.com/office/word/2010/wordprocessingGroup" xmlns:wpi="http://schemas.microsoft.com/office/word/2010/wordprocessingInk" xmlns:wne="http://schemas.microsoft.com/office/word/2006/wordml" xmlns:wps="http://schemas.microsoft.com/office/word/2010/wordprocessingShape" mc:Ignorable="w14 w15 w16se wp14">
+<w:glossaryDocument xmlns:wpc="http://schemas.microsoft.com/office/word/2010/wordprocessingCanvas" xmlns:mc="http://schemas.openxmlformats.org/markup-compatibility/2006" xmlns:o="urn:schemas-microsoft-com:office:office" xmlns:r="http://schemas.openxmlformats.org/officeDocument/2006/relationships" xmlns:m="http://schemas.openxmlformats.org/officeDocument/2006/math" xmlns:v="urn:schemas-microsoft-com:vml" xmlns:wp14="http://schemas.microsoft.com/office/word/2010/wordprocessingDrawing" xmlns:wp="http://schemas.openxmlformats.org/drawingml/2006/wordprocessingDrawing" xmlns:w10="urn:schemas-microsoft-com:office:word" xmlns:w="http://schemas.openxmlformats.org/wordprocessingml/2006/main" xmlns:w14="http://schemas.microsoft.com/office/word/2010/wordml" xmlns:w15="http://schemas.microsoft.com/office/word/2012/wordml" xmlns:wpg="http://schemas.microsoft.com/office/word/2010/wordprocessingGroup" xmlns:wpi="http://schemas.microsoft.com/office/word/2010/wordprocessingInk" xmlns:wne="http://schemas.microsoft.com/office/word/2006/wordml" xmlns:wps="http://schemas.microsoft.com/office/word/2010/wordprocessingShape" mc:Ignorable="w14 w15 wp14">
   <w:docParts>
     <w:docPart>
       <w:docPartPr>
@@ -6725,7 +7143,7 @@
 </file>
 
 <file path=word/glossary/fontTable.xml><?xml version="1.0" encoding="utf-8"?>
-<w:fonts xmlns:mc="http://schemas.openxmlformats.org/markup-compatibility/2006" xmlns:r="http://schemas.openxmlformats.org/officeDocument/2006/relationships" xmlns:w="http://schemas.openxmlformats.org/wordprocessingml/2006/main" xmlns:w14="http://schemas.microsoft.com/office/word/2010/wordml" xmlns:w15="http://schemas.microsoft.com/office/word/2012/wordml" xmlns:w16se="http://schemas.microsoft.com/office/word/2015/wordml/symex" mc:Ignorable="w14 w15 w16se">
+<w:fonts xmlns:mc="http://schemas.openxmlformats.org/markup-compatibility/2006" xmlns:r="http://schemas.openxmlformats.org/officeDocument/2006/relationships" xmlns:w="http://schemas.openxmlformats.org/wordprocessingml/2006/main" xmlns:w14="http://schemas.microsoft.com/office/word/2010/wordml" xmlns:w15="http://schemas.microsoft.com/office/word/2012/wordml" mc:Ignorable="w14 w15">
   <w:font w:name="Symbol">
     <w:panose1 w:val="05050102010706020507"/>
     <w:charset w:val="02"/>
@@ -6800,7 +7218,7 @@
 </file>
 
 <file path=word/glossary/numbering.xml><?xml version="1.0" encoding="utf-8"?>
-<w:numbering xmlns:wpc="http://schemas.microsoft.com/office/word/2010/wordprocessingCanvas" xmlns:cx="http://schemas.microsoft.com/office/drawing/2014/chartex" xmlns:cx1="http://schemas.microsoft.com/office/drawing/2015/9/8/chartex" xmlns:cx2="http://schemas.microsoft.com/office/drawing/2015/10/21/chartex" xmlns:mc="http://schemas.openxmlformats.org/markup-compatibility/2006" xmlns:o="urn:schemas-microsoft-com:office:office" xmlns:r="http://schemas.openxmlformats.org/officeDocument/2006/relationships" xmlns:m="http://schemas.openxmlformats.org/officeDocument/2006/math" xmlns:v="urn:schemas-microsoft-com:vml" xmlns:wp14="http://schemas.microsoft.com/office/word/2010/wordprocessingDrawing" xmlns:wp="http://schemas.openxmlformats.org/drawingml/2006/wordprocessingDrawing" xmlns:w10="urn:schemas-microsoft-com:office:word" xmlns:w="http://schemas.openxmlformats.org/wordprocessingml/2006/main" xmlns:w14="http://schemas.microsoft.com/office/word/2010/wordml" xmlns:w15="http://schemas.microsoft.com/office/word/2012/wordml" xmlns:w16se="http://schemas.microsoft.com/office/word/2015/wordml/symex" xmlns:wpg="http://schemas.microsoft.com/office/word/2010/wordprocessingGroup" xmlns:wpi="http://schemas.microsoft.com/office/word/2010/wordprocessingInk" xmlns:wne="http://schemas.microsoft.com/office/word/2006/wordml" xmlns:wps="http://schemas.microsoft.com/office/word/2010/wordprocessingShape" mc:Ignorable="w14 w15 w16se wp14">
+<w:numbering xmlns:wpc="http://schemas.microsoft.com/office/word/2010/wordprocessingCanvas" xmlns:mc="http://schemas.openxmlformats.org/markup-compatibility/2006" xmlns:o="urn:schemas-microsoft-com:office:office" xmlns:r="http://schemas.openxmlformats.org/officeDocument/2006/relationships" xmlns:m="http://schemas.openxmlformats.org/officeDocument/2006/math" xmlns:v="urn:schemas-microsoft-com:vml" xmlns:wp14="http://schemas.microsoft.com/office/word/2010/wordprocessingDrawing" xmlns:wp="http://schemas.openxmlformats.org/drawingml/2006/wordprocessingDrawing" xmlns:w10="urn:schemas-microsoft-com:office:word" xmlns:w="http://schemas.openxmlformats.org/wordprocessingml/2006/main" xmlns:w14="http://schemas.microsoft.com/office/word/2010/wordml" xmlns:w15="http://schemas.microsoft.com/office/word/2012/wordml" xmlns:wpg="http://schemas.microsoft.com/office/word/2010/wordprocessingGroup" xmlns:wpi="http://schemas.microsoft.com/office/word/2010/wordprocessingInk" xmlns:wne="http://schemas.microsoft.com/office/word/2006/wordml" xmlns:wps="http://schemas.microsoft.com/office/word/2010/wordprocessingShape" mc:Ignorable="w14 w15 wp14">
   <w:abstractNum w:abstractNumId="0" w15:restartNumberingAfterBreak="0">
     <w:nsid w:val="FFFFFF89"/>
     <w:multiLevelType w:val="singleLevel"/>
@@ -6808,7 +7226,7 @@
     <w:lvl w:ilvl="0">
       <w:start w:val="1"/>
       <w:numFmt w:val="bullet"/>
-      <w:pStyle w:val="ListBullet"/>
+      <w:pStyle w:val="Opstilling-punkttegn"/>
       <w:lvlText w:val="−"/>
       <w:lvlJc w:val="left"/>
       <w:pPr>
@@ -6827,7 +7245,7 @@
 </file>
 
 <file path=word/glossary/settings.xml><?xml version="1.0" encoding="utf-8"?>
-<w:settings xmlns:mc="http://schemas.openxmlformats.org/markup-compatibility/2006" xmlns:o="urn:schemas-microsoft-com:office:office" xmlns:r="http://schemas.openxmlformats.org/officeDocument/2006/relationships" xmlns:m="http://schemas.openxmlformats.org/officeDocument/2006/math" xmlns:v="urn:schemas-microsoft-com:vml" xmlns:w10="urn:schemas-microsoft-com:office:word" xmlns:w="http://schemas.openxmlformats.org/wordprocessingml/2006/main" xmlns:w14="http://schemas.microsoft.com/office/word/2010/wordml" xmlns:w15="http://schemas.microsoft.com/office/word/2012/wordml" xmlns:w16se="http://schemas.microsoft.com/office/word/2015/wordml/symex" xmlns:sl="http://schemas.openxmlformats.org/schemaLibrary/2006/main" mc:Ignorable="w14 w15 w16se">
+<w:settings xmlns:mc="http://schemas.openxmlformats.org/markup-compatibility/2006" xmlns:o="urn:schemas-microsoft-com:office:office" xmlns:r="http://schemas.openxmlformats.org/officeDocument/2006/relationships" xmlns:m="http://schemas.openxmlformats.org/officeDocument/2006/math" xmlns:v="urn:schemas-microsoft-com:vml" xmlns:w10="urn:schemas-microsoft-com:office:word" xmlns:w="http://schemas.openxmlformats.org/wordprocessingml/2006/main" xmlns:w14="http://schemas.microsoft.com/office/word/2010/wordml" xmlns:w15="http://schemas.microsoft.com/office/word/2012/wordml" xmlns:sl="http://schemas.openxmlformats.org/schemaLibrary/2006/main" mc:Ignorable="w14 w15">
   <w:view w:val="normal"/>
   <w:defaultTabStop w:val="720"/>
   <w:hyphenationZone w:val="425"/>
@@ -6846,7 +7264,7 @@
     <w:rsid w:val="001E0B61"/>
     <w:rsid w:val="0026741E"/>
     <w:rsid w:val="005357A9"/>
-    <w:rsid w:val="00634458"/>
+    <w:rsid w:val="006C79F1"/>
     <w:rsid w:val="00AD5B69"/>
     <w:rsid w:val="00AE74E7"/>
     <w:rsid w:val="00F53495"/>
@@ -6873,7 +7291,7 @@
 </file>
 
 <file path=word/glossary/styles.xml><?xml version="1.0" encoding="utf-8"?>
-<w:styles xmlns:mc="http://schemas.openxmlformats.org/markup-compatibility/2006" xmlns:r="http://schemas.openxmlformats.org/officeDocument/2006/relationships" xmlns:w="http://schemas.openxmlformats.org/wordprocessingml/2006/main" xmlns:w14="http://schemas.microsoft.com/office/word/2010/wordml" xmlns:w15="http://schemas.microsoft.com/office/word/2012/wordml" xmlns:w16se="http://schemas.microsoft.com/office/word/2015/wordml/symex" mc:Ignorable="w14 w15 w16se">
+<w:styles xmlns:mc="http://schemas.openxmlformats.org/markup-compatibility/2006" xmlns:r="http://schemas.openxmlformats.org/officeDocument/2006/relationships" xmlns:w="http://schemas.openxmlformats.org/wordprocessingml/2006/main" xmlns:w14="http://schemas.microsoft.com/office/word/2010/wordml" xmlns:w15="http://schemas.microsoft.com/office/word/2012/wordml" mc:Ignorable="w14 w15">
   <w:docDefaults>
     <w:rPrDefault>
       <w:rPr>
@@ -6889,7 +7307,7 @@
       </w:pPr>
     </w:pPrDefault>
   </w:docDefaults>
-  <w:latentStyles w:defLockedState="0" w:defUIPriority="99" w:defSemiHidden="0" w:defUnhideWhenUsed="0" w:defQFormat="0" w:count="372">
+  <w:latentStyles w:defLockedState="0" w:defUIPriority="99" w:defSemiHidden="0" w:defUnhideWhenUsed="0" w:defQFormat="0" w:count="371">
     <w:lsdException w:name="Normal" w:uiPriority="0" w:qFormat="1"/>
     <w:lsdException w:name="heading 1" w:uiPriority="9" w:qFormat="1"/>
     <w:lsdException w:name="heading 2" w:semiHidden="1" w:uiPriority="9" w:unhideWhenUsed="1" w:qFormat="1"/>
@@ -7261,19 +7679,18 @@
     <w:lsdException w:name="List Table 5 Dark Accent 6" w:uiPriority="50"/>
     <w:lsdException w:name="List Table 6 Colorful Accent 6" w:uiPriority="51"/>
     <w:lsdException w:name="List Table 7 Colorful Accent 6" w:uiPriority="52"/>
-    <w:lsdException w:name="Mention" w:semiHidden="1" w:unhideWhenUsed="1"/>
   </w:latentStyles>
   <w:style w:type="paragraph" w:default="1" w:styleId="Normal">
     <w:name w:val="Normal"/>
     <w:qFormat/>
   </w:style>
-  <w:style w:type="character" w:default="1" w:styleId="DefaultParagraphFont">
+  <w:style w:type="character" w:default="1" w:styleId="Standardskrifttypeiafsnit">
     <w:name w:val="Default Paragraph Font"/>
     <w:uiPriority w:val="1"/>
     <w:semiHidden/>
     <w:unhideWhenUsed/>
   </w:style>
-  <w:style w:type="table" w:default="1" w:styleId="TableNormal">
+  <w:style w:type="table" w:default="1" w:styleId="Tabel-Normal">
     <w:name w:val="Normal Table"/>
     <w:uiPriority w:val="99"/>
     <w:semiHidden/>
@@ -7288,7 +7705,7 @@
       </w:tblCellMar>
     </w:tblPr>
   </w:style>
-  <w:style w:type="numbering" w:default="1" w:styleId="NoList">
+  <w:style w:type="numbering" w:default="1" w:styleId="Ingenoversigt">
     <w:name w:val="No List"/>
     <w:uiPriority w:val="99"/>
     <w:semiHidden/>
@@ -7315,7 +7732,7 @@
   <w:style w:type="paragraph" w:customStyle="1" w:styleId="25337A39DB374036A262EA1D91B80C5B">
     <w:name w:val="25337A39DB374036A262EA1D91B80C5B"/>
   </w:style>
-  <w:style w:type="paragraph" w:styleId="ListBullet">
+  <w:style w:type="paragraph" w:styleId="Opstilling-punkttegn">
     <w:name w:val="List Bullet"/>
     <w:basedOn w:val="Normal"/>
     <w:uiPriority w:val="10"/>
@@ -7346,7 +7763,7 @@
 </file>
 
 <file path=word/glossary/webSettings.xml><?xml version="1.0" encoding="utf-8"?>
-<w:webSettings xmlns:mc="http://schemas.openxmlformats.org/markup-compatibility/2006" xmlns:r="http://schemas.openxmlformats.org/officeDocument/2006/relationships" xmlns:w="http://schemas.openxmlformats.org/wordprocessingml/2006/main" xmlns:w14="http://schemas.microsoft.com/office/word/2010/wordml" xmlns:w15="http://schemas.microsoft.com/office/word/2012/wordml" xmlns:w16se="http://schemas.microsoft.com/office/word/2015/wordml/symex" mc:Ignorable="w14 w15 w16se">
+<w:webSettings xmlns:mc="http://schemas.openxmlformats.org/markup-compatibility/2006" xmlns:r="http://schemas.openxmlformats.org/officeDocument/2006/relationships" xmlns:w="http://schemas.openxmlformats.org/wordprocessingml/2006/main" xmlns:w14="http://schemas.microsoft.com/office/word/2010/wordml" xmlns:w15="http://schemas.microsoft.com/office/word/2012/wordml" mc:Ignorable="w14 w15">
   <w:optimizeForBrowser/>
   <w:allowPNG/>
 </w:webSettings>
@@ -7642,7 +8059,7 @@
 </file>
 
 <file path=customXml/itemProps1.xml><?xml version="1.0" encoding="utf-8"?>
-<ds:datastoreItem xmlns:ds="http://schemas.openxmlformats.org/officeDocument/2006/customXml" ds:itemID="{E079BD97-71BF-46F4-B3AE-966B310E6F19}">
+<ds:datastoreItem xmlns:ds="http://schemas.openxmlformats.org/officeDocument/2006/customXml" ds:itemID="{84A341D0-B2C9-4C3E-A933-9999BB806062}">
   <ds:schemaRefs>
     <ds:schemaRef ds:uri="http://schemas.openxmlformats.org/officeDocument/2006/bibliography"/>
   </ds:schemaRefs>

</xml_diff>

<commit_message>
Added information about Entity Framework and Migrations
</commit_message>
<xml_diff>
--- a/bgs.docx
+++ b/bgs.docx
@@ -163,6 +163,8 @@
             </w:rPr>
             <w:t>Indholdsfortegnelse</w:t>
           </w:r>
+          <w:bookmarkStart w:id="5" w:name="_GoBack"/>
+          <w:bookmarkEnd w:id="5"/>
           <w:proofErr w:type="spellEnd"/>
         </w:p>
         <w:p>
@@ -187,7 +189,7 @@
           <w:r>
             <w:fldChar w:fldCharType="separate"/>
           </w:r>
-          <w:hyperlink w:anchor="_Toc469395916" w:history="1">
+          <w:hyperlink w:anchor="_Toc469405051" w:history="1">
             <w:r>
               <w:rPr>
                 <w:rStyle w:val="Hyperlink"/>
@@ -214,7 +216,7 @@
                 <w:noProof/>
                 <w:webHidden/>
               </w:rPr>
-              <w:instrText xml:space="preserve"> PAGEREF _Toc469395916 \h </w:instrText>
+              <w:instrText xml:space="preserve"> PAGEREF _Toc469405051 \h </w:instrText>
             </w:r>
             <w:r>
               <w:rPr>
@@ -258,7 +260,7 @@
               <w:lang w:val="da-DK" w:eastAsia="da-DK"/>
             </w:rPr>
           </w:pPr>
-          <w:hyperlink w:anchor="_Toc469395917" w:history="1">
+          <w:hyperlink w:anchor="_Toc469405052" w:history="1">
             <w:r>
               <w:rPr>
                 <w:rStyle w:val="Hyperlink"/>
@@ -285,7 +287,7 @@
                 <w:noProof/>
                 <w:webHidden/>
               </w:rPr>
-              <w:instrText xml:space="preserve"> PAGEREF _Toc469395917 \h </w:instrText>
+              <w:instrText xml:space="preserve"> PAGEREF _Toc469405052 \h </w:instrText>
             </w:r>
             <w:r>
               <w:rPr>
@@ -329,7 +331,7 @@
               <w:lang w:val="da-DK" w:eastAsia="da-DK"/>
             </w:rPr>
           </w:pPr>
-          <w:hyperlink w:anchor="_Toc469395918" w:history="1">
+          <w:hyperlink w:anchor="_Toc469405053" w:history="1">
             <w:r>
               <w:rPr>
                 <w:rStyle w:val="Hyperlink"/>
@@ -356,7 +358,7 @@
                 <w:noProof/>
                 <w:webHidden/>
               </w:rPr>
-              <w:instrText xml:space="preserve"> PAGEREF _Toc469395918 \h </w:instrText>
+              <w:instrText xml:space="preserve"> PAGEREF _Toc469405053 \h </w:instrText>
             </w:r>
             <w:r>
               <w:rPr>
@@ -400,7 +402,7 @@
               <w:lang w:val="da-DK" w:eastAsia="da-DK"/>
             </w:rPr>
           </w:pPr>
-          <w:hyperlink w:anchor="_Toc469395919" w:history="1">
+          <w:hyperlink w:anchor="_Toc469405054" w:history="1">
             <w:r>
               <w:rPr>
                 <w:rStyle w:val="Hyperlink"/>
@@ -427,7 +429,7 @@
                 <w:noProof/>
                 <w:webHidden/>
               </w:rPr>
-              <w:instrText xml:space="preserve"> PAGEREF _Toc469395919 \h </w:instrText>
+              <w:instrText xml:space="preserve"> PAGEREF _Toc469405054 \h </w:instrText>
             </w:r>
             <w:r>
               <w:rPr>
@@ -471,7 +473,7 @@
               <w:lang w:val="da-DK" w:eastAsia="da-DK"/>
             </w:rPr>
           </w:pPr>
-          <w:hyperlink w:anchor="_Toc469395920" w:history="1">
+          <w:hyperlink w:anchor="_Toc469405055" w:history="1">
             <w:r>
               <w:rPr>
                 <w:rStyle w:val="Hyperlink"/>
@@ -498,7 +500,7 @@
                 <w:noProof/>
                 <w:webHidden/>
               </w:rPr>
-              <w:instrText xml:space="preserve"> PAGEREF _Toc469395920 \h </w:instrText>
+              <w:instrText xml:space="preserve"> PAGEREF _Toc469405055 \h </w:instrText>
             </w:r>
             <w:r>
               <w:rPr>
@@ -542,7 +544,7 @@
               <w:lang w:val="da-DK" w:eastAsia="da-DK"/>
             </w:rPr>
           </w:pPr>
-          <w:hyperlink w:anchor="_Toc469395921" w:history="1">
+          <w:hyperlink w:anchor="_Toc469405056" w:history="1">
             <w:r>
               <w:rPr>
                 <w:rStyle w:val="Hyperlink"/>
@@ -569,7 +571,7 @@
                 <w:noProof/>
                 <w:webHidden/>
               </w:rPr>
-              <w:instrText xml:space="preserve"> PAGEREF _Toc469395921 \h </w:instrText>
+              <w:instrText xml:space="preserve"> PAGEREF _Toc469405056 \h </w:instrText>
             </w:r>
             <w:r>
               <w:rPr>
@@ -613,7 +615,7 @@
               <w:lang w:val="da-DK" w:eastAsia="da-DK"/>
             </w:rPr>
           </w:pPr>
-          <w:hyperlink w:anchor="_Toc469395922" w:history="1">
+          <w:hyperlink w:anchor="_Toc469405057" w:history="1">
             <w:r>
               <w:rPr>
                 <w:rStyle w:val="Hyperlink"/>
@@ -640,7 +642,7 @@
                 <w:noProof/>
                 <w:webHidden/>
               </w:rPr>
-              <w:instrText xml:space="preserve"> PAGEREF _Toc469395922 \h </w:instrText>
+              <w:instrText xml:space="preserve"> PAGEREF _Toc469405057 \h </w:instrText>
             </w:r>
             <w:r>
               <w:rPr>
@@ -684,7 +686,7 @@
               <w:lang w:val="da-DK" w:eastAsia="da-DK"/>
             </w:rPr>
           </w:pPr>
-          <w:hyperlink w:anchor="_Toc469395923" w:history="1">
+          <w:hyperlink w:anchor="_Toc469405058" w:history="1">
             <w:r>
               <w:rPr>
                 <w:rStyle w:val="Hyperlink"/>
@@ -711,7 +713,7 @@
                 <w:noProof/>
                 <w:webHidden/>
               </w:rPr>
-              <w:instrText xml:space="preserve"> PAGEREF _Toc469395923 \h </w:instrText>
+              <w:instrText xml:space="preserve"> PAGEREF _Toc469405058 \h </w:instrText>
             </w:r>
             <w:r>
               <w:rPr>
@@ -755,7 +757,7 @@
               <w:lang w:val="da-DK" w:eastAsia="da-DK"/>
             </w:rPr>
           </w:pPr>
-          <w:hyperlink w:anchor="_Toc469395924" w:history="1">
+          <w:hyperlink w:anchor="_Toc469405059" w:history="1">
             <w:r>
               <w:rPr>
                 <w:rStyle w:val="Hyperlink"/>
@@ -782,7 +784,7 @@
                 <w:noProof/>
                 <w:webHidden/>
               </w:rPr>
-              <w:instrText xml:space="preserve"> PAGEREF _Toc469395924 \h </w:instrText>
+              <w:instrText xml:space="preserve"> PAGEREF _Toc469405059 \h </w:instrText>
             </w:r>
             <w:r>
               <w:rPr>
@@ -826,7 +828,7 @@
               <w:lang w:val="da-DK" w:eastAsia="da-DK"/>
             </w:rPr>
           </w:pPr>
-          <w:hyperlink w:anchor="_Toc469395925" w:history="1">
+          <w:hyperlink w:anchor="_Toc469405060" w:history="1">
             <w:r>
               <w:rPr>
                 <w:rStyle w:val="Hyperlink"/>
@@ -853,7 +855,7 @@
                 <w:noProof/>
                 <w:webHidden/>
               </w:rPr>
-              <w:instrText xml:space="preserve"> PAGEREF _Toc469395925 \h </w:instrText>
+              <w:instrText xml:space="preserve"> PAGEREF _Toc469405060 \h </w:instrText>
             </w:r>
             <w:r>
               <w:rPr>
@@ -897,7 +899,7 @@
               <w:lang w:val="da-DK" w:eastAsia="da-DK"/>
             </w:rPr>
           </w:pPr>
-          <w:hyperlink w:anchor="_Toc469395926" w:history="1">
+          <w:hyperlink w:anchor="_Toc469405061" w:history="1">
             <w:r>
               <w:rPr>
                 <w:rStyle w:val="Hyperlink"/>
@@ -924,7 +926,7 @@
                 <w:noProof/>
                 <w:webHidden/>
               </w:rPr>
-              <w:instrText xml:space="preserve"> PAGEREF _Toc469395926 \h </w:instrText>
+              <w:instrText xml:space="preserve"> PAGEREF _Toc469405061 \h </w:instrText>
             </w:r>
             <w:r>
               <w:rPr>
@@ -968,7 +970,7 @@
               <w:lang w:val="da-DK" w:eastAsia="da-DK"/>
             </w:rPr>
           </w:pPr>
-          <w:hyperlink w:anchor="_Toc469395927" w:history="1">
+          <w:hyperlink w:anchor="_Toc469405062" w:history="1">
             <w:r>
               <w:rPr>
                 <w:rStyle w:val="Hyperlink"/>
@@ -995,7 +997,7 @@
                 <w:noProof/>
                 <w:webHidden/>
               </w:rPr>
-              <w:instrText xml:space="preserve"> PAGEREF _Toc469395927 \h </w:instrText>
+              <w:instrText xml:space="preserve"> PAGEREF _Toc469405062 \h </w:instrText>
             </w:r>
             <w:r>
               <w:rPr>
@@ -1039,7 +1041,7 @@
               <w:lang w:val="da-DK" w:eastAsia="da-DK"/>
             </w:rPr>
           </w:pPr>
-          <w:hyperlink w:anchor="_Toc469395928" w:history="1">
+          <w:hyperlink w:anchor="_Toc469405063" w:history="1">
             <w:r>
               <w:rPr>
                 <w:rStyle w:val="Hyperlink"/>
@@ -1066,7 +1068,7 @@
                 <w:noProof/>
                 <w:webHidden/>
               </w:rPr>
-              <w:instrText xml:space="preserve"> PAGEREF _Toc469395928 \h </w:instrText>
+              <w:instrText xml:space="preserve"> PAGEREF _Toc469405063 \h </w:instrText>
             </w:r>
             <w:r>
               <w:rPr>
@@ -1110,7 +1112,7 @@
               <w:lang w:val="da-DK" w:eastAsia="da-DK"/>
             </w:rPr>
           </w:pPr>
-          <w:hyperlink w:anchor="_Toc469395929" w:history="1">
+          <w:hyperlink w:anchor="_Toc469405064" w:history="1">
             <w:r>
               <w:rPr>
                 <w:rStyle w:val="Hyperlink"/>
@@ -1137,7 +1139,7 @@
                 <w:noProof/>
                 <w:webHidden/>
               </w:rPr>
-              <w:instrText xml:space="preserve"> PAGEREF _Toc469395929 \h </w:instrText>
+              <w:instrText xml:space="preserve"> PAGEREF _Toc469405064 \h </w:instrText>
             </w:r>
             <w:r>
               <w:rPr>
@@ -1181,7 +1183,7 @@
               <w:lang w:val="da-DK" w:eastAsia="da-DK"/>
             </w:rPr>
           </w:pPr>
-          <w:hyperlink w:anchor="_Toc469395930" w:history="1">
+          <w:hyperlink w:anchor="_Toc469405065" w:history="1">
             <w:r>
               <w:rPr>
                 <w:rStyle w:val="Hyperlink"/>
@@ -1208,7 +1210,7 @@
                 <w:noProof/>
                 <w:webHidden/>
               </w:rPr>
-              <w:instrText xml:space="preserve"> PAGEREF _Toc469395930 \h </w:instrText>
+              <w:instrText xml:space="preserve"> PAGEREF _Toc469405065 \h </w:instrText>
             </w:r>
             <w:r>
               <w:rPr>
@@ -1252,7 +1254,7 @@
               <w:lang w:val="da-DK" w:eastAsia="da-DK"/>
             </w:rPr>
           </w:pPr>
-          <w:hyperlink w:anchor="_Toc469395931" w:history="1">
+          <w:hyperlink w:anchor="_Toc469405066" w:history="1">
             <w:r>
               <w:rPr>
                 <w:rStyle w:val="Hyperlink"/>
@@ -1279,7 +1281,7 @@
                 <w:noProof/>
                 <w:webHidden/>
               </w:rPr>
-              <w:instrText xml:space="preserve"> PAGEREF _Toc469395931 \h </w:instrText>
+              <w:instrText xml:space="preserve"> PAGEREF _Toc469405066 \h </w:instrText>
             </w:r>
             <w:r>
               <w:rPr>
@@ -1323,7 +1325,7 @@
               <w:lang w:val="da-DK" w:eastAsia="da-DK"/>
             </w:rPr>
           </w:pPr>
-          <w:hyperlink w:anchor="_Toc469395932" w:history="1">
+          <w:hyperlink w:anchor="_Toc469405067" w:history="1">
             <w:r>
               <w:rPr>
                 <w:rStyle w:val="Hyperlink"/>
@@ -1350,7 +1352,7 @@
                 <w:noProof/>
                 <w:webHidden/>
               </w:rPr>
-              <w:instrText xml:space="preserve"> PAGEREF _Toc469395932 \h </w:instrText>
+              <w:instrText xml:space="preserve"> PAGEREF _Toc469405067 \h </w:instrText>
             </w:r>
             <w:r>
               <w:rPr>
@@ -1394,7 +1396,7 @@
               <w:lang w:val="da-DK" w:eastAsia="da-DK"/>
             </w:rPr>
           </w:pPr>
-          <w:hyperlink w:anchor="_Toc469395933" w:history="1">
+          <w:hyperlink w:anchor="_Toc469405068" w:history="1">
             <w:r>
               <w:rPr>
                 <w:rStyle w:val="Hyperlink"/>
@@ -1421,7 +1423,7 @@
                 <w:noProof/>
                 <w:webHidden/>
               </w:rPr>
-              <w:instrText xml:space="preserve"> PAGEREF _Toc469395933 \h </w:instrText>
+              <w:instrText xml:space="preserve"> PAGEREF _Toc469405068 \h </w:instrText>
             </w:r>
             <w:r>
               <w:rPr>
@@ -1465,7 +1467,7 @@
               <w:lang w:val="da-DK" w:eastAsia="da-DK"/>
             </w:rPr>
           </w:pPr>
-          <w:hyperlink w:anchor="_Toc469395934" w:history="1">
+          <w:hyperlink w:anchor="_Toc469405069" w:history="1">
             <w:r>
               <w:rPr>
                 <w:rStyle w:val="Hyperlink"/>
@@ -1492,7 +1494,7 @@
                 <w:noProof/>
                 <w:webHidden/>
               </w:rPr>
-              <w:instrText xml:space="preserve"> PAGEREF _Toc469395934 \h </w:instrText>
+              <w:instrText xml:space="preserve"> PAGEREF _Toc469405069 \h </w:instrText>
             </w:r>
             <w:r>
               <w:rPr>
@@ -1536,7 +1538,7 @@
               <w:lang w:val="da-DK" w:eastAsia="da-DK"/>
             </w:rPr>
           </w:pPr>
-          <w:hyperlink w:anchor="_Toc469395935" w:history="1">
+          <w:hyperlink w:anchor="_Toc469405070" w:history="1">
             <w:r>
               <w:rPr>
                 <w:rStyle w:val="Hyperlink"/>
@@ -1563,7 +1565,7 @@
                 <w:noProof/>
                 <w:webHidden/>
               </w:rPr>
-              <w:instrText xml:space="preserve"> PAGEREF _Toc469395935 \h </w:instrText>
+              <w:instrText xml:space="preserve"> PAGEREF _Toc469405070 \h </w:instrText>
             </w:r>
             <w:r>
               <w:rPr>
@@ -1607,7 +1609,7 @@
               <w:lang w:val="da-DK" w:eastAsia="da-DK"/>
             </w:rPr>
           </w:pPr>
-          <w:hyperlink w:anchor="_Toc469395936" w:history="1">
+          <w:hyperlink w:anchor="_Toc469405071" w:history="1">
             <w:r>
               <w:rPr>
                 <w:rStyle w:val="Hyperlink"/>
@@ -1634,7 +1636,7 @@
                 <w:noProof/>
                 <w:webHidden/>
               </w:rPr>
-              <w:instrText xml:space="preserve"> PAGEREF _Toc469395936 \h </w:instrText>
+              <w:instrText xml:space="preserve"> PAGEREF _Toc469405071 \h </w:instrText>
             </w:r>
             <w:r>
               <w:rPr>
@@ -1678,7 +1680,7 @@
               <w:lang w:val="da-DK" w:eastAsia="da-DK"/>
             </w:rPr>
           </w:pPr>
-          <w:hyperlink w:anchor="_Toc469395937" w:history="1">
+          <w:hyperlink w:anchor="_Toc469405072" w:history="1">
             <w:r>
               <w:rPr>
                 <w:rStyle w:val="Hyperlink"/>
@@ -1705,7 +1707,7 @@
                 <w:noProof/>
                 <w:webHidden/>
               </w:rPr>
-              <w:instrText xml:space="preserve"> PAGEREF _Toc469395937 \h </w:instrText>
+              <w:instrText xml:space="preserve"> PAGEREF _Toc469405072 \h </w:instrText>
             </w:r>
             <w:r>
               <w:rPr>
@@ -1749,7 +1751,7 @@
               <w:lang w:val="da-DK" w:eastAsia="da-DK"/>
             </w:rPr>
           </w:pPr>
-          <w:hyperlink w:anchor="_Toc469395938" w:history="1">
+          <w:hyperlink w:anchor="_Toc469405073" w:history="1">
             <w:r>
               <w:rPr>
                 <w:rStyle w:val="Hyperlink"/>
@@ -1776,7 +1778,7 @@
                 <w:noProof/>
                 <w:webHidden/>
               </w:rPr>
-              <w:instrText xml:space="preserve"> PAGEREF _Toc469395938 \h </w:instrText>
+              <w:instrText xml:space="preserve"> PAGEREF _Toc469405073 \h </w:instrText>
             </w:r>
             <w:r>
               <w:rPr>
@@ -1820,7 +1822,7 @@
               <w:lang w:val="da-DK" w:eastAsia="da-DK"/>
             </w:rPr>
           </w:pPr>
-          <w:hyperlink w:anchor="_Toc469395939" w:history="1">
+          <w:hyperlink w:anchor="_Toc469405074" w:history="1">
             <w:r>
               <w:rPr>
                 <w:rStyle w:val="Hyperlink"/>
@@ -1847,7 +1849,7 @@
                 <w:noProof/>
                 <w:webHidden/>
               </w:rPr>
-              <w:instrText xml:space="preserve"> PAGEREF _Toc469395939 \h </w:instrText>
+              <w:instrText xml:space="preserve"> PAGEREF _Toc469405074 \h </w:instrText>
             </w:r>
             <w:r>
               <w:rPr>
@@ -1930,12 +1932,12 @@
       <w:pPr>
         <w:pStyle w:val="Overskrift1"/>
       </w:pPr>
-      <w:bookmarkStart w:id="5" w:name="_Toc469395916"/>
+      <w:bookmarkStart w:id="6" w:name="_Toc469405051"/>
       <w:r>
         <w:lastRenderedPageBreak/>
         <w:t>INTRODUCTION</w:t>
       </w:r>
-      <w:bookmarkEnd w:id="5"/>
+      <w:bookmarkEnd w:id="6"/>
     </w:p>
     <w:p>
       <w:r>
@@ -2037,11 +2039,11 @@
       <w:pPr>
         <w:pStyle w:val="Overskrift1"/>
       </w:pPr>
-      <w:bookmarkStart w:id="6" w:name="_Toc469395917"/>
+      <w:bookmarkStart w:id="7" w:name="_Toc469405052"/>
       <w:r>
         <w:t>ASP.NET MVC</w:t>
       </w:r>
-      <w:bookmarkEnd w:id="6"/>
+      <w:bookmarkEnd w:id="7"/>
     </w:p>
     <w:p>
       <w:r>
@@ -2067,11 +2069,11 @@
       <w:pPr>
         <w:pStyle w:val="Overskrift2"/>
       </w:pPr>
-      <w:bookmarkStart w:id="7" w:name="_Toc469395918"/>
+      <w:bookmarkStart w:id="8" w:name="_Toc469405053"/>
       <w:r>
         <w:t>Architecture</w:t>
       </w:r>
-      <w:bookmarkEnd w:id="7"/>
+      <w:bookmarkEnd w:id="8"/>
     </w:p>
     <w:p>
       <w:r>
@@ -2204,11 +2206,11 @@
       <w:pPr>
         <w:pStyle w:val="Overskrift2"/>
       </w:pPr>
-      <w:bookmarkStart w:id="8" w:name="_Toc469395919"/>
+      <w:bookmarkStart w:id="9" w:name="_Toc469405054"/>
       <w:r>
         <w:t>Asp.Net MVC Components</w:t>
       </w:r>
-      <w:bookmarkEnd w:id="8"/>
+      <w:bookmarkEnd w:id="9"/>
     </w:p>
     <w:p>
       <w:r>
@@ -2767,11 +2769,11 @@
       <w:pPr>
         <w:pStyle w:val="Overskrift2"/>
       </w:pPr>
-      <w:bookmarkStart w:id="9" w:name="_Toc469395920"/>
+      <w:bookmarkStart w:id="10" w:name="_Toc469405055"/>
       <w:r>
         <w:t>Conventions</w:t>
       </w:r>
-      <w:bookmarkEnd w:id="9"/>
+      <w:bookmarkEnd w:id="10"/>
     </w:p>
     <w:p>
       <w:r>
@@ -3141,12 +3143,12 @@
       <w:pPr>
         <w:pStyle w:val="Overskrift1"/>
       </w:pPr>
-      <w:bookmarkStart w:id="10" w:name="_Toc469395921"/>
+      <w:bookmarkStart w:id="11" w:name="_Toc469405056"/>
       <w:r>
         <w:lastRenderedPageBreak/>
         <w:t>IMPLEMENTATION</w:t>
       </w:r>
-      <w:bookmarkEnd w:id="10"/>
+      <w:bookmarkEnd w:id="11"/>
     </w:p>
     <w:p>
       <w:r>
@@ -3180,11 +3182,11 @@
       <w:pPr>
         <w:pStyle w:val="Overskrift2"/>
       </w:pPr>
-      <w:bookmarkStart w:id="11" w:name="_Toc469395922"/>
+      <w:bookmarkStart w:id="12" w:name="_Toc469405057"/>
       <w:r>
         <w:t>Visual ELEMENTS</w:t>
       </w:r>
-      <w:bookmarkEnd w:id="11"/>
+      <w:bookmarkEnd w:id="12"/>
     </w:p>
     <w:p>
       <w:r>
@@ -3331,13 +3333,13 @@
       <w:pPr>
         <w:pStyle w:val="Overskrift2"/>
       </w:pPr>
-      <w:bookmarkStart w:id="12" w:name="_Toc469303072"/>
-      <w:bookmarkStart w:id="13" w:name="_Toc469395923"/>
+      <w:bookmarkStart w:id="13" w:name="_Toc469303072"/>
+      <w:bookmarkStart w:id="14" w:name="_Toc469405058"/>
       <w:r>
         <w:t>Page layout</w:t>
       </w:r>
-      <w:bookmarkEnd w:id="12"/>
       <w:bookmarkEnd w:id="13"/>
+      <w:bookmarkEnd w:id="14"/>
     </w:p>
     <w:p>
       <w:r>
@@ -3468,16 +3470,16 @@
       <w:pPr>
         <w:pStyle w:val="Overskrift2"/>
       </w:pPr>
-      <w:bookmarkStart w:id="14" w:name="_Toc469303073"/>
-      <w:bookmarkStart w:id="15" w:name="_Toc469395924"/>
+      <w:bookmarkStart w:id="15" w:name="_Toc469303073"/>
+      <w:bookmarkStart w:id="16" w:name="_Toc469405059"/>
       <w:r>
         <w:t>Sketches</w:t>
       </w:r>
-      <w:bookmarkEnd w:id="14"/>
       <w:bookmarkEnd w:id="15"/>
-    </w:p>
-    <w:p>
-      <w:bookmarkStart w:id="16" w:name="_Toc469303074"/>
+      <w:bookmarkEnd w:id="16"/>
+    </w:p>
+    <w:p>
+      <w:bookmarkStart w:id="17" w:name="_Toc469303074"/>
       <w:r>
         <w:t>During the sketching phase of this project, we came up with the following layouts for the website</w:t>
       </w:r>
@@ -3507,16 +3509,16 @@
       <w:pPr>
         <w:pStyle w:val="Overskrift3"/>
       </w:pPr>
-      <w:bookmarkStart w:id="17" w:name="_Toc469395925"/>
+      <w:bookmarkStart w:id="18" w:name="_Toc469405060"/>
       <w:r>
         <w:lastRenderedPageBreak/>
         <w:t>List Sleeves View</w:t>
       </w:r>
-      <w:bookmarkEnd w:id="16"/>
+      <w:bookmarkEnd w:id="17"/>
       <w:r>
         <w:t xml:space="preserve"> (public area)</w:t>
       </w:r>
-      <w:bookmarkEnd w:id="17"/>
+      <w:bookmarkEnd w:id="18"/>
     </w:p>
     <w:p>
       <w:r>
@@ -3604,16 +3606,16 @@
       <w:pPr>
         <w:pStyle w:val="Overskrift3"/>
       </w:pPr>
-      <w:bookmarkStart w:id="18" w:name="_Toc469303075"/>
-      <w:bookmarkStart w:id="19" w:name="_Toc469395926"/>
+      <w:bookmarkStart w:id="19" w:name="_Toc469303075"/>
+      <w:bookmarkStart w:id="20" w:name="_Toc469405061"/>
       <w:r>
         <w:t>Cart Information</w:t>
       </w:r>
-      <w:bookmarkEnd w:id="18"/>
+      <w:bookmarkEnd w:id="19"/>
       <w:r>
         <w:t xml:space="preserve"> (public area)</w:t>
       </w:r>
-      <w:bookmarkEnd w:id="19"/>
+      <w:bookmarkEnd w:id="20"/>
     </w:p>
     <w:p>
       <w:r>
@@ -3700,17 +3702,17 @@
       <w:pPr>
         <w:pStyle w:val="Overskrift3"/>
       </w:pPr>
-      <w:bookmarkStart w:id="20" w:name="_Toc469303076"/>
-      <w:bookmarkStart w:id="21" w:name="_Toc469395927"/>
+      <w:bookmarkStart w:id="21" w:name="_Toc469303076"/>
+      <w:bookmarkStart w:id="22" w:name="_Toc469405062"/>
       <w:r>
         <w:lastRenderedPageBreak/>
         <w:t>Checkout View</w:t>
       </w:r>
-      <w:bookmarkEnd w:id="20"/>
+      <w:bookmarkEnd w:id="21"/>
       <w:r>
         <w:t xml:space="preserve"> (public area)</w:t>
       </w:r>
-      <w:bookmarkEnd w:id="21"/>
+      <w:bookmarkEnd w:id="22"/>
     </w:p>
     <w:p>
       <w:r>
@@ -3791,14 +3793,14 @@
       <w:pPr>
         <w:pStyle w:val="Overskrift3"/>
       </w:pPr>
-      <w:bookmarkStart w:id="22" w:name="_Toc469395928"/>
+      <w:bookmarkStart w:id="23" w:name="_Toc469405063"/>
       <w:r>
         <w:t>Product details view</w:t>
       </w:r>
       <w:r>
         <w:t xml:space="preserve"> (public area)</w:t>
       </w:r>
-      <w:bookmarkEnd w:id="22"/>
+      <w:bookmarkEnd w:id="23"/>
     </w:p>
     <w:p>
       <w:r>
@@ -3881,7 +3883,7 @@
       <w:pPr>
         <w:pStyle w:val="Overskrift3"/>
       </w:pPr>
-      <w:bookmarkStart w:id="23" w:name="_Toc469395929"/>
+      <w:bookmarkStart w:id="24" w:name="_Toc469405064"/>
       <w:r>
         <w:lastRenderedPageBreak/>
         <w:t>Product list view</w:t>
@@ -3889,7 +3891,7 @@
       <w:r>
         <w:t xml:space="preserve"> (admin area)</w:t>
       </w:r>
-      <w:bookmarkEnd w:id="23"/>
+      <w:bookmarkEnd w:id="24"/>
     </w:p>
     <w:p>
       <w:r>
@@ -3970,14 +3972,14 @@
       <w:pPr>
         <w:pStyle w:val="Overskrift3"/>
       </w:pPr>
-      <w:bookmarkStart w:id="24" w:name="_Toc469395930"/>
+      <w:bookmarkStart w:id="25" w:name="_Toc469405065"/>
       <w:r>
         <w:t>Create product view</w:t>
       </w:r>
       <w:r>
         <w:t xml:space="preserve"> (admin area)</w:t>
       </w:r>
-      <w:bookmarkEnd w:id="24"/>
+      <w:bookmarkEnd w:id="25"/>
     </w:p>
     <w:p>
       <w:r>
@@ -4059,12 +4061,12 @@
       <w:pPr>
         <w:pStyle w:val="Overskrift3"/>
       </w:pPr>
-      <w:bookmarkStart w:id="25" w:name="_Toc469395931"/>
+      <w:bookmarkStart w:id="26" w:name="_Toc469405066"/>
       <w:r>
         <w:lastRenderedPageBreak/>
         <w:t>Grid</w:t>
       </w:r>
-      <w:bookmarkEnd w:id="25"/>
+      <w:bookmarkEnd w:id="26"/>
     </w:p>
     <w:p>
       <w:r>
@@ -4151,11 +4153,11 @@
       <w:pPr>
         <w:pStyle w:val="Overskrift2"/>
       </w:pPr>
-      <w:bookmarkStart w:id="26" w:name="_Toc469395932"/>
+      <w:bookmarkStart w:id="27" w:name="_Toc469405067"/>
       <w:r>
         <w:t>Uml Diagrams</w:t>
       </w:r>
-      <w:bookmarkEnd w:id="26"/>
+      <w:bookmarkEnd w:id="27"/>
     </w:p>
     <w:p>
       <w:r>
@@ -4176,11 +4178,11 @@
       <w:pPr>
         <w:pStyle w:val="Overskrift3"/>
       </w:pPr>
-      <w:bookmarkStart w:id="27" w:name="_Toc469395933"/>
+      <w:bookmarkStart w:id="28" w:name="_Toc469405068"/>
       <w:r>
         <w:t>Domain Model</w:t>
       </w:r>
-      <w:bookmarkEnd w:id="27"/>
+      <w:bookmarkEnd w:id="28"/>
     </w:p>
     <w:p>
       <w:r>
@@ -4262,11 +4264,11 @@
       <w:pPr>
         <w:pStyle w:val="Overskrift3"/>
       </w:pPr>
-      <w:bookmarkStart w:id="28" w:name="_Toc469395934"/>
+      <w:bookmarkStart w:id="29" w:name="_Toc469405069"/>
       <w:r>
         <w:t>Mapping between controllers and views</w:t>
       </w:r>
-      <w:bookmarkEnd w:id="28"/>
+      <w:bookmarkEnd w:id="29"/>
     </w:p>
     <w:p>
       <w:r>
@@ -4297,12 +4299,12 @@
       <w:pPr>
         <w:pStyle w:val="Overskrift2"/>
       </w:pPr>
-      <w:bookmarkStart w:id="29" w:name="_Toc469395935"/>
+      <w:bookmarkStart w:id="30" w:name="_Toc469405070"/>
       <w:r>
         <w:lastRenderedPageBreak/>
         <w:t>Layout and Views</w:t>
       </w:r>
-      <w:bookmarkEnd w:id="29"/>
+      <w:bookmarkEnd w:id="30"/>
     </w:p>
     <w:p/>
     <w:p/>
@@ -4310,11 +4312,11 @@
       <w:pPr>
         <w:pStyle w:val="Overskrift2"/>
       </w:pPr>
-      <w:bookmarkStart w:id="30" w:name="_Toc469395936"/>
+      <w:bookmarkStart w:id="31" w:name="_Toc469405071"/>
       <w:r>
         <w:t>Model validation</w:t>
       </w:r>
-      <w:bookmarkEnd w:id="30"/>
+      <w:bookmarkEnd w:id="31"/>
     </w:p>
     <w:p/>
     <w:p/>
@@ -4322,29 +4324,65 @@
       <w:pPr>
         <w:pStyle w:val="Overskrift2"/>
       </w:pPr>
-      <w:bookmarkStart w:id="31" w:name="_Toc469395937"/>
+      <w:bookmarkStart w:id="32" w:name="_Toc469405072"/>
       <w:r>
         <w:t>Entity Framework</w:t>
       </w:r>
-      <w:bookmarkEnd w:id="31"/>
-    </w:p>
-    <w:p>
-      <w:r>
-        <w:t>In the implementation of the database for our website, we have used the Entity Framework package</w:t>
+      <w:bookmarkEnd w:id="32"/>
+    </w:p>
+    <w:p>
+      <w:r>
+        <w:t>In the implementation of the database for our website, we have used the Entity Framework</w:t>
+      </w:r>
+      <w:r>
+        <w:t xml:space="preserve"> (EF)</w:t>
+      </w:r>
+      <w:r>
+        <w:t xml:space="preserve"> package</w:t>
       </w:r>
       <w:r>
         <w:t xml:space="preserve"> to </w:t>
       </w:r>
-    </w:p>
+      <w:r>
+        <w:t>connect the model classes we have created to the tables in the database. EF</w:t>
+      </w:r>
+      <w:r>
+        <w:t xml:space="preserve"> is an O</w:t>
+      </w:r>
+      <w:r>
+        <w:t>RM framework provided by Microsoft to automate database related activities for applications. It enables us as developers to focus on creating the models and annotate the properties and classes, and then EF will translate those models and annotations into tables and relations in the database.</w:t>
+      </w:r>
+      <w:r>
+        <w:t xml:space="preserve"> </w:t>
+      </w:r>
+    </w:p>
+    <w:p>
+      <w:r>
+        <w:t xml:space="preserve">By using EF, we have been able to use the code first approach to developing the website and then let EF handle the work of creating the database and the tables needed for our application to work. </w:t>
+      </w:r>
+      <w:r>
+        <w:rPr>
+          <w:highlight w:val="yellow"/>
+        </w:rPr>
+        <w:t>One of the</w:t>
+      </w:r>
+      <w:r>
+        <w:rPr>
+          <w:highlight w:val="yellow"/>
+        </w:rPr>
+        <w:t xml:space="preserve"> &lt;More info coming&gt;</w:t>
+      </w:r>
+    </w:p>
+    <w:p/>
     <w:p>
       <w:pPr>
         <w:pStyle w:val="Overskrift3"/>
       </w:pPr>
-      <w:bookmarkStart w:id="32" w:name="_Toc469395938"/>
+      <w:bookmarkStart w:id="33" w:name="_Toc469405073"/>
       <w:r>
         <w:t>Database migration</w:t>
       </w:r>
-      <w:bookmarkEnd w:id="32"/>
+      <w:bookmarkEnd w:id="33"/>
     </w:p>
     <w:p>
       <w:r>
@@ -4495,7 +4533,11 @@
           </w:p>
           <w:p>
             <w:r>
-              <w:t>A migration file contains all the necessary commands to update a database with latest changes to the models, or to remove these changes form an updated database.</w:t>
+              <w:t xml:space="preserve">A migration file contains all the necessary commands to update a database with latest </w:t>
+            </w:r>
+            <w:r>
+              <w:lastRenderedPageBreak/>
+              <w:t>changes to the models, or to remove these changes form an updated database.</w:t>
             </w:r>
           </w:p>
         </w:tc>
@@ -4507,6 +4549,7 @@
           </w:tcPr>
           <w:p>
             <w:r>
+              <w:lastRenderedPageBreak/>
               <w:t>update-database</w:t>
             </w:r>
           </w:p>
@@ -4551,21 +4594,17 @@
       </w:tr>
     </w:tbl>
     <w:p/>
+    <w:p>
+      <w:pPr>
+        <w:pStyle w:val="Overskrift1"/>
+      </w:pPr>
+      <w:bookmarkStart w:id="34" w:name="_Toc469405074"/>
+      <w:r>
+        <w:t>CONCLUSION</w:t>
+      </w:r>
+      <w:bookmarkEnd w:id="34"/>
+    </w:p>
     <w:p/>
-    <w:p>
-      <w:pPr>
-        <w:pStyle w:val="Overskrift1"/>
-      </w:pPr>
-      <w:bookmarkStart w:id="33" w:name="_Toc469395939"/>
-      <w:r>
-        <w:t>CONCLUSION</w:t>
-      </w:r>
-      <w:bookmarkEnd w:id="33"/>
-    </w:p>
-    <w:p>
-      <w:bookmarkStart w:id="34" w:name="_GoBack"/>
-      <w:bookmarkEnd w:id="34"/>
-    </w:p>
     <w:sectPr>
       <w:headerReference w:type="default" r:id="rId18"/>
       <w:footerReference w:type="default" r:id="rId19"/>
@@ -8059,7 +8098,7 @@
 </file>
 
 <file path=customXml/itemProps1.xml><?xml version="1.0" encoding="utf-8"?>
-<ds:datastoreItem xmlns:ds="http://schemas.openxmlformats.org/officeDocument/2006/customXml" ds:itemID="{84A341D0-B2C9-4C3E-A933-9999BB806062}">
+<ds:datastoreItem xmlns:ds="http://schemas.openxmlformats.org/officeDocument/2006/customXml" ds:itemID="{8FF283E8-06FC-4018-A599-0734B50D8534}">
   <ds:schemaRefs>
     <ds:schemaRef ds:uri="http://schemas.openxmlformats.org/officeDocument/2006/bibliography"/>
   </ds:schemaRefs>

</xml_diff>

<commit_message>
Updated model diagram. Added new model diagram to the Word document.
</commit_message>
<xml_diff>
--- a/bgs.docx
+++ b/bgs.docx
@@ -163,8 +163,6 @@
             </w:rPr>
             <w:t>Indholdsfortegnelse</w:t>
           </w:r>
-          <w:bookmarkStart w:id="5" w:name="_GoBack"/>
-          <w:bookmarkEnd w:id="5"/>
           <w:proofErr w:type="spellEnd"/>
         </w:p>
         <w:p>
@@ -1932,148 +1930,148 @@
       <w:pPr>
         <w:pStyle w:val="Overskrift1"/>
       </w:pPr>
-      <w:bookmarkStart w:id="6" w:name="_Toc469405051"/>
+      <w:bookmarkStart w:id="5" w:name="_Toc469405051"/>
       <w:r>
         <w:lastRenderedPageBreak/>
         <w:t>INTRODUCTION</w:t>
       </w:r>
+      <w:bookmarkEnd w:id="5"/>
+    </w:p>
+    <w:p>
+      <w:r>
+        <w:t xml:space="preserve">Arcane Tinmen are in the process of updating their online presence and as part of this work, they want to </w:t>
+      </w:r>
+      <w:r>
+        <w:t>split their current website up, so that they have</w:t>
+      </w:r>
+      <w:r>
+        <w:t xml:space="preserve"> different website</w:t>
+      </w:r>
+      <w:r>
+        <w:t>s</w:t>
+      </w:r>
+      <w:r>
+        <w:t xml:space="preserve"> for each of their brands. To begin this work, they have asked for an updated website for the brand Board Game Sleeves, to which they have </w:t>
+      </w:r>
+      <w:r>
+        <w:t>acquired</w:t>
+      </w:r>
+      <w:r>
+        <w:t xml:space="preserve"> a corresponding domain name</w:t>
+      </w:r>
+      <w:r>
+        <w:t xml:space="preserve"> (</w:t>
+      </w:r>
+      <w:r>
+        <w:t>b</w:t>
+      </w:r>
+      <w:r>
+        <w:t>oardgames</w:t>
+      </w:r>
+      <w:r>
+        <w:t>leeves.com).</w:t>
+      </w:r>
+    </w:p>
+    <w:p>
+      <w:r>
+        <w:t xml:space="preserve">This paper will </w:t>
+      </w:r>
+      <w:r>
+        <w:t>contain</w:t>
+      </w:r>
+      <w:r>
+        <w:t xml:space="preserve"> two parts where the first will go through the aspects of an ASP.NET MVC website</w:t>
+      </w:r>
+      <w:r>
+        <w:t>, the components and conventions that ASP.NET MVC is built upon as well as some theory behind building a website using this framework</w:t>
+      </w:r>
+      <w:r>
+        <w:t xml:space="preserve">. The second part of the paper will be a </w:t>
+      </w:r>
+      <w:r>
+        <w:t xml:space="preserve">detailed </w:t>
+      </w:r>
+      <w:r>
+        <w:t>description of how we have used these components and conventions in our implementation</w:t>
+      </w:r>
+      <w:r>
+        <w:t xml:space="preserve"> of a new website for </w:t>
+      </w:r>
+      <w:r>
+        <w:t>b</w:t>
+      </w:r>
+      <w:r>
+        <w:t>oardgames</w:t>
+      </w:r>
+      <w:r>
+        <w:t>leeves.com as well as a walkthrough of the functionality that we have implemented.</w:t>
+      </w:r>
+    </w:p>
+    <w:p>
+      <w:r>
+        <w:t>Along with th</w:t>
+      </w:r>
+      <w:r>
+        <w:t xml:space="preserve">is </w:t>
+      </w:r>
+      <w:r>
+        <w:t>paper,</w:t>
+      </w:r>
+      <w:r>
+        <w:t xml:space="preserve"> </w:t>
+      </w:r>
+      <w:r>
+        <w:t xml:space="preserve">we have included </w:t>
+      </w:r>
+      <w:r>
+        <w:t xml:space="preserve">the </w:t>
+      </w:r>
+      <w:r>
+        <w:t xml:space="preserve">code for the </w:t>
+      </w:r>
+      <w:r>
+        <w:t>website (in a Visual Studio solution) as well as the database with some default data (for testing purposes).</w:t>
+      </w:r>
+    </w:p>
+    <w:p>
+      <w:pPr>
+        <w:pStyle w:val="Overskrift1"/>
+      </w:pPr>
+      <w:bookmarkStart w:id="6" w:name="_Toc469405052"/>
+      <w:r>
+        <w:t>ASP.NET MVC</w:t>
+      </w:r>
       <w:bookmarkEnd w:id="6"/>
     </w:p>
     <w:p>
       <w:r>
-        <w:t xml:space="preserve">Arcane Tinmen are in the process of updating their online presence and as part of this work, they want to </w:t>
-      </w:r>
-      <w:r>
-        <w:t>split their current website up, so that they have</w:t>
-      </w:r>
-      <w:r>
-        <w:t xml:space="preserve"> different website</w:t>
-      </w:r>
-      <w:r>
-        <w:t>s</w:t>
-      </w:r>
-      <w:r>
-        <w:t xml:space="preserve"> for each of their brands. To begin this work, they have asked for an updated website for the brand Board Game Sleeves, to which they have </w:t>
-      </w:r>
-      <w:r>
-        <w:t>acquired</w:t>
-      </w:r>
-      <w:r>
-        <w:t xml:space="preserve"> a corresponding domain name</w:t>
-      </w:r>
-      <w:r>
-        <w:t xml:space="preserve"> (</w:t>
-      </w:r>
-      <w:r>
-        <w:t>b</w:t>
-      </w:r>
-      <w:r>
-        <w:t>oardgames</w:t>
-      </w:r>
-      <w:r>
-        <w:t>leeves.com).</w:t>
-      </w:r>
-    </w:p>
-    <w:p>
-      <w:r>
-        <w:t xml:space="preserve">This paper will </w:t>
-      </w:r>
-      <w:r>
-        <w:t>contain</w:t>
-      </w:r>
-      <w:r>
-        <w:t xml:space="preserve"> two parts where the first will go through the aspects of an ASP.NET MVC website</w:t>
-      </w:r>
-      <w:r>
-        <w:t>, the components and conventions that ASP.NET MVC is built upon as well as some theory behind building a website using this framework</w:t>
-      </w:r>
-      <w:r>
-        <w:t xml:space="preserve">. The second part of the paper will be a </w:t>
-      </w:r>
-      <w:r>
-        <w:t xml:space="preserve">detailed </w:t>
-      </w:r>
-      <w:r>
-        <w:t>description of how we have used these components and conventions in our implementation</w:t>
-      </w:r>
-      <w:r>
-        <w:t xml:space="preserve"> of a new website for </w:t>
-      </w:r>
-      <w:r>
-        <w:t>b</w:t>
-      </w:r>
-      <w:r>
-        <w:t>oardgames</w:t>
-      </w:r>
-      <w:r>
-        <w:t>leeves.com as well as a walkthrough of the functionality that we have implemented.</w:t>
-      </w:r>
-    </w:p>
-    <w:p>
-      <w:r>
-        <w:t>Along with th</w:t>
-      </w:r>
-      <w:r>
-        <w:t xml:space="preserve">is </w:t>
-      </w:r>
-      <w:r>
-        <w:t>paper,</w:t>
-      </w:r>
-      <w:r>
-        <w:t xml:space="preserve"> </w:t>
-      </w:r>
-      <w:r>
-        <w:t xml:space="preserve">we have included </w:t>
-      </w:r>
-      <w:r>
-        <w:t xml:space="preserve">the </w:t>
-      </w:r>
-      <w:r>
-        <w:t xml:space="preserve">code for the </w:t>
-      </w:r>
-      <w:r>
-        <w:t>website (in a Visual Studio solution) as well as the database with some default data (for testing purposes).</w:t>
-      </w:r>
-    </w:p>
-    <w:p>
-      <w:pPr>
-        <w:pStyle w:val="Overskrift1"/>
-      </w:pPr>
-      <w:bookmarkStart w:id="7" w:name="_Toc469405052"/>
-      <w:r>
-        <w:t>ASP.NET MVC</w:t>
+        <w:t xml:space="preserve">As mentioned in the introduction </w:t>
+      </w:r>
+      <w:r>
+        <w:t xml:space="preserve">we will use the ASP.NET MVC framework to create the Boardgamesleeves.com </w:t>
+      </w:r>
+      <w:r>
+        <w:t xml:space="preserve">website. </w:t>
+      </w:r>
+      <w:r>
+        <w:t>In the following sections</w:t>
+      </w:r>
+      <w:r>
+        <w:t>,</w:t>
+      </w:r>
+      <w:r>
+        <w:t xml:space="preserve"> we will describe the components that comprise the framework and some conventions that the framework builds upon.</w:t>
+      </w:r>
+    </w:p>
+    <w:p>
+      <w:pPr>
+        <w:pStyle w:val="Overskrift2"/>
+      </w:pPr>
+      <w:bookmarkStart w:id="7" w:name="_Toc469405053"/>
+      <w:r>
+        <w:t>Architecture</w:t>
       </w:r>
       <w:bookmarkEnd w:id="7"/>
-    </w:p>
-    <w:p>
-      <w:r>
-        <w:t xml:space="preserve">As mentioned in the introduction </w:t>
-      </w:r>
-      <w:r>
-        <w:t xml:space="preserve">we will use the ASP.NET MVC framework to create the Boardgamesleeves.com </w:t>
-      </w:r>
-      <w:r>
-        <w:t xml:space="preserve">website. </w:t>
-      </w:r>
-      <w:r>
-        <w:t>In the following sections</w:t>
-      </w:r>
-      <w:r>
-        <w:t>,</w:t>
-      </w:r>
-      <w:r>
-        <w:t xml:space="preserve"> we will describe the components that comprise the framework and some conventions that the framework builds upon.</w:t>
-      </w:r>
-    </w:p>
-    <w:p>
-      <w:pPr>
-        <w:pStyle w:val="Overskrift2"/>
-      </w:pPr>
-      <w:bookmarkStart w:id="8" w:name="_Toc469405053"/>
-      <w:r>
-        <w:t>Architecture</w:t>
-      </w:r>
-      <w:bookmarkEnd w:id="8"/>
     </w:p>
     <w:p>
       <w:r>
@@ -2206,11 +2204,11 @@
       <w:pPr>
         <w:pStyle w:val="Overskrift2"/>
       </w:pPr>
-      <w:bookmarkStart w:id="9" w:name="_Toc469405054"/>
+      <w:bookmarkStart w:id="8" w:name="_Toc469405054"/>
       <w:r>
         <w:t>Asp.Net MVC Components</w:t>
       </w:r>
-      <w:bookmarkEnd w:id="9"/>
+      <w:bookmarkEnd w:id="8"/>
     </w:p>
     <w:p>
       <w:r>
@@ -2769,11 +2767,11 @@
       <w:pPr>
         <w:pStyle w:val="Overskrift2"/>
       </w:pPr>
-      <w:bookmarkStart w:id="10" w:name="_Toc469405055"/>
+      <w:bookmarkStart w:id="9" w:name="_Toc469405055"/>
       <w:r>
         <w:t>Conventions</w:t>
       </w:r>
-      <w:bookmarkEnd w:id="10"/>
+      <w:bookmarkEnd w:id="9"/>
     </w:p>
     <w:p>
       <w:r>
@@ -3143,50 +3141,50 @@
       <w:pPr>
         <w:pStyle w:val="Overskrift1"/>
       </w:pPr>
-      <w:bookmarkStart w:id="11" w:name="_Toc469405056"/>
+      <w:bookmarkStart w:id="10" w:name="_Toc469405056"/>
       <w:r>
         <w:lastRenderedPageBreak/>
         <w:t>IMPLEMENTATION</w:t>
       </w:r>
+      <w:bookmarkEnd w:id="10"/>
+    </w:p>
+    <w:p>
+      <w:r>
+        <w:t xml:space="preserve">In the rest of this </w:t>
+      </w:r>
+      <w:r>
+        <w:t>paper,</w:t>
+      </w:r>
+      <w:r>
+        <w:t xml:space="preserve"> we will describe how we have used the conventions and components to implement the new website for BoardGameSleeves.com. </w:t>
+      </w:r>
+      <w:r>
+        <w:t xml:space="preserve">We will give examples of how we have solved different aspects </w:t>
+      </w:r>
+      <w:r>
+        <w:t>concerning</w:t>
+      </w:r>
+      <w:r>
+        <w:t xml:space="preserve"> the conventions and components, as well as describe the decisions we have made throughout the project</w:t>
+      </w:r>
+      <w:r>
+        <w:t>.</w:t>
+      </w:r>
+    </w:p>
+    <w:p>
+      <w:r>
+        <w:t>For clarity, we have included the final product (in a Visual Studio solution) with this paper.</w:t>
+      </w:r>
+    </w:p>
+    <w:p>
+      <w:pPr>
+        <w:pStyle w:val="Overskrift2"/>
+      </w:pPr>
+      <w:bookmarkStart w:id="11" w:name="_Toc469405057"/>
+      <w:r>
+        <w:t>Visual ELEMENTS</w:t>
+      </w:r>
       <w:bookmarkEnd w:id="11"/>
-    </w:p>
-    <w:p>
-      <w:r>
-        <w:t xml:space="preserve">In the rest of this </w:t>
-      </w:r>
-      <w:r>
-        <w:t>paper,</w:t>
-      </w:r>
-      <w:r>
-        <w:t xml:space="preserve"> we will describe how we have used the conventions and components to implement the new website for BoardGameSleeves.com. </w:t>
-      </w:r>
-      <w:r>
-        <w:t xml:space="preserve">We will give examples of how we have solved different aspects </w:t>
-      </w:r>
-      <w:r>
-        <w:t>concerning</w:t>
-      </w:r>
-      <w:r>
-        <w:t xml:space="preserve"> the conventions and components, as well as describe the decisions we have made throughout the project</w:t>
-      </w:r>
-      <w:r>
-        <w:t>.</w:t>
-      </w:r>
-    </w:p>
-    <w:p>
-      <w:r>
-        <w:t>For clarity, we have included the final product (in a Visual Studio solution) with this paper.</w:t>
-      </w:r>
-    </w:p>
-    <w:p>
-      <w:pPr>
-        <w:pStyle w:val="Overskrift2"/>
-      </w:pPr>
-      <w:bookmarkStart w:id="12" w:name="_Toc469405057"/>
-      <w:r>
-        <w:t>Visual ELEMENTS</w:t>
-      </w:r>
-      <w:bookmarkEnd w:id="12"/>
     </w:p>
     <w:p>
       <w:r>
@@ -3333,13 +3331,13 @@
       <w:pPr>
         <w:pStyle w:val="Overskrift2"/>
       </w:pPr>
-      <w:bookmarkStart w:id="13" w:name="_Toc469303072"/>
-      <w:bookmarkStart w:id="14" w:name="_Toc469405058"/>
+      <w:bookmarkStart w:id="12" w:name="_Toc469303072"/>
+      <w:bookmarkStart w:id="13" w:name="_Toc469405058"/>
       <w:r>
         <w:t>Page layout</w:t>
       </w:r>
+      <w:bookmarkEnd w:id="12"/>
       <w:bookmarkEnd w:id="13"/>
-      <w:bookmarkEnd w:id="14"/>
     </w:p>
     <w:p>
       <w:r>
@@ -3470,16 +3468,16 @@
       <w:pPr>
         <w:pStyle w:val="Overskrift2"/>
       </w:pPr>
-      <w:bookmarkStart w:id="15" w:name="_Toc469303073"/>
-      <w:bookmarkStart w:id="16" w:name="_Toc469405059"/>
+      <w:bookmarkStart w:id="14" w:name="_Toc469303073"/>
+      <w:bookmarkStart w:id="15" w:name="_Toc469405059"/>
       <w:r>
         <w:t>Sketches</w:t>
       </w:r>
+      <w:bookmarkEnd w:id="14"/>
       <w:bookmarkEnd w:id="15"/>
-      <w:bookmarkEnd w:id="16"/>
-    </w:p>
-    <w:p>
-      <w:bookmarkStart w:id="17" w:name="_Toc469303074"/>
+    </w:p>
+    <w:p>
+      <w:bookmarkStart w:id="16" w:name="_Toc469303074"/>
       <w:r>
         <w:t>During the sketching phase of this project, we came up with the following layouts for the website</w:t>
       </w:r>
@@ -3509,16 +3507,16 @@
       <w:pPr>
         <w:pStyle w:val="Overskrift3"/>
       </w:pPr>
-      <w:bookmarkStart w:id="18" w:name="_Toc469405060"/>
+      <w:bookmarkStart w:id="17" w:name="_Toc469405060"/>
       <w:r>
         <w:lastRenderedPageBreak/>
         <w:t>List Sleeves View</w:t>
       </w:r>
+      <w:bookmarkEnd w:id="16"/>
+      <w:r>
+        <w:t xml:space="preserve"> (public area)</w:t>
+      </w:r>
       <w:bookmarkEnd w:id="17"/>
-      <w:r>
-        <w:t xml:space="preserve"> (public area)</w:t>
-      </w:r>
-      <w:bookmarkEnd w:id="18"/>
     </w:p>
     <w:p>
       <w:r>
@@ -3606,16 +3604,16 @@
       <w:pPr>
         <w:pStyle w:val="Overskrift3"/>
       </w:pPr>
-      <w:bookmarkStart w:id="19" w:name="_Toc469303075"/>
-      <w:bookmarkStart w:id="20" w:name="_Toc469405061"/>
+      <w:bookmarkStart w:id="18" w:name="_Toc469303075"/>
+      <w:bookmarkStart w:id="19" w:name="_Toc469405061"/>
       <w:r>
         <w:t>Cart Information</w:t>
       </w:r>
+      <w:bookmarkEnd w:id="18"/>
+      <w:r>
+        <w:t xml:space="preserve"> (public area)</w:t>
+      </w:r>
       <w:bookmarkEnd w:id="19"/>
-      <w:r>
-        <w:t xml:space="preserve"> (public area)</w:t>
-      </w:r>
-      <w:bookmarkEnd w:id="20"/>
     </w:p>
     <w:p>
       <w:r>
@@ -3702,17 +3700,17 @@
       <w:pPr>
         <w:pStyle w:val="Overskrift3"/>
       </w:pPr>
-      <w:bookmarkStart w:id="21" w:name="_Toc469303076"/>
-      <w:bookmarkStart w:id="22" w:name="_Toc469405062"/>
+      <w:bookmarkStart w:id="20" w:name="_Toc469303076"/>
+      <w:bookmarkStart w:id="21" w:name="_Toc469405062"/>
       <w:r>
         <w:lastRenderedPageBreak/>
         <w:t>Checkout View</w:t>
       </w:r>
+      <w:bookmarkEnd w:id="20"/>
+      <w:r>
+        <w:t xml:space="preserve"> (public area)</w:t>
+      </w:r>
       <w:bookmarkEnd w:id="21"/>
-      <w:r>
-        <w:t xml:space="preserve"> (public area)</w:t>
-      </w:r>
-      <w:bookmarkEnd w:id="22"/>
     </w:p>
     <w:p>
       <w:r>
@@ -3793,14 +3791,14 @@
       <w:pPr>
         <w:pStyle w:val="Overskrift3"/>
       </w:pPr>
-      <w:bookmarkStart w:id="23" w:name="_Toc469405063"/>
+      <w:bookmarkStart w:id="22" w:name="_Toc469405063"/>
       <w:r>
         <w:t>Product details view</w:t>
       </w:r>
       <w:r>
         <w:t xml:space="preserve"> (public area)</w:t>
       </w:r>
-      <w:bookmarkEnd w:id="23"/>
+      <w:bookmarkEnd w:id="22"/>
     </w:p>
     <w:p>
       <w:r>
@@ -3883,7 +3881,7 @@
       <w:pPr>
         <w:pStyle w:val="Overskrift3"/>
       </w:pPr>
-      <w:bookmarkStart w:id="24" w:name="_Toc469405064"/>
+      <w:bookmarkStart w:id="23" w:name="_Toc469405064"/>
       <w:r>
         <w:lastRenderedPageBreak/>
         <w:t>Product list view</w:t>
@@ -3891,7 +3889,7 @@
       <w:r>
         <w:t xml:space="preserve"> (admin area)</w:t>
       </w:r>
-      <w:bookmarkEnd w:id="24"/>
+      <w:bookmarkEnd w:id="23"/>
     </w:p>
     <w:p>
       <w:r>
@@ -3972,14 +3970,14 @@
       <w:pPr>
         <w:pStyle w:val="Overskrift3"/>
       </w:pPr>
-      <w:bookmarkStart w:id="25" w:name="_Toc469405065"/>
+      <w:bookmarkStart w:id="24" w:name="_Toc469405065"/>
       <w:r>
         <w:t>Create product view</w:t>
       </w:r>
       <w:r>
         <w:t xml:space="preserve"> (admin area)</w:t>
       </w:r>
-      <w:bookmarkEnd w:id="25"/>
+      <w:bookmarkEnd w:id="24"/>
     </w:p>
     <w:p>
       <w:r>
@@ -4061,12 +4059,12 @@
       <w:pPr>
         <w:pStyle w:val="Overskrift3"/>
       </w:pPr>
-      <w:bookmarkStart w:id="26" w:name="_Toc469405066"/>
+      <w:bookmarkStart w:id="25" w:name="_Toc469405066"/>
       <w:r>
         <w:lastRenderedPageBreak/>
         <w:t>Grid</w:t>
       </w:r>
-      <w:bookmarkEnd w:id="26"/>
+      <w:bookmarkEnd w:id="25"/>
     </w:p>
     <w:p>
       <w:r>
@@ -4153,36 +4151,36 @@
       <w:pPr>
         <w:pStyle w:val="Overskrift2"/>
       </w:pPr>
-      <w:bookmarkStart w:id="27" w:name="_Toc469405067"/>
+      <w:bookmarkStart w:id="26" w:name="_Toc469405067"/>
       <w:r>
         <w:t>Uml Diagrams</w:t>
       </w:r>
+      <w:bookmarkEnd w:id="26"/>
+    </w:p>
+    <w:p>
+      <w:r>
+        <w:t>From the site requirements, the sketches and the web stuff from Arcane Tinmen, we have built the following models and diagrams:</w:t>
+      </w:r>
+    </w:p>
+    <w:p>
+      <w:r>
+        <w:t>Domain Model</w:t>
+      </w:r>
+    </w:p>
+    <w:p>
+      <w:r>
+        <w:t>Controller Model</w:t>
+      </w:r>
+    </w:p>
+    <w:p>
+      <w:pPr>
+        <w:pStyle w:val="Overskrift3"/>
+      </w:pPr>
+      <w:bookmarkStart w:id="27" w:name="_Toc469405068"/>
+      <w:r>
+        <w:t>Domain Model</w:t>
+      </w:r>
       <w:bookmarkEnd w:id="27"/>
-    </w:p>
-    <w:p>
-      <w:r>
-        <w:t>From the site requirements, the sketches and the web stuff from Arcane Tinmen, we have built the following models and diagrams:</w:t>
-      </w:r>
-    </w:p>
-    <w:p>
-      <w:r>
-        <w:t>Domain Model</w:t>
-      </w:r>
-    </w:p>
-    <w:p>
-      <w:r>
-        <w:t>Controller Model</w:t>
-      </w:r>
-    </w:p>
-    <w:p>
-      <w:pPr>
-        <w:pStyle w:val="Overskrift3"/>
-      </w:pPr>
-      <w:bookmarkStart w:id="28" w:name="_Toc469405068"/>
-      <w:r>
-        <w:t>Domain Model</w:t>
-      </w:r>
-      <w:bookmarkEnd w:id="28"/>
     </w:p>
     <w:p>
       <w:r>
@@ -4196,11 +4194,11 @@
         <w:tblLook w:val="04A0" w:firstRow="1" w:lastRow="0" w:firstColumn="1" w:lastColumn="0" w:noHBand="0" w:noVBand="1"/>
       </w:tblPr>
       <w:tblGrid>
-        <w:gridCol w:w="9066"/>
+        <w:gridCol w:w="9005"/>
       </w:tblGrid>
       <w:tr>
         <w:trPr>
-          <w:trHeight w:val="4735"/>
+          <w:trHeight w:val="5021"/>
         </w:trPr>
         <w:tc>
           <w:tcPr>
@@ -4213,10 +4211,18 @@
                 <w:lang w:val="da-DK" w:eastAsia="da-DK"/>
               </w:rPr>
               <w:drawing>
-                <wp:inline distT="0" distB="0" distL="0" distR="0">
-                  <wp:extent cx="5616305" cy="2952750"/>
-                  <wp:effectExtent l="0" t="0" r="3810" b="0"/>
-                  <wp:docPr id="1" name="Picture 1"/>
+                <wp:anchor distT="0" distB="0" distL="114300" distR="114300" simplePos="0" relativeHeight="251659264" behindDoc="0" locked="0" layoutInCell="1" allowOverlap="1">
+                  <wp:simplePos x="0" y="0"/>
+                  <wp:positionH relativeFrom="column">
+                    <wp:posOffset>-3175</wp:posOffset>
+                  </wp:positionH>
+                  <wp:positionV relativeFrom="paragraph">
+                    <wp:posOffset>2223</wp:posOffset>
+                  </wp:positionV>
+                  <wp:extent cx="5542653" cy="3086735"/>
+                  <wp:effectExtent l="0" t="0" r="1270" b="0"/>
+                  <wp:wrapNone/>
+                  <wp:docPr id="2" name="Billede 2"/>
                   <wp:cNvGraphicFramePr>
                     <a:graphicFrameLocks xmlns:a="http://schemas.openxmlformats.org/drawingml/2006/main" noChangeAspect="1"/>
                   </wp:cNvGraphicFramePr>
@@ -4224,7 +4230,7 @@
                     <a:graphicData uri="http://schemas.openxmlformats.org/drawingml/2006/picture">
                       <pic:pic xmlns:pic="http://schemas.openxmlformats.org/drawingml/2006/picture">
                         <pic:nvPicPr>
-                          <pic:cNvPr id="1" name="DomainModel.jpg"/>
+                          <pic:cNvPr id="2" name="DomainModel.png"/>
                           <pic:cNvPicPr/>
                         </pic:nvPicPr>
                         <pic:blipFill>
@@ -4242,7 +4248,7 @@
                         <pic:spPr>
                           <a:xfrm>
                             <a:off x="0" y="0"/>
-                            <a:ext cx="5632180" cy="2961096"/>
+                            <a:ext cx="5565419" cy="3099413"/>
                           </a:xfrm>
                           <a:prstGeom prst="rect">
                             <a:avLst/>
@@ -4251,7 +4257,13 @@
                       </pic:pic>
                     </a:graphicData>
                   </a:graphic>
-                </wp:inline>
+                  <wp14:sizeRelH relativeFrom="margin">
+                    <wp14:pctWidth>0</wp14:pctWidth>
+                  </wp14:sizeRelH>
+                  <wp14:sizeRelV relativeFrom="margin">
+                    <wp14:pctHeight>0</wp14:pctHeight>
+                  </wp14:sizeRelV>
+                </wp:anchor>
               </w:drawing>
             </w:r>
           </w:p>
@@ -4259,15 +4271,16 @@
       </w:tr>
     </w:tbl>
     <w:p/>
-    <w:p/>
     <w:p>
       <w:pPr>
         <w:pStyle w:val="Overskrift3"/>
       </w:pPr>
-      <w:bookmarkStart w:id="29" w:name="_Toc469405069"/>
+      <w:bookmarkStart w:id="28" w:name="_Toc469405069"/>
       <w:r>
         <w:t>Mapping between controllers and views</w:t>
       </w:r>
+      <w:bookmarkStart w:id="29" w:name="_GoBack"/>
+      <w:bookmarkEnd w:id="28"/>
       <w:bookmarkEnd w:id="29"/>
     </w:p>
     <w:p>
@@ -4686,7 +4699,7 @@
             <w:noProof/>
             <w:lang w:val="da-DK"/>
           </w:rPr>
-          <w:t>12</w:t>
+          <w:t>10</w:t>
         </w:r>
         <w:r>
           <w:fldChar w:fldCharType="end"/>
@@ -7236,8 +7249,9 @@
     <w:panose1 w:val="020B0502040204020203"/>
     <w:charset w:val="00"/>
     <w:family w:val="swiss"/>
+    <w:notTrueType/>
     <w:pitch w:val="variable"/>
-    <w:sig w:usb0="E4002EFF" w:usb1="C000E47F" w:usb2="00000009" w:usb3="00000000" w:csb0="000001FF" w:csb1="00000000"/>
+    <w:sig w:usb0="00000003" w:usb1="00000000" w:usb2="00000000" w:usb3="00000000" w:csb0="00000001" w:csb1="00000000"/>
   </w:font>
   <w:font w:name="Consolas">
     <w:panose1 w:val="020B0609020204030204"/>
@@ -8098,7 +8112,7 @@
 </file>
 
 <file path=customXml/itemProps1.xml><?xml version="1.0" encoding="utf-8"?>
-<ds:datastoreItem xmlns:ds="http://schemas.openxmlformats.org/officeDocument/2006/customXml" ds:itemID="{8FF283E8-06FC-4018-A599-0734B50D8534}">
+<ds:datastoreItem xmlns:ds="http://schemas.openxmlformats.org/officeDocument/2006/customXml" ds:itemID="{AE7EC869-5C15-4B5D-AD7D-B48114BD8C3F}">
   <ds:schemaRefs>
     <ds:schemaRef ds:uri="http://schemas.openxmlformats.org/officeDocument/2006/bibliography"/>
   </ds:schemaRefs>

</xml_diff>

<commit_message>
Added controllers for Admin area and maintaining products
</commit_message>
<xml_diff>
--- a/bgs.docx
+++ b/bgs.docx
@@ -156,14 +156,12 @@
               <w:lang w:val="en-US"/>
             </w:rPr>
           </w:pPr>
-          <w:proofErr w:type="spellStart"/>
           <w:r>
             <w:rPr>
               <w:lang w:val="en-US"/>
             </w:rPr>
             <w:t>Indholdsfortegnelse</w:t>
           </w:r>
-          <w:proofErr w:type="spellEnd"/>
         </w:p>
         <w:p>
           <w:pPr>
@@ -2189,15 +2187,7 @@
         <w:t xml:space="preserve">Controllers </w:t>
       </w:r>
       <w:r>
-        <w:t xml:space="preserve">are the coupling between the models and the views. Controllers handle the HTTP requests as well as fetching the data from the models and sending the relevant data to the views. Controllers can also contain logic to choose between different views or to map Model data to a </w:t>
-      </w:r>
-      <w:proofErr w:type="spellStart"/>
-      <w:r>
-        <w:t>ViewModel</w:t>
-      </w:r>
-      <w:proofErr w:type="spellEnd"/>
-      <w:r>
-        <w:t>.</w:t>
+        <w:t>are the coupling between the models and the views. Controllers handle the HTTP requests as well as fetching the data from the models and sending the relevant data to the views. Controllers can also contain logic to choose between different views or to map Model data to a ViewModel.</w:t>
       </w:r>
     </w:p>
     <w:p>
@@ -2314,15 +2304,7 @@
             </w:r>
             <w:r>
               <w:br/>
-              <w:t xml:space="preserve">The controllers can also contain logic for choosing which View to show or mappings between Models and </w:t>
-            </w:r>
-            <w:proofErr w:type="spellStart"/>
-            <w:r>
-              <w:t>ViewModels</w:t>
-            </w:r>
-            <w:proofErr w:type="spellEnd"/>
-            <w:r>
-              <w:t>.</w:t>
+              <w:t>The controllers can also contain logic for choosing which View to show or mappings between Models and ViewModels.</w:t>
             </w:r>
           </w:p>
         </w:tc>
@@ -2431,15 +2413,7 @@
               <w:t xml:space="preserve"> are helper </w:t>
             </w:r>
             <w:r>
-              <w:t xml:space="preserve">methods that you write yourself and can reuse in multiple Views. These helpers are created either by creating an extension method for the </w:t>
-            </w:r>
-            <w:proofErr w:type="spellStart"/>
-            <w:r>
-              <w:t>HtmlHelper</w:t>
-            </w:r>
-            <w:proofErr w:type="spellEnd"/>
-            <w:r>
-              <w:t xml:space="preserve"> class or by creating a static method in a utility class.</w:t>
+              <w:t>methods that you write yourself and can reuse in multiple Views. These helpers are created either by creating an extension method for the HtmlHelper class or by creating a static method in a utility class.</w:t>
             </w:r>
           </w:p>
           <w:p>
@@ -2561,25 +2535,7 @@
               <w:t xml:space="preserve">can be specified in </w:t>
             </w:r>
             <w:r>
-              <w:t xml:space="preserve">the </w:t>
-            </w:r>
-            <w:proofErr w:type="spellStart"/>
-            <w:r>
-              <w:t>RouteConfig</w:t>
-            </w:r>
-            <w:proofErr w:type="spellEnd"/>
-            <w:proofErr w:type="gramStart"/>
-            <w:r>
-              <w:t>..</w:t>
-            </w:r>
-            <w:proofErr w:type="spellStart"/>
-            <w:proofErr w:type="gramEnd"/>
-            <w:r>
-              <w:t>cs</w:t>
-            </w:r>
-            <w:proofErr w:type="spellEnd"/>
-            <w:r>
-              <w:t xml:space="preserve"> file</w:t>
+              <w:t>the RouteConfig..cs file</w:t>
             </w:r>
             <w:r>
               <w:t xml:space="preserve"> and can contain any number of different routes for the website.</w:t>
@@ -2599,13 +2555,8 @@
           </w:tcPr>
           <w:p>
             <w:r>
-              <w:t xml:space="preserve">Models &amp; </w:t>
-            </w:r>
-            <w:proofErr w:type="spellStart"/>
-            <w:r>
-              <w:t>ViewModels</w:t>
-            </w:r>
-            <w:proofErr w:type="spellEnd"/>
+              <w:t>Models &amp; ViewModels</w:t>
+            </w:r>
           </w:p>
         </w:tc>
         <w:tc>
@@ -2618,23 +2569,7 @@
             </w:r>
             <w:r>
               <w:br/>
-              <w:t xml:space="preserve">The difference between Models and </w:t>
-            </w:r>
-            <w:proofErr w:type="spellStart"/>
-            <w:r>
-              <w:t>ViewModels</w:t>
-            </w:r>
-            <w:proofErr w:type="spellEnd"/>
-            <w:r>
-              <w:t xml:space="preserve"> is that </w:t>
-            </w:r>
-            <w:proofErr w:type="spellStart"/>
-            <w:r>
-              <w:t>ViewModels</w:t>
-            </w:r>
-            <w:proofErr w:type="spellEnd"/>
-            <w:r>
-              <w:t xml:space="preserve"> are centered on what is to be shown on a View where the Models are centered on the persisted data in the domain.</w:t>
+              <w:t>The difference between Models and ViewModels is that ViewModels are centered on what is to be shown on a View where the Models are centered on the persisted data in the domain.</w:t>
             </w:r>
           </w:p>
         </w:tc>
@@ -2678,15 +2613,7 @@
           </w:tcPr>
           <w:p>
             <w:r>
-              <w:t>Model Binding (</w:t>
-            </w:r>
-            <w:proofErr w:type="spellStart"/>
-            <w:r>
-              <w:t>IModelBinder</w:t>
-            </w:r>
-            <w:proofErr w:type="spellEnd"/>
-            <w:r>
-              <w:t>)-&gt;State</w:t>
+              <w:t>Model Binding (IModelBinder)-&gt;State</w:t>
             </w:r>
           </w:p>
         </w:tc>
@@ -2700,15 +2627,7 @@
             </w:r>
             <w:r>
               <w:br/>
-              <w:t xml:space="preserve">It is possible to create your own model binder logic in classes that extends the </w:t>
-            </w:r>
-            <w:proofErr w:type="spellStart"/>
-            <w:r>
-              <w:t>IModelBinder</w:t>
-            </w:r>
-            <w:proofErr w:type="spellEnd"/>
-            <w:r>
-              <w:t xml:space="preserve"> interface.</w:t>
+              <w:t>It is possible to create your own model binder logic in classes that extends the IModelBinder interface.</w:t>
             </w:r>
           </w:p>
         </w:tc>
@@ -2822,15 +2741,7 @@
     </w:p>
     <w:p>
       <w:r>
-        <w:t xml:space="preserve">An MVC application has by default a folder structure like the one below. As with all other </w:t>
-      </w:r>
-      <w:proofErr w:type="spellStart"/>
-      <w:r>
-        <w:t>convetions</w:t>
-      </w:r>
-      <w:proofErr w:type="spellEnd"/>
-      <w:r>
-        <w:t xml:space="preserve"> it is not a structure that you as a developer has to follow.</w:t>
+        <w:t>An MVC application has by default a folder structure like the one below. As with all other convetions it is not a structure that you as a developer has to follow.</w:t>
       </w:r>
     </w:p>
     <w:tbl>
@@ -2956,13 +2867,8 @@
           </w:tcPr>
           <w:p>
             <w:r>
-              <w:t>/</w:t>
-            </w:r>
-            <w:proofErr w:type="spellStart"/>
-            <w:r>
-              <w:t>App_Data</w:t>
-            </w:r>
-            <w:proofErr w:type="spellEnd"/>
+              <w:t>/App_Data</w:t>
+            </w:r>
           </w:p>
         </w:tc>
         <w:tc>
@@ -2983,13 +2889,8 @@
           </w:tcPr>
           <w:p>
             <w:r>
-              <w:t>/</w:t>
-            </w:r>
-            <w:proofErr w:type="spellStart"/>
-            <w:r>
-              <w:t>App_Start</w:t>
-            </w:r>
-            <w:proofErr w:type="spellEnd"/>
+              <w:t>/App_Start</w:t>
+            </w:r>
           </w:p>
         </w:tc>
         <w:tc>
@@ -2998,15 +2899,7 @@
           </w:tcPr>
           <w:p>
             <w:r>
-              <w:t xml:space="preserve">Any configuration for things like routing, bundling and web </w:t>
-            </w:r>
-            <w:proofErr w:type="spellStart"/>
-            <w:r>
-              <w:t>api</w:t>
-            </w:r>
-            <w:proofErr w:type="spellEnd"/>
-            <w:r>
-              <w:t xml:space="preserve"> can be placed in this folder.</w:t>
+              <w:t>Any configuration for things like routing, bundling and web api can be placed in this folder.</w:t>
             </w:r>
           </w:p>
         </w:tc>
@@ -3093,15 +2986,7 @@
         </w:r>
       </w:hyperlink>
       <w:r>
-        <w:t xml:space="preserve"> to the Index action of a Controller called </w:t>
-      </w:r>
-      <w:proofErr w:type="spellStart"/>
-      <w:r>
-        <w:t>ProductController</w:t>
-      </w:r>
-      <w:proofErr w:type="spellEnd"/>
-      <w:r>
-        <w:t>.</w:t>
+        <w:t xml:space="preserve"> to the Index action of a Controller called ProductController.</w:t>
       </w:r>
     </w:p>
     <w:p>
@@ -3359,21 +3244,7 @@
         <w:rPr>
           <w:lang w:val="en-US"/>
         </w:rPr>
-        <w:t xml:space="preserve">The header contains the site logo, site title and, if applicable, shopping cart info. In the site administration area, the cart info </w:t>
-      </w:r>
-      <w:proofErr w:type="gramStart"/>
-      <w:r>
-        <w:rPr>
-          <w:lang w:val="en-US"/>
-        </w:rPr>
-        <w:t>is not displayed</w:t>
-      </w:r>
-      <w:proofErr w:type="gramEnd"/>
-      <w:r>
-        <w:rPr>
-          <w:lang w:val="en-US"/>
-        </w:rPr>
-        <w:t>. Clicking on the cart will take us to the cart page.</w:t>
+        <w:t>The header contains the site logo, site title and, if applicable, shopping cart info. In the site administration area, the cart info is not displayed. Clicking on the cart will take us to the cart page.</w:t>
       </w:r>
     </w:p>
     <w:p>
@@ -3391,21 +3262,7 @@
         <w:rPr>
           <w:lang w:val="en-US"/>
         </w:rPr>
-        <w:t xml:space="preserve">The footer currently only contains a simple copyright statement. The footer </w:t>
-      </w:r>
-      <w:proofErr w:type="gramStart"/>
-      <w:r>
-        <w:rPr>
-          <w:lang w:val="en-US"/>
-        </w:rPr>
-        <w:t>could also be used</w:t>
-      </w:r>
-      <w:proofErr w:type="gramEnd"/>
-      <w:r>
-        <w:rPr>
-          <w:lang w:val="en-US"/>
-        </w:rPr>
-        <w:t xml:space="preserve"> to hold contact information and references to Arcane Tinmen social media pages.</w:t>
+        <w:t>The footer currently only contains a simple copyright statement. The footer could also be used to hold contact information and references to Arcane Tinmen social media pages.</w:t>
       </w:r>
     </w:p>
     <w:p>
@@ -3420,48 +3277,13 @@
         <w:rPr>
           <w:lang w:val="en-US"/>
         </w:rPr>
-        <w:t xml:space="preserve">The body has two parts, navigation to the left and content to the right. The navigation buttons </w:t>
-      </w:r>
-      <w:proofErr w:type="gramStart"/>
-      <w:r>
-        <w:rPr>
-          <w:lang w:val="en-US"/>
-        </w:rPr>
-        <w:t>are based</w:t>
-      </w:r>
-      <w:proofErr w:type="gramEnd"/>
-      <w:r>
-        <w:rPr>
-          <w:lang w:val="en-US"/>
-        </w:rPr>
-        <w:t xml:space="preserve"> on the different product categories. </w:t>
-      </w:r>
-      <w:proofErr w:type="spellStart"/>
-      <w:r>
-        <w:t>Currently</w:t>
-      </w:r>
-      <w:proofErr w:type="spellEnd"/>
-      <w:r>
-        <w:t xml:space="preserve">, </w:t>
-      </w:r>
-      <w:r>
-        <w:t xml:space="preserve">the </w:t>
-      </w:r>
-      <w:proofErr w:type="spellStart"/>
-      <w:r>
-        <w:t>only</w:t>
-      </w:r>
-      <w:proofErr w:type="spellEnd"/>
-      <w:r>
-        <w:t xml:space="preserve"> </w:t>
-      </w:r>
-      <w:proofErr w:type="spellStart"/>
-      <w:r>
-        <w:t>category</w:t>
-      </w:r>
-      <w:proofErr w:type="spellEnd"/>
-      <w:r>
-        <w:t xml:space="preserve"> is ‘Sleeves’.</w:t>
+        <w:t xml:space="preserve">The body has two parts, navigation to the left and content to the right. The navigation buttons are based on the different product categories. </w:t>
+      </w:r>
+      <w:r>
+        <w:t xml:space="preserve">Currently, </w:t>
+      </w:r>
+      <w:r>
+        <w:t>the only category is ‘Sleeves’.</w:t>
       </w:r>
     </w:p>
     <w:p>
@@ -4268,6 +4090,8 @@
             </w:r>
           </w:p>
         </w:tc>
+        <w:bookmarkStart w:id="28" w:name="_GoBack"/>
+        <w:bookmarkEnd w:id="28"/>
       </w:tr>
     </w:tbl>
     <w:p/>
@@ -4275,12 +4099,10 @@
       <w:pPr>
         <w:pStyle w:val="Overskrift3"/>
       </w:pPr>
-      <w:bookmarkStart w:id="28" w:name="_Toc469405069"/>
+      <w:bookmarkStart w:id="29" w:name="_Toc469405069"/>
       <w:r>
         <w:t>Mapping between controllers and views</w:t>
       </w:r>
-      <w:bookmarkStart w:id="29" w:name="_GoBack"/>
-      <w:bookmarkEnd w:id="28"/>
       <w:bookmarkEnd w:id="29"/>
     </w:p>
     <w:p>
@@ -4413,15 +4235,7 @@
     </w:p>
     <w:p>
       <w:r>
-        <w:t xml:space="preserve">To enable migrations in an MVC project, you need to run a couple of commands in the </w:t>
-      </w:r>
-      <w:proofErr w:type="spellStart"/>
-      <w:r>
-        <w:t>NuGet</w:t>
-      </w:r>
-      <w:proofErr w:type="spellEnd"/>
-      <w:r>
-        <w:t xml:space="preserve"> Package Manager Console</w:t>
+        <w:t>To enable migrations in an MVC project, you need to run a couple of commands in the NuGet Package Manager Console</w:t>
       </w:r>
       <w:r>
         <w:t xml:space="preserve"> and then make small modifications to the migration configuration, to make sure you are seeding the demo data. The commands you need to enable migrations are:</w:t>
@@ -4510,13 +4324,8 @@
           </w:tcPr>
           <w:p>
             <w:r>
-              <w:t xml:space="preserve">add-migration </w:t>
-            </w:r>
-            <w:proofErr w:type="spellStart"/>
-            <w:r>
-              <w:t>InitialCreate</w:t>
-            </w:r>
-            <w:proofErr w:type="spellEnd"/>
+              <w:t>add-migration InitialCreate</w:t>
+            </w:r>
           </w:p>
         </w:tc>
         <w:tc>
@@ -4525,23 +4334,7 @@
           </w:tcPr>
           <w:p>
             <w:r>
-              <w:t>Will create a migration file, which the next command will use. The “</w:t>
-            </w:r>
-            <w:proofErr w:type="spellStart"/>
-            <w:r>
-              <w:t>InitialCreate</w:t>
-            </w:r>
-            <w:proofErr w:type="spellEnd"/>
-            <w:r>
-              <w:t xml:space="preserve">” is for naming the migration so different migrations </w:t>
-            </w:r>
-            <w:proofErr w:type="gramStart"/>
-            <w:r>
-              <w:t>can be told</w:t>
-            </w:r>
-            <w:proofErr w:type="gramEnd"/>
-            <w:r>
-              <w:t xml:space="preserve"> apart.</w:t>
+              <w:t>Will create a migration file, which the next command will use. The “InitialCreate” is for naming the migration so different migrations can be told apart.</w:t>
             </w:r>
           </w:p>
           <w:p>
@@ -4573,15 +4366,7 @@
           </w:tcPr>
           <w:p>
             <w:r>
-              <w:t xml:space="preserve">This command will check the database to see what migrations </w:t>
-            </w:r>
-            <w:proofErr w:type="gramStart"/>
-            <w:r>
-              <w:t>has already been implemented</w:t>
-            </w:r>
-            <w:proofErr w:type="gramEnd"/>
-            <w:r>
-              <w:t>, and then make sure to update the database to the latest migration.</w:t>
+              <w:t>This command will check the database to see what migrations has already been implemented, and then make sure to update the database to the latest migration.</w:t>
             </w:r>
           </w:p>
           <w:p>
@@ -4589,15 +4374,7 @@
               <w:t>This</w:t>
             </w:r>
             <w:r>
-              <w:t xml:space="preserve"> command will also run the Seed </w:t>
-            </w:r>
-            <w:proofErr w:type="gramStart"/>
-            <w:r>
-              <w:t>method which</w:t>
-            </w:r>
-            <w:proofErr w:type="gramEnd"/>
-            <w:r>
-              <w:t xml:space="preserve"> will make sure the </w:t>
+              <w:t xml:space="preserve"> command will also run the Seed method which will make sure the </w:t>
             </w:r>
             <w:r>
               <w:t>data in the database is up to date with the latest changes to tables and models.</w:t>
@@ -4699,7 +4476,7 @@
             <w:noProof/>
             <w:lang w:val="da-DK"/>
           </w:rPr>
-          <w:t>10</w:t>
+          <w:t>9</w:t>
         </w:r>
         <w:r>
           <w:fldChar w:fldCharType="end"/>
@@ -7249,9 +7026,8 @@
     <w:panose1 w:val="020B0502040204020203"/>
     <w:charset w:val="00"/>
     <w:family w:val="swiss"/>
-    <w:notTrueType/>
     <w:pitch w:val="variable"/>
-    <w:sig w:usb0="00000003" w:usb1="00000000" w:usb2="00000000" w:usb3="00000000" w:csb0="00000001" w:csb1="00000000"/>
+    <w:sig w:usb0="E4002EFF" w:usb1="C000E47F" w:usb2="00000009" w:usb3="00000000" w:csb0="000001FF" w:csb1="00000000"/>
   </w:font>
   <w:font w:name="Consolas">
     <w:panose1 w:val="020B0609020204030204"/>
@@ -8112,7 +7888,7 @@
 </file>
 
 <file path=customXml/itemProps1.xml><?xml version="1.0" encoding="utf-8"?>
-<ds:datastoreItem xmlns:ds="http://schemas.openxmlformats.org/officeDocument/2006/customXml" ds:itemID="{AE7EC869-5C15-4B5D-AD7D-B48114BD8C3F}">
+<ds:datastoreItem xmlns:ds="http://schemas.openxmlformats.org/officeDocument/2006/customXml" ds:itemID="{8730838C-174C-436B-8914-92F716E64A61}">
   <ds:schemaRefs>
     <ds:schemaRef ds:uri="http://schemas.openxmlformats.org/officeDocument/2006/bibliography"/>
   </ds:schemaRefs>

</xml_diff>

<commit_message>
Added section about seeding of the database
</commit_message>
<xml_diff>
--- a/bgs.docx
+++ b/bgs.docx
@@ -156,12 +156,14 @@
               <w:lang w:val="en-US"/>
             </w:rPr>
           </w:pPr>
+          <w:proofErr w:type="spellStart"/>
           <w:r>
             <w:rPr>
               <w:lang w:val="en-US"/>
             </w:rPr>
             <w:t>Indholdsfortegnelse</w:t>
           </w:r>
+          <w:proofErr w:type="spellEnd"/>
         </w:p>
         <w:p>
           <w:pPr>
@@ -1981,7 +1983,15 @@
         <w:t xml:space="preserve"> two parts where the first will go through the aspects of an ASP.NET MVC website</w:t>
       </w:r>
       <w:r>
-        <w:t>, the components and conventions that ASP.NET MVC is built upon as well as some theory behind building a website using this framework</w:t>
+        <w:t xml:space="preserve">, the components and conventions that ASP.NET MVC </w:t>
+      </w:r>
+      <w:proofErr w:type="gramStart"/>
+      <w:r>
+        <w:t>is built upon</w:t>
+      </w:r>
+      <w:proofErr w:type="gramEnd"/>
+      <w:r>
+        <w:t xml:space="preserve"> as well as some theory behind building a website using this framework</w:t>
       </w:r>
       <w:r>
         <w:t xml:space="preserve">. The second part of the paper will be a </w:t>
@@ -2073,7 +2083,15 @@
     </w:p>
     <w:p>
       <w:r>
-        <w:t>ASP.NET MVC is built upon</w:t>
+        <w:t xml:space="preserve">ASP.NET MVC </w:t>
+      </w:r>
+      <w:proofErr w:type="gramStart"/>
+      <w:r>
+        <w:t>is built</w:t>
+      </w:r>
+      <w:proofErr w:type="gramEnd"/>
+      <w:r>
+        <w:t xml:space="preserve"> upon</w:t>
       </w:r>
       <w:r>
         <w:t xml:space="preserve"> an architecture that </w:t>
@@ -2105,7 +2123,15 @@
         <w:t>website</w:t>
       </w:r>
       <w:r>
-        <w:t xml:space="preserve"> consists of 3 fundamental components:</w:t>
+        <w:t xml:space="preserve"> consists of </w:t>
+      </w:r>
+      <w:proofErr w:type="gramStart"/>
+      <w:r>
+        <w:t>3</w:t>
+      </w:r>
+      <w:proofErr w:type="gramEnd"/>
+      <w:r>
+        <w:t xml:space="preserve"> fundamental components:</w:t>
       </w:r>
     </w:p>
     <w:p>
@@ -2178,7 +2204,23 @@
         <w:t xml:space="preserve">Views </w:t>
       </w:r>
       <w:r>
-        <w:t>are templates for generating dynamic HTML for showing the UI of the application. They define how the look and feel of the website should be and how the different components should be placed in relation to each other. A view can either be loosely or strongly coupled. A strongly coupled view means that there is a tight coupling with the model, which the view can use in its layout and displaying of data.</w:t>
+        <w:t xml:space="preserve">are templates for generating dynamic HTML for showing the UI of the application. They define how the look and feel of the website should be and how the different components </w:t>
+      </w:r>
+      <w:proofErr w:type="gramStart"/>
+      <w:r>
+        <w:t>should be placed</w:t>
+      </w:r>
+      <w:proofErr w:type="gramEnd"/>
+      <w:r>
+        <w:t xml:space="preserve"> in relation to each other. A view can </w:t>
+      </w:r>
+      <w:proofErr w:type="gramStart"/>
+      <w:r>
+        <w:t>either be</w:t>
+      </w:r>
+      <w:proofErr w:type="gramEnd"/>
+      <w:r>
+        <w:t xml:space="preserve"> loosely or strongly coupled. A strongly coupled view means that there is a tight coupling with the model, which the view can use in its layout and displaying of data.</w:t>
       </w:r>
     </w:p>
     <w:p>
@@ -2187,7 +2229,15 @@
         <w:t xml:space="preserve">Controllers </w:t>
       </w:r>
       <w:r>
-        <w:t>are the coupling between the models and the views. Controllers handle the HTTP requests as well as fetching the data from the models and sending the relevant data to the views. Controllers can also contain logic to choose between different views or to map Model data to a ViewModel.</w:t>
+        <w:t xml:space="preserve">are the coupling between the models and the views. Controllers handle the HTTP requests as well as fetching the data from the models and sending the relevant data to the views. Controllers can also contain logic to choose between different views or to map Model data to a </w:t>
+      </w:r>
+      <w:proofErr w:type="spellStart"/>
+      <w:r>
+        <w:t>ViewModel</w:t>
+      </w:r>
+      <w:proofErr w:type="spellEnd"/>
+      <w:r>
+        <w:t>.</w:t>
       </w:r>
     </w:p>
     <w:p>
@@ -2304,7 +2354,15 @@
             </w:r>
             <w:r>
               <w:br/>
-              <w:t>The controllers can also contain logic for choosing which View to show or mappings between Models and ViewModels.</w:t>
+              <w:t xml:space="preserve">The controllers can also contain logic for choosing which View to show or mappings between Models and </w:t>
+            </w:r>
+            <w:proofErr w:type="spellStart"/>
+            <w:r>
+              <w:t>ViewModels</w:t>
+            </w:r>
+            <w:proofErr w:type="spellEnd"/>
+            <w:r>
+              <w:t>.</w:t>
             </w:r>
           </w:p>
         </w:tc>
@@ -2329,7 +2387,15 @@
               <w:t>Views are templates</w:t>
             </w:r>
             <w:r>
-              <w:t xml:space="preserve"> for creating dynamic content. They define how the pages look and how the different components should be placed relative to each other.</w:t>
+              <w:t xml:space="preserve"> for creating dynamic content. They define how the pages look and how the different components </w:t>
+            </w:r>
+            <w:proofErr w:type="gramStart"/>
+            <w:r>
+              <w:t>should be placed</w:t>
+            </w:r>
+            <w:proofErr w:type="gramEnd"/>
+            <w:r>
+              <w:t xml:space="preserve"> relative to each other.</w:t>
             </w:r>
           </w:p>
         </w:tc>
@@ -2382,7 +2448,15 @@
               <w:t xml:space="preserve">HTML </w:t>
             </w:r>
             <w:r>
-              <w:t>Helpers are a way of combining parts of markup and code in such a way that they can be reused throughout the MVC application.</w:t>
+              <w:t xml:space="preserve">Helpers are a way of combining parts of markup and code in such a way that they </w:t>
+            </w:r>
+            <w:proofErr w:type="gramStart"/>
+            <w:r>
+              <w:t>can be reused</w:t>
+            </w:r>
+            <w:proofErr w:type="gramEnd"/>
+            <w:r>
+              <w:t xml:space="preserve"> throughout the MVC application.</w:t>
             </w:r>
             <w:r>
               <w:br/>
@@ -2402,7 +2476,15 @@
           </w:p>
           <w:p>
             <w:r>
-              <w:t>Inline helpers are all created inside the view where they are being used, and are specified by using the @helper tag.</w:t>
+              <w:t xml:space="preserve">Inline helpers </w:t>
+            </w:r>
+            <w:proofErr w:type="gramStart"/>
+            <w:r>
+              <w:t>are all created</w:t>
+            </w:r>
+            <w:proofErr w:type="gramEnd"/>
+            <w:r>
+              <w:t xml:space="preserve"> inside the view where they are being used, and are specified by using the @helper tag.</w:t>
             </w:r>
           </w:p>
           <w:p>
@@ -2413,7 +2495,15 @@
               <w:t xml:space="preserve"> are helper </w:t>
             </w:r>
             <w:r>
-              <w:t>methods that you write yourself and can reuse in multiple Views. These helpers are created either by creating an extension method for the HtmlHelper class or by creating a static method in a utility class.</w:t>
+              <w:t xml:space="preserve">methods that you write yourself and can reuse in multiple Views. These helpers are created either by creating an extension method for the </w:t>
+            </w:r>
+            <w:proofErr w:type="spellStart"/>
+            <w:r>
+              <w:t>HtmlHelper</w:t>
+            </w:r>
+            <w:proofErr w:type="spellEnd"/>
+            <w:r>
+              <w:t xml:space="preserve"> class or by creating a static method in a utility class.</w:t>
             </w:r>
           </w:p>
           <w:p>
@@ -2421,7 +2511,15 @@
               <w:t>Built-in helpers</w:t>
             </w:r>
             <w:r>
-              <w:t xml:space="preserve"> are helper methods that are delivered as part of the MVC framework to make creating </w:t>
+              <w:t xml:space="preserve"> are helper methods that </w:t>
+            </w:r>
+            <w:proofErr w:type="gramStart"/>
+            <w:r>
+              <w:t>are delivered</w:t>
+            </w:r>
+            <w:proofErr w:type="gramEnd"/>
+            <w:r>
+              <w:t xml:space="preserve"> as part of the MVC framework to make creating </w:t>
             </w:r>
             <w:r>
               <w:t>views easier for the developer.</w:t>
@@ -2484,7 +2582,15 @@
           </w:p>
           <w:p>
             <w:r>
-              <w:t xml:space="preserve">Child actions are a good way to create widgets or smaller parts of a markup, that </w:t>
+              <w:t xml:space="preserve">Child actions are a good way to create widgets or smaller parts of a </w:t>
+            </w:r>
+            <w:proofErr w:type="gramStart"/>
+            <w:r>
+              <w:t>markup, that</w:t>
+            </w:r>
+            <w:proofErr w:type="gramEnd"/>
+            <w:r>
+              <w:t xml:space="preserve"> </w:t>
             </w:r>
             <w:r>
               <w:t>can be reused through a website.</w:t>
@@ -2512,10 +2618,18 @@
               <w:t>The routing system in ASP.NET MVC specifies</w:t>
             </w:r>
             <w:r>
-              <w:t xml:space="preserve"> how incoming HTTP requests will be </w:t>
-            </w:r>
-            <w:r>
-              <w:t>handled and</w:t>
+              <w:t xml:space="preserve"> how incoming HTTP requests </w:t>
+            </w:r>
+            <w:proofErr w:type="gramStart"/>
+            <w:r>
+              <w:t xml:space="preserve">will be </w:t>
+            </w:r>
+            <w:r>
+              <w:t>handled</w:t>
+            </w:r>
+            <w:proofErr w:type="gramEnd"/>
+            <w:r>
+              <w:t xml:space="preserve"> and</w:t>
             </w:r>
             <w:r>
               <w:t xml:space="preserve"> </w:t>
@@ -2535,7 +2649,25 @@
               <w:t xml:space="preserve">can be specified in </w:t>
             </w:r>
             <w:r>
-              <w:t>the RouteConfig..cs file</w:t>
+              <w:t xml:space="preserve">the </w:t>
+            </w:r>
+            <w:proofErr w:type="spellStart"/>
+            <w:r>
+              <w:t>RouteConfig</w:t>
+            </w:r>
+            <w:proofErr w:type="spellEnd"/>
+            <w:proofErr w:type="gramStart"/>
+            <w:r>
+              <w:t>..</w:t>
+            </w:r>
+            <w:proofErr w:type="spellStart"/>
+            <w:r>
+              <w:t>cs</w:t>
+            </w:r>
+            <w:proofErr w:type="spellEnd"/>
+            <w:proofErr w:type="gramEnd"/>
+            <w:r>
+              <w:t xml:space="preserve"> file</w:t>
             </w:r>
             <w:r>
               <w:t xml:space="preserve"> and can contain any number of different routes for the website.</w:t>
@@ -2555,8 +2687,13 @@
           </w:tcPr>
           <w:p>
             <w:r>
-              <w:t>Models &amp; ViewModels</w:t>
-            </w:r>
+              <w:t xml:space="preserve">Models &amp; </w:t>
+            </w:r>
+            <w:proofErr w:type="spellStart"/>
+            <w:r>
+              <w:t>ViewModels</w:t>
+            </w:r>
+            <w:proofErr w:type="spellEnd"/>
           </w:p>
         </w:tc>
         <w:tc>
@@ -2569,7 +2706,31 @@
             </w:r>
             <w:r>
               <w:br/>
-              <w:t>The difference between Models and ViewModels is that ViewModels are centered on what is to be shown on a View where the Models are centered on the persisted data in the domain.</w:t>
+              <w:t xml:space="preserve">The difference between Models and </w:t>
+            </w:r>
+            <w:proofErr w:type="spellStart"/>
+            <w:r>
+              <w:t>ViewModels</w:t>
+            </w:r>
+            <w:proofErr w:type="spellEnd"/>
+            <w:r>
+              <w:t xml:space="preserve"> is that </w:t>
+            </w:r>
+            <w:proofErr w:type="spellStart"/>
+            <w:r>
+              <w:t>ViewModels</w:t>
+            </w:r>
+            <w:proofErr w:type="spellEnd"/>
+            <w:r>
+              <w:t xml:space="preserve"> </w:t>
+            </w:r>
+            <w:proofErr w:type="gramStart"/>
+            <w:r>
+              <w:t>are centered</w:t>
+            </w:r>
+            <w:proofErr w:type="gramEnd"/>
+            <w:r>
+              <w:t xml:space="preserve"> on what is to be shown on a View where the Models are centered on the persisted data in the domain.</w:t>
             </w:r>
           </w:p>
         </w:tc>
@@ -2601,7 +2762,15 @@
               <w:t>used,</w:t>
             </w:r>
             <w:r>
-              <w:t xml:space="preserve"> the layout specifies how the different components are positioned on the individual HTML pages that the controller send back to the browser.</w:t>
+              <w:t xml:space="preserve"> the layout specifies how the different components </w:t>
+            </w:r>
+            <w:proofErr w:type="gramStart"/>
+            <w:r>
+              <w:t>are positioned</w:t>
+            </w:r>
+            <w:proofErr w:type="gramEnd"/>
+            <w:r>
+              <w:t xml:space="preserve"> on the individual HTML pages that the controller send back to the browser.</w:t>
             </w:r>
           </w:p>
         </w:tc>
@@ -2613,7 +2782,15 @@
           </w:tcPr>
           <w:p>
             <w:r>
-              <w:t>Model Binding (IModelBinder)-&gt;State</w:t>
+              <w:t>Model Binding (</w:t>
+            </w:r>
+            <w:proofErr w:type="spellStart"/>
+            <w:r>
+              <w:t>IModelBinder</w:t>
+            </w:r>
+            <w:proofErr w:type="spellEnd"/>
+            <w:r>
+              <w:t>)-&gt;State</w:t>
             </w:r>
           </w:p>
         </w:tc>
@@ -2623,11 +2800,27 @@
           </w:tcPr>
           <w:p>
             <w:r>
-              <w:t>Model binding is the data from the HTTP Request to parameters used in the action methods of a Controller. Binding can be done to both simple and complex types.</w:t>
+              <w:t xml:space="preserve">Model binding is the data from the HTTP Request to parameters used in the action methods of a Controller. Binding </w:t>
+            </w:r>
+            <w:proofErr w:type="gramStart"/>
+            <w:r>
+              <w:t>can be done</w:t>
+            </w:r>
+            <w:proofErr w:type="gramEnd"/>
+            <w:r>
+              <w:t xml:space="preserve"> to both simple and complex types.</w:t>
             </w:r>
             <w:r>
               <w:br/>
-              <w:t>It is possible to create your own model binder logic in classes that extends the IModelBinder interface.</w:t>
+              <w:t xml:space="preserve">It is possible to create your own model binder logic in classes that extends the </w:t>
+            </w:r>
+            <w:proofErr w:type="spellStart"/>
+            <w:r>
+              <w:t>IModelBinder</w:t>
+            </w:r>
+            <w:proofErr w:type="spellEnd"/>
+            <w:r>
+              <w:t xml:space="preserve"> interface.</w:t>
             </w:r>
           </w:p>
         </w:tc>
@@ -2741,7 +2934,17 @@
     </w:p>
     <w:p>
       <w:r>
-        <w:t>An MVC application has by default a folder structure like the one below. As with all other convetions it is not a structure that you as a developer has to follow.</w:t>
+        <w:t xml:space="preserve">An MVC application has by default a folder structure like the one below. As with all other </w:t>
+      </w:r>
+      <w:proofErr w:type="spellStart"/>
+      <w:proofErr w:type="gramStart"/>
+      <w:r>
+        <w:t>convetions</w:t>
+      </w:r>
+      <w:proofErr w:type="spellEnd"/>
+      <w:proofErr w:type="gramEnd"/>
+      <w:r>
+        <w:t xml:space="preserve"> it is not a structure that you as a developer has to follow.</w:t>
       </w:r>
     </w:p>
     <w:tbl>
@@ -2811,7 +3014,15 @@
           </w:tcPr>
           <w:p>
             <w:r>
-              <w:t>All controller classes that handles HTTP requests are placed here.</w:t>
+              <w:t xml:space="preserve">All controller classes that handles HTTP requests </w:t>
+            </w:r>
+            <w:proofErr w:type="gramStart"/>
+            <w:r>
+              <w:t>are placed</w:t>
+            </w:r>
+            <w:proofErr w:type="gramEnd"/>
+            <w:r>
+              <w:t xml:space="preserve"> here.</w:t>
             </w:r>
           </w:p>
         </w:tc>
@@ -2833,7 +3044,15 @@
           </w:tcPr>
           <w:p>
             <w:r>
-              <w:t>All classes that handles data and business logic are placed in this folder.</w:t>
+              <w:t xml:space="preserve">All classes that handles data and business logic </w:t>
+            </w:r>
+            <w:proofErr w:type="gramStart"/>
+            <w:r>
+              <w:t>are placed</w:t>
+            </w:r>
+            <w:proofErr w:type="gramEnd"/>
+            <w:r>
+              <w:t xml:space="preserve"> in this folder.</w:t>
             </w:r>
           </w:p>
         </w:tc>
@@ -2855,7 +3074,15 @@
           </w:tcPr>
           <w:p>
             <w:r>
-              <w:t>HTML templates for handling of the UI is placed in this folder.</w:t>
+              <w:t xml:space="preserve">HTML templates for handling of the UI </w:t>
+            </w:r>
+            <w:proofErr w:type="gramStart"/>
+            <w:r>
+              <w:t>is placed</w:t>
+            </w:r>
+            <w:proofErr w:type="gramEnd"/>
+            <w:r>
+              <w:t xml:space="preserve"> in this folder.</w:t>
             </w:r>
           </w:p>
         </w:tc>
@@ -2867,8 +3094,13 @@
           </w:tcPr>
           <w:p>
             <w:r>
-              <w:t>/App_Data</w:t>
-            </w:r>
+              <w:t>/</w:t>
+            </w:r>
+            <w:proofErr w:type="spellStart"/>
+            <w:r>
+              <w:t>App_Data</w:t>
+            </w:r>
+            <w:proofErr w:type="spellEnd"/>
           </w:p>
         </w:tc>
         <w:tc>
@@ -2877,7 +3109,15 @@
           </w:tcPr>
           <w:p>
             <w:r>
-              <w:t>If the project needs any data files they can be written to and read from this folder.</w:t>
+              <w:t xml:space="preserve">If the project needs any data </w:t>
+            </w:r>
+            <w:proofErr w:type="gramStart"/>
+            <w:r>
+              <w:t>files</w:t>
+            </w:r>
+            <w:proofErr w:type="gramEnd"/>
+            <w:r>
+              <w:t xml:space="preserve"> they can be written to and read from this folder.</w:t>
             </w:r>
           </w:p>
         </w:tc>
@@ -2889,8 +3129,13 @@
           </w:tcPr>
           <w:p>
             <w:r>
-              <w:t>/App_Start</w:t>
-            </w:r>
+              <w:t>/</w:t>
+            </w:r>
+            <w:proofErr w:type="spellStart"/>
+            <w:r>
+              <w:t>App_Start</w:t>
+            </w:r>
+            <w:proofErr w:type="spellEnd"/>
           </w:p>
         </w:tc>
         <w:tc>
@@ -2899,7 +3144,23 @@
           </w:tcPr>
           <w:p>
             <w:r>
-              <w:t>Any configuration for things like routing, bundling and web api can be placed in this folder.</w:t>
+              <w:t xml:space="preserve">Any configuration for things like routing, bundling and web </w:t>
+            </w:r>
+            <w:proofErr w:type="spellStart"/>
+            <w:r>
+              <w:t>api</w:t>
+            </w:r>
+            <w:proofErr w:type="spellEnd"/>
+            <w:r>
+              <w:t xml:space="preserve"> </w:t>
+            </w:r>
+            <w:proofErr w:type="gramStart"/>
+            <w:r>
+              <w:t>can be placed</w:t>
+            </w:r>
+            <w:proofErr w:type="gramEnd"/>
+            <w:r>
+              <w:t xml:space="preserve"> in this folder.</w:t>
             </w:r>
           </w:p>
         </w:tc>
@@ -2949,7 +3210,15 @@
               <w:t>CSS</w:t>
             </w:r>
             <w:r>
-              <w:t>, image or other content used by the website can be placed in this folder.</w:t>
+              <w:t xml:space="preserve">, image or other content used by the website </w:t>
+            </w:r>
+            <w:proofErr w:type="gramStart"/>
+            <w:r>
+              <w:t>can be placed</w:t>
+            </w:r>
+            <w:proofErr w:type="gramEnd"/>
+            <w:r>
+              <w:t xml:space="preserve"> in this folder.</w:t>
             </w:r>
           </w:p>
         </w:tc>
@@ -2961,7 +3230,15 @@
         <w:t xml:space="preserve">By default </w:t>
       </w:r>
       <w:r>
-        <w:t>if you follow the folder conventions the framework will automatically be able to figure out which Views corresponds to the Actions in the controllers. That means that the developer will not have to set up any system for making sure the correct View is returned, but can rely on the framework to figure this out.</w:t>
+        <w:t xml:space="preserve">if you follow the folder conventions the framework will automatically be able to figure out which Views corresponds to the Actions in the controllers. That means that the developer will not have to set up any system for making sure the correct View </w:t>
+      </w:r>
+      <w:proofErr w:type="gramStart"/>
+      <w:r>
+        <w:t>is returned</w:t>
+      </w:r>
+      <w:proofErr w:type="gramEnd"/>
+      <w:r>
+        <w:t>, but can rely on the framework to figure this out.</w:t>
       </w:r>
     </w:p>
     <w:p>
@@ -2969,7 +3246,15 @@
         <w:t>Another convention is the naming of the controllers</w:t>
       </w:r>
       <w:r>
-        <w:t xml:space="preserve">. A controller can be named by combining the name of the Model that the controller references with the word “Controller”. By using this </w:t>
+        <w:t xml:space="preserve">. A controller </w:t>
+      </w:r>
+      <w:proofErr w:type="gramStart"/>
+      <w:r>
+        <w:t>can be named</w:t>
+      </w:r>
+      <w:proofErr w:type="gramEnd"/>
+      <w:r>
+        <w:t xml:space="preserve"> by combining the name of the Model that the controller references with the word “Controller”. By using this </w:t>
       </w:r>
       <w:r>
         <w:t>convention,</w:t>
@@ -2986,7 +3271,15 @@
         </w:r>
       </w:hyperlink>
       <w:r>
-        <w:t xml:space="preserve"> to the Index action of a Controller called ProductController.</w:t>
+        <w:t xml:space="preserve"> to the Index action of a Controller called </w:t>
+      </w:r>
+      <w:proofErr w:type="spellStart"/>
+      <w:r>
+        <w:t>ProductController</w:t>
+      </w:r>
+      <w:proofErr w:type="spellEnd"/>
+      <w:r>
+        <w:t>.</w:t>
       </w:r>
     </w:p>
     <w:p>
@@ -3007,7 +3300,15 @@
         <w:t xml:space="preserve">locate the correct view automatically, </w:t>
       </w:r>
       <w:r>
-        <w:t>when an action on a controller is being invoked.</w:t>
+        <w:t xml:space="preserve">when an action on a controller </w:t>
+      </w:r>
+      <w:proofErr w:type="gramStart"/>
+      <w:r>
+        <w:t>is being invoked</w:t>
+      </w:r>
+      <w:proofErr w:type="gramEnd"/>
+      <w:r>
+        <w:t>.</w:t>
       </w:r>
     </w:p>
     <w:p>
@@ -3109,7 +3410,21 @@
         <w:rPr>
           <w:lang w:val="en-US"/>
         </w:rPr>
-        <w:t>The device (desktop/mobile/etc.) being used to access the site.</w:t>
+        <w:t xml:space="preserve">The device (desktop/mobile/etc.) </w:t>
+      </w:r>
+      <w:proofErr w:type="gramStart"/>
+      <w:r>
+        <w:rPr>
+          <w:lang w:val="en-US"/>
+        </w:rPr>
+        <w:t>being used</w:t>
+      </w:r>
+      <w:proofErr w:type="gramEnd"/>
+      <w:r>
+        <w:rPr>
+          <w:lang w:val="en-US"/>
+        </w:rPr>
+        <w:t xml:space="preserve"> to access the site.</w:t>
       </w:r>
     </w:p>
     <w:p>
@@ -3186,7 +3501,15 @@
         <w:t>color, typography, visual hierarchy</w:t>
       </w:r>
       <w:r>
-        <w:t xml:space="preserve"> and which gestalt principles to use. Also, a style guide and a site CSS file should be created.</w:t>
+        <w:t xml:space="preserve"> and which gestalt principles to use. </w:t>
+      </w:r>
+      <w:proofErr w:type="gramStart"/>
+      <w:r>
+        <w:t>Also</w:t>
+      </w:r>
+      <w:proofErr w:type="gramEnd"/>
+      <w:r>
+        <w:t>, a style guide and a site CSS file should be created.</w:t>
       </w:r>
     </w:p>
     <w:p>
@@ -3209,7 +3532,15 @@
         <w:t>.</w:t>
       </w:r>
       <w:r>
-        <w:t xml:space="preserve"> This way we can quickly get a fair UI up and running. You might consider this project a prototype of system where the visual branding will be done later in the project. This way we will not need to consider</w:t>
+        <w:t xml:space="preserve"> This way we can quickly get a fair UI up and running. You might consider this project a prototype of system where the visual branding </w:t>
+      </w:r>
+      <w:proofErr w:type="gramStart"/>
+      <w:r>
+        <w:t>will be done</w:t>
+      </w:r>
+      <w:proofErr w:type="gramEnd"/>
+      <w:r>
+        <w:t xml:space="preserve"> later in the project. This way we will not need to consider</w:t>
       </w:r>
     </w:p>
     <w:p>
@@ -3226,7 +3557,15 @@
     </w:p>
     <w:p>
       <w:r>
-        <w:t>To determine the general page layout, we used UI design sketches. From the sketches we can see that a page has a header, a body and a footer.</w:t>
+        <w:t xml:space="preserve">To determine the general page layout, we used UI design sketches. From the </w:t>
+      </w:r>
+      <w:proofErr w:type="gramStart"/>
+      <w:r>
+        <w:t>sketches</w:t>
+      </w:r>
+      <w:proofErr w:type="gramEnd"/>
+      <w:r>
+        <w:t xml:space="preserve"> we can see that a page has a header, a body and a footer.</w:t>
       </w:r>
     </w:p>
     <w:p>
@@ -3244,7 +3583,21 @@
         <w:rPr>
           <w:lang w:val="en-US"/>
         </w:rPr>
-        <w:t>The header contains the site logo, site title and, if applicable, shopping cart info. In the site administration area, the cart info is not displayed. Clicking on the cart will take us to the cart page.</w:t>
+        <w:t xml:space="preserve">The header contains the site logo, site title and, if applicable, shopping cart info. In the site administration area, the cart info </w:t>
+      </w:r>
+      <w:proofErr w:type="gramStart"/>
+      <w:r>
+        <w:rPr>
+          <w:lang w:val="en-US"/>
+        </w:rPr>
+        <w:t>is not displayed</w:t>
+      </w:r>
+      <w:proofErr w:type="gramEnd"/>
+      <w:r>
+        <w:rPr>
+          <w:lang w:val="en-US"/>
+        </w:rPr>
+        <w:t>. Clicking on the cart will take us to the cart page.</w:t>
       </w:r>
     </w:p>
     <w:p>
@@ -3262,7 +3615,21 @@
         <w:rPr>
           <w:lang w:val="en-US"/>
         </w:rPr>
-        <w:t>The footer currently only contains a simple copyright statement. The footer could also be used to hold contact information and references to Arcane Tinmen social media pages.</w:t>
+        <w:t xml:space="preserve">The footer currently only contains a simple copyright statement. The footer </w:t>
+      </w:r>
+      <w:proofErr w:type="gramStart"/>
+      <w:r>
+        <w:rPr>
+          <w:lang w:val="en-US"/>
+        </w:rPr>
+        <w:t>could also be used</w:t>
+      </w:r>
+      <w:proofErr w:type="gramEnd"/>
+      <w:r>
+        <w:rPr>
+          <w:lang w:val="en-US"/>
+        </w:rPr>
+        <w:t xml:space="preserve"> to hold contact information and references to Arcane Tinmen social media pages.</w:t>
       </w:r>
     </w:p>
     <w:p>
@@ -3277,13 +3644,48 @@
         <w:rPr>
           <w:lang w:val="en-US"/>
         </w:rPr>
-        <w:t xml:space="preserve">The body has two parts, navigation to the left and content to the right. The navigation buttons are based on the different product categories. </w:t>
-      </w:r>
-      <w:r>
-        <w:t xml:space="preserve">Currently, </w:t>
-      </w:r>
-      <w:r>
-        <w:t>the only category is ‘Sleeves’.</w:t>
+        <w:t xml:space="preserve">The body has two parts, navigation to the left and content to the right. The navigation buttons </w:t>
+      </w:r>
+      <w:proofErr w:type="gramStart"/>
+      <w:r>
+        <w:rPr>
+          <w:lang w:val="en-US"/>
+        </w:rPr>
+        <w:t>are based</w:t>
+      </w:r>
+      <w:proofErr w:type="gramEnd"/>
+      <w:r>
+        <w:rPr>
+          <w:lang w:val="en-US"/>
+        </w:rPr>
+        <w:t xml:space="preserve"> on the different product categories. </w:t>
+      </w:r>
+      <w:proofErr w:type="spellStart"/>
+      <w:r>
+        <w:t>Currently</w:t>
+      </w:r>
+      <w:proofErr w:type="spellEnd"/>
+      <w:r>
+        <w:t xml:space="preserve">, </w:t>
+      </w:r>
+      <w:r>
+        <w:t xml:space="preserve">the </w:t>
+      </w:r>
+      <w:proofErr w:type="spellStart"/>
+      <w:r>
+        <w:t>only</w:t>
+      </w:r>
+      <w:proofErr w:type="spellEnd"/>
+      <w:r>
+        <w:t xml:space="preserve"> </w:t>
+      </w:r>
+      <w:proofErr w:type="spellStart"/>
+      <w:r>
+        <w:t>category</w:t>
+      </w:r>
+      <w:proofErr w:type="spellEnd"/>
+      <w:r>
+        <w:t xml:space="preserve"> is ‘Sleeves’.</w:t>
       </w:r>
     </w:p>
     <w:p>
@@ -3316,10 +3718,26 @@
         <w:t>and are work in progress. The final product could look very different from these.</w:t>
       </w:r>
       <w:r>
-        <w:t xml:space="preserve"> The sketches may be considered an early paper based prototype.</w:t>
-      </w:r>
-      <w:r>
-        <w:t xml:space="preserve"> They are used to get us started.</w:t>
+        <w:t xml:space="preserve"> The sketches </w:t>
+      </w:r>
+      <w:proofErr w:type="gramStart"/>
+      <w:r>
+        <w:t>may be considered</w:t>
+      </w:r>
+      <w:proofErr w:type="gramEnd"/>
+      <w:r>
+        <w:t xml:space="preserve"> an early paper based prototype.</w:t>
+      </w:r>
+      <w:r>
+        <w:t xml:space="preserve"> They </w:t>
+      </w:r>
+      <w:proofErr w:type="gramStart"/>
+      <w:r>
+        <w:t>are used</w:t>
+      </w:r>
+      <w:proofErr w:type="gramEnd"/>
+      <w:r>
+        <w:t xml:space="preserve"> to get us started.</w:t>
       </w:r>
       <w:r>
         <w:br w:type="page"/>
@@ -3342,7 +3760,31 @@
     </w:p>
     <w:p>
       <w:r>
-        <w:t xml:space="preserve">This view is used to list board game sleeves. Using the ‘Game Search’ textbox the view can be filtered to list only the sleeves that matches the search criteria. The list will show basic information and an image for each product. Next to each product there are two buttons, ‘Add to Cart’ and ‘View Details’. </w:t>
+        <w:t xml:space="preserve">This view </w:t>
+      </w:r>
+      <w:proofErr w:type="gramStart"/>
+      <w:r>
+        <w:t>is used</w:t>
+      </w:r>
+      <w:proofErr w:type="gramEnd"/>
+      <w:r>
+        <w:t xml:space="preserve"> to list board game sleeves. Using the ‘Game Search’ textbox the view </w:t>
+      </w:r>
+      <w:proofErr w:type="gramStart"/>
+      <w:r>
+        <w:t>can be filtered</w:t>
+      </w:r>
+      <w:proofErr w:type="gramEnd"/>
+      <w:r>
+        <w:t xml:space="preserve"> to list only the sleeves that matches the search criteria. The list will show basic information and an image for each product. Next to each </w:t>
+      </w:r>
+      <w:proofErr w:type="gramStart"/>
+      <w:r>
+        <w:t>product</w:t>
+      </w:r>
+      <w:proofErr w:type="gramEnd"/>
+      <w:r>
+        <w:t xml:space="preserve"> there are two buttons, ‘Add to Cart’ and ‘View Details’. </w:t>
       </w:r>
     </w:p>
     <w:tbl>
@@ -3416,7 +3858,15 @@
     </w:tbl>
     <w:p>
       <w:r>
-        <w:t>When adding a product to the cart, the cart is updated, but the page is not changed</w:t>
+        <w:t xml:space="preserve">When adding a product to the cart, the cart </w:t>
+      </w:r>
+      <w:proofErr w:type="gramStart"/>
+      <w:r>
+        <w:t>is updated</w:t>
+      </w:r>
+      <w:proofErr w:type="gramEnd"/>
+      <w:r>
+        <w:t>, but the page is not changed</w:t>
       </w:r>
       <w:r>
         <w:t>.</w:t>
@@ -3439,7 +3889,31 @@
     </w:p>
     <w:p>
       <w:r>
-        <w:t xml:space="preserve">This view is used to list the items in the cart. From here we can remove an item from the cart. From this view we can </w:t>
+        <w:t xml:space="preserve">This view </w:t>
+      </w:r>
+      <w:proofErr w:type="gramStart"/>
+      <w:r>
+        <w:t>is used</w:t>
+      </w:r>
+      <w:proofErr w:type="gramEnd"/>
+      <w:r>
+        <w:t xml:space="preserve"> to list the items in the cart. From </w:t>
+      </w:r>
+      <w:proofErr w:type="gramStart"/>
+      <w:r>
+        <w:t>here</w:t>
+      </w:r>
+      <w:proofErr w:type="gramEnd"/>
+      <w:r>
+        <w:t xml:space="preserve"> we can remove an item from the cart. From this </w:t>
+      </w:r>
+      <w:proofErr w:type="gramStart"/>
+      <w:r>
+        <w:t>view</w:t>
+      </w:r>
+      <w:proofErr w:type="gramEnd"/>
+      <w:r>
+        <w:t xml:space="preserve"> we can </w:t>
       </w:r>
       <w:r>
         <w:t>also c</w:t>
@@ -3536,7 +4010,15 @@
     </w:p>
     <w:p>
       <w:r>
-        <w:t>In the checkout view, the user enters the shipping details. When the ‘Complete’ button is clicked a receipt page is displayed. The checkout view should probably also have a ‘Continue Shopping’ button.</w:t>
+        <w:t xml:space="preserve">In the checkout view, the user enters the shipping details. When the ‘Complete’ button is </w:t>
+      </w:r>
+      <w:proofErr w:type="gramStart"/>
+      <w:r>
+        <w:t>clicked</w:t>
+      </w:r>
+      <w:proofErr w:type="gramEnd"/>
+      <w:r>
+        <w:t xml:space="preserve"> a receipt page is displayed. The checkout view should probably also have a ‘Continue Shopping’ button.</w:t>
       </w:r>
     </w:p>
     <w:tbl>
@@ -3624,10 +4106,34 @@
     </w:p>
     <w:p>
       <w:r>
-        <w:t>This view is used to display detailed product information including a list of games that matches the current product (sleeve).</w:t>
-      </w:r>
-      <w:r>
-        <w:t xml:space="preserve"> In the view there are two buttons, ‘Add to Cart’ and ‘Back’. A click on either takes the user back to the list view. Of course, when clicking the ‘Add to Cart’, the product is first added to the cart before returning to the list view.</w:t>
+        <w:t xml:space="preserve">This view </w:t>
+      </w:r>
+      <w:proofErr w:type="gramStart"/>
+      <w:r>
+        <w:t>is used</w:t>
+      </w:r>
+      <w:proofErr w:type="gramEnd"/>
+      <w:r>
+        <w:t xml:space="preserve"> to display detailed product information including a list of games that matches the current product (sleeve).</w:t>
+      </w:r>
+      <w:r>
+        <w:t xml:space="preserve"> In the </w:t>
+      </w:r>
+      <w:proofErr w:type="gramStart"/>
+      <w:r>
+        <w:t>view</w:t>
+      </w:r>
+      <w:proofErr w:type="gramEnd"/>
+      <w:r>
+        <w:t xml:space="preserve"> there are two buttons, ‘Add to Cart’ and ‘Back’. A click on either takes the user back to the list view. Of course, when clicking the ‘Add to Cart’, the product </w:t>
+      </w:r>
+      <w:proofErr w:type="gramStart"/>
+      <w:r>
+        <w:t>is first added</w:t>
+      </w:r>
+      <w:proofErr w:type="gramEnd"/>
+      <w:r>
+        <w:t xml:space="preserve"> to the cart before returning to the list view.</w:t>
       </w:r>
     </w:p>
     <w:tbl>
@@ -3803,7 +4309,15 @@
     </w:p>
     <w:p>
       <w:r>
-        <w:t>As the view title implies, this view is used to create new products within the current product category.</w:t>
+        <w:t xml:space="preserve">As the view title implies, this view </w:t>
+      </w:r>
+      <w:proofErr w:type="gramStart"/>
+      <w:r>
+        <w:t>is used</w:t>
+      </w:r>
+      <w:proofErr w:type="gramEnd"/>
+      <w:r>
+        <w:t xml:space="preserve"> to create new products within the current product category.</w:t>
       </w:r>
     </w:p>
     <w:tbl>
@@ -3966,7 +4480,15 @@
     </w:tbl>
     <w:p>
       <w:r>
-        <w:t>In the html code we use the Bootstrap CSS classes col-md-X to define the grid.</w:t>
+        <w:t xml:space="preserve">In the html </w:t>
+      </w:r>
+      <w:proofErr w:type="gramStart"/>
+      <w:r>
+        <w:t>code</w:t>
+      </w:r>
+      <w:proofErr w:type="gramEnd"/>
+      <w:r>
+        <w:t xml:space="preserve"> we use the Bootstrap CSS classes col-md-X to define the grid.</w:t>
       </w:r>
     </w:p>
     <w:p>
@@ -4039,7 +4561,7 @@
                     <wp:posOffset>-3175</wp:posOffset>
                   </wp:positionH>
                   <wp:positionV relativeFrom="paragraph">
-                    <wp:posOffset>2223</wp:posOffset>
+                    <wp:posOffset>68580</wp:posOffset>
                   </wp:positionV>
                   <wp:extent cx="5542653" cy="3086735"/>
                   <wp:effectExtent l="0" t="0" r="1270" b="0"/>
@@ -4070,7 +4592,7 @@
                         <pic:spPr>
                           <a:xfrm>
                             <a:off x="0" y="0"/>
-                            <a:ext cx="5565419" cy="3099413"/>
+                            <a:ext cx="5542653" cy="3086735"/>
                           </a:xfrm>
                           <a:prstGeom prst="rect">
                             <a:avLst/>
@@ -4090,8 +4612,6 @@
             </w:r>
           </w:p>
         </w:tc>
-        <w:bookmarkStart w:id="28" w:name="_GoBack"/>
-        <w:bookmarkEnd w:id="28"/>
       </w:tr>
     </w:tbl>
     <w:p/>
@@ -4099,11 +4619,11 @@
       <w:pPr>
         <w:pStyle w:val="Overskrift3"/>
       </w:pPr>
-      <w:bookmarkStart w:id="29" w:name="_Toc469405069"/>
+      <w:bookmarkStart w:id="28" w:name="_Toc469405069"/>
       <w:r>
         <w:t>Mapping between controllers and views</w:t>
       </w:r>
-      <w:bookmarkEnd w:id="29"/>
+      <w:bookmarkEnd w:id="28"/>
     </w:p>
     <w:p>
       <w:r>
@@ -4134,12 +4654,12 @@
       <w:pPr>
         <w:pStyle w:val="Overskrift2"/>
       </w:pPr>
-      <w:bookmarkStart w:id="30" w:name="_Toc469405070"/>
+      <w:bookmarkStart w:id="29" w:name="_Toc469405070"/>
       <w:r>
         <w:lastRenderedPageBreak/>
         <w:t>Layout and Views</w:t>
       </w:r>
-      <w:bookmarkEnd w:id="30"/>
+      <w:bookmarkEnd w:id="29"/>
     </w:p>
     <w:p/>
     <w:p/>
@@ -4147,11 +4667,11 @@
       <w:pPr>
         <w:pStyle w:val="Overskrift2"/>
       </w:pPr>
-      <w:bookmarkStart w:id="31" w:name="_Toc469405071"/>
+      <w:bookmarkStart w:id="30" w:name="_Toc469405071"/>
       <w:r>
         <w:t>Model validation</w:t>
       </w:r>
-      <w:bookmarkEnd w:id="31"/>
+      <w:bookmarkEnd w:id="30"/>
     </w:p>
     <w:p/>
     <w:p/>
@@ -4159,11 +4679,11 @@
       <w:pPr>
         <w:pStyle w:val="Overskrift2"/>
       </w:pPr>
-      <w:bookmarkStart w:id="32" w:name="_Toc469405072"/>
+      <w:bookmarkStart w:id="31" w:name="_Toc469405072"/>
       <w:r>
         <w:t>Entity Framework</w:t>
       </w:r>
-      <w:bookmarkEnd w:id="32"/>
+      <w:bookmarkEnd w:id="31"/>
     </w:p>
     <w:p>
       <w:r>
@@ -4213,11 +4733,11 @@
       <w:pPr>
         <w:pStyle w:val="Overskrift3"/>
       </w:pPr>
-      <w:bookmarkStart w:id="33" w:name="_Toc469405073"/>
+      <w:bookmarkStart w:id="32" w:name="_Toc469405073"/>
       <w:r>
         <w:t>Database migration</w:t>
       </w:r>
-      <w:bookmarkEnd w:id="33"/>
+      <w:bookmarkEnd w:id="32"/>
     </w:p>
     <w:p>
       <w:r>
@@ -4235,7 +4755,15 @@
     </w:p>
     <w:p>
       <w:r>
-        <w:t>To enable migrations in an MVC project, you need to run a couple of commands in the NuGet Package Manager Console</w:t>
+        <w:t xml:space="preserve">To enable migrations in an MVC project, you need to run a couple of commands in the </w:t>
+      </w:r>
+      <w:proofErr w:type="spellStart"/>
+      <w:r>
+        <w:t>NuGet</w:t>
+      </w:r>
+      <w:proofErr w:type="spellEnd"/>
+      <w:r>
+        <w:t xml:space="preserve"> Package Manager Console</w:t>
       </w:r>
       <w:r>
         <w:t xml:space="preserve"> and then make small modifications to the migration configuration, to make sure you are seeding the demo data. The commands you need to enable migrations are:</w:t>
@@ -4324,8 +4852,13 @@
           </w:tcPr>
           <w:p>
             <w:r>
-              <w:t>add-migration InitialCreate</w:t>
-            </w:r>
+              <w:t xml:space="preserve">add-migration </w:t>
+            </w:r>
+            <w:proofErr w:type="spellStart"/>
+            <w:r>
+              <w:t>InitialCreate</w:t>
+            </w:r>
+            <w:proofErr w:type="spellEnd"/>
           </w:p>
         </w:tc>
         <w:tc>
@@ -4334,7 +4867,23 @@
           </w:tcPr>
           <w:p>
             <w:r>
-              <w:t>Will create a migration file, which the next command will use. The “InitialCreate” is for naming the migration so different migrations can be told apart.</w:t>
+              <w:t>Will create a migration file, which the next command will use. The “</w:t>
+            </w:r>
+            <w:proofErr w:type="spellStart"/>
+            <w:r>
+              <w:t>InitialCreate</w:t>
+            </w:r>
+            <w:proofErr w:type="spellEnd"/>
+            <w:r>
+              <w:t xml:space="preserve">” is for naming the migration so different migrations </w:t>
+            </w:r>
+            <w:proofErr w:type="gramStart"/>
+            <w:r>
+              <w:t>can be told</w:t>
+            </w:r>
+            <w:proofErr w:type="gramEnd"/>
+            <w:r>
+              <w:t xml:space="preserve"> apart.</w:t>
             </w:r>
           </w:p>
           <w:p>
@@ -4366,7 +4915,15 @@
           </w:tcPr>
           <w:p>
             <w:r>
-              <w:t>This command will check the database to see what migrations has already been implemented, and then make sure to update the database to the latest migration.</w:t>
+              <w:t xml:space="preserve">This command will check the database to see what migrations </w:t>
+            </w:r>
+            <w:proofErr w:type="gramStart"/>
+            <w:r>
+              <w:t>has already been implemented</w:t>
+            </w:r>
+            <w:proofErr w:type="gramEnd"/>
+            <w:r>
+              <w:t>, and then make sure to update the database to the latest migration.</w:t>
             </w:r>
           </w:p>
           <w:p>
@@ -4374,7 +4931,15 @@
               <w:t>This</w:t>
             </w:r>
             <w:r>
-              <w:t xml:space="preserve"> command will also run the Seed method which will make sure the </w:t>
+              <w:t xml:space="preserve"> command will also run the Seed </w:t>
+            </w:r>
+            <w:proofErr w:type="gramStart"/>
+            <w:r>
+              <w:t>method which</w:t>
+            </w:r>
+            <w:proofErr w:type="gramEnd"/>
+            <w:r>
+              <w:t xml:space="preserve"> will make sure the </w:t>
             </w:r>
             <w:r>
               <w:t>data in the database is up to date with the latest changes to tables and models.</w:t>
@@ -4386,15 +4951,108 @@
     <w:p/>
     <w:p>
       <w:pPr>
+        <w:pStyle w:val="Overskrift3"/>
+      </w:pPr>
+      <w:r>
+        <w:t>Seeding database</w:t>
+      </w:r>
+      <w:r>
+        <w:t xml:space="preserve"> data</w:t>
+      </w:r>
+    </w:p>
+    <w:p>
+      <w:r>
+        <w:t xml:space="preserve">As mentioned above by using Entity Framework and its migrations possibilities, we have been able to make sure that the database </w:t>
+      </w:r>
+      <w:proofErr w:type="gramStart"/>
+      <w:r>
+        <w:t>is seeded</w:t>
+      </w:r>
+      <w:proofErr w:type="gramEnd"/>
+      <w:r>
+        <w:t xml:space="preserve"> with initial data. </w:t>
+      </w:r>
+      <w:r>
+        <w:t>To</w:t>
+      </w:r>
+      <w:r>
+        <w:t xml:space="preserve"> </w:t>
+      </w:r>
+      <w:r>
+        <w:t>seed</w:t>
+      </w:r>
+      <w:r>
+        <w:t xml:space="preserve"> some data as part of migrations means that you can make sure that </w:t>
+      </w:r>
+      <w:r>
+        <w:t xml:space="preserve">data, which </w:t>
+      </w:r>
+      <w:proofErr w:type="gramStart"/>
+      <w:r>
+        <w:t>is needed</w:t>
+      </w:r>
+      <w:proofErr w:type="gramEnd"/>
+      <w:r>
+        <w:t xml:space="preserve"> for your application to work,</w:t>
+      </w:r>
+      <w:r>
+        <w:t xml:space="preserve"> will be inserted into the tables during the creation of the database.</w:t>
+      </w:r>
+    </w:p>
+    <w:p>
+      <w:r>
+        <w:t xml:space="preserve">The data that we have chosen to include, as part of our solution is data that will reflect a website that is already up and running. Normally you will only seed the data that is necessary, but since our application should be able to show a running </w:t>
+      </w:r>
+      <w:r>
+        <w:t>system,</w:t>
+      </w:r>
+      <w:r>
+        <w:t xml:space="preserve"> we have chosen to add some extra data such as a couple of users of the system </w:t>
+      </w:r>
+      <w:r>
+        <w:rPr>
+          <w:highlight w:val="yellow"/>
+        </w:rPr>
+        <w:t>along with a couple of orders.</w:t>
+      </w:r>
+    </w:p>
+    <w:p>
+      <w:r>
+        <w:t>Another benefit of using migrations and seeding the database is that we during our development phase have had a possibility of “resetting” that data in the database by running the command “update-database” again. If no changes has been made to any model and no new migrations have been created, this command will just run the seeding of the database, and the way we have set up the seed method, all data will be added or updated which will result in any data that have been altered or deleted will be reset.</w:t>
+      </w:r>
+      <w:bookmarkStart w:id="33" w:name="_GoBack"/>
+      <w:bookmarkEnd w:id="33"/>
+    </w:p>
+    <w:p>
+      <w:pPr>
         <w:pStyle w:val="Overskrift1"/>
+        <w:rPr>
+          <w:lang w:val="da-DK"/>
+        </w:rPr>
       </w:pPr>
       <w:bookmarkStart w:id="34" w:name="_Toc469405074"/>
       <w:r>
+        <w:rPr>
+          <w:lang w:val="da-DK"/>
+        </w:rPr>
         <w:t>CONCLUSION</w:t>
       </w:r>
       <w:bookmarkEnd w:id="34"/>
     </w:p>
-    <w:p/>
+    <w:p>
+      <w:pPr>
+        <w:rPr>
+          <w:lang w:val="da-DK"/>
+        </w:rPr>
+      </w:pPr>
+      <w:r>
+        <w:rPr>
+          <w:highlight w:val="yellow"/>
+          <w:lang w:val="da-DK"/>
+        </w:rPr>
+        <w:t>Noget med at vi kunne se muligheden for at lave en Detail-visning af produkter også</w:t>
+      </w:r>
+    </w:p>
     <w:sectPr>
       <w:headerReference w:type="default" r:id="rId18"/>
       <w:footerReference w:type="default" r:id="rId19"/>
@@ -4476,7 +5134,7 @@
             <w:noProof/>
             <w:lang w:val="da-DK"/>
           </w:rPr>
-          <w:t>9</w:t>
+          <w:t>12</w:t>
         </w:r>
         <w:r>
           <w:fldChar w:fldCharType="end"/>
@@ -7026,8 +7684,9 @@
     <w:panose1 w:val="020B0502040204020203"/>
     <w:charset w:val="00"/>
     <w:family w:val="swiss"/>
+    <w:notTrueType/>
     <w:pitch w:val="variable"/>
-    <w:sig w:usb0="E4002EFF" w:usb1="C000E47F" w:usb2="00000009" w:usb3="00000000" w:csb0="000001FF" w:csb1="00000000"/>
+    <w:sig w:usb0="00000003" w:usb1="00000000" w:usb2="00000000" w:usb3="00000000" w:csb0="00000001" w:csb1="00000000"/>
   </w:font>
   <w:font w:name="Consolas">
     <w:panose1 w:val="020B0609020204030204"/>
@@ -7888,7 +8547,7 @@
 </file>
 
 <file path=customXml/itemProps1.xml><?xml version="1.0" encoding="utf-8"?>
-<ds:datastoreItem xmlns:ds="http://schemas.openxmlformats.org/officeDocument/2006/customXml" ds:itemID="{8730838C-174C-436B-8914-92F716E64A61}">
+<ds:datastoreItem xmlns:ds="http://schemas.openxmlformats.org/officeDocument/2006/customXml" ds:itemID="{73678AB5-7DAD-477C-8F82-FD9B870449FA}">
   <ds:schemaRefs>
     <ds:schemaRef ds:uri="http://schemas.openxmlformats.org/officeDocument/2006/bibliography"/>
   </ds:schemaRefs>

</xml_diff>

<commit_message>
Added section about Repositories
</commit_message>
<xml_diff>
--- a/bgs.docx
+++ b/bgs.docx
@@ -187,7 +187,7 @@
           <w:r>
             <w:fldChar w:fldCharType="separate"/>
           </w:r>
-          <w:hyperlink w:anchor="_Toc469405051" w:history="1">
+          <w:hyperlink w:anchor="_Toc469848451" w:history="1">
             <w:r>
               <w:rPr>
                 <w:rStyle w:val="Hyperlink"/>
@@ -214,7 +214,7 @@
                 <w:noProof/>
                 <w:webHidden/>
               </w:rPr>
-              <w:instrText xml:space="preserve"> PAGEREF _Toc469405051 \h </w:instrText>
+              <w:instrText xml:space="preserve"> PAGEREF _Toc469848451 \h </w:instrText>
             </w:r>
             <w:r>
               <w:rPr>
@@ -258,7 +258,7 @@
               <w:lang w:val="da-DK" w:eastAsia="da-DK"/>
             </w:rPr>
           </w:pPr>
-          <w:hyperlink w:anchor="_Toc469405052" w:history="1">
+          <w:hyperlink w:anchor="_Toc469848452" w:history="1">
             <w:r>
               <w:rPr>
                 <w:rStyle w:val="Hyperlink"/>
@@ -285,7 +285,7 @@
                 <w:noProof/>
                 <w:webHidden/>
               </w:rPr>
-              <w:instrText xml:space="preserve"> PAGEREF _Toc469405052 \h </w:instrText>
+              <w:instrText xml:space="preserve"> PAGEREF _Toc469848452 \h </w:instrText>
             </w:r>
             <w:r>
               <w:rPr>
@@ -329,7 +329,7 @@
               <w:lang w:val="da-DK" w:eastAsia="da-DK"/>
             </w:rPr>
           </w:pPr>
-          <w:hyperlink w:anchor="_Toc469405053" w:history="1">
+          <w:hyperlink w:anchor="_Toc469848453" w:history="1">
             <w:r>
               <w:rPr>
                 <w:rStyle w:val="Hyperlink"/>
@@ -356,7 +356,7 @@
                 <w:noProof/>
                 <w:webHidden/>
               </w:rPr>
-              <w:instrText xml:space="preserve"> PAGEREF _Toc469405053 \h </w:instrText>
+              <w:instrText xml:space="preserve"> PAGEREF _Toc469848453 \h </w:instrText>
             </w:r>
             <w:r>
               <w:rPr>
@@ -400,7 +400,7 @@
               <w:lang w:val="da-DK" w:eastAsia="da-DK"/>
             </w:rPr>
           </w:pPr>
-          <w:hyperlink w:anchor="_Toc469405054" w:history="1">
+          <w:hyperlink w:anchor="_Toc469848454" w:history="1">
             <w:r>
               <w:rPr>
                 <w:rStyle w:val="Hyperlink"/>
@@ -427,7 +427,7 @@
                 <w:noProof/>
                 <w:webHidden/>
               </w:rPr>
-              <w:instrText xml:space="preserve"> PAGEREF _Toc469405054 \h </w:instrText>
+              <w:instrText xml:space="preserve"> PAGEREF _Toc469848454 \h </w:instrText>
             </w:r>
             <w:r>
               <w:rPr>
@@ -471,7 +471,7 @@
               <w:lang w:val="da-DK" w:eastAsia="da-DK"/>
             </w:rPr>
           </w:pPr>
-          <w:hyperlink w:anchor="_Toc469405055" w:history="1">
+          <w:hyperlink w:anchor="_Toc469848455" w:history="1">
             <w:r>
               <w:rPr>
                 <w:rStyle w:val="Hyperlink"/>
@@ -498,7 +498,7 @@
                 <w:noProof/>
                 <w:webHidden/>
               </w:rPr>
-              <w:instrText xml:space="preserve"> PAGEREF _Toc469405055 \h </w:instrText>
+              <w:instrText xml:space="preserve"> PAGEREF _Toc469848455 \h </w:instrText>
             </w:r>
             <w:r>
               <w:rPr>
@@ -542,7 +542,7 @@
               <w:lang w:val="da-DK" w:eastAsia="da-DK"/>
             </w:rPr>
           </w:pPr>
-          <w:hyperlink w:anchor="_Toc469405056" w:history="1">
+          <w:hyperlink w:anchor="_Toc469848456" w:history="1">
             <w:r>
               <w:rPr>
                 <w:rStyle w:val="Hyperlink"/>
@@ -569,7 +569,7 @@
                 <w:noProof/>
                 <w:webHidden/>
               </w:rPr>
-              <w:instrText xml:space="preserve"> PAGEREF _Toc469405056 \h </w:instrText>
+              <w:instrText xml:space="preserve"> PAGEREF _Toc469848456 \h </w:instrText>
             </w:r>
             <w:r>
               <w:rPr>
@@ -613,7 +613,7 @@
               <w:lang w:val="da-DK" w:eastAsia="da-DK"/>
             </w:rPr>
           </w:pPr>
-          <w:hyperlink w:anchor="_Toc469405057" w:history="1">
+          <w:hyperlink w:anchor="_Toc469848457" w:history="1">
             <w:r>
               <w:rPr>
                 <w:rStyle w:val="Hyperlink"/>
@@ -640,7 +640,7 @@
                 <w:noProof/>
                 <w:webHidden/>
               </w:rPr>
-              <w:instrText xml:space="preserve"> PAGEREF _Toc469405057 \h </w:instrText>
+              <w:instrText xml:space="preserve"> PAGEREF _Toc469848457 \h </w:instrText>
             </w:r>
             <w:r>
               <w:rPr>
@@ -684,7 +684,7 @@
               <w:lang w:val="da-DK" w:eastAsia="da-DK"/>
             </w:rPr>
           </w:pPr>
-          <w:hyperlink w:anchor="_Toc469405058" w:history="1">
+          <w:hyperlink w:anchor="_Toc469848458" w:history="1">
             <w:r>
               <w:rPr>
                 <w:rStyle w:val="Hyperlink"/>
@@ -711,7 +711,7 @@
                 <w:noProof/>
                 <w:webHidden/>
               </w:rPr>
-              <w:instrText xml:space="preserve"> PAGEREF _Toc469405058 \h </w:instrText>
+              <w:instrText xml:space="preserve"> PAGEREF _Toc469848458 \h </w:instrText>
             </w:r>
             <w:r>
               <w:rPr>
@@ -755,7 +755,7 @@
               <w:lang w:val="da-DK" w:eastAsia="da-DK"/>
             </w:rPr>
           </w:pPr>
-          <w:hyperlink w:anchor="_Toc469405059" w:history="1">
+          <w:hyperlink w:anchor="_Toc469848459" w:history="1">
             <w:r>
               <w:rPr>
                 <w:rStyle w:val="Hyperlink"/>
@@ -782,7 +782,7 @@
                 <w:noProof/>
                 <w:webHidden/>
               </w:rPr>
-              <w:instrText xml:space="preserve"> PAGEREF _Toc469405059 \h </w:instrText>
+              <w:instrText xml:space="preserve"> PAGEREF _Toc469848459 \h </w:instrText>
             </w:r>
             <w:r>
               <w:rPr>
@@ -826,7 +826,7 @@
               <w:lang w:val="da-DK" w:eastAsia="da-DK"/>
             </w:rPr>
           </w:pPr>
-          <w:hyperlink w:anchor="_Toc469405060" w:history="1">
+          <w:hyperlink w:anchor="_Toc469848460" w:history="1">
             <w:r>
               <w:rPr>
                 <w:rStyle w:val="Hyperlink"/>
@@ -853,7 +853,7 @@
                 <w:noProof/>
                 <w:webHidden/>
               </w:rPr>
-              <w:instrText xml:space="preserve"> PAGEREF _Toc469405060 \h </w:instrText>
+              <w:instrText xml:space="preserve"> PAGEREF _Toc469848460 \h </w:instrText>
             </w:r>
             <w:r>
               <w:rPr>
@@ -897,7 +897,7 @@
               <w:lang w:val="da-DK" w:eastAsia="da-DK"/>
             </w:rPr>
           </w:pPr>
-          <w:hyperlink w:anchor="_Toc469405061" w:history="1">
+          <w:hyperlink w:anchor="_Toc469848461" w:history="1">
             <w:r>
               <w:rPr>
                 <w:rStyle w:val="Hyperlink"/>
@@ -924,7 +924,7 @@
                 <w:noProof/>
                 <w:webHidden/>
               </w:rPr>
-              <w:instrText xml:space="preserve"> PAGEREF _Toc469405061 \h </w:instrText>
+              <w:instrText xml:space="preserve"> PAGEREF _Toc469848461 \h </w:instrText>
             </w:r>
             <w:r>
               <w:rPr>
@@ -968,7 +968,7 @@
               <w:lang w:val="da-DK" w:eastAsia="da-DK"/>
             </w:rPr>
           </w:pPr>
-          <w:hyperlink w:anchor="_Toc469405062" w:history="1">
+          <w:hyperlink w:anchor="_Toc469848462" w:history="1">
             <w:r>
               <w:rPr>
                 <w:rStyle w:val="Hyperlink"/>
@@ -995,7 +995,7 @@
                 <w:noProof/>
                 <w:webHidden/>
               </w:rPr>
-              <w:instrText xml:space="preserve"> PAGEREF _Toc469405062 \h </w:instrText>
+              <w:instrText xml:space="preserve"> PAGEREF _Toc469848462 \h </w:instrText>
             </w:r>
             <w:r>
               <w:rPr>
@@ -1039,7 +1039,7 @@
               <w:lang w:val="da-DK" w:eastAsia="da-DK"/>
             </w:rPr>
           </w:pPr>
-          <w:hyperlink w:anchor="_Toc469405063" w:history="1">
+          <w:hyperlink w:anchor="_Toc469848463" w:history="1">
             <w:r>
               <w:rPr>
                 <w:rStyle w:val="Hyperlink"/>
@@ -1066,7 +1066,7 @@
                 <w:noProof/>
                 <w:webHidden/>
               </w:rPr>
-              <w:instrText xml:space="preserve"> PAGEREF _Toc469405063 \h </w:instrText>
+              <w:instrText xml:space="preserve"> PAGEREF _Toc469848463 \h </w:instrText>
             </w:r>
             <w:r>
               <w:rPr>
@@ -1110,7 +1110,7 @@
               <w:lang w:val="da-DK" w:eastAsia="da-DK"/>
             </w:rPr>
           </w:pPr>
-          <w:hyperlink w:anchor="_Toc469405064" w:history="1">
+          <w:hyperlink w:anchor="_Toc469848464" w:history="1">
             <w:r>
               <w:rPr>
                 <w:rStyle w:val="Hyperlink"/>
@@ -1137,7 +1137,7 @@
                 <w:noProof/>
                 <w:webHidden/>
               </w:rPr>
-              <w:instrText xml:space="preserve"> PAGEREF _Toc469405064 \h </w:instrText>
+              <w:instrText xml:space="preserve"> PAGEREF _Toc469848464 \h </w:instrText>
             </w:r>
             <w:r>
               <w:rPr>
@@ -1181,7 +1181,7 @@
               <w:lang w:val="da-DK" w:eastAsia="da-DK"/>
             </w:rPr>
           </w:pPr>
-          <w:hyperlink w:anchor="_Toc469405065" w:history="1">
+          <w:hyperlink w:anchor="_Toc469848465" w:history="1">
             <w:r>
               <w:rPr>
                 <w:rStyle w:val="Hyperlink"/>
@@ -1208,7 +1208,7 @@
                 <w:noProof/>
                 <w:webHidden/>
               </w:rPr>
-              <w:instrText xml:space="preserve"> PAGEREF _Toc469405065 \h </w:instrText>
+              <w:instrText xml:space="preserve"> PAGEREF _Toc469848465 \h </w:instrText>
             </w:r>
             <w:r>
               <w:rPr>
@@ -1252,7 +1252,7 @@
               <w:lang w:val="da-DK" w:eastAsia="da-DK"/>
             </w:rPr>
           </w:pPr>
-          <w:hyperlink w:anchor="_Toc469405066" w:history="1">
+          <w:hyperlink w:anchor="_Toc469848466" w:history="1">
             <w:r>
               <w:rPr>
                 <w:rStyle w:val="Hyperlink"/>
@@ -1279,7 +1279,7 @@
                 <w:noProof/>
                 <w:webHidden/>
               </w:rPr>
-              <w:instrText xml:space="preserve"> PAGEREF _Toc469405066 \h </w:instrText>
+              <w:instrText xml:space="preserve"> PAGEREF _Toc469848466 \h </w:instrText>
             </w:r>
             <w:r>
               <w:rPr>
@@ -1323,7 +1323,7 @@
               <w:lang w:val="da-DK" w:eastAsia="da-DK"/>
             </w:rPr>
           </w:pPr>
-          <w:hyperlink w:anchor="_Toc469405067" w:history="1">
+          <w:hyperlink w:anchor="_Toc469848467" w:history="1">
             <w:r>
               <w:rPr>
                 <w:rStyle w:val="Hyperlink"/>
@@ -1350,7 +1350,7 @@
                 <w:noProof/>
                 <w:webHidden/>
               </w:rPr>
-              <w:instrText xml:space="preserve"> PAGEREF _Toc469405067 \h </w:instrText>
+              <w:instrText xml:space="preserve"> PAGEREF _Toc469848467 \h </w:instrText>
             </w:r>
             <w:r>
               <w:rPr>
@@ -1394,7 +1394,7 @@
               <w:lang w:val="da-DK" w:eastAsia="da-DK"/>
             </w:rPr>
           </w:pPr>
-          <w:hyperlink w:anchor="_Toc469405068" w:history="1">
+          <w:hyperlink w:anchor="_Toc469848468" w:history="1">
             <w:r>
               <w:rPr>
                 <w:rStyle w:val="Hyperlink"/>
@@ -1421,7 +1421,7 @@
                 <w:noProof/>
                 <w:webHidden/>
               </w:rPr>
-              <w:instrText xml:space="preserve"> PAGEREF _Toc469405068 \h </w:instrText>
+              <w:instrText xml:space="preserve"> PAGEREF _Toc469848468 \h </w:instrText>
             </w:r>
             <w:r>
               <w:rPr>
@@ -1465,7 +1465,7 @@
               <w:lang w:val="da-DK" w:eastAsia="da-DK"/>
             </w:rPr>
           </w:pPr>
-          <w:hyperlink w:anchor="_Toc469405069" w:history="1">
+          <w:hyperlink w:anchor="_Toc469848469" w:history="1">
             <w:r>
               <w:rPr>
                 <w:rStyle w:val="Hyperlink"/>
@@ -1492,7 +1492,7 @@
                 <w:noProof/>
                 <w:webHidden/>
               </w:rPr>
-              <w:instrText xml:space="preserve"> PAGEREF _Toc469405069 \h </w:instrText>
+              <w:instrText xml:space="preserve"> PAGEREF _Toc469848469 \h </w:instrText>
             </w:r>
             <w:r>
               <w:rPr>
@@ -1536,13 +1536,27 @@
               <w:lang w:val="da-DK" w:eastAsia="da-DK"/>
             </w:rPr>
           </w:pPr>
-          <w:hyperlink w:anchor="_Toc469405070" w:history="1">
+          <w:hyperlink w:anchor="_Toc469848470" w:history="1">
             <w:r>
               <w:rPr>
                 <w:rStyle w:val="Hyperlink"/>
                 <w:noProof/>
               </w:rPr>
-              <w:t>Layout and Views</w:t>
+              <w:t>Layout an</w:t>
+            </w:r>
+            <w:r>
+              <w:rPr>
+                <w:rStyle w:val="Hyperlink"/>
+                <w:noProof/>
+              </w:rPr>
+              <w:t>d</w:t>
+            </w:r>
+            <w:r>
+              <w:rPr>
+                <w:rStyle w:val="Hyperlink"/>
+                <w:noProof/>
+              </w:rPr>
+              <w:t xml:space="preserve"> Views</w:t>
             </w:r>
             <w:r>
               <w:rPr>
@@ -1563,7 +1577,7 @@
                 <w:noProof/>
                 <w:webHidden/>
               </w:rPr>
-              <w:instrText xml:space="preserve"> PAGEREF _Toc469405070 \h </w:instrText>
+              <w:instrText xml:space="preserve"> PAGEREF _Toc469848470 \h </w:instrText>
             </w:r>
             <w:r>
               <w:rPr>
@@ -1607,7 +1621,7 @@
               <w:lang w:val="da-DK" w:eastAsia="da-DK"/>
             </w:rPr>
           </w:pPr>
-          <w:hyperlink w:anchor="_Toc469405071" w:history="1">
+          <w:hyperlink w:anchor="_Toc469848471" w:history="1">
             <w:r>
               <w:rPr>
                 <w:rStyle w:val="Hyperlink"/>
@@ -1634,7 +1648,7 @@
                 <w:noProof/>
                 <w:webHidden/>
               </w:rPr>
-              <w:instrText xml:space="preserve"> PAGEREF _Toc469405071 \h </w:instrText>
+              <w:instrText xml:space="preserve"> PAGEREF _Toc469848471 \h </w:instrText>
             </w:r>
             <w:r>
               <w:rPr>
@@ -1678,7 +1692,7 @@
               <w:lang w:val="da-DK" w:eastAsia="da-DK"/>
             </w:rPr>
           </w:pPr>
-          <w:hyperlink w:anchor="_Toc469405072" w:history="1">
+          <w:hyperlink w:anchor="_Toc469848472" w:history="1">
             <w:r>
               <w:rPr>
                 <w:rStyle w:val="Hyperlink"/>
@@ -1705,7 +1719,7 @@
                 <w:noProof/>
                 <w:webHidden/>
               </w:rPr>
-              <w:instrText xml:space="preserve"> PAGEREF _Toc469405072 \h </w:instrText>
+              <w:instrText xml:space="preserve"> PAGEREF _Toc469848472 \h </w:instrText>
             </w:r>
             <w:r>
               <w:rPr>
@@ -1749,7 +1763,7 @@
               <w:lang w:val="da-DK" w:eastAsia="da-DK"/>
             </w:rPr>
           </w:pPr>
-          <w:hyperlink w:anchor="_Toc469405073" w:history="1">
+          <w:hyperlink w:anchor="_Toc469848473" w:history="1">
             <w:r>
               <w:rPr>
                 <w:rStyle w:val="Hyperlink"/>
@@ -1776,7 +1790,7 @@
                 <w:noProof/>
                 <w:webHidden/>
               </w:rPr>
-              <w:instrText xml:space="preserve"> PAGEREF _Toc469405073 \h </w:instrText>
+              <w:instrText xml:space="preserve"> PAGEREF _Toc469848473 \h </w:instrText>
             </w:r>
             <w:r>
               <w:rPr>
@@ -1797,6 +1811,77 @@
                 <w:webHidden/>
               </w:rPr>
               <w:t>11</w:t>
+            </w:r>
+            <w:r>
+              <w:rPr>
+                <w:noProof/>
+                <w:webHidden/>
+              </w:rPr>
+              <w:fldChar w:fldCharType="end"/>
+            </w:r>
+          </w:hyperlink>
+        </w:p>
+        <w:p>
+          <w:pPr>
+            <w:pStyle w:val="Indholdsfortegnelse3"/>
+            <w:tabs>
+              <w:tab w:val="right" w:leader="dot" w:pos="8636"/>
+            </w:tabs>
+            <w:rPr>
+              <w:rFonts w:asciiTheme="minorHAnsi" w:eastAsiaTheme="minorEastAsia" w:hAnsiTheme="minorHAnsi"/>
+              <w:noProof/>
+              <w:color w:val="auto"/>
+              <w:lang w:val="da-DK" w:eastAsia="da-DK"/>
+            </w:rPr>
+          </w:pPr>
+          <w:hyperlink w:anchor="_Toc469848474" w:history="1">
+            <w:r>
+              <w:rPr>
+                <w:rStyle w:val="Hyperlink"/>
+                <w:noProof/>
+              </w:rPr>
+              <w:t>Seeding database data</w:t>
+            </w:r>
+            <w:r>
+              <w:rPr>
+                <w:noProof/>
+                <w:webHidden/>
+              </w:rPr>
+              <w:tab/>
+            </w:r>
+            <w:r>
+              <w:rPr>
+                <w:noProof/>
+                <w:webHidden/>
+              </w:rPr>
+              <w:fldChar w:fldCharType="begin"/>
+            </w:r>
+            <w:r>
+              <w:rPr>
+                <w:noProof/>
+                <w:webHidden/>
+              </w:rPr>
+              <w:instrText xml:space="preserve"> PAGEREF _Toc469848474 \h </w:instrText>
+            </w:r>
+            <w:r>
+              <w:rPr>
+                <w:noProof/>
+                <w:webHidden/>
+              </w:rPr>
+            </w:r>
+            <w:r>
+              <w:rPr>
+                <w:noProof/>
+                <w:webHidden/>
+              </w:rPr>
+              <w:fldChar w:fldCharType="separate"/>
+            </w:r>
+            <w:r>
+              <w:rPr>
+                <w:noProof/>
+                <w:webHidden/>
+              </w:rPr>
+              <w:t>12</w:t>
             </w:r>
             <w:r>
               <w:rPr>
@@ -1820,11 +1905,12 @@
               <w:lang w:val="da-DK" w:eastAsia="da-DK"/>
             </w:rPr>
           </w:pPr>
-          <w:hyperlink w:anchor="_Toc469405074" w:history="1">
+          <w:hyperlink w:anchor="_Toc469848475" w:history="1">
             <w:r>
               <w:rPr>
                 <w:rStyle w:val="Hyperlink"/>
                 <w:noProof/>
+                <w:lang w:val="da-DK"/>
               </w:rPr>
               <w:t>CONCLUSION</w:t>
             </w:r>
@@ -1847,7 +1933,7 @@
                 <w:noProof/>
                 <w:webHidden/>
               </w:rPr>
-              <w:instrText xml:space="preserve"> PAGEREF _Toc469405074 \h </w:instrText>
+              <w:instrText xml:space="preserve"> PAGEREF _Toc469848475 \h </w:instrText>
             </w:r>
             <w:r>
               <w:rPr>
@@ -1930,7 +2016,7 @@
       <w:pPr>
         <w:pStyle w:val="Overskrift1"/>
       </w:pPr>
-      <w:bookmarkStart w:id="5" w:name="_Toc469405051"/>
+      <w:bookmarkStart w:id="5" w:name="_Toc469848451"/>
       <w:r>
         <w:lastRenderedPageBreak/>
         <w:t>INTRODUCTION</w:t>
@@ -2045,7 +2131,7 @@
       <w:pPr>
         <w:pStyle w:val="Overskrift1"/>
       </w:pPr>
-      <w:bookmarkStart w:id="6" w:name="_Toc469405052"/>
+      <w:bookmarkStart w:id="6" w:name="_Toc469848452"/>
       <w:r>
         <w:t>ASP.NET MVC</w:t>
       </w:r>
@@ -2075,7 +2161,7 @@
       <w:pPr>
         <w:pStyle w:val="Overskrift2"/>
       </w:pPr>
-      <w:bookmarkStart w:id="7" w:name="_Toc469405053"/>
+      <w:bookmarkStart w:id="7" w:name="_Toc469848453"/>
       <w:r>
         <w:t>Architecture</w:t>
       </w:r>
@@ -2244,7 +2330,7 @@
       <w:pPr>
         <w:pStyle w:val="Overskrift2"/>
       </w:pPr>
-      <w:bookmarkStart w:id="8" w:name="_Toc469405054"/>
+      <w:bookmarkStart w:id="8" w:name="_Toc469848454"/>
       <w:r>
         <w:t>Asp.Net MVC Components</w:t>
       </w:r>
@@ -2879,7 +2965,7 @@
       <w:pPr>
         <w:pStyle w:val="Overskrift2"/>
       </w:pPr>
-      <w:bookmarkStart w:id="9" w:name="_Toc469405055"/>
+      <w:bookmarkStart w:id="9" w:name="_Toc469848455"/>
       <w:r>
         <w:t>Conventions</w:t>
       </w:r>
@@ -3327,7 +3413,7 @@
       <w:pPr>
         <w:pStyle w:val="Overskrift1"/>
       </w:pPr>
-      <w:bookmarkStart w:id="10" w:name="_Toc469405056"/>
+      <w:bookmarkStart w:id="10" w:name="_Toc469848456"/>
       <w:r>
         <w:lastRenderedPageBreak/>
         <w:t>IMPLEMENTATION</w:t>
@@ -3366,7 +3452,7 @@
       <w:pPr>
         <w:pStyle w:val="Overskrift2"/>
       </w:pPr>
-      <w:bookmarkStart w:id="11" w:name="_Toc469405057"/>
+      <w:bookmarkStart w:id="11" w:name="_Toc469848457"/>
       <w:r>
         <w:t>Visual ELEMENTS</w:t>
       </w:r>
@@ -3548,7 +3634,7 @@
         <w:pStyle w:val="Overskrift2"/>
       </w:pPr>
       <w:bookmarkStart w:id="12" w:name="_Toc469303072"/>
-      <w:bookmarkStart w:id="13" w:name="_Toc469405058"/>
+      <w:bookmarkStart w:id="13" w:name="_Toc469848458"/>
       <w:r>
         <w:t>Page layout</w:t>
       </w:r>
@@ -3693,7 +3779,7 @@
         <w:pStyle w:val="Overskrift2"/>
       </w:pPr>
       <w:bookmarkStart w:id="14" w:name="_Toc469303073"/>
-      <w:bookmarkStart w:id="15" w:name="_Toc469405059"/>
+      <w:bookmarkStart w:id="15" w:name="_Toc469848459"/>
       <w:r>
         <w:t>Sketches</w:t>
       </w:r>
@@ -3747,7 +3833,7 @@
       <w:pPr>
         <w:pStyle w:val="Overskrift3"/>
       </w:pPr>
-      <w:bookmarkStart w:id="17" w:name="_Toc469405060"/>
+      <w:bookmarkStart w:id="17" w:name="_Toc469848460"/>
       <w:r>
         <w:lastRenderedPageBreak/>
         <w:t>List Sleeves View</w:t>
@@ -3877,7 +3963,7 @@
         <w:pStyle w:val="Overskrift3"/>
       </w:pPr>
       <w:bookmarkStart w:id="18" w:name="_Toc469303075"/>
-      <w:bookmarkStart w:id="19" w:name="_Toc469405061"/>
+      <w:bookmarkStart w:id="19" w:name="_Toc469848461"/>
       <w:r>
         <w:t>Cart Information</w:t>
       </w:r>
@@ -3997,7 +4083,7 @@
         <w:pStyle w:val="Overskrift3"/>
       </w:pPr>
       <w:bookmarkStart w:id="20" w:name="_Toc469303076"/>
-      <w:bookmarkStart w:id="21" w:name="_Toc469405062"/>
+      <w:bookmarkStart w:id="21" w:name="_Toc469848462"/>
       <w:r>
         <w:lastRenderedPageBreak/>
         <w:t>Checkout View</w:t>
@@ -4095,7 +4181,7 @@
       <w:pPr>
         <w:pStyle w:val="Overskrift3"/>
       </w:pPr>
-      <w:bookmarkStart w:id="22" w:name="_Toc469405063"/>
+      <w:bookmarkStart w:id="22" w:name="_Toc469848463"/>
       <w:r>
         <w:t>Product details view</w:t>
       </w:r>
@@ -4209,7 +4295,7 @@
       <w:pPr>
         <w:pStyle w:val="Overskrift3"/>
       </w:pPr>
-      <w:bookmarkStart w:id="23" w:name="_Toc469405064"/>
+      <w:bookmarkStart w:id="23" w:name="_Toc469848464"/>
       <w:r>
         <w:lastRenderedPageBreak/>
         <w:t>Product list view</w:t>
@@ -4298,7 +4384,7 @@
       <w:pPr>
         <w:pStyle w:val="Overskrift3"/>
       </w:pPr>
-      <w:bookmarkStart w:id="24" w:name="_Toc469405065"/>
+      <w:bookmarkStart w:id="24" w:name="_Toc469848465"/>
       <w:r>
         <w:t>Create product view</w:t>
       </w:r>
@@ -4395,7 +4481,7 @@
       <w:pPr>
         <w:pStyle w:val="Overskrift3"/>
       </w:pPr>
-      <w:bookmarkStart w:id="25" w:name="_Toc469405066"/>
+      <w:bookmarkStart w:id="25" w:name="_Toc469848466"/>
       <w:r>
         <w:lastRenderedPageBreak/>
         <w:t>Grid</w:t>
@@ -4495,7 +4581,7 @@
       <w:pPr>
         <w:pStyle w:val="Overskrift2"/>
       </w:pPr>
-      <w:bookmarkStart w:id="26" w:name="_Toc469405067"/>
+      <w:bookmarkStart w:id="26" w:name="_Toc469848467"/>
       <w:r>
         <w:t>Uml Diagrams</w:t>
       </w:r>
@@ -4507,20 +4593,10 @@
       </w:r>
     </w:p>
     <w:p>
-      <w:r>
-        <w:t>Domain Model</w:t>
-      </w:r>
-    </w:p>
-    <w:p>
-      <w:r>
-        <w:t>Controller Model</w:t>
-      </w:r>
-    </w:p>
-    <w:p>
       <w:pPr>
         <w:pStyle w:val="Overskrift3"/>
       </w:pPr>
-      <w:bookmarkStart w:id="27" w:name="_Toc469405068"/>
+      <w:bookmarkStart w:id="27" w:name="_Toc469848468"/>
       <w:r>
         <w:t>Domain Model</w:t>
       </w:r>
@@ -4619,7 +4695,7 @@
       <w:pPr>
         <w:pStyle w:val="Overskrift3"/>
       </w:pPr>
-      <w:bookmarkStart w:id="28" w:name="_Toc469405069"/>
+      <w:bookmarkStart w:id="28" w:name="_Toc469848469"/>
       <w:r>
         <w:t>Mapping between controllers and views</w:t>
       </w:r>
@@ -4654,9 +4730,8 @@
       <w:pPr>
         <w:pStyle w:val="Overskrift2"/>
       </w:pPr>
-      <w:bookmarkStart w:id="29" w:name="_Toc469405070"/>
-      <w:r>
-        <w:lastRenderedPageBreak/>
+      <w:bookmarkStart w:id="29" w:name="_Toc469848470"/>
+      <w:r>
         <w:t>Layout and Views</w:t>
       </w:r>
       <w:bookmarkEnd w:id="29"/>
@@ -4667,19 +4742,18 @@
       <w:pPr>
         <w:pStyle w:val="Overskrift2"/>
       </w:pPr>
-      <w:bookmarkStart w:id="30" w:name="_Toc469405071"/>
+      <w:bookmarkStart w:id="30" w:name="_Toc469848471"/>
       <w:r>
         <w:t>Model validation</w:t>
       </w:r>
       <w:bookmarkEnd w:id="30"/>
     </w:p>
     <w:p/>
-    <w:p/>
     <w:p>
       <w:pPr>
         <w:pStyle w:val="Overskrift2"/>
       </w:pPr>
-      <w:bookmarkStart w:id="31" w:name="_Toc469405072"/>
+      <w:bookmarkStart w:id="31" w:name="_Toc469848472"/>
       <w:r>
         <w:t>Entity Framework</w:t>
       </w:r>
@@ -4733,7 +4807,7 @@
       <w:pPr>
         <w:pStyle w:val="Overskrift3"/>
       </w:pPr>
-      <w:bookmarkStart w:id="32" w:name="_Toc469405073"/>
+      <w:bookmarkStart w:id="32" w:name="_Toc469848473"/>
       <w:r>
         <w:t>Database migration</w:t>
       </w:r>
@@ -4888,11 +4962,7 @@
           </w:p>
           <w:p>
             <w:r>
-              <w:t xml:space="preserve">A migration file contains all the necessary commands to update a database with latest </w:t>
-            </w:r>
-            <w:r>
-              <w:lastRenderedPageBreak/>
-              <w:t>changes to the models, or to remove these changes form an updated database.</w:t>
+              <w:t>A migration file contains all the necessary commands to update a database with latest changes to the models, or to remove these changes form an updated database.</w:t>
             </w:r>
           </w:p>
         </w:tc>
@@ -4904,7 +4974,6 @@
           </w:tcPr>
           <w:p>
             <w:r>
-              <w:lastRenderedPageBreak/>
               <w:t>update-database</w:t>
             </w:r>
           </w:p>
@@ -4923,7 +4992,11 @@
             </w:r>
             <w:proofErr w:type="gramEnd"/>
             <w:r>
-              <w:t>, and then make sure to update the database to the latest migration.</w:t>
+              <w:t xml:space="preserve">, and then make sure to </w:t>
+            </w:r>
+            <w:r>
+              <w:lastRenderedPageBreak/>
+              <w:t>update the database to the latest migration.</w:t>
             </w:r>
           </w:p>
           <w:p>
@@ -4953,12 +5026,14 @@
       <w:pPr>
         <w:pStyle w:val="Overskrift3"/>
       </w:pPr>
+      <w:bookmarkStart w:id="33" w:name="_Toc469848474"/>
       <w:r>
         <w:t>Seeding database</w:t>
       </w:r>
       <w:r>
         <w:t xml:space="preserve"> data</w:t>
       </w:r>
+      <w:bookmarkEnd w:id="33"/>
     </w:p>
     <w:p>
       <w:r>
@@ -5001,7 +5076,12 @@
     </w:p>
     <w:p>
       <w:r>
-        <w:t xml:space="preserve">The data that we have chosen to include, as part of our solution is data that will reflect a website that is already up and running. Normally you will only seed the data that is necessary, but since our application should be able to show a running </w:t>
+        <w:t>The data that we have chosen to include, as part of our solution is data that will reflect a website that is already up and running. Normally y</w:t>
+      </w:r>
+      <w:bookmarkStart w:id="34" w:name="_GoBack"/>
+      <w:bookmarkEnd w:id="34"/>
+      <w:r>
+        <w:t xml:space="preserve">ou will only seed the data that is necessary, but since our application should be able to show a running </w:t>
       </w:r>
       <w:r>
         <w:t>system,</w:t>
@@ -5020,24 +5100,42 @@
       <w:r>
         <w:t>Another benefit of using migrations and seeding the database is that we during our development phase have had a possibility of “resetting” that data in the database by running the command “update-database” again. If no changes has been made to any model and no new migrations have been created, this command will just run the seeding of the database, and the way we have set up the seed method, all data will be added or updated which will result in any data that have been altered or deleted will be reset.</w:t>
       </w:r>
-      <w:bookmarkStart w:id="33" w:name="_GoBack"/>
-      <w:bookmarkEnd w:id="33"/>
-    </w:p>
+    </w:p>
+    <w:p/>
+    <w:p>
+      <w:pPr>
+        <w:pStyle w:val="Overskrift2"/>
+      </w:pPr>
+      <w:r>
+        <w:t>REPOSITORIES</w:t>
+      </w:r>
+    </w:p>
+    <w:p>
+      <w:r>
+        <w:t xml:space="preserve">To access the data that is stored in the database we have used the principle of separation of concerns. We have done that by using the Repository </w:t>
+      </w:r>
+      <w:r>
+        <w:t>and Unit of Work design patterns.</w:t>
+      </w:r>
+    </w:p>
+    <w:p>
+      <w:r>
+        <w:rPr>
+          <w:highlight w:val="yellow"/>
+        </w:rPr>
+        <w:t>A lot more about this</w:t>
+      </w:r>
+    </w:p>
+    <w:p/>
     <w:p>
       <w:pPr>
         <w:pStyle w:val="Overskrift1"/>
-        <w:rPr>
-          <w:lang w:val="da-DK"/>
-        </w:rPr>
-      </w:pPr>
-      <w:bookmarkStart w:id="34" w:name="_Toc469405074"/>
-      <w:r>
-        <w:rPr>
-          <w:lang w:val="da-DK"/>
-        </w:rPr>
+      </w:pPr>
+      <w:bookmarkStart w:id="35" w:name="_Toc469848475"/>
+      <w:r>
         <w:t>CONCLUSION</w:t>
       </w:r>
-      <w:bookmarkEnd w:id="34"/>
+      <w:bookmarkEnd w:id="35"/>
     </w:p>
     <w:p>
       <w:pPr>
@@ -5134,7 +5232,7 @@
             <w:noProof/>
             <w:lang w:val="da-DK"/>
           </w:rPr>
-          <w:t>12</w:t>
+          <w:t>11</w:t>
         </w:r>
         <w:r>
           <w:fldChar w:fldCharType="end"/>
@@ -8547,7 +8645,7 @@
 </file>
 
 <file path=customXml/itemProps1.xml><?xml version="1.0" encoding="utf-8"?>
-<ds:datastoreItem xmlns:ds="http://schemas.openxmlformats.org/officeDocument/2006/customXml" ds:itemID="{73678AB5-7DAD-477C-8F82-FD9B870449FA}">
+<ds:datastoreItem xmlns:ds="http://schemas.openxmlformats.org/officeDocument/2006/customXml" ds:itemID="{024605FF-3C4F-4118-BFCE-44D71D508EFC}">
   <ds:schemaRefs>
     <ds:schemaRef ds:uri="http://schemas.openxmlformats.org/officeDocument/2006/bibliography"/>
   </ds:schemaRefs>

</xml_diff>

<commit_message>
Added a new mdf file. Added section on model validation.
</commit_message>
<xml_diff>
--- a/bgs.docx
+++ b/bgs.docx
@@ -1,6 +1,6 @@
 
 <file path=word/document.xml><?xml version="1.0" encoding="utf-8"?>
-<w:document xmlns:wpc="http://schemas.microsoft.com/office/word/2010/wordprocessingCanvas" xmlns:cx="http://schemas.microsoft.com/office/drawing/2014/chartex" xmlns:cx1="http://schemas.microsoft.com/office/drawing/2015/9/8/chartex" xmlns:cx2="http://schemas.microsoft.com/office/drawing/2015/10/21/chartex" xmlns:mc="http://schemas.openxmlformats.org/markup-compatibility/2006" xmlns:o="urn:schemas-microsoft-com:office:office" xmlns:r="http://schemas.openxmlformats.org/officeDocument/2006/relationships" xmlns:m="http://schemas.openxmlformats.org/officeDocument/2006/math" xmlns:v="urn:schemas-microsoft-com:vml" xmlns:wp14="http://schemas.microsoft.com/office/word/2010/wordprocessingDrawing" xmlns:wp="http://schemas.openxmlformats.org/drawingml/2006/wordprocessingDrawing" xmlns:w10="urn:schemas-microsoft-com:office:word" xmlns:w="http://schemas.openxmlformats.org/wordprocessingml/2006/main" xmlns:w14="http://schemas.microsoft.com/office/word/2010/wordml" xmlns:w15="http://schemas.microsoft.com/office/word/2012/wordml" xmlns:w16se="http://schemas.microsoft.com/office/word/2015/wordml/symex" xmlns:wpg="http://schemas.microsoft.com/office/word/2010/wordprocessingGroup" xmlns:wpi="http://schemas.microsoft.com/office/word/2010/wordprocessingInk" xmlns:wne="http://schemas.microsoft.com/office/word/2006/wordml" xmlns:wps="http://schemas.microsoft.com/office/word/2010/wordprocessingShape" mc:Ignorable="w14 w15 w16se wp14">
+<w:document xmlns:wpc="http://schemas.microsoft.com/office/word/2010/wordprocessingCanvas" xmlns:mc="http://schemas.openxmlformats.org/markup-compatibility/2006" xmlns:o="urn:schemas-microsoft-com:office:office" xmlns:r="http://schemas.openxmlformats.org/officeDocument/2006/relationships" xmlns:m="http://schemas.openxmlformats.org/officeDocument/2006/math" xmlns:v="urn:schemas-microsoft-com:vml" xmlns:wp14="http://schemas.microsoft.com/office/word/2010/wordprocessingDrawing" xmlns:wp="http://schemas.openxmlformats.org/drawingml/2006/wordprocessingDrawing" xmlns:w10="urn:schemas-microsoft-com:office:word" xmlns:w="http://schemas.openxmlformats.org/wordprocessingml/2006/main" xmlns:w14="http://schemas.microsoft.com/office/word/2010/wordml" xmlns:w15="http://schemas.microsoft.com/office/word/2012/wordml" xmlns:wpg="http://schemas.microsoft.com/office/word/2010/wordprocessingGroup" xmlns:wpi="http://schemas.microsoft.com/office/word/2010/wordprocessingInk" xmlns:wne="http://schemas.microsoft.com/office/word/2006/wordml" xmlns:wps="http://schemas.microsoft.com/office/word/2010/wordprocessingShape" mc:Ignorable="w14 w15 wp14">
   <w:body>
     <w:p>
       <w:pPr>
@@ -14,7 +14,7 @@
       <w:r>
         <w:rPr>
           <w:noProof/>
-          <w:lang w:val="en-GB" w:eastAsia="en-GB"/>
+          <w:lang w:val="da-DK" w:eastAsia="da-DK"/>
         </w:rPr>
         <w:drawing>
           <wp:inline distT="0" distB="0" distL="0" distR="0" wp14:anchorId="0446AF6B" wp14:editId="26C45C9C">
@@ -73,7 +73,7 @@
     <w:bookmarkEnd w:id="4"/>
     <w:p>
       <w:pPr>
-        <w:pStyle w:val="Title"/>
+        <w:pStyle w:val="Titel"/>
       </w:pPr>
       <w:r>
         <w:t>BoardGameSleeves.com</w:t>
@@ -81,7 +81,7 @@
     </w:p>
     <w:p>
       <w:pPr>
-        <w:pStyle w:val="Subtitle"/>
+        <w:pStyle w:val="Undertitel"/>
       </w:pPr>
       <w:r>
         <w:t>Arcane tinmen</w:t>
@@ -135,7 +135,7 @@
       <w:sdtContent>
         <w:p>
           <w:pPr>
-            <w:pStyle w:val="TOCHeading"/>
+            <w:pStyle w:val="Overskrift"/>
             <w:rPr>
               <w:lang w:val="en-US"/>
             </w:rPr>
@@ -147,9 +147,11 @@
             <w:t>CONTENT</w:t>
           </w:r>
         </w:p>
+        <w:bookmarkStart w:id="5" w:name="_GoBack"/>
+        <w:bookmarkEnd w:id="5"/>
         <w:p>
           <w:pPr>
-            <w:pStyle w:val="TOC1"/>
+            <w:pStyle w:val="Indholdsfortegnelse1"/>
             <w:tabs>
               <w:tab w:val="right" w:leader="dot" w:pos="8636"/>
             </w:tabs>
@@ -169,7 +171,7 @@
           <w:r>
             <w:fldChar w:fldCharType="separate"/>
           </w:r>
-          <w:hyperlink w:anchor="_Toc469850173" w:history="1">
+          <w:hyperlink w:anchor="_Toc469858619" w:history="1">
             <w:r>
               <w:rPr>
                 <w:rStyle w:val="Hyperlink"/>
@@ -196,7 +198,7 @@
                 <w:noProof/>
                 <w:webHidden/>
               </w:rPr>
-              <w:instrText xml:space="preserve"> PAGEREF _Toc469850173 \h </w:instrText>
+              <w:instrText xml:space="preserve"> PAGEREF _Toc469858619 \h </w:instrText>
             </w:r>
             <w:r>
               <w:rPr>
@@ -229,7 +231,7 @@
         </w:p>
         <w:p>
           <w:pPr>
-            <w:pStyle w:val="TOC1"/>
+            <w:pStyle w:val="Indholdsfortegnelse1"/>
             <w:tabs>
               <w:tab w:val="right" w:leader="dot" w:pos="8636"/>
             </w:tabs>
@@ -240,7 +242,7 @@
               <w:lang w:val="da-DK" w:eastAsia="da-DK"/>
             </w:rPr>
           </w:pPr>
-          <w:hyperlink w:anchor="_Toc469850174" w:history="1">
+          <w:hyperlink w:anchor="_Toc469858620" w:history="1">
             <w:r>
               <w:rPr>
                 <w:rStyle w:val="Hyperlink"/>
@@ -267,7 +269,7 @@
                 <w:noProof/>
                 <w:webHidden/>
               </w:rPr>
-              <w:instrText xml:space="preserve"> PAGEREF _Toc469850174 \h </w:instrText>
+              <w:instrText xml:space="preserve"> PAGEREF _Toc469858620 \h </w:instrText>
             </w:r>
             <w:r>
               <w:rPr>
@@ -300,7 +302,7 @@
         </w:p>
         <w:p>
           <w:pPr>
-            <w:pStyle w:val="TOC2"/>
+            <w:pStyle w:val="Indholdsfortegnelse2"/>
             <w:tabs>
               <w:tab w:val="right" w:leader="dot" w:pos="8636"/>
             </w:tabs>
@@ -311,7 +313,7 @@
               <w:lang w:val="da-DK" w:eastAsia="da-DK"/>
             </w:rPr>
           </w:pPr>
-          <w:hyperlink w:anchor="_Toc469850175" w:history="1">
+          <w:hyperlink w:anchor="_Toc469858621" w:history="1">
             <w:r>
               <w:rPr>
                 <w:rStyle w:val="Hyperlink"/>
@@ -338,7 +340,7 @@
                 <w:noProof/>
                 <w:webHidden/>
               </w:rPr>
-              <w:instrText xml:space="preserve"> PAGEREF _Toc469850175 \h </w:instrText>
+              <w:instrText xml:space="preserve"> PAGEREF _Toc469858621 \h </w:instrText>
             </w:r>
             <w:r>
               <w:rPr>
@@ -371,7 +373,7 @@
         </w:p>
         <w:p>
           <w:pPr>
-            <w:pStyle w:val="TOC2"/>
+            <w:pStyle w:val="Indholdsfortegnelse2"/>
             <w:tabs>
               <w:tab w:val="right" w:leader="dot" w:pos="8636"/>
             </w:tabs>
@@ -382,7 +384,7 @@
               <w:lang w:val="da-DK" w:eastAsia="da-DK"/>
             </w:rPr>
           </w:pPr>
-          <w:hyperlink w:anchor="_Toc469850176" w:history="1">
+          <w:hyperlink w:anchor="_Toc469858622" w:history="1">
             <w:r>
               <w:rPr>
                 <w:rStyle w:val="Hyperlink"/>
@@ -409,7 +411,7 @@
                 <w:noProof/>
                 <w:webHidden/>
               </w:rPr>
-              <w:instrText xml:space="preserve"> PAGEREF _Toc469850176 \h </w:instrText>
+              <w:instrText xml:space="preserve"> PAGEREF _Toc469858622 \h </w:instrText>
             </w:r>
             <w:r>
               <w:rPr>
@@ -442,7 +444,7 @@
         </w:p>
         <w:p>
           <w:pPr>
-            <w:pStyle w:val="TOC2"/>
+            <w:pStyle w:val="Indholdsfortegnelse2"/>
             <w:tabs>
               <w:tab w:val="right" w:leader="dot" w:pos="8636"/>
             </w:tabs>
@@ -453,7 +455,7 @@
               <w:lang w:val="da-DK" w:eastAsia="da-DK"/>
             </w:rPr>
           </w:pPr>
-          <w:hyperlink w:anchor="_Toc469850177" w:history="1">
+          <w:hyperlink w:anchor="_Toc469858623" w:history="1">
             <w:r>
               <w:rPr>
                 <w:rStyle w:val="Hyperlink"/>
@@ -480,7 +482,7 @@
                 <w:noProof/>
                 <w:webHidden/>
               </w:rPr>
-              <w:instrText xml:space="preserve"> PAGEREF _Toc469850177 \h </w:instrText>
+              <w:instrText xml:space="preserve"> PAGEREF _Toc469858623 \h </w:instrText>
             </w:r>
             <w:r>
               <w:rPr>
@@ -513,7 +515,7 @@
         </w:p>
         <w:p>
           <w:pPr>
-            <w:pStyle w:val="TOC1"/>
+            <w:pStyle w:val="Indholdsfortegnelse1"/>
             <w:tabs>
               <w:tab w:val="right" w:leader="dot" w:pos="8636"/>
             </w:tabs>
@@ -524,7 +526,7 @@
               <w:lang w:val="da-DK" w:eastAsia="da-DK"/>
             </w:rPr>
           </w:pPr>
-          <w:hyperlink w:anchor="_Toc469850178" w:history="1">
+          <w:hyperlink w:anchor="_Toc469858624" w:history="1">
             <w:r>
               <w:rPr>
                 <w:rStyle w:val="Hyperlink"/>
@@ -551,7 +553,7 @@
                 <w:noProof/>
                 <w:webHidden/>
               </w:rPr>
-              <w:instrText xml:space="preserve"> PAGEREF _Toc469850178 \h </w:instrText>
+              <w:instrText xml:space="preserve"> PAGEREF _Toc469858624 \h </w:instrText>
             </w:r>
             <w:r>
               <w:rPr>
@@ -584,7 +586,7 @@
         </w:p>
         <w:p>
           <w:pPr>
-            <w:pStyle w:val="TOC2"/>
+            <w:pStyle w:val="Indholdsfortegnelse2"/>
             <w:tabs>
               <w:tab w:val="right" w:leader="dot" w:pos="8636"/>
             </w:tabs>
@@ -595,7 +597,7 @@
               <w:lang w:val="da-DK" w:eastAsia="da-DK"/>
             </w:rPr>
           </w:pPr>
-          <w:hyperlink w:anchor="_Toc469850179" w:history="1">
+          <w:hyperlink w:anchor="_Toc469858625" w:history="1">
             <w:r>
               <w:rPr>
                 <w:rStyle w:val="Hyperlink"/>
@@ -622,7 +624,7 @@
                 <w:noProof/>
                 <w:webHidden/>
               </w:rPr>
-              <w:instrText xml:space="preserve"> PAGEREF _Toc469850179 \h </w:instrText>
+              <w:instrText xml:space="preserve"> PAGEREF _Toc469858625 \h </w:instrText>
             </w:r>
             <w:r>
               <w:rPr>
@@ -655,7 +657,7 @@
         </w:p>
         <w:p>
           <w:pPr>
-            <w:pStyle w:val="TOC2"/>
+            <w:pStyle w:val="Indholdsfortegnelse2"/>
             <w:tabs>
               <w:tab w:val="right" w:leader="dot" w:pos="8636"/>
             </w:tabs>
@@ -666,7 +668,7 @@
               <w:lang w:val="da-DK" w:eastAsia="da-DK"/>
             </w:rPr>
           </w:pPr>
-          <w:hyperlink w:anchor="_Toc469850180" w:history="1">
+          <w:hyperlink w:anchor="_Toc469858626" w:history="1">
             <w:r>
               <w:rPr>
                 <w:rStyle w:val="Hyperlink"/>
@@ -693,7 +695,7 @@
                 <w:noProof/>
                 <w:webHidden/>
               </w:rPr>
-              <w:instrText xml:space="preserve"> PAGEREF _Toc469850180 \h </w:instrText>
+              <w:instrText xml:space="preserve"> PAGEREF _Toc469858626 \h </w:instrText>
             </w:r>
             <w:r>
               <w:rPr>
@@ -726,7 +728,7 @@
         </w:p>
         <w:p>
           <w:pPr>
-            <w:pStyle w:val="TOC2"/>
+            <w:pStyle w:val="Indholdsfortegnelse2"/>
             <w:tabs>
               <w:tab w:val="right" w:leader="dot" w:pos="8636"/>
             </w:tabs>
@@ -737,7 +739,7 @@
               <w:lang w:val="da-DK" w:eastAsia="da-DK"/>
             </w:rPr>
           </w:pPr>
-          <w:hyperlink w:anchor="_Toc469850181" w:history="1">
+          <w:hyperlink w:anchor="_Toc469858627" w:history="1">
             <w:r>
               <w:rPr>
                 <w:rStyle w:val="Hyperlink"/>
@@ -764,7 +766,7 @@
                 <w:noProof/>
                 <w:webHidden/>
               </w:rPr>
-              <w:instrText xml:space="preserve"> PAGEREF _Toc469850181 \h </w:instrText>
+              <w:instrText xml:space="preserve"> PAGEREF _Toc469858627 \h </w:instrText>
             </w:r>
             <w:r>
               <w:rPr>
@@ -797,7 +799,7 @@
         </w:p>
         <w:p>
           <w:pPr>
-            <w:pStyle w:val="TOC3"/>
+            <w:pStyle w:val="Indholdsfortegnelse3"/>
             <w:tabs>
               <w:tab w:val="right" w:leader="dot" w:pos="8636"/>
             </w:tabs>
@@ -808,7 +810,7 @@
               <w:lang w:val="da-DK" w:eastAsia="da-DK"/>
             </w:rPr>
           </w:pPr>
-          <w:hyperlink w:anchor="_Toc469850182" w:history="1">
+          <w:hyperlink w:anchor="_Toc469858628" w:history="1">
             <w:r>
               <w:rPr>
                 <w:rStyle w:val="Hyperlink"/>
@@ -835,7 +837,7 @@
                 <w:noProof/>
                 <w:webHidden/>
               </w:rPr>
-              <w:instrText xml:space="preserve"> PAGEREF _Toc469850182 \h </w:instrText>
+              <w:instrText xml:space="preserve"> PAGEREF _Toc469858628 \h </w:instrText>
             </w:r>
             <w:r>
               <w:rPr>
@@ -868,7 +870,7 @@
         </w:p>
         <w:p>
           <w:pPr>
-            <w:pStyle w:val="TOC3"/>
+            <w:pStyle w:val="Indholdsfortegnelse3"/>
             <w:tabs>
               <w:tab w:val="right" w:leader="dot" w:pos="8636"/>
             </w:tabs>
@@ -879,7 +881,7 @@
               <w:lang w:val="da-DK" w:eastAsia="da-DK"/>
             </w:rPr>
           </w:pPr>
-          <w:hyperlink w:anchor="_Toc469850183" w:history="1">
+          <w:hyperlink w:anchor="_Toc469858629" w:history="1">
             <w:r>
               <w:rPr>
                 <w:rStyle w:val="Hyperlink"/>
@@ -906,7 +908,7 @@
                 <w:noProof/>
                 <w:webHidden/>
               </w:rPr>
-              <w:instrText xml:space="preserve"> PAGEREF _Toc469850183 \h </w:instrText>
+              <w:instrText xml:space="preserve"> PAGEREF _Toc469858629 \h </w:instrText>
             </w:r>
             <w:r>
               <w:rPr>
@@ -939,7 +941,7 @@
         </w:p>
         <w:p>
           <w:pPr>
-            <w:pStyle w:val="TOC3"/>
+            <w:pStyle w:val="Indholdsfortegnelse3"/>
             <w:tabs>
               <w:tab w:val="right" w:leader="dot" w:pos="8636"/>
             </w:tabs>
@@ -950,7 +952,7 @@
               <w:lang w:val="da-DK" w:eastAsia="da-DK"/>
             </w:rPr>
           </w:pPr>
-          <w:hyperlink w:anchor="_Toc469850184" w:history="1">
+          <w:hyperlink w:anchor="_Toc469858630" w:history="1">
             <w:r>
               <w:rPr>
                 <w:rStyle w:val="Hyperlink"/>
@@ -977,7 +979,7 @@
                 <w:noProof/>
                 <w:webHidden/>
               </w:rPr>
-              <w:instrText xml:space="preserve"> PAGEREF _Toc469850184 \h </w:instrText>
+              <w:instrText xml:space="preserve"> PAGEREF _Toc469858630 \h </w:instrText>
             </w:r>
             <w:r>
               <w:rPr>
@@ -1010,7 +1012,7 @@
         </w:p>
         <w:p>
           <w:pPr>
-            <w:pStyle w:val="TOC3"/>
+            <w:pStyle w:val="Indholdsfortegnelse3"/>
             <w:tabs>
               <w:tab w:val="right" w:leader="dot" w:pos="8636"/>
             </w:tabs>
@@ -1021,7 +1023,7 @@
               <w:lang w:val="da-DK" w:eastAsia="da-DK"/>
             </w:rPr>
           </w:pPr>
-          <w:hyperlink w:anchor="_Toc469850185" w:history="1">
+          <w:hyperlink w:anchor="_Toc469858631" w:history="1">
             <w:r>
               <w:rPr>
                 <w:rStyle w:val="Hyperlink"/>
@@ -1048,7 +1050,7 @@
                 <w:noProof/>
                 <w:webHidden/>
               </w:rPr>
-              <w:instrText xml:space="preserve"> PAGEREF _Toc469850185 \h </w:instrText>
+              <w:instrText xml:space="preserve"> PAGEREF _Toc469858631 \h </w:instrText>
             </w:r>
             <w:r>
               <w:rPr>
@@ -1081,7 +1083,7 @@
         </w:p>
         <w:p>
           <w:pPr>
-            <w:pStyle w:val="TOC3"/>
+            <w:pStyle w:val="Indholdsfortegnelse3"/>
             <w:tabs>
               <w:tab w:val="right" w:leader="dot" w:pos="8636"/>
             </w:tabs>
@@ -1092,7 +1094,7 @@
               <w:lang w:val="da-DK" w:eastAsia="da-DK"/>
             </w:rPr>
           </w:pPr>
-          <w:hyperlink w:anchor="_Toc469850186" w:history="1">
+          <w:hyperlink w:anchor="_Toc469858632" w:history="1">
             <w:r>
               <w:rPr>
                 <w:rStyle w:val="Hyperlink"/>
@@ -1119,7 +1121,7 @@
                 <w:noProof/>
                 <w:webHidden/>
               </w:rPr>
-              <w:instrText xml:space="preserve"> PAGEREF _Toc469850186 \h </w:instrText>
+              <w:instrText xml:space="preserve"> PAGEREF _Toc469858632 \h </w:instrText>
             </w:r>
             <w:r>
               <w:rPr>
@@ -1152,7 +1154,7 @@
         </w:p>
         <w:p>
           <w:pPr>
-            <w:pStyle w:val="TOC3"/>
+            <w:pStyle w:val="Indholdsfortegnelse3"/>
             <w:tabs>
               <w:tab w:val="right" w:leader="dot" w:pos="8636"/>
             </w:tabs>
@@ -1163,7 +1165,7 @@
               <w:lang w:val="da-DK" w:eastAsia="da-DK"/>
             </w:rPr>
           </w:pPr>
-          <w:hyperlink w:anchor="_Toc469850187" w:history="1">
+          <w:hyperlink w:anchor="_Toc469858633" w:history="1">
             <w:r>
               <w:rPr>
                 <w:rStyle w:val="Hyperlink"/>
@@ -1190,7 +1192,7 @@
                 <w:noProof/>
                 <w:webHidden/>
               </w:rPr>
-              <w:instrText xml:space="preserve"> PAGEREF _Toc469850187 \h </w:instrText>
+              <w:instrText xml:space="preserve"> PAGEREF _Toc469858633 \h </w:instrText>
             </w:r>
             <w:r>
               <w:rPr>
@@ -1223,7 +1225,7 @@
         </w:p>
         <w:p>
           <w:pPr>
-            <w:pStyle w:val="TOC3"/>
+            <w:pStyle w:val="Indholdsfortegnelse3"/>
             <w:tabs>
               <w:tab w:val="right" w:leader="dot" w:pos="8636"/>
             </w:tabs>
@@ -1234,7 +1236,7 @@
               <w:lang w:val="da-DK" w:eastAsia="da-DK"/>
             </w:rPr>
           </w:pPr>
-          <w:hyperlink w:anchor="_Toc469850188" w:history="1">
+          <w:hyperlink w:anchor="_Toc469858634" w:history="1">
             <w:r>
               <w:rPr>
                 <w:rStyle w:val="Hyperlink"/>
@@ -1261,7 +1263,7 @@
                 <w:noProof/>
                 <w:webHidden/>
               </w:rPr>
-              <w:instrText xml:space="preserve"> PAGEREF _Toc469850188 \h </w:instrText>
+              <w:instrText xml:space="preserve"> PAGEREF _Toc469858634 \h </w:instrText>
             </w:r>
             <w:r>
               <w:rPr>
@@ -1294,7 +1296,7 @@
         </w:p>
         <w:p>
           <w:pPr>
-            <w:pStyle w:val="TOC2"/>
+            <w:pStyle w:val="Indholdsfortegnelse2"/>
             <w:tabs>
               <w:tab w:val="right" w:leader="dot" w:pos="8636"/>
             </w:tabs>
@@ -1305,7 +1307,7 @@
               <w:lang w:val="da-DK" w:eastAsia="da-DK"/>
             </w:rPr>
           </w:pPr>
-          <w:hyperlink w:anchor="_Toc469850189" w:history="1">
+          <w:hyperlink w:anchor="_Toc469858635" w:history="1">
             <w:r>
               <w:rPr>
                 <w:rStyle w:val="Hyperlink"/>
@@ -1332,7 +1334,7 @@
                 <w:noProof/>
                 <w:webHidden/>
               </w:rPr>
-              <w:instrText xml:space="preserve"> PAGEREF _Toc469850189 \h </w:instrText>
+              <w:instrText xml:space="preserve"> PAGEREF _Toc469858635 \h </w:instrText>
             </w:r>
             <w:r>
               <w:rPr>
@@ -1365,7 +1367,7 @@
         </w:p>
         <w:p>
           <w:pPr>
-            <w:pStyle w:val="TOC3"/>
+            <w:pStyle w:val="Indholdsfortegnelse3"/>
             <w:tabs>
               <w:tab w:val="right" w:leader="dot" w:pos="8636"/>
             </w:tabs>
@@ -1376,7 +1378,7 @@
               <w:lang w:val="da-DK" w:eastAsia="da-DK"/>
             </w:rPr>
           </w:pPr>
-          <w:hyperlink w:anchor="_Toc469850190" w:history="1">
+          <w:hyperlink w:anchor="_Toc469858636" w:history="1">
             <w:r>
               <w:rPr>
                 <w:rStyle w:val="Hyperlink"/>
@@ -1403,7 +1405,7 @@
                 <w:noProof/>
                 <w:webHidden/>
               </w:rPr>
-              <w:instrText xml:space="preserve"> PAGEREF _Toc469850190 \h </w:instrText>
+              <w:instrText xml:space="preserve"> PAGEREF _Toc469858636 \h </w:instrText>
             </w:r>
             <w:r>
               <w:rPr>
@@ -1436,7 +1438,7 @@
         </w:p>
         <w:p>
           <w:pPr>
-            <w:pStyle w:val="TOC3"/>
+            <w:pStyle w:val="Indholdsfortegnelse3"/>
             <w:tabs>
               <w:tab w:val="right" w:leader="dot" w:pos="8636"/>
             </w:tabs>
@@ -1447,7 +1449,7 @@
               <w:lang w:val="da-DK" w:eastAsia="da-DK"/>
             </w:rPr>
           </w:pPr>
-          <w:hyperlink w:anchor="_Toc469850191" w:history="1">
+          <w:hyperlink w:anchor="_Toc469858637" w:history="1">
             <w:r>
               <w:rPr>
                 <w:rStyle w:val="Hyperlink"/>
@@ -1474,7 +1476,7 @@
                 <w:noProof/>
                 <w:webHidden/>
               </w:rPr>
-              <w:instrText xml:space="preserve"> PAGEREF _Toc469850191 \h </w:instrText>
+              <w:instrText xml:space="preserve"> PAGEREF _Toc469858637 \h </w:instrText>
             </w:r>
             <w:r>
               <w:rPr>
@@ -1507,7 +1509,7 @@
         </w:p>
         <w:p>
           <w:pPr>
-            <w:pStyle w:val="TOC2"/>
+            <w:pStyle w:val="Indholdsfortegnelse2"/>
             <w:tabs>
               <w:tab w:val="right" w:leader="dot" w:pos="8636"/>
             </w:tabs>
@@ -1518,7 +1520,7 @@
               <w:lang w:val="da-DK" w:eastAsia="da-DK"/>
             </w:rPr>
           </w:pPr>
-          <w:hyperlink w:anchor="_Toc469850192" w:history="1">
+          <w:hyperlink w:anchor="_Toc469858638" w:history="1">
             <w:r>
               <w:rPr>
                 <w:rStyle w:val="Hyperlink"/>
@@ -1545,7 +1547,7 @@
                 <w:noProof/>
                 <w:webHidden/>
               </w:rPr>
-              <w:instrText xml:space="preserve"> PAGEREF _Toc469850192 \h </w:instrText>
+              <w:instrText xml:space="preserve"> PAGEREF _Toc469858638 \h </w:instrText>
             </w:r>
             <w:r>
               <w:rPr>
@@ -1578,7 +1580,7 @@
         </w:p>
         <w:p>
           <w:pPr>
-            <w:pStyle w:val="TOC2"/>
+            <w:pStyle w:val="Indholdsfortegnelse2"/>
             <w:tabs>
               <w:tab w:val="right" w:leader="dot" w:pos="8636"/>
             </w:tabs>
@@ -1589,7 +1591,7 @@
               <w:lang w:val="da-DK" w:eastAsia="da-DK"/>
             </w:rPr>
           </w:pPr>
-          <w:hyperlink w:anchor="_Toc469850193" w:history="1">
+          <w:hyperlink w:anchor="_Toc469858639" w:history="1">
             <w:r>
               <w:rPr>
                 <w:rStyle w:val="Hyperlink"/>
@@ -1616,7 +1618,7 @@
                 <w:noProof/>
                 <w:webHidden/>
               </w:rPr>
-              <w:instrText xml:space="preserve"> PAGEREF _Toc469850193 \h </w:instrText>
+              <w:instrText xml:space="preserve"> PAGEREF _Toc469858639 \h </w:instrText>
             </w:r>
             <w:r>
               <w:rPr>
@@ -1649,7 +1651,7 @@
         </w:p>
         <w:p>
           <w:pPr>
-            <w:pStyle w:val="TOC2"/>
+            <w:pStyle w:val="Indholdsfortegnelse2"/>
             <w:tabs>
               <w:tab w:val="right" w:leader="dot" w:pos="8636"/>
             </w:tabs>
@@ -1660,7 +1662,7 @@
               <w:lang w:val="da-DK" w:eastAsia="da-DK"/>
             </w:rPr>
           </w:pPr>
-          <w:hyperlink w:anchor="_Toc469850194" w:history="1">
+          <w:hyperlink w:anchor="_Toc469858640" w:history="1">
             <w:r>
               <w:rPr>
                 <w:rStyle w:val="Hyperlink"/>
@@ -1687,7 +1689,7 @@
                 <w:noProof/>
                 <w:webHidden/>
               </w:rPr>
-              <w:instrText xml:space="preserve"> PAGEREF _Toc469850194 \h </w:instrText>
+              <w:instrText xml:space="preserve"> PAGEREF _Toc469858640 \h </w:instrText>
             </w:r>
             <w:r>
               <w:rPr>
@@ -1707,7 +1709,7 @@
                 <w:noProof/>
                 <w:webHidden/>
               </w:rPr>
-              <w:t>11</w:t>
+              <w:t>12</w:t>
             </w:r>
             <w:r>
               <w:rPr>
@@ -1720,7 +1722,7 @@
         </w:p>
         <w:p>
           <w:pPr>
-            <w:pStyle w:val="TOC3"/>
+            <w:pStyle w:val="Indholdsfortegnelse3"/>
             <w:tabs>
               <w:tab w:val="right" w:leader="dot" w:pos="8636"/>
             </w:tabs>
@@ -1731,7 +1733,7 @@
               <w:lang w:val="da-DK" w:eastAsia="da-DK"/>
             </w:rPr>
           </w:pPr>
-          <w:hyperlink w:anchor="_Toc469850195" w:history="1">
+          <w:hyperlink w:anchor="_Toc469858641" w:history="1">
             <w:r>
               <w:rPr>
                 <w:rStyle w:val="Hyperlink"/>
@@ -1758,7 +1760,7 @@
                 <w:noProof/>
                 <w:webHidden/>
               </w:rPr>
-              <w:instrText xml:space="preserve"> PAGEREF _Toc469850195 \h </w:instrText>
+              <w:instrText xml:space="preserve"> PAGEREF _Toc469858641 \h </w:instrText>
             </w:r>
             <w:r>
               <w:rPr>
@@ -1778,7 +1780,7 @@
                 <w:noProof/>
                 <w:webHidden/>
               </w:rPr>
-              <w:t>11</w:t>
+              <w:t>13</w:t>
             </w:r>
             <w:r>
               <w:rPr>
@@ -1791,7 +1793,7 @@
         </w:p>
         <w:p>
           <w:pPr>
-            <w:pStyle w:val="TOC3"/>
+            <w:pStyle w:val="Indholdsfortegnelse3"/>
             <w:tabs>
               <w:tab w:val="right" w:leader="dot" w:pos="8636"/>
             </w:tabs>
@@ -1802,7 +1804,7 @@
               <w:lang w:val="da-DK" w:eastAsia="da-DK"/>
             </w:rPr>
           </w:pPr>
-          <w:hyperlink w:anchor="_Toc469850196" w:history="1">
+          <w:hyperlink w:anchor="_Toc469858642" w:history="1">
             <w:r>
               <w:rPr>
                 <w:rStyle w:val="Hyperlink"/>
@@ -1829,7 +1831,7 @@
                 <w:noProof/>
                 <w:webHidden/>
               </w:rPr>
-              <w:instrText xml:space="preserve"> PAGEREF _Toc469850196 \h </w:instrText>
+              <w:instrText xml:space="preserve"> PAGEREF _Toc469858642 \h </w:instrText>
             </w:r>
             <w:r>
               <w:rPr>
@@ -1849,7 +1851,7 @@
                 <w:noProof/>
                 <w:webHidden/>
               </w:rPr>
-              <w:t>12</w:t>
+              <w:t>13</w:t>
             </w:r>
             <w:r>
               <w:rPr>
@@ -1862,7 +1864,7 @@
         </w:p>
         <w:p>
           <w:pPr>
-            <w:pStyle w:val="TOC2"/>
+            <w:pStyle w:val="Indholdsfortegnelse2"/>
             <w:tabs>
               <w:tab w:val="right" w:leader="dot" w:pos="8636"/>
             </w:tabs>
@@ -1873,7 +1875,7 @@
               <w:lang w:val="da-DK" w:eastAsia="da-DK"/>
             </w:rPr>
           </w:pPr>
-          <w:hyperlink w:anchor="_Toc469850197" w:history="1">
+          <w:hyperlink w:anchor="_Toc469858643" w:history="1">
             <w:r>
               <w:rPr>
                 <w:rStyle w:val="Hyperlink"/>
@@ -1900,7 +1902,7 @@
                 <w:noProof/>
                 <w:webHidden/>
               </w:rPr>
-              <w:instrText xml:space="preserve"> PAGEREF _Toc469850197 \h </w:instrText>
+              <w:instrText xml:space="preserve"> PAGEREF _Toc469858643 \h </w:instrText>
             </w:r>
             <w:r>
               <w:rPr>
@@ -1920,7 +1922,7 @@
                 <w:noProof/>
                 <w:webHidden/>
               </w:rPr>
-              <w:t>12</w:t>
+              <w:t>14</w:t>
             </w:r>
             <w:r>
               <w:rPr>
@@ -1933,7 +1935,7 @@
         </w:p>
         <w:p>
           <w:pPr>
-            <w:pStyle w:val="TOC1"/>
+            <w:pStyle w:val="Indholdsfortegnelse1"/>
             <w:tabs>
               <w:tab w:val="right" w:leader="dot" w:pos="8636"/>
             </w:tabs>
@@ -1944,7 +1946,7 @@
               <w:lang w:val="da-DK" w:eastAsia="da-DK"/>
             </w:rPr>
           </w:pPr>
-          <w:hyperlink w:anchor="_Toc469850198" w:history="1">
+          <w:hyperlink w:anchor="_Toc469858644" w:history="1">
             <w:r>
               <w:rPr>
                 <w:rStyle w:val="Hyperlink"/>
@@ -1971,7 +1973,7 @@
                 <w:noProof/>
                 <w:webHidden/>
               </w:rPr>
-              <w:instrText xml:space="preserve"> PAGEREF _Toc469850198 \h </w:instrText>
+              <w:instrText xml:space="preserve"> PAGEREF _Toc469858644 \h </w:instrText>
             </w:r>
             <w:r>
               <w:rPr>
@@ -1991,7 +1993,7 @@
                 <w:noProof/>
                 <w:webHidden/>
               </w:rPr>
-              <w:t>12</w:t>
+              <w:t>14</w:t>
             </w:r>
             <w:r>
               <w:rPr>
@@ -2038,7 +2040,7 @@
     </w:p>
     <w:p>
       <w:pPr>
-        <w:pStyle w:val="Heading2"/>
+        <w:pStyle w:val="Overskrift2"/>
         <w:sectPr>
           <w:footerReference w:type="first" r:id="rId9"/>
           <w:pgSz w:w="12240" w:h="15840"/>
@@ -2052,14 +2054,14 @@
     </w:p>
     <w:p>
       <w:pPr>
-        <w:pStyle w:val="Heading1"/>
-      </w:pPr>
-      <w:bookmarkStart w:id="5" w:name="_Toc469850173"/>
+        <w:pStyle w:val="Overskrift1"/>
+      </w:pPr>
+      <w:bookmarkStart w:id="6" w:name="_Toc469858619"/>
       <w:r>
         <w:lastRenderedPageBreak/>
         <w:t>INTRODUCTION</w:t>
       </w:r>
-      <w:bookmarkEnd w:id="5"/>
+      <w:bookmarkEnd w:id="6"/>
     </w:p>
     <w:p>
       <w:r>
@@ -2107,7 +2109,15 @@
         <w:t xml:space="preserve"> two parts where the first will go through the aspects of an ASP.NET MVC website</w:t>
       </w:r>
       <w:r>
-        <w:t>, the components and conventions that ASP.NET MVC is built upon as well as some theory behind building a website using this framework</w:t>
+        <w:t xml:space="preserve">, the components and conventions that ASP.NET MVC </w:t>
+      </w:r>
+      <w:proofErr w:type="gramStart"/>
+      <w:r>
+        <w:t>is built upon</w:t>
+      </w:r>
+      <w:proofErr w:type="gramEnd"/>
+      <w:r>
+        <w:t xml:space="preserve"> as well as some theory behind building a website using this framework</w:t>
       </w:r>
       <w:r>
         <w:t xml:space="preserve">. The second part of the paper will be a </w:t>
@@ -2159,13 +2169,13 @@
     </w:p>
     <w:p>
       <w:pPr>
-        <w:pStyle w:val="Heading1"/>
-      </w:pPr>
-      <w:bookmarkStart w:id="6" w:name="_Toc469850174"/>
+        <w:pStyle w:val="Overskrift1"/>
+      </w:pPr>
+      <w:bookmarkStart w:id="7" w:name="_Toc469858620"/>
       <w:r>
         <w:t>ASP.NET MVC</w:t>
       </w:r>
-      <w:bookmarkEnd w:id="6"/>
+      <w:bookmarkEnd w:id="7"/>
     </w:p>
     <w:p>
       <w:r>
@@ -2189,17 +2199,25 @@
     </w:p>
     <w:p>
       <w:pPr>
-        <w:pStyle w:val="Heading2"/>
-      </w:pPr>
-      <w:bookmarkStart w:id="7" w:name="_Toc469850175"/>
+        <w:pStyle w:val="Overskrift2"/>
+      </w:pPr>
+      <w:bookmarkStart w:id="8" w:name="_Toc469858621"/>
       <w:r>
         <w:t>Architecture</w:t>
       </w:r>
-      <w:bookmarkEnd w:id="7"/>
-    </w:p>
-    <w:p>
-      <w:r>
-        <w:t>ASP.NET MVC is built upon</w:t>
+      <w:bookmarkEnd w:id="8"/>
+    </w:p>
+    <w:p>
+      <w:r>
+        <w:t xml:space="preserve">ASP.NET MVC </w:t>
+      </w:r>
+      <w:proofErr w:type="gramStart"/>
+      <w:r>
+        <w:t>is built</w:t>
+      </w:r>
+      <w:proofErr w:type="gramEnd"/>
+      <w:r>
+        <w:t xml:space="preserve"> upon</w:t>
       </w:r>
       <w:r>
         <w:t xml:space="preserve"> an architecture that </w:t>
@@ -2231,12 +2249,20 @@
         <w:t>website</w:t>
       </w:r>
       <w:r>
-        <w:t xml:space="preserve"> consists of 3 fundamental components:</w:t>
-      </w:r>
-    </w:p>
-    <w:p>
-      <w:pPr>
-        <w:pStyle w:val="ListParagraph"/>
+        <w:t xml:space="preserve"> consists of </w:t>
+      </w:r>
+      <w:proofErr w:type="gramStart"/>
+      <w:r>
+        <w:t>3</w:t>
+      </w:r>
+      <w:proofErr w:type="gramEnd"/>
+      <w:r>
+        <w:t xml:space="preserve"> fundamental components:</w:t>
+      </w:r>
+    </w:p>
+    <w:p>
+      <w:pPr>
+        <w:pStyle w:val="Listeafsnit"/>
         <w:numPr>
           <w:ilvl w:val="0"/>
           <w:numId w:val="16"/>
@@ -2254,7 +2280,7 @@
     </w:p>
     <w:p>
       <w:pPr>
-        <w:pStyle w:val="ListParagraph"/>
+        <w:pStyle w:val="Listeafsnit"/>
         <w:numPr>
           <w:ilvl w:val="0"/>
           <w:numId w:val="16"/>
@@ -2272,7 +2298,7 @@
     </w:p>
     <w:p>
       <w:pPr>
-        <w:pStyle w:val="ListParagraph"/>
+        <w:pStyle w:val="Listeafsnit"/>
         <w:numPr>
           <w:ilvl w:val="0"/>
           <w:numId w:val="16"/>
@@ -2304,7 +2330,23 @@
         <w:t xml:space="preserve">Views </w:t>
       </w:r>
       <w:r>
-        <w:t>are templates for generating dynamic HTML for showing the UI of the application. They define how the look and feel of the website should be and how the different components should be placed in relation to each other. A view can either be loosely or strongly coupled. A strongly coupled view means that there is a tight coupling with the model, which the view can use in its layout and displaying of data.</w:t>
+        <w:t xml:space="preserve">are templates for generating dynamic HTML for showing the UI of the application. They define how the look and feel of the website should be and how the different components </w:t>
+      </w:r>
+      <w:proofErr w:type="gramStart"/>
+      <w:r>
+        <w:t>should be placed</w:t>
+      </w:r>
+      <w:proofErr w:type="gramEnd"/>
+      <w:r>
+        <w:t xml:space="preserve"> in relation to each other. A view can </w:t>
+      </w:r>
+      <w:proofErr w:type="gramStart"/>
+      <w:r>
+        <w:t>either be</w:t>
+      </w:r>
+      <w:proofErr w:type="gramEnd"/>
+      <w:r>
+        <w:t xml:space="preserve"> loosely or strongly coupled. A strongly coupled view means that there is a tight coupling with the model, which the view can use in its layout and displaying of data.</w:t>
       </w:r>
     </w:p>
     <w:p>
@@ -2313,18 +2355,26 @@
         <w:t xml:space="preserve">Controllers </w:t>
       </w:r>
       <w:r>
-        <w:t>are the coupling between the models and the views. Controllers handle the HTTP requests as well as fetching the data from the models and sending the relevant data to the views. Controllers can also contain logic to choose between different views or to map Model data to a ViewModel.</w:t>
-      </w:r>
-    </w:p>
-    <w:p>
-      <w:pPr>
-        <w:pStyle w:val="Heading2"/>
-      </w:pPr>
-      <w:bookmarkStart w:id="8" w:name="_Toc469850176"/>
+        <w:t xml:space="preserve">are the coupling between the models and the views. Controllers handle the HTTP requests as well as fetching the data from the models and sending the relevant data to the views. Controllers can also contain logic to choose between different views or to map Model data to a </w:t>
+      </w:r>
+      <w:proofErr w:type="spellStart"/>
+      <w:r>
+        <w:t>ViewModel</w:t>
+      </w:r>
+      <w:proofErr w:type="spellEnd"/>
+      <w:r>
+        <w:t>.</w:t>
+      </w:r>
+    </w:p>
+    <w:p>
+      <w:pPr>
+        <w:pStyle w:val="Overskrift2"/>
+      </w:pPr>
+      <w:bookmarkStart w:id="9" w:name="_Toc469858622"/>
       <w:r>
         <w:t>Asp.Net MVC Components</w:t>
       </w:r>
-      <w:bookmarkEnd w:id="8"/>
+      <w:bookmarkEnd w:id="9"/>
     </w:p>
     <w:p>
       <w:r>
@@ -2360,7 +2410,7 @@
     </w:p>
     <w:tbl>
       <w:tblPr>
-        <w:tblStyle w:val="TableGrid"/>
+        <w:tblStyle w:val="Tabel-Gitter"/>
         <w:tblW w:w="0" w:type="auto"/>
         <w:tblLook w:val="04A0" w:firstRow="1" w:lastRow="0" w:firstColumn="1" w:lastColumn="0" w:noHBand="0" w:noVBand="1"/>
       </w:tblPr>
@@ -2430,7 +2480,15 @@
             </w:r>
             <w:r>
               <w:br/>
-              <w:t>The controllers can also contain logic for choosing which View to show or mappings between Models and ViewModels.</w:t>
+              <w:t xml:space="preserve">The controllers can also contain logic for choosing which View to show or mappings between Models and </w:t>
+            </w:r>
+            <w:proofErr w:type="spellStart"/>
+            <w:r>
+              <w:t>ViewModels</w:t>
+            </w:r>
+            <w:proofErr w:type="spellEnd"/>
+            <w:r>
+              <w:t>.</w:t>
             </w:r>
           </w:p>
         </w:tc>
@@ -2455,7 +2513,15 @@
               <w:t>Views are templates</w:t>
             </w:r>
             <w:r>
-              <w:t xml:space="preserve"> for creating dynamic content. They define how the pages look and how the different components should be placed relative to each other.</w:t>
+              <w:t xml:space="preserve"> for creating dynamic content. They define how the pages look and how the different components </w:t>
+            </w:r>
+            <w:proofErr w:type="gramStart"/>
+            <w:r>
+              <w:t>should be placed</w:t>
+            </w:r>
+            <w:proofErr w:type="gramEnd"/>
+            <w:r>
+              <w:t xml:space="preserve"> relative to each other.</w:t>
             </w:r>
           </w:p>
         </w:tc>
@@ -2508,7 +2574,15 @@
               <w:t xml:space="preserve">HTML </w:t>
             </w:r>
             <w:r>
-              <w:t>Helpers are a way of combining parts of markup and code in such a way that they can be reused throughout the MVC application.</w:t>
+              <w:t xml:space="preserve">Helpers are a way of combining parts of markup and code in such a way that they </w:t>
+            </w:r>
+            <w:proofErr w:type="gramStart"/>
+            <w:r>
+              <w:t>can be reused</w:t>
+            </w:r>
+            <w:proofErr w:type="gramEnd"/>
+            <w:r>
+              <w:t xml:space="preserve"> throughout the MVC application.</w:t>
             </w:r>
             <w:r>
               <w:br/>
@@ -2528,7 +2602,15 @@
           </w:p>
           <w:p>
             <w:r>
-              <w:t>Inline helpers are all created inside the view where they are being used, and are specified by using the @helper tag.</w:t>
+              <w:t xml:space="preserve">Inline helpers </w:t>
+            </w:r>
+            <w:proofErr w:type="gramStart"/>
+            <w:r>
+              <w:t>are all created</w:t>
+            </w:r>
+            <w:proofErr w:type="gramEnd"/>
+            <w:r>
+              <w:t xml:space="preserve"> inside the view where they are being used, and are specified by using the @helper tag.</w:t>
             </w:r>
           </w:p>
           <w:p>
@@ -2539,7 +2621,15 @@
               <w:t xml:space="preserve"> are helper </w:t>
             </w:r>
             <w:r>
-              <w:t>methods that you write yourself and can reuse in multiple Views. These helpers are created either by creating an extension method for the HtmlHelper class or by creating a static method in a utility class.</w:t>
+              <w:t xml:space="preserve">methods that you write yourself and can reuse in multiple Views. These helpers are created either by creating an extension method for the </w:t>
+            </w:r>
+            <w:proofErr w:type="spellStart"/>
+            <w:r>
+              <w:t>HtmlHelper</w:t>
+            </w:r>
+            <w:proofErr w:type="spellEnd"/>
+            <w:r>
+              <w:t xml:space="preserve"> class or by creating a static method in a utility class.</w:t>
             </w:r>
           </w:p>
           <w:p>
@@ -2547,7 +2637,15 @@
               <w:t>Built-in helpers</w:t>
             </w:r>
             <w:r>
-              <w:t xml:space="preserve"> are helper methods that are delivered as part of the MVC framework to make creating </w:t>
+              <w:t xml:space="preserve"> are helper methods that </w:t>
+            </w:r>
+            <w:proofErr w:type="gramStart"/>
+            <w:r>
+              <w:t>are delivered</w:t>
+            </w:r>
+            <w:proofErr w:type="gramEnd"/>
+            <w:r>
+              <w:t xml:space="preserve"> as part of the MVC framework to make creating </w:t>
             </w:r>
             <w:r>
               <w:t>views easier for the developer.</w:t>
@@ -2610,7 +2708,15 @@
           </w:p>
           <w:p>
             <w:r>
-              <w:t xml:space="preserve">Child actions are a good way to create widgets or smaller parts of a markup, that </w:t>
+              <w:t xml:space="preserve">Child actions are a good way to create widgets or smaller parts of a </w:t>
+            </w:r>
+            <w:proofErr w:type="gramStart"/>
+            <w:r>
+              <w:t>markup, that</w:t>
+            </w:r>
+            <w:proofErr w:type="gramEnd"/>
+            <w:r>
+              <w:t xml:space="preserve"> </w:t>
             </w:r>
             <w:r>
               <w:t>can be reused through a website.</w:t>
@@ -2638,10 +2744,18 @@
               <w:t>The routing system in ASP.NET MVC specifies</w:t>
             </w:r>
             <w:r>
-              <w:t xml:space="preserve"> how incoming HTTP requests will be </w:t>
-            </w:r>
-            <w:r>
-              <w:t>handled and</w:t>
+              <w:t xml:space="preserve"> how incoming HTTP requests </w:t>
+            </w:r>
+            <w:proofErr w:type="gramStart"/>
+            <w:r>
+              <w:t xml:space="preserve">will be </w:t>
+            </w:r>
+            <w:r>
+              <w:t>handled</w:t>
+            </w:r>
+            <w:proofErr w:type="gramEnd"/>
+            <w:r>
+              <w:t xml:space="preserve"> and</w:t>
             </w:r>
             <w:r>
               <w:t xml:space="preserve"> </w:t>
@@ -2657,11 +2771,24 @@
             <w:r>
               <w:t xml:space="preserve">The different routes </w:t>
             </w:r>
-            <w:r>
-              <w:t xml:space="preserve">can be specified in </w:t>
-            </w:r>
-            <w:r>
-              <w:t>the RouteConfig.cs file</w:t>
+            <w:proofErr w:type="gramStart"/>
+            <w:r>
+              <w:t>can be specified</w:t>
+            </w:r>
+            <w:proofErr w:type="gramEnd"/>
+            <w:r>
+              <w:t xml:space="preserve"> in </w:t>
+            </w:r>
+            <w:r>
+              <w:t xml:space="preserve">the </w:t>
+            </w:r>
+            <w:proofErr w:type="spellStart"/>
+            <w:r>
+              <w:t>RouteConfig.cs</w:t>
+            </w:r>
+            <w:proofErr w:type="spellEnd"/>
+            <w:r>
+              <w:t xml:space="preserve"> file</w:t>
             </w:r>
             <w:r>
               <w:t xml:space="preserve"> and can contain any number of different routes for the website.</w:t>
@@ -2681,8 +2808,13 @@
           </w:tcPr>
           <w:p>
             <w:r>
-              <w:t>Models &amp; ViewModels</w:t>
-            </w:r>
+              <w:t xml:space="preserve">Models &amp; </w:t>
+            </w:r>
+            <w:proofErr w:type="spellStart"/>
+            <w:r>
+              <w:t>ViewModels</w:t>
+            </w:r>
+            <w:proofErr w:type="spellEnd"/>
           </w:p>
         </w:tc>
         <w:tc>
@@ -2695,7 +2827,31 @@
             </w:r>
             <w:r>
               <w:br/>
-              <w:t>The difference between Models and ViewModels is that ViewModels are centered on what is to be shown on a View where the Models are centered on the persisted data in the domain.</w:t>
+              <w:t xml:space="preserve">The difference between Models and </w:t>
+            </w:r>
+            <w:proofErr w:type="spellStart"/>
+            <w:r>
+              <w:t>ViewModels</w:t>
+            </w:r>
+            <w:proofErr w:type="spellEnd"/>
+            <w:r>
+              <w:t xml:space="preserve"> is that </w:t>
+            </w:r>
+            <w:proofErr w:type="spellStart"/>
+            <w:r>
+              <w:t>ViewModels</w:t>
+            </w:r>
+            <w:proofErr w:type="spellEnd"/>
+            <w:r>
+              <w:t xml:space="preserve"> </w:t>
+            </w:r>
+            <w:proofErr w:type="gramStart"/>
+            <w:r>
+              <w:t>are centered</w:t>
+            </w:r>
+            <w:proofErr w:type="gramEnd"/>
+            <w:r>
+              <w:t xml:space="preserve"> on what is to be shown on a View where the Models are centered on the persisted data in the domain.</w:t>
             </w:r>
           </w:p>
         </w:tc>
@@ -2727,7 +2883,15 @@
               <w:t>used,</w:t>
             </w:r>
             <w:r>
-              <w:t xml:space="preserve"> the layout specifies how the different components are positioned on the individual HTML pages that the controller send back to the browser.</w:t>
+              <w:t xml:space="preserve"> the layout specifies how the different components </w:t>
+            </w:r>
+            <w:proofErr w:type="gramStart"/>
+            <w:r>
+              <w:t>are positioned</w:t>
+            </w:r>
+            <w:proofErr w:type="gramEnd"/>
+            <w:r>
+              <w:t xml:space="preserve"> on the individual HTML pages that the controller send back to the browser.</w:t>
             </w:r>
           </w:p>
         </w:tc>
@@ -2739,7 +2903,15 @@
           </w:tcPr>
           <w:p>
             <w:r>
-              <w:t>Model Binding (IModelBinder)-&gt;State</w:t>
+              <w:t>Model Binding (</w:t>
+            </w:r>
+            <w:proofErr w:type="spellStart"/>
+            <w:r>
+              <w:t>IModelBinder</w:t>
+            </w:r>
+            <w:proofErr w:type="spellEnd"/>
+            <w:r>
+              <w:t>)-&gt;State</w:t>
             </w:r>
           </w:p>
         </w:tc>
@@ -2755,11 +2927,27 @@
               <w:t xml:space="preserve"> mapping of</w:t>
             </w:r>
             <w:r>
-              <w:t xml:space="preserve"> data from the HTTP Request to parameters used in the action methods of a Controller. Binding can be done to both simple and complex types.</w:t>
+              <w:t xml:space="preserve"> data from the HTTP Request to parameters used in the action methods of a Controller. Binding </w:t>
+            </w:r>
+            <w:proofErr w:type="gramStart"/>
+            <w:r>
+              <w:t>can be done</w:t>
+            </w:r>
+            <w:proofErr w:type="gramEnd"/>
+            <w:r>
+              <w:t xml:space="preserve"> to both simple and complex types.</w:t>
             </w:r>
             <w:r>
               <w:br/>
-              <w:t>It is possible to create your own model binder logic in classes that extends the IModelBinder interface.</w:t>
+              <w:t xml:space="preserve">It is possible to create your own model binder logic in classes that extends the </w:t>
+            </w:r>
+            <w:proofErr w:type="spellStart"/>
+            <w:r>
+              <w:t>IModelBinder</w:t>
+            </w:r>
+            <w:proofErr w:type="spellEnd"/>
+            <w:r>
+              <w:t xml:space="preserve"> interface.</w:t>
             </w:r>
           </w:p>
         </w:tc>
@@ -2816,13 +3004,13 @@
     <w:p/>
     <w:p>
       <w:pPr>
-        <w:pStyle w:val="Heading2"/>
-      </w:pPr>
-      <w:bookmarkStart w:id="9" w:name="_Toc469850177"/>
+        <w:pStyle w:val="Overskrift2"/>
+      </w:pPr>
+      <w:bookmarkStart w:id="10" w:name="_Toc469858623"/>
       <w:r>
         <w:t>Conventions</w:t>
       </w:r>
-      <w:bookmarkEnd w:id="9"/>
+      <w:bookmarkEnd w:id="10"/>
     </w:p>
     <w:p>
       <w:r>
@@ -2873,12 +3061,22 @@
     </w:p>
     <w:p>
       <w:r>
-        <w:t>An MVC application has by default a folder structure like the one below. As with all other convetions it is not a structure that you as a developer has to follow.</w:t>
+        <w:t xml:space="preserve">An MVC application has by default a folder structure like the one below. As with all other </w:t>
+      </w:r>
+      <w:proofErr w:type="spellStart"/>
+      <w:proofErr w:type="gramStart"/>
+      <w:r>
+        <w:t>convetions</w:t>
+      </w:r>
+      <w:proofErr w:type="spellEnd"/>
+      <w:proofErr w:type="gramEnd"/>
+      <w:r>
+        <w:t xml:space="preserve"> it is not a structure that you as a developer has to follow.</w:t>
       </w:r>
     </w:p>
     <w:tbl>
       <w:tblPr>
-        <w:tblStyle w:val="TableGrid"/>
+        <w:tblStyle w:val="Tabel-Gitter"/>
         <w:tblW w:w="0" w:type="auto"/>
         <w:tblLook w:val="04A0" w:firstRow="1" w:lastRow="0" w:firstColumn="1" w:lastColumn="0" w:noHBand="0" w:noVBand="1"/>
       </w:tblPr>
@@ -2943,7 +3141,15 @@
           </w:tcPr>
           <w:p>
             <w:r>
-              <w:t>All controller classes that handles HTTP requests are placed here.</w:t>
+              <w:t xml:space="preserve">All controller classes that handles HTTP requests </w:t>
+            </w:r>
+            <w:proofErr w:type="gramStart"/>
+            <w:r>
+              <w:t>are placed</w:t>
+            </w:r>
+            <w:proofErr w:type="gramEnd"/>
+            <w:r>
+              <w:t xml:space="preserve"> here.</w:t>
             </w:r>
           </w:p>
         </w:tc>
@@ -2965,7 +3171,15 @@
           </w:tcPr>
           <w:p>
             <w:r>
-              <w:t>All classes that handles data and business logic are placed in this folder.</w:t>
+              <w:t xml:space="preserve">All classes that handles data and business logic </w:t>
+            </w:r>
+            <w:proofErr w:type="gramStart"/>
+            <w:r>
+              <w:t>are placed</w:t>
+            </w:r>
+            <w:proofErr w:type="gramEnd"/>
+            <w:r>
+              <w:t xml:space="preserve"> in this folder.</w:t>
             </w:r>
           </w:p>
         </w:tc>
@@ -2987,7 +3201,15 @@
           </w:tcPr>
           <w:p>
             <w:r>
-              <w:t>HTML templates for handling of the UI is placed in this folder.</w:t>
+              <w:t xml:space="preserve">HTML templates for handling of the UI </w:t>
+            </w:r>
+            <w:proofErr w:type="gramStart"/>
+            <w:r>
+              <w:t>is placed</w:t>
+            </w:r>
+            <w:proofErr w:type="gramEnd"/>
+            <w:r>
+              <w:t xml:space="preserve"> in this folder.</w:t>
             </w:r>
           </w:p>
         </w:tc>
@@ -2999,8 +3221,13 @@
           </w:tcPr>
           <w:p>
             <w:r>
-              <w:t>/App_Data</w:t>
-            </w:r>
+              <w:t>/</w:t>
+            </w:r>
+            <w:proofErr w:type="spellStart"/>
+            <w:r>
+              <w:t>App_Data</w:t>
+            </w:r>
+            <w:proofErr w:type="spellEnd"/>
           </w:p>
         </w:tc>
         <w:tc>
@@ -3009,7 +3236,15 @@
           </w:tcPr>
           <w:p>
             <w:r>
-              <w:t>If the project needs any data files they can be written to and read from this folder.</w:t>
+              <w:t xml:space="preserve">If the project needs any data </w:t>
+            </w:r>
+            <w:proofErr w:type="gramStart"/>
+            <w:r>
+              <w:t>files</w:t>
+            </w:r>
+            <w:proofErr w:type="gramEnd"/>
+            <w:r>
+              <w:t xml:space="preserve"> they can be written to and read from this folder.</w:t>
             </w:r>
           </w:p>
         </w:tc>
@@ -3021,8 +3256,13 @@
           </w:tcPr>
           <w:p>
             <w:r>
-              <w:t>/App_Start</w:t>
-            </w:r>
+              <w:t>/</w:t>
+            </w:r>
+            <w:proofErr w:type="spellStart"/>
+            <w:r>
+              <w:t>App_Start</w:t>
+            </w:r>
+            <w:proofErr w:type="spellEnd"/>
           </w:p>
         </w:tc>
         <w:tc>
@@ -3031,7 +3271,23 @@
           </w:tcPr>
           <w:p>
             <w:r>
-              <w:t>Any configuration for things like routing, bundling and web api can be placed in this folder.</w:t>
+              <w:t xml:space="preserve">Any configuration for things like routing, bundling and web </w:t>
+            </w:r>
+            <w:proofErr w:type="spellStart"/>
+            <w:r>
+              <w:t>api</w:t>
+            </w:r>
+            <w:proofErr w:type="spellEnd"/>
+            <w:r>
+              <w:t xml:space="preserve"> </w:t>
+            </w:r>
+            <w:proofErr w:type="gramStart"/>
+            <w:r>
+              <w:t>can be placed</w:t>
+            </w:r>
+            <w:proofErr w:type="gramEnd"/>
+            <w:r>
+              <w:t xml:space="preserve"> in this folder.</w:t>
             </w:r>
           </w:p>
         </w:tc>
@@ -3081,7 +3337,15 @@
               <w:t>CSS</w:t>
             </w:r>
             <w:r>
-              <w:t>, image or other content used by the website can be placed in this folder.</w:t>
+              <w:t xml:space="preserve">, image or other content used by the website </w:t>
+            </w:r>
+            <w:proofErr w:type="gramStart"/>
+            <w:r>
+              <w:t>can be placed</w:t>
+            </w:r>
+            <w:proofErr w:type="gramEnd"/>
+            <w:r>
+              <w:t xml:space="preserve"> in this folder.</w:t>
             </w:r>
           </w:p>
         </w:tc>
@@ -3093,7 +3357,15 @@
         <w:t xml:space="preserve">By default </w:t>
       </w:r>
       <w:r>
-        <w:t>if you follow the folder conventions the framework will automatically be able to figure out which Views corresponds to the Actions in the controllers. That means that the developer will not have to set up any system for making sure the correct View is returned, but can rely on the framework to figure this out.</w:t>
+        <w:t xml:space="preserve">if you follow the folder conventions the framework will automatically be able to figure out which Views corresponds to the Actions in the controllers. That means that the developer will not have to set up any system for making sure the correct View </w:t>
+      </w:r>
+      <w:proofErr w:type="gramStart"/>
+      <w:r>
+        <w:t>is returned</w:t>
+      </w:r>
+      <w:proofErr w:type="gramEnd"/>
+      <w:r>
+        <w:t>, but can rely on the framework to figure this out.</w:t>
       </w:r>
     </w:p>
     <w:p>
@@ -3101,7 +3373,15 @@
         <w:t>Another convention is the naming of the controllers</w:t>
       </w:r>
       <w:r>
-        <w:t xml:space="preserve">. A controller can be named by combining the name of the Model that the controller references with the word “Controller”. By using this </w:t>
+        <w:t xml:space="preserve">. A controller </w:t>
+      </w:r>
+      <w:proofErr w:type="gramStart"/>
+      <w:r>
+        <w:t>can be named</w:t>
+      </w:r>
+      <w:proofErr w:type="gramEnd"/>
+      <w:r>
+        <w:t xml:space="preserve"> by combining the name of the Model that the controller references with the word “Controller”. By using this </w:t>
       </w:r>
       <w:r>
         <w:t>convention,</w:t>
@@ -3118,7 +3398,15 @@
         </w:r>
       </w:hyperlink>
       <w:r>
-        <w:t xml:space="preserve"> to the Index action of a Controller called ProductController.</w:t>
+        <w:t xml:space="preserve"> to the Index action of a Controller called </w:t>
+      </w:r>
+      <w:proofErr w:type="spellStart"/>
+      <w:r>
+        <w:t>ProductController</w:t>
+      </w:r>
+      <w:proofErr w:type="spellEnd"/>
+      <w:r>
+        <w:t>.</w:t>
       </w:r>
     </w:p>
     <w:p>
@@ -3139,7 +3427,15 @@
         <w:t xml:space="preserve">locate the correct view automatically, </w:t>
       </w:r>
       <w:r>
-        <w:t>when an action on a controller is being invoked.</w:t>
+        <w:t xml:space="preserve">when an action on a controller </w:t>
+      </w:r>
+      <w:proofErr w:type="gramStart"/>
+      <w:r>
+        <w:t>is being invoked</w:t>
+      </w:r>
+      <w:proofErr w:type="gramEnd"/>
+      <w:r>
+        <w:t>.</w:t>
       </w:r>
     </w:p>
     <w:p>
@@ -3156,14 +3452,14 @@
     </w:p>
     <w:p>
       <w:pPr>
-        <w:pStyle w:val="Heading1"/>
-      </w:pPr>
-      <w:bookmarkStart w:id="10" w:name="_Toc469850178"/>
+        <w:pStyle w:val="Overskrift1"/>
+      </w:pPr>
+      <w:bookmarkStart w:id="11" w:name="_Toc469858624"/>
       <w:r>
         <w:lastRenderedPageBreak/>
         <w:t>IMPLEMENTATION</w:t>
       </w:r>
-      <w:bookmarkEnd w:id="10"/>
+      <w:bookmarkEnd w:id="11"/>
     </w:p>
     <w:p>
       <w:r>
@@ -3195,13 +3491,13 @@
     </w:p>
     <w:p>
       <w:pPr>
-        <w:pStyle w:val="Heading2"/>
-      </w:pPr>
-      <w:bookmarkStart w:id="11" w:name="_Toc469850179"/>
+        <w:pStyle w:val="Overskrift2"/>
+      </w:pPr>
+      <w:bookmarkStart w:id="12" w:name="_Toc469858625"/>
       <w:r>
         <w:t>Visual ELEMENTS</w:t>
       </w:r>
-      <w:bookmarkEnd w:id="11"/>
+      <w:bookmarkEnd w:id="12"/>
     </w:p>
     <w:p>
       <w:r>
@@ -3210,7 +3506,7 @@
     </w:p>
     <w:p>
       <w:pPr>
-        <w:pStyle w:val="ListParagraph"/>
+        <w:pStyle w:val="Listeafsnit"/>
         <w:numPr>
           <w:ilvl w:val="0"/>
           <w:numId w:val="17"/>
@@ -3228,7 +3524,7 @@
     </w:p>
     <w:p>
       <w:pPr>
-        <w:pStyle w:val="ListParagraph"/>
+        <w:pStyle w:val="Listeafsnit"/>
         <w:numPr>
           <w:ilvl w:val="0"/>
           <w:numId w:val="17"/>
@@ -3241,12 +3537,26 @@
         <w:rPr>
           <w:lang w:val="en-US"/>
         </w:rPr>
-        <w:t>The device (desktop/mobile/etc.) being used to access the site.</w:t>
-      </w:r>
-    </w:p>
-    <w:p>
-      <w:pPr>
-        <w:pStyle w:val="ListParagraph"/>
+        <w:t xml:space="preserve">The device (desktop/mobile/etc.) </w:t>
+      </w:r>
+      <w:proofErr w:type="gramStart"/>
+      <w:r>
+        <w:rPr>
+          <w:lang w:val="en-US"/>
+        </w:rPr>
+        <w:t>being used</w:t>
+      </w:r>
+      <w:proofErr w:type="gramEnd"/>
+      <w:r>
+        <w:rPr>
+          <w:lang w:val="en-US"/>
+        </w:rPr>
+        <w:t xml:space="preserve"> to access the site.</w:t>
+      </w:r>
+    </w:p>
+    <w:p>
+      <w:pPr>
+        <w:pStyle w:val="Listeafsnit"/>
         <w:numPr>
           <w:ilvl w:val="0"/>
           <w:numId w:val="17"/>
@@ -3270,7 +3580,7 @@
     </w:p>
     <w:p>
       <w:pPr>
-        <w:pStyle w:val="ListParagraph"/>
+        <w:pStyle w:val="Listeafsnit"/>
         <w:numPr>
           <w:ilvl w:val="0"/>
           <w:numId w:val="17"/>
@@ -3294,7 +3604,7 @@
     </w:p>
     <w:p>
       <w:pPr>
-        <w:pStyle w:val="ListParagraph"/>
+        <w:pStyle w:val="Listeafsnit"/>
         <w:numPr>
           <w:ilvl w:val="0"/>
           <w:numId w:val="17"/>
@@ -3318,7 +3628,15 @@
         <w:t>color, typography, visual hierarchy</w:t>
       </w:r>
       <w:r>
-        <w:t xml:space="preserve"> and which gestalt principles to use. Also, a style guide and a site CSS file should be created.</w:t>
+        <w:t xml:space="preserve"> and which gestalt principles to use. </w:t>
+      </w:r>
+      <w:proofErr w:type="gramStart"/>
+      <w:r>
+        <w:t>Also</w:t>
+      </w:r>
+      <w:proofErr w:type="gramEnd"/>
+      <w:r>
+        <w:t>, a style guide and a site CSS file should be created.</w:t>
       </w:r>
     </w:p>
     <w:p>
@@ -3347,20 +3665,26 @@
         <w:t xml:space="preserve">the </w:t>
       </w:r>
       <w:r>
-        <w:t xml:space="preserve">system where the visual branding will be </w:t>
-      </w:r>
-      <w:r>
-        <w:t>done later in the project.</w:t>
-      </w:r>
-      <w:bookmarkStart w:id="12" w:name="_GoBack"/>
-      <w:bookmarkEnd w:id="12"/>
-    </w:p>
-    <w:p>
-      <w:pPr>
-        <w:pStyle w:val="Heading2"/>
+        <w:t xml:space="preserve">system where the visual branding </w:t>
+      </w:r>
+      <w:proofErr w:type="gramStart"/>
+      <w:r>
+        <w:t xml:space="preserve">will be </w:t>
+      </w:r>
+      <w:r>
+        <w:t>done</w:t>
+      </w:r>
+      <w:proofErr w:type="gramEnd"/>
+      <w:r>
+        <w:t xml:space="preserve"> later in the project.</w:t>
+      </w:r>
+    </w:p>
+    <w:p>
+      <w:pPr>
+        <w:pStyle w:val="Overskrift2"/>
       </w:pPr>
       <w:bookmarkStart w:id="13" w:name="_Toc469303072"/>
-      <w:bookmarkStart w:id="14" w:name="_Toc469850180"/>
+      <w:bookmarkStart w:id="14" w:name="_Toc469858626"/>
       <w:r>
         <w:t>Page layout</w:t>
       </w:r>
@@ -3369,12 +3693,20 @@
     </w:p>
     <w:p>
       <w:r>
-        <w:t>To determine the general page layout, we used UI design sketches. From the sketches we can see that a page has a header, a body and a footer.</w:t>
-      </w:r>
-    </w:p>
-    <w:p>
-      <w:pPr>
-        <w:pStyle w:val="ListParagraph"/>
+        <w:t xml:space="preserve">To determine the general page layout, we used UI design sketches. From the </w:t>
+      </w:r>
+      <w:proofErr w:type="gramStart"/>
+      <w:r>
+        <w:t>sketches</w:t>
+      </w:r>
+      <w:proofErr w:type="gramEnd"/>
+      <w:r>
+        <w:t xml:space="preserve"> we can see that a page has a header, a body and a footer.</w:t>
+      </w:r>
+    </w:p>
+    <w:p>
+      <w:pPr>
+        <w:pStyle w:val="Listeafsnit"/>
         <w:numPr>
           <w:ilvl w:val="0"/>
           <w:numId w:val="18"/>
@@ -3387,12 +3719,26 @@
         <w:rPr>
           <w:lang w:val="en-US"/>
         </w:rPr>
-        <w:t>The header contains the site logo, site title and, if applicable, shopping cart info. In the site administration area, the cart info is not displayed. Clicking on the cart will take us to the cart page.</w:t>
-      </w:r>
-    </w:p>
-    <w:p>
-      <w:pPr>
-        <w:pStyle w:val="ListParagraph"/>
+        <w:t xml:space="preserve">The header contains the site logo, site title and, if applicable, shopping cart info. In the site administration area, the cart info </w:t>
+      </w:r>
+      <w:proofErr w:type="gramStart"/>
+      <w:r>
+        <w:rPr>
+          <w:lang w:val="en-US"/>
+        </w:rPr>
+        <w:t>is not displayed</w:t>
+      </w:r>
+      <w:proofErr w:type="gramEnd"/>
+      <w:r>
+        <w:rPr>
+          <w:lang w:val="en-US"/>
+        </w:rPr>
+        <w:t>. Clicking on the cart will take us to the cart page.</w:t>
+      </w:r>
+    </w:p>
+    <w:p>
+      <w:pPr>
+        <w:pStyle w:val="Listeafsnit"/>
         <w:numPr>
           <w:ilvl w:val="0"/>
           <w:numId w:val="18"/>
@@ -3405,12 +3751,26 @@
         <w:rPr>
           <w:lang w:val="en-US"/>
         </w:rPr>
-        <w:t>The footer currently only contains a simple copyright statement. The footer could also be used to hold contact information and references to Arcane Tinmen social media pages.</w:t>
-      </w:r>
-    </w:p>
-    <w:p>
-      <w:pPr>
-        <w:pStyle w:val="ListParagraph"/>
+        <w:t xml:space="preserve">The footer currently only contains a simple copyright statement. The footer </w:t>
+      </w:r>
+      <w:proofErr w:type="gramStart"/>
+      <w:r>
+        <w:rPr>
+          <w:lang w:val="en-US"/>
+        </w:rPr>
+        <w:t>could also be used</w:t>
+      </w:r>
+      <w:proofErr w:type="gramEnd"/>
+      <w:r>
+        <w:rPr>
+          <w:lang w:val="en-US"/>
+        </w:rPr>
+        <w:t xml:space="preserve"> to hold contact information and references to Arcane Tinmen social media pages.</w:t>
+      </w:r>
+    </w:p>
+    <w:p>
+      <w:pPr>
+        <w:pStyle w:val="Listeafsnit"/>
         <w:numPr>
           <w:ilvl w:val="0"/>
           <w:numId w:val="18"/>
@@ -3420,21 +3780,56 @@
         <w:rPr>
           <w:lang w:val="en-US"/>
         </w:rPr>
-        <w:t xml:space="preserve">The body has two parts, navigation to the left and content to the right. The navigation buttons are based on the different product categories. </w:t>
-      </w:r>
-      <w:r>
-        <w:t xml:space="preserve">Currently, </w:t>
-      </w:r>
-      <w:r>
-        <w:t>the only category is ‘Sleeves’.</w:t>
-      </w:r>
-    </w:p>
-    <w:p>
-      <w:pPr>
-        <w:pStyle w:val="Heading2"/>
+        <w:t xml:space="preserve">The body has two parts, navigation to the left and content to the right. The navigation buttons </w:t>
+      </w:r>
+      <w:proofErr w:type="gramStart"/>
+      <w:r>
+        <w:rPr>
+          <w:lang w:val="en-US"/>
+        </w:rPr>
+        <w:t>are based</w:t>
+      </w:r>
+      <w:proofErr w:type="gramEnd"/>
+      <w:r>
+        <w:rPr>
+          <w:lang w:val="en-US"/>
+        </w:rPr>
+        <w:t xml:space="preserve"> on the different product categories. </w:t>
+      </w:r>
+      <w:proofErr w:type="spellStart"/>
+      <w:r>
+        <w:t>Currently</w:t>
+      </w:r>
+      <w:proofErr w:type="spellEnd"/>
+      <w:r>
+        <w:t xml:space="preserve">, </w:t>
+      </w:r>
+      <w:r>
+        <w:t xml:space="preserve">the </w:t>
+      </w:r>
+      <w:proofErr w:type="spellStart"/>
+      <w:r>
+        <w:t>only</w:t>
+      </w:r>
+      <w:proofErr w:type="spellEnd"/>
+      <w:r>
+        <w:t xml:space="preserve"> </w:t>
+      </w:r>
+      <w:proofErr w:type="spellStart"/>
+      <w:r>
+        <w:t>category</w:t>
+      </w:r>
+      <w:proofErr w:type="spellEnd"/>
+      <w:r>
+        <w:t xml:space="preserve"> is ‘Sleeves’.</w:t>
+      </w:r>
+    </w:p>
+    <w:p>
+      <w:pPr>
+        <w:pStyle w:val="Overskrift2"/>
       </w:pPr>
       <w:bookmarkStart w:id="15" w:name="_Toc469303073"/>
-      <w:bookmarkStart w:id="16" w:name="_Toc469850181"/>
+      <w:bookmarkStart w:id="16" w:name="_Toc469858627"/>
       <w:r>
         <w:t>Sketches</w:t>
       </w:r>
@@ -3459,10 +3854,26 @@
         <w:t>and are work in progress. The final product could look very different from these.</w:t>
       </w:r>
       <w:r>
-        <w:t xml:space="preserve"> The sketches may be considered an early paper based prototype.</w:t>
-      </w:r>
-      <w:r>
-        <w:t xml:space="preserve"> They are used to get us started.</w:t>
+        <w:t xml:space="preserve"> The sketches </w:t>
+      </w:r>
+      <w:proofErr w:type="gramStart"/>
+      <w:r>
+        <w:t>may be considered</w:t>
+      </w:r>
+      <w:proofErr w:type="gramEnd"/>
+      <w:r>
+        <w:t xml:space="preserve"> an early paper based prototype.</w:t>
+      </w:r>
+      <w:r>
+        <w:t xml:space="preserve"> They </w:t>
+      </w:r>
+      <w:proofErr w:type="gramStart"/>
+      <w:r>
+        <w:t>are used</w:t>
+      </w:r>
+      <w:proofErr w:type="gramEnd"/>
+      <w:r>
+        <w:t xml:space="preserve"> to get us started.</w:t>
       </w:r>
       <w:r>
         <w:br w:type="page"/>
@@ -3470,9 +3881,9 @@
     </w:p>
     <w:p>
       <w:pPr>
-        <w:pStyle w:val="Heading3"/>
-      </w:pPr>
-      <w:bookmarkStart w:id="18" w:name="_Toc469850182"/>
+        <w:pStyle w:val="Overskrift3"/>
+      </w:pPr>
+      <w:bookmarkStart w:id="18" w:name="_Toc469858628"/>
       <w:r>
         <w:lastRenderedPageBreak/>
         <w:t>List Sleeves View</w:t>
@@ -3485,12 +3896,36 @@
     </w:p>
     <w:p>
       <w:r>
-        <w:t xml:space="preserve">This view is used to list board game sleeves. Using the ‘Game Search’ textbox the view can be filtered to list only the sleeves that matches the search criteria. The list will show basic information and an image for each product. Next to each product there are two buttons, ‘Add to Cart’ and ‘View Details’. </w:t>
+        <w:t xml:space="preserve">This view </w:t>
+      </w:r>
+      <w:proofErr w:type="gramStart"/>
+      <w:r>
+        <w:t>is used</w:t>
+      </w:r>
+      <w:proofErr w:type="gramEnd"/>
+      <w:r>
+        <w:t xml:space="preserve"> to list board game sleeves. Using the ‘Game Search’ textbox the view </w:t>
+      </w:r>
+      <w:proofErr w:type="gramStart"/>
+      <w:r>
+        <w:t>can be filtered</w:t>
+      </w:r>
+      <w:proofErr w:type="gramEnd"/>
+      <w:r>
+        <w:t xml:space="preserve"> to list only the sleeves that matches the search criteria. The list will show basic information and an image for each product. Next to each </w:t>
+      </w:r>
+      <w:proofErr w:type="gramStart"/>
+      <w:r>
+        <w:t>product</w:t>
+      </w:r>
+      <w:proofErr w:type="gramEnd"/>
+      <w:r>
+        <w:t xml:space="preserve"> there are two buttons, ‘Add to Cart’ and ‘View Details’. </w:t>
       </w:r>
     </w:p>
     <w:tbl>
       <w:tblPr>
-        <w:tblStyle w:val="TableGrid"/>
+        <w:tblStyle w:val="Tabel-Gitter"/>
         <w:tblW w:w="7011" w:type="dxa"/>
         <w:tblLook w:val="04A0" w:firstRow="1" w:lastRow="0" w:firstColumn="1" w:lastColumn="0" w:noHBand="0" w:noVBand="1"/>
       </w:tblPr>
@@ -3509,7 +3944,7 @@
             <w:r>
               <w:rPr>
                 <w:noProof/>
-                <w:lang w:val="en-GB" w:eastAsia="en-GB"/>
+                <w:lang w:val="da-DK" w:eastAsia="da-DK"/>
               </w:rPr>
               <w:drawing>
                 <wp:inline distT="0" distB="0" distL="0" distR="0" wp14:anchorId="18A89085" wp14:editId="15BCF83D">
@@ -3559,7 +3994,15 @@
     </w:tbl>
     <w:p>
       <w:r>
-        <w:t>When adding a product to the cart, the cart is updated, but the page is not changed</w:t>
+        <w:t xml:space="preserve">When adding a product to the cart, the cart </w:t>
+      </w:r>
+      <w:proofErr w:type="gramStart"/>
+      <w:r>
+        <w:t>is updated</w:t>
+      </w:r>
+      <w:proofErr w:type="gramEnd"/>
+      <w:r>
+        <w:t>, but the page is not changed</w:t>
       </w:r>
       <w:r>
         <w:t>.</w:t>
@@ -3567,10 +4010,10 @@
     </w:p>
     <w:p>
       <w:pPr>
-        <w:pStyle w:val="Heading3"/>
+        <w:pStyle w:val="Overskrift3"/>
       </w:pPr>
       <w:bookmarkStart w:id="19" w:name="_Toc469303075"/>
-      <w:bookmarkStart w:id="20" w:name="_Toc469850183"/>
+      <w:bookmarkStart w:id="20" w:name="_Toc469858629"/>
       <w:r>
         <w:t>Cart Information</w:t>
       </w:r>
@@ -3582,7 +4025,31 @@
     </w:p>
     <w:p>
       <w:r>
-        <w:t xml:space="preserve">This view is used to list the items in the cart. From here we can remove an item from the cart. From this view we can </w:t>
+        <w:t xml:space="preserve">This view </w:t>
+      </w:r>
+      <w:proofErr w:type="gramStart"/>
+      <w:r>
+        <w:t>is used</w:t>
+      </w:r>
+      <w:proofErr w:type="gramEnd"/>
+      <w:r>
+        <w:t xml:space="preserve"> to list the items in the cart. From </w:t>
+      </w:r>
+      <w:proofErr w:type="gramStart"/>
+      <w:r>
+        <w:t>here</w:t>
+      </w:r>
+      <w:proofErr w:type="gramEnd"/>
+      <w:r>
+        <w:t xml:space="preserve"> we can remove an item from the cart. From this </w:t>
+      </w:r>
+      <w:proofErr w:type="gramStart"/>
+      <w:r>
+        <w:t>view</w:t>
+      </w:r>
+      <w:proofErr w:type="gramEnd"/>
+      <w:r>
+        <w:t xml:space="preserve"> we can </w:t>
       </w:r>
       <w:r>
         <w:t>also c</w:t>
@@ -3593,7 +4060,7 @@
     </w:p>
     <w:tbl>
       <w:tblPr>
-        <w:tblStyle w:val="TableGrid"/>
+        <w:tblStyle w:val="Tabel-Gitter"/>
         <w:tblW w:w="7099" w:type="dxa"/>
         <w:tblLook w:val="04A0" w:firstRow="1" w:lastRow="0" w:firstColumn="1" w:lastColumn="0" w:noHBand="0" w:noVBand="1"/>
       </w:tblPr>
@@ -3612,7 +4079,7 @@
             <w:r>
               <w:rPr>
                 <w:noProof/>
-                <w:lang w:val="en-GB" w:eastAsia="en-GB"/>
+                <w:lang w:val="da-DK" w:eastAsia="da-DK"/>
               </w:rPr>
               <w:drawing>
                 <wp:inline distT="0" distB="0" distL="0" distR="0" wp14:anchorId="0D8BFF4D" wp14:editId="4ECDD6DB">
@@ -3663,10 +4130,10 @@
     <w:p/>
     <w:p>
       <w:pPr>
-        <w:pStyle w:val="Heading3"/>
+        <w:pStyle w:val="Overskrift3"/>
       </w:pPr>
       <w:bookmarkStart w:id="21" w:name="_Toc469303076"/>
-      <w:bookmarkStart w:id="22" w:name="_Toc469850184"/>
+      <w:bookmarkStart w:id="22" w:name="_Toc469858630"/>
       <w:r>
         <w:lastRenderedPageBreak/>
         <w:t>Checkout View</w:t>
@@ -3679,12 +4146,20 @@
     </w:p>
     <w:p>
       <w:r>
-        <w:t>In the checkout view, the user enters the shipping details. When the ‘Complete’ button is clicked a receipt page is displayed. The checkout view should probably also have a ‘Continue Shopping’ button.</w:t>
+        <w:t xml:space="preserve">In the checkout view, the user enters the shipping details. When the ‘Complete’ button is </w:t>
+      </w:r>
+      <w:proofErr w:type="gramStart"/>
+      <w:r>
+        <w:t>clicked</w:t>
+      </w:r>
+      <w:proofErr w:type="gramEnd"/>
+      <w:r>
+        <w:t xml:space="preserve"> a receipt page is displayed. The checkout view should probably also have a ‘Continue Shopping’ button.</w:t>
       </w:r>
     </w:p>
     <w:tbl>
       <w:tblPr>
-        <w:tblStyle w:val="TableGrid"/>
+        <w:tblStyle w:val="Tabel-Gitter"/>
         <w:tblW w:w="0" w:type="auto"/>
         <w:tblLook w:val="04A0" w:firstRow="1" w:lastRow="0" w:firstColumn="1" w:lastColumn="0" w:noHBand="0" w:noVBand="1"/>
       </w:tblPr>
@@ -3703,7 +4178,7 @@
             <w:r>
               <w:rPr>
                 <w:noProof/>
-                <w:lang w:val="en-GB" w:eastAsia="en-GB"/>
+                <w:lang w:val="da-DK" w:eastAsia="da-DK"/>
               </w:rPr>
               <w:drawing>
                 <wp:inline distT="0" distB="0" distL="0" distR="0" wp14:anchorId="49B87E01" wp14:editId="45C6BC29">
@@ -3754,9 +4229,9 @@
     <w:p/>
     <w:p>
       <w:pPr>
-        <w:pStyle w:val="Heading3"/>
-      </w:pPr>
-      <w:bookmarkStart w:id="23" w:name="_Toc469850185"/>
+        <w:pStyle w:val="Overskrift3"/>
+      </w:pPr>
+      <w:bookmarkStart w:id="23" w:name="_Toc469858631"/>
       <w:r>
         <w:t>Product details view</w:t>
       </w:r>
@@ -3767,15 +4242,39 @@
     </w:p>
     <w:p>
       <w:r>
-        <w:t>This view is used to display detailed product information including a list of games that matches the current product (sleeve).</w:t>
-      </w:r>
-      <w:r>
-        <w:t xml:space="preserve"> In the view there are two buttons, ‘Add to Cart’ and ‘Back’. A click on either takes the user back to the list view. Of course, when clicking the ‘Add to Cart’, the product is first added to the cart before returning to the list view.</w:t>
+        <w:t xml:space="preserve">This view </w:t>
+      </w:r>
+      <w:proofErr w:type="gramStart"/>
+      <w:r>
+        <w:t>is used</w:t>
+      </w:r>
+      <w:proofErr w:type="gramEnd"/>
+      <w:r>
+        <w:t xml:space="preserve"> to display detailed product information including a list of games that matches the current product (sleeve).</w:t>
+      </w:r>
+      <w:r>
+        <w:t xml:space="preserve"> In the </w:t>
+      </w:r>
+      <w:proofErr w:type="gramStart"/>
+      <w:r>
+        <w:t>view</w:t>
+      </w:r>
+      <w:proofErr w:type="gramEnd"/>
+      <w:r>
+        <w:t xml:space="preserve"> there are two buttons, ‘Add to Cart’ and ‘Back’. A click on either takes the user back to the list view. Of course, when clicking the ‘Add to Cart’, the product </w:t>
+      </w:r>
+      <w:proofErr w:type="gramStart"/>
+      <w:r>
+        <w:t>is first added</w:t>
+      </w:r>
+      <w:proofErr w:type="gramEnd"/>
+      <w:r>
+        <w:t xml:space="preserve"> to the cart before returning to the list view.</w:t>
       </w:r>
     </w:p>
     <w:tbl>
       <w:tblPr>
-        <w:tblStyle w:val="TableGrid"/>
+        <w:tblStyle w:val="Tabel-Gitter"/>
         <w:tblW w:w="6694" w:type="dxa"/>
         <w:tblLook w:val="04A0" w:firstRow="1" w:lastRow="0" w:firstColumn="1" w:lastColumn="0" w:noHBand="0" w:noVBand="1"/>
       </w:tblPr>
@@ -3794,7 +4293,7 @@
             <w:r>
               <w:rPr>
                 <w:noProof/>
-                <w:lang w:val="en-GB" w:eastAsia="en-GB"/>
+                <w:lang w:val="da-DK" w:eastAsia="da-DK"/>
               </w:rPr>
               <w:drawing>
                 <wp:inline distT="0" distB="0" distL="0" distR="0" wp14:anchorId="742D5BE4" wp14:editId="0B2B225B">
@@ -3844,9 +4343,9 @@
     </w:tbl>
     <w:p>
       <w:pPr>
-        <w:pStyle w:val="Heading3"/>
-      </w:pPr>
-      <w:bookmarkStart w:id="24" w:name="_Toc469850186"/>
+        <w:pStyle w:val="Overskrift3"/>
+      </w:pPr>
+      <w:bookmarkStart w:id="24" w:name="_Toc469858632"/>
       <w:r>
         <w:lastRenderedPageBreak/>
         <w:t>Product list view</w:t>
@@ -3863,7 +4362,7 @@
     </w:p>
     <w:tbl>
       <w:tblPr>
-        <w:tblStyle w:val="TableGrid"/>
+        <w:tblStyle w:val="Tabel-Gitter"/>
         <w:tblW w:w="6941" w:type="dxa"/>
         <w:tblLook w:val="04A0" w:firstRow="1" w:lastRow="0" w:firstColumn="1" w:lastColumn="0" w:noHBand="0" w:noVBand="1"/>
       </w:tblPr>
@@ -3882,7 +4381,7 @@
             <w:r>
               <w:rPr>
                 <w:noProof/>
-                <w:lang w:val="en-GB" w:eastAsia="en-GB"/>
+                <w:lang w:val="da-DK" w:eastAsia="da-DK"/>
               </w:rPr>
               <w:drawing>
                 <wp:inline distT="0" distB="0" distL="0" distR="0" wp14:anchorId="10D1BF86" wp14:editId="59AD2F93">
@@ -3933,9 +4432,9 @@
     <w:p/>
     <w:p>
       <w:pPr>
-        <w:pStyle w:val="Heading3"/>
-      </w:pPr>
-      <w:bookmarkStart w:id="25" w:name="_Toc469850187"/>
+        <w:pStyle w:val="Overskrift3"/>
+      </w:pPr>
+      <w:bookmarkStart w:id="25" w:name="_Toc469858633"/>
       <w:r>
         <w:t>Create product view</w:t>
       </w:r>
@@ -3946,12 +4445,20 @@
     </w:p>
     <w:p>
       <w:r>
-        <w:t>As the view title implies, this view is used to create new products within the current product category.</w:t>
+        <w:t xml:space="preserve">As the view title implies, this view </w:t>
+      </w:r>
+      <w:proofErr w:type="gramStart"/>
+      <w:r>
+        <w:t>is used</w:t>
+      </w:r>
+      <w:proofErr w:type="gramEnd"/>
+      <w:r>
+        <w:t xml:space="preserve"> to create new products within the current product category.</w:t>
       </w:r>
     </w:p>
     <w:tbl>
       <w:tblPr>
-        <w:tblStyle w:val="TableGrid"/>
+        <w:tblStyle w:val="Tabel-Gitter"/>
         <w:tblW w:w="0" w:type="auto"/>
         <w:tblLook w:val="04A0" w:firstRow="1" w:lastRow="0" w:firstColumn="1" w:lastColumn="0" w:noHBand="0" w:noVBand="1"/>
       </w:tblPr>
@@ -3970,7 +4477,7 @@
             <w:r>
               <w:rPr>
                 <w:noProof/>
-                <w:lang w:val="en-GB" w:eastAsia="en-GB"/>
+                <w:lang w:val="da-DK" w:eastAsia="da-DK"/>
               </w:rPr>
               <w:drawing>
                 <wp:inline distT="0" distB="0" distL="0" distR="0" wp14:anchorId="64070792" wp14:editId="7CBA5ED3">
@@ -4022,9 +4529,9 @@
     <w:p/>
     <w:p>
       <w:pPr>
-        <w:pStyle w:val="Heading3"/>
-      </w:pPr>
-      <w:bookmarkStart w:id="26" w:name="_Toc469850188"/>
+        <w:pStyle w:val="Overskrift3"/>
+      </w:pPr>
+      <w:bookmarkStart w:id="26" w:name="_Toc469858634"/>
       <w:r>
         <w:lastRenderedPageBreak/>
         <w:t>Grid</w:t>
@@ -4038,7 +4545,7 @@
     </w:p>
     <w:tbl>
       <w:tblPr>
-        <w:tblStyle w:val="TableGrid"/>
+        <w:tblStyle w:val="Tabel-Gitter"/>
         <w:tblW w:w="0" w:type="auto"/>
         <w:tblLook w:val="04A0" w:firstRow="1" w:lastRow="0" w:firstColumn="1" w:lastColumn="0" w:noHBand="0" w:noVBand="1"/>
       </w:tblPr>
@@ -4109,14 +4616,22 @@
     </w:tbl>
     <w:p>
       <w:r>
-        <w:t>In the html code we use the Bootstrap CSS classes col-md-X to define the grid.</w:t>
-      </w:r>
-    </w:p>
-    <w:p>
-      <w:pPr>
-        <w:pStyle w:val="Heading2"/>
-      </w:pPr>
-      <w:bookmarkStart w:id="27" w:name="_Toc469850189"/>
+        <w:t xml:space="preserve">In the html </w:t>
+      </w:r>
+      <w:proofErr w:type="gramStart"/>
+      <w:r>
+        <w:t>code</w:t>
+      </w:r>
+      <w:proofErr w:type="gramEnd"/>
+      <w:r>
+        <w:t xml:space="preserve"> we use the Bootstrap CSS classes col-md-X to define the grid.</w:t>
+      </w:r>
+    </w:p>
+    <w:p>
+      <w:pPr>
+        <w:pStyle w:val="Overskrift2"/>
+      </w:pPr>
+      <w:bookmarkStart w:id="27" w:name="_Toc469858635"/>
       <w:r>
         <w:t>Uml Diagrams</w:t>
       </w:r>
@@ -4129,9 +4644,9 @@
     </w:p>
     <w:p>
       <w:pPr>
-        <w:pStyle w:val="Heading3"/>
-      </w:pPr>
-      <w:bookmarkStart w:id="28" w:name="_Toc469850190"/>
+        <w:pStyle w:val="Overskrift3"/>
+      </w:pPr>
+      <w:bookmarkStart w:id="28" w:name="_Toc469858636"/>
       <w:r>
         <w:t>Domain Model</w:t>
       </w:r>
@@ -4144,7 +4659,7 @@
     </w:p>
     <w:tbl>
       <w:tblPr>
-        <w:tblStyle w:val="TableGrid"/>
+        <w:tblStyle w:val="Tabel-Gitter"/>
         <w:tblW w:w="9005" w:type="dxa"/>
         <w:tblLook w:val="04A0" w:firstRow="1" w:lastRow="0" w:firstColumn="1" w:lastColumn="0" w:noHBand="0" w:noVBand="1"/>
       </w:tblPr>
@@ -4163,7 +4678,7 @@
             <w:r>
               <w:rPr>
                 <w:noProof/>
-                <w:lang w:val="en-GB" w:eastAsia="en-GB"/>
+                <w:lang w:val="da-DK" w:eastAsia="da-DK"/>
               </w:rPr>
               <w:drawing>
                 <wp:anchor distT="0" distB="0" distL="114300" distR="114300" simplePos="0" relativeHeight="251659264" behindDoc="0" locked="0" layoutInCell="1" allowOverlap="1">
@@ -4228,9 +4743,9 @@
     <w:p/>
     <w:p>
       <w:pPr>
-        <w:pStyle w:val="Heading3"/>
-      </w:pPr>
-      <w:bookmarkStart w:id="29" w:name="_Toc469850191"/>
+        <w:pStyle w:val="Overskrift3"/>
+      </w:pPr>
+      <w:bookmarkStart w:id="29" w:name="_Toc469858637"/>
       <w:r>
         <w:t>Mapping between controllers and views</w:t>
       </w:r>
@@ -4243,7 +4758,7 @@
     </w:p>
     <w:tbl>
       <w:tblPr>
-        <w:tblStyle w:val="TableGrid"/>
+        <w:tblStyle w:val="Tabel-Gitter"/>
         <w:tblW w:w="0" w:type="auto"/>
         <w:tblLook w:val="04A0" w:firstRow="1" w:lastRow="0" w:firstColumn="1" w:lastColumn="0" w:noHBand="0" w:noVBand="1"/>
       </w:tblPr>
@@ -4263,9 +4778,9 @@
     <w:p/>
     <w:p>
       <w:pPr>
-        <w:pStyle w:val="Heading2"/>
-      </w:pPr>
-      <w:bookmarkStart w:id="30" w:name="_Toc469850192"/>
+        <w:pStyle w:val="Overskrift2"/>
+      </w:pPr>
+      <w:bookmarkStart w:id="30" w:name="_Toc469858638"/>
       <w:r>
         <w:t>Layout and Views</w:t>
       </w:r>
@@ -4275,104 +4790,419 @@
     <w:p/>
     <w:p>
       <w:pPr>
-        <w:pStyle w:val="Heading2"/>
-      </w:pPr>
-      <w:bookmarkStart w:id="31" w:name="_Toc469850193"/>
+        <w:pStyle w:val="Overskrift2"/>
+      </w:pPr>
+      <w:bookmarkStart w:id="31" w:name="_Toc469858639"/>
       <w:r>
         <w:t>Model validation</w:t>
       </w:r>
       <w:bookmarkEnd w:id="31"/>
     </w:p>
-    <w:p/>
-    <w:p>
-      <w:pPr>
-        <w:pStyle w:val="Heading2"/>
-      </w:pPr>
-      <w:bookmarkStart w:id="32" w:name="_Toc469850194"/>
-      <w:r>
-        <w:t>Entity Framework</w:t>
-      </w:r>
-      <w:bookmarkEnd w:id="32"/>
-    </w:p>
-    <w:p>
-      <w:r>
-        <w:t>In the implementation of the database for our website, we have used the Entity Framework</w:t>
-      </w:r>
-      <w:r>
-        <w:t xml:space="preserve"> (EF)</w:t>
-      </w:r>
-      <w:r>
-        <w:t xml:space="preserve"> package</w:t>
-      </w:r>
-      <w:r>
-        <w:t xml:space="preserve"> to </w:t>
-      </w:r>
-      <w:r>
-        <w:t>connect the model classes we have created to the tables in the database. EF</w:t>
-      </w:r>
-      <w:r>
-        <w:t xml:space="preserve"> is an O</w:t>
-      </w:r>
-      <w:r>
-        <w:t>RM framework provided by Microsoft to automate database related activities for applications. It enables us as developers to focus on creating the models and annotate the properties and classes, and then EF will translate those models and annotations into tables and relations in the database.</w:t>
-      </w:r>
-      <w:r>
-        <w:t xml:space="preserve"> </w:t>
-      </w:r>
-    </w:p>
-    <w:p>
-      <w:r>
-        <w:t xml:space="preserve">By using EF, we have been able to use the code first approach to developing the website and then let EF handle the work of creating the database and the tables needed for our application to work. </w:t>
-      </w:r>
-      <w:r>
-        <w:rPr>
-          <w:highlight w:val="yellow"/>
-        </w:rPr>
-        <w:t>One of the</w:t>
-      </w:r>
-      <w:r>
-        <w:rPr>
-          <w:highlight w:val="yellow"/>
-        </w:rPr>
-        <w:t xml:space="preserve"> &lt;More info coming&gt;</w:t>
-      </w:r>
-    </w:p>
-    <w:p/>
-    <w:p>
-      <w:pPr>
-        <w:pStyle w:val="Heading3"/>
-      </w:pPr>
-      <w:bookmarkStart w:id="33" w:name="_Toc469850195"/>
-      <w:r>
-        <w:t>Database migration</w:t>
-      </w:r>
-      <w:bookmarkEnd w:id="33"/>
-    </w:p>
-    <w:p>
-      <w:r>
-        <w:t xml:space="preserve">To handle changes in the database during the development of the new website we have enabled and used code first migrations. The benefit of using migrations in our project is that we can make sure that any changes to the models is reflected in the database that is being used – and which is included in our delivered Visual Studio project. Another benefit is that </w:t>
-      </w:r>
-      <w:r>
-        <w:t xml:space="preserve">we are able to seed </w:t>
-      </w:r>
-      <w:r>
-        <w:t xml:space="preserve">the database with test/demo data, which we have used throughout the </w:t>
-      </w:r>
-      <w:r>
-        <w:t>development process.</w:t>
-      </w:r>
-    </w:p>
-    <w:p>
-      <w:r>
-        <w:t>To enable migrations in an MVC project, you need to run a couple of commands in the NuGet Package Manager Console</w:t>
-      </w:r>
-      <w:r>
-        <w:t xml:space="preserve"> and then make small modifications to the migration configuration, to make sure you are seeding the demo data. The commands you need to enable migrations are:</w:t>
+    <w:p>
+      <w:r>
+        <w:t>During the work of modelling our domain to model classes, we have used data annotation to help with model validation. Some classes have more annotations that other, but almost all of our models have some annotations.</w:t>
+      </w:r>
+    </w:p>
+    <w:p>
+      <w:r>
+        <w:t xml:space="preserve">The annotations that we have used has primarily been in the model classes, which </w:t>
+      </w:r>
+      <w:proofErr w:type="gramStart"/>
+      <w:r>
+        <w:t>are used</w:t>
+      </w:r>
+      <w:proofErr w:type="gramEnd"/>
+      <w:r>
+        <w:t xml:space="preserve"> in the Administration part of the website. Here the annotations has been a tool for validating the model during creation and editing of data. </w:t>
+      </w:r>
+      <w:r>
+        <w:t xml:space="preserve">An example of how we have used these annotations for model validation </w:t>
+      </w:r>
+      <w:proofErr w:type="gramStart"/>
+      <w:r>
+        <w:t>can be seen</w:t>
+      </w:r>
+      <w:proofErr w:type="gramEnd"/>
+      <w:r>
+        <w:t xml:space="preserve"> in the code snippet below. </w:t>
       </w:r>
     </w:p>
     <w:tbl>
       <w:tblPr>
-        <w:tblStyle w:val="TableGrid"/>
+        <w:tblStyle w:val="Tabel-Gitter"/>
+        <w:tblW w:w="0" w:type="auto"/>
+        <w:tblLook w:val="04A0" w:firstRow="1" w:lastRow="0" w:firstColumn="1" w:lastColumn="0" w:noHBand="0" w:noVBand="1"/>
+      </w:tblPr>
+      <w:tblGrid>
+        <w:gridCol w:w="8302"/>
+      </w:tblGrid>
+      <w:tr>
+        <w:tc>
+          <w:tcPr>
+            <w:tcW w:w="8302" w:type="dxa"/>
+          </w:tcPr>
+          <w:p>
+            <w:r>
+              <w:rPr>
+                <w:noProof/>
+                <w:lang w:val="da-DK" w:eastAsia="da-DK"/>
+              </w:rPr>
+              <w:drawing>
+                <wp:anchor distT="0" distB="0" distL="114300" distR="114300" simplePos="0" relativeHeight="251660288" behindDoc="0" locked="0" layoutInCell="1" allowOverlap="1">
+                  <wp:simplePos x="0" y="0"/>
+                  <wp:positionH relativeFrom="column">
+                    <wp:posOffset>-65405</wp:posOffset>
+                  </wp:positionH>
+                  <wp:positionV relativeFrom="paragraph">
+                    <wp:posOffset>137795</wp:posOffset>
+                  </wp:positionV>
+                  <wp:extent cx="5278120" cy="5049520"/>
+                  <wp:effectExtent l="0" t="0" r="0" b="0"/>
+                  <wp:wrapTopAndBottom/>
+                  <wp:docPr id="1" name="Billede 1"/>
+                  <wp:cNvGraphicFramePr>
+                    <a:graphicFrameLocks xmlns:a="http://schemas.openxmlformats.org/drawingml/2006/main" noChangeAspect="1"/>
+                  </wp:cNvGraphicFramePr>
+                  <a:graphic xmlns:a="http://schemas.openxmlformats.org/drawingml/2006/main">
+                    <a:graphicData uri="http://schemas.openxmlformats.org/drawingml/2006/picture">
+                      <pic:pic xmlns:pic="http://schemas.openxmlformats.org/drawingml/2006/picture">
+                        <pic:nvPicPr>
+                          <pic:cNvPr id="1" name="Annotations_-_code.png"/>
+                          <pic:cNvPicPr/>
+                        </pic:nvPicPr>
+                        <pic:blipFill>
+                          <a:blip r:embed="rId18">
+                            <a:extLst>
+                              <a:ext uri="{28A0092B-C50C-407E-A947-70E740481C1C}">
+                                <a14:useLocalDpi xmlns:a14="http://schemas.microsoft.com/office/drawing/2010/main" val="0"/>
+                              </a:ext>
+                            </a:extLst>
+                          </a:blip>
+                          <a:stretch>
+                            <a:fillRect/>
+                          </a:stretch>
+                        </pic:blipFill>
+                        <pic:spPr>
+                          <a:xfrm>
+                            <a:off x="0" y="0"/>
+                            <a:ext cx="5278120" cy="5049520"/>
+                          </a:xfrm>
+                          <a:prstGeom prst="rect">
+                            <a:avLst/>
+                          </a:prstGeom>
+                        </pic:spPr>
+                      </pic:pic>
+                    </a:graphicData>
+                  </a:graphic>
+                </wp:anchor>
+              </w:drawing>
+            </w:r>
+          </w:p>
+        </w:tc>
+      </w:tr>
+    </w:tbl>
+    <w:p>
+      <w:r>
+        <w:t xml:space="preserve">Here we have a section of the Product model where we have specified that the property </w:t>
+      </w:r>
+      <w:proofErr w:type="spellStart"/>
+      <w:r>
+        <w:t>ProductName</w:t>
+      </w:r>
+      <w:proofErr w:type="spellEnd"/>
+      <w:r>
+        <w:t xml:space="preserve"> and </w:t>
+      </w:r>
+      <w:proofErr w:type="spellStart"/>
+      <w:r>
+        <w:t>ProductCode</w:t>
+      </w:r>
+      <w:proofErr w:type="spellEnd"/>
+      <w:r>
+        <w:t xml:space="preserve"> are both required fields, which will make ASP.NET MVC automatically make the model invalid in any create or update request if any of these two fields are left empty (as can be seen from the screen dump below).</w:t>
+      </w:r>
+      <w:r>
+        <w:br/>
+        <w:t xml:space="preserve">Another annotation we have used is the </w:t>
+      </w:r>
+      <w:proofErr w:type="spellStart"/>
+      <w:r>
+        <w:t>DataType</w:t>
+      </w:r>
+      <w:proofErr w:type="spellEnd"/>
+      <w:r>
+        <w:t xml:space="preserve"> for the property Price, to let Entity </w:t>
+      </w:r>
+      <w:r>
+        <w:lastRenderedPageBreak/>
+        <w:t>Framework know specifically that this property will contain currency information and not just a decimal number.</w:t>
+      </w:r>
+    </w:p>
+    <w:tbl>
+      <w:tblPr>
+        <w:tblStyle w:val="Tabel-Gitter"/>
+        <w:tblW w:w="0" w:type="auto"/>
+        <w:tblLook w:val="04A0" w:firstRow="1" w:lastRow="0" w:firstColumn="1" w:lastColumn="0" w:noHBand="0" w:noVBand="1"/>
+      </w:tblPr>
+      <w:tblGrid>
+        <w:gridCol w:w="8302"/>
+      </w:tblGrid>
+      <w:tr>
+        <w:tc>
+          <w:tcPr>
+            <w:tcW w:w="8302" w:type="dxa"/>
+          </w:tcPr>
+          <w:p>
+            <w:r>
+              <w:rPr>
+                <w:noProof/>
+                <w:lang w:val="da-DK" w:eastAsia="da-DK"/>
+              </w:rPr>
+              <w:drawing>
+                <wp:anchor distT="0" distB="0" distL="114300" distR="114300" simplePos="0" relativeHeight="251662336" behindDoc="0" locked="0" layoutInCell="1" allowOverlap="1" wp14:anchorId="4BA83BF9" wp14:editId="373601AB">
+                  <wp:simplePos x="0" y="0"/>
+                  <wp:positionH relativeFrom="column">
+                    <wp:posOffset>-3175</wp:posOffset>
+                  </wp:positionH>
+                  <wp:positionV relativeFrom="paragraph">
+                    <wp:posOffset>114935</wp:posOffset>
+                  </wp:positionV>
+                  <wp:extent cx="5122881" cy="1571625"/>
+                  <wp:effectExtent l="0" t="0" r="1905" b="0"/>
+                  <wp:wrapTopAndBottom/>
+                  <wp:docPr id="9" name="Billede 9"/>
+                  <wp:cNvGraphicFramePr>
+                    <a:graphicFrameLocks xmlns:a="http://schemas.openxmlformats.org/drawingml/2006/main" noChangeAspect="1"/>
+                  </wp:cNvGraphicFramePr>
+                  <a:graphic xmlns:a="http://schemas.openxmlformats.org/drawingml/2006/main">
+                    <a:graphicData uri="http://schemas.openxmlformats.org/drawingml/2006/picture">
+                      <pic:pic xmlns:pic="http://schemas.openxmlformats.org/drawingml/2006/picture">
+                        <pic:nvPicPr>
+                          <pic:cNvPr id="1" name=""/>
+                          <pic:cNvPicPr/>
+                        </pic:nvPicPr>
+                        <pic:blipFill>
+                          <a:blip r:embed="rId19"/>
+                          <a:stretch>
+                            <a:fillRect/>
+                          </a:stretch>
+                        </pic:blipFill>
+                        <pic:spPr>
+                          <a:xfrm>
+                            <a:off x="0" y="0"/>
+                            <a:ext cx="5122881" cy="1571625"/>
+                          </a:xfrm>
+                          <a:prstGeom prst="rect">
+                            <a:avLst/>
+                          </a:prstGeom>
+                        </pic:spPr>
+                      </pic:pic>
+                    </a:graphicData>
+                  </a:graphic>
+                  <wp14:sizeRelH relativeFrom="margin">
+                    <wp14:pctWidth>0</wp14:pctWidth>
+                  </wp14:sizeRelH>
+                  <wp14:sizeRelV relativeFrom="margin">
+                    <wp14:pctHeight>0</wp14:pctHeight>
+                  </wp14:sizeRelV>
+                </wp:anchor>
+              </w:drawing>
+            </w:r>
+          </w:p>
+        </w:tc>
+      </w:tr>
+    </w:tbl>
+    <w:p>
+      <w:r>
+        <w:t xml:space="preserve">One annotation that we have used in a lot of model is the </w:t>
+      </w:r>
+      <w:proofErr w:type="gramStart"/>
+      <w:r>
+        <w:t>Display(</w:t>
+      </w:r>
+      <w:proofErr w:type="gramEnd"/>
+      <w:r>
+        <w:t xml:space="preserve">Name = “”) annotation. This gives us the possibility to specify what label </w:t>
+      </w:r>
+      <w:proofErr w:type="gramStart"/>
+      <w:r>
+        <w:t>should be shown</w:t>
+      </w:r>
+      <w:proofErr w:type="gramEnd"/>
+      <w:r>
+        <w:t xml:space="preserve"> on the View. If we did not use that annotation the label would be the property name exactly as it is in the model and this would not always be a user-friendly label to show. </w:t>
+      </w:r>
+    </w:p>
+    <w:p>
+      <w:r>
+        <w:t>Another annotation we have used in almost all of our models is the Key annotation. This denotes that the property should be the primary key for that model when Entity Framework creates the table. This is not strictly necessary since the convention above configuration will figure this out by itself as long as we name our properties as “ID” or “</w:t>
+      </w:r>
+      <w:proofErr w:type="spellStart"/>
+      <w:r>
+        <w:t>modelnameID</w:t>
+      </w:r>
+      <w:proofErr w:type="spellEnd"/>
+      <w:r>
+        <w:t>”. We have decided to add the annotation anyway for clarity.</w:t>
+      </w:r>
+    </w:p>
+    <w:p/>
+    <w:p>
+      <w:pPr>
+        <w:pStyle w:val="Overskrift2"/>
+      </w:pPr>
+      <w:bookmarkStart w:id="32" w:name="_Toc469858640"/>
+      <w:r>
+        <w:t>Entity Framework</w:t>
+      </w:r>
+      <w:bookmarkEnd w:id="32"/>
+    </w:p>
+    <w:p>
+      <w:r>
+        <w:t>In the implementation of the database for our website, we have used the Entity Framework package</w:t>
+      </w:r>
+      <w:r>
+        <w:t xml:space="preserve"> to </w:t>
+      </w:r>
+      <w:r>
+        <w:t>connect the model classes we have created t</w:t>
+      </w:r>
+      <w:r>
+        <w:t>o the tables in the database. Entity Framework</w:t>
+      </w:r>
+      <w:r>
+        <w:t xml:space="preserve"> is an O</w:t>
+      </w:r>
+      <w:r>
+        <w:t>RM framework provided by Microsoft to automate database related activities for applications. It enables us as developers to focus on creating the models and annotate the pro</w:t>
+      </w:r>
+      <w:r>
+        <w:t>perties and classes, and then Entity Framework</w:t>
+      </w:r>
+      <w:r>
+        <w:t xml:space="preserve"> will translate those models and annotations into tables and relations in the database.</w:t>
+      </w:r>
+      <w:r>
+        <w:t xml:space="preserve"> </w:t>
+      </w:r>
+    </w:p>
+    <w:p>
+      <w:r>
+        <w:t>Entity Framework has different ways you can use it to handle the database creation and access. W</w:t>
+      </w:r>
+      <w:r>
+        <w:t xml:space="preserve">e have </w:t>
+      </w:r>
+      <w:r>
+        <w:t>used the code first approach when</w:t>
+      </w:r>
+      <w:r>
+        <w:t xml:space="preserve"> developing the </w:t>
+      </w:r>
+      <w:r>
+        <w:t xml:space="preserve">website, which means we have created the model classes, and </w:t>
+      </w:r>
+      <w:r>
+        <w:t>then let E</w:t>
+      </w:r>
+      <w:r>
+        <w:t>ntity Framework</w:t>
+      </w:r>
+      <w:r>
+        <w:t xml:space="preserve"> handle the work of creating the database and the tables needed for our application to work</w:t>
+      </w:r>
+      <w:r>
+        <w:t xml:space="preserve"> based on these classes</w:t>
+      </w:r>
+      <w:r>
+        <w:t xml:space="preserve">. </w:t>
+      </w:r>
+      <w:r>
+        <w:t>One of the</w:t>
+      </w:r>
+      <w:r>
+        <w:t xml:space="preserve"> </w:t>
+      </w:r>
+      <w:r>
+        <w:t xml:space="preserve">benefits of this approach is that Entity Framework is using any annotations we might have put on model classes and their properties to help generate the tables in the database the correct way. </w:t>
+      </w:r>
+      <w:r>
+        <w:t>Entity Framework will also handle any relationships between tables and the usage of foreign keys</w:t>
+      </w:r>
+      <w:r>
+        <w:t>.</w:t>
+      </w:r>
+    </w:p>
+    <w:p>
+      <w:r>
+        <w:t xml:space="preserve">As with many other things in ASP.NET MVC, Entity Framework also works on a premise of conventions above configuration. One of the places where this is noticeable is when specifying a primary key for a model class. </w:t>
+      </w:r>
+      <w:r>
+        <w:t>Entity Framework will automatically specify a</w:t>
+      </w:r>
+      <w:r>
+        <w:t>ny property named “ID” or “</w:t>
+      </w:r>
+      <w:proofErr w:type="spellStart"/>
+      <w:r>
+        <w:t>modelnameID</w:t>
+      </w:r>
+      <w:proofErr w:type="spellEnd"/>
+      <w:r>
+        <w:t>” as the primary key of the corresponding table.</w:t>
+      </w:r>
+      <w:r>
+        <w:t xml:space="preserve"> We </w:t>
+      </w:r>
+      <w:r>
+        <w:lastRenderedPageBreak/>
+        <w:t>have taken advantage of this convention above configuration in a number of ways throughout our usage of Entity Framework.</w:t>
+      </w:r>
+    </w:p>
+    <w:p/>
+    <w:p>
+      <w:pPr>
+        <w:pStyle w:val="Overskrift3"/>
+      </w:pPr>
+      <w:bookmarkStart w:id="33" w:name="_Toc469858641"/>
+      <w:r>
+        <w:t>Database migration</w:t>
+      </w:r>
+      <w:bookmarkEnd w:id="33"/>
+    </w:p>
+    <w:p>
+      <w:r>
+        <w:t xml:space="preserve">To handle changes in the database during the development of the new website we have enabled and used code first migrations. The benefit of using migrations in our project is that we can make sure that any changes to the models is reflected in the database that is being used – and which is included in our delivered Visual Studio project. Another benefit is that </w:t>
+      </w:r>
+      <w:r>
+        <w:t xml:space="preserve">we are able to seed </w:t>
+      </w:r>
+      <w:r>
+        <w:t xml:space="preserve">the database with test/demo data, which we have used throughout the </w:t>
+      </w:r>
+      <w:r>
+        <w:t>development process.</w:t>
+      </w:r>
+    </w:p>
+    <w:p>
+      <w:r>
+        <w:t xml:space="preserve">To enable migrations in an MVC project, you need to run a couple of commands in the </w:t>
+      </w:r>
+      <w:proofErr w:type="spellStart"/>
+      <w:r>
+        <w:t>NuGet</w:t>
+      </w:r>
+      <w:proofErr w:type="spellEnd"/>
+      <w:r>
+        <w:t xml:space="preserve"> Package Manager Console</w:t>
+      </w:r>
+      <w:r>
+        <w:t xml:space="preserve"> and then make small modifications to the migration configuration, to make sure you are seeding the demo data. The commands you need to enable migrations are:</w:t>
+      </w:r>
+    </w:p>
+    <w:tbl>
+      <w:tblPr>
+        <w:tblStyle w:val="Tabel-Gitter"/>
         <w:tblW w:w="0" w:type="auto"/>
         <w:tblLook w:val="04A0" w:firstRow="1" w:lastRow="0" w:firstColumn="1" w:lastColumn="0" w:noHBand="0" w:noVBand="1"/>
       </w:tblPr>
@@ -4453,8 +5283,13 @@
           </w:tcPr>
           <w:p>
             <w:r>
-              <w:t>add-migration InitialCreate</w:t>
-            </w:r>
+              <w:t xml:space="preserve">add-migration </w:t>
+            </w:r>
+            <w:proofErr w:type="spellStart"/>
+            <w:r>
+              <w:t>InitialCreate</w:t>
+            </w:r>
+            <w:proofErr w:type="spellEnd"/>
           </w:p>
         </w:tc>
         <w:tc>
@@ -4463,7 +5298,23 @@
           </w:tcPr>
           <w:p>
             <w:r>
-              <w:t>Will create a migration file, which the next command will use. The “InitialCreate” is for naming the migration so different migrations can be told apart.</w:t>
+              <w:t>Will create a migration file, which the next command will use. The “</w:t>
+            </w:r>
+            <w:proofErr w:type="spellStart"/>
+            <w:r>
+              <w:t>InitialCreate</w:t>
+            </w:r>
+            <w:proofErr w:type="spellEnd"/>
+            <w:r>
+              <w:t xml:space="preserve">” is for naming the migration so different migrations </w:t>
+            </w:r>
+            <w:proofErr w:type="gramStart"/>
+            <w:r>
+              <w:t>can be told</w:t>
+            </w:r>
+            <w:proofErr w:type="gramEnd"/>
+            <w:r>
+              <w:t xml:space="preserve"> apart.</w:t>
             </w:r>
           </w:p>
           <w:p>
@@ -4490,11 +5341,15 @@
           </w:tcPr>
           <w:p>
             <w:r>
-              <w:t xml:space="preserve">This command will check the database to see what migrations has already been implemented, and then make sure to </w:t>
-            </w:r>
-            <w:r>
-              <w:lastRenderedPageBreak/>
-              <w:t>update the database to the latest migration.</w:t>
+              <w:t xml:space="preserve">This command will check the database to see what migrations </w:t>
+            </w:r>
+            <w:proofErr w:type="gramStart"/>
+            <w:r>
+              <w:t>has already been implemented</w:t>
+            </w:r>
+            <w:proofErr w:type="gramEnd"/>
+            <w:r>
+              <w:t>, and then make sure to update the database to the latest migration.</w:t>
             </w:r>
           </w:p>
           <w:p>
@@ -4502,7 +5357,15 @@
               <w:t>This</w:t>
             </w:r>
             <w:r>
-              <w:t xml:space="preserve"> command will also run the Seed method which will make sure the </w:t>
+              <w:t xml:space="preserve"> command will also run the Seed </w:t>
+            </w:r>
+            <w:proofErr w:type="gramStart"/>
+            <w:r>
+              <w:t>method which</w:t>
+            </w:r>
+            <w:proofErr w:type="gramEnd"/>
+            <w:r>
+              <w:t xml:space="preserve"> will make sure the </w:t>
             </w:r>
             <w:r>
               <w:t>data in the database is up to date with the latest changes to tables and models.</w:t>
@@ -4514,9 +5377,9 @@
     <w:p/>
     <w:p>
       <w:pPr>
-        <w:pStyle w:val="Heading3"/>
-      </w:pPr>
-      <w:bookmarkStart w:id="34" w:name="_Toc469850196"/>
+        <w:pStyle w:val="Overskrift3"/>
+      </w:pPr>
+      <w:bookmarkStart w:id="34" w:name="_Toc469858642"/>
       <w:r>
         <w:t>Seeding database</w:t>
       </w:r>
@@ -4527,7 +5390,15 @@
     </w:p>
     <w:p>
       <w:r>
-        <w:t xml:space="preserve">As mentioned above by using Entity Framework and its migrations possibilities, we have been able to make sure that the database is seeded with initial data. </w:t>
+        <w:t xml:space="preserve">As mentioned above by using Entity Framework and its migrations possibilities, we have been able to make sure that the database </w:t>
+      </w:r>
+      <w:proofErr w:type="gramStart"/>
+      <w:r>
+        <w:t>is seeded</w:t>
+      </w:r>
+      <w:proofErr w:type="gramEnd"/>
+      <w:r>
+        <w:t xml:space="preserve"> with initial data. </w:t>
       </w:r>
       <w:r>
         <w:t>To</w:t>
@@ -4542,7 +5413,15 @@
         <w:t xml:space="preserve"> some data as part of migrations means that you can make sure that </w:t>
       </w:r>
       <w:r>
-        <w:t>data, which is needed for your application to work,</w:t>
+        <w:t xml:space="preserve">data, which </w:t>
+      </w:r>
+      <w:proofErr w:type="gramStart"/>
+      <w:r>
+        <w:t>is needed</w:t>
+      </w:r>
+      <w:proofErr w:type="gramEnd"/>
+      <w:r>
+        <w:t xml:space="preserve"> for your application to work,</w:t>
       </w:r>
       <w:r>
         <w:t xml:space="preserve"> will be inserted into the tables during the creation of the database.</w:t>
@@ -4550,6 +5429,7 @@
     </w:p>
     <w:p>
       <w:r>
+        <w:lastRenderedPageBreak/>
         <w:t xml:space="preserve">The data that we have chosen to include, as part of our solution is data that will reflect a website that is already up and running. Normally you will only seed the data that is necessary, but since our application should be able to show a running </w:t>
       </w:r>
       <w:r>
@@ -4573,9 +5453,9 @@
     <w:p/>
     <w:p>
       <w:pPr>
-        <w:pStyle w:val="Heading2"/>
-      </w:pPr>
-      <w:bookmarkStart w:id="35" w:name="_Toc469850197"/>
+        <w:pStyle w:val="Overskrift2"/>
+      </w:pPr>
+      <w:bookmarkStart w:id="35" w:name="_Toc469858643"/>
       <w:r>
         <w:t>REPOSITORIES</w:t>
       </w:r>
@@ -4600,9 +5480,9 @@
     <w:p/>
     <w:p>
       <w:pPr>
-        <w:pStyle w:val="Heading1"/>
-      </w:pPr>
-      <w:bookmarkStart w:id="36" w:name="_Toc469850198"/>
+        <w:pStyle w:val="Overskrift1"/>
+      </w:pPr>
+      <w:bookmarkStart w:id="36" w:name="_Toc469858644"/>
       <w:r>
         <w:t>CONCLUSION</w:t>
       </w:r>
@@ -4622,11 +5502,23 @@
         <w:t>Noget med at vi kunne se muligheden for at lave en Detail-visning af produkter også</w:t>
       </w:r>
     </w:p>
+    <w:p>
+      <w:r>
+        <w:rPr>
+          <w:highlight w:val="yellow"/>
+        </w:rPr>
+        <w:t>As mentioned, we have used these annotations throughout the solution and in our models. There are probably models that could benefit from some extra annotations, but from</w:t>
+      </w:r>
+      <w:r>
+        <w:t xml:space="preserve"> </w:t>
+      </w:r>
+    </w:p>
+    <w:p/>
     <w:sectPr>
-      <w:headerReference w:type="default" r:id="rId18"/>
-      <w:footerReference w:type="default" r:id="rId19"/>
-      <w:headerReference w:type="first" r:id="rId20"/>
-      <w:footerReference w:type="first" r:id="rId21"/>
+      <w:headerReference w:type="default" r:id="rId20"/>
+      <w:footerReference w:type="default" r:id="rId21"/>
+      <w:headerReference w:type="first" r:id="rId22"/>
+      <w:footerReference w:type="first" r:id="rId23"/>
       <w:pgSz w:w="11906" w:h="16838" w:code="9"/>
       <w:pgMar w:top="1729" w:right="1797" w:bottom="1440" w:left="1797" w:header="720" w:footer="720" w:gutter="0"/>
       <w:pgNumType w:start="1"/>
@@ -4638,7 +5530,7 @@
 </file>
 
 <file path=word/endnotes.xml><?xml version="1.0" encoding="utf-8"?>
-<w:endnotes xmlns:wpc="http://schemas.microsoft.com/office/word/2010/wordprocessingCanvas" xmlns:cx="http://schemas.microsoft.com/office/drawing/2014/chartex" xmlns:cx1="http://schemas.microsoft.com/office/drawing/2015/9/8/chartex" xmlns:cx2="http://schemas.microsoft.com/office/drawing/2015/10/21/chartex" xmlns:mc="http://schemas.openxmlformats.org/markup-compatibility/2006" xmlns:o="urn:schemas-microsoft-com:office:office" xmlns:r="http://schemas.openxmlformats.org/officeDocument/2006/relationships" xmlns:m="http://schemas.openxmlformats.org/officeDocument/2006/math" xmlns:v="urn:schemas-microsoft-com:vml" xmlns:wp14="http://schemas.microsoft.com/office/word/2010/wordprocessingDrawing" xmlns:wp="http://schemas.openxmlformats.org/drawingml/2006/wordprocessingDrawing" xmlns:w10="urn:schemas-microsoft-com:office:word" xmlns:w="http://schemas.openxmlformats.org/wordprocessingml/2006/main" xmlns:w14="http://schemas.microsoft.com/office/word/2010/wordml" xmlns:w15="http://schemas.microsoft.com/office/word/2012/wordml" xmlns:w16se="http://schemas.microsoft.com/office/word/2015/wordml/symex" xmlns:wpg="http://schemas.microsoft.com/office/word/2010/wordprocessingGroup" xmlns:wpi="http://schemas.microsoft.com/office/word/2010/wordprocessingInk" xmlns:wne="http://schemas.microsoft.com/office/word/2006/wordml" xmlns:wps="http://schemas.microsoft.com/office/word/2010/wordprocessingShape" mc:Ignorable="w14 w15 w16se wp14">
+<w:endnotes xmlns:wpc="http://schemas.microsoft.com/office/word/2010/wordprocessingCanvas" xmlns:mc="http://schemas.openxmlformats.org/markup-compatibility/2006" xmlns:o="urn:schemas-microsoft-com:office:office" xmlns:r="http://schemas.openxmlformats.org/officeDocument/2006/relationships" xmlns:m="http://schemas.openxmlformats.org/officeDocument/2006/math" xmlns:v="urn:schemas-microsoft-com:vml" xmlns:wp14="http://schemas.microsoft.com/office/word/2010/wordprocessingDrawing" xmlns:wp="http://schemas.openxmlformats.org/drawingml/2006/wordprocessingDrawing" xmlns:w10="urn:schemas-microsoft-com:office:word" xmlns:w="http://schemas.openxmlformats.org/wordprocessingml/2006/main" xmlns:w14="http://schemas.microsoft.com/office/word/2010/wordml" xmlns:w15="http://schemas.microsoft.com/office/word/2012/wordml" xmlns:wpg="http://schemas.microsoft.com/office/word/2010/wordprocessingGroup" xmlns:wpi="http://schemas.microsoft.com/office/word/2010/wordprocessingInk" xmlns:wne="http://schemas.microsoft.com/office/word/2006/wordml" xmlns:wps="http://schemas.microsoft.com/office/word/2010/wordprocessingShape" mc:Ignorable="w14 w15 wp14">
   <w:endnote w:type="separator" w:id="-1">
     <w:p>
       <w:pPr>
@@ -4663,10 +5555,10 @@
 </file>
 
 <file path=word/footer1.xml><?xml version="1.0" encoding="utf-8"?>
-<w:ftr xmlns:wpc="http://schemas.microsoft.com/office/word/2010/wordprocessingCanvas" xmlns:cx="http://schemas.microsoft.com/office/drawing/2014/chartex" xmlns:cx1="http://schemas.microsoft.com/office/drawing/2015/9/8/chartex" xmlns:cx2="http://schemas.microsoft.com/office/drawing/2015/10/21/chartex" xmlns:mc="http://schemas.openxmlformats.org/markup-compatibility/2006" xmlns:o="urn:schemas-microsoft-com:office:office" xmlns:r="http://schemas.openxmlformats.org/officeDocument/2006/relationships" xmlns:m="http://schemas.openxmlformats.org/officeDocument/2006/math" xmlns:v="urn:schemas-microsoft-com:vml" xmlns:wp14="http://schemas.microsoft.com/office/word/2010/wordprocessingDrawing" xmlns:wp="http://schemas.openxmlformats.org/drawingml/2006/wordprocessingDrawing" xmlns:w10="urn:schemas-microsoft-com:office:word" xmlns:w="http://schemas.openxmlformats.org/wordprocessingml/2006/main" xmlns:w14="http://schemas.microsoft.com/office/word/2010/wordml" xmlns:w15="http://schemas.microsoft.com/office/word/2012/wordml" xmlns:w16se="http://schemas.microsoft.com/office/word/2015/wordml/symex" xmlns:wpg="http://schemas.microsoft.com/office/word/2010/wordprocessingGroup" xmlns:wpi="http://schemas.microsoft.com/office/word/2010/wordprocessingInk" xmlns:wne="http://schemas.microsoft.com/office/word/2006/wordml" xmlns:wps="http://schemas.microsoft.com/office/word/2010/wordprocessingShape" mc:Ignorable="w14 w15 w16se wp14">
+<w:ftr xmlns:wpc="http://schemas.microsoft.com/office/word/2010/wordprocessingCanvas" xmlns:mc="http://schemas.openxmlformats.org/markup-compatibility/2006" xmlns:o="urn:schemas-microsoft-com:office:office" xmlns:r="http://schemas.openxmlformats.org/officeDocument/2006/relationships" xmlns:m="http://schemas.openxmlformats.org/officeDocument/2006/math" xmlns:v="urn:schemas-microsoft-com:vml" xmlns:wp14="http://schemas.microsoft.com/office/word/2010/wordprocessingDrawing" xmlns:wp="http://schemas.openxmlformats.org/drawingml/2006/wordprocessingDrawing" xmlns:w10="urn:schemas-microsoft-com:office:word" xmlns:w="http://schemas.openxmlformats.org/wordprocessingml/2006/main" xmlns:w14="http://schemas.microsoft.com/office/word/2010/wordml" xmlns:w15="http://schemas.microsoft.com/office/word/2012/wordml" xmlns:wpg="http://schemas.microsoft.com/office/word/2010/wordprocessingGroup" xmlns:wpi="http://schemas.microsoft.com/office/word/2010/wordprocessingInk" xmlns:wne="http://schemas.microsoft.com/office/word/2006/wordml" xmlns:wps="http://schemas.microsoft.com/office/word/2010/wordprocessingShape" mc:Ignorable="w14 w15 wp14">
   <w:p>
     <w:pPr>
-      <w:pStyle w:val="Footer"/>
+      <w:pStyle w:val="Sidefod"/>
       <w:jc w:val="left"/>
     </w:pPr>
   </w:p>
@@ -4674,7 +5566,7 @@
 </file>
 
 <file path=word/footer2.xml><?xml version="1.0" encoding="utf-8"?>
-<w:ftr xmlns:wpc="http://schemas.microsoft.com/office/word/2010/wordprocessingCanvas" xmlns:cx="http://schemas.microsoft.com/office/drawing/2014/chartex" xmlns:cx1="http://schemas.microsoft.com/office/drawing/2015/9/8/chartex" xmlns:cx2="http://schemas.microsoft.com/office/drawing/2015/10/21/chartex" xmlns:mc="http://schemas.openxmlformats.org/markup-compatibility/2006" xmlns:o="urn:schemas-microsoft-com:office:office" xmlns:r="http://schemas.openxmlformats.org/officeDocument/2006/relationships" xmlns:m="http://schemas.openxmlformats.org/officeDocument/2006/math" xmlns:v="urn:schemas-microsoft-com:vml" xmlns:wp14="http://schemas.microsoft.com/office/word/2010/wordprocessingDrawing" xmlns:wp="http://schemas.openxmlformats.org/drawingml/2006/wordprocessingDrawing" xmlns:w10="urn:schemas-microsoft-com:office:word" xmlns:w="http://schemas.openxmlformats.org/wordprocessingml/2006/main" xmlns:w14="http://schemas.microsoft.com/office/word/2010/wordml" xmlns:w15="http://schemas.microsoft.com/office/word/2012/wordml" xmlns:w16se="http://schemas.microsoft.com/office/word/2015/wordml/symex" xmlns:wpg="http://schemas.microsoft.com/office/word/2010/wordprocessingGroup" xmlns:wpi="http://schemas.microsoft.com/office/word/2010/wordprocessingInk" xmlns:wne="http://schemas.microsoft.com/office/word/2006/wordml" xmlns:wps="http://schemas.microsoft.com/office/word/2010/wordprocessingShape" mc:Ignorable="w14 w15 w16se wp14">
+<w:ftr xmlns:wpc="http://schemas.microsoft.com/office/word/2010/wordprocessingCanvas" xmlns:mc="http://schemas.openxmlformats.org/markup-compatibility/2006" xmlns:o="urn:schemas-microsoft-com:office:office" xmlns:r="http://schemas.openxmlformats.org/officeDocument/2006/relationships" xmlns:m="http://schemas.openxmlformats.org/officeDocument/2006/math" xmlns:v="urn:schemas-microsoft-com:vml" xmlns:wp14="http://schemas.microsoft.com/office/word/2010/wordprocessingDrawing" xmlns:wp="http://schemas.openxmlformats.org/drawingml/2006/wordprocessingDrawing" xmlns:w10="urn:schemas-microsoft-com:office:word" xmlns:w="http://schemas.openxmlformats.org/wordprocessingml/2006/main" xmlns:w14="http://schemas.microsoft.com/office/word/2010/wordml" xmlns:w15="http://schemas.microsoft.com/office/word/2012/wordml" xmlns:wpg="http://schemas.microsoft.com/office/word/2010/wordprocessingGroup" xmlns:wpi="http://schemas.microsoft.com/office/word/2010/wordprocessingInk" xmlns:wne="http://schemas.microsoft.com/office/word/2006/wordml" xmlns:wps="http://schemas.microsoft.com/office/word/2010/wordprocessingShape" mc:Ignorable="w14 w15 wp14">
   <w:sdt>
     <w:sdtPr>
       <w:id w:val="753467064"/>
@@ -4687,7 +5579,7 @@
     <w:sdtContent>
       <w:p>
         <w:pPr>
-          <w:pStyle w:val="Footer"/>
+          <w:pStyle w:val="Sidefod"/>
         </w:pPr>
         <w:r>
           <w:fldChar w:fldCharType="begin"/>
@@ -4703,7 +5595,7 @@
             <w:noProof/>
             <w:lang w:val="da-DK"/>
           </w:rPr>
-          <w:t>6</w:t>
+          <w:t>14</w:t>
         </w:r>
         <w:r>
           <w:fldChar w:fldCharType="end"/>
@@ -4713,14 +5605,14 @@
   </w:sdt>
   <w:p>
     <w:pPr>
-      <w:pStyle w:val="Footer"/>
+      <w:pStyle w:val="Sidefod"/>
     </w:pPr>
   </w:p>
 </w:ftr>
 </file>
 
 <file path=word/footer3.xml><?xml version="1.0" encoding="utf-8"?>
-<w:ftr xmlns:wpc="http://schemas.microsoft.com/office/word/2010/wordprocessingCanvas" xmlns:cx="http://schemas.microsoft.com/office/drawing/2014/chartex" xmlns:cx1="http://schemas.microsoft.com/office/drawing/2015/9/8/chartex" xmlns:cx2="http://schemas.microsoft.com/office/drawing/2015/10/21/chartex" xmlns:mc="http://schemas.openxmlformats.org/markup-compatibility/2006" xmlns:o="urn:schemas-microsoft-com:office:office" xmlns:r="http://schemas.openxmlformats.org/officeDocument/2006/relationships" xmlns:m="http://schemas.openxmlformats.org/officeDocument/2006/math" xmlns:v="urn:schemas-microsoft-com:vml" xmlns:wp14="http://schemas.microsoft.com/office/word/2010/wordprocessingDrawing" xmlns:wp="http://schemas.openxmlformats.org/drawingml/2006/wordprocessingDrawing" xmlns:w10="urn:schemas-microsoft-com:office:word" xmlns:w="http://schemas.openxmlformats.org/wordprocessingml/2006/main" xmlns:w14="http://schemas.microsoft.com/office/word/2010/wordml" xmlns:w15="http://schemas.microsoft.com/office/word/2012/wordml" xmlns:w16se="http://schemas.microsoft.com/office/word/2015/wordml/symex" xmlns:wpg="http://schemas.microsoft.com/office/word/2010/wordprocessingGroup" xmlns:wpi="http://schemas.microsoft.com/office/word/2010/wordprocessingInk" xmlns:wne="http://schemas.microsoft.com/office/word/2006/wordml" xmlns:wps="http://schemas.microsoft.com/office/word/2010/wordprocessingShape" mc:Ignorable="w14 w15 w16se wp14">
+<w:ftr xmlns:wpc="http://schemas.microsoft.com/office/word/2010/wordprocessingCanvas" xmlns:mc="http://schemas.openxmlformats.org/markup-compatibility/2006" xmlns:o="urn:schemas-microsoft-com:office:office" xmlns:r="http://schemas.openxmlformats.org/officeDocument/2006/relationships" xmlns:m="http://schemas.openxmlformats.org/officeDocument/2006/math" xmlns:v="urn:schemas-microsoft-com:vml" xmlns:wp14="http://schemas.microsoft.com/office/word/2010/wordprocessingDrawing" xmlns:wp="http://schemas.openxmlformats.org/drawingml/2006/wordprocessingDrawing" xmlns:w10="urn:schemas-microsoft-com:office:word" xmlns:w="http://schemas.openxmlformats.org/wordprocessingml/2006/main" xmlns:w14="http://schemas.microsoft.com/office/word/2010/wordml" xmlns:w15="http://schemas.microsoft.com/office/word/2012/wordml" xmlns:wpg="http://schemas.microsoft.com/office/word/2010/wordprocessingGroup" xmlns:wpi="http://schemas.microsoft.com/office/word/2010/wordprocessingInk" xmlns:wne="http://schemas.microsoft.com/office/word/2006/wordml" xmlns:wps="http://schemas.microsoft.com/office/word/2010/wordprocessingShape" mc:Ignorable="w14 w15 wp14">
   <w:sdt>
     <w:sdtPr>
       <w:id w:val="1637211372"/>
@@ -4733,7 +5625,7 @@
     <w:sdtContent>
       <w:p>
         <w:pPr>
-          <w:pStyle w:val="Footer"/>
+          <w:pStyle w:val="Sidefod"/>
         </w:pPr>
         <w:r>
           <w:fldChar w:fldCharType="begin"/>
@@ -4759,7 +5651,7 @@
   </w:sdt>
   <w:p>
     <w:pPr>
-      <w:pStyle w:val="Footer"/>
+      <w:pStyle w:val="Sidefod"/>
       <w:jc w:val="left"/>
     </w:pPr>
   </w:p>
@@ -4767,7 +5659,7 @@
 </file>
 
 <file path=word/footnotes.xml><?xml version="1.0" encoding="utf-8"?>
-<w:footnotes xmlns:wpc="http://schemas.microsoft.com/office/word/2010/wordprocessingCanvas" xmlns:cx="http://schemas.microsoft.com/office/drawing/2014/chartex" xmlns:cx1="http://schemas.microsoft.com/office/drawing/2015/9/8/chartex" xmlns:cx2="http://schemas.microsoft.com/office/drawing/2015/10/21/chartex" xmlns:mc="http://schemas.openxmlformats.org/markup-compatibility/2006" xmlns:o="urn:schemas-microsoft-com:office:office" xmlns:r="http://schemas.openxmlformats.org/officeDocument/2006/relationships" xmlns:m="http://schemas.openxmlformats.org/officeDocument/2006/math" xmlns:v="urn:schemas-microsoft-com:vml" xmlns:wp14="http://schemas.microsoft.com/office/word/2010/wordprocessingDrawing" xmlns:wp="http://schemas.openxmlformats.org/drawingml/2006/wordprocessingDrawing" xmlns:w10="urn:schemas-microsoft-com:office:word" xmlns:w="http://schemas.openxmlformats.org/wordprocessingml/2006/main" xmlns:w14="http://schemas.microsoft.com/office/word/2010/wordml" xmlns:w15="http://schemas.microsoft.com/office/word/2012/wordml" xmlns:w16se="http://schemas.microsoft.com/office/word/2015/wordml/symex" xmlns:wpg="http://schemas.microsoft.com/office/word/2010/wordprocessingGroup" xmlns:wpi="http://schemas.microsoft.com/office/word/2010/wordprocessingInk" xmlns:wne="http://schemas.microsoft.com/office/word/2006/wordml" xmlns:wps="http://schemas.microsoft.com/office/word/2010/wordprocessingShape" mc:Ignorable="w14 w15 w16se wp14">
+<w:footnotes xmlns:wpc="http://schemas.microsoft.com/office/word/2010/wordprocessingCanvas" xmlns:mc="http://schemas.openxmlformats.org/markup-compatibility/2006" xmlns:o="urn:schemas-microsoft-com:office:office" xmlns:r="http://schemas.openxmlformats.org/officeDocument/2006/relationships" xmlns:m="http://schemas.openxmlformats.org/officeDocument/2006/math" xmlns:v="urn:schemas-microsoft-com:vml" xmlns:wp14="http://schemas.microsoft.com/office/word/2010/wordprocessingDrawing" xmlns:wp="http://schemas.openxmlformats.org/drawingml/2006/wordprocessingDrawing" xmlns:w10="urn:schemas-microsoft-com:office:word" xmlns:w="http://schemas.openxmlformats.org/wordprocessingml/2006/main" xmlns:w14="http://schemas.microsoft.com/office/word/2010/wordml" xmlns:w15="http://schemas.microsoft.com/office/word/2012/wordml" xmlns:wpg="http://schemas.microsoft.com/office/word/2010/wordprocessingGroup" xmlns:wpi="http://schemas.microsoft.com/office/word/2010/wordprocessingInk" xmlns:wne="http://schemas.microsoft.com/office/word/2006/wordml" xmlns:wps="http://schemas.microsoft.com/office/word/2010/wordprocessingShape" mc:Ignorable="w14 w15 wp14">
   <w:footnote w:type="separator" w:id="-1">
     <w:p>
       <w:pPr>
@@ -4792,27 +5684,27 @@
 </file>
 
 <file path=word/header1.xml><?xml version="1.0" encoding="utf-8"?>
-<w:hdr xmlns:wpc="http://schemas.microsoft.com/office/word/2010/wordprocessingCanvas" xmlns:cx="http://schemas.microsoft.com/office/drawing/2014/chartex" xmlns:cx1="http://schemas.microsoft.com/office/drawing/2015/9/8/chartex" xmlns:cx2="http://schemas.microsoft.com/office/drawing/2015/10/21/chartex" xmlns:mc="http://schemas.openxmlformats.org/markup-compatibility/2006" xmlns:o="urn:schemas-microsoft-com:office:office" xmlns:r="http://schemas.openxmlformats.org/officeDocument/2006/relationships" xmlns:m="http://schemas.openxmlformats.org/officeDocument/2006/math" xmlns:v="urn:schemas-microsoft-com:vml" xmlns:wp14="http://schemas.microsoft.com/office/word/2010/wordprocessingDrawing" xmlns:wp="http://schemas.openxmlformats.org/drawingml/2006/wordprocessingDrawing" xmlns:w10="urn:schemas-microsoft-com:office:word" xmlns:w="http://schemas.openxmlformats.org/wordprocessingml/2006/main" xmlns:w14="http://schemas.microsoft.com/office/word/2010/wordml" xmlns:w15="http://schemas.microsoft.com/office/word/2012/wordml" xmlns:w16se="http://schemas.microsoft.com/office/word/2015/wordml/symex" xmlns:wpg="http://schemas.microsoft.com/office/word/2010/wordprocessingGroup" xmlns:wpi="http://schemas.microsoft.com/office/word/2010/wordprocessingInk" xmlns:wne="http://schemas.microsoft.com/office/word/2006/wordml" xmlns:wps="http://schemas.microsoft.com/office/word/2010/wordprocessingShape" mc:Ignorable="w14 w15 w16se wp14">
+<w:hdr xmlns:wpc="http://schemas.microsoft.com/office/word/2010/wordprocessingCanvas" xmlns:mc="http://schemas.openxmlformats.org/markup-compatibility/2006" xmlns:o="urn:schemas-microsoft-com:office:office" xmlns:r="http://schemas.openxmlformats.org/officeDocument/2006/relationships" xmlns:m="http://schemas.openxmlformats.org/officeDocument/2006/math" xmlns:v="urn:schemas-microsoft-com:vml" xmlns:wp14="http://schemas.microsoft.com/office/word/2010/wordprocessingDrawing" xmlns:wp="http://schemas.openxmlformats.org/drawingml/2006/wordprocessingDrawing" xmlns:w10="urn:schemas-microsoft-com:office:word" xmlns:w="http://schemas.openxmlformats.org/wordprocessingml/2006/main" xmlns:w14="http://schemas.microsoft.com/office/word/2010/wordml" xmlns:w15="http://schemas.microsoft.com/office/word/2012/wordml" xmlns:wpg="http://schemas.microsoft.com/office/word/2010/wordprocessingGroup" xmlns:wpi="http://schemas.microsoft.com/office/word/2010/wordprocessingInk" xmlns:wne="http://schemas.microsoft.com/office/word/2006/wordml" xmlns:wps="http://schemas.microsoft.com/office/word/2010/wordprocessingShape" mc:Ignorable="w14 w15 wp14">
   <w:p>
     <w:pPr>
-      <w:pStyle w:val="Header"/>
+      <w:pStyle w:val="Sidehoved"/>
     </w:pPr>
   </w:p>
 </w:hdr>
 </file>
 
 <file path=word/header2.xml><?xml version="1.0" encoding="utf-8"?>
-<w:hdr xmlns:wpc="http://schemas.microsoft.com/office/word/2010/wordprocessingCanvas" xmlns:cx="http://schemas.microsoft.com/office/drawing/2014/chartex" xmlns:cx1="http://schemas.microsoft.com/office/drawing/2015/9/8/chartex" xmlns:cx2="http://schemas.microsoft.com/office/drawing/2015/10/21/chartex" xmlns:mc="http://schemas.openxmlformats.org/markup-compatibility/2006" xmlns:o="urn:schemas-microsoft-com:office:office" xmlns:r="http://schemas.openxmlformats.org/officeDocument/2006/relationships" xmlns:m="http://schemas.openxmlformats.org/officeDocument/2006/math" xmlns:v="urn:schemas-microsoft-com:vml" xmlns:wp14="http://schemas.microsoft.com/office/word/2010/wordprocessingDrawing" xmlns:wp="http://schemas.openxmlformats.org/drawingml/2006/wordprocessingDrawing" xmlns:w10="urn:schemas-microsoft-com:office:word" xmlns:w="http://schemas.openxmlformats.org/wordprocessingml/2006/main" xmlns:w14="http://schemas.microsoft.com/office/word/2010/wordml" xmlns:w15="http://schemas.microsoft.com/office/word/2012/wordml" xmlns:w16se="http://schemas.microsoft.com/office/word/2015/wordml/symex" xmlns:wpg="http://schemas.microsoft.com/office/word/2010/wordprocessingGroup" xmlns:wpi="http://schemas.microsoft.com/office/word/2010/wordprocessingInk" xmlns:wne="http://schemas.microsoft.com/office/word/2006/wordml" xmlns:wps="http://schemas.microsoft.com/office/word/2010/wordprocessingShape" mc:Ignorable="w14 w15 w16se wp14">
+<w:hdr xmlns:wpc="http://schemas.microsoft.com/office/word/2010/wordprocessingCanvas" xmlns:mc="http://schemas.openxmlformats.org/markup-compatibility/2006" xmlns:o="urn:schemas-microsoft-com:office:office" xmlns:r="http://schemas.openxmlformats.org/officeDocument/2006/relationships" xmlns:m="http://schemas.openxmlformats.org/officeDocument/2006/math" xmlns:v="urn:schemas-microsoft-com:vml" xmlns:wp14="http://schemas.microsoft.com/office/word/2010/wordprocessingDrawing" xmlns:wp="http://schemas.openxmlformats.org/drawingml/2006/wordprocessingDrawing" xmlns:w10="urn:schemas-microsoft-com:office:word" xmlns:w="http://schemas.openxmlformats.org/wordprocessingml/2006/main" xmlns:w14="http://schemas.microsoft.com/office/word/2010/wordml" xmlns:w15="http://schemas.microsoft.com/office/word/2012/wordml" xmlns:wpg="http://schemas.microsoft.com/office/word/2010/wordprocessingGroup" xmlns:wpi="http://schemas.microsoft.com/office/word/2010/wordprocessingInk" xmlns:wne="http://schemas.microsoft.com/office/word/2006/wordml" xmlns:wps="http://schemas.microsoft.com/office/word/2010/wordprocessingShape" mc:Ignorable="w14 w15 wp14">
   <w:p>
     <w:pPr>
-      <w:pStyle w:val="Header"/>
+      <w:pStyle w:val="Sidehoved"/>
     </w:pPr>
   </w:p>
 </w:hdr>
 </file>
 
 <file path=word/numbering.xml><?xml version="1.0" encoding="utf-8"?>
-<w:numbering xmlns:wpc="http://schemas.microsoft.com/office/word/2010/wordprocessingCanvas" xmlns:cx="http://schemas.microsoft.com/office/drawing/2014/chartex" xmlns:cx1="http://schemas.microsoft.com/office/drawing/2015/9/8/chartex" xmlns:cx2="http://schemas.microsoft.com/office/drawing/2015/10/21/chartex" xmlns:mc="http://schemas.openxmlformats.org/markup-compatibility/2006" xmlns:o="urn:schemas-microsoft-com:office:office" xmlns:r="http://schemas.openxmlformats.org/officeDocument/2006/relationships" xmlns:m="http://schemas.openxmlformats.org/officeDocument/2006/math" xmlns:v="urn:schemas-microsoft-com:vml" xmlns:wp14="http://schemas.microsoft.com/office/word/2010/wordprocessingDrawing" xmlns:wp="http://schemas.openxmlformats.org/drawingml/2006/wordprocessingDrawing" xmlns:w10="urn:schemas-microsoft-com:office:word" xmlns:w="http://schemas.openxmlformats.org/wordprocessingml/2006/main" xmlns:w14="http://schemas.microsoft.com/office/word/2010/wordml" xmlns:w15="http://schemas.microsoft.com/office/word/2012/wordml" xmlns:w16se="http://schemas.microsoft.com/office/word/2015/wordml/symex" xmlns:wpg="http://schemas.microsoft.com/office/word/2010/wordprocessingGroup" xmlns:wpi="http://schemas.microsoft.com/office/word/2010/wordprocessingInk" xmlns:wne="http://schemas.microsoft.com/office/word/2006/wordml" xmlns:wps="http://schemas.microsoft.com/office/word/2010/wordprocessingShape" mc:Ignorable="w14 w15 w16se wp14">
+<w:numbering xmlns:wpc="http://schemas.microsoft.com/office/word/2010/wordprocessingCanvas" xmlns:mc="http://schemas.openxmlformats.org/markup-compatibility/2006" xmlns:o="urn:schemas-microsoft-com:office:office" xmlns:r="http://schemas.openxmlformats.org/officeDocument/2006/relationships" xmlns:m="http://schemas.openxmlformats.org/officeDocument/2006/math" xmlns:v="urn:schemas-microsoft-com:vml" xmlns:wp14="http://schemas.microsoft.com/office/word/2010/wordprocessingDrawing" xmlns:wp="http://schemas.openxmlformats.org/drawingml/2006/wordprocessingDrawing" xmlns:w10="urn:schemas-microsoft-com:office:word" xmlns:w="http://schemas.openxmlformats.org/wordprocessingml/2006/main" xmlns:w14="http://schemas.microsoft.com/office/word/2010/wordml" xmlns:w15="http://schemas.microsoft.com/office/word/2012/wordml" xmlns:wpg="http://schemas.microsoft.com/office/word/2010/wordprocessingGroup" xmlns:wpi="http://schemas.microsoft.com/office/word/2010/wordprocessingInk" xmlns:wne="http://schemas.microsoft.com/office/word/2006/wordml" xmlns:wps="http://schemas.microsoft.com/office/word/2010/wordprocessingShape" mc:Ignorable="w14 w15 wp14">
   <w:abstractNum w:abstractNumId="0" w15:restartNumberingAfterBreak="0">
     <w:nsid w:val="FFFFFF7C"/>
     <w:multiLevelType w:val="singleLevel"/>
@@ -4968,7 +5860,7 @@
     <w:lvl w:ilvl="0">
       <w:start w:val="1"/>
       <w:numFmt w:val="decimal"/>
-      <w:pStyle w:val="ListNumber"/>
+      <w:pStyle w:val="Opstilling-talellerbogst"/>
       <w:lvlText w:val="%1."/>
       <w:lvlJc w:val="left"/>
       <w:pPr>
@@ -4986,7 +5878,7 @@
     <w:lvl w:ilvl="0">
       <w:start w:val="1"/>
       <w:numFmt w:val="bullet"/>
-      <w:pStyle w:val="ListBullet"/>
+      <w:pStyle w:val="Opstilling-punkttegn"/>
       <w:lvlText w:val="−"/>
       <w:lvlJc w:val="left"/>
       <w:pPr>
@@ -5653,7 +6545,7 @@
 </file>
 
 <file path=word/styles.xml><?xml version="1.0" encoding="utf-8"?>
-<w:styles xmlns:mc="http://schemas.openxmlformats.org/markup-compatibility/2006" xmlns:r="http://schemas.openxmlformats.org/officeDocument/2006/relationships" xmlns:w="http://schemas.openxmlformats.org/wordprocessingml/2006/main" xmlns:w14="http://schemas.microsoft.com/office/word/2010/wordml" xmlns:w15="http://schemas.microsoft.com/office/word/2012/wordml" xmlns:w16se="http://schemas.microsoft.com/office/word/2015/wordml/symex" mc:Ignorable="w14 w15 w16se">
+<w:styles xmlns:mc="http://schemas.openxmlformats.org/markup-compatibility/2006" xmlns:r="http://schemas.openxmlformats.org/officeDocument/2006/relationships" xmlns:w="http://schemas.openxmlformats.org/wordprocessingml/2006/main" xmlns:w14="http://schemas.microsoft.com/office/word/2010/wordml" xmlns:w15="http://schemas.microsoft.com/office/word/2012/wordml" mc:Ignorable="w14 w15">
   <w:docDefaults>
     <w:rPrDefault>
       <w:rPr>
@@ -5670,7 +6562,7 @@
       </w:pPr>
     </w:pPrDefault>
   </w:docDefaults>
-  <w:latentStyles w:defLockedState="0" w:defUIPriority="99" w:defSemiHidden="0" w:defUnhideWhenUsed="0" w:defQFormat="0" w:count="372">
+  <w:latentStyles w:defLockedState="0" w:defUIPriority="99" w:defSemiHidden="0" w:defUnhideWhenUsed="0" w:defQFormat="0" w:count="371">
     <w:lsdException w:name="Normal" w:uiPriority="0" w:qFormat="1"/>
     <w:lsdException w:name="heading 1" w:uiPriority="9" w:qFormat="1"/>
     <w:lsdException w:name="heading 2" w:semiHidden="1" w:uiPriority="9" w:unhideWhenUsed="1" w:qFormat="1"/>
@@ -5776,6 +6668,7 @@
     <w:lsdException w:name="HTML Sample" w:semiHidden="1" w:unhideWhenUsed="1"/>
     <w:lsdException w:name="HTML Typewriter" w:semiHidden="1" w:unhideWhenUsed="1"/>
     <w:lsdException w:name="HTML Variable" w:semiHidden="1" w:unhideWhenUsed="1"/>
+    <w:lsdException w:name="Normal Table" w:semiHidden="1" w:unhideWhenUsed="1"/>
     <w:lsdException w:name="annotation subject" w:semiHidden="1" w:unhideWhenUsed="1"/>
     <w:lsdException w:name="No List" w:semiHidden="1" w:unhideWhenUsed="1"/>
     <w:lsdException w:name="Outline List 1" w:semiHidden="1" w:unhideWhenUsed="1"/>
@@ -5822,8 +6715,10 @@
     <w:lsdException w:name="Table Subtle 2" w:semiHidden="1" w:unhideWhenUsed="1"/>
     <w:lsdException w:name="Table Web 1" w:semiHidden="1" w:unhideWhenUsed="1"/>
     <w:lsdException w:name="Table Web 2" w:semiHidden="1" w:unhideWhenUsed="1"/>
+    <w:lsdException w:name="Table Web 3" w:semiHidden="1" w:unhideWhenUsed="1"/>
     <w:lsdException w:name="Balloon Text" w:semiHidden="1" w:unhideWhenUsed="1"/>
     <w:lsdException w:name="Table Grid" w:uiPriority="39"/>
+    <w:lsdException w:name="Table Theme" w:semiHidden="1" w:unhideWhenUsed="1"/>
     <w:lsdException w:name="Placeholder Text" w:semiHidden="1"/>
     <w:lsdException w:name="No Spacing" w:semiHidden="1" w:uiPriority="1" w:unhideWhenUsed="1" w:qFormat="1"/>
     <w:lsdException w:name="Light Shading" w:uiPriority="60"/>
@@ -6039,7 +6934,6 @@
     <w:lsdException w:name="List Table 5 Dark Accent 6" w:uiPriority="50"/>
     <w:lsdException w:name="List Table 6 Colorful Accent 6" w:uiPriority="51"/>
     <w:lsdException w:name="List Table 7 Colorful Accent 6" w:uiPriority="52"/>
-    <w:lsdException w:name="Mention" w:semiHidden="1" w:unhideWhenUsed="1"/>
   </w:latentStyles>
   <w:style w:type="paragraph" w:default="1" w:styleId="Normal">
     <w:name w:val="Normal"/>
@@ -6049,11 +6943,11 @@
       <w:rFonts w:ascii="Calibri" w:hAnsi="Calibri"/>
     </w:rPr>
   </w:style>
-  <w:style w:type="paragraph" w:styleId="Heading1">
+  <w:style w:type="paragraph" w:styleId="Overskrift1">
     <w:name w:val="heading 1"/>
     <w:basedOn w:val="Normal"/>
     <w:next w:val="Normal"/>
-    <w:link w:val="Heading1Char"/>
+    <w:link w:val="Overskrift1Tegn"/>
     <w:uiPriority w:val="9"/>
     <w:qFormat/>
     <w:rsid w:val="00C029F1"/>
@@ -6070,11 +6964,11 @@
       <w:sz w:val="32"/>
     </w:rPr>
   </w:style>
-  <w:style w:type="paragraph" w:styleId="Heading2">
+  <w:style w:type="paragraph" w:styleId="Overskrift2">
     <w:name w:val="heading 2"/>
     <w:basedOn w:val="Normal"/>
     <w:next w:val="Normal"/>
-    <w:link w:val="Heading2Char"/>
+    <w:link w:val="Overskrift2Tegn"/>
     <w:uiPriority w:val="9"/>
     <w:unhideWhenUsed/>
     <w:qFormat/>
@@ -6093,11 +6987,11 @@
       <w:sz w:val="24"/>
     </w:rPr>
   </w:style>
-  <w:style w:type="paragraph" w:styleId="Heading3">
+  <w:style w:type="paragraph" w:styleId="Overskrift3">
     <w:name w:val="heading 3"/>
     <w:basedOn w:val="Normal"/>
     <w:next w:val="Normal"/>
-    <w:link w:val="Heading3Char"/>
+    <w:link w:val="Overskrift3Tegn"/>
     <w:uiPriority w:val="9"/>
     <w:unhideWhenUsed/>
     <w:qFormat/>
@@ -6115,11 +7009,11 @@
       <w:szCs w:val="24"/>
     </w:rPr>
   </w:style>
-  <w:style w:type="paragraph" w:styleId="Heading4">
+  <w:style w:type="paragraph" w:styleId="Overskrift4">
     <w:name w:val="heading 4"/>
     <w:basedOn w:val="Normal"/>
     <w:next w:val="Normal"/>
-    <w:link w:val="Heading4Char"/>
+    <w:link w:val="Overskrift4Tegn"/>
     <w:uiPriority w:val="9"/>
     <w:unhideWhenUsed/>
     <w:qFormat/>
@@ -6137,11 +7031,11 @@
       <w:color w:val="007789" w:themeColor="accent1" w:themeShade="BF"/>
     </w:rPr>
   </w:style>
-  <w:style w:type="paragraph" w:styleId="Heading5">
+  <w:style w:type="paragraph" w:styleId="Overskrift5">
     <w:name w:val="heading 5"/>
     <w:basedOn w:val="Normal"/>
     <w:next w:val="Normal"/>
-    <w:link w:val="Heading5Char"/>
+    <w:link w:val="Overskrift5Tegn"/>
     <w:uiPriority w:val="9"/>
     <w:unhideWhenUsed/>
     <w:qFormat/>
@@ -6157,11 +7051,11 @@
       <w:color w:val="007789" w:themeColor="accent1" w:themeShade="BF"/>
     </w:rPr>
   </w:style>
-  <w:style w:type="paragraph" w:styleId="Heading6">
+  <w:style w:type="paragraph" w:styleId="Overskrift6">
     <w:name w:val="heading 6"/>
     <w:basedOn w:val="Normal"/>
     <w:next w:val="Normal"/>
-    <w:link w:val="Heading6Char"/>
+    <w:link w:val="Overskrift6Tegn"/>
     <w:uiPriority w:val="9"/>
     <w:unhideWhenUsed/>
     <w:qFormat/>
@@ -6177,11 +7071,11 @@
       <w:color w:val="004F5B" w:themeColor="accent1" w:themeShade="7F"/>
     </w:rPr>
   </w:style>
-  <w:style w:type="paragraph" w:styleId="Heading7">
+  <w:style w:type="paragraph" w:styleId="Overskrift7">
     <w:name w:val="heading 7"/>
     <w:basedOn w:val="Normal"/>
     <w:next w:val="Normal"/>
-    <w:link w:val="Heading7Char"/>
+    <w:link w:val="Overskrift7Tegn"/>
     <w:uiPriority w:val="9"/>
     <w:unhideWhenUsed/>
     <w:qFormat/>
@@ -6199,11 +7093,11 @@
       <w:color w:val="004F5B" w:themeColor="accent1" w:themeShade="7F"/>
     </w:rPr>
   </w:style>
-  <w:style w:type="paragraph" w:styleId="Heading8">
+  <w:style w:type="paragraph" w:styleId="Overskrift8">
     <w:name w:val="heading 8"/>
     <w:basedOn w:val="Normal"/>
     <w:next w:val="Normal"/>
-    <w:link w:val="Heading8Char"/>
+    <w:link w:val="Overskrift8Tegn"/>
     <w:uiPriority w:val="9"/>
     <w:semiHidden/>
     <w:unhideWhenUsed/>
@@ -6221,11 +7115,11 @@
       <w:szCs w:val="21"/>
     </w:rPr>
   </w:style>
-  <w:style w:type="paragraph" w:styleId="Heading9">
+  <w:style w:type="paragraph" w:styleId="Overskrift9">
     <w:name w:val="heading 9"/>
     <w:basedOn w:val="Normal"/>
     <w:next w:val="Normal"/>
-    <w:link w:val="Heading9Char"/>
+    <w:link w:val="Overskrift9Tegn"/>
     <w:uiPriority w:val="9"/>
     <w:semiHidden/>
     <w:unhideWhenUsed/>
@@ -6245,13 +7139,13 @@
       <w:szCs w:val="21"/>
     </w:rPr>
   </w:style>
-  <w:style w:type="character" w:default="1" w:styleId="DefaultParagraphFont">
+  <w:style w:type="character" w:default="1" w:styleId="Standardskrifttypeiafsnit">
     <w:name w:val="Default Paragraph Font"/>
     <w:uiPriority w:val="1"/>
     <w:semiHidden/>
     <w:unhideWhenUsed/>
   </w:style>
-  <w:style w:type="table" w:default="1" w:styleId="TableNormal">
+  <w:style w:type="table" w:default="1" w:styleId="Tabel-Normal">
     <w:name w:val="Normal Table"/>
     <w:uiPriority w:val="99"/>
     <w:semiHidden/>
@@ -6266,16 +7160,16 @@
       </w:tblCellMar>
     </w:tblPr>
   </w:style>
-  <w:style w:type="numbering" w:default="1" w:styleId="NoList">
+  <w:style w:type="numbering" w:default="1" w:styleId="Ingenoversigt">
     <w:name w:val="No List"/>
     <w:uiPriority w:val="99"/>
     <w:semiHidden/>
     <w:unhideWhenUsed/>
   </w:style>
-  <w:style w:type="character" w:customStyle="1" w:styleId="Heading1Char">
-    <w:name w:val="Heading 1 Char"/>
-    <w:basedOn w:val="DefaultParagraphFont"/>
-    <w:link w:val="Heading1"/>
+  <w:style w:type="character" w:customStyle="1" w:styleId="Overskrift1Tegn">
+    <w:name w:val="Overskrift 1 Tegn"/>
+    <w:basedOn w:val="Standardskrifttypeiafsnit"/>
+    <w:link w:val="Overskrift1"/>
     <w:uiPriority w:val="9"/>
     <w:rsid w:val="00C029F1"/>
     <w:rPr>
@@ -6284,10 +7178,10 @@
       <w:sz w:val="32"/>
     </w:rPr>
   </w:style>
-  <w:style w:type="character" w:customStyle="1" w:styleId="Heading2Char">
-    <w:name w:val="Heading 2 Char"/>
-    <w:basedOn w:val="DefaultParagraphFont"/>
-    <w:link w:val="Heading2"/>
+  <w:style w:type="character" w:customStyle="1" w:styleId="Overskrift2Tegn">
+    <w:name w:val="Overskrift 2 Tegn"/>
+    <w:basedOn w:val="Standardskrifttypeiafsnit"/>
+    <w:link w:val="Overskrift2"/>
     <w:uiPriority w:val="9"/>
     <w:rsid w:val="00C029F1"/>
     <w:rPr>
@@ -6308,7 +7202,7 @@
       <w:jc w:val="center"/>
     </w:pPr>
   </w:style>
-  <w:style w:type="paragraph" w:styleId="ListBullet">
+  <w:style w:type="paragraph" w:styleId="Opstilling-punkttegn">
     <w:name w:val="List Bullet"/>
     <w:basedOn w:val="Normal"/>
     <w:uiPriority w:val="10"/>
@@ -6321,10 +7215,10 @@
       </w:numPr>
     </w:pPr>
   </w:style>
-  <w:style w:type="paragraph" w:styleId="Title">
+  <w:style w:type="paragraph" w:styleId="Titel">
     <w:name w:val="Title"/>
     <w:basedOn w:val="Normal"/>
-    <w:link w:val="TitleChar"/>
+    <w:link w:val="TitelTegn"/>
     <w:uiPriority w:val="2"/>
     <w:unhideWhenUsed/>
     <w:qFormat/>
@@ -6341,10 +7235,10 @@
       <w:sz w:val="60"/>
     </w:rPr>
   </w:style>
-  <w:style w:type="character" w:customStyle="1" w:styleId="TitleChar">
-    <w:name w:val="Title Char"/>
-    <w:basedOn w:val="DefaultParagraphFont"/>
-    <w:link w:val="Title"/>
+  <w:style w:type="character" w:customStyle="1" w:styleId="TitelTegn">
+    <w:name w:val="Titel Tegn"/>
+    <w:basedOn w:val="Standardskrifttypeiafsnit"/>
+    <w:link w:val="Titel"/>
     <w:uiPriority w:val="2"/>
     <w:rsid w:val="00333D0D"/>
     <w:rPr>
@@ -6354,10 +7248,10 @@
       <w:sz w:val="60"/>
     </w:rPr>
   </w:style>
-  <w:style w:type="paragraph" w:styleId="Subtitle">
+  <w:style w:type="paragraph" w:styleId="Undertitel">
     <w:name w:val="Subtitle"/>
     <w:basedOn w:val="Normal"/>
-    <w:link w:val="SubtitleChar"/>
+    <w:link w:val="UndertitelTegn"/>
     <w:uiPriority w:val="3"/>
     <w:unhideWhenUsed/>
     <w:qFormat/>
@@ -6376,10 +7270,10 @@
       <w:sz w:val="26"/>
     </w:rPr>
   </w:style>
-  <w:style w:type="character" w:customStyle="1" w:styleId="SubtitleChar">
-    <w:name w:val="Subtitle Char"/>
-    <w:basedOn w:val="DefaultParagraphFont"/>
-    <w:link w:val="Subtitle"/>
+  <w:style w:type="character" w:customStyle="1" w:styleId="UndertitelTegn">
+    <w:name w:val="Undertitel Tegn"/>
+    <w:basedOn w:val="Standardskrifttypeiafsnit"/>
+    <w:link w:val="Undertitel"/>
     <w:uiPriority w:val="3"/>
     <w:rsid w:val="00333D0D"/>
     <w:rPr>
@@ -6388,10 +7282,10 @@
       <w:sz w:val="26"/>
     </w:rPr>
   </w:style>
-  <w:style w:type="paragraph" w:styleId="Footer">
+  <w:style w:type="paragraph" w:styleId="Sidefod">
     <w:name w:val="footer"/>
     <w:basedOn w:val="Normal"/>
-    <w:link w:val="FooterChar"/>
+    <w:link w:val="SidefodTegn"/>
     <w:uiPriority w:val="99"/>
     <w:unhideWhenUsed/>
     <w:rsid w:val="00C6554A"/>
@@ -6403,10 +7297,10 @@
       <w:caps/>
     </w:rPr>
   </w:style>
-  <w:style w:type="character" w:customStyle="1" w:styleId="FooterChar">
-    <w:name w:val="Footer Char"/>
-    <w:basedOn w:val="DefaultParagraphFont"/>
-    <w:link w:val="Footer"/>
+  <w:style w:type="character" w:customStyle="1" w:styleId="SidefodTegn">
+    <w:name w:val="Sidefod Tegn"/>
+    <w:basedOn w:val="Standardskrifttypeiafsnit"/>
+    <w:link w:val="Sidefod"/>
     <w:uiPriority w:val="99"/>
     <w:rsid w:val="00C6554A"/>
     <w:rPr>
@@ -6424,10 +7318,10 @@
       <w:jc w:val="center"/>
     </w:pPr>
   </w:style>
-  <w:style w:type="paragraph" w:styleId="Header">
+  <w:style w:type="paragraph" w:styleId="Sidehoved">
     <w:name w:val="header"/>
     <w:basedOn w:val="Normal"/>
-    <w:link w:val="HeaderChar"/>
+    <w:link w:val="SidehovedTegn"/>
     <w:uiPriority w:val="99"/>
     <w:unhideWhenUsed/>
     <w:rsid w:val="00C6554A"/>
@@ -6435,10 +7329,10 @@
       <w:spacing w:before="0" w:after="0" w:line="240" w:lineRule="auto"/>
     </w:pPr>
   </w:style>
-  <w:style w:type="character" w:customStyle="1" w:styleId="HeaderChar">
-    <w:name w:val="Header Char"/>
-    <w:basedOn w:val="DefaultParagraphFont"/>
-    <w:link w:val="Header"/>
+  <w:style w:type="character" w:customStyle="1" w:styleId="SidehovedTegn">
+    <w:name w:val="Sidehoved Tegn"/>
+    <w:basedOn w:val="Standardskrifttypeiafsnit"/>
+    <w:link w:val="Sidehoved"/>
     <w:uiPriority w:val="99"/>
     <w:rsid w:val="00C6554A"/>
     <w:rPr>
@@ -6448,7 +7342,7 @@
       <w:lang w:eastAsia="ja-JP"/>
     </w:rPr>
   </w:style>
-  <w:style w:type="paragraph" w:styleId="ListNumber">
+  <w:style w:type="paragraph" w:styleId="Opstilling-talellerbogst">
     <w:name w:val="List Number"/>
     <w:basedOn w:val="Normal"/>
     <w:uiPriority w:val="11"/>
@@ -6462,10 +7356,10 @@
       <w:contextualSpacing/>
     </w:pPr>
   </w:style>
-  <w:style w:type="character" w:customStyle="1" w:styleId="Heading3Char">
-    <w:name w:val="Heading 3 Char"/>
-    <w:basedOn w:val="DefaultParagraphFont"/>
-    <w:link w:val="Heading3"/>
+  <w:style w:type="character" w:customStyle="1" w:styleId="Overskrift3Tegn">
+    <w:name w:val="Overskrift 3 Tegn"/>
+    <w:basedOn w:val="Standardskrifttypeiafsnit"/>
+    <w:link w:val="Overskrift3"/>
     <w:uiPriority w:val="9"/>
     <w:rsid w:val="00C029F1"/>
     <w:rPr>
@@ -6475,10 +7369,10 @@
       <w:szCs w:val="24"/>
     </w:rPr>
   </w:style>
-  <w:style w:type="character" w:customStyle="1" w:styleId="Heading8Char">
-    <w:name w:val="Heading 8 Char"/>
-    <w:basedOn w:val="DefaultParagraphFont"/>
-    <w:link w:val="Heading8"/>
+  <w:style w:type="character" w:customStyle="1" w:styleId="Overskrift8Tegn">
+    <w:name w:val="Overskrift 8 Tegn"/>
+    <w:basedOn w:val="Standardskrifttypeiafsnit"/>
+    <w:link w:val="Overskrift8"/>
     <w:uiPriority w:val="9"/>
     <w:semiHidden/>
     <w:rsid w:val="00C6554A"/>
@@ -6488,10 +7382,10 @@
       <w:szCs w:val="21"/>
     </w:rPr>
   </w:style>
-  <w:style w:type="character" w:customStyle="1" w:styleId="Heading9Char">
-    <w:name w:val="Heading 9 Char"/>
-    <w:basedOn w:val="DefaultParagraphFont"/>
-    <w:link w:val="Heading9"/>
+  <w:style w:type="character" w:customStyle="1" w:styleId="Overskrift9Tegn">
+    <w:name w:val="Overskrift 9 Tegn"/>
+    <w:basedOn w:val="Standardskrifttypeiafsnit"/>
+    <w:link w:val="Overskrift9"/>
     <w:uiPriority w:val="9"/>
     <w:semiHidden/>
     <w:rsid w:val="00C6554A"/>
@@ -6503,9 +7397,9 @@
       <w:szCs w:val="21"/>
     </w:rPr>
   </w:style>
-  <w:style w:type="character" w:styleId="IntenseEmphasis">
+  <w:style w:type="character" w:styleId="Kraftigfremhvning">
     <w:name w:val="Intense Emphasis"/>
-    <w:basedOn w:val="DefaultParagraphFont"/>
+    <w:basedOn w:val="Standardskrifttypeiafsnit"/>
     <w:uiPriority w:val="21"/>
     <w:semiHidden/>
     <w:unhideWhenUsed/>
@@ -6517,11 +7411,11 @@
       <w:color w:val="007789" w:themeColor="accent1" w:themeShade="BF"/>
     </w:rPr>
   </w:style>
-  <w:style w:type="paragraph" w:styleId="IntenseQuote">
+  <w:style w:type="paragraph" w:styleId="Strktcitat">
     <w:name w:val="Intense Quote"/>
     <w:basedOn w:val="Normal"/>
     <w:next w:val="Normal"/>
-    <w:link w:val="IntenseQuoteChar"/>
+    <w:link w:val="StrktcitatTegn"/>
     <w:uiPriority w:val="30"/>
     <w:semiHidden/>
     <w:unhideWhenUsed/>
@@ -6542,10 +7436,10 @@
       <w:color w:val="007789" w:themeColor="accent1" w:themeShade="BF"/>
     </w:rPr>
   </w:style>
-  <w:style w:type="character" w:customStyle="1" w:styleId="IntenseQuoteChar">
-    <w:name w:val="Intense Quote Char"/>
-    <w:basedOn w:val="DefaultParagraphFont"/>
-    <w:link w:val="IntenseQuote"/>
+  <w:style w:type="character" w:customStyle="1" w:styleId="StrktcitatTegn">
+    <w:name w:val="Stærkt citat Tegn"/>
+    <w:basedOn w:val="Standardskrifttypeiafsnit"/>
+    <w:link w:val="Strktcitat"/>
     <w:uiPriority w:val="30"/>
     <w:semiHidden/>
     <w:rsid w:val="00C6554A"/>
@@ -6555,9 +7449,9 @@
       <w:color w:val="007789" w:themeColor="accent1" w:themeShade="BF"/>
     </w:rPr>
   </w:style>
-  <w:style w:type="character" w:styleId="IntenseReference">
+  <w:style w:type="character" w:styleId="Kraftighenvisning">
     <w:name w:val="Intense Reference"/>
-    <w:basedOn w:val="DefaultParagraphFont"/>
+    <w:basedOn w:val="Standardskrifttypeiafsnit"/>
     <w:uiPriority w:val="32"/>
     <w:semiHidden/>
     <w:unhideWhenUsed/>
@@ -6572,7 +7466,7 @@
       <w:spacing w:val="5"/>
     </w:rPr>
   </w:style>
-  <w:style w:type="paragraph" w:styleId="Caption">
+  <w:style w:type="paragraph" w:styleId="Billedtekst">
     <w:name w:val="caption"/>
     <w:basedOn w:val="Normal"/>
     <w:next w:val="Normal"/>
@@ -6591,10 +7485,10 @@
       <w:szCs w:val="18"/>
     </w:rPr>
   </w:style>
-  <w:style w:type="paragraph" w:styleId="BalloonText">
+  <w:style w:type="paragraph" w:styleId="Markeringsbobletekst">
     <w:name w:val="Balloon Text"/>
     <w:basedOn w:val="Normal"/>
-    <w:link w:val="BalloonTextChar"/>
+    <w:link w:val="MarkeringsbobletekstTegn"/>
     <w:uiPriority w:val="99"/>
     <w:semiHidden/>
     <w:unhideWhenUsed/>
@@ -6607,10 +7501,10 @@
       <w:szCs w:val="18"/>
     </w:rPr>
   </w:style>
-  <w:style w:type="character" w:customStyle="1" w:styleId="BalloonTextChar">
-    <w:name w:val="Balloon Text Char"/>
-    <w:basedOn w:val="DefaultParagraphFont"/>
-    <w:link w:val="BalloonText"/>
+  <w:style w:type="character" w:customStyle="1" w:styleId="MarkeringsbobletekstTegn">
+    <w:name w:val="Markeringsbobletekst Tegn"/>
+    <w:basedOn w:val="Standardskrifttypeiafsnit"/>
+    <w:link w:val="Markeringsbobletekst"/>
     <w:uiPriority w:val="99"/>
     <w:semiHidden/>
     <w:rsid w:val="00C6554A"/>
@@ -6619,7 +7513,7 @@
       <w:szCs w:val="18"/>
     </w:rPr>
   </w:style>
-  <w:style w:type="paragraph" w:styleId="BlockText">
+  <w:style w:type="paragraph" w:styleId="Bloktekst">
     <w:name w:val="Block Text"/>
     <w:basedOn w:val="Normal"/>
     <w:uiPriority w:val="99"/>
@@ -6642,10 +7536,10 @@
       <w:color w:val="007789" w:themeColor="accent1" w:themeShade="BF"/>
     </w:rPr>
   </w:style>
-  <w:style w:type="paragraph" w:styleId="BodyText3">
+  <w:style w:type="paragraph" w:styleId="Brdtekst3">
     <w:name w:val="Body Text 3"/>
     <w:basedOn w:val="Normal"/>
-    <w:link w:val="BodyText3Char"/>
+    <w:link w:val="Brdtekst3Tegn"/>
     <w:uiPriority w:val="99"/>
     <w:semiHidden/>
     <w:unhideWhenUsed/>
@@ -6657,10 +7551,10 @@
       <w:szCs w:val="16"/>
     </w:rPr>
   </w:style>
-  <w:style w:type="character" w:customStyle="1" w:styleId="BodyText3Char">
-    <w:name w:val="Body Text 3 Char"/>
-    <w:basedOn w:val="DefaultParagraphFont"/>
-    <w:link w:val="BodyText3"/>
+  <w:style w:type="character" w:customStyle="1" w:styleId="Brdtekst3Tegn">
+    <w:name w:val="Brødtekst 3 Tegn"/>
+    <w:basedOn w:val="Standardskrifttypeiafsnit"/>
+    <w:link w:val="Brdtekst3"/>
     <w:uiPriority w:val="99"/>
     <w:semiHidden/>
     <w:rsid w:val="00C6554A"/>
@@ -6668,10 +7562,10 @@
       <w:szCs w:val="16"/>
     </w:rPr>
   </w:style>
-  <w:style w:type="paragraph" w:styleId="BodyTextIndent3">
+  <w:style w:type="paragraph" w:styleId="Brdtekstindrykning3">
     <w:name w:val="Body Text Indent 3"/>
     <w:basedOn w:val="Normal"/>
-    <w:link w:val="BodyTextIndent3Char"/>
+    <w:link w:val="Brdtekstindrykning3Tegn"/>
     <w:uiPriority w:val="99"/>
     <w:semiHidden/>
     <w:unhideWhenUsed/>
@@ -6684,10 +7578,10 @@
       <w:szCs w:val="16"/>
     </w:rPr>
   </w:style>
-  <w:style w:type="character" w:customStyle="1" w:styleId="BodyTextIndent3Char">
-    <w:name w:val="Body Text Indent 3 Char"/>
-    <w:basedOn w:val="DefaultParagraphFont"/>
-    <w:link w:val="BodyTextIndent3"/>
+  <w:style w:type="character" w:customStyle="1" w:styleId="Brdtekstindrykning3Tegn">
+    <w:name w:val="Brødtekstindrykning 3 Tegn"/>
+    <w:basedOn w:val="Standardskrifttypeiafsnit"/>
+    <w:link w:val="Brdtekstindrykning3"/>
     <w:uiPriority w:val="99"/>
     <w:semiHidden/>
     <w:rsid w:val="00C6554A"/>
@@ -6695,9 +7589,9 @@
       <w:szCs w:val="16"/>
     </w:rPr>
   </w:style>
-  <w:style w:type="character" w:styleId="CommentReference">
+  <w:style w:type="character" w:styleId="Kommentarhenvisning">
     <w:name w:val="annotation reference"/>
-    <w:basedOn w:val="DefaultParagraphFont"/>
+    <w:basedOn w:val="Standardskrifttypeiafsnit"/>
     <w:uiPriority w:val="99"/>
     <w:semiHidden/>
     <w:unhideWhenUsed/>
@@ -6707,10 +7601,10 @@
       <w:szCs w:val="16"/>
     </w:rPr>
   </w:style>
-  <w:style w:type="paragraph" w:styleId="CommentText">
+  <w:style w:type="paragraph" w:styleId="Kommentartekst">
     <w:name w:val="annotation text"/>
     <w:basedOn w:val="Normal"/>
-    <w:link w:val="CommentTextChar"/>
+    <w:link w:val="KommentartekstTegn"/>
     <w:uiPriority w:val="99"/>
     <w:semiHidden/>
     <w:unhideWhenUsed/>
@@ -6722,10 +7616,10 @@
       <w:szCs w:val="20"/>
     </w:rPr>
   </w:style>
-  <w:style w:type="character" w:customStyle="1" w:styleId="CommentTextChar">
-    <w:name w:val="Comment Text Char"/>
-    <w:basedOn w:val="DefaultParagraphFont"/>
-    <w:link w:val="CommentText"/>
+  <w:style w:type="character" w:customStyle="1" w:styleId="KommentartekstTegn">
+    <w:name w:val="Kommentartekst Tegn"/>
+    <w:basedOn w:val="Standardskrifttypeiafsnit"/>
+    <w:link w:val="Kommentartekst"/>
     <w:uiPriority w:val="99"/>
     <w:semiHidden/>
     <w:rsid w:val="00C6554A"/>
@@ -6733,11 +7627,11 @@
       <w:szCs w:val="20"/>
     </w:rPr>
   </w:style>
-  <w:style w:type="paragraph" w:styleId="CommentSubject">
+  <w:style w:type="paragraph" w:styleId="Kommentaremne">
     <w:name w:val="annotation subject"/>
-    <w:basedOn w:val="CommentText"/>
-    <w:next w:val="CommentText"/>
-    <w:link w:val="CommentSubjectChar"/>
+    <w:basedOn w:val="Kommentartekst"/>
+    <w:next w:val="Kommentartekst"/>
+    <w:link w:val="KommentaremneTegn"/>
     <w:uiPriority w:val="99"/>
     <w:semiHidden/>
     <w:unhideWhenUsed/>
@@ -6747,10 +7641,10 @@
       <w:bCs/>
     </w:rPr>
   </w:style>
-  <w:style w:type="character" w:customStyle="1" w:styleId="CommentSubjectChar">
-    <w:name w:val="Comment Subject Char"/>
-    <w:basedOn w:val="CommentTextChar"/>
-    <w:link w:val="CommentSubject"/>
+  <w:style w:type="character" w:customStyle="1" w:styleId="KommentaremneTegn">
+    <w:name w:val="Kommentaremne Tegn"/>
+    <w:basedOn w:val="KommentartekstTegn"/>
+    <w:link w:val="Kommentaremne"/>
     <w:uiPriority w:val="99"/>
     <w:semiHidden/>
     <w:rsid w:val="00C6554A"/>
@@ -6760,10 +7654,10 @@
       <w:szCs w:val="20"/>
     </w:rPr>
   </w:style>
-  <w:style w:type="paragraph" w:styleId="DocumentMap">
+  <w:style w:type="paragraph" w:styleId="Dokumentoversigt">
     <w:name w:val="Document Map"/>
     <w:basedOn w:val="Normal"/>
-    <w:link w:val="DocumentMapChar"/>
+    <w:link w:val="DokumentoversigtTegn"/>
     <w:uiPriority w:val="99"/>
     <w:semiHidden/>
     <w:unhideWhenUsed/>
@@ -6776,10 +7670,10 @@
       <w:szCs w:val="16"/>
     </w:rPr>
   </w:style>
-  <w:style w:type="character" w:customStyle="1" w:styleId="DocumentMapChar">
-    <w:name w:val="Document Map Char"/>
-    <w:basedOn w:val="DefaultParagraphFont"/>
-    <w:link w:val="DocumentMap"/>
+  <w:style w:type="character" w:customStyle="1" w:styleId="DokumentoversigtTegn">
+    <w:name w:val="Dokumentoversigt Tegn"/>
+    <w:basedOn w:val="Standardskrifttypeiafsnit"/>
+    <w:link w:val="Dokumentoversigt"/>
     <w:uiPriority w:val="99"/>
     <w:semiHidden/>
     <w:rsid w:val="00C6554A"/>
@@ -6788,10 +7682,10 @@
       <w:szCs w:val="16"/>
     </w:rPr>
   </w:style>
-  <w:style w:type="paragraph" w:styleId="EndnoteText">
+  <w:style w:type="paragraph" w:styleId="Slutnotetekst">
     <w:name w:val="endnote text"/>
     <w:basedOn w:val="Normal"/>
-    <w:link w:val="EndnoteTextChar"/>
+    <w:link w:val="SlutnotetekstTegn"/>
     <w:uiPriority w:val="99"/>
     <w:semiHidden/>
     <w:unhideWhenUsed/>
@@ -6803,10 +7697,10 @@
       <w:szCs w:val="20"/>
     </w:rPr>
   </w:style>
-  <w:style w:type="character" w:customStyle="1" w:styleId="EndnoteTextChar">
-    <w:name w:val="Endnote Text Char"/>
-    <w:basedOn w:val="DefaultParagraphFont"/>
-    <w:link w:val="EndnoteText"/>
+  <w:style w:type="character" w:customStyle="1" w:styleId="SlutnotetekstTegn">
+    <w:name w:val="Slutnotetekst Tegn"/>
+    <w:basedOn w:val="Standardskrifttypeiafsnit"/>
+    <w:link w:val="Slutnotetekst"/>
     <w:uiPriority w:val="99"/>
     <w:semiHidden/>
     <w:rsid w:val="00C6554A"/>
@@ -6814,7 +7708,7 @@
       <w:szCs w:val="20"/>
     </w:rPr>
   </w:style>
-  <w:style w:type="paragraph" w:styleId="EnvelopeReturn">
+  <w:style w:type="paragraph" w:styleId="Afsenderadresse">
     <w:name w:val="envelope return"/>
     <w:basedOn w:val="Normal"/>
     <w:uiPriority w:val="99"/>
@@ -6829,9 +7723,9 @@
       <w:szCs w:val="20"/>
     </w:rPr>
   </w:style>
-  <w:style w:type="character" w:styleId="FollowedHyperlink">
+  <w:style w:type="character" w:styleId="BesgtLink">
     <w:name w:val="FollowedHyperlink"/>
-    <w:basedOn w:val="DefaultParagraphFont"/>
+    <w:basedOn w:val="Standardskrifttypeiafsnit"/>
     <w:uiPriority w:val="99"/>
     <w:semiHidden/>
     <w:unhideWhenUsed/>
@@ -6841,10 +7735,10 @@
       <w:u w:val="single"/>
     </w:rPr>
   </w:style>
-  <w:style w:type="paragraph" w:styleId="FootnoteText">
+  <w:style w:type="paragraph" w:styleId="Fodnotetekst">
     <w:name w:val="footnote text"/>
     <w:basedOn w:val="Normal"/>
-    <w:link w:val="FootnoteTextChar"/>
+    <w:link w:val="FodnotetekstTegn"/>
     <w:uiPriority w:val="99"/>
     <w:semiHidden/>
     <w:unhideWhenUsed/>
@@ -6856,10 +7750,10 @@
       <w:szCs w:val="20"/>
     </w:rPr>
   </w:style>
-  <w:style w:type="character" w:customStyle="1" w:styleId="FootnoteTextChar">
-    <w:name w:val="Footnote Text Char"/>
-    <w:basedOn w:val="DefaultParagraphFont"/>
-    <w:link w:val="FootnoteText"/>
+  <w:style w:type="character" w:customStyle="1" w:styleId="FodnotetekstTegn">
+    <w:name w:val="Fodnotetekst Tegn"/>
+    <w:basedOn w:val="Standardskrifttypeiafsnit"/>
+    <w:link w:val="Fodnotetekst"/>
     <w:uiPriority w:val="99"/>
     <w:semiHidden/>
     <w:rsid w:val="00C6554A"/>
@@ -6867,9 +7761,9 @@
       <w:szCs w:val="20"/>
     </w:rPr>
   </w:style>
-  <w:style w:type="character" w:styleId="HTMLCode">
+  <w:style w:type="character" w:styleId="HTML-kode">
     <w:name w:val="HTML Code"/>
-    <w:basedOn w:val="DefaultParagraphFont"/>
+    <w:basedOn w:val="Standardskrifttypeiafsnit"/>
     <w:uiPriority w:val="99"/>
     <w:semiHidden/>
     <w:unhideWhenUsed/>
@@ -6880,9 +7774,9 @@
       <w:szCs w:val="20"/>
     </w:rPr>
   </w:style>
-  <w:style w:type="character" w:styleId="HTMLKeyboard">
+  <w:style w:type="character" w:styleId="HTML-tastatur">
     <w:name w:val="HTML Keyboard"/>
-    <w:basedOn w:val="DefaultParagraphFont"/>
+    <w:basedOn w:val="Standardskrifttypeiafsnit"/>
     <w:uiPriority w:val="99"/>
     <w:semiHidden/>
     <w:unhideWhenUsed/>
@@ -6893,10 +7787,10 @@
       <w:szCs w:val="20"/>
     </w:rPr>
   </w:style>
-  <w:style w:type="paragraph" w:styleId="HTMLPreformatted">
+  <w:style w:type="paragraph" w:styleId="FormateretHTML">
     <w:name w:val="HTML Preformatted"/>
     <w:basedOn w:val="Normal"/>
-    <w:link w:val="HTMLPreformattedChar"/>
+    <w:link w:val="FormateretHTMLTegn"/>
     <w:uiPriority w:val="99"/>
     <w:semiHidden/>
     <w:unhideWhenUsed/>
@@ -6909,10 +7803,10 @@
       <w:szCs w:val="20"/>
     </w:rPr>
   </w:style>
-  <w:style w:type="character" w:customStyle="1" w:styleId="HTMLPreformattedChar">
-    <w:name w:val="HTML Preformatted Char"/>
-    <w:basedOn w:val="DefaultParagraphFont"/>
-    <w:link w:val="HTMLPreformatted"/>
+  <w:style w:type="character" w:customStyle="1" w:styleId="FormateretHTMLTegn">
+    <w:name w:val="Formateret HTML Tegn"/>
+    <w:basedOn w:val="Standardskrifttypeiafsnit"/>
+    <w:link w:val="FormateretHTML"/>
     <w:uiPriority w:val="99"/>
     <w:semiHidden/>
     <w:rsid w:val="00C6554A"/>
@@ -6921,9 +7815,9 @@
       <w:szCs w:val="20"/>
     </w:rPr>
   </w:style>
-  <w:style w:type="character" w:styleId="HTMLTypewriter">
+  <w:style w:type="character" w:styleId="HTML-skrivemaskine">
     <w:name w:val="HTML Typewriter"/>
-    <w:basedOn w:val="DefaultParagraphFont"/>
+    <w:basedOn w:val="Standardskrifttypeiafsnit"/>
     <w:uiPriority w:val="99"/>
     <w:semiHidden/>
     <w:unhideWhenUsed/>
@@ -6936,7 +7830,7 @@
   </w:style>
   <w:style w:type="character" w:styleId="Hyperlink">
     <w:name w:val="Hyperlink"/>
-    <w:basedOn w:val="DefaultParagraphFont"/>
+    <w:basedOn w:val="Standardskrifttypeiafsnit"/>
     <w:uiPriority w:val="99"/>
     <w:unhideWhenUsed/>
     <w:rsid w:val="00C6554A"/>
@@ -6945,9 +7839,9 @@
       <w:u w:val="single"/>
     </w:rPr>
   </w:style>
-  <w:style w:type="paragraph" w:styleId="MacroText">
+  <w:style w:type="paragraph" w:styleId="Makrotekst">
     <w:name w:val="macro"/>
-    <w:link w:val="MacroTextChar"/>
+    <w:link w:val="MakrotekstTegn"/>
     <w:uiPriority w:val="99"/>
     <w:semiHidden/>
     <w:unhideWhenUsed/>
@@ -6971,10 +7865,10 @@
       <w:szCs w:val="20"/>
     </w:rPr>
   </w:style>
-  <w:style w:type="character" w:customStyle="1" w:styleId="MacroTextChar">
-    <w:name w:val="Macro Text Char"/>
-    <w:basedOn w:val="DefaultParagraphFont"/>
-    <w:link w:val="MacroText"/>
+  <w:style w:type="character" w:customStyle="1" w:styleId="MakrotekstTegn">
+    <w:name w:val="Makrotekst Tegn"/>
+    <w:basedOn w:val="Standardskrifttypeiafsnit"/>
+    <w:link w:val="Makrotekst"/>
     <w:uiPriority w:val="99"/>
     <w:semiHidden/>
     <w:rsid w:val="00C6554A"/>
@@ -6983,9 +7877,9 @@
       <w:szCs w:val="20"/>
     </w:rPr>
   </w:style>
-  <w:style w:type="character" w:styleId="PlaceholderText">
+  <w:style w:type="character" w:styleId="Pladsholdertekst">
     <w:name w:val="Placeholder Text"/>
-    <w:basedOn w:val="DefaultParagraphFont"/>
+    <w:basedOn w:val="Standardskrifttypeiafsnit"/>
     <w:uiPriority w:val="99"/>
     <w:semiHidden/>
     <w:rsid w:val="00C6554A"/>
@@ -6993,10 +7887,10 @@
       <w:color w:val="595959" w:themeColor="text1" w:themeTint="A6"/>
     </w:rPr>
   </w:style>
-  <w:style w:type="paragraph" w:styleId="PlainText">
+  <w:style w:type="paragraph" w:styleId="Almindeligtekst">
     <w:name w:val="Plain Text"/>
     <w:basedOn w:val="Normal"/>
-    <w:link w:val="PlainTextChar"/>
+    <w:link w:val="AlmindeligtekstTegn"/>
     <w:uiPriority w:val="99"/>
     <w:semiHidden/>
     <w:unhideWhenUsed/>
@@ -7009,10 +7903,10 @@
       <w:szCs w:val="21"/>
     </w:rPr>
   </w:style>
-  <w:style w:type="character" w:customStyle="1" w:styleId="PlainTextChar">
-    <w:name w:val="Plain Text Char"/>
-    <w:basedOn w:val="DefaultParagraphFont"/>
-    <w:link w:val="PlainText"/>
+  <w:style w:type="character" w:customStyle="1" w:styleId="AlmindeligtekstTegn">
+    <w:name w:val="Almindelig tekst Tegn"/>
+    <w:basedOn w:val="Standardskrifttypeiafsnit"/>
+    <w:link w:val="Almindeligtekst"/>
     <w:uiPriority w:val="99"/>
     <w:semiHidden/>
     <w:rsid w:val="00C6554A"/>
@@ -7021,10 +7915,10 @@
       <w:szCs w:val="21"/>
     </w:rPr>
   </w:style>
-  <w:style w:type="character" w:customStyle="1" w:styleId="Heading7Char">
-    <w:name w:val="Heading 7 Char"/>
-    <w:basedOn w:val="DefaultParagraphFont"/>
-    <w:link w:val="Heading7"/>
+  <w:style w:type="character" w:customStyle="1" w:styleId="Overskrift7Tegn">
+    <w:name w:val="Overskrift 7 Tegn"/>
+    <w:basedOn w:val="Standardskrifttypeiafsnit"/>
+    <w:link w:val="Overskrift7"/>
     <w:uiPriority w:val="9"/>
     <w:rsid w:val="002554CD"/>
     <w:rPr>
@@ -7034,10 +7928,10 @@
       <w:color w:val="004F5B" w:themeColor="accent1" w:themeShade="7F"/>
     </w:rPr>
   </w:style>
-  <w:style w:type="character" w:customStyle="1" w:styleId="Heading6Char">
-    <w:name w:val="Heading 6 Char"/>
-    <w:basedOn w:val="DefaultParagraphFont"/>
-    <w:link w:val="Heading6"/>
+  <w:style w:type="character" w:customStyle="1" w:styleId="Overskrift6Tegn">
+    <w:name w:val="Overskrift 6 Tegn"/>
+    <w:basedOn w:val="Standardskrifttypeiafsnit"/>
+    <w:link w:val="Overskrift6"/>
     <w:uiPriority w:val="9"/>
     <w:rsid w:val="002554CD"/>
     <w:rPr>
@@ -7045,10 +7939,10 @@
       <w:color w:val="004F5B" w:themeColor="accent1" w:themeShade="7F"/>
     </w:rPr>
   </w:style>
-  <w:style w:type="character" w:customStyle="1" w:styleId="Heading4Char">
-    <w:name w:val="Heading 4 Char"/>
-    <w:basedOn w:val="DefaultParagraphFont"/>
-    <w:link w:val="Heading4"/>
+  <w:style w:type="character" w:customStyle="1" w:styleId="Overskrift4Tegn">
+    <w:name w:val="Overskrift 4 Tegn"/>
+    <w:basedOn w:val="Standardskrifttypeiafsnit"/>
+    <w:link w:val="Overskrift4"/>
     <w:uiPriority w:val="9"/>
     <w:rsid w:val="003D1197"/>
     <w:rPr>
@@ -7058,10 +7952,10 @@
       <w:color w:val="007789" w:themeColor="accent1" w:themeShade="BF"/>
     </w:rPr>
   </w:style>
-  <w:style w:type="character" w:customStyle="1" w:styleId="Heading5Char">
-    <w:name w:val="Heading 5 Char"/>
-    <w:basedOn w:val="DefaultParagraphFont"/>
-    <w:link w:val="Heading5"/>
+  <w:style w:type="character" w:customStyle="1" w:styleId="Overskrift5Tegn">
+    <w:name w:val="Overskrift 5 Tegn"/>
+    <w:basedOn w:val="Standardskrifttypeiafsnit"/>
+    <w:link w:val="Overskrift5"/>
     <w:uiPriority w:val="9"/>
     <w:rsid w:val="003D1197"/>
     <w:rPr>
@@ -7069,9 +7963,9 @@
       <w:color w:val="007789" w:themeColor="accent1" w:themeShade="BF"/>
     </w:rPr>
   </w:style>
-  <w:style w:type="table" w:styleId="TableGrid">
+  <w:style w:type="table" w:styleId="Tabel-Gitter">
     <w:name w:val="Table Grid"/>
-    <w:basedOn w:val="TableNormal"/>
+    <w:basedOn w:val="Tabel-Normal"/>
     <w:uiPriority w:val="39"/>
     <w:rsid w:val="00AC13AC"/>
     <w:pPr>
@@ -7088,9 +7982,9 @@
       </w:tblBorders>
     </w:tblPr>
   </w:style>
-  <w:style w:type="paragraph" w:styleId="TOCHeading">
+  <w:style w:type="paragraph" w:styleId="Overskrift">
     <w:name w:val="TOC Heading"/>
-    <w:basedOn w:val="Heading1"/>
+    <w:basedOn w:val="Overskrift1"/>
     <w:next w:val="Normal"/>
     <w:uiPriority w:val="39"/>
     <w:unhideWhenUsed/>
@@ -7106,7 +8000,7 @@
       <w:lang w:val="da-DK" w:eastAsia="da-DK"/>
     </w:rPr>
   </w:style>
-  <w:style w:type="paragraph" w:styleId="TOC2">
+  <w:style w:type="paragraph" w:styleId="Indholdsfortegnelse2">
     <w:name w:val="toc 2"/>
     <w:basedOn w:val="Normal"/>
     <w:next w:val="Normal"/>
@@ -7119,7 +8013,7 @@
       <w:ind w:left="220"/>
     </w:pPr>
   </w:style>
-  <w:style w:type="paragraph" w:styleId="TOC1">
+  <w:style w:type="paragraph" w:styleId="Indholdsfortegnelse1">
     <w:name w:val="toc 1"/>
     <w:basedOn w:val="Normal"/>
     <w:next w:val="Normal"/>
@@ -7131,7 +8025,7 @@
       <w:spacing w:after="100"/>
     </w:pPr>
   </w:style>
-  <w:style w:type="paragraph" w:styleId="TOC3">
+  <w:style w:type="paragraph" w:styleId="Indholdsfortegnelse3">
     <w:name w:val="toc 3"/>
     <w:basedOn w:val="Normal"/>
     <w:next w:val="Normal"/>
@@ -7144,7 +8038,7 @@
       <w:ind w:left="440"/>
     </w:pPr>
   </w:style>
-  <w:style w:type="paragraph" w:styleId="ListParagraph">
+  <w:style w:type="paragraph" w:styleId="Listeafsnit">
     <w:name w:val="List Paragraph"/>
     <w:basedOn w:val="Normal"/>
     <w:uiPriority w:val="34"/>
@@ -7161,637 +8055,6 @@
     </w:rPr>
   </w:style>
 </w:styles>
-</file>
-
-<file path=word/glossary/document.xml><?xml version="1.0" encoding="utf-8"?>
-<w:glossaryDocument xmlns:wpc="http://schemas.microsoft.com/office/word/2010/wordprocessingCanvas" xmlns:cx="http://schemas.microsoft.com/office/drawing/2014/chartex" xmlns:cx1="http://schemas.microsoft.com/office/drawing/2015/9/8/chartex" xmlns:cx2="http://schemas.microsoft.com/office/drawing/2015/10/21/chartex" xmlns:mc="http://schemas.openxmlformats.org/markup-compatibility/2006" xmlns:o="urn:schemas-microsoft-com:office:office" xmlns:r="http://schemas.openxmlformats.org/officeDocument/2006/relationships" xmlns:m="http://schemas.openxmlformats.org/officeDocument/2006/math" xmlns:v="urn:schemas-microsoft-com:vml" xmlns:wp14="http://schemas.microsoft.com/office/word/2010/wordprocessingDrawing" xmlns:wp="http://schemas.openxmlformats.org/drawingml/2006/wordprocessingDrawing" xmlns:w10="urn:schemas-microsoft-com:office:word" xmlns:w="http://schemas.openxmlformats.org/wordprocessingml/2006/main" xmlns:w14="http://schemas.microsoft.com/office/word/2010/wordml" xmlns:w15="http://schemas.microsoft.com/office/word/2012/wordml" xmlns:w16se="http://schemas.microsoft.com/office/word/2015/wordml/symex" xmlns:wpg="http://schemas.microsoft.com/office/word/2010/wordprocessingGroup" xmlns:wpi="http://schemas.microsoft.com/office/word/2010/wordprocessingInk" xmlns:wne="http://schemas.microsoft.com/office/word/2006/wordml" xmlns:wps="http://schemas.microsoft.com/office/word/2010/wordprocessingShape" mc:Ignorable="w14 w15 w16se wp14"/>
-</file>
-
-<file path=word/glossary/fontTable.xml><?xml version="1.0" encoding="utf-8"?>
-<w:fonts xmlns:mc="http://schemas.openxmlformats.org/markup-compatibility/2006" xmlns:r="http://schemas.openxmlformats.org/officeDocument/2006/relationships" xmlns:w="http://schemas.openxmlformats.org/wordprocessingml/2006/main" xmlns:w14="http://schemas.microsoft.com/office/word/2010/wordml" xmlns:w15="http://schemas.microsoft.com/office/word/2012/wordml" xmlns:w16se="http://schemas.microsoft.com/office/word/2015/wordml/symex" mc:Ignorable="w14 w15 w16se">
-  <w:font w:name="Symbol">
-    <w:panose1 w:val="05050102010706020507"/>
-    <w:charset w:val="02"/>
-    <w:family w:val="roman"/>
-    <w:pitch w:val="variable"/>
-    <w:sig w:usb0="00000000" w:usb1="10000000" w:usb2="00000000" w:usb3="00000000" w:csb0="80000000" w:csb1="00000000"/>
-  </w:font>
-  <w:font w:name="Times New Roman">
-    <w:panose1 w:val="02020603050405020304"/>
-    <w:charset w:val="00"/>
-    <w:family w:val="roman"/>
-    <w:pitch w:val="variable"/>
-    <w:sig w:usb0="E0002EFF" w:usb1="C000785B" w:usb2="00000009" w:usb3="00000000" w:csb0="000001FF" w:csb1="00000000"/>
-  </w:font>
-  <w:font w:name="Century Gothic">
-    <w:panose1 w:val="020B0502020202020204"/>
-    <w:charset w:val="00"/>
-    <w:family w:val="swiss"/>
-    <w:pitch w:val="variable"/>
-    <w:sig w:usb0="00000287" w:usb1="00000000" w:usb2="00000000" w:usb3="00000000" w:csb0="0000009F" w:csb1="00000000"/>
-  </w:font>
-  <w:font w:name="Courier New">
-    <w:panose1 w:val="02070309020205020404"/>
-    <w:charset w:val="00"/>
-    <w:family w:val="modern"/>
-    <w:pitch w:val="fixed"/>
-    <w:sig w:usb0="E0002EFF" w:usb1="C0007843" w:usb2="00000009" w:usb3="00000000" w:csb0="000001FF" w:csb1="00000000"/>
-  </w:font>
-  <w:font w:name="Wingdings">
-    <w:panose1 w:val="05000000000000000000"/>
-    <w:charset w:val="02"/>
-    <w:family w:val="auto"/>
-    <w:pitch w:val="variable"/>
-    <w:sig w:usb0="00000000" w:usb1="10000000" w:usb2="00000000" w:usb3="00000000" w:csb0="80000000" w:csb1="00000000"/>
-  </w:font>
-  <w:font w:name="Constantia">
-    <w:panose1 w:val="02030602050306030303"/>
-    <w:charset w:val="00"/>
-    <w:family w:val="roman"/>
-    <w:pitch w:val="variable"/>
-    <w:sig w:usb0="A00002EF" w:usb1="4000204B" w:usb2="00000000" w:usb3="00000000" w:csb0="0000019F" w:csb1="00000000"/>
-  </w:font>
-  <w:font w:name="Calibri">
-    <w:panose1 w:val="020F0502020204030204"/>
-    <w:charset w:val="00"/>
-    <w:family w:val="swiss"/>
-    <w:pitch w:val="variable"/>
-    <w:sig w:usb0="E0002AFF" w:usb1="C000247B" w:usb2="00000009" w:usb3="00000000" w:csb0="000001FF" w:csb1="00000000"/>
-  </w:font>
-  <w:font w:name="Segoe UI">
-    <w:panose1 w:val="020B0502040204020203"/>
-    <w:charset w:val="00"/>
-    <w:family w:val="swiss"/>
-    <w:notTrueType/>
-    <w:pitch w:val="variable"/>
-    <w:sig w:usb0="00000003" w:usb1="00000000" w:usb2="00000000" w:usb3="00000000" w:csb0="00000001" w:csb1="00000000"/>
-  </w:font>
-  <w:font w:name="Consolas">
-    <w:panose1 w:val="020B0609020204030204"/>
-    <w:charset w:val="00"/>
-    <w:family w:val="modern"/>
-    <w:pitch w:val="fixed"/>
-    <w:sig w:usb0="E00006FF" w:usb1="0000FCFF" w:usb2="00000001" w:usb3="00000000" w:csb0="0000019F" w:csb1="00000000"/>
-  </w:font>
-  <w:font w:name="Calibri Light">
-    <w:panose1 w:val="020F0302020204030204"/>
-    <w:charset w:val="00"/>
-    <w:family w:val="swiss"/>
-    <w:pitch w:val="variable"/>
-    <w:sig w:usb0="E0002AFF" w:usb1="C000247B" w:usb2="00000009" w:usb3="00000000" w:csb0="000001FF" w:csb1="00000000"/>
-  </w:font>
-</w:fonts>
-</file>
-
-<file path=word/glossary/numbering.xml><?xml version="1.0" encoding="utf-8"?>
-<w:numbering xmlns:wpc="http://schemas.microsoft.com/office/word/2010/wordprocessingCanvas" xmlns:cx="http://schemas.microsoft.com/office/drawing/2014/chartex" xmlns:cx1="http://schemas.microsoft.com/office/drawing/2015/9/8/chartex" xmlns:cx2="http://schemas.microsoft.com/office/drawing/2015/10/21/chartex" xmlns:mc="http://schemas.openxmlformats.org/markup-compatibility/2006" xmlns:o="urn:schemas-microsoft-com:office:office" xmlns:r="http://schemas.openxmlformats.org/officeDocument/2006/relationships" xmlns:m="http://schemas.openxmlformats.org/officeDocument/2006/math" xmlns:v="urn:schemas-microsoft-com:vml" xmlns:wp14="http://schemas.microsoft.com/office/word/2010/wordprocessingDrawing" xmlns:wp="http://schemas.openxmlformats.org/drawingml/2006/wordprocessingDrawing" xmlns:w10="urn:schemas-microsoft-com:office:word" xmlns:w="http://schemas.openxmlformats.org/wordprocessingml/2006/main" xmlns:w14="http://schemas.microsoft.com/office/word/2010/wordml" xmlns:w15="http://schemas.microsoft.com/office/word/2012/wordml" xmlns:w16se="http://schemas.microsoft.com/office/word/2015/wordml/symex" xmlns:wpg="http://schemas.microsoft.com/office/word/2010/wordprocessingGroup" xmlns:wpi="http://schemas.microsoft.com/office/word/2010/wordprocessingInk" xmlns:wne="http://schemas.microsoft.com/office/word/2006/wordml" xmlns:wps="http://schemas.microsoft.com/office/word/2010/wordprocessingShape" mc:Ignorable="w14 w15 w16se wp14">
-  <w:abstractNum w:abstractNumId="0" w15:restartNumberingAfterBreak="0">
-    <w:nsid w:val="FFFFFF89"/>
-    <w:multiLevelType w:val="singleLevel"/>
-    <w:tmpl w:val="BAA6FCB4"/>
-    <w:lvl w:ilvl="0">
-      <w:start w:val="1"/>
-      <w:numFmt w:val="bullet"/>
-      <w:pStyle w:val="ListBullet"/>
-      <w:lvlText w:val="−"/>
-      <w:lvlJc w:val="left"/>
-      <w:pPr>
-        <w:ind w:left="720" w:hanging="360"/>
-      </w:pPr>
-      <w:rPr>
-        <w:rFonts w:ascii="Century Gothic" w:hAnsi="Century Gothic" w:hint="default"/>
-        <w:color w:val="0D0D0D" w:themeColor="text1" w:themeTint="F2"/>
-      </w:rPr>
-    </w:lvl>
-  </w:abstractNum>
-  <w:num w:numId="1">
-    <w:abstractNumId w:val="0"/>
-  </w:num>
-</w:numbering>
-</file>
-
-<file path=word/glossary/settings.xml><?xml version="1.0" encoding="utf-8"?>
-<w:settings xmlns:mc="http://schemas.openxmlformats.org/markup-compatibility/2006" xmlns:o="urn:schemas-microsoft-com:office:office" xmlns:r="http://schemas.openxmlformats.org/officeDocument/2006/relationships" xmlns:m="http://schemas.openxmlformats.org/officeDocument/2006/math" xmlns:v="urn:schemas-microsoft-com:vml" xmlns:w10="urn:schemas-microsoft-com:office:word" xmlns:w="http://schemas.openxmlformats.org/wordprocessingml/2006/main" xmlns:w14="http://schemas.microsoft.com/office/word/2010/wordml" xmlns:w15="http://schemas.microsoft.com/office/word/2012/wordml" xmlns:w16se="http://schemas.microsoft.com/office/word/2015/wordml/symex" xmlns:sl="http://schemas.openxmlformats.org/schemaLibrary/2006/main" mc:Ignorable="w14 w15 w16se">
-  <w:view w:val="normal"/>
-  <w:defaultTabStop w:val="720"/>
-  <w:hyphenationZone w:val="425"/>
-  <w:characterSpacingControl w:val="doNotCompress"/>
-  <w:compat>
-    <w:useFELayout/>
-    <w:compatSetting w:name="compatibilityMode" w:uri="http://schemas.microsoft.com/office/word" w:val="15"/>
-    <w:compatSetting w:name="overrideTableStyleFontSizeAndJustification" w:uri="http://schemas.microsoft.com/office/word" w:val="1"/>
-    <w:compatSetting w:name="enableOpenTypeFeatures" w:uri="http://schemas.microsoft.com/office/word" w:val="1"/>
-    <w:compatSetting w:name="doNotFlipMirrorIndents" w:uri="http://schemas.microsoft.com/office/word" w:val="1"/>
-    <w:compatSetting w:name="differentiateMultirowTableHeaders" w:uri="http://schemas.microsoft.com/office/word" w:val="1"/>
-  </w:compat>
-  <w:rsids>
-    <w:rsidRoot w:val="001E0B61"/>
-    <w:rsid w:val="000240F3"/>
-    <w:rsid w:val="001E0B61"/>
-    <w:rsid w:val="0026741E"/>
-    <w:rsid w:val="005357A9"/>
-    <w:rsid w:val="006C79F1"/>
-    <w:rsid w:val="009B0F92"/>
-    <w:rsid w:val="00AD5B69"/>
-    <w:rsid w:val="00AE74E7"/>
-    <w:rsid w:val="00F53495"/>
-  </w:rsids>
-  <m:mathPr>
-    <m:mathFont m:val="Cambria Math"/>
-    <m:brkBin m:val="before"/>
-    <m:brkBinSub m:val="--"/>
-    <m:smallFrac m:val="0"/>
-    <m:dispDef/>
-    <m:lMargin m:val="0"/>
-    <m:rMargin m:val="0"/>
-    <m:defJc m:val="centerGroup"/>
-    <m:wrapIndent m:val="1440"/>
-    <m:intLim m:val="subSup"/>
-    <m:naryLim m:val="undOvr"/>
-  </m:mathPr>
-  <w:themeFontLang w:val="en-GB"/>
-  <w:clrSchemeMapping w:bg1="light1" w:t1="dark1" w:bg2="light2" w:t2="dark2" w:accent1="accent1" w:accent2="accent2" w:accent3="accent3" w:accent4="accent4" w:accent5="accent5" w:accent6="accent6" w:hyperlink="hyperlink" w:followedHyperlink="followedHyperlink"/>
-  <w:decimalSymbol w:val="."/>
-  <w:listSeparator w:val=","/>
-  <w15:chartTrackingRefBased/>
-</w:settings>
-</file>
-
-<file path=word/glossary/styles.xml><?xml version="1.0" encoding="utf-8"?>
-<w:styles xmlns:mc="http://schemas.openxmlformats.org/markup-compatibility/2006" xmlns:r="http://schemas.openxmlformats.org/officeDocument/2006/relationships" xmlns:w="http://schemas.openxmlformats.org/wordprocessingml/2006/main" xmlns:w14="http://schemas.microsoft.com/office/word/2010/wordml" xmlns:w15="http://schemas.microsoft.com/office/word/2012/wordml" xmlns:w16se="http://schemas.microsoft.com/office/word/2015/wordml/symex" mc:Ignorable="w14 w15 w16se">
-  <w:docDefaults>
-    <w:rPrDefault>
-      <w:rPr>
-        <w:rFonts w:asciiTheme="minorHAnsi" w:eastAsiaTheme="minorEastAsia" w:hAnsiTheme="minorHAnsi" w:cstheme="minorBidi"/>
-        <w:sz w:val="22"/>
-        <w:szCs w:val="22"/>
-        <w:lang w:val="en-GB" w:eastAsia="en-GB" w:bidi="ar-SA"/>
-      </w:rPr>
-    </w:rPrDefault>
-    <w:pPrDefault>
-      <w:pPr>
-        <w:spacing w:after="160" w:line="259" w:lineRule="auto"/>
-      </w:pPr>
-    </w:pPrDefault>
-  </w:docDefaults>
-  <w:latentStyles w:defLockedState="0" w:defUIPriority="99" w:defSemiHidden="0" w:defUnhideWhenUsed="0" w:defQFormat="0" w:count="372">
-    <w:lsdException w:name="Normal" w:uiPriority="0" w:qFormat="1"/>
-    <w:lsdException w:name="heading 1" w:uiPriority="9" w:qFormat="1"/>
-    <w:lsdException w:name="heading 2" w:semiHidden="1" w:uiPriority="9" w:unhideWhenUsed="1" w:qFormat="1"/>
-    <w:lsdException w:name="heading 3" w:semiHidden="1" w:uiPriority="9" w:unhideWhenUsed="1" w:qFormat="1"/>
-    <w:lsdException w:name="heading 4" w:semiHidden="1" w:uiPriority="9" w:unhideWhenUsed="1" w:qFormat="1"/>
-    <w:lsdException w:name="heading 5" w:semiHidden="1" w:uiPriority="9" w:unhideWhenUsed="1" w:qFormat="1"/>
-    <w:lsdException w:name="heading 6" w:semiHidden="1" w:uiPriority="9" w:unhideWhenUsed="1" w:qFormat="1"/>
-    <w:lsdException w:name="heading 7" w:semiHidden="1" w:uiPriority="9" w:unhideWhenUsed="1" w:qFormat="1"/>
-    <w:lsdException w:name="heading 8" w:semiHidden="1" w:uiPriority="9" w:unhideWhenUsed="1" w:qFormat="1"/>
-    <w:lsdException w:name="heading 9" w:semiHidden="1" w:uiPriority="9" w:unhideWhenUsed="1" w:qFormat="1"/>
-    <w:lsdException w:name="index 1" w:semiHidden="1" w:unhideWhenUsed="1"/>
-    <w:lsdException w:name="index 2" w:semiHidden="1" w:unhideWhenUsed="1"/>
-    <w:lsdException w:name="index 3" w:semiHidden="1" w:unhideWhenUsed="1"/>
-    <w:lsdException w:name="index 4" w:semiHidden="1" w:unhideWhenUsed="1"/>
-    <w:lsdException w:name="index 5" w:semiHidden="1" w:unhideWhenUsed="1"/>
-    <w:lsdException w:name="index 6" w:semiHidden="1" w:unhideWhenUsed="1"/>
-    <w:lsdException w:name="index 7" w:semiHidden="1" w:unhideWhenUsed="1"/>
-    <w:lsdException w:name="index 8" w:semiHidden="1" w:unhideWhenUsed="1"/>
-    <w:lsdException w:name="index 9" w:semiHidden="1" w:unhideWhenUsed="1"/>
-    <w:lsdException w:name="toc 1" w:semiHidden="1" w:uiPriority="39" w:unhideWhenUsed="1"/>
-    <w:lsdException w:name="toc 2" w:semiHidden="1" w:uiPriority="39" w:unhideWhenUsed="1"/>
-    <w:lsdException w:name="toc 3" w:semiHidden="1" w:uiPriority="39" w:unhideWhenUsed="1"/>
-    <w:lsdException w:name="toc 4" w:semiHidden="1" w:uiPriority="39" w:unhideWhenUsed="1"/>
-    <w:lsdException w:name="toc 5" w:semiHidden="1" w:uiPriority="39" w:unhideWhenUsed="1"/>
-    <w:lsdException w:name="toc 6" w:semiHidden="1" w:uiPriority="39" w:unhideWhenUsed="1"/>
-    <w:lsdException w:name="toc 7" w:semiHidden="1" w:uiPriority="39" w:unhideWhenUsed="1"/>
-    <w:lsdException w:name="toc 8" w:semiHidden="1" w:uiPriority="39" w:unhideWhenUsed="1"/>
-    <w:lsdException w:name="toc 9" w:semiHidden="1" w:uiPriority="39" w:unhideWhenUsed="1"/>
-    <w:lsdException w:name="Normal Indent" w:semiHidden="1" w:unhideWhenUsed="1"/>
-    <w:lsdException w:name="footnote text" w:semiHidden="1" w:unhideWhenUsed="1"/>
-    <w:lsdException w:name="annotation text" w:semiHidden="1" w:unhideWhenUsed="1"/>
-    <w:lsdException w:name="header" w:semiHidden="1" w:unhideWhenUsed="1"/>
-    <w:lsdException w:name="footer" w:semiHidden="1" w:unhideWhenUsed="1"/>
-    <w:lsdException w:name="index heading" w:semiHidden="1" w:unhideWhenUsed="1"/>
-    <w:lsdException w:name="caption" w:semiHidden="1" w:uiPriority="35" w:unhideWhenUsed="1" w:qFormat="1"/>
-    <w:lsdException w:name="table of figures" w:semiHidden="1" w:unhideWhenUsed="1"/>
-    <w:lsdException w:name="envelope address" w:semiHidden="1" w:unhideWhenUsed="1"/>
-    <w:lsdException w:name="envelope return" w:semiHidden="1" w:unhideWhenUsed="1"/>
-    <w:lsdException w:name="footnote reference" w:semiHidden="1" w:unhideWhenUsed="1"/>
-    <w:lsdException w:name="annotation reference" w:semiHidden="1" w:unhideWhenUsed="1"/>
-    <w:lsdException w:name="line number" w:semiHidden="1" w:unhideWhenUsed="1"/>
-    <w:lsdException w:name="page number" w:semiHidden="1" w:unhideWhenUsed="1"/>
-    <w:lsdException w:name="endnote reference" w:semiHidden="1" w:unhideWhenUsed="1"/>
-    <w:lsdException w:name="endnote text" w:semiHidden="1" w:unhideWhenUsed="1"/>
-    <w:lsdException w:name="table of authorities" w:semiHidden="1" w:unhideWhenUsed="1"/>
-    <w:lsdException w:name="macro" w:semiHidden="1" w:unhideWhenUsed="1"/>
-    <w:lsdException w:name="toa heading" w:semiHidden="1" w:unhideWhenUsed="1"/>
-    <w:lsdException w:name="List" w:semiHidden="1" w:unhideWhenUsed="1"/>
-    <w:lsdException w:name="List Bullet" w:semiHidden="1" w:uiPriority="10" w:unhideWhenUsed="1" w:qFormat="1"/>
-    <w:lsdException w:name="List Number" w:semiHidden="1" w:unhideWhenUsed="1"/>
-    <w:lsdException w:name="List 2" w:semiHidden="1" w:unhideWhenUsed="1"/>
-    <w:lsdException w:name="List 3" w:semiHidden="1" w:unhideWhenUsed="1"/>
-    <w:lsdException w:name="List 4" w:semiHidden="1" w:unhideWhenUsed="1"/>
-    <w:lsdException w:name="List 5" w:semiHidden="1" w:unhideWhenUsed="1"/>
-    <w:lsdException w:name="List Bullet 2" w:semiHidden="1" w:unhideWhenUsed="1"/>
-    <w:lsdException w:name="List Bullet 3" w:semiHidden="1" w:unhideWhenUsed="1"/>
-    <w:lsdException w:name="List Bullet 4" w:semiHidden="1" w:unhideWhenUsed="1"/>
-    <w:lsdException w:name="List Bullet 5" w:semiHidden="1" w:unhideWhenUsed="1"/>
-    <w:lsdException w:name="List Number 2" w:semiHidden="1" w:unhideWhenUsed="1"/>
-    <w:lsdException w:name="List Number 3" w:semiHidden="1" w:unhideWhenUsed="1"/>
-    <w:lsdException w:name="List Number 4" w:semiHidden="1" w:unhideWhenUsed="1"/>
-    <w:lsdException w:name="List Number 5" w:semiHidden="1" w:unhideWhenUsed="1"/>
-    <w:lsdException w:name="Title" w:uiPriority="10" w:qFormat="1"/>
-    <w:lsdException w:name="Closing" w:semiHidden="1" w:unhideWhenUsed="1"/>
-    <w:lsdException w:name="Signature" w:semiHidden="1" w:unhideWhenUsed="1"/>
-    <w:lsdException w:name="Default Paragraph Font" w:semiHidden="1" w:uiPriority="1" w:unhideWhenUsed="1"/>
-    <w:lsdException w:name="Body Text" w:semiHidden="1" w:unhideWhenUsed="1"/>
-    <w:lsdException w:name="Body Text Indent" w:semiHidden="1" w:unhideWhenUsed="1"/>
-    <w:lsdException w:name="List Continue" w:semiHidden="1" w:unhideWhenUsed="1"/>
-    <w:lsdException w:name="List Continue 2" w:semiHidden="1" w:unhideWhenUsed="1"/>
-    <w:lsdException w:name="List Continue 3" w:semiHidden="1" w:unhideWhenUsed="1"/>
-    <w:lsdException w:name="List Continue 4" w:semiHidden="1" w:unhideWhenUsed="1"/>
-    <w:lsdException w:name="List Continue 5" w:semiHidden="1" w:unhideWhenUsed="1"/>
-    <w:lsdException w:name="Message Header" w:semiHidden="1" w:unhideWhenUsed="1"/>
-    <w:lsdException w:name="Subtitle" w:uiPriority="11" w:qFormat="1"/>
-    <w:lsdException w:name="Salutation" w:semiHidden="1" w:unhideWhenUsed="1"/>
-    <w:lsdException w:name="Date" w:semiHidden="1" w:unhideWhenUsed="1"/>
-    <w:lsdException w:name="Body Text First Indent" w:semiHidden="1" w:unhideWhenUsed="1"/>
-    <w:lsdException w:name="Body Text First Indent 2" w:semiHidden="1" w:unhideWhenUsed="1"/>
-    <w:lsdException w:name="Note Heading" w:semiHidden="1" w:unhideWhenUsed="1"/>
-    <w:lsdException w:name="Body Text 2" w:semiHidden="1" w:unhideWhenUsed="1"/>
-    <w:lsdException w:name="Body Text 3" w:semiHidden="1" w:unhideWhenUsed="1"/>
-    <w:lsdException w:name="Body Text Indent 2" w:semiHidden="1" w:unhideWhenUsed="1"/>
-    <w:lsdException w:name="Body Text Indent 3" w:semiHidden="1" w:unhideWhenUsed="1"/>
-    <w:lsdException w:name="Block Text" w:semiHidden="1" w:unhideWhenUsed="1"/>
-    <w:lsdException w:name="Hyperlink" w:semiHidden="1" w:unhideWhenUsed="1"/>
-    <w:lsdException w:name="FollowedHyperlink" w:semiHidden="1" w:unhideWhenUsed="1"/>
-    <w:lsdException w:name="Strong" w:uiPriority="22" w:qFormat="1"/>
-    <w:lsdException w:name="Emphasis" w:uiPriority="20" w:qFormat="1"/>
-    <w:lsdException w:name="Document Map" w:semiHidden="1" w:unhideWhenUsed="1"/>
-    <w:lsdException w:name="Plain Text" w:semiHidden="1" w:unhideWhenUsed="1"/>
-    <w:lsdException w:name="E-mail Signature" w:semiHidden="1" w:unhideWhenUsed="1"/>
-    <w:lsdException w:name="HTML Top of Form" w:semiHidden="1" w:unhideWhenUsed="1"/>
-    <w:lsdException w:name="HTML Bottom of Form" w:semiHidden="1" w:unhideWhenUsed="1"/>
-    <w:lsdException w:name="Normal (Web)" w:semiHidden="1" w:unhideWhenUsed="1"/>
-    <w:lsdException w:name="HTML Acronym" w:semiHidden="1" w:unhideWhenUsed="1"/>
-    <w:lsdException w:name="HTML Address" w:semiHidden="1" w:unhideWhenUsed="1"/>
-    <w:lsdException w:name="HTML Cite" w:semiHidden="1" w:unhideWhenUsed="1"/>
-    <w:lsdException w:name="HTML Code" w:semiHidden="1" w:unhideWhenUsed="1"/>
-    <w:lsdException w:name="HTML Definition" w:semiHidden="1" w:unhideWhenUsed="1"/>
-    <w:lsdException w:name="HTML Keyboard" w:semiHidden="1" w:unhideWhenUsed="1"/>
-    <w:lsdException w:name="HTML Preformatted" w:semiHidden="1" w:unhideWhenUsed="1"/>
-    <w:lsdException w:name="HTML Sample" w:semiHidden="1" w:unhideWhenUsed="1"/>
-    <w:lsdException w:name="HTML Typewriter" w:semiHidden="1" w:unhideWhenUsed="1"/>
-    <w:lsdException w:name="HTML Variable" w:semiHidden="1" w:unhideWhenUsed="1"/>
-    <w:lsdException w:name="annotation subject" w:semiHidden="1" w:unhideWhenUsed="1"/>
-    <w:lsdException w:name="No List" w:semiHidden="1" w:unhideWhenUsed="1"/>
-    <w:lsdException w:name="Outline List 1" w:semiHidden="1" w:unhideWhenUsed="1"/>
-    <w:lsdException w:name="Outline List 2" w:semiHidden="1" w:unhideWhenUsed="1"/>
-    <w:lsdException w:name="Outline List 3" w:semiHidden="1" w:unhideWhenUsed="1"/>
-    <w:lsdException w:name="Table Simple 1" w:semiHidden="1" w:unhideWhenUsed="1"/>
-    <w:lsdException w:name="Table Simple 2" w:semiHidden="1" w:unhideWhenUsed="1"/>
-    <w:lsdException w:name="Table Simple 3" w:semiHidden="1" w:unhideWhenUsed="1"/>
-    <w:lsdException w:name="Table Classic 1" w:semiHidden="1" w:unhideWhenUsed="1"/>
-    <w:lsdException w:name="Table Classic 2" w:semiHidden="1" w:unhideWhenUsed="1"/>
-    <w:lsdException w:name="Table Classic 3" w:semiHidden="1" w:unhideWhenUsed="1"/>
-    <w:lsdException w:name="Table Classic 4" w:semiHidden="1" w:unhideWhenUsed="1"/>
-    <w:lsdException w:name="Table Colorful 1" w:semiHidden="1" w:unhideWhenUsed="1"/>
-    <w:lsdException w:name="Table Colorful 2" w:semiHidden="1" w:unhideWhenUsed="1"/>
-    <w:lsdException w:name="Table Colorful 3" w:semiHidden="1" w:unhideWhenUsed="1"/>
-    <w:lsdException w:name="Table Columns 1" w:semiHidden="1" w:unhideWhenUsed="1"/>
-    <w:lsdException w:name="Table Columns 2" w:semiHidden="1" w:unhideWhenUsed="1"/>
-    <w:lsdException w:name="Table Columns 3" w:semiHidden="1" w:unhideWhenUsed="1"/>
-    <w:lsdException w:name="Table Columns 4" w:semiHidden="1" w:unhideWhenUsed="1"/>
-    <w:lsdException w:name="Table Columns 5" w:semiHidden="1" w:unhideWhenUsed="1"/>
-    <w:lsdException w:name="Table Grid 1" w:semiHidden="1" w:unhideWhenUsed="1"/>
-    <w:lsdException w:name="Table Grid 2" w:semiHidden="1" w:unhideWhenUsed="1"/>
-    <w:lsdException w:name="Table Grid 3" w:semiHidden="1" w:unhideWhenUsed="1"/>
-    <w:lsdException w:name="Table Grid 4" w:semiHidden="1" w:unhideWhenUsed="1"/>
-    <w:lsdException w:name="Table Grid 5" w:semiHidden="1" w:unhideWhenUsed="1"/>
-    <w:lsdException w:name="Table Grid 6" w:semiHidden="1" w:unhideWhenUsed="1"/>
-    <w:lsdException w:name="Table Grid 7" w:semiHidden="1" w:unhideWhenUsed="1"/>
-    <w:lsdException w:name="Table Grid 8" w:semiHidden="1" w:unhideWhenUsed="1"/>
-    <w:lsdException w:name="Table List 1" w:semiHidden="1" w:unhideWhenUsed="1"/>
-    <w:lsdException w:name="Table List 2" w:semiHidden="1" w:unhideWhenUsed="1"/>
-    <w:lsdException w:name="Table List 3" w:semiHidden="1" w:unhideWhenUsed="1"/>
-    <w:lsdException w:name="Table List 4" w:semiHidden="1" w:unhideWhenUsed="1"/>
-    <w:lsdException w:name="Table List 5" w:semiHidden="1" w:unhideWhenUsed="1"/>
-    <w:lsdException w:name="Table List 6" w:semiHidden="1" w:unhideWhenUsed="1"/>
-    <w:lsdException w:name="Table List 7" w:semiHidden="1" w:unhideWhenUsed="1"/>
-    <w:lsdException w:name="Table List 8" w:semiHidden="1" w:unhideWhenUsed="1"/>
-    <w:lsdException w:name="Table 3D effects 1" w:semiHidden="1" w:unhideWhenUsed="1"/>
-    <w:lsdException w:name="Table 3D effects 2" w:semiHidden="1" w:unhideWhenUsed="1"/>
-    <w:lsdException w:name="Table 3D effects 3" w:semiHidden="1" w:unhideWhenUsed="1"/>
-    <w:lsdException w:name="Table Contemporary" w:semiHidden="1" w:unhideWhenUsed="1"/>
-    <w:lsdException w:name="Table Elegant" w:semiHidden="1" w:unhideWhenUsed="1"/>
-    <w:lsdException w:name="Table Professional" w:semiHidden="1" w:unhideWhenUsed="1"/>
-    <w:lsdException w:name="Table Subtle 1" w:semiHidden="1" w:unhideWhenUsed="1"/>
-    <w:lsdException w:name="Table Subtle 2" w:semiHidden="1" w:unhideWhenUsed="1"/>
-    <w:lsdException w:name="Table Web 1" w:semiHidden="1" w:unhideWhenUsed="1"/>
-    <w:lsdException w:name="Table Web 2" w:semiHidden="1" w:unhideWhenUsed="1"/>
-    <w:lsdException w:name="Balloon Text" w:semiHidden="1" w:unhideWhenUsed="1"/>
-    <w:lsdException w:name="Table Grid" w:uiPriority="39"/>
-    <w:lsdException w:name="Placeholder Text" w:semiHidden="1"/>
-    <w:lsdException w:name="No Spacing" w:uiPriority="1" w:qFormat="1"/>
-    <w:lsdException w:name="Light Shading" w:uiPriority="60"/>
-    <w:lsdException w:name="Light List" w:uiPriority="61"/>
-    <w:lsdException w:name="Light Grid" w:uiPriority="62"/>
-    <w:lsdException w:name="Medium Shading 1" w:uiPriority="63"/>
-    <w:lsdException w:name="Medium Shading 2" w:uiPriority="64"/>
-    <w:lsdException w:name="Medium List 1" w:uiPriority="65"/>
-    <w:lsdException w:name="Medium List 2" w:uiPriority="66"/>
-    <w:lsdException w:name="Medium Grid 1" w:uiPriority="67"/>
-    <w:lsdException w:name="Medium Grid 2" w:uiPriority="68"/>
-    <w:lsdException w:name="Medium Grid 3" w:uiPriority="69"/>
-    <w:lsdException w:name="Dark List" w:uiPriority="70"/>
-    <w:lsdException w:name="Colorful Shading" w:uiPriority="71"/>
-    <w:lsdException w:name="Colorful List" w:uiPriority="72"/>
-    <w:lsdException w:name="Colorful Grid" w:uiPriority="73"/>
-    <w:lsdException w:name="Light Shading Accent 1" w:uiPriority="60"/>
-    <w:lsdException w:name="Light List Accent 1" w:uiPriority="61"/>
-    <w:lsdException w:name="Light Grid Accent 1" w:uiPriority="62"/>
-    <w:lsdException w:name="Medium Shading 1 Accent 1" w:uiPriority="63"/>
-    <w:lsdException w:name="Medium Shading 2 Accent 1" w:uiPriority="64"/>
-    <w:lsdException w:name="Medium List 1 Accent 1" w:uiPriority="65"/>
-    <w:lsdException w:name="Revision" w:semiHidden="1"/>
-    <w:lsdException w:name="List Paragraph" w:uiPriority="34" w:qFormat="1"/>
-    <w:lsdException w:name="Quote" w:uiPriority="29" w:qFormat="1"/>
-    <w:lsdException w:name="Intense Quote" w:uiPriority="30" w:qFormat="1"/>
-    <w:lsdException w:name="Medium List 2 Accent 1" w:uiPriority="66"/>
-    <w:lsdException w:name="Medium Grid 1 Accent 1" w:uiPriority="67"/>
-    <w:lsdException w:name="Medium Grid 2 Accent 1" w:uiPriority="68"/>
-    <w:lsdException w:name="Medium Grid 3 Accent 1" w:uiPriority="69"/>
-    <w:lsdException w:name="Dark List Accent 1" w:uiPriority="70"/>
-    <w:lsdException w:name="Colorful Shading Accent 1" w:uiPriority="71"/>
-    <w:lsdException w:name="Colorful List Accent 1" w:uiPriority="72"/>
-    <w:lsdException w:name="Colorful Grid Accent 1" w:uiPriority="73"/>
-    <w:lsdException w:name="Light Shading Accent 2" w:uiPriority="60"/>
-    <w:lsdException w:name="Light List Accent 2" w:uiPriority="61"/>
-    <w:lsdException w:name="Light Grid Accent 2" w:uiPriority="62"/>
-    <w:lsdException w:name="Medium Shading 1 Accent 2" w:uiPriority="63"/>
-    <w:lsdException w:name="Medium Shading 2 Accent 2" w:uiPriority="64"/>
-    <w:lsdException w:name="Medium List 1 Accent 2" w:uiPriority="65"/>
-    <w:lsdException w:name="Medium List 2 Accent 2" w:uiPriority="66"/>
-    <w:lsdException w:name="Medium Grid 1 Accent 2" w:uiPriority="67"/>
-    <w:lsdException w:name="Medium Grid 2 Accent 2" w:uiPriority="68"/>
-    <w:lsdException w:name="Medium Grid 3 Accent 2" w:uiPriority="69"/>
-    <w:lsdException w:name="Dark List Accent 2" w:uiPriority="70"/>
-    <w:lsdException w:name="Colorful Shading Accent 2" w:uiPriority="71"/>
-    <w:lsdException w:name="Colorful List Accent 2" w:uiPriority="72"/>
-    <w:lsdException w:name="Colorful Grid Accent 2" w:uiPriority="73"/>
-    <w:lsdException w:name="Light Shading Accent 3" w:uiPriority="60"/>
-    <w:lsdException w:name="Light List Accent 3" w:uiPriority="61"/>
-    <w:lsdException w:name="Light Grid Accent 3" w:uiPriority="62"/>
-    <w:lsdException w:name="Medium Shading 1 Accent 3" w:uiPriority="63"/>
-    <w:lsdException w:name="Medium Shading 2 Accent 3" w:uiPriority="64"/>
-    <w:lsdException w:name="Medium List 1 Accent 3" w:uiPriority="65"/>
-    <w:lsdException w:name="Medium List 2 Accent 3" w:uiPriority="66"/>
-    <w:lsdException w:name="Medium Grid 1 Accent 3" w:uiPriority="67"/>
-    <w:lsdException w:name="Medium Grid 2 Accent 3" w:uiPriority="68"/>
-    <w:lsdException w:name="Medium Grid 3 Accent 3" w:uiPriority="69"/>
-    <w:lsdException w:name="Dark List Accent 3" w:uiPriority="70"/>
-    <w:lsdException w:name="Colorful Shading Accent 3" w:uiPriority="71"/>
-    <w:lsdException w:name="Colorful List Accent 3" w:uiPriority="72"/>
-    <w:lsdException w:name="Colorful Grid Accent 3" w:uiPriority="73"/>
-    <w:lsdException w:name="Light Shading Accent 4" w:uiPriority="60"/>
-    <w:lsdException w:name="Light List Accent 4" w:uiPriority="61"/>
-    <w:lsdException w:name="Light Grid Accent 4" w:uiPriority="62"/>
-    <w:lsdException w:name="Medium Shading 1 Accent 4" w:uiPriority="63"/>
-    <w:lsdException w:name="Medium Shading 2 Accent 4" w:uiPriority="64"/>
-    <w:lsdException w:name="Medium List 1 Accent 4" w:uiPriority="65"/>
-    <w:lsdException w:name="Medium List 2 Accent 4" w:uiPriority="66"/>
-    <w:lsdException w:name="Medium Grid 1 Accent 4" w:uiPriority="67"/>
-    <w:lsdException w:name="Medium Grid 2 Accent 4" w:uiPriority="68"/>
-    <w:lsdException w:name="Medium Grid 3 Accent 4" w:uiPriority="69"/>
-    <w:lsdException w:name="Dark List Accent 4" w:uiPriority="70"/>
-    <w:lsdException w:name="Colorful Shading Accent 4" w:uiPriority="71"/>
-    <w:lsdException w:name="Colorful List Accent 4" w:uiPriority="72"/>
-    <w:lsdException w:name="Colorful Grid Accent 4" w:uiPriority="73"/>
-    <w:lsdException w:name="Light Shading Accent 5" w:uiPriority="60"/>
-    <w:lsdException w:name="Light List Accent 5" w:uiPriority="61"/>
-    <w:lsdException w:name="Light Grid Accent 5" w:uiPriority="62"/>
-    <w:lsdException w:name="Medium Shading 1 Accent 5" w:uiPriority="63"/>
-    <w:lsdException w:name="Medium Shading 2 Accent 5" w:uiPriority="64"/>
-    <w:lsdException w:name="Medium List 1 Accent 5" w:uiPriority="65"/>
-    <w:lsdException w:name="Medium List 2 Accent 5" w:uiPriority="66"/>
-    <w:lsdException w:name="Medium Grid 1 Accent 5" w:uiPriority="67"/>
-    <w:lsdException w:name="Medium Grid 2 Accent 5" w:uiPriority="68"/>
-    <w:lsdException w:name="Medium Grid 3 Accent 5" w:uiPriority="69"/>
-    <w:lsdException w:name="Dark List Accent 5" w:uiPriority="70"/>
-    <w:lsdException w:name="Colorful Shading Accent 5" w:uiPriority="71"/>
-    <w:lsdException w:name="Colorful List Accent 5" w:uiPriority="72"/>
-    <w:lsdException w:name="Colorful Grid Accent 5" w:uiPriority="73"/>
-    <w:lsdException w:name="Light Shading Accent 6" w:uiPriority="60"/>
-    <w:lsdException w:name="Light List Accent 6" w:uiPriority="61"/>
-    <w:lsdException w:name="Light Grid Accent 6" w:uiPriority="62"/>
-    <w:lsdException w:name="Medium Shading 1 Accent 6" w:uiPriority="63"/>
-    <w:lsdException w:name="Medium Shading 2 Accent 6" w:uiPriority="64"/>
-    <w:lsdException w:name="Medium List 1 Accent 6" w:uiPriority="65"/>
-    <w:lsdException w:name="Medium List 2 Accent 6" w:uiPriority="66"/>
-    <w:lsdException w:name="Medium Grid 1 Accent 6" w:uiPriority="67"/>
-    <w:lsdException w:name="Medium Grid 2 Accent 6" w:uiPriority="68"/>
-    <w:lsdException w:name="Medium Grid 3 Accent 6" w:uiPriority="69"/>
-    <w:lsdException w:name="Dark List Accent 6" w:uiPriority="70"/>
-    <w:lsdException w:name="Colorful Shading Accent 6" w:uiPriority="71"/>
-    <w:lsdException w:name="Colorful List Accent 6" w:uiPriority="72"/>
-    <w:lsdException w:name="Colorful Grid Accent 6" w:uiPriority="73"/>
-    <w:lsdException w:name="Subtle Emphasis" w:uiPriority="19" w:qFormat="1"/>
-    <w:lsdException w:name="Intense Emphasis" w:uiPriority="21" w:qFormat="1"/>
-    <w:lsdException w:name="Subtle Reference" w:uiPriority="31" w:qFormat="1"/>
-    <w:lsdException w:name="Intense Reference" w:uiPriority="32" w:qFormat="1"/>
-    <w:lsdException w:name="Book Title" w:uiPriority="33" w:qFormat="1"/>
-    <w:lsdException w:name="Bibliography" w:semiHidden="1" w:uiPriority="37" w:unhideWhenUsed="1"/>
-    <w:lsdException w:name="TOC Heading" w:semiHidden="1" w:uiPriority="39" w:unhideWhenUsed="1" w:qFormat="1"/>
-    <w:lsdException w:name="Plain Table 1" w:uiPriority="41"/>
-    <w:lsdException w:name="Plain Table 2" w:uiPriority="42"/>
-    <w:lsdException w:name="Plain Table 3" w:uiPriority="43"/>
-    <w:lsdException w:name="Plain Table 4" w:uiPriority="44"/>
-    <w:lsdException w:name="Plain Table 5" w:uiPriority="45"/>
-    <w:lsdException w:name="Grid Table Light" w:uiPriority="40"/>
-    <w:lsdException w:name="Grid Table 1 Light" w:uiPriority="46"/>
-    <w:lsdException w:name="Grid Table 2" w:uiPriority="47"/>
-    <w:lsdException w:name="Grid Table 3" w:uiPriority="48"/>
-    <w:lsdException w:name="Grid Table 4" w:uiPriority="49"/>
-    <w:lsdException w:name="Grid Table 5 Dark" w:uiPriority="50"/>
-    <w:lsdException w:name="Grid Table 6 Colorful" w:uiPriority="51"/>
-    <w:lsdException w:name="Grid Table 7 Colorful" w:uiPriority="52"/>
-    <w:lsdException w:name="Grid Table 1 Light Accent 1" w:uiPriority="46"/>
-    <w:lsdException w:name="Grid Table 2 Accent 1" w:uiPriority="47"/>
-    <w:lsdException w:name="Grid Table 3 Accent 1" w:uiPriority="48"/>
-    <w:lsdException w:name="Grid Table 4 Accent 1" w:uiPriority="49"/>
-    <w:lsdException w:name="Grid Table 5 Dark Accent 1" w:uiPriority="50"/>
-    <w:lsdException w:name="Grid Table 6 Colorful Accent 1" w:uiPriority="51"/>
-    <w:lsdException w:name="Grid Table 7 Colorful Accent 1" w:uiPriority="52"/>
-    <w:lsdException w:name="Grid Table 1 Light Accent 2" w:uiPriority="46"/>
-    <w:lsdException w:name="Grid Table 2 Accent 2" w:uiPriority="47"/>
-    <w:lsdException w:name="Grid Table 3 Accent 2" w:uiPriority="48"/>
-    <w:lsdException w:name="Grid Table 4 Accent 2" w:uiPriority="49"/>
-    <w:lsdException w:name="Grid Table 5 Dark Accent 2" w:uiPriority="50"/>
-    <w:lsdException w:name="Grid Table 6 Colorful Accent 2" w:uiPriority="51"/>
-    <w:lsdException w:name="Grid Table 7 Colorful Accent 2" w:uiPriority="52"/>
-    <w:lsdException w:name="Grid Table 1 Light Accent 3" w:uiPriority="46"/>
-    <w:lsdException w:name="Grid Table 2 Accent 3" w:uiPriority="47"/>
-    <w:lsdException w:name="Grid Table 3 Accent 3" w:uiPriority="48"/>
-    <w:lsdException w:name="Grid Table 4 Accent 3" w:uiPriority="49"/>
-    <w:lsdException w:name="Grid Table 5 Dark Accent 3" w:uiPriority="50"/>
-    <w:lsdException w:name="Grid Table 6 Colorful Accent 3" w:uiPriority="51"/>
-    <w:lsdException w:name="Grid Table 7 Colorful Accent 3" w:uiPriority="52"/>
-    <w:lsdException w:name="Grid Table 1 Light Accent 4" w:uiPriority="46"/>
-    <w:lsdException w:name="Grid Table 2 Accent 4" w:uiPriority="47"/>
-    <w:lsdException w:name="Grid Table 3 Accent 4" w:uiPriority="48"/>
-    <w:lsdException w:name="Grid Table 4 Accent 4" w:uiPriority="49"/>
-    <w:lsdException w:name="Grid Table 5 Dark Accent 4" w:uiPriority="50"/>
-    <w:lsdException w:name="Grid Table 6 Colorful Accent 4" w:uiPriority="51"/>
-    <w:lsdException w:name="Grid Table 7 Colorful Accent 4" w:uiPriority="52"/>
-    <w:lsdException w:name="Grid Table 1 Light Accent 5" w:uiPriority="46"/>
-    <w:lsdException w:name="Grid Table 2 Accent 5" w:uiPriority="47"/>
-    <w:lsdException w:name="Grid Table 3 Accent 5" w:uiPriority="48"/>
-    <w:lsdException w:name="Grid Table 4 Accent 5" w:uiPriority="49"/>
-    <w:lsdException w:name="Grid Table 5 Dark Accent 5" w:uiPriority="50"/>
-    <w:lsdException w:name="Grid Table 6 Colorful Accent 5" w:uiPriority="51"/>
-    <w:lsdException w:name="Grid Table 7 Colorful Accent 5" w:uiPriority="52"/>
-    <w:lsdException w:name="Grid Table 1 Light Accent 6" w:uiPriority="46"/>
-    <w:lsdException w:name="Grid Table 2 Accent 6" w:uiPriority="47"/>
-    <w:lsdException w:name="Grid Table 3 Accent 6" w:uiPriority="48"/>
-    <w:lsdException w:name="Grid Table 4 Accent 6" w:uiPriority="49"/>
-    <w:lsdException w:name="Grid Table 5 Dark Accent 6" w:uiPriority="50"/>
-    <w:lsdException w:name="Grid Table 6 Colorful Accent 6" w:uiPriority="51"/>
-    <w:lsdException w:name="Grid Table 7 Colorful Accent 6" w:uiPriority="52"/>
-    <w:lsdException w:name="List Table 1 Light" w:uiPriority="46"/>
-    <w:lsdException w:name="List Table 2" w:uiPriority="47"/>
-    <w:lsdException w:name="List Table 3" w:uiPriority="48"/>
-    <w:lsdException w:name="List Table 4" w:uiPriority="49"/>
-    <w:lsdException w:name="List Table 5 Dark" w:uiPriority="50"/>
-    <w:lsdException w:name="List Table 6 Colorful" w:uiPriority="51"/>
-    <w:lsdException w:name="List Table 7 Colorful" w:uiPriority="52"/>
-    <w:lsdException w:name="List Table 1 Light Accent 1" w:uiPriority="46"/>
-    <w:lsdException w:name="List Table 2 Accent 1" w:uiPriority="47"/>
-    <w:lsdException w:name="List Table 3 Accent 1" w:uiPriority="48"/>
-    <w:lsdException w:name="List Table 4 Accent 1" w:uiPriority="49"/>
-    <w:lsdException w:name="List Table 5 Dark Accent 1" w:uiPriority="50"/>
-    <w:lsdException w:name="List Table 6 Colorful Accent 1" w:uiPriority="51"/>
-    <w:lsdException w:name="List Table 7 Colorful Accent 1" w:uiPriority="52"/>
-    <w:lsdException w:name="List Table 1 Light Accent 2" w:uiPriority="46"/>
-    <w:lsdException w:name="List Table 2 Accent 2" w:uiPriority="47"/>
-    <w:lsdException w:name="List Table 3 Accent 2" w:uiPriority="48"/>
-    <w:lsdException w:name="List Table 4 Accent 2" w:uiPriority="49"/>
-    <w:lsdException w:name="List Table 5 Dark Accent 2" w:uiPriority="50"/>
-    <w:lsdException w:name="List Table 6 Colorful Accent 2" w:uiPriority="51"/>
-    <w:lsdException w:name="List Table 7 Colorful Accent 2" w:uiPriority="52"/>
-    <w:lsdException w:name="List Table 1 Light Accent 3" w:uiPriority="46"/>
-    <w:lsdException w:name="List Table 2 Accent 3" w:uiPriority="47"/>
-    <w:lsdException w:name="List Table 3 Accent 3" w:uiPriority="48"/>
-    <w:lsdException w:name="List Table 4 Accent 3" w:uiPriority="49"/>
-    <w:lsdException w:name="List Table 5 Dark Accent 3" w:uiPriority="50"/>
-    <w:lsdException w:name="List Table 6 Colorful Accent 3" w:uiPriority="51"/>
-    <w:lsdException w:name="List Table 7 Colorful Accent 3" w:uiPriority="52"/>
-    <w:lsdException w:name="List Table 1 Light Accent 4" w:uiPriority="46"/>
-    <w:lsdException w:name="List Table 2 Accent 4" w:uiPriority="47"/>
-    <w:lsdException w:name="List Table 3 Accent 4" w:uiPriority="48"/>
-    <w:lsdException w:name="List Table 4 Accent 4" w:uiPriority="49"/>
-    <w:lsdException w:name="List Table 5 Dark Accent 4" w:uiPriority="50"/>
-    <w:lsdException w:name="List Table 6 Colorful Accent 4" w:uiPriority="51"/>
-    <w:lsdException w:name="List Table 7 Colorful Accent 4" w:uiPriority="52"/>
-    <w:lsdException w:name="List Table 1 Light Accent 5" w:uiPriority="46"/>
-    <w:lsdException w:name="List Table 2 Accent 5" w:uiPriority="47"/>
-    <w:lsdException w:name="List Table 3 Accent 5" w:uiPriority="48"/>
-    <w:lsdException w:name="List Table 4 Accent 5" w:uiPriority="49"/>
-    <w:lsdException w:name="List Table 5 Dark Accent 5" w:uiPriority="50"/>
-    <w:lsdException w:name="List Table 6 Colorful Accent 5" w:uiPriority="51"/>
-    <w:lsdException w:name="List Table 7 Colorful Accent 5" w:uiPriority="52"/>
-    <w:lsdException w:name="List Table 1 Light Accent 6" w:uiPriority="46"/>
-    <w:lsdException w:name="List Table 2 Accent 6" w:uiPriority="47"/>
-    <w:lsdException w:name="List Table 3 Accent 6" w:uiPriority="48"/>
-    <w:lsdException w:name="List Table 4 Accent 6" w:uiPriority="49"/>
-    <w:lsdException w:name="List Table 5 Dark Accent 6" w:uiPriority="50"/>
-    <w:lsdException w:name="List Table 6 Colorful Accent 6" w:uiPriority="51"/>
-    <w:lsdException w:name="List Table 7 Colorful Accent 6" w:uiPriority="52"/>
-    <w:lsdException w:name="Mention" w:semiHidden="1" w:unhideWhenUsed="1"/>
-  </w:latentStyles>
-  <w:style w:type="paragraph" w:default="1" w:styleId="Normal">
-    <w:name w:val="Normal"/>
-    <w:qFormat/>
-  </w:style>
-  <w:style w:type="character" w:default="1" w:styleId="DefaultParagraphFont">
-    <w:name w:val="Default Paragraph Font"/>
-    <w:uiPriority w:val="1"/>
-    <w:semiHidden/>
-    <w:unhideWhenUsed/>
-  </w:style>
-  <w:style w:type="table" w:default="1" w:styleId="TableNormal">
-    <w:name w:val="Normal Table"/>
-    <w:uiPriority w:val="99"/>
-    <w:semiHidden/>
-    <w:unhideWhenUsed/>
-    <w:tblPr>
-      <w:tblInd w:w="0" w:type="dxa"/>
-      <w:tblCellMar>
-        <w:top w:w="0" w:type="dxa"/>
-        <w:left w:w="108" w:type="dxa"/>
-        <w:bottom w:w="0" w:type="dxa"/>
-        <w:right w:w="108" w:type="dxa"/>
-      </w:tblCellMar>
-    </w:tblPr>
-  </w:style>
-  <w:style w:type="numbering" w:default="1" w:styleId="NoList">
-    <w:name w:val="No List"/>
-    <w:uiPriority w:val="99"/>
-    <w:semiHidden/>
-    <w:unhideWhenUsed/>
-  </w:style>
-  <w:style w:type="paragraph" w:customStyle="1" w:styleId="C04FAD11F206493D924018696F692CA5">
-    <w:name w:val="C04FAD11F206493D924018696F692CA5"/>
-  </w:style>
-  <w:style w:type="paragraph" w:customStyle="1" w:styleId="3B079617C50D402FA50298B41BBEF53D">
-    <w:name w:val="3B079617C50D402FA50298B41BBEF53D"/>
-  </w:style>
-  <w:style w:type="paragraph" w:customStyle="1" w:styleId="80BFBFF3AFD14A3A9A3708E0CCA7746C">
-    <w:name w:val="80BFBFF3AFD14A3A9A3708E0CCA7746C"/>
-  </w:style>
-  <w:style w:type="paragraph" w:customStyle="1" w:styleId="306AB6033EA94C7BB0A23B45EEA0B79D">
-    <w:name w:val="306AB6033EA94C7BB0A23B45EEA0B79D"/>
-  </w:style>
-  <w:style w:type="paragraph" w:customStyle="1" w:styleId="ADC8405593C54FD68CE2CB1070DF38E9">
-    <w:name w:val="ADC8405593C54FD68CE2CB1070DF38E9"/>
-  </w:style>
-  <w:style w:type="paragraph" w:customStyle="1" w:styleId="313F36CE11E34BB89AA09AC37D9B917D">
-    <w:name w:val="313F36CE11E34BB89AA09AC37D9B917D"/>
-  </w:style>
-  <w:style w:type="paragraph" w:customStyle="1" w:styleId="25337A39DB374036A262EA1D91B80C5B">
-    <w:name w:val="25337A39DB374036A262EA1D91B80C5B"/>
-  </w:style>
-  <w:style w:type="paragraph" w:styleId="ListBullet">
-    <w:name w:val="List Bullet"/>
-    <w:basedOn w:val="Normal"/>
-    <w:uiPriority w:val="10"/>
-    <w:unhideWhenUsed/>
-    <w:qFormat/>
-    <w:pPr>
-      <w:numPr>
-        <w:numId w:val="1"/>
-      </w:numPr>
-      <w:spacing w:before="120" w:after="200" w:line="264" w:lineRule="auto"/>
-    </w:pPr>
-    <w:rPr>
-      <w:rFonts w:eastAsiaTheme="minorHAnsi"/>
-      <w:color w:val="595959" w:themeColor="text1" w:themeTint="A6"/>
-      <w:lang w:val="en-US" w:eastAsia="en-US"/>
-    </w:rPr>
-  </w:style>
-  <w:style w:type="paragraph" w:customStyle="1" w:styleId="4C3D85961A824D2295EF2C6A1428514A">
-    <w:name w:val="4C3D85961A824D2295EF2C6A1428514A"/>
-  </w:style>
-  <w:style w:type="paragraph" w:customStyle="1" w:styleId="8E26C8B717534719AC6C52F9CCE989A4">
-    <w:name w:val="8E26C8B717534719AC6C52F9CCE989A4"/>
-  </w:style>
-  <w:style w:type="paragraph" w:customStyle="1" w:styleId="718813B1D24B42BFA0ECE26BF7F9779C">
-    <w:name w:val="718813B1D24B42BFA0ECE26BF7F9779C"/>
-  </w:style>
-</w:styles>
-</file>
-
-<file path=word/glossary/webSettings.xml><?xml version="1.0" encoding="utf-8"?>
-<w:webSettings xmlns:mc="http://schemas.openxmlformats.org/markup-compatibility/2006" xmlns:r="http://schemas.openxmlformats.org/officeDocument/2006/relationships" xmlns:w="http://schemas.openxmlformats.org/wordprocessingml/2006/main" xmlns:w14="http://schemas.microsoft.com/office/word/2010/wordml" xmlns:w15="http://schemas.microsoft.com/office/word/2012/wordml" xmlns:w16se="http://schemas.microsoft.com/office/word/2015/wordml/symex" mc:Ignorable="w14 w15 w16se">
-  <w:optimizeForBrowser/>
-  <w:allowPNG/>
-</w:webSettings>
 </file>
 
 <file path=word/theme/theme1.xml><?xml version="1.0" encoding="utf-8"?>
@@ -8084,7 +8347,7 @@
 </file>
 
 <file path=customXml/itemProps1.xml><?xml version="1.0" encoding="utf-8"?>
-<ds:datastoreItem xmlns:ds="http://schemas.openxmlformats.org/officeDocument/2006/customXml" ds:itemID="{566A7965-4238-4441-AFA5-F59A6A83677B}">
+<ds:datastoreItem xmlns:ds="http://schemas.openxmlformats.org/officeDocument/2006/customXml" ds:itemID="{F2D281E3-11F9-47D5-8013-D287C7475ADD}">
   <ds:schemaRefs>
     <ds:schemaRef ds:uri="http://schemas.openxmlformats.org/officeDocument/2006/bibliography"/>
   </ds:schemaRefs>

</xml_diff>

<commit_message>
Added conclusion to document. Small changes to the seeding. Adding an extra migration.
</commit_message>
<xml_diff>
--- a/bgs.docx
+++ b/bgs.docx
@@ -147,8 +147,6 @@
             <w:t>CONTENT</w:t>
           </w:r>
         </w:p>
-        <w:bookmarkStart w:id="5" w:name="_GoBack"/>
-        <w:bookmarkEnd w:id="5"/>
         <w:p>
           <w:pPr>
             <w:pStyle w:val="Indholdsfortegnelse1"/>
@@ -171,7 +169,7 @@
           <w:r>
             <w:fldChar w:fldCharType="separate"/>
           </w:r>
-          <w:hyperlink w:anchor="_Toc469858619" w:history="1">
+          <w:hyperlink w:anchor="_Toc469860467" w:history="1">
             <w:r>
               <w:rPr>
                 <w:rStyle w:val="Hyperlink"/>
@@ -198,7 +196,7 @@
                 <w:noProof/>
                 <w:webHidden/>
               </w:rPr>
-              <w:instrText xml:space="preserve"> PAGEREF _Toc469858619 \h </w:instrText>
+              <w:instrText xml:space="preserve"> PAGEREF _Toc469860467 \h </w:instrText>
             </w:r>
             <w:r>
               <w:rPr>
@@ -242,7 +240,7 @@
               <w:lang w:val="da-DK" w:eastAsia="da-DK"/>
             </w:rPr>
           </w:pPr>
-          <w:hyperlink w:anchor="_Toc469858620" w:history="1">
+          <w:hyperlink w:anchor="_Toc469860468" w:history="1">
             <w:r>
               <w:rPr>
                 <w:rStyle w:val="Hyperlink"/>
@@ -269,7 +267,7 @@
                 <w:noProof/>
                 <w:webHidden/>
               </w:rPr>
-              <w:instrText xml:space="preserve"> PAGEREF _Toc469858620 \h </w:instrText>
+              <w:instrText xml:space="preserve"> PAGEREF _Toc469860468 \h </w:instrText>
             </w:r>
             <w:r>
               <w:rPr>
@@ -289,7 +287,7 @@
                 <w:noProof/>
                 <w:webHidden/>
               </w:rPr>
-              <w:t>1</w:t>
+              <w:t>2</w:t>
             </w:r>
             <w:r>
               <w:rPr>
@@ -313,7 +311,7 @@
               <w:lang w:val="da-DK" w:eastAsia="da-DK"/>
             </w:rPr>
           </w:pPr>
-          <w:hyperlink w:anchor="_Toc469858621" w:history="1">
+          <w:hyperlink w:anchor="_Toc469860469" w:history="1">
             <w:r>
               <w:rPr>
                 <w:rStyle w:val="Hyperlink"/>
@@ -340,7 +338,7 @@
                 <w:noProof/>
                 <w:webHidden/>
               </w:rPr>
-              <w:instrText xml:space="preserve"> PAGEREF _Toc469858621 \h </w:instrText>
+              <w:instrText xml:space="preserve"> PAGEREF _Toc469860469 \h </w:instrText>
             </w:r>
             <w:r>
               <w:rPr>
@@ -360,7 +358,7 @@
                 <w:noProof/>
                 <w:webHidden/>
               </w:rPr>
-              <w:t>1</w:t>
+              <w:t>2</w:t>
             </w:r>
             <w:r>
               <w:rPr>
@@ -384,7 +382,7 @@
               <w:lang w:val="da-DK" w:eastAsia="da-DK"/>
             </w:rPr>
           </w:pPr>
-          <w:hyperlink w:anchor="_Toc469858622" w:history="1">
+          <w:hyperlink w:anchor="_Toc469860470" w:history="1">
             <w:r>
               <w:rPr>
                 <w:rStyle w:val="Hyperlink"/>
@@ -411,7 +409,7 @@
                 <w:noProof/>
                 <w:webHidden/>
               </w:rPr>
-              <w:instrText xml:space="preserve"> PAGEREF _Toc469858622 \h </w:instrText>
+              <w:instrText xml:space="preserve"> PAGEREF _Toc469860470 \h </w:instrText>
             </w:r>
             <w:r>
               <w:rPr>
@@ -455,7 +453,7 @@
               <w:lang w:val="da-DK" w:eastAsia="da-DK"/>
             </w:rPr>
           </w:pPr>
-          <w:hyperlink w:anchor="_Toc469858623" w:history="1">
+          <w:hyperlink w:anchor="_Toc469860471" w:history="1">
             <w:r>
               <w:rPr>
                 <w:rStyle w:val="Hyperlink"/>
@@ -482,7 +480,7 @@
                 <w:noProof/>
                 <w:webHidden/>
               </w:rPr>
-              <w:instrText xml:space="preserve"> PAGEREF _Toc469858623 \h </w:instrText>
+              <w:instrText xml:space="preserve"> PAGEREF _Toc469860471 \h </w:instrText>
             </w:r>
             <w:r>
               <w:rPr>
@@ -526,7 +524,7 @@
               <w:lang w:val="da-DK" w:eastAsia="da-DK"/>
             </w:rPr>
           </w:pPr>
-          <w:hyperlink w:anchor="_Toc469858624" w:history="1">
+          <w:hyperlink w:anchor="_Toc469860472" w:history="1">
             <w:r>
               <w:rPr>
                 <w:rStyle w:val="Hyperlink"/>
@@ -553,7 +551,7 @@
                 <w:noProof/>
                 <w:webHidden/>
               </w:rPr>
-              <w:instrText xml:space="preserve"> PAGEREF _Toc469858624 \h </w:instrText>
+              <w:instrText xml:space="preserve"> PAGEREF _Toc469860472 \h </w:instrText>
             </w:r>
             <w:r>
               <w:rPr>
@@ -597,13 +595,20 @@
               <w:lang w:val="da-DK" w:eastAsia="da-DK"/>
             </w:rPr>
           </w:pPr>
-          <w:hyperlink w:anchor="_Toc469858625" w:history="1">
+          <w:hyperlink w:anchor="_Toc469860473" w:history="1">
             <w:r>
               <w:rPr>
                 <w:rStyle w:val="Hyperlink"/>
                 <w:noProof/>
               </w:rPr>
-              <w:t>Visual ELEMENTS</w:t>
+              <w:t xml:space="preserve">Visual </w:t>
+            </w:r>
+            <w:r>
+              <w:rPr>
+                <w:rStyle w:val="Hyperlink"/>
+                <w:noProof/>
+              </w:rPr>
+              <w:t>elements</w:t>
             </w:r>
             <w:r>
               <w:rPr>
@@ -624,7 +629,7 @@
                 <w:noProof/>
                 <w:webHidden/>
               </w:rPr>
-              <w:instrText xml:space="preserve"> PAGEREF _Toc469858625 \h </w:instrText>
+              <w:instrText xml:space="preserve"> PAGEREF _Toc469860473 \h </w:instrText>
             </w:r>
             <w:r>
               <w:rPr>
@@ -668,7 +673,7 @@
               <w:lang w:val="da-DK" w:eastAsia="da-DK"/>
             </w:rPr>
           </w:pPr>
-          <w:hyperlink w:anchor="_Toc469858626" w:history="1">
+          <w:hyperlink w:anchor="_Toc469860474" w:history="1">
             <w:r>
               <w:rPr>
                 <w:rStyle w:val="Hyperlink"/>
@@ -695,7 +700,7 @@
                 <w:noProof/>
                 <w:webHidden/>
               </w:rPr>
-              <w:instrText xml:space="preserve"> PAGEREF _Toc469858626 \h </w:instrText>
+              <w:instrText xml:space="preserve"> PAGEREF _Toc469860474 \h </w:instrText>
             </w:r>
             <w:r>
               <w:rPr>
@@ -739,7 +744,7 @@
               <w:lang w:val="da-DK" w:eastAsia="da-DK"/>
             </w:rPr>
           </w:pPr>
-          <w:hyperlink w:anchor="_Toc469858627" w:history="1">
+          <w:hyperlink w:anchor="_Toc469860475" w:history="1">
             <w:r>
               <w:rPr>
                 <w:rStyle w:val="Hyperlink"/>
@@ -766,7 +771,7 @@
                 <w:noProof/>
                 <w:webHidden/>
               </w:rPr>
-              <w:instrText xml:space="preserve"> PAGEREF _Toc469858627 \h </w:instrText>
+              <w:instrText xml:space="preserve"> PAGEREF _Toc469860475 \h </w:instrText>
             </w:r>
             <w:r>
               <w:rPr>
@@ -810,7 +815,7 @@
               <w:lang w:val="da-DK" w:eastAsia="da-DK"/>
             </w:rPr>
           </w:pPr>
-          <w:hyperlink w:anchor="_Toc469858628" w:history="1">
+          <w:hyperlink w:anchor="_Toc469860476" w:history="1">
             <w:r>
               <w:rPr>
                 <w:rStyle w:val="Hyperlink"/>
@@ -837,7 +842,7 @@
                 <w:noProof/>
                 <w:webHidden/>
               </w:rPr>
-              <w:instrText xml:space="preserve"> PAGEREF _Toc469858628 \h </w:instrText>
+              <w:instrText xml:space="preserve"> PAGEREF _Toc469860476 \h </w:instrText>
             </w:r>
             <w:r>
               <w:rPr>
@@ -881,7 +886,7 @@
               <w:lang w:val="da-DK" w:eastAsia="da-DK"/>
             </w:rPr>
           </w:pPr>
-          <w:hyperlink w:anchor="_Toc469858629" w:history="1">
+          <w:hyperlink w:anchor="_Toc469860477" w:history="1">
             <w:r>
               <w:rPr>
                 <w:rStyle w:val="Hyperlink"/>
@@ -908,7 +913,7 @@
                 <w:noProof/>
                 <w:webHidden/>
               </w:rPr>
-              <w:instrText xml:space="preserve"> PAGEREF _Toc469858629 \h </w:instrText>
+              <w:instrText xml:space="preserve"> PAGEREF _Toc469860477 \h </w:instrText>
             </w:r>
             <w:r>
               <w:rPr>
@@ -952,7 +957,7 @@
               <w:lang w:val="da-DK" w:eastAsia="da-DK"/>
             </w:rPr>
           </w:pPr>
-          <w:hyperlink w:anchor="_Toc469858630" w:history="1">
+          <w:hyperlink w:anchor="_Toc469860478" w:history="1">
             <w:r>
               <w:rPr>
                 <w:rStyle w:val="Hyperlink"/>
@@ -979,7 +984,7 @@
                 <w:noProof/>
                 <w:webHidden/>
               </w:rPr>
-              <w:instrText xml:space="preserve"> PAGEREF _Toc469858630 \h </w:instrText>
+              <w:instrText xml:space="preserve"> PAGEREF _Toc469860478 \h </w:instrText>
             </w:r>
             <w:r>
               <w:rPr>
@@ -1023,7 +1028,7 @@
               <w:lang w:val="da-DK" w:eastAsia="da-DK"/>
             </w:rPr>
           </w:pPr>
-          <w:hyperlink w:anchor="_Toc469858631" w:history="1">
+          <w:hyperlink w:anchor="_Toc469860479" w:history="1">
             <w:r>
               <w:rPr>
                 <w:rStyle w:val="Hyperlink"/>
@@ -1050,7 +1055,7 @@
                 <w:noProof/>
                 <w:webHidden/>
               </w:rPr>
-              <w:instrText xml:space="preserve"> PAGEREF _Toc469858631 \h </w:instrText>
+              <w:instrText xml:space="preserve"> PAGEREF _Toc469860479 \h </w:instrText>
             </w:r>
             <w:r>
               <w:rPr>
@@ -1094,7 +1099,7 @@
               <w:lang w:val="da-DK" w:eastAsia="da-DK"/>
             </w:rPr>
           </w:pPr>
-          <w:hyperlink w:anchor="_Toc469858632" w:history="1">
+          <w:hyperlink w:anchor="_Toc469860480" w:history="1">
             <w:r>
               <w:rPr>
                 <w:rStyle w:val="Hyperlink"/>
@@ -1121,7 +1126,7 @@
                 <w:noProof/>
                 <w:webHidden/>
               </w:rPr>
-              <w:instrText xml:space="preserve"> PAGEREF _Toc469858632 \h </w:instrText>
+              <w:instrText xml:space="preserve"> PAGEREF _Toc469860480 \h </w:instrText>
             </w:r>
             <w:r>
               <w:rPr>
@@ -1165,7 +1170,7 @@
               <w:lang w:val="da-DK" w:eastAsia="da-DK"/>
             </w:rPr>
           </w:pPr>
-          <w:hyperlink w:anchor="_Toc469858633" w:history="1">
+          <w:hyperlink w:anchor="_Toc469860481" w:history="1">
             <w:r>
               <w:rPr>
                 <w:rStyle w:val="Hyperlink"/>
@@ -1192,7 +1197,7 @@
                 <w:noProof/>
                 <w:webHidden/>
               </w:rPr>
-              <w:instrText xml:space="preserve"> PAGEREF _Toc469858633 \h </w:instrText>
+              <w:instrText xml:space="preserve"> PAGEREF _Toc469860481 \h </w:instrText>
             </w:r>
             <w:r>
               <w:rPr>
@@ -1236,7 +1241,7 @@
               <w:lang w:val="da-DK" w:eastAsia="da-DK"/>
             </w:rPr>
           </w:pPr>
-          <w:hyperlink w:anchor="_Toc469858634" w:history="1">
+          <w:hyperlink w:anchor="_Toc469860482" w:history="1">
             <w:r>
               <w:rPr>
                 <w:rStyle w:val="Hyperlink"/>
@@ -1263,7 +1268,7 @@
                 <w:noProof/>
                 <w:webHidden/>
               </w:rPr>
-              <w:instrText xml:space="preserve"> PAGEREF _Toc469858634 \h </w:instrText>
+              <w:instrText xml:space="preserve"> PAGEREF _Toc469860482 \h </w:instrText>
             </w:r>
             <w:r>
               <w:rPr>
@@ -1307,7 +1312,7 @@
               <w:lang w:val="da-DK" w:eastAsia="da-DK"/>
             </w:rPr>
           </w:pPr>
-          <w:hyperlink w:anchor="_Toc469858635" w:history="1">
+          <w:hyperlink w:anchor="_Toc469860483" w:history="1">
             <w:r>
               <w:rPr>
                 <w:rStyle w:val="Hyperlink"/>
@@ -1334,7 +1339,7 @@
                 <w:noProof/>
                 <w:webHidden/>
               </w:rPr>
-              <w:instrText xml:space="preserve"> PAGEREF _Toc469858635 \h </w:instrText>
+              <w:instrText xml:space="preserve"> PAGEREF _Toc469860483 \h </w:instrText>
             </w:r>
             <w:r>
               <w:rPr>
@@ -1378,7 +1383,7 @@
               <w:lang w:val="da-DK" w:eastAsia="da-DK"/>
             </w:rPr>
           </w:pPr>
-          <w:hyperlink w:anchor="_Toc469858636" w:history="1">
+          <w:hyperlink w:anchor="_Toc469860484" w:history="1">
             <w:r>
               <w:rPr>
                 <w:rStyle w:val="Hyperlink"/>
@@ -1405,7 +1410,7 @@
                 <w:noProof/>
                 <w:webHidden/>
               </w:rPr>
-              <w:instrText xml:space="preserve"> PAGEREF _Toc469858636 \h </w:instrText>
+              <w:instrText xml:space="preserve"> PAGEREF _Toc469860484 \h </w:instrText>
             </w:r>
             <w:r>
               <w:rPr>
@@ -1449,7 +1454,7 @@
               <w:lang w:val="da-DK" w:eastAsia="da-DK"/>
             </w:rPr>
           </w:pPr>
-          <w:hyperlink w:anchor="_Toc469858637" w:history="1">
+          <w:hyperlink w:anchor="_Toc469860485" w:history="1">
             <w:r>
               <w:rPr>
                 <w:rStyle w:val="Hyperlink"/>
@@ -1476,7 +1481,7 @@
                 <w:noProof/>
                 <w:webHidden/>
               </w:rPr>
-              <w:instrText xml:space="preserve"> PAGEREF _Toc469858637 \h </w:instrText>
+              <w:instrText xml:space="preserve"> PAGEREF _Toc469860485 \h </w:instrText>
             </w:r>
             <w:r>
               <w:rPr>
@@ -1520,7 +1525,7 @@
               <w:lang w:val="da-DK" w:eastAsia="da-DK"/>
             </w:rPr>
           </w:pPr>
-          <w:hyperlink w:anchor="_Toc469858638" w:history="1">
+          <w:hyperlink w:anchor="_Toc469860486" w:history="1">
             <w:r>
               <w:rPr>
                 <w:rStyle w:val="Hyperlink"/>
@@ -1547,7 +1552,7 @@
                 <w:noProof/>
                 <w:webHidden/>
               </w:rPr>
-              <w:instrText xml:space="preserve"> PAGEREF _Toc469858638 \h </w:instrText>
+              <w:instrText xml:space="preserve"> PAGEREF _Toc469860486 \h </w:instrText>
             </w:r>
             <w:r>
               <w:rPr>
@@ -1591,7 +1596,7 @@
               <w:lang w:val="da-DK" w:eastAsia="da-DK"/>
             </w:rPr>
           </w:pPr>
-          <w:hyperlink w:anchor="_Toc469858639" w:history="1">
+          <w:hyperlink w:anchor="_Toc469860487" w:history="1">
             <w:r>
               <w:rPr>
                 <w:rStyle w:val="Hyperlink"/>
@@ -1618,7 +1623,7 @@
                 <w:noProof/>
                 <w:webHidden/>
               </w:rPr>
-              <w:instrText xml:space="preserve"> PAGEREF _Toc469858639 \h </w:instrText>
+              <w:instrText xml:space="preserve"> PAGEREF _Toc469860487 \h </w:instrText>
             </w:r>
             <w:r>
               <w:rPr>
@@ -1662,7 +1667,7 @@
               <w:lang w:val="da-DK" w:eastAsia="da-DK"/>
             </w:rPr>
           </w:pPr>
-          <w:hyperlink w:anchor="_Toc469858640" w:history="1">
+          <w:hyperlink w:anchor="_Toc469860488" w:history="1">
             <w:r>
               <w:rPr>
                 <w:rStyle w:val="Hyperlink"/>
@@ -1689,7 +1694,7 @@
                 <w:noProof/>
                 <w:webHidden/>
               </w:rPr>
-              <w:instrText xml:space="preserve"> PAGEREF _Toc469858640 \h </w:instrText>
+              <w:instrText xml:space="preserve"> PAGEREF _Toc469860488 \h </w:instrText>
             </w:r>
             <w:r>
               <w:rPr>
@@ -1733,7 +1738,7 @@
               <w:lang w:val="da-DK" w:eastAsia="da-DK"/>
             </w:rPr>
           </w:pPr>
-          <w:hyperlink w:anchor="_Toc469858641" w:history="1">
+          <w:hyperlink w:anchor="_Toc469860489" w:history="1">
             <w:r>
               <w:rPr>
                 <w:rStyle w:val="Hyperlink"/>
@@ -1760,7 +1765,7 @@
                 <w:noProof/>
                 <w:webHidden/>
               </w:rPr>
-              <w:instrText xml:space="preserve"> PAGEREF _Toc469858641 \h </w:instrText>
+              <w:instrText xml:space="preserve"> PAGEREF _Toc469860489 \h </w:instrText>
             </w:r>
             <w:r>
               <w:rPr>
@@ -1804,7 +1809,7 @@
               <w:lang w:val="da-DK" w:eastAsia="da-DK"/>
             </w:rPr>
           </w:pPr>
-          <w:hyperlink w:anchor="_Toc469858642" w:history="1">
+          <w:hyperlink w:anchor="_Toc469860490" w:history="1">
             <w:r>
               <w:rPr>
                 <w:rStyle w:val="Hyperlink"/>
@@ -1831,7 +1836,7 @@
                 <w:noProof/>
                 <w:webHidden/>
               </w:rPr>
-              <w:instrText xml:space="preserve"> PAGEREF _Toc469858642 \h </w:instrText>
+              <w:instrText xml:space="preserve"> PAGEREF _Toc469860490 \h </w:instrText>
             </w:r>
             <w:r>
               <w:rPr>
@@ -1875,7 +1880,7 @@
               <w:lang w:val="da-DK" w:eastAsia="da-DK"/>
             </w:rPr>
           </w:pPr>
-          <w:hyperlink w:anchor="_Toc469858643" w:history="1">
+          <w:hyperlink w:anchor="_Toc469860491" w:history="1">
             <w:r>
               <w:rPr>
                 <w:rStyle w:val="Hyperlink"/>
@@ -1902,7 +1907,7 @@
                 <w:noProof/>
                 <w:webHidden/>
               </w:rPr>
-              <w:instrText xml:space="preserve"> PAGEREF _Toc469858643 \h </w:instrText>
+              <w:instrText xml:space="preserve"> PAGEREF _Toc469860491 \h </w:instrText>
             </w:r>
             <w:r>
               <w:rPr>
@@ -1946,7 +1951,7 @@
               <w:lang w:val="da-DK" w:eastAsia="da-DK"/>
             </w:rPr>
           </w:pPr>
-          <w:hyperlink w:anchor="_Toc469858644" w:history="1">
+          <w:hyperlink w:anchor="_Toc469860492" w:history="1">
             <w:r>
               <w:rPr>
                 <w:rStyle w:val="Hyperlink"/>
@@ -1973,7 +1978,7 @@
                 <w:noProof/>
                 <w:webHidden/>
               </w:rPr>
-              <w:instrText xml:space="preserve"> PAGEREF _Toc469858644 \h </w:instrText>
+              <w:instrText xml:space="preserve"> PAGEREF _Toc469860492 \h </w:instrText>
             </w:r>
             <w:r>
               <w:rPr>
@@ -1993,7 +1998,7 @@
                 <w:noProof/>
                 <w:webHidden/>
               </w:rPr>
-              <w:t>14</w:t>
+              <w:t>15</w:t>
             </w:r>
             <w:r>
               <w:rPr>
@@ -2056,156 +2061,169 @@
       <w:pPr>
         <w:pStyle w:val="Overskrift1"/>
       </w:pPr>
-      <w:bookmarkStart w:id="6" w:name="_Toc469858619"/>
+      <w:bookmarkStart w:id="5" w:name="_Toc469860467"/>
       <w:r>
         <w:lastRenderedPageBreak/>
         <w:t>INTRODUCTION</w:t>
       </w:r>
+      <w:bookmarkEnd w:id="5"/>
+    </w:p>
+    <w:p>
+      <w:r>
+        <w:t xml:space="preserve">Arcane Tinmen are in the process of updating their online presence and as part of this work, they want to </w:t>
+      </w:r>
+      <w:r>
+        <w:t>split their current website up, so that they have</w:t>
+      </w:r>
+      <w:r>
+        <w:t xml:space="preserve"> different website</w:t>
+      </w:r>
+      <w:r>
+        <w:t>s</w:t>
+      </w:r>
+      <w:r>
+        <w:t xml:space="preserve"> for each of their brands. To begin this work, they have asked for an updated website for the brand Board Game Sleeves, to which they have </w:t>
+      </w:r>
+      <w:r>
+        <w:t>acquired</w:t>
+      </w:r>
+      <w:r>
+        <w:t xml:space="preserve"> a corresponding domain name</w:t>
+      </w:r>
+      <w:r>
+        <w:t xml:space="preserve"> (</w:t>
+      </w:r>
+      <w:r>
+        <w:t>b</w:t>
+      </w:r>
+      <w:r>
+        <w:t>oardgames</w:t>
+      </w:r>
+      <w:r>
+        <w:t>leeves.com).</w:t>
+      </w:r>
+    </w:p>
+    <w:p>
+      <w:r>
+        <w:t xml:space="preserve">This paper will </w:t>
+      </w:r>
+      <w:r>
+        <w:t>contain</w:t>
+      </w:r>
+      <w:r>
+        <w:t xml:space="preserve"> two parts where the first will go through the aspects of an ASP.NET MVC website</w:t>
+      </w:r>
+      <w:r>
+        <w:t xml:space="preserve">, the components and conventions that ASP.NET MVC </w:t>
+      </w:r>
+      <w:proofErr w:type="gramStart"/>
+      <w:r>
+        <w:t>is built upon</w:t>
+      </w:r>
+      <w:proofErr w:type="gramEnd"/>
+      <w:r>
+        <w:t xml:space="preserve"> as well as some theory behind building a website using this framework</w:t>
+      </w:r>
+      <w:r>
+        <w:t xml:space="preserve">. The second part of the paper will be a </w:t>
+      </w:r>
+      <w:r>
+        <w:t xml:space="preserve">detailed </w:t>
+      </w:r>
+      <w:r>
+        <w:t>description of how we have used these components and conventions in our implementation</w:t>
+      </w:r>
+      <w:r>
+        <w:t xml:space="preserve"> of a new website for </w:t>
+      </w:r>
+      <w:r>
+        <w:t>b</w:t>
+      </w:r>
+      <w:r>
+        <w:t>oardgames</w:t>
+      </w:r>
+      <w:r>
+        <w:t>leeves.com as well as a walkthrough of the functionality that we have implemented.</w:t>
+      </w:r>
+    </w:p>
+    <w:p>
+      <w:r>
+        <w:t>Along with th</w:t>
+      </w:r>
+      <w:r>
+        <w:t xml:space="preserve">is </w:t>
+      </w:r>
+      <w:r>
+        <w:t>paper,</w:t>
+      </w:r>
+      <w:r>
+        <w:t xml:space="preserve"> </w:t>
+      </w:r>
+      <w:r>
+        <w:t xml:space="preserve">we have included </w:t>
+      </w:r>
+      <w:r>
+        <w:t xml:space="preserve">the </w:t>
+      </w:r>
+      <w:r>
+        <w:t xml:space="preserve">code for the </w:t>
+      </w:r>
+      <w:r>
+        <w:t>website (in a Visual Studio solution) as well as the database with some default data (for testing purposes).</w:t>
+      </w:r>
+    </w:p>
+    <w:p>
+      <w:pPr>
+        <w:rPr>
+          <w:rFonts w:eastAsiaTheme="majorEastAsia" w:cstheme="majorBidi"/>
+          <w:color w:val="007789" w:themeColor="accent1" w:themeShade="BF"/>
+          <w:sz w:val="32"/>
+        </w:rPr>
+      </w:pPr>
+      <w:r>
+        <w:br w:type="page"/>
+      </w:r>
+    </w:p>
+    <w:p>
+      <w:pPr>
+        <w:pStyle w:val="Overskrift1"/>
+      </w:pPr>
+      <w:bookmarkStart w:id="6" w:name="_Toc469860468"/>
+      <w:r>
+        <w:lastRenderedPageBreak/>
+        <w:t>ASP.NET MVC</w:t>
+      </w:r>
       <w:bookmarkEnd w:id="6"/>
     </w:p>
     <w:p>
       <w:r>
-        <w:t xml:space="preserve">Arcane Tinmen are in the process of updating their online presence and as part of this work, they want to </w:t>
-      </w:r>
-      <w:r>
-        <w:t>split their current website up, so that they have</w:t>
-      </w:r>
-      <w:r>
-        <w:t xml:space="preserve"> different website</w:t>
-      </w:r>
-      <w:r>
-        <w:t>s</w:t>
-      </w:r>
-      <w:r>
-        <w:t xml:space="preserve"> for each of their brands. To begin this work, they have asked for an updated website for the brand Board Game Sleeves, to which they have </w:t>
-      </w:r>
-      <w:r>
-        <w:t>acquired</w:t>
-      </w:r>
-      <w:r>
-        <w:t xml:space="preserve"> a corresponding domain name</w:t>
-      </w:r>
-      <w:r>
-        <w:t xml:space="preserve"> (</w:t>
-      </w:r>
-      <w:r>
-        <w:t>b</w:t>
-      </w:r>
-      <w:r>
-        <w:t>oardgames</w:t>
-      </w:r>
-      <w:r>
-        <w:t>leeves.com).</w:t>
-      </w:r>
-    </w:p>
-    <w:p>
-      <w:r>
-        <w:t xml:space="preserve">This paper will </w:t>
-      </w:r>
-      <w:r>
-        <w:t>contain</w:t>
-      </w:r>
-      <w:r>
-        <w:t xml:space="preserve"> two parts where the first will go through the aspects of an ASP.NET MVC website</w:t>
-      </w:r>
-      <w:r>
-        <w:t xml:space="preserve">, the components and conventions that ASP.NET MVC </w:t>
-      </w:r>
-      <w:proofErr w:type="gramStart"/>
-      <w:r>
-        <w:t>is built upon</w:t>
-      </w:r>
-      <w:proofErr w:type="gramEnd"/>
-      <w:r>
-        <w:t xml:space="preserve"> as well as some theory behind building a website using this framework</w:t>
-      </w:r>
-      <w:r>
-        <w:t xml:space="preserve">. The second part of the paper will be a </w:t>
-      </w:r>
-      <w:r>
-        <w:t xml:space="preserve">detailed </w:t>
-      </w:r>
-      <w:r>
-        <w:t>description of how we have used these components and conventions in our implementation</w:t>
-      </w:r>
-      <w:r>
-        <w:t xml:space="preserve"> of a new website for </w:t>
-      </w:r>
-      <w:r>
-        <w:t>b</w:t>
-      </w:r>
-      <w:r>
-        <w:t>oardgames</w:t>
-      </w:r>
-      <w:r>
-        <w:t>leeves.com as well as a walkthrough of the functionality that we have implemented.</w:t>
-      </w:r>
-    </w:p>
-    <w:p>
-      <w:r>
-        <w:t>Along with th</w:t>
-      </w:r>
-      <w:r>
-        <w:t xml:space="preserve">is </w:t>
-      </w:r>
-      <w:r>
-        <w:t>paper,</w:t>
-      </w:r>
-      <w:r>
-        <w:t xml:space="preserve"> </w:t>
-      </w:r>
-      <w:r>
-        <w:t xml:space="preserve">we have included </w:t>
-      </w:r>
-      <w:r>
-        <w:t xml:space="preserve">the </w:t>
-      </w:r>
-      <w:r>
-        <w:t xml:space="preserve">code for the </w:t>
-      </w:r>
-      <w:r>
-        <w:t>website (in a Visual Studio solution) as well as the database with some default data (for testing purposes).</w:t>
-      </w:r>
-    </w:p>
-    <w:p>
-      <w:pPr>
-        <w:pStyle w:val="Overskrift1"/>
-      </w:pPr>
-      <w:bookmarkStart w:id="7" w:name="_Toc469858620"/>
-      <w:r>
-        <w:t>ASP.NET MVC</w:t>
+        <w:t xml:space="preserve">As mentioned in the introduction </w:t>
+      </w:r>
+      <w:r>
+        <w:t xml:space="preserve">we will use the ASP.NET MVC framework to create the Boardgamesleeves.com </w:t>
+      </w:r>
+      <w:r>
+        <w:t xml:space="preserve">website. </w:t>
+      </w:r>
+      <w:r>
+        <w:t>In the following sections</w:t>
+      </w:r>
+      <w:r>
+        <w:t>,</w:t>
+      </w:r>
+      <w:r>
+        <w:t xml:space="preserve"> we will describe the components that comprise the framework and some conventions that the framework builds upon.</w:t>
+      </w:r>
+    </w:p>
+    <w:p>
+      <w:pPr>
+        <w:pStyle w:val="Overskrift2"/>
+      </w:pPr>
+      <w:bookmarkStart w:id="7" w:name="_Toc469860469"/>
+      <w:r>
+        <w:t>Architecture</w:t>
       </w:r>
       <w:bookmarkEnd w:id="7"/>
-    </w:p>
-    <w:p>
-      <w:r>
-        <w:t xml:space="preserve">As mentioned in the introduction </w:t>
-      </w:r>
-      <w:r>
-        <w:t xml:space="preserve">we will use the ASP.NET MVC framework to create the Boardgamesleeves.com </w:t>
-      </w:r>
-      <w:r>
-        <w:t xml:space="preserve">website. </w:t>
-      </w:r>
-      <w:r>
-        <w:t>In the following sections</w:t>
-      </w:r>
-      <w:r>
-        <w:t>,</w:t>
-      </w:r>
-      <w:r>
-        <w:t xml:space="preserve"> we will describe the components that comprise the framework and some conventions that the framework builds upon.</w:t>
-      </w:r>
-    </w:p>
-    <w:p>
-      <w:pPr>
-        <w:pStyle w:val="Overskrift2"/>
-      </w:pPr>
-      <w:bookmarkStart w:id="8" w:name="_Toc469858621"/>
-      <w:r>
-        <w:t>Architecture</w:t>
-      </w:r>
-      <w:bookmarkEnd w:id="8"/>
     </w:p>
     <w:p>
       <w:r>
@@ -2351,7 +2369,6 @@
     </w:p>
     <w:p>
       <w:r>
-        <w:lastRenderedPageBreak/>
         <w:t xml:space="preserve">Controllers </w:t>
       </w:r>
       <w:r>
@@ -2370,11 +2387,11 @@
       <w:pPr>
         <w:pStyle w:val="Overskrift2"/>
       </w:pPr>
-      <w:bookmarkStart w:id="9" w:name="_Toc469858622"/>
+      <w:bookmarkStart w:id="8" w:name="_Toc469860470"/>
       <w:r>
         <w:t>Asp.Net MVC Components</w:t>
       </w:r>
-      <w:bookmarkEnd w:id="9"/>
+      <w:bookmarkEnd w:id="8"/>
     </w:p>
     <w:p>
       <w:r>
@@ -2513,7 +2530,11 @@
               <w:t>Views are templates</w:t>
             </w:r>
             <w:r>
-              <w:t xml:space="preserve"> for creating dynamic content. They define how the pages look and how the different components </w:t>
+              <w:t xml:space="preserve"> for creating dynamic content. They define how the pages look and </w:t>
+            </w:r>
+            <w:r>
+              <w:lastRenderedPageBreak/>
+              <w:t xml:space="preserve">how the different components </w:t>
             </w:r>
             <w:proofErr w:type="gramStart"/>
             <w:r>
@@ -2533,6 +2554,7 @@
           </w:tcPr>
           <w:p>
             <w:r>
+              <w:lastRenderedPageBreak/>
               <w:t>Partial View</w:t>
             </w:r>
           </w:p>
@@ -2666,7 +2688,6 @@
           </w:tcPr>
           <w:p>
             <w:r>
-              <w:lastRenderedPageBreak/>
               <w:t>Child Actions</w:t>
             </w:r>
           </w:p>
@@ -2823,7 +2844,11 @@
           </w:tcPr>
           <w:p>
             <w:r>
-              <w:t xml:space="preserve">Models represent the data that the website is working on, along with any business logic there might be. </w:t>
+              <w:t xml:space="preserve">Models represent the data that the website is working on, along with any business logic there </w:t>
+            </w:r>
+            <w:r>
+              <w:lastRenderedPageBreak/>
+              <w:t xml:space="preserve">might be. </w:t>
             </w:r>
             <w:r>
               <w:br/>
@@ -2863,6 +2888,7 @@
           </w:tcPr>
           <w:p>
             <w:r>
+              <w:lastRenderedPageBreak/>
               <w:t>Layouts</w:t>
             </w:r>
           </w:p>
@@ -2979,11 +3005,7 @@
               <w:t xml:space="preserve">An example of </w:t>
             </w:r>
             <w:r>
-              <w:t xml:space="preserve">areas could be the shopping </w:t>
-            </w:r>
-            <w:r>
-              <w:lastRenderedPageBreak/>
-              <w:t>system or the administration system of a website.</w:t>
+              <w:t>areas could be the shopping system or the administration system of a website.</w:t>
             </w:r>
           </w:p>
         </w:tc>
@@ -2991,7 +3013,6 @@
     </w:tbl>
     <w:p>
       <w:r>
-        <w:lastRenderedPageBreak/>
         <w:t xml:space="preserve">As mentioned earlier the table above is only a short mention of the different components that are part of the ASP.NET MVC framework. In the rest of this </w:t>
       </w:r>
       <w:r>
@@ -3006,11 +3027,11 @@
       <w:pPr>
         <w:pStyle w:val="Overskrift2"/>
       </w:pPr>
-      <w:bookmarkStart w:id="10" w:name="_Toc469858623"/>
+      <w:bookmarkStart w:id="9" w:name="_Toc469860471"/>
       <w:r>
         <w:t>Conventions</w:t>
       </w:r>
-      <w:bookmarkEnd w:id="10"/>
+      <w:bookmarkEnd w:id="9"/>
     </w:p>
     <w:p>
       <w:r>
@@ -3191,6 +3212,7 @@
           </w:tcPr>
           <w:p>
             <w:r>
+              <w:lastRenderedPageBreak/>
               <w:t>/Views</w:t>
             </w:r>
           </w:p>
@@ -3417,11 +3439,7 @@
         <w:t>ly coupled with the controller</w:t>
       </w:r>
       <w:r>
-        <w:t xml:space="preserve">s is the naming of the views. The convention specifies that you name the view like the corresponding action method in the controller, and you place it in the Views folder in a subfolder named after the relevant controller. This will make it </w:t>
-      </w:r>
-      <w:r>
-        <w:lastRenderedPageBreak/>
-        <w:t xml:space="preserve">possible for the framework to </w:t>
+        <w:t xml:space="preserve">s is the naming of the views. The convention specifies that you name the view like the corresponding action method in the controller, and you place it in the Views folder in a subfolder named after the relevant controller. This will make it possible for the framework to </w:t>
       </w:r>
       <w:r>
         <w:t xml:space="preserve">locate the correct view automatically, </w:t>
@@ -3454,50 +3472,50 @@
       <w:pPr>
         <w:pStyle w:val="Overskrift1"/>
       </w:pPr>
-      <w:bookmarkStart w:id="11" w:name="_Toc469858624"/>
+      <w:bookmarkStart w:id="10" w:name="_Toc469860472"/>
       <w:r>
         <w:lastRenderedPageBreak/>
         <w:t>IMPLEMENTATION</w:t>
       </w:r>
+      <w:bookmarkEnd w:id="10"/>
+    </w:p>
+    <w:p>
+      <w:r>
+        <w:t xml:space="preserve">In the rest of this </w:t>
+      </w:r>
+      <w:r>
+        <w:t>paper,</w:t>
+      </w:r>
+      <w:r>
+        <w:t xml:space="preserve"> we will describe how we have used the conventions and components to implement the new website for BoardGameSleeves.com. </w:t>
+      </w:r>
+      <w:r>
+        <w:t xml:space="preserve">We will give examples of how we have solved different aspects </w:t>
+      </w:r>
+      <w:r>
+        <w:t>concerning</w:t>
+      </w:r>
+      <w:r>
+        <w:t xml:space="preserve"> the conventions and components, as well as describe the decisions we have made throughout the project</w:t>
+      </w:r>
+      <w:r>
+        <w:t>.</w:t>
+      </w:r>
+    </w:p>
+    <w:p>
+      <w:r>
+        <w:t>For clarity, we have included the final product (in a Visual Studio solution) with this paper.</w:t>
+      </w:r>
+    </w:p>
+    <w:p>
+      <w:pPr>
+        <w:pStyle w:val="Overskrift2"/>
+      </w:pPr>
+      <w:bookmarkStart w:id="11" w:name="_Toc469860473"/>
+      <w:r>
+        <w:t>Visual ELEMENTS</w:t>
+      </w:r>
       <w:bookmarkEnd w:id="11"/>
-    </w:p>
-    <w:p>
-      <w:r>
-        <w:t xml:space="preserve">In the rest of this </w:t>
-      </w:r>
-      <w:r>
-        <w:t>paper,</w:t>
-      </w:r>
-      <w:r>
-        <w:t xml:space="preserve"> we will describe how we have used the conventions and components to implement the new website for BoardGameSleeves.com. </w:t>
-      </w:r>
-      <w:r>
-        <w:t xml:space="preserve">We will give examples of how we have solved different aspects </w:t>
-      </w:r>
-      <w:r>
-        <w:t>concerning</w:t>
-      </w:r>
-      <w:r>
-        <w:t xml:space="preserve"> the conventions and components, as well as describe the decisions we have made throughout the project</w:t>
-      </w:r>
-      <w:r>
-        <w:t>.</w:t>
-      </w:r>
-    </w:p>
-    <w:p>
-      <w:r>
-        <w:t>For clarity, we have included the final product (in a Visual Studio solution) with this paper.</w:t>
-      </w:r>
-    </w:p>
-    <w:p>
-      <w:pPr>
-        <w:pStyle w:val="Overskrift2"/>
-      </w:pPr>
-      <w:bookmarkStart w:id="12" w:name="_Toc469858625"/>
-      <w:r>
-        <w:t>Visual ELEMENTS</w:t>
-      </w:r>
-      <w:bookmarkEnd w:id="12"/>
     </w:p>
     <w:p>
       <w:r>
@@ -3683,13 +3701,13 @@
       <w:pPr>
         <w:pStyle w:val="Overskrift2"/>
       </w:pPr>
-      <w:bookmarkStart w:id="13" w:name="_Toc469303072"/>
-      <w:bookmarkStart w:id="14" w:name="_Toc469858626"/>
+      <w:bookmarkStart w:id="12" w:name="_Toc469303072"/>
+      <w:bookmarkStart w:id="13" w:name="_Toc469860474"/>
       <w:r>
         <w:t>Page layout</w:t>
       </w:r>
+      <w:bookmarkEnd w:id="12"/>
       <w:bookmarkEnd w:id="13"/>
-      <w:bookmarkEnd w:id="14"/>
     </w:p>
     <w:p>
       <w:r>
@@ -3828,16 +3846,16 @@
       <w:pPr>
         <w:pStyle w:val="Overskrift2"/>
       </w:pPr>
-      <w:bookmarkStart w:id="15" w:name="_Toc469303073"/>
-      <w:bookmarkStart w:id="16" w:name="_Toc469858627"/>
+      <w:bookmarkStart w:id="14" w:name="_Toc469303073"/>
+      <w:bookmarkStart w:id="15" w:name="_Toc469860475"/>
       <w:r>
         <w:t>Sketches</w:t>
       </w:r>
+      <w:bookmarkEnd w:id="14"/>
       <w:bookmarkEnd w:id="15"/>
-      <w:bookmarkEnd w:id="16"/>
-    </w:p>
-    <w:p>
-      <w:bookmarkStart w:id="17" w:name="_Toc469303074"/>
+    </w:p>
+    <w:p>
+      <w:bookmarkStart w:id="16" w:name="_Toc469303074"/>
       <w:r>
         <w:t>During the sketching phase of this project, we came up with the following layouts for the website</w:t>
       </w:r>
@@ -3883,16 +3901,16 @@
       <w:pPr>
         <w:pStyle w:val="Overskrift3"/>
       </w:pPr>
-      <w:bookmarkStart w:id="18" w:name="_Toc469858628"/>
+      <w:bookmarkStart w:id="17" w:name="_Toc469860476"/>
       <w:r>
         <w:lastRenderedPageBreak/>
         <w:t>List Sleeves View</w:t>
       </w:r>
+      <w:bookmarkEnd w:id="16"/>
+      <w:r>
+        <w:t xml:space="preserve"> (public area)</w:t>
+      </w:r>
       <w:bookmarkEnd w:id="17"/>
-      <w:r>
-        <w:t xml:space="preserve"> (public area)</w:t>
-      </w:r>
-      <w:bookmarkEnd w:id="18"/>
     </w:p>
     <w:p>
       <w:r>
@@ -4012,16 +4030,16 @@
       <w:pPr>
         <w:pStyle w:val="Overskrift3"/>
       </w:pPr>
-      <w:bookmarkStart w:id="19" w:name="_Toc469303075"/>
-      <w:bookmarkStart w:id="20" w:name="_Toc469858629"/>
+      <w:bookmarkStart w:id="18" w:name="_Toc469303075"/>
+      <w:bookmarkStart w:id="19" w:name="_Toc469860477"/>
       <w:r>
         <w:t>Cart Information</w:t>
       </w:r>
+      <w:bookmarkEnd w:id="18"/>
+      <w:r>
+        <w:t xml:space="preserve"> (public area)</w:t>
+      </w:r>
       <w:bookmarkEnd w:id="19"/>
-      <w:r>
-        <w:t xml:space="preserve"> (public area)</w:t>
-      </w:r>
-      <w:bookmarkEnd w:id="20"/>
     </w:p>
     <w:p>
       <w:r>
@@ -4132,17 +4150,17 @@
       <w:pPr>
         <w:pStyle w:val="Overskrift3"/>
       </w:pPr>
-      <w:bookmarkStart w:id="21" w:name="_Toc469303076"/>
-      <w:bookmarkStart w:id="22" w:name="_Toc469858630"/>
+      <w:bookmarkStart w:id="20" w:name="_Toc469303076"/>
+      <w:bookmarkStart w:id="21" w:name="_Toc469860478"/>
       <w:r>
         <w:lastRenderedPageBreak/>
         <w:t>Checkout View</w:t>
       </w:r>
+      <w:bookmarkEnd w:id="20"/>
+      <w:r>
+        <w:t xml:space="preserve"> (public area)</w:t>
+      </w:r>
       <w:bookmarkEnd w:id="21"/>
-      <w:r>
-        <w:t xml:space="preserve"> (public area)</w:t>
-      </w:r>
-      <w:bookmarkEnd w:id="22"/>
     </w:p>
     <w:p>
       <w:r>
@@ -4231,14 +4249,14 @@
       <w:pPr>
         <w:pStyle w:val="Overskrift3"/>
       </w:pPr>
-      <w:bookmarkStart w:id="23" w:name="_Toc469858631"/>
+      <w:bookmarkStart w:id="22" w:name="_Toc469860479"/>
       <w:r>
         <w:t>Product details view</w:t>
       </w:r>
       <w:r>
         <w:t xml:space="preserve"> (public area)</w:t>
       </w:r>
-      <w:bookmarkEnd w:id="23"/>
+      <w:bookmarkEnd w:id="22"/>
     </w:p>
     <w:p>
       <w:r>
@@ -4345,7 +4363,7 @@
       <w:pPr>
         <w:pStyle w:val="Overskrift3"/>
       </w:pPr>
-      <w:bookmarkStart w:id="24" w:name="_Toc469858632"/>
+      <w:bookmarkStart w:id="23" w:name="_Toc469860480"/>
       <w:r>
         <w:lastRenderedPageBreak/>
         <w:t>Product list view</w:t>
@@ -4353,7 +4371,7 @@
       <w:r>
         <w:t xml:space="preserve"> (admin area)</w:t>
       </w:r>
-      <w:bookmarkEnd w:id="24"/>
+      <w:bookmarkEnd w:id="23"/>
     </w:p>
     <w:p>
       <w:r>
@@ -4434,14 +4452,14 @@
       <w:pPr>
         <w:pStyle w:val="Overskrift3"/>
       </w:pPr>
-      <w:bookmarkStart w:id="25" w:name="_Toc469858633"/>
+      <w:bookmarkStart w:id="24" w:name="_Toc469860481"/>
       <w:r>
         <w:t>Create product view</w:t>
       </w:r>
       <w:r>
         <w:t xml:space="preserve"> (admin area)</w:t>
       </w:r>
-      <w:bookmarkEnd w:id="25"/>
+      <w:bookmarkEnd w:id="24"/>
     </w:p>
     <w:p>
       <w:r>
@@ -4531,12 +4549,12 @@
       <w:pPr>
         <w:pStyle w:val="Overskrift3"/>
       </w:pPr>
-      <w:bookmarkStart w:id="26" w:name="_Toc469858634"/>
+      <w:bookmarkStart w:id="25" w:name="_Toc469860482"/>
       <w:r>
         <w:lastRenderedPageBreak/>
         <w:t>Grid</w:t>
       </w:r>
-      <w:bookmarkEnd w:id="26"/>
+      <w:bookmarkEnd w:id="25"/>
     </w:p>
     <w:p>
       <w:r>
@@ -4631,26 +4649,26 @@
       <w:pPr>
         <w:pStyle w:val="Overskrift2"/>
       </w:pPr>
-      <w:bookmarkStart w:id="27" w:name="_Toc469858635"/>
+      <w:bookmarkStart w:id="26" w:name="_Toc469860483"/>
       <w:r>
         <w:t>Uml Diagrams</w:t>
       </w:r>
+      <w:bookmarkEnd w:id="26"/>
+    </w:p>
+    <w:p>
+      <w:r>
+        <w:t>From the site requirements, the sketches and the web stuff from Arcane Tinmen, we have built the following models and diagrams:</w:t>
+      </w:r>
+    </w:p>
+    <w:p>
+      <w:pPr>
+        <w:pStyle w:val="Overskrift3"/>
+      </w:pPr>
+      <w:bookmarkStart w:id="27" w:name="_Toc469860484"/>
+      <w:r>
+        <w:t>Domain Model</w:t>
+      </w:r>
       <w:bookmarkEnd w:id="27"/>
-    </w:p>
-    <w:p>
-      <w:r>
-        <w:t>From the site requirements, the sketches and the web stuff from Arcane Tinmen, we have built the following models and diagrams:</w:t>
-      </w:r>
-    </w:p>
-    <w:p>
-      <w:pPr>
-        <w:pStyle w:val="Overskrift3"/>
-      </w:pPr>
-      <w:bookmarkStart w:id="28" w:name="_Toc469858636"/>
-      <w:r>
-        <w:t>Domain Model</w:t>
-      </w:r>
-      <w:bookmarkEnd w:id="28"/>
     </w:p>
     <w:p>
       <w:r>
@@ -4745,11 +4763,11 @@
       <w:pPr>
         <w:pStyle w:val="Overskrift3"/>
       </w:pPr>
-      <w:bookmarkStart w:id="29" w:name="_Toc469858637"/>
+      <w:bookmarkStart w:id="28" w:name="_Toc469860485"/>
       <w:r>
         <w:t>Mapping between controllers and views</w:t>
       </w:r>
-      <w:bookmarkEnd w:id="29"/>
+      <w:bookmarkEnd w:id="28"/>
     </w:p>
     <w:p>
       <w:r>
@@ -4780,19 +4798,22 @@
       <w:pPr>
         <w:pStyle w:val="Overskrift2"/>
       </w:pPr>
-      <w:bookmarkStart w:id="30" w:name="_Toc469858638"/>
+      <w:bookmarkStart w:id="29" w:name="_Toc469860486"/>
       <w:r>
         <w:t>Layout and Views</w:t>
       </w:r>
+      <w:bookmarkEnd w:id="29"/>
+    </w:p>
+    <w:p>
+      <w:bookmarkStart w:id="30" w:name="_GoBack"/>
       <w:bookmarkEnd w:id="30"/>
     </w:p>
     <w:p/>
-    <w:p/>
     <w:p>
       <w:pPr>
         <w:pStyle w:val="Overskrift2"/>
       </w:pPr>
-      <w:bookmarkStart w:id="31" w:name="_Toc469858639"/>
+      <w:bookmarkStart w:id="31" w:name="_Toc469860487"/>
       <w:r>
         <w:t>Model validation</w:t>
       </w:r>
@@ -5051,7 +5072,7 @@
       <w:pPr>
         <w:pStyle w:val="Overskrift2"/>
       </w:pPr>
-      <w:bookmarkStart w:id="32" w:name="_Toc469858640"/>
+      <w:bookmarkStart w:id="32" w:name="_Toc469860488"/>
       <w:r>
         <w:t>Entity Framework</w:t>
       </w:r>
@@ -5164,7 +5185,7 @@
       <w:pPr>
         <w:pStyle w:val="Overskrift3"/>
       </w:pPr>
-      <w:bookmarkStart w:id="33" w:name="_Toc469858641"/>
+      <w:bookmarkStart w:id="33" w:name="_Toc469860489"/>
       <w:r>
         <w:t>Database migration</w:t>
       </w:r>
@@ -5379,7 +5400,7 @@
       <w:pPr>
         <w:pStyle w:val="Overskrift3"/>
       </w:pPr>
-      <w:bookmarkStart w:id="34" w:name="_Toc469858642"/>
+      <w:bookmarkStart w:id="34" w:name="_Toc469860490"/>
       <w:r>
         <w:t>Seeding database</w:t>
       </w:r>
@@ -5455,7 +5476,7 @@
       <w:pPr>
         <w:pStyle w:val="Overskrift2"/>
       </w:pPr>
-      <w:bookmarkStart w:id="35" w:name="_Toc469858643"/>
+      <w:bookmarkStart w:id="35" w:name="_Toc469860491"/>
       <w:r>
         <w:t>REPOSITORIES</w:t>
       </w:r>
@@ -5480,40 +5501,119 @@
     <w:p/>
     <w:p>
       <w:pPr>
+        <w:rPr>
+          <w:rFonts w:eastAsiaTheme="majorEastAsia" w:cstheme="majorBidi"/>
+          <w:color w:val="007789" w:themeColor="accent1" w:themeShade="BF"/>
+          <w:sz w:val="32"/>
+        </w:rPr>
+      </w:pPr>
+      <w:r>
+        <w:br w:type="page"/>
+      </w:r>
+    </w:p>
+    <w:p>
+      <w:pPr>
         <w:pStyle w:val="Overskrift1"/>
       </w:pPr>
-      <w:bookmarkStart w:id="36" w:name="_Toc469858644"/>
-      <w:r>
+      <w:bookmarkStart w:id="36" w:name="_Toc469860492"/>
+      <w:r>
+        <w:lastRenderedPageBreak/>
         <w:t>CONCLUSION</w:t>
       </w:r>
       <w:bookmarkEnd w:id="36"/>
     </w:p>
     <w:p>
-      <w:pPr>
-        <w:rPr>
-          <w:lang w:val="da-DK"/>
-        </w:rPr>
-      </w:pPr>
-      <w:r>
-        <w:rPr>
-          <w:highlight w:val="yellow"/>
-          <w:lang w:val="da-DK"/>
-        </w:rPr>
-        <w:t>Noget med at vi kunne se muligheden for at lave en Detail-visning af produkter også</w:t>
-      </w:r>
-    </w:p>
-    <w:p>
-      <w:r>
-        <w:rPr>
-          <w:highlight w:val="yellow"/>
-        </w:rPr>
-        <w:t>As mentioned, we have used these annotations throughout the solution and in our models. There are probably models that could benefit from some extra annotations, but from</w:t>
-      </w:r>
+      <w:r>
+        <w:t>Our implementation of the BoardGameSleeves.com website is the initial and first version of a fully implemented dynamic website built using the ASP.NET MVC framework. Throughout the process, we have constantly been working back and forth designing the model and implementing the changes. A lot of the knowledge of how to build a website like this has come from trial and error. One of the things that we could see the side benefitting from is a details page for the products, to let the customers see all of the data that is available on the model.</w:t>
+      </w:r>
+    </w:p>
+    <w:p>
+      <w:r>
+        <w:t xml:space="preserve">Another functionality that we would like to have had time for is the implementation of a search functionality where customers could search for games and then get a list of Sleeves that would fit that particular game. </w:t>
+      </w:r>
+      <w:r>
+        <w:t xml:space="preserve">Implementing a functionality like this could take advantage of the </w:t>
+      </w:r>
+      <w:proofErr w:type="spellStart"/>
+      <w:r>
+        <w:t>WebAPI</w:t>
+      </w:r>
+      <w:proofErr w:type="spellEnd"/>
+      <w:r>
+        <w:t xml:space="preserve"> and Ajax functionality that is a part of the ASP.NET MVC framework.</w:t>
+      </w:r>
+    </w:p>
+    <w:p>
+      <w:r>
+        <w:t>As mentioned</w:t>
+      </w:r>
+      <w:r>
+        <w:t xml:space="preserve"> in the section about model validation</w:t>
+      </w:r>
+      <w:r>
+        <w:t xml:space="preserve">, we have annotations throughout the solution and in our models. There are probably </w:t>
+      </w:r>
+      <w:r>
+        <w:t xml:space="preserve">models </w:t>
+      </w:r>
+      <w:r>
+        <w:t xml:space="preserve">that could benefit from some extra </w:t>
+      </w:r>
+      <w:r>
+        <w:t>annotations, but the places we have used them were the places that benefitted the most from the use of annotations and model validation.</w:t>
+      </w:r>
+    </w:p>
+    <w:p>
+      <w:r>
+        <w:t>The work on this project has shown us that a website like this is comprised of many parts, and that the model coming from initial brainstorming might not always be the model and layout that the final product ends up</w:t>
+      </w:r>
+      <w:r>
+        <w:t xml:space="preserve"> having. We started out with a model that looked vastly different from the one that we have described in the section about the domain model. In the same way the layouts that we did during the sketching phase of this </w:t>
+      </w:r>
+      <w:r>
+        <w:t>project, are not 100% like the final Views. We used the sketches as inspiration during the implementation phase.</w:t>
+      </w:r>
+    </w:p>
+    <w:p>
+      <w:r>
+        <w:t xml:space="preserve">This project has </w:t>
+      </w:r>
+      <w:r>
+        <w:t>overall</w:t>
+      </w:r>
+      <w:r>
+        <w:t xml:space="preserve"> been a good learning experience </w:t>
+      </w:r>
+      <w:r>
+        <w:t>concerning</w:t>
+      </w:r>
+      <w:r>
+        <w:t xml:space="preserve"> the possibilities of the ASP.NET MVC framework</w:t>
+      </w:r>
+      <w:r>
+        <w:t>,</w:t>
+      </w:r>
+      <w:r>
+        <w:t xml:space="preserve"> and how </w:t>
+      </w:r>
+      <w:r>
+        <w:t xml:space="preserve">a </w:t>
+      </w:r>
+      <w:r>
+        <w:t xml:space="preserve">website </w:t>
+      </w:r>
+      <w:proofErr w:type="gramStart"/>
+      <w:r>
+        <w:t>could be built</w:t>
+      </w:r>
+      <w:proofErr w:type="gramEnd"/>
       <w:r>
         <w:t xml:space="preserve"> </w:t>
       </w:r>
-    </w:p>
-    <w:p/>
+      <w:r>
+        <w:t>using this framework.</w:t>
+      </w:r>
+    </w:p>
     <w:sectPr>
       <w:headerReference w:type="default" r:id="rId20"/>
       <w:footerReference w:type="default" r:id="rId21"/>
@@ -5595,7 +5695,7 @@
             <w:noProof/>
             <w:lang w:val="da-DK"/>
           </w:rPr>
-          <w:t>14</w:t>
+          <w:t>11</w:t>
         </w:r>
         <w:r>
           <w:fldChar w:fldCharType="end"/>
@@ -8347,7 +8447,7 @@
 </file>
 
 <file path=customXml/itemProps1.xml><?xml version="1.0" encoding="utf-8"?>
-<ds:datastoreItem xmlns:ds="http://schemas.openxmlformats.org/officeDocument/2006/customXml" ds:itemID="{F2D281E3-11F9-47D5-8013-D287C7475ADD}">
+<ds:datastoreItem xmlns:ds="http://schemas.openxmlformats.org/officeDocument/2006/customXml" ds:itemID="{204BB2A2-D960-4228-93EE-FEFB227A06B1}">
   <ds:schemaRefs>
     <ds:schemaRef ds:uri="http://schemas.openxmlformats.org/officeDocument/2006/bibliography"/>
   </ds:schemaRefs>

</xml_diff>